<commit_message>
Added Print Order for Commands Updated Refactor Doc Added notify calls
</commit_message>
<xml_diff>
--- a/Team19_Build_2_document.docx
+++ b/Team19_Build_2_document.docx
@@ -1365,6 +1365,7 @@
     </w:p>
     <w:p>
       <w:pPr>
+        <w:ind w:left="360"/>
         <w:jc w:val="both"/>
         <w:rPr>
           <w:rFonts w:ascii="Times New Roman" w:hAnsi="Times New Roman" w:cs="Times New Roman"/>
@@ -1381,6 +1382,7 @@
           <w:ilvl w:val="0"/>
           <w:numId w:val="1"/>
         </w:numPr>
+        <w:jc w:val="both"/>
         <w:rPr>
           <w:rFonts w:ascii="Times New Roman" w:hAnsi="Times New Roman" w:cs="Times New Roman"/>
           <w:b/>
@@ -1400,12 +1402,540 @@
           <w:lang w:val="en-US"/>
         </w:rPr>
         <w:lastRenderedPageBreak/>
-        <w:t>Refactoring: -</w:t>
-      </w:r>
-    </w:p>
-    <w:p>
-      <w:pPr>
-        <w:pStyle w:val="ListParagraph"/>
+        <w:t>Possible Refactoring Targets :</w:t>
+      </w:r>
+    </w:p>
+    <w:p>
+      <w:pPr>
+        <w:ind w:left="360"/>
+        <w:jc w:val="both"/>
+        <w:rPr>
+          <w:rFonts w:ascii="Times New Roman" w:hAnsi="Times New Roman" w:cs="Times New Roman"/>
+          <w:sz w:val="24"/>
+          <w:szCs w:val="24"/>
+          <w:lang w:val="en-US"/>
+        </w:rPr>
+      </w:pPr>
+      <w:r>
+        <w:rPr>
+          <w:rFonts w:ascii="Times New Roman" w:hAnsi="Times New Roman" w:cs="Times New Roman"/>
+          <w:sz w:val="24"/>
+          <w:szCs w:val="24"/>
+          <w:lang w:val="en-US"/>
+        </w:rPr>
+        <w:t>Listed below are 15 potential refactoring targets:</w:t>
+      </w:r>
+    </w:p>
+    <w:p>
+      <w:pPr>
+        <w:ind w:left="360"/>
+        <w:jc w:val="both"/>
+        <w:rPr>
+          <w:rFonts w:ascii="Times New Roman" w:hAnsi="Times New Roman" w:cs="Times New Roman"/>
+          <w:sz w:val="24"/>
+          <w:szCs w:val="24"/>
+          <w:lang w:val="en-US"/>
+        </w:rPr>
+      </w:pPr>
+      <w:r>
+        <w:rPr>
+          <w:rFonts w:ascii="Times New Roman" w:hAnsi="Times New Roman" w:cs="Times New Roman"/>
+          <w:sz w:val="24"/>
+          <w:szCs w:val="24"/>
+          <w:lang w:val="en-US"/>
+        </w:rPr>
+        <w:t>1.</w:t>
+      </w:r>
+      <w:r>
+        <w:rPr>
+          <w:rFonts w:ascii="Times New Roman" w:hAnsi="Times New Roman" w:cs="Times New Roman"/>
+          <w:sz w:val="24"/>
+          <w:szCs w:val="24"/>
+          <w:lang w:val="en-US"/>
+        </w:rPr>
+        <w:t xml:space="preserve"> Implement State Pattern</w:t>
+      </w:r>
+    </w:p>
+    <w:p>
+      <w:pPr>
+        <w:ind w:left="360"/>
+        <w:jc w:val="both"/>
+        <w:rPr>
+          <w:rFonts w:ascii="Times New Roman" w:hAnsi="Times New Roman" w:cs="Times New Roman"/>
+          <w:sz w:val="24"/>
+          <w:szCs w:val="24"/>
+          <w:lang w:val="en-US"/>
+        </w:rPr>
+      </w:pPr>
+      <w:r>
+        <w:rPr>
+          <w:rFonts w:ascii="Times New Roman" w:hAnsi="Times New Roman" w:cs="Times New Roman"/>
+          <w:sz w:val="24"/>
+          <w:szCs w:val="24"/>
+          <w:lang w:val="en-US"/>
+        </w:rPr>
+        <w:t>2.</w:t>
+      </w:r>
+      <w:r>
+        <w:rPr>
+          <w:rFonts w:ascii="Times New Roman" w:hAnsi="Times New Roman" w:cs="Times New Roman"/>
+          <w:sz w:val="24"/>
+          <w:szCs w:val="24"/>
+          <w:lang w:val="en-US"/>
+        </w:rPr>
+        <w:t xml:space="preserve"> Implement Command Pattern</w:t>
+      </w:r>
+    </w:p>
+    <w:p>
+      <w:pPr>
+        <w:ind w:left="360"/>
+        <w:jc w:val="both"/>
+        <w:rPr>
+          <w:rFonts w:ascii="Times New Roman" w:hAnsi="Times New Roman" w:cs="Times New Roman"/>
+          <w:sz w:val="24"/>
+          <w:szCs w:val="24"/>
+          <w:lang w:val="en-US"/>
+        </w:rPr>
+      </w:pPr>
+      <w:r>
+        <w:rPr>
+          <w:rFonts w:ascii="Times New Roman" w:hAnsi="Times New Roman" w:cs="Times New Roman"/>
+          <w:sz w:val="24"/>
+          <w:szCs w:val="24"/>
+          <w:lang w:val="en-US"/>
+        </w:rPr>
+        <w:t>3.</w:t>
+      </w:r>
+      <w:r>
+        <w:rPr>
+          <w:rFonts w:ascii="Times New Roman" w:hAnsi="Times New Roman" w:cs="Times New Roman"/>
+          <w:sz w:val="24"/>
+          <w:szCs w:val="24"/>
+          <w:lang w:val="en-US"/>
+        </w:rPr>
+        <w:t xml:space="preserve"> Split EditMap functionality into CreateMap for non-existing map and LoadMap for existing map</w:t>
+      </w:r>
+    </w:p>
+    <w:p>
+      <w:pPr>
+        <w:ind w:left="360"/>
+        <w:jc w:val="both"/>
+        <w:rPr>
+          <w:rFonts w:ascii="Times New Roman" w:hAnsi="Times New Roman" w:cs="Times New Roman"/>
+          <w:sz w:val="24"/>
+          <w:szCs w:val="24"/>
+          <w:lang w:val="en-US"/>
+        </w:rPr>
+      </w:pPr>
+      <w:r>
+        <w:rPr>
+          <w:rFonts w:ascii="Times New Roman" w:hAnsi="Times New Roman" w:cs="Times New Roman"/>
+          <w:sz w:val="24"/>
+          <w:szCs w:val="24"/>
+          <w:lang w:val="en-US"/>
+        </w:rPr>
+        <w:t>4.</w:t>
+      </w:r>
+      <w:r>
+        <w:rPr>
+          <w:rFonts w:ascii="Times New Roman" w:hAnsi="Times New Roman" w:cs="Times New Roman"/>
+          <w:sz w:val="24"/>
+          <w:szCs w:val="24"/>
+          <w:lang w:val="en-US"/>
+        </w:rPr>
+        <w:t xml:space="preserve"> Merge MapEngine And GameEngine into one GameEngine class that handles entire control of the Game.</w:t>
+      </w:r>
+    </w:p>
+    <w:p>
+      <w:pPr>
+        <w:ind w:left="360"/>
+        <w:jc w:val="both"/>
+        <w:rPr>
+          <w:rFonts w:ascii="Times New Roman" w:hAnsi="Times New Roman" w:cs="Times New Roman"/>
+          <w:sz w:val="24"/>
+          <w:szCs w:val="24"/>
+          <w:lang w:val="en-US"/>
+        </w:rPr>
+      </w:pPr>
+      <w:r>
+        <w:rPr>
+          <w:rFonts w:ascii="Times New Roman" w:hAnsi="Times New Roman" w:cs="Times New Roman"/>
+          <w:sz w:val="24"/>
+          <w:szCs w:val="24"/>
+          <w:lang w:val="en-US"/>
+        </w:rPr>
+        <w:t>5.</w:t>
+      </w:r>
+      <w:r>
+        <w:rPr>
+          <w:rFonts w:ascii="Times New Roman" w:hAnsi="Times New Roman" w:cs="Times New Roman"/>
+          <w:sz w:val="24"/>
+          <w:szCs w:val="24"/>
+          <w:lang w:val="en-US"/>
+        </w:rPr>
+        <w:t xml:space="preserve"> Move all functions related to Game in GameUtils package.</w:t>
+      </w:r>
+    </w:p>
+    <w:p>
+      <w:pPr>
+        <w:ind w:left="360"/>
+        <w:jc w:val="both"/>
+        <w:rPr>
+          <w:rFonts w:ascii="Times New Roman" w:hAnsi="Times New Roman" w:cs="Times New Roman"/>
+          <w:sz w:val="24"/>
+          <w:szCs w:val="24"/>
+          <w:lang w:val="en-US"/>
+        </w:rPr>
+      </w:pPr>
+      <w:r>
+        <w:rPr>
+          <w:rFonts w:ascii="Times New Roman" w:hAnsi="Times New Roman" w:cs="Times New Roman"/>
+          <w:sz w:val="24"/>
+          <w:szCs w:val="24"/>
+          <w:lang w:val="en-US"/>
+        </w:rPr>
+        <w:t>6.</w:t>
+      </w:r>
+    </w:p>
+    <w:p>
+      <w:pPr>
+        <w:ind w:left="360"/>
+        <w:jc w:val="both"/>
+        <w:rPr>
+          <w:rFonts w:ascii="Times New Roman" w:hAnsi="Times New Roman" w:cs="Times New Roman"/>
+          <w:sz w:val="24"/>
+          <w:szCs w:val="24"/>
+          <w:lang w:val="en-US"/>
+        </w:rPr>
+      </w:pPr>
+      <w:r>
+        <w:rPr>
+          <w:rFonts w:ascii="Times New Roman" w:hAnsi="Times New Roman" w:cs="Times New Roman"/>
+          <w:sz w:val="24"/>
+          <w:szCs w:val="24"/>
+          <w:lang w:val="en-US"/>
+        </w:rPr>
+        <w:t>7.</w:t>
+      </w:r>
+    </w:p>
+    <w:p>
+      <w:pPr>
+        <w:ind w:left="360"/>
+        <w:jc w:val="both"/>
+        <w:rPr>
+          <w:rFonts w:ascii="Times New Roman" w:hAnsi="Times New Roman" w:cs="Times New Roman"/>
+          <w:sz w:val="24"/>
+          <w:szCs w:val="24"/>
+          <w:lang w:val="en-US"/>
+        </w:rPr>
+      </w:pPr>
+      <w:r>
+        <w:rPr>
+          <w:rFonts w:ascii="Times New Roman" w:hAnsi="Times New Roman" w:cs="Times New Roman"/>
+          <w:sz w:val="24"/>
+          <w:szCs w:val="24"/>
+          <w:lang w:val="en-US"/>
+        </w:rPr>
+        <w:t>8.</w:t>
+      </w:r>
+    </w:p>
+    <w:p>
+      <w:pPr>
+        <w:ind w:left="360"/>
+        <w:jc w:val="both"/>
+        <w:rPr>
+          <w:rFonts w:ascii="Times New Roman" w:hAnsi="Times New Roman" w:cs="Times New Roman"/>
+          <w:sz w:val="24"/>
+          <w:szCs w:val="24"/>
+          <w:lang w:val="en-US"/>
+        </w:rPr>
+      </w:pPr>
+      <w:r>
+        <w:rPr>
+          <w:rFonts w:ascii="Times New Roman" w:hAnsi="Times New Roman" w:cs="Times New Roman"/>
+          <w:sz w:val="24"/>
+          <w:szCs w:val="24"/>
+          <w:lang w:val="en-US"/>
+        </w:rPr>
+        <w:t>9.</w:t>
+      </w:r>
+    </w:p>
+    <w:p>
+      <w:pPr>
+        <w:ind w:left="360"/>
+        <w:jc w:val="both"/>
+        <w:rPr>
+          <w:rFonts w:ascii="Times New Roman" w:hAnsi="Times New Roman" w:cs="Times New Roman"/>
+          <w:sz w:val="24"/>
+          <w:szCs w:val="24"/>
+          <w:lang w:val="en-US"/>
+        </w:rPr>
+      </w:pPr>
+      <w:r>
+        <w:rPr>
+          <w:rFonts w:ascii="Times New Roman" w:hAnsi="Times New Roman" w:cs="Times New Roman"/>
+          <w:sz w:val="24"/>
+          <w:szCs w:val="24"/>
+          <w:lang w:val="en-US"/>
+        </w:rPr>
+        <w:t>10.</w:t>
+      </w:r>
+    </w:p>
+    <w:p>
+      <w:pPr>
+        <w:ind w:left="360"/>
+        <w:jc w:val="both"/>
+        <w:rPr>
+          <w:rFonts w:ascii="Times New Roman" w:hAnsi="Times New Roman" w:cs="Times New Roman"/>
+          <w:sz w:val="24"/>
+          <w:szCs w:val="24"/>
+          <w:lang w:val="en-US"/>
+        </w:rPr>
+      </w:pPr>
+      <w:r>
+        <w:rPr>
+          <w:rFonts w:ascii="Times New Roman" w:hAnsi="Times New Roman" w:cs="Times New Roman"/>
+          <w:sz w:val="24"/>
+          <w:szCs w:val="24"/>
+          <w:lang w:val="en-US"/>
+        </w:rPr>
+        <w:t>11.</w:t>
+      </w:r>
+    </w:p>
+    <w:p>
+      <w:pPr>
+        <w:ind w:left="360"/>
+        <w:jc w:val="both"/>
+        <w:rPr>
+          <w:rFonts w:ascii="Times New Roman" w:hAnsi="Times New Roman" w:cs="Times New Roman"/>
+          <w:sz w:val="24"/>
+          <w:szCs w:val="24"/>
+          <w:lang w:val="en-US"/>
+        </w:rPr>
+      </w:pPr>
+      <w:r>
+        <w:rPr>
+          <w:rFonts w:ascii="Times New Roman" w:hAnsi="Times New Roman" w:cs="Times New Roman"/>
+          <w:sz w:val="24"/>
+          <w:szCs w:val="24"/>
+          <w:lang w:val="en-US"/>
+        </w:rPr>
+        <w:t>12.</w:t>
+      </w:r>
+    </w:p>
+    <w:p>
+      <w:pPr>
+        <w:ind w:left="360"/>
+        <w:jc w:val="both"/>
+        <w:rPr>
+          <w:rFonts w:ascii="Times New Roman" w:hAnsi="Times New Roman" w:cs="Times New Roman"/>
+          <w:sz w:val="24"/>
+          <w:szCs w:val="24"/>
+          <w:lang w:val="en-US"/>
+        </w:rPr>
+      </w:pPr>
+      <w:r>
+        <w:rPr>
+          <w:rFonts w:ascii="Times New Roman" w:hAnsi="Times New Roman" w:cs="Times New Roman"/>
+          <w:sz w:val="24"/>
+          <w:szCs w:val="24"/>
+          <w:lang w:val="en-US"/>
+        </w:rPr>
+        <w:t>13.</w:t>
+      </w:r>
+    </w:p>
+    <w:p>
+      <w:pPr>
+        <w:ind w:left="360"/>
+        <w:jc w:val="both"/>
+        <w:rPr>
+          <w:rFonts w:ascii="Times New Roman" w:hAnsi="Times New Roman" w:cs="Times New Roman"/>
+          <w:sz w:val="24"/>
+          <w:szCs w:val="24"/>
+          <w:lang w:val="en-US"/>
+        </w:rPr>
+      </w:pPr>
+      <w:r>
+        <w:rPr>
+          <w:rFonts w:ascii="Times New Roman" w:hAnsi="Times New Roman" w:cs="Times New Roman"/>
+          <w:sz w:val="24"/>
+          <w:szCs w:val="24"/>
+          <w:lang w:val="en-US"/>
+        </w:rPr>
+        <w:t>14.</w:t>
+      </w:r>
+    </w:p>
+    <w:p>
+      <w:pPr>
+        <w:ind w:left="360"/>
+        <w:jc w:val="both"/>
+        <w:rPr>
+          <w:rFonts w:ascii="Times New Roman" w:hAnsi="Times New Roman" w:cs="Times New Roman"/>
+          <w:sz w:val="24"/>
+          <w:szCs w:val="24"/>
+          <w:lang w:val="en-US"/>
+        </w:rPr>
+      </w:pPr>
+      <w:r>
+        <w:rPr>
+          <w:rFonts w:ascii="Times New Roman" w:hAnsi="Times New Roman" w:cs="Times New Roman"/>
+          <w:sz w:val="24"/>
+          <w:szCs w:val="24"/>
+          <w:lang w:val="en-US"/>
+        </w:rPr>
+        <w:t>15.</w:t>
+      </w:r>
+    </w:p>
+    <w:p>
+      <w:pPr>
+        <w:ind w:left="360"/>
+        <w:jc w:val="both"/>
+        <w:rPr>
+          <w:rFonts w:ascii="Times New Roman" w:hAnsi="Times New Roman" w:cs="Times New Roman"/>
+          <w:sz w:val="24"/>
+          <w:szCs w:val="24"/>
+          <w:lang w:val="en-US"/>
+        </w:rPr>
+      </w:pPr>
+    </w:p>
+    <w:p>
+      <w:pPr>
+        <w:ind w:left="360"/>
+        <w:jc w:val="both"/>
+        <w:rPr>
+          <w:rFonts w:ascii="Times New Roman" w:hAnsi="Times New Roman" w:cs="Times New Roman"/>
+          <w:sz w:val="24"/>
+          <w:szCs w:val="24"/>
+          <w:lang w:val="en-US"/>
+        </w:rPr>
+      </w:pPr>
+    </w:p>
+    <w:p>
+      <w:pPr>
+        <w:ind w:left="360"/>
+        <w:jc w:val="both"/>
+        <w:rPr>
+          <w:rFonts w:ascii="Times New Roman" w:hAnsi="Times New Roman" w:cs="Times New Roman"/>
+          <w:sz w:val="24"/>
+          <w:szCs w:val="24"/>
+          <w:lang w:val="en-US"/>
+        </w:rPr>
+      </w:pPr>
+    </w:p>
+    <w:p>
+      <w:pPr>
+        <w:ind w:left="360"/>
+        <w:jc w:val="both"/>
+        <w:rPr>
+          <w:rFonts w:ascii="Times New Roman" w:hAnsi="Times New Roman" w:cs="Times New Roman"/>
+          <w:sz w:val="24"/>
+          <w:szCs w:val="24"/>
+          <w:lang w:val="en-US"/>
+        </w:rPr>
+      </w:pPr>
+    </w:p>
+    <w:p>
+      <w:pPr>
+        <w:ind w:left="360"/>
+        <w:jc w:val="both"/>
+        <w:rPr>
+          <w:rFonts w:ascii="Times New Roman" w:hAnsi="Times New Roman" w:cs="Times New Roman"/>
+          <w:sz w:val="24"/>
+          <w:szCs w:val="24"/>
+          <w:lang w:val="en-US"/>
+        </w:rPr>
+      </w:pPr>
+    </w:p>
+    <w:p>
+      <w:pPr>
+        <w:ind w:left="360"/>
+        <w:jc w:val="both"/>
+        <w:rPr>
+          <w:rFonts w:ascii="Times New Roman" w:hAnsi="Times New Roman" w:cs="Times New Roman"/>
+          <w:sz w:val="24"/>
+          <w:szCs w:val="24"/>
+          <w:lang w:val="en-US"/>
+        </w:rPr>
+      </w:pPr>
+    </w:p>
+    <w:p>
+      <w:pPr>
+        <w:ind w:left="360"/>
+        <w:jc w:val="both"/>
+        <w:rPr>
+          <w:rFonts w:ascii="Times New Roman" w:hAnsi="Times New Roman" w:cs="Times New Roman"/>
+          <w:sz w:val="24"/>
+          <w:szCs w:val="24"/>
+          <w:lang w:val="en-US"/>
+        </w:rPr>
+      </w:pPr>
+    </w:p>
+    <w:p>
+      <w:pPr>
+        <w:ind w:left="360"/>
+        <w:jc w:val="both"/>
+        <w:rPr>
+          <w:rFonts w:ascii="Times New Roman" w:hAnsi="Times New Roman" w:cs="Times New Roman"/>
+          <w:sz w:val="24"/>
+          <w:szCs w:val="24"/>
+          <w:lang w:val="en-US"/>
+        </w:rPr>
+      </w:pPr>
+    </w:p>
+    <w:p>
+      <w:pPr>
+        <w:ind w:left="360"/>
+        <w:jc w:val="both"/>
+        <w:rPr>
+          <w:rFonts w:ascii="Times New Roman" w:hAnsi="Times New Roman" w:cs="Times New Roman"/>
+          <w:sz w:val="24"/>
+          <w:szCs w:val="24"/>
+          <w:lang w:val="en-US"/>
+        </w:rPr>
+      </w:pPr>
+    </w:p>
+    <w:p>
+      <w:pPr>
+        <w:ind w:left="360"/>
+        <w:jc w:val="both"/>
+        <w:rPr>
+          <w:rFonts w:ascii="Times New Roman" w:hAnsi="Times New Roman" w:cs="Times New Roman"/>
+          <w:sz w:val="24"/>
+          <w:szCs w:val="24"/>
+          <w:lang w:val="en-US"/>
+        </w:rPr>
+      </w:pPr>
+    </w:p>
+    <w:p>
+      <w:pPr>
+        <w:ind w:left="360"/>
+        <w:jc w:val="both"/>
+        <w:rPr>
+          <w:rFonts w:ascii="Times New Roman" w:hAnsi="Times New Roman" w:cs="Times New Roman"/>
+          <w:sz w:val="24"/>
+          <w:szCs w:val="24"/>
+          <w:lang w:val="en-US"/>
+        </w:rPr>
+      </w:pPr>
+    </w:p>
+    <w:p>
+      <w:pPr>
+        <w:jc w:val="both"/>
+        <w:rPr>
+          <w:rFonts w:ascii="Times New Roman" w:hAnsi="Times New Roman" w:cs="Times New Roman"/>
+          <w:sz w:val="24"/>
+          <w:szCs w:val="24"/>
+          <w:lang w:val="en-US"/>
+        </w:rPr>
+      </w:pPr>
+    </w:p>
+    <w:p>
+      <w:pPr>
+        <w:pStyle w:val="ListParagraph"/>
+        <w:numPr>
+          <w:ilvl w:val="0"/>
+          <w:numId w:val="1"/>
+        </w:numPr>
         <w:rPr>
           <w:rFonts w:ascii="Times New Roman" w:hAnsi="Times New Roman" w:cs="Times New Roman"/>
           <w:b/>
@@ -1415,6 +1945,31 @@
           <w:lang w:val="en-US"/>
         </w:rPr>
       </w:pPr>
+      <w:r>
+        <w:rPr>
+          <w:rFonts w:ascii="Times New Roman" w:hAnsi="Times New Roman" w:cs="Times New Roman"/>
+          <w:b/>
+          <w:bCs/>
+          <w:sz w:val="32"/>
+          <w:szCs w:val="32"/>
+          <w:lang w:val="en-US"/>
+        </w:rPr>
+        <w:lastRenderedPageBreak/>
+        <w:t>Refactoring: -</w:t>
+      </w:r>
+    </w:p>
+    <w:p>
+      <w:pPr>
+        <w:pStyle w:val="ListParagraph"/>
+        <w:rPr>
+          <w:rFonts w:ascii="Times New Roman" w:hAnsi="Times New Roman" w:cs="Times New Roman"/>
+          <w:b/>
+          <w:bCs/>
+          <w:sz w:val="32"/>
+          <w:szCs w:val="32"/>
+          <w:lang w:val="en-US"/>
+        </w:rPr>
+      </w:pPr>
     </w:p>
     <w:p>
       <w:pPr>
@@ -1423,22 +1978,222 @@
           <w:ilvl w:val="0"/>
           <w:numId w:val="18"/>
         </w:numPr>
+        <w:spacing w:after="200" w:line="240" w:lineRule="auto"/>
+        <w:jc w:val="both"/>
+        <w:rPr>
+          <w:rFonts w:ascii="Times New Roman" w:hAnsi="Times New Roman" w:cs="Times New Roman"/>
+          <w:sz w:val="28"/>
+          <w:szCs w:val="28"/>
+        </w:rPr>
+      </w:pPr>
+      <w:r>
+        <w:rPr>
+          <w:rFonts w:ascii="Times New Roman" w:hAnsi="Times New Roman" w:cs="Times New Roman"/>
+          <w:sz w:val="28"/>
+          <w:szCs w:val="28"/>
+        </w:rPr>
+        <w:t xml:space="preserve">Implemented State Pattern </w:t>
+      </w:r>
+    </w:p>
+    <w:p>
+      <w:pPr>
+        <w:pStyle w:val="ListParagraph"/>
+        <w:rPr>
+          <w:sz w:val="24"/>
+          <w:szCs w:val="24"/>
+        </w:rPr>
+      </w:pPr>
+      <w:r>
+        <w:rPr>
+          <w:sz w:val="24"/>
+          <w:szCs w:val="24"/>
+        </w:rPr>
+        <w:t>T</w:t>
+      </w:r>
+      <w:r>
+        <w:rPr>
+          <w:sz w:val="24"/>
+          <w:szCs w:val="24"/>
+        </w:rPr>
+        <w:t>he State pattern implement</w:t>
+      </w:r>
+      <w:r>
+        <w:rPr>
+          <w:sz w:val="24"/>
+          <w:szCs w:val="24"/>
+        </w:rPr>
+        <w:t>s</w:t>
+      </w:r>
+      <w:r>
+        <w:rPr>
+          <w:sz w:val="24"/>
+          <w:szCs w:val="24"/>
+        </w:rPr>
+        <w:t xml:space="preserve"> the phases of the application, including the phases in the map editor, and the game play. The game play </w:t>
+      </w:r>
+      <w:r>
+        <w:rPr>
+          <w:sz w:val="24"/>
+          <w:szCs w:val="24"/>
+        </w:rPr>
+        <w:t>is</w:t>
+      </w:r>
+      <w:r>
+        <w:rPr>
+          <w:sz w:val="24"/>
+          <w:szCs w:val="24"/>
+        </w:rPr>
+        <w:t xml:space="preserve"> divided into the following phases: </w:t>
+      </w:r>
+      <w:r>
+        <w:rPr>
+          <w:sz w:val="24"/>
+          <w:szCs w:val="24"/>
+        </w:rPr>
+        <w:t>Game S</w:t>
+      </w:r>
+      <w:r>
+        <w:rPr>
+          <w:sz w:val="24"/>
+          <w:szCs w:val="24"/>
+        </w:rPr>
+        <w:t xml:space="preserve">tartup, </w:t>
+      </w:r>
+      <w:r>
+        <w:rPr>
+          <w:sz w:val="24"/>
+          <w:szCs w:val="24"/>
+        </w:rPr>
+        <w:t>Game I</w:t>
+      </w:r>
+      <w:r>
+        <w:rPr>
+          <w:sz w:val="24"/>
+          <w:szCs w:val="24"/>
+        </w:rPr>
+        <w:t>ssue</w:t>
+      </w:r>
+      <w:r>
+        <w:rPr>
+          <w:sz w:val="24"/>
+          <w:szCs w:val="24"/>
+        </w:rPr>
+        <w:t xml:space="preserve"> O</w:t>
+      </w:r>
+      <w:r>
+        <w:rPr>
+          <w:sz w:val="24"/>
+          <w:szCs w:val="24"/>
+        </w:rPr>
+        <w:t xml:space="preserve">rder, and </w:t>
+      </w:r>
+      <w:r>
+        <w:rPr>
+          <w:sz w:val="24"/>
+          <w:szCs w:val="24"/>
+        </w:rPr>
+        <w:t xml:space="preserve">Game Execute Order </w:t>
+      </w:r>
+      <w:r>
+        <w:rPr>
+          <w:sz w:val="24"/>
+          <w:szCs w:val="24"/>
+        </w:rPr>
+        <w:t xml:space="preserve">phases. The context class of the State pattern </w:t>
+      </w:r>
+      <w:r>
+        <w:rPr>
+          <w:sz w:val="24"/>
+          <w:szCs w:val="24"/>
+        </w:rPr>
+        <w:t>is</w:t>
+      </w:r>
+      <w:r>
+        <w:rPr>
+          <w:sz w:val="24"/>
+          <w:szCs w:val="24"/>
+        </w:rPr>
+        <w:t xml:space="preserve"> GameEngine </w:t>
+      </w:r>
+      <w:r>
+        <w:rPr>
+          <w:sz w:val="24"/>
+          <w:szCs w:val="24"/>
+        </w:rPr>
+        <w:t>class,</w:t>
+      </w:r>
+      <w:r>
+        <w:rPr>
+          <w:sz w:val="24"/>
+          <w:szCs w:val="24"/>
+        </w:rPr>
+        <w:t xml:space="preserve"> and the State </w:t>
+      </w:r>
+      <w:r>
+        <w:rPr>
+          <w:sz w:val="24"/>
+          <w:szCs w:val="24"/>
+        </w:rPr>
+        <w:t>class is a</w:t>
+      </w:r>
+      <w:r>
+        <w:rPr>
+          <w:sz w:val="24"/>
+          <w:szCs w:val="24"/>
+        </w:rPr>
+        <w:t xml:space="preserve"> new class named Phase.</w:t>
+      </w:r>
+    </w:p>
+    <w:p>
+      <w:pPr>
+        <w:pStyle w:val="ListParagraph"/>
+        <w:rPr>
+          <w:sz w:val="24"/>
+          <w:szCs w:val="24"/>
+        </w:rPr>
+      </w:pPr>
+    </w:p>
+    <w:p>
+      <w:pPr>
+        <w:pStyle w:val="ListParagraph"/>
+        <w:rPr>
+          <w:sz w:val="24"/>
+          <w:szCs w:val="24"/>
+        </w:rPr>
+      </w:pPr>
+      <w:r>
+        <w:rPr>
+          <w:sz w:val="28"/>
+          <w:szCs w:val="28"/>
+        </w:rPr>
+        <w:t>Tests :</w:t>
+      </w:r>
+      <w:r>
+        <w:rPr>
+          <w:sz w:val="24"/>
+          <w:szCs w:val="24"/>
+        </w:rPr>
+        <w:t xml:space="preserve"> Created</w:t>
+      </w:r>
+      <w:r>
+        <w:rPr>
+          <w:sz w:val="24"/>
+          <w:szCs w:val="24"/>
+        </w:rPr>
+        <w:t xml:space="preserve"> tests to check the validity of execution of commands in their states. Invalid commands in a certain phases aren’t allowed to execute</w:t>
+      </w:r>
+    </w:p>
+    <w:p>
+      <w:pPr>
         <w:spacing w:after="200" w:line="276" w:lineRule="auto"/>
-        <w:jc w:val="both"/>
-        <w:rPr>
-          <w:rFonts w:ascii="Times New Roman" w:hAnsi="Times New Roman" w:cs="Times New Roman"/>
-          <w:sz w:val="24"/>
-          <w:szCs w:val="24"/>
-        </w:rPr>
-      </w:pPr>
-      <w:r>
-        <w:rPr>
-          <w:rFonts w:ascii="Times New Roman" w:hAnsi="Times New Roman" w:cs="Times New Roman"/>
-          <w:sz w:val="24"/>
-          <w:szCs w:val="24"/>
-        </w:rPr>
-        <w:t>Created new CreateMap class and refactored it from EditMap.</w:t>
-      </w:r>
+        <w:ind w:left="720"/>
+        <w:jc w:val="both"/>
+        <w:rPr>
+          <w:rFonts w:ascii="Times New Roman" w:hAnsi="Times New Roman" w:cs="Times New Roman"/>
+          <w:sz w:val="24"/>
+          <w:szCs w:val="24"/>
+        </w:rPr>
+      </w:pPr>
     </w:p>
     <w:p>
       <w:pPr>
@@ -1447,6 +2202,26 @@
           <w:ilvl w:val="0"/>
           <w:numId w:val="18"/>
         </w:numPr>
+        <w:spacing w:after="200" w:line="360" w:lineRule="auto"/>
+        <w:jc w:val="both"/>
+        <w:rPr>
+          <w:rFonts w:ascii="Times New Roman" w:hAnsi="Times New Roman" w:cs="Times New Roman"/>
+          <w:sz w:val="28"/>
+          <w:szCs w:val="28"/>
+        </w:rPr>
+      </w:pPr>
+      <w:r>
+        <w:rPr>
+          <w:rFonts w:ascii="Times New Roman" w:hAnsi="Times New Roman" w:cs="Times New Roman"/>
+          <w:sz w:val="28"/>
+          <w:szCs w:val="28"/>
+        </w:rPr>
+        <w:t>Implemented Command Pattern</w:t>
+      </w:r>
+    </w:p>
+    <w:p>
+      <w:pPr>
+        <w:pStyle w:val="ListParagraph"/>
         <w:spacing w:after="200" w:line="276" w:lineRule="auto"/>
         <w:jc w:val="both"/>
         <w:rPr>
@@ -1461,8 +2236,184 @@
           <w:sz w:val="24"/>
           <w:szCs w:val="24"/>
         </w:rPr>
-        <w:t>Created new LoadMap class and refactored it from EditMap.</w:t>
-      </w:r>
+        <w:t xml:space="preserve">The Command class </w:t>
+      </w:r>
+      <w:r>
+        <w:rPr>
+          <w:rFonts w:ascii="Times New Roman" w:hAnsi="Times New Roman" w:cs="Times New Roman"/>
+          <w:sz w:val="24"/>
+          <w:szCs w:val="24"/>
+        </w:rPr>
+        <w:t>is the</w:t>
+      </w:r>
+      <w:r>
+        <w:rPr>
+          <w:rFonts w:ascii="Times New Roman" w:hAnsi="Times New Roman" w:cs="Times New Roman"/>
+          <w:sz w:val="24"/>
+          <w:szCs w:val="24"/>
+        </w:rPr>
+        <w:t xml:space="preserve"> Order class, the Invoker Class is the Player, and the Client class is the GameEngine. The orders are created as the player executes its issue</w:t>
+      </w:r>
+      <w:r>
+        <w:rPr>
+          <w:rFonts w:ascii="Times New Roman" w:hAnsi="Times New Roman" w:cs="Times New Roman"/>
+          <w:sz w:val="24"/>
+          <w:szCs w:val="24"/>
+        </w:rPr>
+        <w:t>O</w:t>
+      </w:r>
+      <w:r>
+        <w:rPr>
+          <w:rFonts w:ascii="Times New Roman" w:hAnsi="Times New Roman" w:cs="Times New Roman"/>
+          <w:sz w:val="24"/>
+          <w:szCs w:val="24"/>
+        </w:rPr>
+        <w:t xml:space="preserve">rder() method, and the orders are </w:t>
+      </w:r>
+      <w:r>
+        <w:rPr>
+          <w:rFonts w:ascii="Times New Roman" w:hAnsi="Times New Roman" w:cs="Times New Roman"/>
+          <w:sz w:val="24"/>
+          <w:szCs w:val="24"/>
+        </w:rPr>
+        <w:t>fetched</w:t>
+      </w:r>
+      <w:r>
+        <w:rPr>
+          <w:rFonts w:ascii="Times New Roman" w:hAnsi="Times New Roman" w:cs="Times New Roman"/>
+          <w:sz w:val="24"/>
+          <w:szCs w:val="24"/>
+        </w:rPr>
+        <w:t xml:space="preserve"> </w:t>
+      </w:r>
+      <w:r>
+        <w:rPr>
+          <w:rFonts w:ascii="Times New Roman" w:hAnsi="Times New Roman" w:cs="Times New Roman"/>
+          <w:sz w:val="24"/>
+          <w:szCs w:val="24"/>
+        </w:rPr>
+        <w:t>by getting</w:t>
+      </w:r>
+      <w:r>
+        <w:rPr>
+          <w:rFonts w:ascii="Times New Roman" w:hAnsi="Times New Roman" w:cs="Times New Roman"/>
+          <w:sz w:val="24"/>
+          <w:szCs w:val="24"/>
+        </w:rPr>
+        <w:t xml:space="preserve"> orders from the Players using the next</w:t>
+      </w:r>
+      <w:r>
+        <w:rPr>
+          <w:rFonts w:ascii="Times New Roman" w:hAnsi="Times New Roman" w:cs="Times New Roman"/>
+          <w:sz w:val="24"/>
+          <w:szCs w:val="24"/>
+        </w:rPr>
+        <w:t>O</w:t>
+      </w:r>
+      <w:r>
+        <w:rPr>
+          <w:rFonts w:ascii="Times New Roman" w:hAnsi="Times New Roman" w:cs="Times New Roman"/>
+          <w:sz w:val="24"/>
+          <w:szCs w:val="24"/>
+        </w:rPr>
+        <w:t>rder() method, then execut</w:t>
+      </w:r>
+      <w:r>
+        <w:rPr>
+          <w:rFonts w:ascii="Times New Roman" w:hAnsi="Times New Roman" w:cs="Times New Roman"/>
+          <w:sz w:val="24"/>
+          <w:szCs w:val="24"/>
+        </w:rPr>
+        <w:t>ed</w:t>
+      </w:r>
+      <w:r>
+        <w:rPr>
+          <w:rFonts w:ascii="Times New Roman" w:hAnsi="Times New Roman" w:cs="Times New Roman"/>
+          <w:sz w:val="24"/>
+          <w:szCs w:val="24"/>
+        </w:rPr>
+        <w:t xml:space="preserve"> by calling the execute() method of the Order</w:t>
+      </w:r>
+      <w:r>
+        <w:rPr>
+          <w:rFonts w:ascii="Times New Roman" w:hAnsi="Times New Roman" w:cs="Times New Roman"/>
+          <w:sz w:val="24"/>
+          <w:szCs w:val="24"/>
+        </w:rPr>
+        <w:t>.</w:t>
+      </w:r>
+    </w:p>
+    <w:p>
+      <w:pPr>
+        <w:pStyle w:val="ListParagraph"/>
+        <w:spacing w:after="200" w:line="276" w:lineRule="auto"/>
+        <w:jc w:val="both"/>
+        <w:rPr>
+          <w:rFonts w:ascii="Times New Roman" w:hAnsi="Times New Roman" w:cs="Times New Roman"/>
+          <w:sz w:val="24"/>
+          <w:szCs w:val="24"/>
+        </w:rPr>
+      </w:pPr>
+      <w:r>
+        <w:rPr>
+          <w:rFonts w:ascii="Times New Roman" w:hAnsi="Times New Roman" w:cs="Times New Roman"/>
+          <w:sz w:val="24"/>
+          <w:szCs w:val="24"/>
+        </w:rPr>
+        <w:t>Six Concrete Implementation of Abstract Order class are done: Advance, Airlift, Blockade, Bomb, Deploy, Diplomacy.</w:t>
+      </w:r>
+    </w:p>
+    <w:p>
+      <w:pPr>
+        <w:pStyle w:val="ListParagraph"/>
+        <w:spacing w:after="200" w:line="276" w:lineRule="auto"/>
+        <w:jc w:val="both"/>
+        <w:rPr>
+          <w:rFonts w:ascii="Times New Roman" w:hAnsi="Times New Roman" w:cs="Times New Roman"/>
+          <w:sz w:val="24"/>
+          <w:szCs w:val="24"/>
+        </w:rPr>
+      </w:pPr>
+    </w:p>
+    <w:p>
+      <w:pPr>
+        <w:pStyle w:val="ListParagraph"/>
+        <w:spacing w:after="200" w:line="276" w:lineRule="auto"/>
+        <w:jc w:val="both"/>
+        <w:rPr>
+          <w:rFonts w:ascii="Times New Roman" w:hAnsi="Times New Roman" w:cs="Times New Roman"/>
+          <w:sz w:val="24"/>
+          <w:szCs w:val="24"/>
+        </w:rPr>
+      </w:pPr>
+      <w:r>
+        <w:rPr>
+          <w:rFonts w:ascii="Times New Roman" w:hAnsi="Times New Roman" w:cs="Times New Roman"/>
+          <w:sz w:val="28"/>
+          <w:szCs w:val="28"/>
+        </w:rPr>
+        <w:t>Tests :</w:t>
+      </w:r>
+      <w:r>
+        <w:rPr>
+          <w:rFonts w:ascii="Times New Roman" w:hAnsi="Times New Roman" w:cs="Times New Roman"/>
+          <w:sz w:val="24"/>
+          <w:szCs w:val="24"/>
+        </w:rPr>
+        <w:t xml:space="preserve"> Individual tests to check validity for each command type</w:t>
+      </w:r>
+    </w:p>
+    <w:p>
+      <w:pPr>
+        <w:pStyle w:val="ListParagraph"/>
+        <w:spacing w:after="200" w:line="276" w:lineRule="auto"/>
+        <w:jc w:val="both"/>
+        <w:rPr>
+          <w:rFonts w:ascii="Times New Roman" w:hAnsi="Times New Roman" w:cs="Times New Roman"/>
+          <w:sz w:val="24"/>
+          <w:szCs w:val="24"/>
+        </w:rPr>
+      </w:pPr>
     </w:p>
     <w:p>
       <w:pPr>
@@ -1471,6 +2422,34 @@
           <w:ilvl w:val="0"/>
           <w:numId w:val="18"/>
         </w:numPr>
+        <w:spacing w:after="200" w:line="360" w:lineRule="auto"/>
+        <w:jc w:val="both"/>
+        <w:rPr>
+          <w:rFonts w:ascii="Times New Roman" w:hAnsi="Times New Roman" w:cs="Times New Roman"/>
+          <w:sz w:val="28"/>
+          <w:szCs w:val="28"/>
+        </w:rPr>
+      </w:pPr>
+      <w:r>
+        <w:rPr>
+          <w:rFonts w:ascii="Times New Roman" w:hAnsi="Times New Roman" w:cs="Times New Roman"/>
+          <w:sz w:val="28"/>
+          <w:szCs w:val="28"/>
+        </w:rPr>
+        <w:t>Splitting</w:t>
+      </w:r>
+      <w:r>
+        <w:rPr>
+          <w:rFonts w:ascii="Times New Roman" w:hAnsi="Times New Roman" w:cs="Times New Roman"/>
+          <w:sz w:val="28"/>
+          <w:szCs w:val="28"/>
+        </w:rPr>
+        <w:t xml:space="preserve"> EditMap for better modularity. </w:t>
+      </w:r>
+    </w:p>
+    <w:p>
+      <w:pPr>
+        <w:pStyle w:val="ListParagraph"/>
         <w:spacing w:after="200" w:line="276" w:lineRule="auto"/>
         <w:jc w:val="both"/>
         <w:rPr>
@@ -1485,8 +2464,96 @@
           <w:sz w:val="24"/>
           <w:szCs w:val="24"/>
         </w:rPr>
-        <w:t>Separated Random number generation logic from AssignCountries.</w:t>
-      </w:r>
+        <w:t xml:space="preserve">Created new LoadMap class to load the existing map and new CreateMap class to create a new </w:t>
+      </w:r>
+      <w:r>
+        <w:rPr>
+          <w:rFonts w:ascii="Times New Roman" w:hAnsi="Times New Roman" w:cs="Times New Roman"/>
+          <w:sz w:val="24"/>
+          <w:szCs w:val="24"/>
+        </w:rPr>
+        <w:t>empty map.</w:t>
+      </w:r>
+    </w:p>
+    <w:p>
+      <w:pPr>
+        <w:pStyle w:val="ListParagraph"/>
+        <w:spacing w:after="200" w:line="276" w:lineRule="auto"/>
+        <w:jc w:val="both"/>
+        <w:rPr>
+          <w:rFonts w:ascii="Times New Roman" w:hAnsi="Times New Roman" w:cs="Times New Roman"/>
+          <w:sz w:val="24"/>
+          <w:szCs w:val="24"/>
+        </w:rPr>
+      </w:pPr>
+    </w:p>
+    <w:p>
+      <w:pPr>
+        <w:pStyle w:val="ListParagraph"/>
+        <w:spacing w:after="200" w:line="276" w:lineRule="auto"/>
+        <w:jc w:val="both"/>
+        <w:rPr>
+          <w:rFonts w:ascii="Times New Roman" w:hAnsi="Times New Roman" w:cs="Times New Roman"/>
+          <w:sz w:val="24"/>
+          <w:szCs w:val="24"/>
+        </w:rPr>
+      </w:pPr>
+      <w:r>
+        <w:rPr>
+          <w:rFonts w:ascii="Times New Roman" w:hAnsi="Times New Roman" w:cs="Times New Roman"/>
+          <w:sz w:val="28"/>
+          <w:szCs w:val="28"/>
+        </w:rPr>
+        <w:t>Tests :</w:t>
+      </w:r>
+      <w:r>
+        <w:rPr>
+          <w:rFonts w:ascii="Times New Roman" w:hAnsi="Times New Roman" w:cs="Times New Roman"/>
+          <w:sz w:val="24"/>
+          <w:szCs w:val="24"/>
+        </w:rPr>
+        <w:t xml:space="preserve"> Create new map if doesn’t exi</w:t>
+      </w:r>
+      <w:r>
+        <w:rPr>
+          <w:rFonts w:ascii="Times New Roman" w:hAnsi="Times New Roman" w:cs="Times New Roman"/>
+          <w:sz w:val="24"/>
+          <w:szCs w:val="24"/>
+        </w:rPr>
+        <w:t>s</w:t>
+      </w:r>
+      <w:r>
+        <w:rPr>
+          <w:rFonts w:ascii="Times New Roman" w:hAnsi="Times New Roman" w:cs="Times New Roman"/>
+          <w:sz w:val="24"/>
+          <w:szCs w:val="24"/>
+        </w:rPr>
+        <w:t>ts, Load an existing map</w:t>
+      </w:r>
+    </w:p>
+    <w:p>
+      <w:pPr>
+        <w:pStyle w:val="ListParagraph"/>
+        <w:spacing w:after="200" w:line="276" w:lineRule="auto"/>
+        <w:jc w:val="both"/>
+        <w:rPr>
+          <w:rFonts w:ascii="Times New Roman" w:hAnsi="Times New Roman" w:cs="Times New Roman"/>
+          <w:sz w:val="24"/>
+          <w:szCs w:val="24"/>
+        </w:rPr>
+      </w:pPr>
+    </w:p>
+    <w:p>
+      <w:pPr>
+        <w:pStyle w:val="ListParagraph"/>
+        <w:spacing w:after="200" w:line="276" w:lineRule="auto"/>
+        <w:jc w:val="both"/>
+        <w:rPr>
+          <w:rFonts w:ascii="Times New Roman" w:hAnsi="Times New Roman" w:cs="Times New Roman"/>
+          <w:sz w:val="24"/>
+          <w:szCs w:val="24"/>
+        </w:rPr>
+      </w:pPr>
     </w:p>
     <w:p>
       <w:pPr>
@@ -1495,6 +2562,42 @@
           <w:ilvl w:val="0"/>
           <w:numId w:val="18"/>
         </w:numPr>
+        <w:spacing w:after="200" w:line="360" w:lineRule="auto"/>
+        <w:jc w:val="both"/>
+        <w:rPr>
+          <w:rFonts w:ascii="Times New Roman" w:hAnsi="Times New Roman" w:cs="Times New Roman"/>
+          <w:sz w:val="28"/>
+          <w:szCs w:val="28"/>
+        </w:rPr>
+      </w:pPr>
+      <w:r>
+        <w:rPr>
+          <w:rFonts w:ascii="Times New Roman" w:hAnsi="Times New Roman" w:cs="Times New Roman"/>
+          <w:sz w:val="28"/>
+          <w:szCs w:val="28"/>
+        </w:rPr>
+        <w:t>Merged all game</w:t>
+      </w:r>
+      <w:r>
+        <w:rPr>
+          <w:rFonts w:ascii="Times New Roman" w:hAnsi="Times New Roman" w:cs="Times New Roman"/>
+          <w:sz w:val="28"/>
+          <w:szCs w:val="28"/>
+        </w:rPr>
+        <w:t xml:space="preserve"> and map</w:t>
+      </w:r>
+      <w:r>
+        <w:rPr>
+          <w:rFonts w:ascii="Times New Roman" w:hAnsi="Times New Roman" w:cs="Times New Roman"/>
+          <w:sz w:val="28"/>
+          <w:szCs w:val="28"/>
+        </w:rPr>
+        <w:t xml:space="preserve"> related command controls into a single GameEngine Class</w:t>
+      </w:r>
+    </w:p>
+    <w:p>
+      <w:pPr>
+        <w:pStyle w:val="ListParagraph"/>
         <w:spacing w:after="200" w:line="276" w:lineRule="auto"/>
         <w:jc w:val="both"/>
         <w:rPr>
@@ -1509,8 +2612,60 @@
           <w:sz w:val="24"/>
           <w:szCs w:val="24"/>
         </w:rPr>
-        <w:t>Used Random Number genaration code in AssignCard to to keep Code DRY (Don’t Repeat Yourself).</w:t>
-      </w:r>
+        <w:t>Previously, two classes namely GameEngine and MapEngine class existed. Main  method would transfer control to GameEngine for game related commands and to MapEngine for map related commands. Too many calls to and from main method were there. So both the class were merged into single GameEngine Class to directly access all the game and mapedit commands from one class</w:t>
+      </w:r>
+    </w:p>
+    <w:p>
+      <w:pPr>
+        <w:pStyle w:val="ListParagraph"/>
+        <w:spacing w:after="200" w:line="276" w:lineRule="auto"/>
+        <w:jc w:val="both"/>
+        <w:rPr>
+          <w:rFonts w:ascii="Times New Roman" w:hAnsi="Times New Roman" w:cs="Times New Roman"/>
+          <w:sz w:val="24"/>
+          <w:szCs w:val="24"/>
+        </w:rPr>
+      </w:pPr>
+    </w:p>
+    <w:p>
+      <w:pPr>
+        <w:pStyle w:val="ListParagraph"/>
+        <w:spacing w:after="200" w:line="276" w:lineRule="auto"/>
+        <w:jc w:val="both"/>
+        <w:rPr>
+          <w:rFonts w:ascii="Times New Roman" w:hAnsi="Times New Roman" w:cs="Times New Roman"/>
+          <w:sz w:val="24"/>
+          <w:szCs w:val="24"/>
+        </w:rPr>
+      </w:pPr>
+      <w:r>
+        <w:rPr>
+          <w:rFonts w:ascii="Times New Roman" w:hAnsi="Times New Roman" w:cs="Times New Roman"/>
+          <w:sz w:val="28"/>
+          <w:szCs w:val="28"/>
+        </w:rPr>
+        <w:t>Test:</w:t>
+      </w:r>
+      <w:r>
+        <w:rPr>
+          <w:rFonts w:ascii="Times New Roman" w:hAnsi="Times New Roman" w:cs="Times New Roman"/>
+          <w:sz w:val="24"/>
+          <w:szCs w:val="24"/>
+        </w:rPr>
+        <w:t xml:space="preserve"> Tested whether correct phases are set in the GameEngine Class or not</w:t>
+      </w:r>
+    </w:p>
+    <w:p>
+      <w:pPr>
+        <w:pStyle w:val="ListParagraph"/>
+        <w:spacing w:after="200" w:line="276" w:lineRule="auto"/>
+        <w:jc w:val="both"/>
+        <w:rPr>
+          <w:rFonts w:ascii="Times New Roman" w:hAnsi="Times New Roman" w:cs="Times New Roman"/>
+          <w:sz w:val="24"/>
+          <w:szCs w:val="24"/>
+        </w:rPr>
+      </w:pPr>
     </w:p>
     <w:p>
       <w:pPr>
@@ -1519,6 +2674,27 @@
           <w:ilvl w:val="0"/>
           <w:numId w:val="18"/>
         </w:numPr>
+        <w:spacing w:after="200" w:line="360" w:lineRule="auto"/>
+        <w:jc w:val="both"/>
+        <w:rPr>
+          <w:rFonts w:ascii="Times New Roman" w:hAnsi="Times New Roman" w:cs="Times New Roman"/>
+          <w:sz w:val="28"/>
+          <w:szCs w:val="28"/>
+        </w:rPr>
+      </w:pPr>
+      <w:r>
+        <w:rPr>
+          <w:rFonts w:ascii="Times New Roman" w:hAnsi="Times New Roman" w:cs="Times New Roman"/>
+          <w:sz w:val="28"/>
+          <w:szCs w:val="28"/>
+        </w:rPr>
+        <w:lastRenderedPageBreak/>
+        <w:t>Migrated all game related methods to GameUtils package to remove clutter inside GameEngine</w:t>
+      </w:r>
+    </w:p>
+    <w:p>
+      <w:pPr>
+        <w:pStyle w:val="ListParagraph"/>
         <w:spacing w:after="200" w:line="276" w:lineRule="auto"/>
         <w:jc w:val="both"/>
         <w:rPr>
@@ -1533,16 +2709,12 @@
           <w:sz w:val="24"/>
           <w:szCs w:val="24"/>
         </w:rPr>
-        <w:t>Refactored Random Number generation code to method overiding that can help to generate random number with upper bound considering lower bound to be zero or within upper bound and lower bound.</w:t>
-      </w:r>
-    </w:p>
-    <w:p>
-      <w:pPr>
-        <w:pStyle w:val="ListParagraph"/>
-        <w:numPr>
-          <w:ilvl w:val="0"/>
-          <w:numId w:val="18"/>
-        </w:numPr>
+        <w:t>Functions including Reinforcement armies assignment, Random Number Generator for assigning countries to players randomly, assign cards to players on winning a battle all were refactored into separate class and moved under GameUtils package.</w:t>
+      </w:r>
+    </w:p>
+    <w:p>
+      <w:pPr>
+        <w:pStyle w:val="ListParagraph"/>
         <w:spacing w:after="200" w:line="276" w:lineRule="auto"/>
         <w:jc w:val="both"/>
         <w:rPr>
@@ -1551,6 +2723,215 @@
           <w:szCs w:val="24"/>
         </w:rPr>
       </w:pPr>
+    </w:p>
+    <w:p>
+      <w:pPr>
+        <w:pStyle w:val="ListParagraph"/>
+        <w:spacing w:after="200" w:line="276" w:lineRule="auto"/>
+        <w:jc w:val="both"/>
+        <w:rPr>
+          <w:rFonts w:ascii="Times New Roman" w:hAnsi="Times New Roman" w:cs="Times New Roman"/>
+          <w:sz w:val="24"/>
+          <w:szCs w:val="24"/>
+        </w:rPr>
+      </w:pPr>
+      <w:r>
+        <w:rPr>
+          <w:rFonts w:ascii="Times New Roman" w:hAnsi="Times New Roman" w:cs="Times New Roman"/>
+          <w:sz w:val="28"/>
+          <w:szCs w:val="28"/>
+        </w:rPr>
+        <w:t xml:space="preserve">Test </w:t>
+      </w:r>
+      <w:r>
+        <w:rPr>
+          <w:rFonts w:ascii="Times New Roman" w:hAnsi="Times New Roman" w:cs="Times New Roman"/>
+          <w:sz w:val="24"/>
+          <w:szCs w:val="24"/>
+        </w:rPr>
+        <w:t xml:space="preserve">: Tested Random Number Generation and Reinforcement army calculator </w:t>
+      </w:r>
+    </w:p>
+    <w:p>
+      <w:pPr>
+        <w:pStyle w:val="ListParagraph"/>
+        <w:spacing w:after="200" w:line="276" w:lineRule="auto"/>
+        <w:jc w:val="both"/>
+        <w:rPr>
+          <w:rFonts w:ascii="Times New Roman" w:hAnsi="Times New Roman" w:cs="Times New Roman"/>
+          <w:sz w:val="24"/>
+          <w:szCs w:val="24"/>
+        </w:rPr>
+      </w:pPr>
+    </w:p>
+    <w:p/>
+    <w:p/>
+    <w:p>
+      <w:r>
+        <w:t>//Remove all the stuff below</w:t>
+      </w:r>
+    </w:p>
+    <w:p>
+      <w:pPr>
+        <w:spacing w:after="200" w:line="276" w:lineRule="auto"/>
+        <w:ind w:firstLine="142"/>
+        <w:jc w:val="both"/>
+        <w:rPr>
+          <w:rFonts w:ascii="Times New Roman" w:hAnsi="Times New Roman" w:cs="Times New Roman"/>
+          <w:sz w:val="24"/>
+          <w:szCs w:val="24"/>
+        </w:rPr>
+      </w:pPr>
+      <w:r>
+        <w:rPr>
+          <w:rFonts w:ascii="Times New Roman" w:hAnsi="Times New Roman" w:cs="Times New Roman"/>
+          <w:sz w:val="24"/>
+          <w:szCs w:val="24"/>
+        </w:rPr>
+        <w:t xml:space="preserve">Separated Random number generation logic from </w:t>
+      </w:r>
+      <w:proofErr w:type="spellStart"/>
+      <w:r>
+        <w:rPr>
+          <w:rFonts w:ascii="Times New Roman" w:hAnsi="Times New Roman" w:cs="Times New Roman"/>
+          <w:sz w:val="24"/>
+          <w:szCs w:val="24"/>
+        </w:rPr>
+        <w:t>AssignCountries</w:t>
+      </w:r>
+      <w:proofErr w:type="spellEnd"/>
+      <w:r>
+        <w:rPr>
+          <w:rFonts w:ascii="Times New Roman" w:hAnsi="Times New Roman" w:cs="Times New Roman"/>
+          <w:sz w:val="24"/>
+          <w:szCs w:val="24"/>
+        </w:rPr>
+        <w:t>.</w:t>
+      </w:r>
+    </w:p>
+    <w:p>
+      <w:pPr>
+        <w:spacing w:after="200" w:line="276" w:lineRule="auto"/>
+        <w:ind w:left="142"/>
+        <w:jc w:val="both"/>
+        <w:rPr>
+          <w:rFonts w:ascii="Times New Roman" w:hAnsi="Times New Roman" w:cs="Times New Roman"/>
+          <w:sz w:val="24"/>
+          <w:szCs w:val="24"/>
+        </w:rPr>
+      </w:pPr>
+      <w:r>
+        <w:rPr>
+          <w:rFonts w:ascii="Times New Roman" w:hAnsi="Times New Roman" w:cs="Times New Roman"/>
+          <w:sz w:val="24"/>
+          <w:szCs w:val="24"/>
+        </w:rPr>
+        <w:t xml:space="preserve">Used Random Number </w:t>
+      </w:r>
+      <w:proofErr w:type="spellStart"/>
+      <w:r>
+        <w:rPr>
+          <w:rFonts w:ascii="Times New Roman" w:hAnsi="Times New Roman" w:cs="Times New Roman"/>
+          <w:sz w:val="24"/>
+          <w:szCs w:val="24"/>
+        </w:rPr>
+        <w:t>genaration</w:t>
+      </w:r>
+      <w:proofErr w:type="spellEnd"/>
+      <w:r>
+        <w:rPr>
+          <w:rFonts w:ascii="Times New Roman" w:hAnsi="Times New Roman" w:cs="Times New Roman"/>
+          <w:sz w:val="24"/>
+          <w:szCs w:val="24"/>
+        </w:rPr>
+        <w:t xml:space="preserve"> code in </w:t>
+      </w:r>
+      <w:proofErr w:type="spellStart"/>
+      <w:r>
+        <w:rPr>
+          <w:rFonts w:ascii="Times New Roman" w:hAnsi="Times New Roman" w:cs="Times New Roman"/>
+          <w:sz w:val="24"/>
+          <w:szCs w:val="24"/>
+        </w:rPr>
+        <w:t>AssignCard</w:t>
+      </w:r>
+      <w:proofErr w:type="spellEnd"/>
+      <w:r>
+        <w:rPr>
+          <w:rFonts w:ascii="Times New Roman" w:hAnsi="Times New Roman" w:cs="Times New Roman"/>
+          <w:sz w:val="24"/>
+          <w:szCs w:val="24"/>
+        </w:rPr>
+        <w:t xml:space="preserve"> to </w:t>
+      </w:r>
+      <w:proofErr w:type="spellStart"/>
+      <w:r>
+        <w:rPr>
+          <w:rFonts w:ascii="Times New Roman" w:hAnsi="Times New Roman" w:cs="Times New Roman"/>
+          <w:sz w:val="24"/>
+          <w:szCs w:val="24"/>
+        </w:rPr>
+        <w:t>to</w:t>
+      </w:r>
+      <w:proofErr w:type="spellEnd"/>
+      <w:r>
+        <w:rPr>
+          <w:rFonts w:ascii="Times New Roman" w:hAnsi="Times New Roman" w:cs="Times New Roman"/>
+          <w:sz w:val="24"/>
+          <w:szCs w:val="24"/>
+        </w:rPr>
+        <w:t xml:space="preserve"> keep Code DRY (Don’t Repeat Yourself).</w:t>
+      </w:r>
+    </w:p>
+    <w:p>
+      <w:pPr>
+        <w:spacing w:after="200" w:line="276" w:lineRule="auto"/>
+        <w:ind w:left="142"/>
+        <w:jc w:val="both"/>
+        <w:rPr>
+          <w:rFonts w:ascii="Times New Roman" w:hAnsi="Times New Roman" w:cs="Times New Roman"/>
+          <w:sz w:val="24"/>
+          <w:szCs w:val="24"/>
+        </w:rPr>
+      </w:pPr>
+      <w:r>
+        <w:rPr>
+          <w:rFonts w:ascii="Times New Roman" w:hAnsi="Times New Roman" w:cs="Times New Roman"/>
+          <w:sz w:val="24"/>
+          <w:szCs w:val="24"/>
+        </w:rPr>
+        <w:t xml:space="preserve">Refactored Random Number generation code to method </w:t>
+      </w:r>
+      <w:proofErr w:type="spellStart"/>
+      <w:r>
+        <w:rPr>
+          <w:rFonts w:ascii="Times New Roman" w:hAnsi="Times New Roman" w:cs="Times New Roman"/>
+          <w:sz w:val="24"/>
+          <w:szCs w:val="24"/>
+        </w:rPr>
+        <w:t>overiding</w:t>
+      </w:r>
+      <w:proofErr w:type="spellEnd"/>
+      <w:r>
+        <w:rPr>
+          <w:rFonts w:ascii="Times New Roman" w:hAnsi="Times New Roman" w:cs="Times New Roman"/>
+          <w:sz w:val="24"/>
+          <w:szCs w:val="24"/>
+        </w:rPr>
+        <w:t xml:space="preserve"> that can help to generate random number with upper bound considering lower bound to be zero or within upper bound and lower bound.</w:t>
+      </w:r>
+    </w:p>
+    <w:p>
+      <w:pPr>
+        <w:spacing w:after="200" w:line="276" w:lineRule="auto"/>
+        <w:ind w:left="142"/>
+        <w:jc w:val="both"/>
+        <w:rPr>
+          <w:rFonts w:ascii="Times New Roman" w:hAnsi="Times New Roman" w:cs="Times New Roman"/>
+          <w:sz w:val="24"/>
+          <w:szCs w:val="24"/>
+        </w:rPr>
+      </w:pPr>
       <w:r>
         <w:rPr>
           <w:rFonts w:ascii="Times New Roman" w:hAnsi="Times New Roman" w:cs="Times New Roman"/>
@@ -1562,357 +2943,157 @@
     </w:p>
     <w:p>
       <w:pPr>
-        <w:pStyle w:val="ListParagraph"/>
-        <w:numPr>
-          <w:ilvl w:val="0"/>
-          <w:numId w:val="18"/>
-        </w:numPr>
         <w:spacing w:after="200" w:line="276" w:lineRule="auto"/>
-        <w:jc w:val="both"/>
-        <w:rPr>
-          <w:rFonts w:ascii="Times New Roman" w:hAnsi="Times New Roman" w:cs="Times New Roman"/>
-          <w:sz w:val="24"/>
-          <w:szCs w:val="24"/>
-        </w:rPr>
-      </w:pPr>
-      <w:r>
-        <w:rPr>
-          <w:rFonts w:ascii="Times New Roman" w:hAnsi="Times New Roman" w:cs="Times New Roman"/>
-          <w:sz w:val="24"/>
-          <w:szCs w:val="24"/>
-        </w:rPr>
-        <w:t>Updated method signature of loadMap to pass in map varible to keep the map model consistent and avoid creating new local copy.</w:t>
-      </w:r>
-    </w:p>
-    <w:p>
-      <w:pPr>
-        <w:pStyle w:val="ListParagraph"/>
-        <w:numPr>
-          <w:ilvl w:val="0"/>
-          <w:numId w:val="18"/>
-        </w:numPr>
+        <w:ind w:left="142"/>
+        <w:jc w:val="both"/>
+        <w:rPr>
+          <w:rFonts w:ascii="Times New Roman" w:hAnsi="Times New Roman" w:cs="Times New Roman"/>
+          <w:sz w:val="24"/>
+          <w:szCs w:val="24"/>
+        </w:rPr>
+      </w:pPr>
+      <w:r>
+        <w:rPr>
+          <w:rFonts w:ascii="Times New Roman" w:hAnsi="Times New Roman" w:cs="Times New Roman"/>
+          <w:sz w:val="24"/>
+          <w:szCs w:val="24"/>
+        </w:rPr>
+        <w:t xml:space="preserve">Updated method signature of </w:t>
+      </w:r>
+      <w:proofErr w:type="spellStart"/>
+      <w:r>
+        <w:rPr>
+          <w:rFonts w:ascii="Times New Roman" w:hAnsi="Times New Roman" w:cs="Times New Roman"/>
+          <w:sz w:val="24"/>
+          <w:szCs w:val="24"/>
+        </w:rPr>
+        <w:t>loadMap</w:t>
+      </w:r>
+      <w:proofErr w:type="spellEnd"/>
+      <w:r>
+        <w:rPr>
+          <w:rFonts w:ascii="Times New Roman" w:hAnsi="Times New Roman" w:cs="Times New Roman"/>
+          <w:sz w:val="24"/>
+          <w:szCs w:val="24"/>
+        </w:rPr>
+        <w:t xml:space="preserve"> to pass in map </w:t>
+      </w:r>
+      <w:proofErr w:type="spellStart"/>
+      <w:r>
+        <w:rPr>
+          <w:rFonts w:ascii="Times New Roman" w:hAnsi="Times New Roman" w:cs="Times New Roman"/>
+          <w:sz w:val="24"/>
+          <w:szCs w:val="24"/>
+        </w:rPr>
+        <w:t>varible</w:t>
+      </w:r>
+      <w:proofErr w:type="spellEnd"/>
+      <w:r>
+        <w:rPr>
+          <w:rFonts w:ascii="Times New Roman" w:hAnsi="Times New Roman" w:cs="Times New Roman"/>
+          <w:sz w:val="24"/>
+          <w:szCs w:val="24"/>
+        </w:rPr>
+        <w:t xml:space="preserve"> to keep the map model consistent and avoid creating new local copy.</w:t>
+      </w:r>
+    </w:p>
+    <w:p>
+      <w:pPr>
         <w:spacing w:after="200" w:line="276" w:lineRule="auto"/>
-        <w:jc w:val="both"/>
-        <w:rPr>
-          <w:rFonts w:ascii="Times New Roman" w:hAnsi="Times New Roman" w:cs="Times New Roman"/>
-          <w:sz w:val="24"/>
-          <w:szCs w:val="24"/>
-        </w:rPr>
-      </w:pPr>
-      <w:r>
-        <w:rPr>
-          <w:rFonts w:ascii="Times New Roman" w:hAnsi="Times New Roman" w:cs="Times New Roman"/>
-          <w:sz w:val="24"/>
-          <w:szCs w:val="24"/>
-        </w:rPr>
-        <w:t>Updated the return type of createMap to return Map variable.</w:t>
-      </w:r>
-    </w:p>
-    <w:p>
-      <w:pPr>
-        <w:pStyle w:val="ListParagraph"/>
-        <w:numPr>
-          <w:ilvl w:val="0"/>
-          <w:numId w:val="18"/>
-        </w:numPr>
+        <w:ind w:left="142"/>
+        <w:jc w:val="both"/>
+        <w:rPr>
+          <w:rFonts w:ascii="Times New Roman" w:hAnsi="Times New Roman" w:cs="Times New Roman"/>
+          <w:sz w:val="24"/>
+          <w:szCs w:val="24"/>
+        </w:rPr>
+      </w:pPr>
+      <w:r>
+        <w:rPr>
+          <w:rFonts w:ascii="Times New Roman" w:hAnsi="Times New Roman" w:cs="Times New Roman"/>
+          <w:sz w:val="24"/>
+          <w:szCs w:val="24"/>
+        </w:rPr>
+        <w:t xml:space="preserve">Updated the return type of </w:t>
+      </w:r>
+      <w:proofErr w:type="spellStart"/>
+      <w:r>
+        <w:rPr>
+          <w:rFonts w:ascii="Times New Roman" w:hAnsi="Times New Roman" w:cs="Times New Roman"/>
+          <w:sz w:val="24"/>
+          <w:szCs w:val="24"/>
+        </w:rPr>
+        <w:t>createMap</w:t>
+      </w:r>
+      <w:proofErr w:type="spellEnd"/>
+      <w:r>
+        <w:rPr>
+          <w:rFonts w:ascii="Times New Roman" w:hAnsi="Times New Roman" w:cs="Times New Roman"/>
+          <w:sz w:val="24"/>
+          <w:szCs w:val="24"/>
+        </w:rPr>
+        <w:t xml:space="preserve"> to return Map variable.</w:t>
+      </w:r>
+    </w:p>
+    <w:p>
+      <w:pPr>
         <w:spacing w:after="200" w:line="276" w:lineRule="auto"/>
-        <w:jc w:val="both"/>
-        <w:rPr>
-          <w:rFonts w:ascii="Times New Roman" w:hAnsi="Times New Roman" w:cs="Times New Roman"/>
-          <w:sz w:val="24"/>
-          <w:szCs w:val="24"/>
-        </w:rPr>
-      </w:pPr>
-      <w:r>
-        <w:rPr>
-          <w:rFonts w:ascii="Times New Roman" w:hAnsi="Times New Roman" w:cs="Times New Roman"/>
-          <w:sz w:val="24"/>
-          <w:szCs w:val="24"/>
-        </w:rPr>
-        <w:t>Updated the return type of loadMap to return Map variable.</w:t>
-      </w:r>
-    </w:p>
-    <w:p>
-      <w:pPr>
-        <w:pStyle w:val="ListParagraph"/>
-        <w:numPr>
-          <w:ilvl w:val="0"/>
-          <w:numId w:val="18"/>
-        </w:numPr>
+        <w:ind w:left="142"/>
+        <w:jc w:val="both"/>
+        <w:rPr>
+          <w:rFonts w:ascii="Times New Roman" w:hAnsi="Times New Roman" w:cs="Times New Roman"/>
+          <w:sz w:val="24"/>
+          <w:szCs w:val="24"/>
+        </w:rPr>
+      </w:pPr>
+      <w:r>
+        <w:rPr>
+          <w:rFonts w:ascii="Times New Roman" w:hAnsi="Times New Roman" w:cs="Times New Roman"/>
+          <w:sz w:val="24"/>
+          <w:szCs w:val="24"/>
+        </w:rPr>
+        <w:t xml:space="preserve">Updated the return type of </w:t>
+      </w:r>
+      <w:proofErr w:type="spellStart"/>
+      <w:r>
+        <w:rPr>
+          <w:rFonts w:ascii="Times New Roman" w:hAnsi="Times New Roman" w:cs="Times New Roman"/>
+          <w:sz w:val="24"/>
+          <w:szCs w:val="24"/>
+        </w:rPr>
+        <w:t>loadMap</w:t>
+      </w:r>
+      <w:proofErr w:type="spellEnd"/>
+      <w:r>
+        <w:rPr>
+          <w:rFonts w:ascii="Times New Roman" w:hAnsi="Times New Roman" w:cs="Times New Roman"/>
+          <w:sz w:val="24"/>
+          <w:szCs w:val="24"/>
+        </w:rPr>
+        <w:t xml:space="preserve"> to return Map variable.</w:t>
+      </w:r>
+    </w:p>
+    <w:p>
+      <w:pPr>
         <w:spacing w:after="200" w:line="276" w:lineRule="auto"/>
-        <w:jc w:val="both"/>
-        <w:rPr>
-          <w:rFonts w:ascii="Times New Roman" w:hAnsi="Times New Roman" w:cs="Times New Roman"/>
-          <w:sz w:val="24"/>
-          <w:szCs w:val="24"/>
-        </w:rPr>
-      </w:pPr>
-      <w:r>
-        <w:rPr>
-          <w:rFonts w:ascii="Times New Roman" w:hAnsi="Times New Roman" w:cs="Times New Roman"/>
-          <w:sz w:val="24"/>
-          <w:szCs w:val="24"/>
-        </w:rPr>
-        <w:t>Refactored Player model class to provide functionality with</w:t>
-      </w:r>
-      <w:r>
-        <w:rPr>
-          <w:rFonts w:ascii="Times New Roman" w:hAnsi="Times New Roman" w:cs="Times New Roman"/>
-          <w:sz w:val="24"/>
-          <w:szCs w:val="24"/>
-        </w:rPr>
-        <w:t xml:space="preserve"> </w:t>
-      </w:r>
-      <w:r>
-        <w:rPr>
-          <w:rFonts w:ascii="Times New Roman" w:hAnsi="Times New Roman" w:cs="Times New Roman"/>
-          <w:sz w:val="24"/>
-          <w:szCs w:val="24"/>
-        </w:rPr>
-        <w:t>cards.</w:t>
-      </w:r>
-    </w:p>
-    <w:p>
-      <w:pPr>
-        <w:pStyle w:val="ListParagraph"/>
-        <w:numPr>
-          <w:ilvl w:val="0"/>
-          <w:numId w:val="18"/>
-        </w:numPr>
-        <w:spacing w:after="200" w:line="276" w:lineRule="auto"/>
-        <w:jc w:val="both"/>
-        <w:rPr>
-          <w:rFonts w:ascii="Times New Roman" w:hAnsi="Times New Roman" w:cs="Times New Roman"/>
-          <w:sz w:val="24"/>
-          <w:szCs w:val="24"/>
-        </w:rPr>
-      </w:pPr>
-      <w:r>
-        <w:rPr>
-          <w:rFonts w:ascii="Times New Roman" w:hAnsi="Times New Roman" w:cs="Times New Roman"/>
-          <w:sz w:val="24"/>
-          <w:szCs w:val="24"/>
-        </w:rPr>
-        <w:t>Created a common gameEngine from map engine and gameengine (removed old mapengine and gameengine)</w:t>
-      </w:r>
-      <w:r>
-        <w:rPr>
-          <w:rFonts w:ascii="Times New Roman" w:hAnsi="Times New Roman" w:cs="Times New Roman"/>
-          <w:sz w:val="24"/>
-          <w:szCs w:val="24"/>
-        </w:rPr>
-        <w:t xml:space="preserve"> </w:t>
-      </w:r>
-      <w:r>
-        <w:rPr>
-          <w:rFonts w:ascii="Times New Roman" w:hAnsi="Times New Roman" w:cs="Times New Roman"/>
-          <w:sz w:val="24"/>
-          <w:szCs w:val="24"/>
-        </w:rPr>
-        <w:t>transfered control from main class to gameengine class for entire game</w:t>
-      </w:r>
-      <w:r>
-        <w:rPr>
-          <w:rFonts w:ascii="Times New Roman" w:hAnsi="Times New Roman" w:cs="Times New Roman"/>
-          <w:sz w:val="24"/>
-          <w:szCs w:val="24"/>
-        </w:rPr>
-        <w:t xml:space="preserve"> </w:t>
-      </w:r>
-      <w:r>
-        <w:rPr>
-          <w:rFonts w:ascii="Times New Roman" w:hAnsi="Times New Roman" w:cs="Times New Roman"/>
-          <w:sz w:val="24"/>
-          <w:szCs w:val="24"/>
-        </w:rPr>
-        <w:t>State pattern for better state handling</w:t>
-      </w:r>
-      <w:r>
-        <w:rPr>
-          <w:rFonts w:ascii="Times New Roman" w:hAnsi="Times New Roman" w:cs="Times New Roman"/>
-          <w:sz w:val="24"/>
-          <w:szCs w:val="24"/>
-        </w:rPr>
-        <w:t xml:space="preserve"> </w:t>
-      </w:r>
-      <w:r>
-        <w:rPr>
-          <w:rFonts w:ascii="Times New Roman" w:hAnsi="Times New Roman" w:cs="Times New Roman"/>
-          <w:sz w:val="24"/>
-          <w:szCs w:val="24"/>
-        </w:rPr>
-        <w:t>command pattern for commands</w:t>
-      </w:r>
-      <w:r>
-        <w:rPr>
-          <w:rFonts w:ascii="Times New Roman" w:hAnsi="Times New Roman" w:cs="Times New Roman"/>
-          <w:sz w:val="24"/>
-          <w:szCs w:val="24"/>
-        </w:rPr>
-        <w:t xml:space="preserve"> </w:t>
-      </w:r>
-      <w:r>
-        <w:rPr>
-          <w:rFonts w:ascii="Times New Roman" w:hAnsi="Times New Roman" w:cs="Times New Roman"/>
-          <w:sz w:val="24"/>
-          <w:szCs w:val="24"/>
-        </w:rPr>
-        <w:t>moved game related functions to game utils</w:t>
-      </w:r>
-      <w:r>
-        <w:rPr>
-          <w:rFonts w:ascii="Times New Roman" w:hAnsi="Times New Roman" w:cs="Times New Roman"/>
-          <w:sz w:val="24"/>
-          <w:szCs w:val="24"/>
-        </w:rPr>
-        <w:t xml:space="preserve"> </w:t>
-      </w:r>
-      <w:r>
-        <w:rPr>
-          <w:rFonts w:ascii="Times New Roman" w:hAnsi="Times New Roman" w:cs="Times New Roman"/>
-          <w:sz w:val="24"/>
-          <w:szCs w:val="24"/>
-        </w:rPr>
-        <w:t>added temp order inside player class to fetch order while issueing it without any arguments or return value</w:t>
-      </w:r>
-      <w:r>
-        <w:rPr>
-          <w:rFonts w:ascii="Times New Roman" w:hAnsi="Times New Roman" w:cs="Times New Roman"/>
-          <w:sz w:val="24"/>
-          <w:szCs w:val="24"/>
-        </w:rPr>
-        <w:t xml:space="preserve"> </w:t>
-      </w:r>
-      <w:r>
-        <w:rPr>
-          <w:rFonts w:ascii="Times New Roman" w:hAnsi="Times New Roman" w:cs="Times New Roman"/>
-          <w:sz w:val="24"/>
-          <w:szCs w:val="24"/>
-        </w:rPr>
-        <w:t xml:space="preserve">old issue order method used to take order input from player </w:t>
-      </w:r>
-      <w:r>
-        <w:rPr>
-          <w:rFonts w:ascii="Times New Roman" w:hAnsi="Times New Roman" w:cs="Times New Roman"/>
-          <w:sz w:val="24"/>
-          <w:szCs w:val="24"/>
-        </w:rPr>
-        <w:tab/>
-        <w:t>class, removed it.</w:t>
-      </w:r>
-      <w:r>
-        <w:rPr>
-          <w:rFonts w:ascii="Times New Roman" w:hAnsi="Times New Roman" w:cs="Times New Roman"/>
-          <w:sz w:val="24"/>
-          <w:szCs w:val="24"/>
-        </w:rPr>
-        <w:t xml:space="preserve"> </w:t>
-      </w:r>
-      <w:r>
-        <w:rPr>
-          <w:rFonts w:ascii="Times New Roman" w:hAnsi="Times New Roman" w:cs="Times New Roman"/>
-          <w:sz w:val="24"/>
-          <w:szCs w:val="24"/>
-        </w:rPr>
-        <w:t>deploy order function was inside player class, removed it</w:t>
-      </w:r>
-    </w:p>
-    <w:p>
-      <w:pPr>
-        <w:pStyle w:val="ListParagraph"/>
-        <w:numPr>
-          <w:ilvl w:val="0"/>
-          <w:numId w:val="18"/>
-        </w:numPr>
-        <w:spacing w:after="200" w:line="276" w:lineRule="auto"/>
-        <w:jc w:val="both"/>
-        <w:rPr>
-          <w:rFonts w:ascii="Times New Roman" w:hAnsi="Times New Roman" w:cs="Times New Roman"/>
-          <w:sz w:val="24"/>
-          <w:szCs w:val="24"/>
-        </w:rPr>
-      </w:pPr>
-      <w:r>
-        <w:rPr>
-          <w:rFonts w:ascii="Times New Roman" w:hAnsi="Times New Roman" w:cs="Times New Roman"/>
-          <w:sz w:val="24"/>
-          <w:szCs w:val="24"/>
-        </w:rPr>
-        <w:t>Removed deploy order logic from Player class</w:t>
-      </w:r>
-    </w:p>
-    <w:p>
-      <w:pPr>
-        <w:pStyle w:val="ListParagraph"/>
-        <w:numPr>
-          <w:ilvl w:val="0"/>
-          <w:numId w:val="18"/>
-        </w:numPr>
-        <w:spacing w:after="200" w:line="276" w:lineRule="auto"/>
-        <w:jc w:val="both"/>
-        <w:rPr>
-          <w:rFonts w:ascii="Times New Roman" w:hAnsi="Times New Roman" w:cs="Times New Roman"/>
-          <w:sz w:val="24"/>
-          <w:szCs w:val="24"/>
-        </w:rPr>
-      </w:pPr>
-      <w:r>
-        <w:rPr>
-          <w:rFonts w:ascii="Times New Roman" w:hAnsi="Times New Roman" w:cs="Times New Roman"/>
-          <w:sz w:val="24"/>
-          <w:szCs w:val="24"/>
-        </w:rPr>
-        <w:t>Implmetation of state pattern</w:t>
-      </w:r>
-    </w:p>
-    <w:p>
-      <w:pPr>
-        <w:pStyle w:val="ListParagraph"/>
-        <w:numPr>
-          <w:ilvl w:val="0"/>
-          <w:numId w:val="18"/>
-        </w:numPr>
-        <w:spacing w:after="200" w:line="276" w:lineRule="auto"/>
-        <w:jc w:val="both"/>
-        <w:rPr>
-          <w:rFonts w:ascii="Times New Roman" w:hAnsi="Times New Roman" w:cs="Times New Roman"/>
-          <w:sz w:val="24"/>
-          <w:szCs w:val="24"/>
-        </w:rPr>
-      </w:pPr>
-      <w:r>
-        <w:rPr>
-          <w:rFonts w:ascii="Times New Roman" w:hAnsi="Times New Roman" w:cs="Times New Roman"/>
-          <w:sz w:val="24"/>
-          <w:szCs w:val="24"/>
-        </w:rPr>
-        <w:t>Implementation of command pattern</w:t>
-      </w:r>
-    </w:p>
-    <w:p>
-      <w:pPr>
-        <w:pStyle w:val="ListParagraph"/>
-        <w:numPr>
-          <w:ilvl w:val="0"/>
-          <w:numId w:val="18"/>
-        </w:numPr>
-        <w:spacing w:after="200" w:line="276" w:lineRule="auto"/>
-        <w:jc w:val="both"/>
-        <w:rPr>
-          <w:rFonts w:ascii="Times New Roman" w:hAnsi="Times New Roman" w:cs="Times New Roman"/>
-          <w:sz w:val="24"/>
-          <w:szCs w:val="24"/>
-        </w:rPr>
-      </w:pPr>
-      <w:r>
-        <w:rPr>
-          <w:rFonts w:ascii="Times New Roman" w:hAnsi="Times New Roman" w:cs="Times New Roman"/>
-          <w:sz w:val="24"/>
-          <w:szCs w:val="24"/>
-        </w:rPr>
-        <w:t>Implementation of observer pattern</w:t>
-      </w:r>
-    </w:p>
+        <w:ind w:left="142"/>
+        <w:jc w:val="both"/>
+        <w:rPr>
+          <w:rFonts w:ascii="Times New Roman" w:hAnsi="Times New Roman" w:cs="Times New Roman"/>
+          <w:sz w:val="24"/>
+          <w:szCs w:val="24"/>
+        </w:rPr>
+      </w:pPr>
+      <w:r>
+        <w:rPr>
+          <w:rFonts w:ascii="Times New Roman" w:hAnsi="Times New Roman" w:cs="Times New Roman"/>
+          <w:sz w:val="24"/>
+          <w:szCs w:val="24"/>
+        </w:rPr>
+        <w:t>Refactored Player model class to provide functionality with cards.</w:t>
+      </w:r>
+    </w:p>
+    <w:p/>
     <w:p/>
     <w:p>
       <w:pPr>
@@ -2253,6 +3434,95 @@
     </w:lvl>
   </w:abstractNum>
   <w:abstractNum w:abstractNumId="1" w15:restartNumberingAfterBreak="0">
+    <w:nsid w:val="113D1655"/>
+    <w:multiLevelType w:val="hybridMultilevel"/>
+    <w:tmpl w:val="3BC0BFF4"/>
+    <w:lvl w:ilvl="0" w:tplc="65F263E6">
+      <w:start w:val="1"/>
+      <w:numFmt w:val="decimal"/>
+      <w:lvlText w:val="%1."/>
+      <w:lvlJc w:val="left"/>
+      <w:pPr>
+        <w:ind w:left="502" w:hanging="360"/>
+      </w:pPr>
+      <w:rPr>
+        <w:rFonts w:ascii="Times New Roman" w:eastAsiaTheme="minorHAnsi" w:hAnsi="Times New Roman" w:cs="Times New Roman"/>
+      </w:rPr>
+    </w:lvl>
+    <w:lvl w:ilvl="1" w:tplc="40090019" w:tentative="1">
+      <w:start w:val="1"/>
+      <w:numFmt w:val="lowerLetter"/>
+      <w:lvlText w:val="%2."/>
+      <w:lvlJc w:val="left"/>
+      <w:pPr>
+        <w:ind w:left="1440" w:hanging="360"/>
+      </w:pPr>
+    </w:lvl>
+    <w:lvl w:ilvl="2" w:tplc="4009001B" w:tentative="1">
+      <w:start w:val="1"/>
+      <w:numFmt w:val="lowerRoman"/>
+      <w:lvlText w:val="%3."/>
+      <w:lvlJc w:val="right"/>
+      <w:pPr>
+        <w:ind w:left="2160" w:hanging="180"/>
+      </w:pPr>
+    </w:lvl>
+    <w:lvl w:ilvl="3" w:tplc="4009000F" w:tentative="1">
+      <w:start w:val="1"/>
+      <w:numFmt w:val="decimal"/>
+      <w:lvlText w:val="%4."/>
+      <w:lvlJc w:val="left"/>
+      <w:pPr>
+        <w:ind w:left="2880" w:hanging="360"/>
+      </w:pPr>
+    </w:lvl>
+    <w:lvl w:ilvl="4" w:tplc="40090019" w:tentative="1">
+      <w:start w:val="1"/>
+      <w:numFmt w:val="lowerLetter"/>
+      <w:lvlText w:val="%5."/>
+      <w:lvlJc w:val="left"/>
+      <w:pPr>
+        <w:ind w:left="3600" w:hanging="360"/>
+      </w:pPr>
+    </w:lvl>
+    <w:lvl w:ilvl="5" w:tplc="4009001B" w:tentative="1">
+      <w:start w:val="1"/>
+      <w:numFmt w:val="lowerRoman"/>
+      <w:lvlText w:val="%6."/>
+      <w:lvlJc w:val="right"/>
+      <w:pPr>
+        <w:ind w:left="4320" w:hanging="180"/>
+      </w:pPr>
+    </w:lvl>
+    <w:lvl w:ilvl="6" w:tplc="4009000F" w:tentative="1">
+      <w:start w:val="1"/>
+      <w:numFmt w:val="decimal"/>
+      <w:lvlText w:val="%7."/>
+      <w:lvlJc w:val="left"/>
+      <w:pPr>
+        <w:ind w:left="5040" w:hanging="360"/>
+      </w:pPr>
+    </w:lvl>
+    <w:lvl w:ilvl="7" w:tplc="40090019" w:tentative="1">
+      <w:start w:val="1"/>
+      <w:numFmt w:val="lowerLetter"/>
+      <w:lvlText w:val="%8."/>
+      <w:lvlJc w:val="left"/>
+      <w:pPr>
+        <w:ind w:left="5760" w:hanging="360"/>
+      </w:pPr>
+    </w:lvl>
+    <w:lvl w:ilvl="8" w:tplc="4009001B" w:tentative="1">
+      <w:start w:val="1"/>
+      <w:numFmt w:val="lowerRoman"/>
+      <w:lvlText w:val="%9."/>
+      <w:lvlJc w:val="right"/>
+      <w:pPr>
+        <w:ind w:left="6480" w:hanging="180"/>
+      </w:pPr>
+    </w:lvl>
+  </w:abstractNum>
+  <w:abstractNum w:abstractNumId="2" w15:restartNumberingAfterBreak="0">
     <w:nsid w:val="40375184"/>
     <w:multiLevelType w:val="hybridMultilevel"/>
     <w:tmpl w:val="FD4CF58A"/>
@@ -2365,7 +3635,7 @@
       </w:rPr>
     </w:lvl>
   </w:abstractNum>
-  <w:abstractNum w:abstractNumId="2" w15:restartNumberingAfterBreak="0">
+  <w:abstractNum w:abstractNumId="3" w15:restartNumberingAfterBreak="0">
     <w:nsid w:val="41C31894"/>
     <w:multiLevelType w:val="hybridMultilevel"/>
     <w:tmpl w:val="4E3A9F2A"/>
@@ -2478,7 +3748,7 @@
       </w:rPr>
     </w:lvl>
   </w:abstractNum>
-  <w:abstractNum w:abstractNumId="3" w15:restartNumberingAfterBreak="0">
+  <w:abstractNum w:abstractNumId="4" w15:restartNumberingAfterBreak="0">
     <w:nsid w:val="423112E0"/>
     <w:multiLevelType w:val="hybridMultilevel"/>
     <w:tmpl w:val="BAEC871E"/>
@@ -2591,7 +3861,7 @@
       </w:rPr>
     </w:lvl>
   </w:abstractNum>
-  <w:abstractNum w:abstractNumId="4" w15:restartNumberingAfterBreak="0">
+  <w:abstractNum w:abstractNumId="5" w15:restartNumberingAfterBreak="0">
     <w:nsid w:val="4E0F5C41"/>
     <w:multiLevelType w:val="hybridMultilevel"/>
     <w:tmpl w:val="D57E011E"/>
@@ -2704,7 +3974,7 @@
       </w:rPr>
     </w:lvl>
   </w:abstractNum>
-  <w:abstractNum w:abstractNumId="5" w15:restartNumberingAfterBreak="0">
+  <w:abstractNum w:abstractNumId="6" w15:restartNumberingAfterBreak="0">
     <w:nsid w:val="4F94356B"/>
     <w:multiLevelType w:val="hybridMultilevel"/>
     <w:tmpl w:val="89F4D16A"/>
@@ -2793,7 +4063,7 @@
       </w:pPr>
     </w:lvl>
   </w:abstractNum>
-  <w:abstractNum w:abstractNumId="6" w15:restartNumberingAfterBreak="0">
+  <w:abstractNum w:abstractNumId="7" w15:restartNumberingAfterBreak="0">
     <w:nsid w:val="534D663C"/>
     <w:multiLevelType w:val="hybridMultilevel"/>
     <w:tmpl w:val="3BC0BFF4"/>
@@ -2882,7 +4152,7 @@
       </w:pPr>
     </w:lvl>
   </w:abstractNum>
-  <w:abstractNum w:abstractNumId="7" w15:restartNumberingAfterBreak="0">
+  <w:abstractNum w:abstractNumId="8" w15:restartNumberingAfterBreak="0">
     <w:nsid w:val="555E3D55"/>
     <w:multiLevelType w:val="hybridMultilevel"/>
     <w:tmpl w:val="5D8EAF00"/>
@@ -2995,7 +4265,7 @@
       </w:rPr>
     </w:lvl>
   </w:abstractNum>
-  <w:abstractNum w:abstractNumId="8" w15:restartNumberingAfterBreak="0">
+  <w:abstractNum w:abstractNumId="9" w15:restartNumberingAfterBreak="0">
     <w:nsid w:val="566652C3"/>
     <w:multiLevelType w:val="hybridMultilevel"/>
     <w:tmpl w:val="456A598A"/>
@@ -3085,11 +4355,11 @@
       </w:pPr>
     </w:lvl>
   </w:abstractNum>
-  <w:abstractNum w:abstractNumId="9" w15:restartNumberingAfterBreak="0">
+  <w:abstractNum w:abstractNumId="10" w15:restartNumberingAfterBreak="0">
     <w:nsid w:val="571E6D14"/>
     <w:multiLevelType w:val="hybridMultilevel"/>
-    <w:tmpl w:val="122A2DE8"/>
-    <w:lvl w:ilvl="0" w:tplc="4009000F">
+    <w:tmpl w:val="B3ECD1A0"/>
+    <w:lvl w:ilvl="0" w:tplc="8DB24FC0">
       <w:start w:val="1"/>
       <w:numFmt w:val="decimal"/>
       <w:lvlText w:val="%1."/>
@@ -3099,6 +4369,8 @@
       </w:pPr>
       <w:rPr>
         <w:rFonts w:hint="default"/>
+        <w:b/>
+        <w:bCs/>
       </w:rPr>
     </w:lvl>
     <w:lvl w:ilvl="1" w:tplc="40090019" w:tentative="1">
@@ -3174,7 +4446,7 @@
       </w:pPr>
     </w:lvl>
   </w:abstractNum>
-  <w:abstractNum w:abstractNumId="10" w15:restartNumberingAfterBreak="0">
+  <w:abstractNum w:abstractNumId="11" w15:restartNumberingAfterBreak="0">
     <w:nsid w:val="577455D1"/>
     <w:multiLevelType w:val="hybridMultilevel"/>
     <w:tmpl w:val="E6FCF0F6"/>
@@ -3287,7 +4559,7 @@
       </w:rPr>
     </w:lvl>
   </w:abstractNum>
-  <w:abstractNum w:abstractNumId="11" w15:restartNumberingAfterBreak="0">
+  <w:abstractNum w:abstractNumId="12" w15:restartNumberingAfterBreak="0">
     <w:nsid w:val="63377E72"/>
     <w:multiLevelType w:val="hybridMultilevel"/>
     <w:tmpl w:val="717C10DC"/>
@@ -3400,7 +4672,7 @@
       </w:rPr>
     </w:lvl>
   </w:abstractNum>
-  <w:abstractNum w:abstractNumId="12" w15:restartNumberingAfterBreak="0">
+  <w:abstractNum w:abstractNumId="13" w15:restartNumberingAfterBreak="0">
     <w:nsid w:val="635E4CC0"/>
     <w:multiLevelType w:val="hybridMultilevel"/>
     <w:tmpl w:val="910AB61E"/>
@@ -3513,7 +4785,7 @@
       </w:rPr>
     </w:lvl>
   </w:abstractNum>
-  <w:abstractNum w:abstractNumId="13" w15:restartNumberingAfterBreak="0">
+  <w:abstractNum w:abstractNumId="14" w15:restartNumberingAfterBreak="0">
     <w:nsid w:val="66C02002"/>
     <w:multiLevelType w:val="hybridMultilevel"/>
     <w:tmpl w:val="45D45176"/>
@@ -3626,7 +4898,7 @@
       </w:rPr>
     </w:lvl>
   </w:abstractNum>
-  <w:abstractNum w:abstractNumId="14" w15:restartNumberingAfterBreak="0">
+  <w:abstractNum w:abstractNumId="15" w15:restartNumberingAfterBreak="0">
     <w:nsid w:val="6C7B066D"/>
     <w:multiLevelType w:val="hybridMultilevel"/>
     <w:tmpl w:val="47FC1DF6"/>
@@ -3739,7 +5011,7 @@
       </w:rPr>
     </w:lvl>
   </w:abstractNum>
-  <w:abstractNum w:abstractNumId="15" w15:restartNumberingAfterBreak="0">
+  <w:abstractNum w:abstractNumId="16" w15:restartNumberingAfterBreak="0">
     <w:nsid w:val="735F5CA7"/>
     <w:multiLevelType w:val="hybridMultilevel"/>
     <w:tmpl w:val="E668DECA"/>
@@ -3852,7 +5124,7 @@
       </w:rPr>
     </w:lvl>
   </w:abstractNum>
-  <w:abstractNum w:abstractNumId="16" w15:restartNumberingAfterBreak="0">
+  <w:abstractNum w:abstractNumId="17" w15:restartNumberingAfterBreak="0">
     <w:nsid w:val="74BE71EB"/>
     <w:multiLevelType w:val="hybridMultilevel"/>
     <w:tmpl w:val="53A8C1F2"/>
@@ -3965,7 +5237,7 @@
       </w:rPr>
     </w:lvl>
   </w:abstractNum>
-  <w:abstractNum w:abstractNumId="17" w15:restartNumberingAfterBreak="0">
+  <w:abstractNum w:abstractNumId="18" w15:restartNumberingAfterBreak="0">
     <w:nsid w:val="75FC1BEB"/>
     <w:multiLevelType w:val="hybridMultilevel"/>
     <w:tmpl w:val="CFCE8DB4"/>
@@ -4054,7 +5326,7 @@
       </w:pPr>
     </w:lvl>
   </w:abstractNum>
-  <w:abstractNum w:abstractNumId="18" w15:restartNumberingAfterBreak="0">
+  <w:abstractNum w:abstractNumId="19" w15:restartNumberingAfterBreak="0">
     <w:nsid w:val="793E1E54"/>
     <w:multiLevelType w:val="hybridMultilevel"/>
     <w:tmpl w:val="64242198"/>
@@ -4167,7 +5439,7 @@
       </w:rPr>
     </w:lvl>
   </w:abstractNum>
-  <w:abstractNum w:abstractNumId="19" w15:restartNumberingAfterBreak="0">
+  <w:abstractNum w:abstractNumId="20" w15:restartNumberingAfterBreak="0">
     <w:nsid w:val="7B5C4E1A"/>
     <w:multiLevelType w:val="hybridMultilevel"/>
     <w:tmpl w:val="227C4BFE"/>
@@ -4280,7 +5552,7 @@
       </w:rPr>
     </w:lvl>
   </w:abstractNum>
-  <w:abstractNum w:abstractNumId="20" w15:restartNumberingAfterBreak="0">
+  <w:abstractNum w:abstractNumId="21" w15:restartNumberingAfterBreak="0">
     <w:nsid w:val="7F1E74C9"/>
     <w:multiLevelType w:val="hybridMultilevel"/>
     <w:tmpl w:val="3F562EF0"/>
@@ -4394,85 +5666,70 @@
     </w:lvl>
   </w:abstractNum>
   <w:num w:numId="1">
+    <w:abstractNumId w:val="10"/>
+  </w:num>
+  <w:num w:numId="2">
+    <w:abstractNumId w:val="13"/>
+  </w:num>
+  <w:num w:numId="3">
     <w:abstractNumId w:val="9"/>
   </w:num>
-  <w:num w:numId="2">
+  <w:num w:numId="4">
+    <w:abstractNumId w:val="3"/>
+  </w:num>
+  <w:num w:numId="5">
+    <w:abstractNumId w:val="5"/>
+  </w:num>
+  <w:num w:numId="6">
     <w:abstractNumId w:val="12"/>
   </w:num>
-  <w:num w:numId="3">
+  <w:num w:numId="7">
+    <w:abstractNumId w:val="16"/>
+  </w:num>
+  <w:num w:numId="8">
+    <w:abstractNumId w:val="17"/>
+  </w:num>
+  <w:num w:numId="9">
+    <w:abstractNumId w:val="14"/>
+  </w:num>
+  <w:num w:numId="10">
+    <w:abstractNumId w:val="11"/>
+  </w:num>
+  <w:num w:numId="11">
+    <w:abstractNumId w:val="2"/>
+  </w:num>
+  <w:num w:numId="12">
+    <w:abstractNumId w:val="15"/>
+  </w:num>
+  <w:num w:numId="13">
+    <w:abstractNumId w:val="19"/>
+  </w:num>
+  <w:num w:numId="14">
     <w:abstractNumId w:val="8"/>
   </w:num>
-  <w:num w:numId="4">
-    <w:abstractNumId w:val="2"/>
-  </w:num>
-  <w:num w:numId="5">
+  <w:num w:numId="15">
     <w:abstractNumId w:val="4"/>
-  </w:num>
-  <w:num w:numId="6">
-    <w:abstractNumId w:val="11"/>
-  </w:num>
-  <w:num w:numId="7">
-    <w:abstractNumId w:val="15"/>
-  </w:num>
-  <w:num w:numId="8">
-    <w:abstractNumId w:val="16"/>
-  </w:num>
-  <w:num w:numId="9">
-    <w:abstractNumId w:val="13"/>
-  </w:num>
-  <w:num w:numId="10">
-    <w:abstractNumId w:val="10"/>
-  </w:num>
-  <w:num w:numId="11">
-    <w:abstractNumId w:val="1"/>
-  </w:num>
-  <w:num w:numId="12">
-    <w:abstractNumId w:val="14"/>
-  </w:num>
-  <w:num w:numId="13">
-    <w:abstractNumId w:val="18"/>
-  </w:num>
-  <w:num w:numId="14">
-    <w:abstractNumId w:val="7"/>
-  </w:num>
-  <w:num w:numId="15">
-    <w:abstractNumId w:val="3"/>
   </w:num>
   <w:num w:numId="16">
     <w:abstractNumId w:val="0"/>
-    <w:lvlOverride w:ilvl="0"/>
-    <w:lvlOverride w:ilvl="1"/>
-    <w:lvlOverride w:ilvl="2"/>
-    <w:lvlOverride w:ilvl="3"/>
-    <w:lvlOverride w:ilvl="4"/>
-    <w:lvlOverride w:ilvl="5"/>
-    <w:lvlOverride w:ilvl="6"/>
-    <w:lvlOverride w:ilvl="7"/>
-    <w:lvlOverride w:ilvl="8"/>
   </w:num>
   <w:num w:numId="17">
-    <w:abstractNumId w:val="20"/>
-    <w:lvlOverride w:ilvl="0"/>
-    <w:lvlOverride w:ilvl="1"/>
-    <w:lvlOverride w:ilvl="2"/>
-    <w:lvlOverride w:ilvl="3"/>
-    <w:lvlOverride w:ilvl="4"/>
-    <w:lvlOverride w:ilvl="5"/>
-    <w:lvlOverride w:ilvl="6"/>
-    <w:lvlOverride w:ilvl="7"/>
-    <w:lvlOverride w:ilvl="8"/>
+    <w:abstractNumId w:val="21"/>
   </w:num>
   <w:num w:numId="18">
+    <w:abstractNumId w:val="7"/>
+  </w:num>
+  <w:num w:numId="19">
+    <w:abstractNumId w:val="20"/>
+  </w:num>
+  <w:num w:numId="20">
+    <w:abstractNumId w:val="18"/>
+  </w:num>
+  <w:num w:numId="21">
     <w:abstractNumId w:val="6"/>
   </w:num>
-  <w:num w:numId="19">
-    <w:abstractNumId w:val="19"/>
-  </w:num>
-  <w:num w:numId="20">
-    <w:abstractNumId w:val="17"/>
-  </w:num>
-  <w:num w:numId="21">
-    <w:abstractNumId w:val="5"/>
+  <w:num w:numId="22">
+    <w:abstractNumId w:val="1"/>
   </w:num>
 </w:numbering>
 </file>

</xml_diff>

<commit_message>
Documented refactoring of GameStartup class
</commit_message>
<xml_diff>
--- a/Team19_Build_2_document.docx
+++ b/Team19_Build_2_document.docx
@@ -1,6 +1,6 @@
 
 <file path=word/document.xml><?xml version="1.0" encoding="utf-8"?>
-<w:document xmlns:wpc="http://schemas.microsoft.com/office/word/2010/wordprocessingCanvas" xmlns:cx="http://schemas.microsoft.com/office/drawing/2014/chartex" xmlns:cx1="http://schemas.microsoft.com/office/drawing/2015/9/8/chartex" xmlns:cx2="http://schemas.microsoft.com/office/drawing/2015/10/21/chartex" xmlns:cx3="http://schemas.microsoft.com/office/drawing/2016/5/9/chartex" xmlns:cx4="http://schemas.microsoft.com/office/drawing/2016/5/10/chartex" xmlns:cx5="http://schemas.microsoft.com/office/drawing/2016/5/11/chartex" xmlns:cx6="http://schemas.microsoft.com/office/drawing/2016/5/12/chartex" xmlns:cx7="http://schemas.microsoft.com/office/drawing/2016/5/13/chartex" xmlns:cx8="http://schemas.microsoft.com/office/drawing/2016/5/14/chartex" xmlns:mc="http://schemas.openxmlformats.org/markup-compatibility/2006" xmlns:aink="http://schemas.microsoft.com/office/drawing/2016/ink" xmlns:am3d="http://schemas.microsoft.com/office/drawing/2017/model3d" xmlns:o="urn:schemas-microsoft-com:office:office" xmlns:r="http://schemas.openxmlformats.org/officeDocument/2006/relationships" xmlns:m="http://schemas.openxmlformats.org/officeDocument/2006/math" xmlns:v="urn:schemas-microsoft-com:vml" xmlns:wp14="http://schemas.microsoft.com/office/word/2010/wordprocessingDrawing" xmlns:wp="http://schemas.openxmlformats.org/drawingml/2006/wordprocessingDrawing" xmlns:w10="urn:schemas-microsoft-com:office:word" xmlns:w="http://schemas.openxmlformats.org/wordprocessingml/2006/main" xmlns:w14="http://schemas.microsoft.com/office/word/2010/wordml" xmlns:w15="http://schemas.microsoft.com/office/word/2012/wordml" xmlns:w16cex="http://schemas.microsoft.com/office/word/2018/wordml/cex" xmlns:w16cid="http://schemas.microsoft.com/office/word/2016/wordml/cid" xmlns:w16="http://schemas.microsoft.com/office/word/2018/wordml" xmlns:w16se="http://schemas.microsoft.com/office/word/2015/wordml/symex" xmlns:wpg="http://schemas.microsoft.com/office/word/2010/wordprocessingGroup" xmlns:wpi="http://schemas.microsoft.com/office/word/2010/wordprocessingInk" xmlns:wne="http://schemas.microsoft.com/office/word/2006/wordml" xmlns:wps="http://schemas.microsoft.com/office/word/2010/wordprocessingShape" mc:Ignorable="w14 w15 w16se w16cid w16 w16cex wp14">
+<w:document xmlns:wpc="http://schemas.microsoft.com/office/word/2010/wordprocessingCanvas" xmlns:cx="http://schemas.microsoft.com/office/drawing/2014/chartex" xmlns:cx1="http://schemas.microsoft.com/office/drawing/2015/9/8/chartex" xmlns:mc="http://schemas.openxmlformats.org/markup-compatibility/2006" xmlns:o="urn:schemas-microsoft-com:office:office" xmlns:r="http://schemas.openxmlformats.org/officeDocument/2006/relationships" xmlns:m="http://schemas.openxmlformats.org/officeDocument/2006/math" xmlns:v="urn:schemas-microsoft-com:vml" xmlns:wp14="http://schemas.microsoft.com/office/word/2010/wordprocessingDrawing" xmlns:wp="http://schemas.openxmlformats.org/drawingml/2006/wordprocessingDrawing" xmlns:w10="urn:schemas-microsoft-com:office:word" xmlns:w="http://schemas.openxmlformats.org/wordprocessingml/2006/main" xmlns:w14="http://schemas.microsoft.com/office/word/2010/wordml" xmlns:w15="http://schemas.microsoft.com/office/word/2012/wordml" xmlns:w16se="http://schemas.microsoft.com/office/word/2015/wordml/symex" xmlns:wpg="http://schemas.microsoft.com/office/word/2010/wordprocessingGroup" xmlns:wpi="http://schemas.microsoft.com/office/word/2010/wordprocessingInk" xmlns:wne="http://schemas.microsoft.com/office/word/2006/wordml" xmlns:wps="http://schemas.microsoft.com/office/word/2010/wordprocessingShape" mc:Ignorable="w14 w15 w16se wp14">
   <w:body>
     <w:p>
       <w:pPr>
@@ -10,6 +10,7 @@
       <w:r>
         <w:rPr>
           <w:noProof/>
+          <w:lang w:eastAsia="en-IN"/>
         </w:rPr>
         <w:drawing>
           <wp:inline distT="0" distB="0" distL="0" distR="0" wp14:anchorId="7140E38D" wp14:editId="61F27D3D">
@@ -79,7 +80,27 @@
           <w:szCs w:val="28"/>
           <w:lang w:val="en-US"/>
         </w:rPr>
-        <w:t>Build 1 Architecture</w:t>
+        <w:t xml:space="preserve">Build </w:t>
+      </w:r>
+      <w:proofErr w:type="gramStart"/>
+      <w:r>
+        <w:rPr>
+          <w:rFonts w:ascii="Times New Roman" w:hAnsi="Times New Roman" w:cs="Times New Roman"/>
+          <w:sz w:val="28"/>
+          <w:szCs w:val="28"/>
+          <w:lang w:val="en-US"/>
+        </w:rPr>
+        <w:t>1</w:t>
+      </w:r>
+      <w:proofErr w:type="gramEnd"/>
+      <w:r>
+        <w:rPr>
+          <w:rFonts w:ascii="Times New Roman" w:hAnsi="Times New Roman" w:cs="Times New Roman"/>
+          <w:sz w:val="28"/>
+          <w:szCs w:val="28"/>
+          <w:lang w:val="en-US"/>
+        </w:rPr>
+        <w:t xml:space="preserve"> Architecture</w:t>
       </w:r>
     </w:p>
     <w:p>
@@ -586,6 +607,7 @@
       <w:r>
         <w:rPr>
           <w:noProof/>
+          <w:lang w:eastAsia="en-IN"/>
         </w:rPr>
         <w:drawing>
           <wp:inline distT="0" distB="0" distL="0" distR="0" wp14:anchorId="448AFD49" wp14:editId="644652ED">
@@ -666,7 +688,27 @@
           <w:szCs w:val="24"/>
           <w:lang w:val="en-US"/>
         </w:rPr>
-        <w:t>Here context class is GameEngine class.</w:t>
+        <w:t xml:space="preserve">Here context class is </w:t>
+      </w:r>
+      <w:proofErr w:type="spellStart"/>
+      <w:r>
+        <w:rPr>
+          <w:rFonts w:ascii="Times New Roman" w:hAnsi="Times New Roman" w:cs="Times New Roman"/>
+          <w:sz w:val="24"/>
+          <w:szCs w:val="24"/>
+          <w:lang w:val="en-US"/>
+        </w:rPr>
+        <w:t>GameEngine</w:t>
+      </w:r>
+      <w:proofErr w:type="spellEnd"/>
+      <w:r>
+        <w:rPr>
+          <w:rFonts w:ascii="Times New Roman" w:hAnsi="Times New Roman" w:cs="Times New Roman"/>
+          <w:sz w:val="24"/>
+          <w:szCs w:val="24"/>
+          <w:lang w:val="en-US"/>
+        </w:rPr>
+        <w:t xml:space="preserve"> class.</w:t>
       </w:r>
     </w:p>
     <w:p>
@@ -725,7 +767,27 @@
           <w:szCs w:val="24"/>
           <w:lang w:val="en-US"/>
         </w:rPr>
-        <w:t>divide our existing MapEdit and Game classes into different phases.</w:t>
+        <w:t xml:space="preserve">divide our existing </w:t>
+      </w:r>
+      <w:proofErr w:type="spellStart"/>
+      <w:r>
+        <w:rPr>
+          <w:rFonts w:ascii="Times New Roman" w:hAnsi="Times New Roman" w:cs="Times New Roman"/>
+          <w:sz w:val="24"/>
+          <w:szCs w:val="24"/>
+          <w:lang w:val="en-US"/>
+        </w:rPr>
+        <w:t>MapEdit</w:t>
+      </w:r>
+      <w:proofErr w:type="spellEnd"/>
+      <w:r>
+        <w:rPr>
+          <w:rFonts w:ascii="Times New Roman" w:hAnsi="Times New Roman" w:cs="Times New Roman"/>
+          <w:sz w:val="24"/>
+          <w:szCs w:val="24"/>
+          <w:lang w:val="en-US"/>
+        </w:rPr>
+        <w:t xml:space="preserve"> and Game classes into different phases.</w:t>
       </w:r>
     </w:p>
     <w:p>
@@ -743,14 +805,25 @@
           <w:lang w:val="en-US"/>
         </w:rPr>
       </w:pPr>
-      <w:r>
-        <w:rPr>
-          <w:rFonts w:ascii="Times New Roman" w:hAnsi="Times New Roman" w:cs="Times New Roman"/>
-          <w:sz w:val="24"/>
-          <w:szCs w:val="24"/>
-          <w:lang w:val="en-US"/>
-        </w:rPr>
-        <w:t>MapEdit class further divided into below phases</w:t>
+      <w:proofErr w:type="spellStart"/>
+      <w:r>
+        <w:rPr>
+          <w:rFonts w:ascii="Times New Roman" w:hAnsi="Times New Roman" w:cs="Times New Roman"/>
+          <w:sz w:val="24"/>
+          <w:szCs w:val="24"/>
+          <w:lang w:val="en-US"/>
+        </w:rPr>
+        <w:t>MapEdit</w:t>
+      </w:r>
+      <w:proofErr w:type="spellEnd"/>
+      <w:r>
+        <w:rPr>
+          <w:rFonts w:ascii="Times New Roman" w:hAnsi="Times New Roman" w:cs="Times New Roman"/>
+          <w:sz w:val="24"/>
+          <w:szCs w:val="24"/>
+          <w:lang w:val="en-US"/>
+        </w:rPr>
+        <w:t xml:space="preserve"> class further divided into below phases</w:t>
       </w:r>
     </w:p>
     <w:p>
@@ -768,6 +841,7 @@
           <w:lang w:val="en-US"/>
         </w:rPr>
       </w:pPr>
+      <w:proofErr w:type="spellStart"/>
       <w:r>
         <w:rPr>
           <w:rFonts w:ascii="Times New Roman" w:hAnsi="Times New Roman" w:cs="Times New Roman"/>
@@ -777,6 +851,7 @@
         </w:rPr>
         <w:t>PreMapLoad</w:t>
       </w:r>
+      <w:proofErr w:type="spellEnd"/>
     </w:p>
     <w:p>
       <w:pPr>
@@ -793,6 +868,7 @@
           <w:lang w:val="en-US"/>
         </w:rPr>
       </w:pPr>
+      <w:proofErr w:type="spellStart"/>
       <w:r>
         <w:rPr>
           <w:rFonts w:ascii="Times New Roman" w:hAnsi="Times New Roman" w:cs="Times New Roman"/>
@@ -802,6 +878,7 @@
         </w:rPr>
         <w:t>PostMapLoad</w:t>
       </w:r>
+      <w:proofErr w:type="spellEnd"/>
     </w:p>
     <w:p>
       <w:pPr>
@@ -843,6 +920,7 @@
           <w:lang w:val="en-US"/>
         </w:rPr>
       </w:pPr>
+      <w:proofErr w:type="spellStart"/>
       <w:r>
         <w:rPr>
           <w:rFonts w:ascii="Times New Roman" w:hAnsi="Times New Roman" w:cs="Times New Roman"/>
@@ -852,6 +930,7 @@
         </w:rPr>
         <w:t>StartUp</w:t>
       </w:r>
+      <w:proofErr w:type="spellEnd"/>
     </w:p>
     <w:p>
       <w:pPr>
@@ -868,6 +947,7 @@
           <w:lang w:val="en-US"/>
         </w:rPr>
       </w:pPr>
+      <w:proofErr w:type="spellStart"/>
       <w:r>
         <w:rPr>
           <w:rFonts w:ascii="Times New Roman" w:hAnsi="Times New Roman" w:cs="Times New Roman"/>
@@ -877,6 +957,7 @@
         </w:rPr>
         <w:t>IssueOrder</w:t>
       </w:r>
+      <w:proofErr w:type="spellEnd"/>
     </w:p>
     <w:p>
       <w:pPr>
@@ -893,6 +974,7 @@
           <w:lang w:val="en-US"/>
         </w:rPr>
       </w:pPr>
+      <w:proofErr w:type="spellStart"/>
       <w:r>
         <w:rPr>
           <w:rFonts w:ascii="Times New Roman" w:hAnsi="Times New Roman" w:cs="Times New Roman"/>
@@ -902,6 +984,7 @@
         </w:rPr>
         <w:t>ExecuteOrder</w:t>
       </w:r>
+      <w:proofErr w:type="spellEnd"/>
     </w:p>
     <w:p>
       <w:pPr>
@@ -1088,6 +1171,7 @@
       <w:r>
         <w:rPr>
           <w:noProof/>
+          <w:lang w:eastAsia="en-IN"/>
         </w:rPr>
         <w:drawing>
           <wp:inline distT="0" distB="0" distL="0" distR="0" wp14:anchorId="4801D6E8" wp14:editId="3D4DD95E">
@@ -1148,7 +1232,27 @@
           <w:szCs w:val="24"/>
           <w:lang w:val="en-US"/>
         </w:rPr>
-        <w:t>Here client is GameEngine class.</w:t>
+        <w:t xml:space="preserve">Here client is </w:t>
+      </w:r>
+      <w:proofErr w:type="spellStart"/>
+      <w:r>
+        <w:rPr>
+          <w:rFonts w:ascii="Times New Roman" w:hAnsi="Times New Roman" w:cs="Times New Roman"/>
+          <w:sz w:val="24"/>
+          <w:szCs w:val="24"/>
+          <w:lang w:val="en-US"/>
+        </w:rPr>
+        <w:t>GameEngine</w:t>
+      </w:r>
+      <w:proofErr w:type="spellEnd"/>
+      <w:r>
+        <w:rPr>
+          <w:rFonts w:ascii="Times New Roman" w:hAnsi="Times New Roman" w:cs="Times New Roman"/>
+          <w:sz w:val="24"/>
+          <w:szCs w:val="24"/>
+          <w:lang w:val="en-US"/>
+        </w:rPr>
+        <w:t xml:space="preserve"> class.</w:t>
       </w:r>
     </w:p>
     <w:p>
@@ -1426,8 +1530,18 @@
           <w:sz w:val="24"/>
           <w:szCs w:val="24"/>
         </w:rPr>
-        <w:t>The orders are created as the player executes its issue_order</w:t>
-      </w:r>
+        <w:t xml:space="preserve">The orders are created as the player executes its </w:t>
+      </w:r>
+      <w:proofErr w:type="spellStart"/>
+      <w:r>
+        <w:rPr>
+          <w:rFonts w:ascii="Times New Roman" w:hAnsi="Times New Roman" w:cs="Times New Roman"/>
+          <w:sz w:val="24"/>
+          <w:szCs w:val="24"/>
+        </w:rPr>
+        <w:t>issue_order</w:t>
+      </w:r>
+      <w:proofErr w:type="spellEnd"/>
       <w:r>
         <w:rPr>
           <w:rFonts w:ascii="Times New Roman" w:hAnsi="Times New Roman" w:cs="Times New Roman"/>
@@ -1442,8 +1556,36 @@
           <w:sz w:val="24"/>
           <w:szCs w:val="24"/>
         </w:rPr>
-        <w:t>() method, and the orders are executed when the GameEngine gets the Player’s orders from the Players using the next_order</w:t>
-      </w:r>
+        <w:t xml:space="preserve">() method, and the orders are executed when the </w:t>
+      </w:r>
+      <w:proofErr w:type="spellStart"/>
+      <w:r>
+        <w:rPr>
+          <w:rFonts w:ascii="Times New Roman" w:hAnsi="Times New Roman" w:cs="Times New Roman"/>
+          <w:sz w:val="24"/>
+          <w:szCs w:val="24"/>
+        </w:rPr>
+        <w:t>GameEngine</w:t>
+      </w:r>
+      <w:proofErr w:type="spellEnd"/>
+      <w:r>
+        <w:rPr>
+          <w:rFonts w:ascii="Times New Roman" w:hAnsi="Times New Roman" w:cs="Times New Roman"/>
+          <w:sz w:val="24"/>
+          <w:szCs w:val="24"/>
+        </w:rPr>
+        <w:t xml:space="preserve"> gets the Player’s orders from the Players using the </w:t>
+      </w:r>
+      <w:proofErr w:type="spellStart"/>
+      <w:r>
+        <w:rPr>
+          <w:rFonts w:ascii="Times New Roman" w:hAnsi="Times New Roman" w:cs="Times New Roman"/>
+          <w:sz w:val="24"/>
+          <w:szCs w:val="24"/>
+        </w:rPr>
+        <w:t>next_order</w:t>
+      </w:r>
+      <w:proofErr w:type="spellEnd"/>
       <w:r>
         <w:rPr>
           <w:rFonts w:ascii="Times New Roman" w:hAnsi="Times New Roman" w:cs="Times New Roman"/>
@@ -1458,15 +1600,33 @@
           <w:sz w:val="24"/>
           <w:szCs w:val="24"/>
         </w:rPr>
-        <w:t xml:space="preserve">() method, then executes the orders by calling the </w:t>
-      </w:r>
-      <w:r>
-        <w:rPr>
-          <w:rFonts w:ascii="Times New Roman" w:hAnsi="Times New Roman" w:cs="Times New Roman"/>
-          <w:sz w:val="24"/>
-          <w:szCs w:val="24"/>
-        </w:rPr>
-        <w:t>execute (</w:t>
+        <w:t xml:space="preserve">() method, then executes the orders by calling </w:t>
+      </w:r>
+      <w:proofErr w:type="gramStart"/>
+      <w:r>
+        <w:rPr>
+          <w:rFonts w:ascii="Times New Roman" w:hAnsi="Times New Roman" w:cs="Times New Roman"/>
+          <w:sz w:val="24"/>
+          <w:szCs w:val="24"/>
+        </w:rPr>
+        <w:t xml:space="preserve">the </w:t>
+      </w:r>
+      <w:r>
+        <w:rPr>
+          <w:rFonts w:ascii="Times New Roman" w:hAnsi="Times New Roman" w:cs="Times New Roman"/>
+          <w:sz w:val="24"/>
+          <w:szCs w:val="24"/>
+        </w:rPr>
+        <w:t>execute</w:t>
+      </w:r>
+      <w:proofErr w:type="gramEnd"/>
+      <w:r>
+        <w:rPr>
+          <w:rFonts w:ascii="Times New Roman" w:hAnsi="Times New Roman" w:cs="Times New Roman"/>
+          <w:sz w:val="24"/>
+          <w:szCs w:val="24"/>
+        </w:rPr>
+        <w:t xml:space="preserve"> (</w:t>
       </w:r>
       <w:r>
         <w:rPr>
@@ -1584,8 +1744,21 @@
           <w:lang w:val="en-US"/>
         </w:rPr>
         <w:lastRenderedPageBreak/>
-        <w:t>Possible Refactoring Targets :</w:t>
-      </w:r>
+        <w:t xml:space="preserve">Possible Refactoring </w:t>
+      </w:r>
+      <w:proofErr w:type="gramStart"/>
+      <w:r>
+        <w:rPr>
+          <w:rFonts w:ascii="Times New Roman" w:hAnsi="Times New Roman" w:cs="Times New Roman"/>
+          <w:b/>
+          <w:bCs/>
+          <w:sz w:val="32"/>
+          <w:szCs w:val="32"/>
+          <w:lang w:val="en-US"/>
+        </w:rPr>
+        <w:t>Targets :</w:t>
+      </w:r>
+      <w:proofErr w:type="gramEnd"/>
     </w:p>
     <w:p>
       <w:pPr>
@@ -1695,7 +1868,67 @@
           <w:szCs w:val="24"/>
           <w:lang w:val="en-US"/>
         </w:rPr>
-        <w:t xml:space="preserve"> Split EditMap functionality into CreateMap for non-existing map and LoadMap for existing map</w:t>
+        <w:t xml:space="preserve"> Split </w:t>
+      </w:r>
+      <w:proofErr w:type="spellStart"/>
+      <w:r>
+        <w:rPr>
+          <w:rFonts w:ascii="Times New Roman" w:hAnsi="Times New Roman" w:cs="Times New Roman"/>
+          <w:sz w:val="24"/>
+          <w:szCs w:val="24"/>
+          <w:lang w:val="en-US"/>
+        </w:rPr>
+        <w:t>EditMap</w:t>
+      </w:r>
+      <w:proofErr w:type="spellEnd"/>
+      <w:r>
+        <w:rPr>
+          <w:rFonts w:ascii="Times New Roman" w:hAnsi="Times New Roman" w:cs="Times New Roman"/>
+          <w:sz w:val="24"/>
+          <w:szCs w:val="24"/>
+          <w:lang w:val="en-US"/>
+        </w:rPr>
+        <w:t xml:space="preserve"> functionality into </w:t>
+      </w:r>
+      <w:proofErr w:type="spellStart"/>
+      <w:r>
+        <w:rPr>
+          <w:rFonts w:ascii="Times New Roman" w:hAnsi="Times New Roman" w:cs="Times New Roman"/>
+          <w:sz w:val="24"/>
+          <w:szCs w:val="24"/>
+          <w:lang w:val="en-US"/>
+        </w:rPr>
+        <w:t>CreateMap</w:t>
+      </w:r>
+      <w:proofErr w:type="spellEnd"/>
+      <w:r>
+        <w:rPr>
+          <w:rFonts w:ascii="Times New Roman" w:hAnsi="Times New Roman" w:cs="Times New Roman"/>
+          <w:sz w:val="24"/>
+          <w:szCs w:val="24"/>
+          <w:lang w:val="en-US"/>
+        </w:rPr>
+        <w:t xml:space="preserve"> for non-existing map and </w:t>
+      </w:r>
+      <w:proofErr w:type="spellStart"/>
+      <w:r>
+        <w:rPr>
+          <w:rFonts w:ascii="Times New Roman" w:hAnsi="Times New Roman" w:cs="Times New Roman"/>
+          <w:sz w:val="24"/>
+          <w:szCs w:val="24"/>
+          <w:lang w:val="en-US"/>
+        </w:rPr>
+        <w:t>LoadMap</w:t>
+      </w:r>
+      <w:proofErr w:type="spellEnd"/>
+      <w:r>
+        <w:rPr>
+          <w:rFonts w:ascii="Times New Roman" w:hAnsi="Times New Roman" w:cs="Times New Roman"/>
+          <w:sz w:val="24"/>
+          <w:szCs w:val="24"/>
+          <w:lang w:val="en-US"/>
+        </w:rPr>
+        <w:t xml:space="preserve"> for existing map</w:t>
       </w:r>
     </w:p>
     <w:p>
@@ -1725,7 +1958,87 @@
           <w:szCs w:val="24"/>
           <w:lang w:val="en-US"/>
         </w:rPr>
-        <w:t xml:space="preserve"> Merge MapEngine And GameEngine into one GameEngine class that handles entire control of the Game.</w:t>
+        <w:t xml:space="preserve"> Merge </w:t>
+      </w:r>
+      <w:proofErr w:type="spellStart"/>
+      <w:r>
+        <w:rPr>
+          <w:rFonts w:ascii="Times New Roman" w:hAnsi="Times New Roman" w:cs="Times New Roman"/>
+          <w:sz w:val="24"/>
+          <w:szCs w:val="24"/>
+          <w:lang w:val="en-US"/>
+        </w:rPr>
+        <w:t>MapEngine</w:t>
+      </w:r>
+      <w:proofErr w:type="spellEnd"/>
+      <w:r>
+        <w:rPr>
+          <w:rFonts w:ascii="Times New Roman" w:hAnsi="Times New Roman" w:cs="Times New Roman"/>
+          <w:sz w:val="24"/>
+          <w:szCs w:val="24"/>
+          <w:lang w:val="en-US"/>
+        </w:rPr>
+        <w:t xml:space="preserve"> </w:t>
+      </w:r>
+      <w:proofErr w:type="gramStart"/>
+      <w:r>
+        <w:rPr>
+          <w:rFonts w:ascii="Times New Roman" w:hAnsi="Times New Roman" w:cs="Times New Roman"/>
+          <w:sz w:val="24"/>
+          <w:szCs w:val="24"/>
+          <w:lang w:val="en-US"/>
+        </w:rPr>
+        <w:t>And</w:t>
+      </w:r>
+      <w:proofErr w:type="gramEnd"/>
+      <w:r>
+        <w:rPr>
+          <w:rFonts w:ascii="Times New Roman" w:hAnsi="Times New Roman" w:cs="Times New Roman"/>
+          <w:sz w:val="24"/>
+          <w:szCs w:val="24"/>
+          <w:lang w:val="en-US"/>
+        </w:rPr>
+        <w:t xml:space="preserve"> </w:t>
+      </w:r>
+      <w:proofErr w:type="spellStart"/>
+      <w:r>
+        <w:rPr>
+          <w:rFonts w:ascii="Times New Roman" w:hAnsi="Times New Roman" w:cs="Times New Roman"/>
+          <w:sz w:val="24"/>
+          <w:szCs w:val="24"/>
+          <w:lang w:val="en-US"/>
+        </w:rPr>
+        <w:t>GameEngine</w:t>
+      </w:r>
+      <w:proofErr w:type="spellEnd"/>
+      <w:r>
+        <w:rPr>
+          <w:rFonts w:ascii="Times New Roman" w:hAnsi="Times New Roman" w:cs="Times New Roman"/>
+          <w:sz w:val="24"/>
+          <w:szCs w:val="24"/>
+          <w:lang w:val="en-US"/>
+        </w:rPr>
+        <w:t xml:space="preserve"> into one </w:t>
+      </w:r>
+      <w:proofErr w:type="spellStart"/>
+      <w:r>
+        <w:rPr>
+          <w:rFonts w:ascii="Times New Roman" w:hAnsi="Times New Roman" w:cs="Times New Roman"/>
+          <w:sz w:val="24"/>
+          <w:szCs w:val="24"/>
+          <w:lang w:val="en-US"/>
+        </w:rPr>
+        <w:t>GameEngine</w:t>
+      </w:r>
+      <w:proofErr w:type="spellEnd"/>
+      <w:r>
+        <w:rPr>
+          <w:rFonts w:ascii="Times New Roman" w:hAnsi="Times New Roman" w:cs="Times New Roman"/>
+          <w:sz w:val="24"/>
+          <w:szCs w:val="24"/>
+          <w:lang w:val="en-US"/>
+        </w:rPr>
+        <w:t xml:space="preserve"> class that handles entire control of the Game.</w:t>
       </w:r>
     </w:p>
     <w:p>
@@ -1755,7 +2068,27 @@
           <w:szCs w:val="24"/>
           <w:lang w:val="en-US"/>
         </w:rPr>
-        <w:t xml:space="preserve"> Move all functions related to Game in GameUtils package.</w:t>
+        <w:t xml:space="preserve"> Move all functions related to Game in </w:t>
+      </w:r>
+      <w:proofErr w:type="spellStart"/>
+      <w:r>
+        <w:rPr>
+          <w:rFonts w:ascii="Times New Roman" w:hAnsi="Times New Roman" w:cs="Times New Roman"/>
+          <w:sz w:val="24"/>
+          <w:szCs w:val="24"/>
+          <w:lang w:val="en-US"/>
+        </w:rPr>
+        <w:t>GameUtils</w:t>
+      </w:r>
+      <w:proofErr w:type="spellEnd"/>
+      <w:r>
+        <w:rPr>
+          <w:rFonts w:ascii="Times New Roman" w:hAnsi="Times New Roman" w:cs="Times New Roman"/>
+          <w:sz w:val="24"/>
+          <w:szCs w:val="24"/>
+          <w:lang w:val="en-US"/>
+        </w:rPr>
+        <w:t xml:space="preserve"> package.</w:t>
       </w:r>
     </w:p>
     <w:p>
@@ -1785,7 +2118,47 @@
           <w:szCs w:val="24"/>
           <w:lang w:val="en-US"/>
         </w:rPr>
-        <w:t xml:space="preserve"> Remove ContinentID from Country Class since BelongsToContinent is already </w:t>
+        <w:t xml:space="preserve"> Remove </w:t>
+      </w:r>
+      <w:proofErr w:type="spellStart"/>
+      <w:r>
+        <w:rPr>
+          <w:rFonts w:ascii="Times New Roman" w:hAnsi="Times New Roman" w:cs="Times New Roman"/>
+          <w:sz w:val="24"/>
+          <w:szCs w:val="24"/>
+          <w:lang w:val="en-US"/>
+        </w:rPr>
+        <w:t>ContinentID</w:t>
+      </w:r>
+      <w:proofErr w:type="spellEnd"/>
+      <w:r>
+        <w:rPr>
+          <w:rFonts w:ascii="Times New Roman" w:hAnsi="Times New Roman" w:cs="Times New Roman"/>
+          <w:sz w:val="24"/>
+          <w:szCs w:val="24"/>
+          <w:lang w:val="en-US"/>
+        </w:rPr>
+        <w:t xml:space="preserve"> from Country Class since </w:t>
+      </w:r>
+      <w:proofErr w:type="spellStart"/>
+      <w:r>
+        <w:rPr>
+          <w:rFonts w:ascii="Times New Roman" w:hAnsi="Times New Roman" w:cs="Times New Roman"/>
+          <w:sz w:val="24"/>
+          <w:szCs w:val="24"/>
+          <w:lang w:val="en-US"/>
+        </w:rPr>
+        <w:t>BelongsToContinent</w:t>
+      </w:r>
+      <w:proofErr w:type="spellEnd"/>
+      <w:r>
+        <w:rPr>
+          <w:rFonts w:ascii="Times New Roman" w:hAnsi="Times New Roman" w:cs="Times New Roman"/>
+          <w:sz w:val="24"/>
+          <w:szCs w:val="24"/>
+          <w:lang w:val="en-US"/>
+        </w:rPr>
+        <w:t xml:space="preserve"> is already </w:t>
       </w:r>
       <w:r>
         <w:rPr>
@@ -1824,7 +2197,27 @@
           <w:szCs w:val="24"/>
           <w:lang w:val="en-US"/>
         </w:rPr>
-        <w:t xml:space="preserve"> Remove getPlayerFromPlayerID since it </w:t>
+        <w:t xml:space="preserve"> Remove </w:t>
+      </w:r>
+      <w:proofErr w:type="spellStart"/>
+      <w:r>
+        <w:rPr>
+          <w:rFonts w:ascii="Times New Roman" w:hAnsi="Times New Roman" w:cs="Times New Roman"/>
+          <w:sz w:val="24"/>
+          <w:szCs w:val="24"/>
+          <w:lang w:val="en-US"/>
+        </w:rPr>
+        <w:t>getPlayerFromPlayerID</w:t>
+      </w:r>
+      <w:proofErr w:type="spellEnd"/>
+      <w:r>
+        <w:rPr>
+          <w:rFonts w:ascii="Times New Roman" w:hAnsi="Times New Roman" w:cs="Times New Roman"/>
+          <w:sz w:val="24"/>
+          <w:szCs w:val="24"/>
+          <w:lang w:val="en-US"/>
+        </w:rPr>
+        <w:t xml:space="preserve"> since it </w:t>
       </w:r>
       <w:r>
         <w:rPr>
@@ -1899,26 +2292,59 @@
           <w:szCs w:val="24"/>
           <w:lang w:val="en-US"/>
         </w:rPr>
-        <w:t xml:space="preserve"> getCountryFromCountryName</w:t>
-      </w:r>
-      <w:r>
-        <w:rPr>
-          <w:rFonts w:ascii="Times New Roman" w:hAnsi="Times New Roman" w:cs="Times New Roman"/>
-          <w:sz w:val="24"/>
-          <w:szCs w:val="24"/>
-          <w:lang w:val="en-US"/>
-        </w:rPr>
-        <w:t>()</w:t>
-      </w:r>
-      <w:r>
-        <w:rPr>
-          <w:rFonts w:ascii="Times New Roman" w:hAnsi="Times New Roman" w:cs="Times New Roman"/>
-          <w:sz w:val="24"/>
-          <w:szCs w:val="24"/>
-          <w:lang w:val="en-US"/>
-        </w:rPr>
-        <w:t xml:space="preserve"> to getCountry</w:t>
-      </w:r>
+        <w:t xml:space="preserve"> </w:t>
+      </w:r>
+      <w:proofErr w:type="spellStart"/>
+      <w:proofErr w:type="gramStart"/>
+      <w:r>
+        <w:rPr>
+          <w:rFonts w:ascii="Times New Roman" w:hAnsi="Times New Roman" w:cs="Times New Roman"/>
+          <w:sz w:val="24"/>
+          <w:szCs w:val="24"/>
+          <w:lang w:val="en-US"/>
+        </w:rPr>
+        <w:t>getCountryFromCountryName</w:t>
+      </w:r>
+      <w:proofErr w:type="spellEnd"/>
+      <w:r>
+        <w:rPr>
+          <w:rFonts w:ascii="Times New Roman" w:hAnsi="Times New Roman" w:cs="Times New Roman"/>
+          <w:sz w:val="24"/>
+          <w:szCs w:val="24"/>
+          <w:lang w:val="en-US"/>
+        </w:rPr>
+        <w:t>(</w:t>
+      </w:r>
+      <w:proofErr w:type="gramEnd"/>
+      <w:r>
+        <w:rPr>
+          <w:rFonts w:ascii="Times New Roman" w:hAnsi="Times New Roman" w:cs="Times New Roman"/>
+          <w:sz w:val="24"/>
+          <w:szCs w:val="24"/>
+          <w:lang w:val="en-US"/>
+        </w:rPr>
+        <w:t>)</w:t>
+      </w:r>
+      <w:r>
+        <w:rPr>
+          <w:rFonts w:ascii="Times New Roman" w:hAnsi="Times New Roman" w:cs="Times New Roman"/>
+          <w:sz w:val="24"/>
+          <w:szCs w:val="24"/>
+          <w:lang w:val="en-US"/>
+        </w:rPr>
+        <w:t xml:space="preserve"> to </w:t>
+      </w:r>
+      <w:proofErr w:type="spellStart"/>
+      <w:r>
+        <w:rPr>
+          <w:rFonts w:ascii="Times New Roman" w:hAnsi="Times New Roman" w:cs="Times New Roman"/>
+          <w:sz w:val="24"/>
+          <w:szCs w:val="24"/>
+          <w:lang w:val="en-US"/>
+        </w:rPr>
+        <w:t>getCountry</w:t>
+      </w:r>
+      <w:proofErr w:type="spellEnd"/>
       <w:r>
         <w:rPr>
           <w:rFonts w:ascii="Times New Roman" w:hAnsi="Times New Roman" w:cs="Times New Roman"/>
@@ -1956,7 +2382,58 @@
           <w:szCs w:val="24"/>
           <w:lang w:val="en-US"/>
         </w:rPr>
-        <w:t xml:space="preserve"> Rename getContinentFromContinentName() to getContinent(). [Continent.java]</w:t>
+        <w:t xml:space="preserve"> Rename </w:t>
+      </w:r>
+      <w:proofErr w:type="spellStart"/>
+      <w:proofErr w:type="gramStart"/>
+      <w:r>
+        <w:rPr>
+          <w:rFonts w:ascii="Times New Roman" w:hAnsi="Times New Roman" w:cs="Times New Roman"/>
+          <w:sz w:val="24"/>
+          <w:szCs w:val="24"/>
+          <w:lang w:val="en-US"/>
+        </w:rPr>
+        <w:t>getContinentFromContinentName</w:t>
+      </w:r>
+      <w:proofErr w:type="spellEnd"/>
+      <w:r>
+        <w:rPr>
+          <w:rFonts w:ascii="Times New Roman" w:hAnsi="Times New Roman" w:cs="Times New Roman"/>
+          <w:sz w:val="24"/>
+          <w:szCs w:val="24"/>
+          <w:lang w:val="en-US"/>
+        </w:rPr>
+        <w:t>(</w:t>
+      </w:r>
+      <w:proofErr w:type="gramEnd"/>
+      <w:r>
+        <w:rPr>
+          <w:rFonts w:ascii="Times New Roman" w:hAnsi="Times New Roman" w:cs="Times New Roman"/>
+          <w:sz w:val="24"/>
+          <w:szCs w:val="24"/>
+          <w:lang w:val="en-US"/>
+        </w:rPr>
+        <w:t xml:space="preserve">) to </w:t>
+      </w:r>
+      <w:proofErr w:type="spellStart"/>
+      <w:r>
+        <w:rPr>
+          <w:rFonts w:ascii="Times New Roman" w:hAnsi="Times New Roman" w:cs="Times New Roman"/>
+          <w:sz w:val="24"/>
+          <w:szCs w:val="24"/>
+          <w:lang w:val="en-US"/>
+        </w:rPr>
+        <w:t>getContinent</w:t>
+      </w:r>
+      <w:proofErr w:type="spellEnd"/>
+      <w:r>
+        <w:rPr>
+          <w:rFonts w:ascii="Times New Roman" w:hAnsi="Times New Roman" w:cs="Times New Roman"/>
+          <w:sz w:val="24"/>
+          <w:szCs w:val="24"/>
+          <w:lang w:val="en-US"/>
+        </w:rPr>
+        <w:t>(). [Continent.java]</w:t>
       </w:r>
     </w:p>
     <w:p>
@@ -1986,7 +2463,58 @@
           <w:szCs w:val="24"/>
           <w:lang w:val="en-US"/>
         </w:rPr>
-        <w:t xml:space="preserve"> Merge displayEditorMap() and displayGameMap() into one. [ShowMap.java]</w:t>
+        <w:t xml:space="preserve"> Merge </w:t>
+      </w:r>
+      <w:proofErr w:type="spellStart"/>
+      <w:proofErr w:type="gramStart"/>
+      <w:r>
+        <w:rPr>
+          <w:rFonts w:ascii="Times New Roman" w:hAnsi="Times New Roman" w:cs="Times New Roman"/>
+          <w:sz w:val="24"/>
+          <w:szCs w:val="24"/>
+          <w:lang w:val="en-US"/>
+        </w:rPr>
+        <w:t>displayEditorMap</w:t>
+      </w:r>
+      <w:proofErr w:type="spellEnd"/>
+      <w:r>
+        <w:rPr>
+          <w:rFonts w:ascii="Times New Roman" w:hAnsi="Times New Roman" w:cs="Times New Roman"/>
+          <w:sz w:val="24"/>
+          <w:szCs w:val="24"/>
+          <w:lang w:val="en-US"/>
+        </w:rPr>
+        <w:t>(</w:t>
+      </w:r>
+      <w:proofErr w:type="gramEnd"/>
+      <w:r>
+        <w:rPr>
+          <w:rFonts w:ascii="Times New Roman" w:hAnsi="Times New Roman" w:cs="Times New Roman"/>
+          <w:sz w:val="24"/>
+          <w:szCs w:val="24"/>
+          <w:lang w:val="en-US"/>
+        </w:rPr>
+        <w:t xml:space="preserve">) and </w:t>
+      </w:r>
+      <w:proofErr w:type="spellStart"/>
+      <w:r>
+        <w:rPr>
+          <w:rFonts w:ascii="Times New Roman" w:hAnsi="Times New Roman" w:cs="Times New Roman"/>
+          <w:sz w:val="24"/>
+          <w:szCs w:val="24"/>
+          <w:lang w:val="en-US"/>
+        </w:rPr>
+        <w:t>displayGameMap</w:t>
+      </w:r>
+      <w:proofErr w:type="spellEnd"/>
+      <w:r>
+        <w:rPr>
+          <w:rFonts w:ascii="Times New Roman" w:hAnsi="Times New Roman" w:cs="Times New Roman"/>
+          <w:sz w:val="24"/>
+          <w:szCs w:val="24"/>
+          <w:lang w:val="en-US"/>
+        </w:rPr>
+        <w:t>() into one. [ShowMap.java]</w:t>
       </w:r>
     </w:p>
     <w:p>
@@ -2016,7 +2544,27 @@
           <w:szCs w:val="24"/>
           <w:lang w:val="en-US"/>
         </w:rPr>
-        <w:t xml:space="preserve"> Rename d_PlayerList to Players to store all the players of the game. [Main.java]</w:t>
+        <w:t xml:space="preserve"> Rename </w:t>
+      </w:r>
+      <w:proofErr w:type="spellStart"/>
+      <w:r>
+        <w:rPr>
+          <w:rFonts w:ascii="Times New Roman" w:hAnsi="Times New Roman" w:cs="Times New Roman"/>
+          <w:sz w:val="24"/>
+          <w:szCs w:val="24"/>
+          <w:lang w:val="en-US"/>
+        </w:rPr>
+        <w:t>d_PlayerList</w:t>
+      </w:r>
+      <w:proofErr w:type="spellEnd"/>
+      <w:r>
+        <w:rPr>
+          <w:rFonts w:ascii="Times New Roman" w:hAnsi="Times New Roman" w:cs="Times New Roman"/>
+          <w:sz w:val="24"/>
+          <w:szCs w:val="24"/>
+          <w:lang w:val="en-US"/>
+        </w:rPr>
+        <w:t xml:space="preserve"> to Players to store all the players of the game. [Main.java]</w:t>
       </w:r>
     </w:p>
     <w:p>
@@ -2048,6 +2596,8 @@
         </w:rPr>
         <w:t xml:space="preserve"> Rename </w:t>
       </w:r>
+      <w:proofErr w:type="spellStart"/>
+      <w:proofErr w:type="gramStart"/>
       <w:r>
         <w:rPr>
           <w:rFonts w:ascii="Times New Roman" w:hAnsi="Times New Roman" w:cs="Times New Roman"/>
@@ -2057,14 +2607,45 @@
         </w:rPr>
         <w:t>removeContinentFromContinentList</w:t>
       </w:r>
-      <w:r>
-        <w:rPr>
-          <w:rFonts w:ascii="Times New Roman" w:hAnsi="Times New Roman" w:cs="Times New Roman"/>
-          <w:sz w:val="24"/>
-          <w:szCs w:val="24"/>
-          <w:lang w:val="en-US"/>
-        </w:rPr>
-        <w:t>() to removeContinent(). [Map.java]</w:t>
+      <w:proofErr w:type="spellEnd"/>
+      <w:r>
+        <w:rPr>
+          <w:rFonts w:ascii="Times New Roman" w:hAnsi="Times New Roman" w:cs="Times New Roman"/>
+          <w:sz w:val="24"/>
+          <w:szCs w:val="24"/>
+          <w:lang w:val="en-US"/>
+        </w:rPr>
+        <w:t>(</w:t>
+      </w:r>
+      <w:proofErr w:type="gramEnd"/>
+      <w:r>
+        <w:rPr>
+          <w:rFonts w:ascii="Times New Roman" w:hAnsi="Times New Roman" w:cs="Times New Roman"/>
+          <w:sz w:val="24"/>
+          <w:szCs w:val="24"/>
+          <w:lang w:val="en-US"/>
+        </w:rPr>
+        <w:t xml:space="preserve">) to </w:t>
+      </w:r>
+      <w:proofErr w:type="spellStart"/>
+      <w:r>
+        <w:rPr>
+          <w:rFonts w:ascii="Times New Roman" w:hAnsi="Times New Roman" w:cs="Times New Roman"/>
+          <w:sz w:val="24"/>
+          <w:szCs w:val="24"/>
+          <w:lang w:val="en-US"/>
+        </w:rPr>
+        <w:t>removeContinent</w:t>
+      </w:r>
+      <w:proofErr w:type="spellEnd"/>
+      <w:r>
+        <w:rPr>
+          <w:rFonts w:ascii="Times New Roman" w:hAnsi="Times New Roman" w:cs="Times New Roman"/>
+          <w:sz w:val="24"/>
+          <w:szCs w:val="24"/>
+          <w:lang w:val="en-US"/>
+        </w:rPr>
+        <w:t>(). [Map.java]</w:t>
       </w:r>
     </w:p>
     <w:p>
@@ -2094,7 +2675,58 @@
           <w:szCs w:val="24"/>
           <w:lang w:val="en-US"/>
         </w:rPr>
-        <w:t xml:space="preserve"> Rename addContinentToContinentList() to addContinent(). [Map.java]</w:t>
+        <w:t xml:space="preserve"> Rename </w:t>
+      </w:r>
+      <w:proofErr w:type="spellStart"/>
+      <w:proofErr w:type="gramStart"/>
+      <w:r>
+        <w:rPr>
+          <w:rFonts w:ascii="Times New Roman" w:hAnsi="Times New Roman" w:cs="Times New Roman"/>
+          <w:sz w:val="24"/>
+          <w:szCs w:val="24"/>
+          <w:lang w:val="en-US"/>
+        </w:rPr>
+        <w:t>addContinentToContinentList</w:t>
+      </w:r>
+      <w:proofErr w:type="spellEnd"/>
+      <w:r>
+        <w:rPr>
+          <w:rFonts w:ascii="Times New Roman" w:hAnsi="Times New Roman" w:cs="Times New Roman"/>
+          <w:sz w:val="24"/>
+          <w:szCs w:val="24"/>
+          <w:lang w:val="en-US"/>
+        </w:rPr>
+        <w:t>(</w:t>
+      </w:r>
+      <w:proofErr w:type="gramEnd"/>
+      <w:r>
+        <w:rPr>
+          <w:rFonts w:ascii="Times New Roman" w:hAnsi="Times New Roman" w:cs="Times New Roman"/>
+          <w:sz w:val="24"/>
+          <w:szCs w:val="24"/>
+          <w:lang w:val="en-US"/>
+        </w:rPr>
+        <w:t xml:space="preserve">) to </w:t>
+      </w:r>
+      <w:proofErr w:type="spellStart"/>
+      <w:r>
+        <w:rPr>
+          <w:rFonts w:ascii="Times New Roman" w:hAnsi="Times New Roman" w:cs="Times New Roman"/>
+          <w:sz w:val="24"/>
+          <w:szCs w:val="24"/>
+          <w:lang w:val="en-US"/>
+        </w:rPr>
+        <w:t>addContinent</w:t>
+      </w:r>
+      <w:proofErr w:type="spellEnd"/>
+      <w:r>
+        <w:rPr>
+          <w:rFonts w:ascii="Times New Roman" w:hAnsi="Times New Roman" w:cs="Times New Roman"/>
+          <w:sz w:val="24"/>
+          <w:szCs w:val="24"/>
+          <w:lang w:val="en-US"/>
+        </w:rPr>
+        <w:t>(). [Map.java]</w:t>
       </w:r>
     </w:p>
     <w:p>
@@ -2124,7 +2756,58 @@
           <w:szCs w:val="24"/>
           <w:lang w:val="en-US"/>
         </w:rPr>
-        <w:t xml:space="preserve"> Rename removeCountryFromCountryList() to removeCountry(). [Continent.java]</w:t>
+        <w:t xml:space="preserve"> Rename </w:t>
+      </w:r>
+      <w:proofErr w:type="spellStart"/>
+      <w:proofErr w:type="gramStart"/>
+      <w:r>
+        <w:rPr>
+          <w:rFonts w:ascii="Times New Roman" w:hAnsi="Times New Roman" w:cs="Times New Roman"/>
+          <w:sz w:val="24"/>
+          <w:szCs w:val="24"/>
+          <w:lang w:val="en-US"/>
+        </w:rPr>
+        <w:t>removeCountryFromCountryList</w:t>
+      </w:r>
+      <w:proofErr w:type="spellEnd"/>
+      <w:r>
+        <w:rPr>
+          <w:rFonts w:ascii="Times New Roman" w:hAnsi="Times New Roman" w:cs="Times New Roman"/>
+          <w:sz w:val="24"/>
+          <w:szCs w:val="24"/>
+          <w:lang w:val="en-US"/>
+        </w:rPr>
+        <w:t>(</w:t>
+      </w:r>
+      <w:proofErr w:type="gramEnd"/>
+      <w:r>
+        <w:rPr>
+          <w:rFonts w:ascii="Times New Roman" w:hAnsi="Times New Roman" w:cs="Times New Roman"/>
+          <w:sz w:val="24"/>
+          <w:szCs w:val="24"/>
+          <w:lang w:val="en-US"/>
+        </w:rPr>
+        <w:t xml:space="preserve">) to </w:t>
+      </w:r>
+      <w:proofErr w:type="spellStart"/>
+      <w:r>
+        <w:rPr>
+          <w:rFonts w:ascii="Times New Roman" w:hAnsi="Times New Roman" w:cs="Times New Roman"/>
+          <w:sz w:val="24"/>
+          <w:szCs w:val="24"/>
+          <w:lang w:val="en-US"/>
+        </w:rPr>
+        <w:t>removeCountry</w:t>
+      </w:r>
+      <w:proofErr w:type="spellEnd"/>
+      <w:r>
+        <w:rPr>
+          <w:rFonts w:ascii="Times New Roman" w:hAnsi="Times New Roman" w:cs="Times New Roman"/>
+          <w:sz w:val="24"/>
+          <w:szCs w:val="24"/>
+          <w:lang w:val="en-US"/>
+        </w:rPr>
+        <w:t>(). [Continent.java]</w:t>
       </w:r>
     </w:p>
     <w:p>
@@ -2154,7 +2837,58 @@
           <w:szCs w:val="24"/>
           <w:lang w:val="en-US"/>
         </w:rPr>
-        <w:t xml:space="preserve"> Rename addCountryToCountryList() to addCountry(). [Continent.java]</w:t>
+        <w:t xml:space="preserve"> Rename </w:t>
+      </w:r>
+      <w:proofErr w:type="spellStart"/>
+      <w:proofErr w:type="gramStart"/>
+      <w:r>
+        <w:rPr>
+          <w:rFonts w:ascii="Times New Roman" w:hAnsi="Times New Roman" w:cs="Times New Roman"/>
+          <w:sz w:val="24"/>
+          <w:szCs w:val="24"/>
+          <w:lang w:val="en-US"/>
+        </w:rPr>
+        <w:t>addCountryToCountryList</w:t>
+      </w:r>
+      <w:proofErr w:type="spellEnd"/>
+      <w:r>
+        <w:rPr>
+          <w:rFonts w:ascii="Times New Roman" w:hAnsi="Times New Roman" w:cs="Times New Roman"/>
+          <w:sz w:val="24"/>
+          <w:szCs w:val="24"/>
+          <w:lang w:val="en-US"/>
+        </w:rPr>
+        <w:t>(</w:t>
+      </w:r>
+      <w:proofErr w:type="gramEnd"/>
+      <w:r>
+        <w:rPr>
+          <w:rFonts w:ascii="Times New Roman" w:hAnsi="Times New Roman" w:cs="Times New Roman"/>
+          <w:sz w:val="24"/>
+          <w:szCs w:val="24"/>
+          <w:lang w:val="en-US"/>
+        </w:rPr>
+        <w:t xml:space="preserve">) to </w:t>
+      </w:r>
+      <w:proofErr w:type="spellStart"/>
+      <w:r>
+        <w:rPr>
+          <w:rFonts w:ascii="Times New Roman" w:hAnsi="Times New Roman" w:cs="Times New Roman"/>
+          <w:sz w:val="24"/>
+          <w:szCs w:val="24"/>
+          <w:lang w:val="en-US"/>
+        </w:rPr>
+        <w:t>addCountry</w:t>
+      </w:r>
+      <w:proofErr w:type="spellEnd"/>
+      <w:r>
+        <w:rPr>
+          <w:rFonts w:ascii="Times New Roman" w:hAnsi="Times New Roman" w:cs="Times New Roman"/>
+          <w:sz w:val="24"/>
+          <w:szCs w:val="24"/>
+          <w:lang w:val="en-US"/>
+        </w:rPr>
+        <w:t>(). [Continent.java]</w:t>
       </w:r>
     </w:p>
     <w:p>
@@ -2348,7 +3082,55 @@
           <w:sz w:val="24"/>
           <w:szCs w:val="24"/>
         </w:rPr>
-        <w:t xml:space="preserve">The State pattern implements the phases of the application, including the phases in the map editor, and the game play. The game play is divided into the following phases: Game Startup, Game Issue Order, and Game Execute Order phases. The context class of the State pattern is GameEngine </w:t>
+        <w:t xml:space="preserve">The State pattern implements the phases of the application, including the phases in the map editor, and the game play. The game play </w:t>
+      </w:r>
+      <w:proofErr w:type="gramStart"/>
+      <w:r>
+        <w:rPr>
+          <w:sz w:val="24"/>
+          <w:szCs w:val="24"/>
+        </w:rPr>
+        <w:t>is divided</w:t>
+      </w:r>
+      <w:proofErr w:type="gramEnd"/>
+      <w:r>
+        <w:rPr>
+          <w:sz w:val="24"/>
+          <w:szCs w:val="24"/>
+        </w:rPr>
+        <w:t xml:space="preserve"> into the following phases: Game </w:t>
+      </w:r>
+      <w:proofErr w:type="spellStart"/>
+      <w:r>
+        <w:rPr>
+          <w:sz w:val="24"/>
+          <w:szCs w:val="24"/>
+        </w:rPr>
+        <w:t>Startup</w:t>
+      </w:r>
+      <w:proofErr w:type="spellEnd"/>
+      <w:r>
+        <w:rPr>
+          <w:sz w:val="24"/>
+          <w:szCs w:val="24"/>
+        </w:rPr>
+        <w:t xml:space="preserve">, Game Issue Order, and Game Execute Order phases. The context class of the State pattern is </w:t>
+      </w:r>
+      <w:proofErr w:type="spellStart"/>
+      <w:r>
+        <w:rPr>
+          <w:sz w:val="24"/>
+          <w:szCs w:val="24"/>
+        </w:rPr>
+        <w:t>GameEngine</w:t>
+      </w:r>
+      <w:proofErr w:type="spellEnd"/>
+      <w:r>
+        <w:rPr>
+          <w:sz w:val="24"/>
+          <w:szCs w:val="24"/>
+        </w:rPr>
+        <w:t xml:space="preserve"> </w:t>
       </w:r>
       <w:r>
         <w:rPr>
@@ -2377,11 +3159,223 @@
     <w:p>
       <w:pPr>
         <w:pStyle w:val="ListParagraph"/>
-        <w:rPr>
-          <w:sz w:val="24"/>
-          <w:szCs w:val="24"/>
-        </w:rPr>
-      </w:pPr>
+        <w:jc w:val="center"/>
+        <w:rPr>
+          <w:sz w:val="24"/>
+          <w:szCs w:val="24"/>
+        </w:rPr>
+      </w:pPr>
+      <w:r>
+        <w:rPr>
+          <w:sz w:val="24"/>
+          <w:szCs w:val="24"/>
+        </w:rPr>
+        <w:pict w14:anchorId="1117D1CC">
+          <v:shapetype id="_x0000_t75" coordsize="21600,21600" o:spt="75" o:preferrelative="t" path="m@4@5l@4@11@9@11@9@5xe" filled="f" stroked="f">
+            <v:stroke joinstyle="miter"/>
+            <v:formulas>
+              <v:f eqn="if lineDrawn pixelLineWidth 0"/>
+              <v:f eqn="sum @0 1 0"/>
+              <v:f eqn="sum 0 0 @1"/>
+              <v:f eqn="prod @2 1 2"/>
+              <v:f eqn="prod @3 21600 pixelWidth"/>
+              <v:f eqn="prod @3 21600 pixelHeight"/>
+              <v:f eqn="sum @0 0 1"/>
+              <v:f eqn="prod @6 1 2"/>
+              <v:f eqn="prod @7 21600 pixelWidth"/>
+              <v:f eqn="sum @8 21600 0"/>
+              <v:f eqn="prod @7 21600 pixelHeight"/>
+              <v:f eqn="sum @10 21600 0"/>
+            </v:formulas>
+            <v:path o:extrusionok="f" gradientshapeok="t" o:connecttype="rect"/>
+            <o:lock v:ext="edit" aspectratio="t"/>
+          </v:shapetype>
+          <v:shape id="_x0000_i1031" type="#_x0000_t75" style="width:378pt;height:405.75pt">
+            <v:imagedata r:id="rId11" o:title="GameStartup"/>
+          </v:shape>
+        </w:pict>
+      </w:r>
+    </w:p>
+    <w:p>
+      <w:pPr>
+        <w:pStyle w:val="ListParagraph"/>
+        <w:numPr>
+          <w:ilvl w:val="1"/>
+          <w:numId w:val="18"/>
+        </w:numPr>
+        <w:jc w:val="center"/>
+        <w:rPr>
+          <w:sz w:val="24"/>
+          <w:szCs w:val="24"/>
+        </w:rPr>
+      </w:pPr>
+      <w:r>
+        <w:rPr>
+          <w:sz w:val="24"/>
+          <w:szCs w:val="24"/>
+        </w:rPr>
+        <w:t xml:space="preserve">Refactoring of </w:t>
+      </w:r>
+      <w:proofErr w:type="spellStart"/>
+      <w:r>
+        <w:rPr>
+          <w:i/>
+          <w:sz w:val="24"/>
+          <w:szCs w:val="24"/>
+        </w:rPr>
+        <w:t>GameStartup</w:t>
+      </w:r>
+      <w:proofErr w:type="spellEnd"/>
+      <w:r>
+        <w:rPr>
+          <w:sz w:val="24"/>
+          <w:szCs w:val="24"/>
+        </w:rPr>
+        <w:t xml:space="preserve"> class</w:t>
+      </w:r>
+    </w:p>
+    <w:p>
+      <w:pPr>
+        <w:ind w:left="720"/>
+        <w:jc w:val="center"/>
+        <w:rPr>
+          <w:sz w:val="24"/>
+          <w:szCs w:val="24"/>
+        </w:rPr>
+      </w:pPr>
+      <w:r>
+        <w:rPr>
+          <w:noProof/>
+          <w:sz w:val="24"/>
+          <w:szCs w:val="24"/>
+          <w:lang w:eastAsia="en-IN"/>
+        </w:rPr>
+        <w:lastRenderedPageBreak/>
+        <w:drawing>
+          <wp:inline distT="0" distB="0" distL="0" distR="0" wp14:anchorId="4A312521" wp14:editId="6C24A490">
+            <wp:extent cx="5105400" cy="4467008"/>
+            <wp:effectExtent l="0" t="0" r="0" b="0"/>
+            <wp:docPr id="4" name="Picture 4" descr="C:\Users\dell\Desktop\SOEN project\ss\GameIssueOrder.PNG"/>
+            <wp:cNvGraphicFramePr>
+              <a:graphicFrameLocks xmlns:a="http://schemas.openxmlformats.org/drawingml/2006/main" noChangeAspect="1"/>
+            </wp:cNvGraphicFramePr>
+            <a:graphic xmlns:a="http://schemas.openxmlformats.org/drawingml/2006/main">
+              <a:graphicData uri="http://schemas.openxmlformats.org/drawingml/2006/picture">
+                <pic:pic xmlns:pic="http://schemas.openxmlformats.org/drawingml/2006/picture">
+                  <pic:nvPicPr>
+                    <pic:cNvPr id="0" name="Picture 9" descr="C:\Users\dell\Desktop\SOEN project\ss\GameIssueOrder.PNG"/>
+                    <pic:cNvPicPr>
+                      <a:picLocks noChangeAspect="1" noChangeArrowheads="1"/>
+                    </pic:cNvPicPr>
+                  </pic:nvPicPr>
+                  <pic:blipFill>
+                    <a:blip r:embed="rId12">
+                      <a:extLst>
+                        <a:ext uri="{28A0092B-C50C-407E-A947-70E740481C1C}">
+                          <a14:useLocalDpi xmlns:a14="http://schemas.microsoft.com/office/drawing/2010/main" val="0"/>
+                        </a:ext>
+                      </a:extLst>
+                    </a:blip>
+                    <a:srcRect/>
+                    <a:stretch>
+                      <a:fillRect/>
+                    </a:stretch>
+                  </pic:blipFill>
+                  <pic:spPr bwMode="auto">
+                    <a:xfrm>
+                      <a:off x="0" y="0"/>
+                      <a:ext cx="5110582" cy="4471542"/>
+                    </a:xfrm>
+                    <a:prstGeom prst="rect">
+                      <a:avLst/>
+                    </a:prstGeom>
+                    <a:noFill/>
+                    <a:ln>
+                      <a:noFill/>
+                    </a:ln>
+                  </pic:spPr>
+                </pic:pic>
+              </a:graphicData>
+            </a:graphic>
+          </wp:inline>
+        </w:drawing>
+      </w:r>
+    </w:p>
+    <w:p>
+      <w:pPr>
+        <w:pStyle w:val="ListParagraph"/>
+        <w:numPr>
+          <w:ilvl w:val="1"/>
+          <w:numId w:val="18"/>
+        </w:numPr>
+        <w:jc w:val="center"/>
+        <w:rPr>
+          <w:sz w:val="24"/>
+          <w:szCs w:val="24"/>
+        </w:rPr>
+      </w:pPr>
+      <w:r>
+        <w:rPr>
+          <w:sz w:val="24"/>
+          <w:szCs w:val="24"/>
+        </w:rPr>
+        <w:t xml:space="preserve">Refactoring of </w:t>
+      </w:r>
+      <w:proofErr w:type="spellStart"/>
+      <w:r>
+        <w:rPr>
+          <w:i/>
+          <w:sz w:val="24"/>
+          <w:szCs w:val="24"/>
+        </w:rPr>
+        <w:t>GameIsssueOrder</w:t>
+      </w:r>
+      <w:proofErr w:type="spellEnd"/>
+      <w:r>
+        <w:rPr>
+          <w:i/>
+          <w:sz w:val="24"/>
+          <w:szCs w:val="24"/>
+        </w:rPr>
+        <w:t xml:space="preserve"> </w:t>
+      </w:r>
+      <w:r>
+        <w:rPr>
+          <w:sz w:val="24"/>
+          <w:szCs w:val="24"/>
+        </w:rPr>
+        <w:t>class</w:t>
+      </w:r>
+    </w:p>
+    <w:p>
+      <w:pPr>
+        <w:ind w:left="720"/>
+        <w:rPr>
+          <w:sz w:val="24"/>
+          <w:szCs w:val="24"/>
+        </w:rPr>
+      </w:pPr>
+      <w:bookmarkStart w:id="0" w:name="_GoBack"/>
+      <w:bookmarkEnd w:id="0"/>
+    </w:p>
+    <w:p>
+      <w:pPr>
+        <w:pStyle w:val="ListParagraph"/>
+        <w:rPr>
+          <w:sz w:val="24"/>
+          <w:szCs w:val="24"/>
+        </w:rPr>
+      </w:pPr>
+    </w:p>
+    <w:p>
+      <w:pPr>
+        <w:pStyle w:val="ListParagraph"/>
+        <w:rPr>
+          <w:sz w:val="24"/>
+          <w:szCs w:val="24"/>
+        </w:rPr>
+      </w:pPr>
+      <w:proofErr w:type="gramStart"/>
       <w:r>
         <w:rPr>
           <w:sz w:val="28"/>
@@ -2389,6 +3383,7 @@
         </w:rPr>
         <w:t>Tests :</w:t>
       </w:r>
+      <w:proofErr w:type="gramEnd"/>
       <w:r>
         <w:rPr>
           <w:sz w:val="24"/>
@@ -2403,6 +3398,7 @@
         </w:rPr>
         <w:t xml:space="preserve"> tests to check the validity of execution of commands in their states. Invalid commands in a certain phase </w:t>
       </w:r>
+      <w:proofErr w:type="gramStart"/>
       <w:r>
         <w:rPr>
           <w:sz w:val="24"/>
@@ -2415,7 +3411,15 @@
           <w:sz w:val="24"/>
           <w:szCs w:val="24"/>
         </w:rPr>
-        <w:t xml:space="preserve"> allowed to execute</w:t>
+        <w:t xml:space="preserve"> allowed</w:t>
+      </w:r>
+      <w:proofErr w:type="gramEnd"/>
+      <w:r>
+        <w:rPr>
+          <w:sz w:val="24"/>
+          <w:szCs w:val="24"/>
+        </w:rPr>
+        <w:t xml:space="preserve"> to execute</w:t>
       </w:r>
     </w:p>
     <w:p>
@@ -2487,7 +3491,35 @@
           <w:sz w:val="24"/>
           <w:szCs w:val="24"/>
         </w:rPr>
-        <w:t xml:space="preserve"> Order class, the Invoker Class is the Player, and the Client class is the GameEngine. The orders are created as the player executes its issue</w:t>
+        <w:t xml:space="preserve"> Order class, the Invoker Class is the Player, and the Client class is the </w:t>
+      </w:r>
+      <w:proofErr w:type="spellStart"/>
+      <w:r>
+        <w:rPr>
+          <w:rFonts w:ascii="Times New Roman" w:hAnsi="Times New Roman" w:cs="Times New Roman"/>
+          <w:sz w:val="24"/>
+          <w:szCs w:val="24"/>
+        </w:rPr>
+        <w:t>GameEngine</w:t>
+      </w:r>
+      <w:proofErr w:type="spellEnd"/>
+      <w:r>
+        <w:rPr>
+          <w:rFonts w:ascii="Times New Roman" w:hAnsi="Times New Roman" w:cs="Times New Roman"/>
+          <w:sz w:val="24"/>
+          <w:szCs w:val="24"/>
+        </w:rPr>
+        <w:t xml:space="preserve">. The orders are created as the player executes its </w:t>
+      </w:r>
+      <w:proofErr w:type="spellStart"/>
+      <w:proofErr w:type="gramStart"/>
+      <w:r>
+        <w:rPr>
+          <w:rFonts w:ascii="Times New Roman" w:hAnsi="Times New Roman" w:cs="Times New Roman"/>
+          <w:sz w:val="24"/>
+          <w:szCs w:val="24"/>
+        </w:rPr>
+        <w:t>issue</w:t>
       </w:r>
       <w:r>
         <w:rPr>
@@ -2503,7 +3535,25 @@
           <w:sz w:val="24"/>
           <w:szCs w:val="24"/>
         </w:rPr>
-        <w:t xml:space="preserve">rder() method, and the orders are </w:t>
+        <w:t>rder</w:t>
+      </w:r>
+      <w:proofErr w:type="spellEnd"/>
+      <w:r>
+        <w:rPr>
+          <w:rFonts w:ascii="Times New Roman" w:hAnsi="Times New Roman" w:cs="Times New Roman"/>
+          <w:sz w:val="24"/>
+          <w:szCs w:val="24"/>
+        </w:rPr>
+        <w:t>(</w:t>
+      </w:r>
+      <w:proofErr w:type="gramEnd"/>
+      <w:r>
+        <w:rPr>
+          <w:rFonts w:ascii="Times New Roman" w:hAnsi="Times New Roman" w:cs="Times New Roman"/>
+          <w:sz w:val="24"/>
+          <w:szCs w:val="24"/>
+        </w:rPr>
+        <w:t xml:space="preserve">) method, and the orders are </w:t>
       </w:r>
       <w:r>
         <w:rPr>
@@ -2535,7 +3585,16 @@
           <w:sz w:val="24"/>
           <w:szCs w:val="24"/>
         </w:rPr>
-        <w:t xml:space="preserve"> orders from the Players using the next</w:t>
+        <w:t xml:space="preserve"> orders from the Players using the </w:t>
+      </w:r>
+      <w:proofErr w:type="spellStart"/>
+      <w:r>
+        <w:rPr>
+          <w:rFonts w:ascii="Times New Roman" w:hAnsi="Times New Roman" w:cs="Times New Roman"/>
+          <w:sz w:val="24"/>
+          <w:szCs w:val="24"/>
+        </w:rPr>
+        <w:t>next</w:t>
       </w:r>
       <w:r>
         <w:rPr>
@@ -2551,7 +3610,16 @@
           <w:sz w:val="24"/>
           <w:szCs w:val="24"/>
         </w:rPr>
-        <w:t>rder() method, then execut</w:t>
+        <w:t>rder</w:t>
+      </w:r>
+      <w:proofErr w:type="spellEnd"/>
+      <w:r>
+        <w:rPr>
+          <w:rFonts w:ascii="Times New Roman" w:hAnsi="Times New Roman" w:cs="Times New Roman"/>
+          <w:sz w:val="24"/>
+          <w:szCs w:val="24"/>
+        </w:rPr>
+        <w:t>() method, then execut</w:t>
       </w:r>
       <w:r>
         <w:rPr>
@@ -2595,7 +3663,25 @@
           <w:sz w:val="24"/>
           <w:szCs w:val="24"/>
         </w:rPr>
-        <w:t>Six Concrete Implementation of Abstract Order class are done: Advance, Airlift, Blockade, Bomb, Deploy, Diplomacy.</w:t>
+        <w:t xml:space="preserve">Six Concrete Implementation of Abstract Order class are done: Advance, Airlift, Blockade, Bomb, Deploy, </w:t>
+      </w:r>
+      <w:proofErr w:type="gramStart"/>
+      <w:r>
+        <w:rPr>
+          <w:rFonts w:ascii="Times New Roman" w:hAnsi="Times New Roman" w:cs="Times New Roman"/>
+          <w:sz w:val="24"/>
+          <w:szCs w:val="24"/>
+        </w:rPr>
+        <w:t>Diplomacy</w:t>
+      </w:r>
+      <w:proofErr w:type="gramEnd"/>
+      <w:r>
+        <w:rPr>
+          <w:rFonts w:ascii="Times New Roman" w:hAnsi="Times New Roman" w:cs="Times New Roman"/>
+          <w:sz w:val="24"/>
+          <w:szCs w:val="24"/>
+        </w:rPr>
+        <w:t>.</w:t>
       </w:r>
     </w:p>
     <w:p>
@@ -2621,6 +3707,7 @@
           <w:szCs w:val="24"/>
         </w:rPr>
       </w:pPr>
+      <w:proofErr w:type="gramStart"/>
       <w:r>
         <w:rPr>
           <w:rFonts w:ascii="Times New Roman" w:hAnsi="Times New Roman" w:cs="Times New Roman"/>
@@ -2629,6 +3716,7 @@
         </w:rPr>
         <w:t>Tests :</w:t>
       </w:r>
+      <w:proofErr w:type="gramEnd"/>
       <w:r>
         <w:rPr>
           <w:rFonts w:ascii="Times New Roman" w:hAnsi="Times New Roman" w:cs="Times New Roman"/>
@@ -2679,7 +3767,25 @@
           <w:sz w:val="28"/>
           <w:szCs w:val="28"/>
         </w:rPr>
-        <w:t xml:space="preserve"> EditMap for better modularity. </w:t>
+        <w:t xml:space="preserve"> </w:t>
+      </w:r>
+      <w:proofErr w:type="spellStart"/>
+      <w:r>
+        <w:rPr>
+          <w:rFonts w:ascii="Times New Roman" w:hAnsi="Times New Roman" w:cs="Times New Roman"/>
+          <w:sz w:val="28"/>
+          <w:szCs w:val="28"/>
+        </w:rPr>
+        <w:t>EditMap</w:t>
+      </w:r>
+      <w:proofErr w:type="spellEnd"/>
+      <w:r>
+        <w:rPr>
+          <w:rFonts w:ascii="Times New Roman" w:hAnsi="Times New Roman" w:cs="Times New Roman"/>
+          <w:sz w:val="28"/>
+          <w:szCs w:val="28"/>
+        </w:rPr>
+        <w:t xml:space="preserve"> for better modularity. </w:t>
       </w:r>
     </w:p>
     <w:p>
@@ -2699,7 +3805,44 @@
           <w:sz w:val="24"/>
           <w:szCs w:val="24"/>
         </w:rPr>
-        <w:t xml:space="preserve">Created new LoadMap class to load the existing map and new CreateMap class to create a new </w:t>
+        <w:lastRenderedPageBreak/>
+        <w:t xml:space="preserve">Created new </w:t>
+      </w:r>
+      <w:proofErr w:type="spellStart"/>
+      <w:r>
+        <w:rPr>
+          <w:rFonts w:ascii="Times New Roman" w:hAnsi="Times New Roman" w:cs="Times New Roman"/>
+          <w:sz w:val="24"/>
+          <w:szCs w:val="24"/>
+        </w:rPr>
+        <w:t>LoadMap</w:t>
+      </w:r>
+      <w:proofErr w:type="spellEnd"/>
+      <w:r>
+        <w:rPr>
+          <w:rFonts w:ascii="Times New Roman" w:hAnsi="Times New Roman" w:cs="Times New Roman"/>
+          <w:sz w:val="24"/>
+          <w:szCs w:val="24"/>
+        </w:rPr>
+        <w:t xml:space="preserve"> class to load the existing map and new </w:t>
+      </w:r>
+      <w:proofErr w:type="spellStart"/>
+      <w:r>
+        <w:rPr>
+          <w:rFonts w:ascii="Times New Roman" w:hAnsi="Times New Roman" w:cs="Times New Roman"/>
+          <w:sz w:val="24"/>
+          <w:szCs w:val="24"/>
+        </w:rPr>
+        <w:t>CreateMap</w:t>
+      </w:r>
+      <w:proofErr w:type="spellEnd"/>
+      <w:r>
+        <w:rPr>
+          <w:rFonts w:ascii="Times New Roman" w:hAnsi="Times New Roman" w:cs="Times New Roman"/>
+          <w:sz w:val="24"/>
+          <w:szCs w:val="24"/>
+        </w:rPr>
+        <w:t xml:space="preserve"> class to create a new </w:t>
       </w:r>
       <w:r>
         <w:rPr>
@@ -2733,6 +3876,7 @@
           <w:szCs w:val="24"/>
         </w:rPr>
       </w:pPr>
+      <w:proofErr w:type="gramStart"/>
       <w:r>
         <w:rPr>
           <w:rFonts w:ascii="Times New Roman" w:hAnsi="Times New Roman" w:cs="Times New Roman"/>
@@ -2741,6 +3885,7 @@
         </w:rPr>
         <w:t>Tests :</w:t>
       </w:r>
+      <w:proofErr w:type="gramEnd"/>
       <w:r>
         <w:rPr>
           <w:rFonts w:ascii="Times New Roman" w:hAnsi="Times New Roman" w:cs="Times New Roman"/>
@@ -2843,7 +3988,25 @@
           <w:sz w:val="28"/>
           <w:szCs w:val="28"/>
         </w:rPr>
-        <w:t xml:space="preserve"> related command controls into a single GameEngine Class</w:t>
+        <w:t xml:space="preserve"> related command controls into a single </w:t>
+      </w:r>
+      <w:proofErr w:type="spellStart"/>
+      <w:r>
+        <w:rPr>
+          <w:rFonts w:ascii="Times New Roman" w:hAnsi="Times New Roman" w:cs="Times New Roman"/>
+          <w:sz w:val="28"/>
+          <w:szCs w:val="28"/>
+        </w:rPr>
+        <w:t>GameEngine</w:t>
+      </w:r>
+      <w:proofErr w:type="spellEnd"/>
+      <w:r>
+        <w:rPr>
+          <w:rFonts w:ascii="Times New Roman" w:hAnsi="Times New Roman" w:cs="Times New Roman"/>
+          <w:sz w:val="28"/>
+          <w:szCs w:val="28"/>
+        </w:rPr>
+        <w:t xml:space="preserve"> Class</w:t>
       </w:r>
     </w:p>
     <w:p>
@@ -2863,7 +4026,133 @@
           <w:sz w:val="24"/>
           <w:szCs w:val="24"/>
         </w:rPr>
-        <w:t>Previously, two classes namely GameEngine and MapEngine class existed. Main  method would transfer control to GameEngine for game related commands and to MapEngine for map related commands. Too many calls to and from main method were there. So both the class were merged into single GameEngine Class to directly access all the game and mapedit commands from one class</w:t>
+        <w:t xml:space="preserve">Previously, two classes namely </w:t>
+      </w:r>
+      <w:proofErr w:type="spellStart"/>
+      <w:r>
+        <w:rPr>
+          <w:rFonts w:ascii="Times New Roman" w:hAnsi="Times New Roman" w:cs="Times New Roman"/>
+          <w:sz w:val="24"/>
+          <w:szCs w:val="24"/>
+        </w:rPr>
+        <w:t>GameEngine</w:t>
+      </w:r>
+      <w:proofErr w:type="spellEnd"/>
+      <w:r>
+        <w:rPr>
+          <w:rFonts w:ascii="Times New Roman" w:hAnsi="Times New Roman" w:cs="Times New Roman"/>
+          <w:sz w:val="24"/>
+          <w:szCs w:val="24"/>
+        </w:rPr>
+        <w:t xml:space="preserve"> and </w:t>
+      </w:r>
+      <w:proofErr w:type="spellStart"/>
+      <w:r>
+        <w:rPr>
+          <w:rFonts w:ascii="Times New Roman" w:hAnsi="Times New Roman" w:cs="Times New Roman"/>
+          <w:sz w:val="24"/>
+          <w:szCs w:val="24"/>
+        </w:rPr>
+        <w:t>MapEngine</w:t>
+      </w:r>
+      <w:proofErr w:type="spellEnd"/>
+      <w:r>
+        <w:rPr>
+          <w:rFonts w:ascii="Times New Roman" w:hAnsi="Times New Roman" w:cs="Times New Roman"/>
+          <w:sz w:val="24"/>
+          <w:szCs w:val="24"/>
+        </w:rPr>
+        <w:t xml:space="preserve"> class existed. </w:t>
+      </w:r>
+      <w:proofErr w:type="gramStart"/>
+      <w:r>
+        <w:rPr>
+          <w:rFonts w:ascii="Times New Roman" w:hAnsi="Times New Roman" w:cs="Times New Roman"/>
+          <w:sz w:val="24"/>
+          <w:szCs w:val="24"/>
+        </w:rPr>
+        <w:t>Main  method</w:t>
+      </w:r>
+      <w:proofErr w:type="gramEnd"/>
+      <w:r>
+        <w:rPr>
+          <w:rFonts w:ascii="Times New Roman" w:hAnsi="Times New Roman" w:cs="Times New Roman"/>
+          <w:sz w:val="24"/>
+          <w:szCs w:val="24"/>
+        </w:rPr>
+        <w:t xml:space="preserve"> would transfer control to </w:t>
+      </w:r>
+      <w:proofErr w:type="spellStart"/>
+      <w:r>
+        <w:rPr>
+          <w:rFonts w:ascii="Times New Roman" w:hAnsi="Times New Roman" w:cs="Times New Roman"/>
+          <w:sz w:val="24"/>
+          <w:szCs w:val="24"/>
+        </w:rPr>
+        <w:t>GameEngine</w:t>
+      </w:r>
+      <w:proofErr w:type="spellEnd"/>
+      <w:r>
+        <w:rPr>
+          <w:rFonts w:ascii="Times New Roman" w:hAnsi="Times New Roman" w:cs="Times New Roman"/>
+          <w:sz w:val="24"/>
+          <w:szCs w:val="24"/>
+        </w:rPr>
+        <w:t xml:space="preserve"> for game related commands and to </w:t>
+      </w:r>
+      <w:proofErr w:type="spellStart"/>
+      <w:r>
+        <w:rPr>
+          <w:rFonts w:ascii="Times New Roman" w:hAnsi="Times New Roman" w:cs="Times New Roman"/>
+          <w:sz w:val="24"/>
+          <w:szCs w:val="24"/>
+        </w:rPr>
+        <w:t>MapEngine</w:t>
+      </w:r>
+      <w:proofErr w:type="spellEnd"/>
+      <w:r>
+        <w:rPr>
+          <w:rFonts w:ascii="Times New Roman" w:hAnsi="Times New Roman" w:cs="Times New Roman"/>
+          <w:sz w:val="24"/>
+          <w:szCs w:val="24"/>
+        </w:rPr>
+        <w:t xml:space="preserve"> for map related commands. Too many calls to and from main method were there. So both the class were merged into single </w:t>
+      </w:r>
+      <w:proofErr w:type="spellStart"/>
+      <w:r>
+        <w:rPr>
+          <w:rFonts w:ascii="Times New Roman" w:hAnsi="Times New Roman" w:cs="Times New Roman"/>
+          <w:sz w:val="24"/>
+          <w:szCs w:val="24"/>
+        </w:rPr>
+        <w:t>GameEngine</w:t>
+      </w:r>
+      <w:proofErr w:type="spellEnd"/>
+      <w:r>
+        <w:rPr>
+          <w:rFonts w:ascii="Times New Roman" w:hAnsi="Times New Roman" w:cs="Times New Roman"/>
+          <w:sz w:val="24"/>
+          <w:szCs w:val="24"/>
+        </w:rPr>
+        <w:t xml:space="preserve"> Class to directly access all the game and </w:t>
+      </w:r>
+      <w:proofErr w:type="spellStart"/>
+      <w:r>
+        <w:rPr>
+          <w:rFonts w:ascii="Times New Roman" w:hAnsi="Times New Roman" w:cs="Times New Roman"/>
+          <w:sz w:val="24"/>
+          <w:szCs w:val="24"/>
+        </w:rPr>
+        <w:t>mapedit</w:t>
+      </w:r>
+      <w:proofErr w:type="spellEnd"/>
+      <w:r>
+        <w:rPr>
+          <w:rFonts w:ascii="Times New Roman" w:hAnsi="Times New Roman" w:cs="Times New Roman"/>
+          <w:sz w:val="24"/>
+          <w:szCs w:val="24"/>
+        </w:rPr>
+        <w:t xml:space="preserve"> commands from one class</w:t>
       </w:r>
     </w:p>
     <w:p>
@@ -2903,7 +4192,25 @@
           <w:sz w:val="24"/>
           <w:szCs w:val="24"/>
         </w:rPr>
-        <w:t xml:space="preserve"> Tested whether correct phases are set in the GameEngine Class or not</w:t>
+        <w:t xml:space="preserve"> Tested whether correct phases are set in the </w:t>
+      </w:r>
+      <w:proofErr w:type="spellStart"/>
+      <w:r>
+        <w:rPr>
+          <w:rFonts w:ascii="Times New Roman" w:hAnsi="Times New Roman" w:cs="Times New Roman"/>
+          <w:sz w:val="24"/>
+          <w:szCs w:val="24"/>
+        </w:rPr>
+        <w:t>GameEngine</w:t>
+      </w:r>
+      <w:proofErr w:type="spellEnd"/>
+      <w:r>
+        <w:rPr>
+          <w:rFonts w:ascii="Times New Roman" w:hAnsi="Times New Roman" w:cs="Times New Roman"/>
+          <w:sz w:val="24"/>
+          <w:szCs w:val="24"/>
+        </w:rPr>
+        <w:t xml:space="preserve"> Class or not</w:t>
       </w:r>
     </w:p>
     <w:p>
@@ -2939,9 +4246,36 @@
           <w:sz w:val="28"/>
           <w:szCs w:val="28"/>
         </w:rPr>
-        <w:lastRenderedPageBreak/>
-        <w:t>Migrated all game related methods to GameUtils package to remove clutter inside GameEngine</w:t>
-      </w:r>
+        <w:t xml:space="preserve">Migrated all game related methods to </w:t>
+      </w:r>
+      <w:proofErr w:type="spellStart"/>
+      <w:r>
+        <w:rPr>
+          <w:rFonts w:ascii="Times New Roman" w:hAnsi="Times New Roman" w:cs="Times New Roman"/>
+          <w:sz w:val="28"/>
+          <w:szCs w:val="28"/>
+        </w:rPr>
+        <w:t>GameUtils</w:t>
+      </w:r>
+      <w:proofErr w:type="spellEnd"/>
+      <w:r>
+        <w:rPr>
+          <w:rFonts w:ascii="Times New Roman" w:hAnsi="Times New Roman" w:cs="Times New Roman"/>
+          <w:sz w:val="28"/>
+          <w:szCs w:val="28"/>
+        </w:rPr>
+        <w:t xml:space="preserve"> package to remove clutter inside </w:t>
+      </w:r>
+      <w:proofErr w:type="spellStart"/>
+      <w:r>
+        <w:rPr>
+          <w:rFonts w:ascii="Times New Roman" w:hAnsi="Times New Roman" w:cs="Times New Roman"/>
+          <w:sz w:val="28"/>
+          <w:szCs w:val="28"/>
+        </w:rPr>
+        <w:t>GameEngine</w:t>
+      </w:r>
+      <w:proofErr w:type="spellEnd"/>
     </w:p>
     <w:p>
       <w:pPr>
@@ -2960,7 +4294,43 @@
           <w:sz w:val="24"/>
           <w:szCs w:val="24"/>
         </w:rPr>
-        <w:t>Functions including Reinforcement armies assignment, Random Number Generator for assigning countries to players randomly, assign cards to players on winning a battle all were refactored into separate class and moved under GameUtils package.</w:t>
+        <w:t xml:space="preserve">Functions including Reinforcement </w:t>
+      </w:r>
+      <w:proofErr w:type="gramStart"/>
+      <w:r>
+        <w:rPr>
+          <w:rFonts w:ascii="Times New Roman" w:hAnsi="Times New Roman" w:cs="Times New Roman"/>
+          <w:sz w:val="24"/>
+          <w:szCs w:val="24"/>
+        </w:rPr>
+        <w:t>armies</w:t>
+      </w:r>
+      <w:proofErr w:type="gramEnd"/>
+      <w:r>
+        <w:rPr>
+          <w:rFonts w:ascii="Times New Roman" w:hAnsi="Times New Roman" w:cs="Times New Roman"/>
+          <w:sz w:val="24"/>
+          <w:szCs w:val="24"/>
+        </w:rPr>
+        <w:t xml:space="preserve"> assignment, Random Number Generator for assigning countries to players randomly, assign cards to players on winning a battle all were refactored into separate class and moved under </w:t>
+      </w:r>
+      <w:proofErr w:type="spellStart"/>
+      <w:r>
+        <w:rPr>
+          <w:rFonts w:ascii="Times New Roman" w:hAnsi="Times New Roman" w:cs="Times New Roman"/>
+          <w:sz w:val="24"/>
+          <w:szCs w:val="24"/>
+        </w:rPr>
+        <w:t>GameUtils</w:t>
+      </w:r>
+      <w:proofErr w:type="spellEnd"/>
+      <w:r>
+        <w:rPr>
+          <w:rFonts w:ascii="Times New Roman" w:hAnsi="Times New Roman" w:cs="Times New Roman"/>
+          <w:sz w:val="24"/>
+          <w:szCs w:val="24"/>
+        </w:rPr>
+        <w:t xml:space="preserve"> package.</w:t>
       </w:r>
     </w:p>
     <w:p>
@@ -2986,6 +4356,7 @@
           <w:szCs w:val="24"/>
         </w:rPr>
       </w:pPr>
+      <w:proofErr w:type="gramStart"/>
       <w:r>
         <w:rPr>
           <w:rFonts w:ascii="Times New Roman" w:hAnsi="Times New Roman" w:cs="Times New Roman"/>
@@ -3000,7 +4371,16 @@
           <w:sz w:val="24"/>
           <w:szCs w:val="24"/>
         </w:rPr>
-        <w:t xml:space="preserve">: Tested Random Number Generation and Reinforcement army calculator </w:t>
+        <w:t>:</w:t>
+      </w:r>
+      <w:proofErr w:type="gramEnd"/>
+      <w:r>
+        <w:rPr>
+          <w:rFonts w:ascii="Times New Roman" w:hAnsi="Times New Roman" w:cs="Times New Roman"/>
+          <w:sz w:val="24"/>
+          <w:szCs w:val="24"/>
+        </w:rPr>
+        <w:t xml:space="preserve"> Tested Random Number Generation and Reinforcement army calculator </w:t>
       </w:r>
     </w:p>
     <w:p>
@@ -3048,8 +4428,8 @@
       </w:pPr>
     </w:p>
     <w:sectPr>
-      <w:headerReference w:type="default" r:id="rId11"/>
-      <w:footerReference w:type="default" r:id="rId12"/>
+      <w:headerReference w:type="default" r:id="rId13"/>
+      <w:footerReference w:type="default" r:id="rId14"/>
       <w:pgSz w:w="11906" w:h="16838"/>
       <w:pgMar w:top="1440" w:right="1440" w:bottom="1440" w:left="1440" w:header="708" w:footer="708" w:gutter="0"/>
       <w:cols w:space="708"/>
@@ -3060,7 +4440,7 @@
 </file>
 
 <file path=word/endnotes.xml><?xml version="1.0" encoding="utf-8"?>
-<w:endnotes xmlns:wpc="http://schemas.microsoft.com/office/word/2010/wordprocessingCanvas" xmlns:cx="http://schemas.microsoft.com/office/drawing/2014/chartex" xmlns:cx1="http://schemas.microsoft.com/office/drawing/2015/9/8/chartex" xmlns:cx2="http://schemas.microsoft.com/office/drawing/2015/10/21/chartex" xmlns:cx3="http://schemas.microsoft.com/office/drawing/2016/5/9/chartex" xmlns:cx4="http://schemas.microsoft.com/office/drawing/2016/5/10/chartex" xmlns:cx5="http://schemas.microsoft.com/office/drawing/2016/5/11/chartex" xmlns:cx6="http://schemas.microsoft.com/office/drawing/2016/5/12/chartex" xmlns:cx7="http://schemas.microsoft.com/office/drawing/2016/5/13/chartex" xmlns:cx8="http://schemas.microsoft.com/office/drawing/2016/5/14/chartex" xmlns:mc="http://schemas.openxmlformats.org/markup-compatibility/2006" xmlns:aink="http://schemas.microsoft.com/office/drawing/2016/ink" xmlns:am3d="http://schemas.microsoft.com/office/drawing/2017/model3d" xmlns:o="urn:schemas-microsoft-com:office:office" xmlns:r="http://schemas.openxmlformats.org/officeDocument/2006/relationships" xmlns:m="http://schemas.openxmlformats.org/officeDocument/2006/math" xmlns:v="urn:schemas-microsoft-com:vml" xmlns:wp14="http://schemas.microsoft.com/office/word/2010/wordprocessingDrawing" xmlns:wp="http://schemas.openxmlformats.org/drawingml/2006/wordprocessingDrawing" xmlns:w10="urn:schemas-microsoft-com:office:word" xmlns:w="http://schemas.openxmlformats.org/wordprocessingml/2006/main" xmlns:w14="http://schemas.microsoft.com/office/word/2010/wordml" xmlns:w15="http://schemas.microsoft.com/office/word/2012/wordml" xmlns:w16cex="http://schemas.microsoft.com/office/word/2018/wordml/cex" xmlns:w16cid="http://schemas.microsoft.com/office/word/2016/wordml/cid" xmlns:w16="http://schemas.microsoft.com/office/word/2018/wordml" xmlns:w16se="http://schemas.microsoft.com/office/word/2015/wordml/symex" xmlns:wpg="http://schemas.microsoft.com/office/word/2010/wordprocessingGroup" xmlns:wpi="http://schemas.microsoft.com/office/word/2010/wordprocessingInk" xmlns:wne="http://schemas.microsoft.com/office/word/2006/wordml" xmlns:wps="http://schemas.microsoft.com/office/word/2010/wordprocessingShape" mc:Ignorable="w14 w15 w16se w16cid w16 w16cex wp14">
+<w:endnotes xmlns:wpc="http://schemas.microsoft.com/office/word/2010/wordprocessingCanvas" xmlns:cx="http://schemas.microsoft.com/office/drawing/2014/chartex" xmlns:cx1="http://schemas.microsoft.com/office/drawing/2015/9/8/chartex" xmlns:mc="http://schemas.openxmlformats.org/markup-compatibility/2006" xmlns:o="urn:schemas-microsoft-com:office:office" xmlns:r="http://schemas.openxmlformats.org/officeDocument/2006/relationships" xmlns:m="http://schemas.openxmlformats.org/officeDocument/2006/math" xmlns:v="urn:schemas-microsoft-com:vml" xmlns:wp14="http://schemas.microsoft.com/office/word/2010/wordprocessingDrawing" xmlns:wp="http://schemas.openxmlformats.org/drawingml/2006/wordprocessingDrawing" xmlns:w10="urn:schemas-microsoft-com:office:word" xmlns:w="http://schemas.openxmlformats.org/wordprocessingml/2006/main" xmlns:w14="http://schemas.microsoft.com/office/word/2010/wordml" xmlns:w15="http://schemas.microsoft.com/office/word/2012/wordml" xmlns:w16se="http://schemas.microsoft.com/office/word/2015/wordml/symex" xmlns:wpg="http://schemas.microsoft.com/office/word/2010/wordprocessingGroup" xmlns:wpi="http://schemas.microsoft.com/office/word/2010/wordprocessingInk" xmlns:wne="http://schemas.microsoft.com/office/word/2006/wordml" xmlns:wps="http://schemas.microsoft.com/office/word/2010/wordprocessingShape" mc:Ignorable="w14 w15 w16se wp14">
   <w:endnote w:type="separator" w:id="-1">
     <w:p>
       <w:pPr>
@@ -3085,7 +4465,7 @@
 </file>
 
 <file path=word/footer1.xml><?xml version="1.0" encoding="utf-8"?>
-<w:ftr xmlns:wpc="http://schemas.microsoft.com/office/word/2010/wordprocessingCanvas" xmlns:cx="http://schemas.microsoft.com/office/drawing/2014/chartex" xmlns:cx1="http://schemas.microsoft.com/office/drawing/2015/9/8/chartex" xmlns:cx2="http://schemas.microsoft.com/office/drawing/2015/10/21/chartex" xmlns:cx3="http://schemas.microsoft.com/office/drawing/2016/5/9/chartex" xmlns:cx4="http://schemas.microsoft.com/office/drawing/2016/5/10/chartex" xmlns:cx5="http://schemas.microsoft.com/office/drawing/2016/5/11/chartex" xmlns:cx6="http://schemas.microsoft.com/office/drawing/2016/5/12/chartex" xmlns:cx7="http://schemas.microsoft.com/office/drawing/2016/5/13/chartex" xmlns:cx8="http://schemas.microsoft.com/office/drawing/2016/5/14/chartex" xmlns:mc="http://schemas.openxmlformats.org/markup-compatibility/2006" xmlns:aink="http://schemas.microsoft.com/office/drawing/2016/ink" xmlns:am3d="http://schemas.microsoft.com/office/drawing/2017/model3d" xmlns:o="urn:schemas-microsoft-com:office:office" xmlns:r="http://schemas.openxmlformats.org/officeDocument/2006/relationships" xmlns:m="http://schemas.openxmlformats.org/officeDocument/2006/math" xmlns:v="urn:schemas-microsoft-com:vml" xmlns:wp14="http://schemas.microsoft.com/office/word/2010/wordprocessingDrawing" xmlns:wp="http://schemas.openxmlformats.org/drawingml/2006/wordprocessingDrawing" xmlns:w10="urn:schemas-microsoft-com:office:word" xmlns:w="http://schemas.openxmlformats.org/wordprocessingml/2006/main" xmlns:w14="http://schemas.microsoft.com/office/word/2010/wordml" xmlns:w15="http://schemas.microsoft.com/office/word/2012/wordml" xmlns:w16cex="http://schemas.microsoft.com/office/word/2018/wordml/cex" xmlns:w16cid="http://schemas.microsoft.com/office/word/2016/wordml/cid" xmlns:w16="http://schemas.microsoft.com/office/word/2018/wordml" xmlns:w16se="http://schemas.microsoft.com/office/word/2015/wordml/symex" xmlns:wpg="http://schemas.microsoft.com/office/word/2010/wordprocessingGroup" xmlns:wpi="http://schemas.microsoft.com/office/word/2010/wordprocessingInk" xmlns:wne="http://schemas.microsoft.com/office/word/2006/wordml" xmlns:wps="http://schemas.microsoft.com/office/word/2010/wordprocessingShape" mc:Ignorable="w14 w15 w16se w16cid w16 w16cex wp14">
+<w:ftr xmlns:wpc="http://schemas.microsoft.com/office/word/2010/wordprocessingCanvas" xmlns:cx="http://schemas.microsoft.com/office/drawing/2014/chartex" xmlns:cx1="http://schemas.microsoft.com/office/drawing/2015/9/8/chartex" xmlns:mc="http://schemas.openxmlformats.org/markup-compatibility/2006" xmlns:o="urn:schemas-microsoft-com:office:office" xmlns:r="http://schemas.openxmlformats.org/officeDocument/2006/relationships" xmlns:m="http://schemas.openxmlformats.org/officeDocument/2006/math" xmlns:v="urn:schemas-microsoft-com:vml" xmlns:wp14="http://schemas.microsoft.com/office/word/2010/wordprocessingDrawing" xmlns:wp="http://schemas.openxmlformats.org/drawingml/2006/wordprocessingDrawing" xmlns:w10="urn:schemas-microsoft-com:office:word" xmlns:w="http://schemas.openxmlformats.org/wordprocessingml/2006/main" xmlns:w14="http://schemas.microsoft.com/office/word/2010/wordml" xmlns:w15="http://schemas.microsoft.com/office/word/2012/wordml" xmlns:w16se="http://schemas.microsoft.com/office/word/2015/wordml/symex" xmlns:wpg="http://schemas.microsoft.com/office/word/2010/wordprocessingGroup" xmlns:wpi="http://schemas.microsoft.com/office/word/2010/wordprocessingInk" xmlns:wne="http://schemas.microsoft.com/office/word/2006/wordml" xmlns:wps="http://schemas.microsoft.com/office/word/2010/wordprocessingShape" mc:Ignorable="w14 w15 w16se wp14">
   <w:sdt>
     <w:sdtPr>
       <w:id w:val="-354966458"/>
@@ -3122,7 +4502,7 @@
           <w:rPr>
             <w:noProof/>
           </w:rPr>
-          <w:t>2</w:t>
+          <w:t>6</w:t>
         </w:r>
         <w:r>
           <w:rPr>
@@ -3152,7 +4532,7 @@
 </file>
 
 <file path=word/footnotes.xml><?xml version="1.0" encoding="utf-8"?>
-<w:footnotes xmlns:wpc="http://schemas.microsoft.com/office/word/2010/wordprocessingCanvas" xmlns:cx="http://schemas.microsoft.com/office/drawing/2014/chartex" xmlns:cx1="http://schemas.microsoft.com/office/drawing/2015/9/8/chartex" xmlns:cx2="http://schemas.microsoft.com/office/drawing/2015/10/21/chartex" xmlns:cx3="http://schemas.microsoft.com/office/drawing/2016/5/9/chartex" xmlns:cx4="http://schemas.microsoft.com/office/drawing/2016/5/10/chartex" xmlns:cx5="http://schemas.microsoft.com/office/drawing/2016/5/11/chartex" xmlns:cx6="http://schemas.microsoft.com/office/drawing/2016/5/12/chartex" xmlns:cx7="http://schemas.microsoft.com/office/drawing/2016/5/13/chartex" xmlns:cx8="http://schemas.microsoft.com/office/drawing/2016/5/14/chartex" xmlns:mc="http://schemas.openxmlformats.org/markup-compatibility/2006" xmlns:aink="http://schemas.microsoft.com/office/drawing/2016/ink" xmlns:am3d="http://schemas.microsoft.com/office/drawing/2017/model3d" xmlns:o="urn:schemas-microsoft-com:office:office" xmlns:r="http://schemas.openxmlformats.org/officeDocument/2006/relationships" xmlns:m="http://schemas.openxmlformats.org/officeDocument/2006/math" xmlns:v="urn:schemas-microsoft-com:vml" xmlns:wp14="http://schemas.microsoft.com/office/word/2010/wordprocessingDrawing" xmlns:wp="http://schemas.openxmlformats.org/drawingml/2006/wordprocessingDrawing" xmlns:w10="urn:schemas-microsoft-com:office:word" xmlns:w="http://schemas.openxmlformats.org/wordprocessingml/2006/main" xmlns:w14="http://schemas.microsoft.com/office/word/2010/wordml" xmlns:w15="http://schemas.microsoft.com/office/word/2012/wordml" xmlns:w16cex="http://schemas.microsoft.com/office/word/2018/wordml/cex" xmlns:w16cid="http://schemas.microsoft.com/office/word/2016/wordml/cid" xmlns:w16="http://schemas.microsoft.com/office/word/2018/wordml" xmlns:w16se="http://schemas.microsoft.com/office/word/2015/wordml/symex" xmlns:wpg="http://schemas.microsoft.com/office/word/2010/wordprocessingGroup" xmlns:wpi="http://schemas.microsoft.com/office/word/2010/wordprocessingInk" xmlns:wne="http://schemas.microsoft.com/office/word/2006/wordml" xmlns:wps="http://schemas.microsoft.com/office/word/2010/wordprocessingShape" mc:Ignorable="w14 w15 w16se w16cid w16 w16cex wp14">
+<w:footnotes xmlns:wpc="http://schemas.microsoft.com/office/word/2010/wordprocessingCanvas" xmlns:cx="http://schemas.microsoft.com/office/drawing/2014/chartex" xmlns:cx1="http://schemas.microsoft.com/office/drawing/2015/9/8/chartex" xmlns:mc="http://schemas.openxmlformats.org/markup-compatibility/2006" xmlns:o="urn:schemas-microsoft-com:office:office" xmlns:r="http://schemas.openxmlformats.org/officeDocument/2006/relationships" xmlns:m="http://schemas.openxmlformats.org/officeDocument/2006/math" xmlns:v="urn:schemas-microsoft-com:vml" xmlns:wp14="http://schemas.microsoft.com/office/word/2010/wordprocessingDrawing" xmlns:wp="http://schemas.openxmlformats.org/drawingml/2006/wordprocessingDrawing" xmlns:w10="urn:schemas-microsoft-com:office:word" xmlns:w="http://schemas.openxmlformats.org/wordprocessingml/2006/main" xmlns:w14="http://schemas.microsoft.com/office/word/2010/wordml" xmlns:w15="http://schemas.microsoft.com/office/word/2012/wordml" xmlns:w16se="http://schemas.microsoft.com/office/word/2015/wordml/symex" xmlns:wpg="http://schemas.microsoft.com/office/word/2010/wordprocessingGroup" xmlns:wpi="http://schemas.microsoft.com/office/word/2010/wordprocessingInk" xmlns:wne="http://schemas.microsoft.com/office/word/2006/wordml" xmlns:wps="http://schemas.microsoft.com/office/word/2010/wordprocessingShape" mc:Ignorable="w14 w15 w16se wp14">
   <w:footnote w:type="separator" w:id="-1">
     <w:p>
       <w:pPr>
@@ -3177,7 +4557,7 @@
 </file>
 
 <file path=word/header1.xml><?xml version="1.0" encoding="utf-8"?>
-<w:hdr xmlns:wpc="http://schemas.microsoft.com/office/word/2010/wordprocessingCanvas" xmlns:cx="http://schemas.microsoft.com/office/drawing/2014/chartex" xmlns:cx1="http://schemas.microsoft.com/office/drawing/2015/9/8/chartex" xmlns:cx2="http://schemas.microsoft.com/office/drawing/2015/10/21/chartex" xmlns:cx3="http://schemas.microsoft.com/office/drawing/2016/5/9/chartex" xmlns:cx4="http://schemas.microsoft.com/office/drawing/2016/5/10/chartex" xmlns:cx5="http://schemas.microsoft.com/office/drawing/2016/5/11/chartex" xmlns:cx6="http://schemas.microsoft.com/office/drawing/2016/5/12/chartex" xmlns:cx7="http://schemas.microsoft.com/office/drawing/2016/5/13/chartex" xmlns:cx8="http://schemas.microsoft.com/office/drawing/2016/5/14/chartex" xmlns:mc="http://schemas.openxmlformats.org/markup-compatibility/2006" xmlns:aink="http://schemas.microsoft.com/office/drawing/2016/ink" xmlns:am3d="http://schemas.microsoft.com/office/drawing/2017/model3d" xmlns:o="urn:schemas-microsoft-com:office:office" xmlns:r="http://schemas.openxmlformats.org/officeDocument/2006/relationships" xmlns:m="http://schemas.openxmlformats.org/officeDocument/2006/math" xmlns:v="urn:schemas-microsoft-com:vml" xmlns:wp14="http://schemas.microsoft.com/office/word/2010/wordprocessingDrawing" xmlns:wp="http://schemas.openxmlformats.org/drawingml/2006/wordprocessingDrawing" xmlns:w10="urn:schemas-microsoft-com:office:word" xmlns:w="http://schemas.openxmlformats.org/wordprocessingml/2006/main" xmlns:w14="http://schemas.microsoft.com/office/word/2010/wordml" xmlns:w15="http://schemas.microsoft.com/office/word/2012/wordml" xmlns:w16cex="http://schemas.microsoft.com/office/word/2018/wordml/cex" xmlns:w16cid="http://schemas.microsoft.com/office/word/2016/wordml/cid" xmlns:w16="http://schemas.microsoft.com/office/word/2018/wordml" xmlns:w16se="http://schemas.microsoft.com/office/word/2015/wordml/symex" xmlns:wpg="http://schemas.microsoft.com/office/word/2010/wordprocessingGroup" xmlns:wpi="http://schemas.microsoft.com/office/word/2010/wordprocessingInk" xmlns:wne="http://schemas.microsoft.com/office/word/2006/wordml" xmlns:wps="http://schemas.microsoft.com/office/word/2010/wordprocessingShape" mc:Ignorable="w14 w15 w16se w16cid w16 w16cex wp14">
+<w:hdr xmlns:wpc="http://schemas.microsoft.com/office/word/2010/wordprocessingCanvas" xmlns:cx="http://schemas.microsoft.com/office/drawing/2014/chartex" xmlns:cx1="http://schemas.microsoft.com/office/drawing/2015/9/8/chartex" xmlns:mc="http://schemas.openxmlformats.org/markup-compatibility/2006" xmlns:o="urn:schemas-microsoft-com:office:office" xmlns:r="http://schemas.openxmlformats.org/officeDocument/2006/relationships" xmlns:m="http://schemas.openxmlformats.org/officeDocument/2006/math" xmlns:v="urn:schemas-microsoft-com:vml" xmlns:wp14="http://schemas.microsoft.com/office/word/2010/wordprocessingDrawing" xmlns:wp="http://schemas.openxmlformats.org/drawingml/2006/wordprocessingDrawing" xmlns:w10="urn:schemas-microsoft-com:office:word" xmlns:w="http://schemas.openxmlformats.org/wordprocessingml/2006/main" xmlns:w14="http://schemas.microsoft.com/office/word/2010/wordml" xmlns:w15="http://schemas.microsoft.com/office/word/2012/wordml" xmlns:w16se="http://schemas.microsoft.com/office/word/2015/wordml/symex" xmlns:wpg="http://schemas.microsoft.com/office/word/2010/wordprocessingGroup" xmlns:wpi="http://schemas.microsoft.com/office/word/2010/wordprocessingInk" xmlns:wne="http://schemas.microsoft.com/office/word/2006/wordml" xmlns:wps="http://schemas.microsoft.com/office/word/2010/wordprocessingShape" mc:Ignorable="w14 w15 w16se wp14">
   <w:p>
     <w:pPr>
       <w:pStyle w:val="Header"/>
@@ -3241,7 +4621,7 @@
 </file>
 
 <file path=word/numbering.xml><?xml version="1.0" encoding="utf-8"?>
-<w:numbering xmlns:wpc="http://schemas.microsoft.com/office/word/2010/wordprocessingCanvas" xmlns:cx="http://schemas.microsoft.com/office/drawing/2014/chartex" xmlns:cx1="http://schemas.microsoft.com/office/drawing/2015/9/8/chartex" xmlns:cx2="http://schemas.microsoft.com/office/drawing/2015/10/21/chartex" xmlns:cx3="http://schemas.microsoft.com/office/drawing/2016/5/9/chartex" xmlns:cx4="http://schemas.microsoft.com/office/drawing/2016/5/10/chartex" xmlns:cx5="http://schemas.microsoft.com/office/drawing/2016/5/11/chartex" xmlns:cx6="http://schemas.microsoft.com/office/drawing/2016/5/12/chartex" xmlns:cx7="http://schemas.microsoft.com/office/drawing/2016/5/13/chartex" xmlns:cx8="http://schemas.microsoft.com/office/drawing/2016/5/14/chartex" xmlns:mc="http://schemas.openxmlformats.org/markup-compatibility/2006" xmlns:aink="http://schemas.microsoft.com/office/drawing/2016/ink" xmlns:am3d="http://schemas.microsoft.com/office/drawing/2017/model3d" xmlns:o="urn:schemas-microsoft-com:office:office" xmlns:r="http://schemas.openxmlformats.org/officeDocument/2006/relationships" xmlns:m="http://schemas.openxmlformats.org/officeDocument/2006/math" xmlns:v="urn:schemas-microsoft-com:vml" xmlns:wp14="http://schemas.microsoft.com/office/word/2010/wordprocessingDrawing" xmlns:wp="http://schemas.openxmlformats.org/drawingml/2006/wordprocessingDrawing" xmlns:w10="urn:schemas-microsoft-com:office:word" xmlns:w="http://schemas.openxmlformats.org/wordprocessingml/2006/main" xmlns:w14="http://schemas.microsoft.com/office/word/2010/wordml" xmlns:w15="http://schemas.microsoft.com/office/word/2012/wordml" xmlns:w16cex="http://schemas.microsoft.com/office/word/2018/wordml/cex" xmlns:w16cid="http://schemas.microsoft.com/office/word/2016/wordml/cid" xmlns:w16="http://schemas.microsoft.com/office/word/2018/wordml" xmlns:w16se="http://schemas.microsoft.com/office/word/2015/wordml/symex" xmlns:wpg="http://schemas.microsoft.com/office/word/2010/wordprocessingGroup" xmlns:wpi="http://schemas.microsoft.com/office/word/2010/wordprocessingInk" xmlns:wne="http://schemas.microsoft.com/office/word/2006/wordml" xmlns:wps="http://schemas.microsoft.com/office/word/2010/wordprocessingShape" mc:Ignorable="w14 w15 w16se w16cid w16 w16cex wp14">
+<w:numbering xmlns:wpc="http://schemas.microsoft.com/office/word/2010/wordprocessingCanvas" xmlns:cx="http://schemas.microsoft.com/office/drawing/2014/chartex" xmlns:cx1="http://schemas.microsoft.com/office/drawing/2015/9/8/chartex" xmlns:mc="http://schemas.openxmlformats.org/markup-compatibility/2006" xmlns:o="urn:schemas-microsoft-com:office:office" xmlns:r="http://schemas.openxmlformats.org/officeDocument/2006/relationships" xmlns:m="http://schemas.openxmlformats.org/officeDocument/2006/math" xmlns:v="urn:schemas-microsoft-com:vml" xmlns:wp14="http://schemas.microsoft.com/office/word/2010/wordprocessingDrawing" xmlns:wp="http://schemas.openxmlformats.org/drawingml/2006/wordprocessingDrawing" xmlns:w10="urn:schemas-microsoft-com:office:word" xmlns:w="http://schemas.openxmlformats.org/wordprocessingml/2006/main" xmlns:w14="http://schemas.microsoft.com/office/word/2010/wordml" xmlns:w15="http://schemas.microsoft.com/office/word/2012/wordml" xmlns:w16se="http://schemas.microsoft.com/office/word/2015/wordml/symex" xmlns:wpg="http://schemas.microsoft.com/office/word/2010/wordprocessingGroup" xmlns:wpi="http://schemas.microsoft.com/office/word/2010/wordprocessingInk" xmlns:wne="http://schemas.microsoft.com/office/word/2006/wordml" xmlns:wps="http://schemas.microsoft.com/office/word/2010/wordprocessingShape" mc:Ignorable="w14 w15 w16se wp14">
   <w:abstractNum w:abstractNumId="0" w15:restartNumberingAfterBreak="0">
     <w:nsid w:val="078D6535"/>
     <w:multiLevelType w:val="hybridMultilevel"/>
@@ -3987,9 +5367,9 @@
   </w:abstractNum>
   <w:abstractNum w:abstractNumId="7" w15:restartNumberingAfterBreak="0">
     <w:nsid w:val="534D663C"/>
-    <w:multiLevelType w:val="hybridMultilevel"/>
-    <w:tmpl w:val="3BC0BFF4"/>
-    <w:lvl w:ilvl="0" w:tplc="65F263E6">
+    <w:multiLevelType w:val="multilevel"/>
+    <w:tmpl w:val="31A6FA00"/>
+    <w:lvl w:ilvl="0">
       <w:start w:val="1"/>
       <w:numFmt w:val="decimal"/>
       <w:lvlText w:val="%1."/>
@@ -4001,77 +5381,109 @@
         <w:rFonts w:ascii="Times New Roman" w:eastAsiaTheme="minorHAnsi" w:hAnsi="Times New Roman" w:cs="Times New Roman"/>
       </w:rPr>
     </w:lvl>
-    <w:lvl w:ilvl="1" w:tplc="40090019" w:tentative="1">
-      <w:start w:val="1"/>
-      <w:numFmt w:val="lowerLetter"/>
-      <w:lvlText w:val="%2."/>
-      <w:lvlJc w:val="left"/>
-      <w:pPr>
-        <w:ind w:left="1440" w:hanging="360"/>
-      </w:pPr>
-    </w:lvl>
-    <w:lvl w:ilvl="2" w:tplc="4009001B" w:tentative="1">
-      <w:start w:val="1"/>
-      <w:numFmt w:val="lowerRoman"/>
-      <w:lvlText w:val="%3."/>
-      <w:lvlJc w:val="right"/>
-      <w:pPr>
-        <w:ind w:left="2160" w:hanging="180"/>
-      </w:pPr>
-    </w:lvl>
-    <w:lvl w:ilvl="3" w:tplc="4009000F" w:tentative="1">
+    <w:lvl w:ilvl="1">
       <w:start w:val="1"/>
       <w:numFmt w:val="decimal"/>
-      <w:lvlText w:val="%4."/>
-      <w:lvlJc w:val="left"/>
-      <w:pPr>
-        <w:ind w:left="2880" w:hanging="360"/>
-      </w:pPr>
-    </w:lvl>
-    <w:lvl w:ilvl="4" w:tplc="40090019" w:tentative="1">
-      <w:start w:val="1"/>
-      <w:numFmt w:val="lowerLetter"/>
-      <w:lvlText w:val="%5."/>
-      <w:lvlJc w:val="left"/>
-      <w:pPr>
-        <w:ind w:left="3600" w:hanging="360"/>
-      </w:pPr>
-    </w:lvl>
-    <w:lvl w:ilvl="5" w:tplc="4009001B" w:tentative="1">
-      <w:start w:val="1"/>
-      <w:numFmt w:val="lowerRoman"/>
-      <w:lvlText w:val="%6."/>
-      <w:lvlJc w:val="right"/>
-      <w:pPr>
-        <w:ind w:left="4320" w:hanging="180"/>
-      </w:pPr>
-    </w:lvl>
-    <w:lvl w:ilvl="6" w:tplc="4009000F" w:tentative="1">
+      <w:isLgl/>
+      <w:lvlText w:val="%1.%2"/>
+      <w:lvlJc w:val="left"/>
+      <w:pPr>
+        <w:ind w:left="1080" w:hanging="360"/>
+      </w:pPr>
+      <w:rPr>
+        <w:rFonts w:hint="default"/>
+      </w:rPr>
+    </w:lvl>
+    <w:lvl w:ilvl="2">
       <w:start w:val="1"/>
       <w:numFmt w:val="decimal"/>
-      <w:lvlText w:val="%7."/>
-      <w:lvlJc w:val="left"/>
-      <w:pPr>
-        <w:ind w:left="5040" w:hanging="360"/>
-      </w:pPr>
-    </w:lvl>
-    <w:lvl w:ilvl="7" w:tplc="40090019" w:tentative="1">
-      <w:start w:val="1"/>
-      <w:numFmt w:val="lowerLetter"/>
-      <w:lvlText w:val="%8."/>
-      <w:lvlJc w:val="left"/>
-      <w:pPr>
-        <w:ind w:left="5760" w:hanging="360"/>
-      </w:pPr>
-    </w:lvl>
-    <w:lvl w:ilvl="8" w:tplc="4009001B" w:tentative="1">
-      <w:start w:val="1"/>
-      <w:numFmt w:val="lowerRoman"/>
-      <w:lvlText w:val="%9."/>
-      <w:lvlJc w:val="right"/>
-      <w:pPr>
-        <w:ind w:left="6480" w:hanging="180"/>
-      </w:pPr>
+      <w:isLgl/>
+      <w:lvlText w:val="%1.%2.%3"/>
+      <w:lvlJc w:val="left"/>
+      <w:pPr>
+        <w:ind w:left="1800" w:hanging="720"/>
+      </w:pPr>
+      <w:rPr>
+        <w:rFonts w:hint="default"/>
+      </w:rPr>
+    </w:lvl>
+    <w:lvl w:ilvl="3">
+      <w:start w:val="1"/>
+      <w:numFmt w:val="decimal"/>
+      <w:isLgl/>
+      <w:lvlText w:val="%1.%2.%3.%4"/>
+      <w:lvlJc w:val="left"/>
+      <w:pPr>
+        <w:ind w:left="2160" w:hanging="720"/>
+      </w:pPr>
+      <w:rPr>
+        <w:rFonts w:hint="default"/>
+      </w:rPr>
+    </w:lvl>
+    <w:lvl w:ilvl="4">
+      <w:start w:val="1"/>
+      <w:numFmt w:val="decimal"/>
+      <w:isLgl/>
+      <w:lvlText w:val="%1.%2.%3.%4.%5"/>
+      <w:lvlJc w:val="left"/>
+      <w:pPr>
+        <w:ind w:left="2880" w:hanging="1080"/>
+      </w:pPr>
+      <w:rPr>
+        <w:rFonts w:hint="default"/>
+      </w:rPr>
+    </w:lvl>
+    <w:lvl w:ilvl="5">
+      <w:start w:val="1"/>
+      <w:numFmt w:val="decimal"/>
+      <w:isLgl/>
+      <w:lvlText w:val="%1.%2.%3.%4.%5.%6"/>
+      <w:lvlJc w:val="left"/>
+      <w:pPr>
+        <w:ind w:left="3240" w:hanging="1080"/>
+      </w:pPr>
+      <w:rPr>
+        <w:rFonts w:hint="default"/>
+      </w:rPr>
+    </w:lvl>
+    <w:lvl w:ilvl="6">
+      <w:start w:val="1"/>
+      <w:numFmt w:val="decimal"/>
+      <w:isLgl/>
+      <w:lvlText w:val="%1.%2.%3.%4.%5.%6.%7"/>
+      <w:lvlJc w:val="left"/>
+      <w:pPr>
+        <w:ind w:left="3960" w:hanging="1440"/>
+      </w:pPr>
+      <w:rPr>
+        <w:rFonts w:hint="default"/>
+      </w:rPr>
+    </w:lvl>
+    <w:lvl w:ilvl="7">
+      <w:start w:val="1"/>
+      <w:numFmt w:val="decimal"/>
+      <w:isLgl/>
+      <w:lvlText w:val="%1.%2.%3.%4.%5.%6.%7.%8"/>
+      <w:lvlJc w:val="left"/>
+      <w:pPr>
+        <w:ind w:left="4320" w:hanging="1440"/>
+      </w:pPr>
+      <w:rPr>
+        <w:rFonts w:hint="default"/>
+      </w:rPr>
+    </w:lvl>
+    <w:lvl w:ilvl="8">
+      <w:start w:val="1"/>
+      <w:numFmt w:val="decimal"/>
+      <w:isLgl/>
+      <w:lvlText w:val="%1.%2.%3.%4.%5.%6.%7.%8.%9"/>
+      <w:lvlJc w:val="left"/>
+      <w:pPr>
+        <w:ind w:left="5040" w:hanging="1800"/>
+      </w:pPr>
+      <w:rPr>
+        <w:rFonts w:hint="default"/>
+      </w:rPr>
     </w:lvl>
   </w:abstractNum>
   <w:abstractNum w:abstractNumId="8" w15:restartNumberingAfterBreak="0">
@@ -5657,7 +7069,7 @@
 </file>
 
 <file path=word/styles.xml><?xml version="1.0" encoding="utf-8"?>
-<w:styles xmlns:mc="http://schemas.openxmlformats.org/markup-compatibility/2006" xmlns:r="http://schemas.openxmlformats.org/officeDocument/2006/relationships" xmlns:w="http://schemas.openxmlformats.org/wordprocessingml/2006/main" xmlns:w14="http://schemas.microsoft.com/office/word/2010/wordml" xmlns:w15="http://schemas.microsoft.com/office/word/2012/wordml" xmlns:w16cex="http://schemas.microsoft.com/office/word/2018/wordml/cex" xmlns:w16cid="http://schemas.microsoft.com/office/word/2016/wordml/cid" xmlns:w16="http://schemas.microsoft.com/office/word/2018/wordml" xmlns:w16se="http://schemas.microsoft.com/office/word/2015/wordml/symex" mc:Ignorable="w14 w15 w16se w16cid w16 w16cex">
+<w:styles xmlns:mc="http://schemas.openxmlformats.org/markup-compatibility/2006" xmlns:r="http://schemas.openxmlformats.org/officeDocument/2006/relationships" xmlns:w="http://schemas.openxmlformats.org/wordprocessingml/2006/main" xmlns:w14="http://schemas.microsoft.com/office/word/2010/wordml" xmlns:w15="http://schemas.microsoft.com/office/word/2012/wordml" xmlns:w16se="http://schemas.microsoft.com/office/word/2015/wordml/symex" mc:Ignorable="w14 w15 w16se">
   <w:docDefaults>
     <w:rPrDefault>
       <w:rPr>
@@ -5673,7 +7085,7 @@
       </w:pPr>
     </w:pPrDefault>
   </w:docDefaults>
-  <w:latentStyles w:defLockedState="0" w:defUIPriority="99" w:defSemiHidden="0" w:defUnhideWhenUsed="0" w:defQFormat="0" w:count="376">
+  <w:latentStyles w:defLockedState="0" w:defUIPriority="99" w:defSemiHidden="0" w:defUnhideWhenUsed="0" w:defQFormat="0" w:count="371">
     <w:lsdException w:name="Normal" w:uiPriority="0" w:qFormat="1"/>
     <w:lsdException w:name="heading 1" w:uiPriority="9" w:qFormat="1"/>
     <w:lsdException w:name="heading 2" w:semiHidden="1" w:uiPriority="9" w:unhideWhenUsed="1" w:qFormat="1"/>
@@ -6045,11 +7457,6 @@
     <w:lsdException w:name="List Table 5 Dark Accent 6" w:uiPriority="50"/>
     <w:lsdException w:name="List Table 6 Colorful Accent 6" w:uiPriority="51"/>
     <w:lsdException w:name="List Table 7 Colorful Accent 6" w:uiPriority="52"/>
-    <w:lsdException w:name="Mention" w:semiHidden="1" w:unhideWhenUsed="1"/>
-    <w:lsdException w:name="Smart Hyperlink" w:semiHidden="1" w:unhideWhenUsed="1"/>
-    <w:lsdException w:name="Hashtag" w:semiHidden="1" w:unhideWhenUsed="1"/>
-    <w:lsdException w:name="Unresolved Mention" w:semiHidden="1" w:unhideWhenUsed="1"/>
-    <w:lsdException w:name="Smart Link" w:semiHidden="1" w:unhideWhenUsed="1"/>
   </w:latentStyles>
   <w:style w:type="paragraph" w:default="1" w:styleId="Normal">
     <w:name w:val="Normal"/>
@@ -6440,7 +7847,7 @@
 </file>
 
 <file path=customXml/itemProps1.xml><?xml version="1.0" encoding="utf-8"?>
-<ds:datastoreItem xmlns:ds="http://schemas.openxmlformats.org/officeDocument/2006/customXml" ds:itemID="{9DA441B8-5457-4572-9918-5BE8C42DCAE4}">
+<ds:datastoreItem xmlns:ds="http://schemas.openxmlformats.org/officeDocument/2006/customXml" ds:itemID="{0EA320CD-8E28-4B11-958F-B9AE0163B918}">
   <ds:schemaRefs>
     <ds:schemaRef ds:uri="http://schemas.openxmlformats.org/officeDocument/2006/bibliography"/>
   </ds:schemaRefs>

</xml_diff>

<commit_message>
Documentation of refactoring of GameIssueOrder and GameExecuteOrder class
</commit_message>
<xml_diff>
--- a/Team19_Build_2_document.docx
+++ b/Team19_Build_2_document.docx
@@ -3082,23 +3082,16 @@
           <w:sz w:val="24"/>
           <w:szCs w:val="24"/>
         </w:rPr>
-        <w:t xml:space="preserve">The State pattern implements the phases of the application, including the phases in the map editor, and the game play. The game play </w:t>
-      </w:r>
-      <w:proofErr w:type="gramStart"/>
-      <w:r>
-        <w:rPr>
-          <w:sz w:val="24"/>
-          <w:szCs w:val="24"/>
-        </w:rPr>
-        <w:t>is divided</w:t>
-      </w:r>
-      <w:proofErr w:type="gramEnd"/>
-      <w:r>
-        <w:rPr>
-          <w:sz w:val="24"/>
-          <w:szCs w:val="24"/>
-        </w:rPr>
-        <w:t xml:space="preserve"> into the following phases: Game </w:t>
+        <w:t>The State pattern implements the phases of the application, including the phases in the map editor, and the game play. The game play is di</w:t>
+      </w:r>
+      <w:bookmarkStart w:id="0" w:name="_GoBack"/>
+      <w:bookmarkEnd w:id="0"/>
+      <w:r>
+        <w:rPr>
+          <w:sz w:val="24"/>
+          <w:szCs w:val="24"/>
+        </w:rPr>
+        <w:t xml:space="preserve">vided into the following phases: Game </w:t>
       </w:r>
       <w:proofErr w:type="spellStart"/>
       <w:r>
@@ -3190,7 +3183,7 @@
             <v:path o:extrusionok="f" gradientshapeok="t" o:connecttype="rect"/>
             <o:lock v:ext="edit" aspectratio="t"/>
           </v:shapetype>
-          <v:shape id="_x0000_i1031" type="#_x0000_t75" style="width:378pt;height:405.75pt">
+          <v:shape id="_x0000_i1025" type="#_x0000_t75" style="width:378pt;height:405.75pt">
             <v:imagedata r:id="rId11" o:title="GameStartup"/>
           </v:shape>
         </w:pict>
@@ -3350,22 +3343,103 @@
     <w:p>
       <w:pPr>
         <w:ind w:left="720"/>
-        <w:rPr>
-          <w:sz w:val="24"/>
-          <w:szCs w:val="24"/>
-        </w:rPr>
-      </w:pPr>
-      <w:bookmarkStart w:id="0" w:name="_GoBack"/>
-      <w:bookmarkEnd w:id="0"/>
-    </w:p>
-    <w:p>
-      <w:pPr>
-        <w:pStyle w:val="ListParagraph"/>
-        <w:rPr>
-          <w:sz w:val="24"/>
-          <w:szCs w:val="24"/>
-        </w:rPr>
-      </w:pPr>
+        <w:jc w:val="center"/>
+        <w:rPr>
+          <w:sz w:val="24"/>
+          <w:szCs w:val="24"/>
+        </w:rPr>
+      </w:pPr>
+      <w:r>
+        <w:rPr>
+          <w:noProof/>
+          <w:sz w:val="24"/>
+          <w:szCs w:val="24"/>
+          <w:lang w:eastAsia="en-IN"/>
+        </w:rPr>
+        <w:lastRenderedPageBreak/>
+        <w:drawing>
+          <wp:inline distT="0" distB="0" distL="0" distR="0" wp14:anchorId="4787539C" wp14:editId="7AF56EB4">
+            <wp:extent cx="4795513" cy="4086225"/>
+            <wp:effectExtent l="0" t="0" r="5715" b="0"/>
+            <wp:docPr id="5" name="Picture 5" descr="C:\Users\dell\Desktop\SOEN project\ss\GameExecuteOrder.PNG"/>
+            <wp:cNvGraphicFramePr>
+              <a:graphicFrameLocks xmlns:a="http://schemas.openxmlformats.org/drawingml/2006/main" noChangeAspect="1"/>
+            </wp:cNvGraphicFramePr>
+            <a:graphic xmlns:a="http://schemas.openxmlformats.org/drawingml/2006/main">
+              <a:graphicData uri="http://schemas.openxmlformats.org/drawingml/2006/picture">
+                <pic:pic xmlns:pic="http://schemas.openxmlformats.org/drawingml/2006/picture">
+                  <pic:nvPicPr>
+                    <pic:cNvPr id="0" name="Picture 2" descr="C:\Users\dell\Desktop\SOEN project\ss\GameExecuteOrder.PNG"/>
+                    <pic:cNvPicPr>
+                      <a:picLocks noChangeAspect="1" noChangeArrowheads="1"/>
+                    </pic:cNvPicPr>
+                  </pic:nvPicPr>
+                  <pic:blipFill>
+                    <a:blip r:embed="rId13">
+                      <a:extLst>
+                        <a:ext uri="{28A0092B-C50C-407E-A947-70E740481C1C}">
+                          <a14:useLocalDpi xmlns:a14="http://schemas.microsoft.com/office/drawing/2010/main" val="0"/>
+                        </a:ext>
+                      </a:extLst>
+                    </a:blip>
+                    <a:srcRect/>
+                    <a:stretch>
+                      <a:fillRect/>
+                    </a:stretch>
+                  </pic:blipFill>
+                  <pic:spPr bwMode="auto">
+                    <a:xfrm>
+                      <a:off x="0" y="0"/>
+                      <a:ext cx="4808415" cy="4097218"/>
+                    </a:xfrm>
+                    <a:prstGeom prst="rect">
+                      <a:avLst/>
+                    </a:prstGeom>
+                    <a:noFill/>
+                    <a:ln>
+                      <a:noFill/>
+                    </a:ln>
+                  </pic:spPr>
+                </pic:pic>
+              </a:graphicData>
+            </a:graphic>
+          </wp:inline>
+        </w:drawing>
+      </w:r>
+    </w:p>
+    <w:p>
+      <w:pPr>
+        <w:ind w:left="720"/>
+        <w:jc w:val="center"/>
+        <w:rPr>
+          <w:sz w:val="24"/>
+          <w:szCs w:val="24"/>
+        </w:rPr>
+      </w:pPr>
+      <w:r>
+        <w:rPr>
+          <w:sz w:val="24"/>
+          <w:szCs w:val="24"/>
+        </w:rPr>
+        <w:t xml:space="preserve">1.3 Refactoring of </w:t>
+      </w:r>
+      <w:proofErr w:type="spellStart"/>
+      <w:r>
+        <w:rPr>
+          <w:i/>
+          <w:sz w:val="24"/>
+          <w:szCs w:val="24"/>
+        </w:rPr>
+        <w:t>GameExecuteOrder</w:t>
+      </w:r>
+      <w:proofErr w:type="spellEnd"/>
+      <w:r>
+        <w:rPr>
+          <w:sz w:val="24"/>
+          <w:szCs w:val="24"/>
+        </w:rPr>
+        <w:t xml:space="preserve"> class</w:t>
+      </w:r>
     </w:p>
     <w:p>
       <w:pPr>
@@ -3805,7 +3879,6 @@
           <w:sz w:val="24"/>
           <w:szCs w:val="24"/>
         </w:rPr>
-        <w:lastRenderedPageBreak/>
         <w:t xml:space="preserve">Created new </w:t>
       </w:r>
       <w:proofErr w:type="spellStart"/>
@@ -4428,8 +4501,8 @@
       </w:pPr>
     </w:p>
     <w:sectPr>
-      <w:headerReference w:type="default" r:id="rId13"/>
-      <w:footerReference w:type="default" r:id="rId14"/>
+      <w:headerReference w:type="default" r:id="rId14"/>
+      <w:footerReference w:type="default" r:id="rId15"/>
       <w:pgSz w:w="11906" w:h="16838"/>
       <w:pgMar w:top="1440" w:right="1440" w:bottom="1440" w:left="1440" w:header="708" w:footer="708" w:gutter="0"/>
       <w:cols w:space="708"/>
@@ -4502,7 +4575,7 @@
           <w:rPr>
             <w:noProof/>
           </w:rPr>
-          <w:t>6</w:t>
+          <w:t>8</w:t>
         </w:r>
         <w:r>
           <w:rPr>
@@ -7847,7 +7920,7 @@
 </file>
 
 <file path=customXml/itemProps1.xml><?xml version="1.0" encoding="utf-8"?>
-<ds:datastoreItem xmlns:ds="http://schemas.openxmlformats.org/officeDocument/2006/customXml" ds:itemID="{0EA320CD-8E28-4B11-958F-B9AE0163B918}">
+<ds:datastoreItem xmlns:ds="http://schemas.openxmlformats.org/officeDocument/2006/customXml" ds:itemID="{EFBC1659-B602-4EE6-9C9D-6DA057F6112A}">
   <ds:schemaRefs>
     <ds:schemaRef ds:uri="http://schemas.openxmlformats.org/officeDocument/2006/bibliography"/>
   </ds:schemaRefs>

</xml_diff>

<commit_message>
Documentation of refactoring of LoadMap class
</commit_message>
<xml_diff>
--- a/Team19_Build_2_document.docx
+++ b/Team19_Build_2_document.docx
@@ -3082,16 +3082,7 @@
           <w:sz w:val="24"/>
           <w:szCs w:val="24"/>
         </w:rPr>
-        <w:t>The State pattern implements the phases of the application, including the phases in the map editor, and the game play. The game play is di</w:t>
-      </w:r>
-      <w:bookmarkStart w:id="0" w:name="_GoBack"/>
-      <w:bookmarkEnd w:id="0"/>
-      <w:r>
-        <w:rPr>
-          <w:sz w:val="24"/>
-          <w:szCs w:val="24"/>
-        </w:rPr>
-        <w:t xml:space="preserve">vided into the following phases: Game </w:t>
+        <w:t xml:space="preserve">The State pattern implements the phases of the application, including the phases in the map editor, and the game play. The game play is divided into the following phases: Game </w:t>
       </w:r>
       <w:proofErr w:type="spellStart"/>
       <w:r>
@@ -3781,6 +3772,30 @@
           <w:szCs w:val="24"/>
         </w:rPr>
       </w:pPr>
+    </w:p>
+    <w:p>
+      <w:pPr>
+        <w:pStyle w:val="ListParagraph"/>
+        <w:spacing w:after="200" w:line="276" w:lineRule="auto"/>
+        <w:jc w:val="both"/>
+        <w:rPr>
+          <w:rFonts w:ascii="Times New Roman" w:hAnsi="Times New Roman" w:cs="Times New Roman"/>
+          <w:sz w:val="24"/>
+          <w:szCs w:val="24"/>
+        </w:rPr>
+      </w:pPr>
+    </w:p>
+    <w:p>
+      <w:pPr>
+        <w:pStyle w:val="ListParagraph"/>
+        <w:spacing w:after="200" w:line="276" w:lineRule="auto"/>
+        <w:jc w:val="both"/>
+        <w:rPr>
+          <w:rFonts w:ascii="Times New Roman" w:hAnsi="Times New Roman" w:cs="Times New Roman"/>
+          <w:sz w:val="24"/>
+          <w:szCs w:val="24"/>
+        </w:rPr>
+      </w:pPr>
       <w:proofErr w:type="gramStart"/>
       <w:r>
         <w:rPr>
@@ -3942,6 +3957,170 @@
       <w:pPr>
         <w:pStyle w:val="ListParagraph"/>
         <w:spacing w:after="200" w:line="276" w:lineRule="auto"/>
+        <w:jc w:val="center"/>
+        <w:rPr>
+          <w:rFonts w:ascii="Times New Roman" w:hAnsi="Times New Roman" w:cs="Times New Roman"/>
+          <w:sz w:val="24"/>
+          <w:szCs w:val="24"/>
+        </w:rPr>
+      </w:pPr>
+      <w:r>
+        <w:rPr>
+          <w:noProof/>
+          <w:lang w:eastAsia="en-IN"/>
+        </w:rPr>
+        <w:lastRenderedPageBreak/>
+        <w:drawing>
+          <wp:inline distT="0" distB="0" distL="0" distR="0" wp14:anchorId="3BE51AC4" wp14:editId="099A1C3B">
+            <wp:extent cx="4910825" cy="3009900"/>
+            <wp:effectExtent l="0" t="0" r="4445" b="0"/>
+            <wp:docPr id="6" name="Picture 6"/>
+            <wp:cNvGraphicFramePr>
+              <a:graphicFrameLocks xmlns:a="http://schemas.openxmlformats.org/drawingml/2006/main" noChangeAspect="1"/>
+            </wp:cNvGraphicFramePr>
+            <a:graphic xmlns:a="http://schemas.openxmlformats.org/drawingml/2006/main">
+              <a:graphicData uri="http://schemas.openxmlformats.org/drawingml/2006/picture">
+                <pic:pic xmlns:pic="http://schemas.openxmlformats.org/drawingml/2006/picture">
+                  <pic:nvPicPr>
+                    <pic:cNvPr id="1" name=""/>
+                    <pic:cNvPicPr/>
+                  </pic:nvPicPr>
+                  <pic:blipFill>
+                    <a:blip r:embed="rId14"/>
+                    <a:stretch>
+                      <a:fillRect/>
+                    </a:stretch>
+                  </pic:blipFill>
+                  <pic:spPr>
+                    <a:xfrm>
+                      <a:off x="0" y="0"/>
+                      <a:ext cx="4911981" cy="3010609"/>
+                    </a:xfrm>
+                    <a:prstGeom prst="rect">
+                      <a:avLst/>
+                    </a:prstGeom>
+                  </pic:spPr>
+                </pic:pic>
+              </a:graphicData>
+            </a:graphic>
+          </wp:inline>
+        </w:drawing>
+      </w:r>
+    </w:p>
+    <w:p>
+      <w:pPr>
+        <w:pStyle w:val="ListParagraph"/>
+        <w:numPr>
+          <w:ilvl w:val="1"/>
+          <w:numId w:val="18"/>
+        </w:numPr>
+        <w:spacing w:after="200" w:line="276" w:lineRule="auto"/>
+        <w:jc w:val="center"/>
+        <w:rPr>
+          <w:rFonts w:ascii="Times New Roman" w:hAnsi="Times New Roman" w:cs="Times New Roman"/>
+          <w:sz w:val="24"/>
+          <w:szCs w:val="24"/>
+        </w:rPr>
+      </w:pPr>
+      <w:r>
+        <w:rPr>
+          <w:rFonts w:ascii="Times New Roman" w:hAnsi="Times New Roman" w:cs="Times New Roman"/>
+          <w:sz w:val="24"/>
+          <w:szCs w:val="24"/>
+        </w:rPr>
+        <w:t xml:space="preserve">Refactoring of </w:t>
+      </w:r>
+      <w:proofErr w:type="spellStart"/>
+      <w:r>
+        <w:rPr>
+          <w:rFonts w:ascii="Times New Roman" w:hAnsi="Times New Roman" w:cs="Times New Roman"/>
+          <w:i/>
+          <w:sz w:val="24"/>
+          <w:szCs w:val="24"/>
+        </w:rPr>
+        <w:t>LoadMap</w:t>
+      </w:r>
+      <w:proofErr w:type="spellEnd"/>
+      <w:r>
+        <w:rPr>
+          <w:rFonts w:ascii="Times New Roman" w:hAnsi="Times New Roman" w:cs="Times New Roman"/>
+          <w:sz w:val="24"/>
+          <w:szCs w:val="24"/>
+        </w:rPr>
+        <w:t xml:space="preserve"> class</w:t>
+      </w:r>
+    </w:p>
+    <w:p>
+      <w:pPr>
+        <w:spacing w:after="200" w:line="276" w:lineRule="auto"/>
+        <w:ind w:left="720"/>
+        <w:jc w:val="center"/>
+        <w:rPr>
+          <w:rFonts w:ascii="Times New Roman" w:hAnsi="Times New Roman" w:cs="Times New Roman"/>
+          <w:sz w:val="24"/>
+          <w:szCs w:val="24"/>
+        </w:rPr>
+      </w:pPr>
+      <w:r>
+        <w:rPr>
+          <w:noProof/>
+          <w:lang w:eastAsia="en-IN"/>
+        </w:rPr>
+        <w:drawing>
+          <wp:inline distT="0" distB="0" distL="0" distR="0" wp14:anchorId="19A901F3" wp14:editId="4146E62D">
+            <wp:extent cx="4886325" cy="4711065"/>
+            <wp:effectExtent l="0" t="0" r="9525" b="0"/>
+            <wp:docPr id="7" name="Picture 7"/>
+            <wp:cNvGraphicFramePr>
+              <a:graphicFrameLocks xmlns:a="http://schemas.openxmlformats.org/drawingml/2006/main" noChangeAspect="1"/>
+            </wp:cNvGraphicFramePr>
+            <a:graphic xmlns:a="http://schemas.openxmlformats.org/drawingml/2006/main">
+              <a:graphicData uri="http://schemas.openxmlformats.org/drawingml/2006/picture">
+                <pic:pic xmlns:pic="http://schemas.openxmlformats.org/drawingml/2006/picture">
+                  <pic:nvPicPr>
+                    <pic:cNvPr id="1" name=""/>
+                    <pic:cNvPicPr/>
+                  </pic:nvPicPr>
+                  <pic:blipFill>
+                    <a:blip r:embed="rId15"/>
+                    <a:stretch>
+                      <a:fillRect/>
+                    </a:stretch>
+                  </pic:blipFill>
+                  <pic:spPr>
+                    <a:xfrm>
+                      <a:off x="0" y="0"/>
+                      <a:ext cx="4886325" cy="4711065"/>
+                    </a:xfrm>
+                    <a:prstGeom prst="rect">
+                      <a:avLst/>
+                    </a:prstGeom>
+                  </pic:spPr>
+                </pic:pic>
+              </a:graphicData>
+            </a:graphic>
+          </wp:inline>
+        </w:drawing>
+      </w:r>
+      <w:bookmarkStart w:id="0" w:name="_GoBack"/>
+      <w:bookmarkEnd w:id="0"/>
+    </w:p>
+    <w:p>
+      <w:pPr>
+        <w:pStyle w:val="ListParagraph"/>
+        <w:spacing w:after="200" w:line="276" w:lineRule="auto"/>
+        <w:jc w:val="both"/>
+        <w:rPr>
+          <w:rFonts w:ascii="Times New Roman" w:hAnsi="Times New Roman" w:cs="Times New Roman"/>
+          <w:sz w:val="24"/>
+          <w:szCs w:val="24"/>
+        </w:rPr>
+      </w:pPr>
+    </w:p>
+    <w:p>
+      <w:pPr>
+        <w:pStyle w:val="ListParagraph"/>
+        <w:spacing w:after="200" w:line="276" w:lineRule="auto"/>
         <w:jc w:val="both"/>
         <w:rPr>
           <w:rFonts w:ascii="Times New Roman" w:hAnsi="Times New Roman" w:cs="Times New Roman"/>
@@ -4135,25 +4314,7 @@
           <w:sz w:val="24"/>
           <w:szCs w:val="24"/>
         </w:rPr>
-        <w:t xml:space="preserve"> class existed. </w:t>
-      </w:r>
-      <w:proofErr w:type="gramStart"/>
-      <w:r>
-        <w:rPr>
-          <w:rFonts w:ascii="Times New Roman" w:hAnsi="Times New Roman" w:cs="Times New Roman"/>
-          <w:sz w:val="24"/>
-          <w:szCs w:val="24"/>
-        </w:rPr>
-        <w:t>Main  method</w:t>
-      </w:r>
-      <w:proofErr w:type="gramEnd"/>
-      <w:r>
-        <w:rPr>
-          <w:rFonts w:ascii="Times New Roman" w:hAnsi="Times New Roman" w:cs="Times New Roman"/>
-          <w:sz w:val="24"/>
-          <w:szCs w:val="24"/>
-        </w:rPr>
-        <w:t xml:space="preserve"> would transfer control to </w:t>
+        <w:t xml:space="preserve"> class existed. Main  method would transfer control to </w:t>
       </w:r>
       <w:proofErr w:type="spellStart"/>
       <w:r>
@@ -4501,8 +4662,8 @@
       </w:pPr>
     </w:p>
     <w:sectPr>
-      <w:headerReference w:type="default" r:id="rId14"/>
-      <w:footerReference w:type="default" r:id="rId15"/>
+      <w:headerReference w:type="default" r:id="rId16"/>
+      <w:footerReference w:type="default" r:id="rId17"/>
       <w:pgSz w:w="11906" w:h="16838"/>
       <w:pgMar w:top="1440" w:right="1440" w:bottom="1440" w:left="1440" w:header="708" w:footer="708" w:gutter="0"/>
       <w:cols w:space="708"/>
@@ -4575,7 +4736,7 @@
           <w:rPr>
             <w:noProof/>
           </w:rPr>
-          <w:t>8</w:t>
+          <w:t>9</w:t>
         </w:r>
         <w:r>
           <w:rPr>
@@ -7920,7 +8081,7 @@
 </file>
 
 <file path=customXml/itemProps1.xml><?xml version="1.0" encoding="utf-8"?>
-<ds:datastoreItem xmlns:ds="http://schemas.openxmlformats.org/officeDocument/2006/customXml" ds:itemID="{EFBC1659-B602-4EE6-9C9D-6DA057F6112A}">
+<ds:datastoreItem xmlns:ds="http://schemas.openxmlformats.org/officeDocument/2006/customXml" ds:itemID="{C3461768-755C-4BC0-B876-E0D444A597DD}">
   <ds:schemaRefs>
     <ds:schemaRef ds:uri="http://schemas.openxmlformats.org/officeDocument/2006/bibliography"/>
   </ds:schemaRefs>

</xml_diff>

<commit_message>
Documentation of refactoring of CreateMap class
</commit_message>
<xml_diff>
--- a/Team19_Build_2_document.docx
+++ b/Team19_Build_2_document.docx
@@ -4067,8 +4067,8 @@
           <w:lang w:eastAsia="en-IN"/>
         </w:rPr>
         <w:drawing>
-          <wp:inline distT="0" distB="0" distL="0" distR="0" wp14:anchorId="19A901F3" wp14:editId="4146E62D">
-            <wp:extent cx="4886325" cy="4711065"/>
+          <wp:inline distT="0" distB="0" distL="0" distR="0" wp14:anchorId="19A901F3" wp14:editId="1F2DEFB3">
+            <wp:extent cx="4800600" cy="4711065"/>
             <wp:effectExtent l="0" t="0" r="9525" b="0"/>
             <wp:docPr id="7" name="Picture 7"/>
             <wp:cNvGraphicFramePr>
@@ -4090,7 +4090,7 @@
                   <pic:spPr>
                     <a:xfrm>
                       <a:off x="0" y="0"/>
-                      <a:ext cx="4886325" cy="4711065"/>
+                      <a:ext cx="4800600" cy="4711065"/>
                     </a:xfrm>
                     <a:prstGeom prst="rect">
                       <a:avLst/>
@@ -4102,8 +4102,47 @@
           </wp:inline>
         </w:drawing>
       </w:r>
+    </w:p>
+    <w:p>
+      <w:pPr>
+        <w:spacing w:after="200" w:line="276" w:lineRule="auto"/>
+        <w:ind w:left="720"/>
+        <w:jc w:val="center"/>
+        <w:rPr>
+          <w:rFonts w:ascii="Times New Roman" w:hAnsi="Times New Roman" w:cs="Times New Roman"/>
+          <w:sz w:val="24"/>
+          <w:szCs w:val="24"/>
+        </w:rPr>
+      </w:pPr>
+      <w:r>
+        <w:rPr>
+          <w:rFonts w:ascii="Times New Roman" w:hAnsi="Times New Roman" w:cs="Times New Roman"/>
+          <w:sz w:val="24"/>
+          <w:szCs w:val="24"/>
+        </w:rPr>
+        <w:t xml:space="preserve">3.2 Refactoring of </w:t>
+      </w:r>
       <w:bookmarkStart w:id="0" w:name="_GoBack"/>
+      <w:proofErr w:type="spellStart"/>
+      <w:r>
+        <w:rPr>
+          <w:rFonts w:ascii="Times New Roman" w:hAnsi="Times New Roman" w:cs="Times New Roman"/>
+          <w:i/>
+          <w:sz w:val="24"/>
+          <w:szCs w:val="24"/>
+        </w:rPr>
+        <w:t>CreateMap</w:t>
+      </w:r>
       <w:bookmarkEnd w:id="0"/>
+      <w:proofErr w:type="spellEnd"/>
+      <w:r>
+        <w:rPr>
+          <w:rFonts w:ascii="Times New Roman" w:hAnsi="Times New Roman" w:cs="Times New Roman"/>
+          <w:sz w:val="24"/>
+          <w:szCs w:val="24"/>
+        </w:rPr>
+        <w:t xml:space="preserve"> class</w:t>
+      </w:r>
     </w:p>
     <w:p>
       <w:pPr>
@@ -4135,6 +4174,7 @@
           <w:sz w:val="28"/>
           <w:szCs w:val="28"/>
         </w:rPr>
+        <w:lastRenderedPageBreak/>
         <w:t>Tests :</w:t>
       </w:r>
       <w:proofErr w:type="gramEnd"/>
@@ -8081,7 +8121,7 @@
 </file>
 
 <file path=customXml/itemProps1.xml><?xml version="1.0" encoding="utf-8"?>
-<ds:datastoreItem xmlns:ds="http://schemas.openxmlformats.org/officeDocument/2006/customXml" ds:itemID="{C3461768-755C-4BC0-B876-E0D444A597DD}">
+<ds:datastoreItem xmlns:ds="http://schemas.openxmlformats.org/officeDocument/2006/customXml" ds:itemID="{F793C542-3D55-40CC-9E1F-A9DD2F5F0576}">
   <ds:schemaRefs>
     <ds:schemaRef ds:uri="http://schemas.openxmlformats.org/officeDocument/2006/bibliography"/>
   </ds:schemaRefs>

</xml_diff>

<commit_message>
Documentation added refactoring of GameEngine class
</commit_message>
<xml_diff>
--- a/Team19_Build_2_document.docx
+++ b/Team19_Build_2_document.docx
@@ -4122,7 +4122,6 @@
         </w:rPr>
         <w:t xml:space="preserve">3.2 Refactoring of </w:t>
       </w:r>
-      <w:bookmarkStart w:id="0" w:name="_GoBack"/>
       <w:proofErr w:type="spellStart"/>
       <w:r>
         <w:rPr>
@@ -4133,7 +4132,6 @@
         </w:rPr>
         <w:t>CreateMap</w:t>
       </w:r>
-      <w:bookmarkEnd w:id="0"/>
       <w:proofErr w:type="spellEnd"/>
       <w:r>
         <w:rPr>
@@ -4155,18 +4153,6 @@
           <w:szCs w:val="24"/>
         </w:rPr>
       </w:pPr>
-    </w:p>
-    <w:p>
-      <w:pPr>
-        <w:pStyle w:val="ListParagraph"/>
-        <w:spacing w:after="200" w:line="276" w:lineRule="auto"/>
-        <w:jc w:val="both"/>
-        <w:rPr>
-          <w:rFonts w:ascii="Times New Roman" w:hAnsi="Times New Roman" w:cs="Times New Roman"/>
-          <w:sz w:val="24"/>
-          <w:szCs w:val="24"/>
-        </w:rPr>
-      </w:pPr>
       <w:proofErr w:type="gramStart"/>
       <w:r>
         <w:rPr>
@@ -4174,7 +4160,6 @@
           <w:sz w:val="28"/>
           <w:szCs w:val="28"/>
         </w:rPr>
-        <w:lastRenderedPageBreak/>
         <w:t>Tests :</w:t>
       </w:r>
       <w:proofErr w:type="gramEnd"/>
@@ -4390,7 +4375,33 @@
           <w:sz w:val="24"/>
           <w:szCs w:val="24"/>
         </w:rPr>
-        <w:t xml:space="preserve"> for map related commands. Too many calls to and from main method were there. So both the class were merged into single </w:t>
+        <w:t xml:space="preserve"> for map related commands. Too many calls to and from main method were there. </w:t>
+      </w:r>
+      <w:proofErr w:type="gramStart"/>
+      <w:r>
+        <w:rPr>
+          <w:rFonts w:ascii="Times New Roman" w:hAnsi="Times New Roman" w:cs="Times New Roman"/>
+          <w:sz w:val="24"/>
+          <w:szCs w:val="24"/>
+        </w:rPr>
+        <w:t>So</w:t>
+      </w:r>
+      <w:proofErr w:type="gramEnd"/>
+      <w:r>
+        <w:rPr>
+          <w:rFonts w:ascii="Times New Roman" w:hAnsi="Times New Roman" w:cs="Times New Roman"/>
+          <w:sz w:val="24"/>
+          <w:szCs w:val="24"/>
+        </w:rPr>
+        <w:t>,</w:t>
+      </w:r>
+      <w:r>
+        <w:rPr>
+          <w:rFonts w:ascii="Times New Roman" w:hAnsi="Times New Roman" w:cs="Times New Roman"/>
+          <w:sz w:val="24"/>
+          <w:szCs w:val="24"/>
+        </w:rPr>
+        <w:t xml:space="preserve"> both the class were merged into single </w:t>
       </w:r>
       <w:proofErr w:type="spellStart"/>
       <w:r>
@@ -4428,6 +4439,135 @@
         </w:rPr>
         <w:t xml:space="preserve"> commands from one class</w:t>
       </w:r>
+      <w:r>
+        <w:rPr>
+          <w:rFonts w:ascii="Times New Roman" w:hAnsi="Times New Roman" w:cs="Times New Roman"/>
+          <w:sz w:val="24"/>
+          <w:szCs w:val="24"/>
+        </w:rPr>
+        <w:t>.</w:t>
+      </w:r>
+    </w:p>
+    <w:p>
+      <w:pPr>
+        <w:pStyle w:val="ListParagraph"/>
+        <w:spacing w:after="200" w:line="276" w:lineRule="auto"/>
+        <w:jc w:val="both"/>
+        <w:rPr>
+          <w:rFonts w:ascii="Times New Roman" w:hAnsi="Times New Roman" w:cs="Times New Roman"/>
+          <w:sz w:val="24"/>
+          <w:szCs w:val="24"/>
+        </w:rPr>
+      </w:pPr>
+    </w:p>
+    <w:p>
+      <w:pPr>
+        <w:pStyle w:val="ListParagraph"/>
+        <w:spacing w:after="200" w:line="276" w:lineRule="auto"/>
+        <w:jc w:val="center"/>
+        <w:rPr>
+          <w:rFonts w:ascii="Times New Roman" w:hAnsi="Times New Roman" w:cs="Times New Roman"/>
+          <w:sz w:val="24"/>
+          <w:szCs w:val="24"/>
+        </w:rPr>
+      </w:pPr>
+      <w:r>
+        <w:rPr>
+          <w:noProof/>
+          <w:lang w:eastAsia="en-IN"/>
+        </w:rPr>
+        <w:drawing>
+          <wp:inline distT="0" distB="0" distL="0" distR="0" wp14:anchorId="41D382B1" wp14:editId="0A21D42E">
+            <wp:extent cx="5114925" cy="3914538"/>
+            <wp:effectExtent l="0" t="0" r="0" b="0"/>
+            <wp:docPr id="8" name="Picture 8"/>
+            <wp:cNvGraphicFramePr>
+              <a:graphicFrameLocks xmlns:a="http://schemas.openxmlformats.org/drawingml/2006/main" noChangeAspect="1"/>
+            </wp:cNvGraphicFramePr>
+            <a:graphic xmlns:a="http://schemas.openxmlformats.org/drawingml/2006/main">
+              <a:graphicData uri="http://schemas.openxmlformats.org/drawingml/2006/picture">
+                <pic:pic xmlns:pic="http://schemas.openxmlformats.org/drawingml/2006/picture">
+                  <pic:nvPicPr>
+                    <pic:cNvPr id="1" name=""/>
+                    <pic:cNvPicPr/>
+                  </pic:nvPicPr>
+                  <pic:blipFill>
+                    <a:blip r:embed="rId16"/>
+                    <a:stretch>
+                      <a:fillRect/>
+                    </a:stretch>
+                  </pic:blipFill>
+                  <pic:spPr>
+                    <a:xfrm>
+                      <a:off x="0" y="0"/>
+                      <a:ext cx="5122455" cy="3920301"/>
+                    </a:xfrm>
+                    <a:prstGeom prst="rect">
+                      <a:avLst/>
+                    </a:prstGeom>
+                  </pic:spPr>
+                </pic:pic>
+              </a:graphicData>
+            </a:graphic>
+          </wp:inline>
+        </w:drawing>
+      </w:r>
+    </w:p>
+    <w:p>
+      <w:pPr>
+        <w:pStyle w:val="ListParagraph"/>
+        <w:numPr>
+          <w:ilvl w:val="1"/>
+          <w:numId w:val="18"/>
+        </w:numPr>
+        <w:spacing w:after="200" w:line="276" w:lineRule="auto"/>
+        <w:jc w:val="center"/>
+        <w:rPr>
+          <w:rFonts w:ascii="Times New Roman" w:hAnsi="Times New Roman" w:cs="Times New Roman"/>
+          <w:sz w:val="24"/>
+          <w:szCs w:val="24"/>
+        </w:rPr>
+      </w:pPr>
+      <w:r>
+        <w:rPr>
+          <w:rFonts w:ascii="Times New Roman" w:hAnsi="Times New Roman" w:cs="Times New Roman"/>
+          <w:sz w:val="24"/>
+          <w:szCs w:val="24"/>
+        </w:rPr>
+        <w:t xml:space="preserve">Refactoring of </w:t>
+      </w:r>
+      <w:proofErr w:type="spellStart"/>
+      <w:r>
+        <w:rPr>
+          <w:rFonts w:ascii="Times New Roman" w:hAnsi="Times New Roman" w:cs="Times New Roman"/>
+          <w:i/>
+          <w:sz w:val="24"/>
+          <w:szCs w:val="24"/>
+        </w:rPr>
+        <w:t>GameEngine</w:t>
+      </w:r>
+      <w:proofErr w:type="spellEnd"/>
+      <w:r>
+        <w:rPr>
+          <w:rFonts w:ascii="Times New Roman" w:hAnsi="Times New Roman" w:cs="Times New Roman"/>
+          <w:sz w:val="24"/>
+          <w:szCs w:val="24"/>
+        </w:rPr>
+        <w:t xml:space="preserve"> class</w:t>
+      </w:r>
+    </w:p>
+    <w:p>
+      <w:pPr>
+        <w:spacing w:after="200" w:line="276" w:lineRule="auto"/>
+        <w:ind w:left="720"/>
+        <w:rPr>
+          <w:rFonts w:ascii="Times New Roman" w:hAnsi="Times New Roman" w:cs="Times New Roman"/>
+          <w:sz w:val="24"/>
+          <w:szCs w:val="24"/>
+        </w:rPr>
+      </w:pPr>
+      <w:bookmarkStart w:id="0" w:name="_GoBack"/>
+      <w:bookmarkEnd w:id="0"/>
     </w:p>
     <w:p>
       <w:pPr>
@@ -4637,6 +4777,7 @@
           <w:sz w:val="28"/>
           <w:szCs w:val="28"/>
         </w:rPr>
+        <w:lastRenderedPageBreak/>
         <w:t xml:space="preserve">Test </w:t>
       </w:r>
       <w:r>
@@ -4702,8 +4843,8 @@
       </w:pPr>
     </w:p>
     <w:sectPr>
-      <w:headerReference w:type="default" r:id="rId16"/>
-      <w:footerReference w:type="default" r:id="rId17"/>
+      <w:headerReference w:type="default" r:id="rId17"/>
+      <w:footerReference w:type="default" r:id="rId18"/>
       <w:pgSz w:w="11906" w:h="16838"/>
       <w:pgMar w:top="1440" w:right="1440" w:bottom="1440" w:left="1440" w:header="708" w:footer="708" w:gutter="0"/>
       <w:cols w:space="708"/>
@@ -4776,7 +4917,7 @@
           <w:rPr>
             <w:noProof/>
           </w:rPr>
-          <w:t>9</w:t>
+          <w:t>10</w:t>
         </w:r>
         <w:r>
           <w:rPr>
@@ -8121,7 +8262,7 @@
 </file>
 
 <file path=customXml/itemProps1.xml><?xml version="1.0" encoding="utf-8"?>
-<ds:datastoreItem xmlns:ds="http://schemas.openxmlformats.org/officeDocument/2006/customXml" ds:itemID="{F793C542-3D55-40CC-9E1F-A9DD2F5F0576}">
+<ds:datastoreItem xmlns:ds="http://schemas.openxmlformats.org/officeDocument/2006/customXml" ds:itemID="{226A6DA0-587B-4806-9F2E-5A3957AB7734}">
   <ds:schemaRefs>
     <ds:schemaRef ds:uri="http://schemas.openxmlformats.org/officeDocument/2006/bibliography"/>
   </ds:schemaRefs>

</xml_diff>

<commit_message>
Documentation added of refactoring for methods in GameEngine class
</commit_message>
<xml_diff>
--- a/Team19_Build_2_document.docx
+++ b/Team19_Build_2_document.docx
@@ -80,27 +80,7 @@
           <w:szCs w:val="28"/>
           <w:lang w:val="en-US"/>
         </w:rPr>
-        <w:t xml:space="preserve">Build </w:t>
-      </w:r>
-      <w:proofErr w:type="gramStart"/>
-      <w:r>
-        <w:rPr>
-          <w:rFonts w:ascii="Times New Roman" w:hAnsi="Times New Roman" w:cs="Times New Roman"/>
-          <w:sz w:val="28"/>
-          <w:szCs w:val="28"/>
-          <w:lang w:val="en-US"/>
-        </w:rPr>
-        <w:t>1</w:t>
-      </w:r>
-      <w:proofErr w:type="gramEnd"/>
-      <w:r>
-        <w:rPr>
-          <w:rFonts w:ascii="Times New Roman" w:hAnsi="Times New Roman" w:cs="Times New Roman"/>
-          <w:sz w:val="28"/>
-          <w:szCs w:val="28"/>
-          <w:lang w:val="en-US"/>
-        </w:rPr>
-        <w:t xml:space="preserve"> Architecture</w:t>
+        <w:t>Build 1 Architecture</w:t>
       </w:r>
     </w:p>
     <w:p>
@@ -688,27 +668,7 @@
           <w:szCs w:val="24"/>
           <w:lang w:val="en-US"/>
         </w:rPr>
-        <w:t xml:space="preserve">Here context class is </w:t>
-      </w:r>
-      <w:proofErr w:type="spellStart"/>
-      <w:r>
-        <w:rPr>
-          <w:rFonts w:ascii="Times New Roman" w:hAnsi="Times New Roman" w:cs="Times New Roman"/>
-          <w:sz w:val="24"/>
-          <w:szCs w:val="24"/>
-          <w:lang w:val="en-US"/>
-        </w:rPr>
-        <w:t>GameEngine</w:t>
-      </w:r>
-      <w:proofErr w:type="spellEnd"/>
-      <w:r>
-        <w:rPr>
-          <w:rFonts w:ascii="Times New Roman" w:hAnsi="Times New Roman" w:cs="Times New Roman"/>
-          <w:sz w:val="24"/>
-          <w:szCs w:val="24"/>
-          <w:lang w:val="en-US"/>
-        </w:rPr>
-        <w:t xml:space="preserve"> class.</w:t>
+        <w:t>Here context class is GameEngine class.</w:t>
       </w:r>
     </w:p>
     <w:p>
@@ -767,27 +727,7 @@
           <w:szCs w:val="24"/>
           <w:lang w:val="en-US"/>
         </w:rPr>
-        <w:t xml:space="preserve">divide our existing </w:t>
-      </w:r>
-      <w:proofErr w:type="spellStart"/>
-      <w:r>
-        <w:rPr>
-          <w:rFonts w:ascii="Times New Roman" w:hAnsi="Times New Roman" w:cs="Times New Roman"/>
-          <w:sz w:val="24"/>
-          <w:szCs w:val="24"/>
-          <w:lang w:val="en-US"/>
-        </w:rPr>
-        <w:t>MapEdit</w:t>
-      </w:r>
-      <w:proofErr w:type="spellEnd"/>
-      <w:r>
-        <w:rPr>
-          <w:rFonts w:ascii="Times New Roman" w:hAnsi="Times New Roman" w:cs="Times New Roman"/>
-          <w:sz w:val="24"/>
-          <w:szCs w:val="24"/>
-          <w:lang w:val="en-US"/>
-        </w:rPr>
-        <w:t xml:space="preserve"> and Game classes into different phases.</w:t>
+        <w:t>divide our existing MapEdit and Game classes into different phases.</w:t>
       </w:r>
     </w:p>
     <w:p>
@@ -805,25 +745,14 @@
           <w:lang w:val="en-US"/>
         </w:rPr>
       </w:pPr>
-      <w:proofErr w:type="spellStart"/>
-      <w:r>
-        <w:rPr>
-          <w:rFonts w:ascii="Times New Roman" w:hAnsi="Times New Roman" w:cs="Times New Roman"/>
-          <w:sz w:val="24"/>
-          <w:szCs w:val="24"/>
-          <w:lang w:val="en-US"/>
-        </w:rPr>
-        <w:t>MapEdit</w:t>
-      </w:r>
-      <w:proofErr w:type="spellEnd"/>
-      <w:r>
-        <w:rPr>
-          <w:rFonts w:ascii="Times New Roman" w:hAnsi="Times New Roman" w:cs="Times New Roman"/>
-          <w:sz w:val="24"/>
-          <w:szCs w:val="24"/>
-          <w:lang w:val="en-US"/>
-        </w:rPr>
-        <w:t xml:space="preserve"> class further divided into below phases</w:t>
+      <w:r>
+        <w:rPr>
+          <w:rFonts w:ascii="Times New Roman" w:hAnsi="Times New Roman" w:cs="Times New Roman"/>
+          <w:sz w:val="24"/>
+          <w:szCs w:val="24"/>
+          <w:lang w:val="en-US"/>
+        </w:rPr>
+        <w:t>MapEdit class further divided into below phases</w:t>
       </w:r>
     </w:p>
     <w:p>
@@ -841,7 +770,6 @@
           <w:lang w:val="en-US"/>
         </w:rPr>
       </w:pPr>
-      <w:proofErr w:type="spellStart"/>
       <w:r>
         <w:rPr>
           <w:rFonts w:ascii="Times New Roman" w:hAnsi="Times New Roman" w:cs="Times New Roman"/>
@@ -851,7 +779,6 @@
         </w:rPr>
         <w:t>PreMapLoad</w:t>
       </w:r>
-      <w:proofErr w:type="spellEnd"/>
     </w:p>
     <w:p>
       <w:pPr>
@@ -868,7 +795,6 @@
           <w:lang w:val="en-US"/>
         </w:rPr>
       </w:pPr>
-      <w:proofErr w:type="spellStart"/>
       <w:r>
         <w:rPr>
           <w:rFonts w:ascii="Times New Roman" w:hAnsi="Times New Roman" w:cs="Times New Roman"/>
@@ -878,7 +804,6 @@
         </w:rPr>
         <w:t>PostMapLoad</w:t>
       </w:r>
-      <w:proofErr w:type="spellEnd"/>
     </w:p>
     <w:p>
       <w:pPr>
@@ -920,7 +845,6 @@
           <w:lang w:val="en-US"/>
         </w:rPr>
       </w:pPr>
-      <w:proofErr w:type="spellStart"/>
       <w:r>
         <w:rPr>
           <w:rFonts w:ascii="Times New Roman" w:hAnsi="Times New Roman" w:cs="Times New Roman"/>
@@ -930,7 +854,6 @@
         </w:rPr>
         <w:t>StartUp</w:t>
       </w:r>
-      <w:proofErr w:type="spellEnd"/>
     </w:p>
     <w:p>
       <w:pPr>
@@ -947,7 +870,6 @@
           <w:lang w:val="en-US"/>
         </w:rPr>
       </w:pPr>
-      <w:proofErr w:type="spellStart"/>
       <w:r>
         <w:rPr>
           <w:rFonts w:ascii="Times New Roman" w:hAnsi="Times New Roman" w:cs="Times New Roman"/>
@@ -957,7 +879,6 @@
         </w:rPr>
         <w:t>IssueOrder</w:t>
       </w:r>
-      <w:proofErr w:type="spellEnd"/>
     </w:p>
     <w:p>
       <w:pPr>
@@ -974,7 +895,6 @@
           <w:lang w:val="en-US"/>
         </w:rPr>
       </w:pPr>
-      <w:proofErr w:type="spellStart"/>
       <w:r>
         <w:rPr>
           <w:rFonts w:ascii="Times New Roman" w:hAnsi="Times New Roman" w:cs="Times New Roman"/>
@@ -984,7 +904,6 @@
         </w:rPr>
         <w:t>ExecuteOrder</w:t>
       </w:r>
-      <w:proofErr w:type="spellEnd"/>
     </w:p>
     <w:p>
       <w:pPr>
@@ -1232,27 +1151,7 @@
           <w:szCs w:val="24"/>
           <w:lang w:val="en-US"/>
         </w:rPr>
-        <w:t xml:space="preserve">Here client is </w:t>
-      </w:r>
-      <w:proofErr w:type="spellStart"/>
-      <w:r>
-        <w:rPr>
-          <w:rFonts w:ascii="Times New Roman" w:hAnsi="Times New Roman" w:cs="Times New Roman"/>
-          <w:sz w:val="24"/>
-          <w:szCs w:val="24"/>
-          <w:lang w:val="en-US"/>
-        </w:rPr>
-        <w:t>GameEngine</w:t>
-      </w:r>
-      <w:proofErr w:type="spellEnd"/>
-      <w:r>
-        <w:rPr>
-          <w:rFonts w:ascii="Times New Roman" w:hAnsi="Times New Roman" w:cs="Times New Roman"/>
-          <w:sz w:val="24"/>
-          <w:szCs w:val="24"/>
-          <w:lang w:val="en-US"/>
-        </w:rPr>
-        <w:t xml:space="preserve"> class.</w:t>
+        <w:t>Here client is GameEngine class.</w:t>
       </w:r>
     </w:p>
     <w:p>
@@ -1530,18 +1429,8 @@
           <w:sz w:val="24"/>
           <w:szCs w:val="24"/>
         </w:rPr>
-        <w:t xml:space="preserve">The orders are created as the player executes its </w:t>
-      </w:r>
-      <w:proofErr w:type="spellStart"/>
-      <w:r>
-        <w:rPr>
-          <w:rFonts w:ascii="Times New Roman" w:hAnsi="Times New Roman" w:cs="Times New Roman"/>
-          <w:sz w:val="24"/>
-          <w:szCs w:val="24"/>
-        </w:rPr>
-        <w:t>issue_order</w:t>
-      </w:r>
-      <w:proofErr w:type="spellEnd"/>
+        <w:t>The orders are created as the player executes its issue_order</w:t>
+      </w:r>
       <w:r>
         <w:rPr>
           <w:rFonts w:ascii="Times New Roman" w:hAnsi="Times New Roman" w:cs="Times New Roman"/>
@@ -1556,36 +1445,8 @@
           <w:sz w:val="24"/>
           <w:szCs w:val="24"/>
         </w:rPr>
-        <w:t xml:space="preserve">() method, and the orders are executed when the </w:t>
-      </w:r>
-      <w:proofErr w:type="spellStart"/>
-      <w:r>
-        <w:rPr>
-          <w:rFonts w:ascii="Times New Roman" w:hAnsi="Times New Roman" w:cs="Times New Roman"/>
-          <w:sz w:val="24"/>
-          <w:szCs w:val="24"/>
-        </w:rPr>
-        <w:t>GameEngine</w:t>
-      </w:r>
-      <w:proofErr w:type="spellEnd"/>
-      <w:r>
-        <w:rPr>
-          <w:rFonts w:ascii="Times New Roman" w:hAnsi="Times New Roman" w:cs="Times New Roman"/>
-          <w:sz w:val="24"/>
-          <w:szCs w:val="24"/>
-        </w:rPr>
-        <w:t xml:space="preserve"> gets the Player’s orders from the Players using the </w:t>
-      </w:r>
-      <w:proofErr w:type="spellStart"/>
-      <w:r>
-        <w:rPr>
-          <w:rFonts w:ascii="Times New Roman" w:hAnsi="Times New Roman" w:cs="Times New Roman"/>
-          <w:sz w:val="24"/>
-          <w:szCs w:val="24"/>
-        </w:rPr>
-        <w:t>next_order</w:t>
-      </w:r>
-      <w:proofErr w:type="spellEnd"/>
+        <w:t>() method, and the orders are executed when the GameEngine gets the Player’s orders from the Players using the next_order</w:t>
+      </w:r>
       <w:r>
         <w:rPr>
           <w:rFonts w:ascii="Times New Roman" w:hAnsi="Times New Roman" w:cs="Times New Roman"/>
@@ -1600,33 +1461,15 @@
           <w:sz w:val="24"/>
           <w:szCs w:val="24"/>
         </w:rPr>
-        <w:t xml:space="preserve">() method, then executes the orders by calling </w:t>
-      </w:r>
-      <w:proofErr w:type="gramStart"/>
-      <w:r>
-        <w:rPr>
-          <w:rFonts w:ascii="Times New Roman" w:hAnsi="Times New Roman" w:cs="Times New Roman"/>
-          <w:sz w:val="24"/>
-          <w:szCs w:val="24"/>
-        </w:rPr>
-        <w:t xml:space="preserve">the </w:t>
-      </w:r>
-      <w:r>
-        <w:rPr>
-          <w:rFonts w:ascii="Times New Roman" w:hAnsi="Times New Roman" w:cs="Times New Roman"/>
-          <w:sz w:val="24"/>
-          <w:szCs w:val="24"/>
-        </w:rPr>
-        <w:t>execute</w:t>
-      </w:r>
-      <w:proofErr w:type="gramEnd"/>
-      <w:r>
-        <w:rPr>
-          <w:rFonts w:ascii="Times New Roman" w:hAnsi="Times New Roman" w:cs="Times New Roman"/>
-          <w:sz w:val="24"/>
-          <w:szCs w:val="24"/>
-        </w:rPr>
-        <w:t xml:space="preserve"> (</w:t>
+        <w:t xml:space="preserve">() method, then executes the orders by calling the </w:t>
+      </w:r>
+      <w:r>
+        <w:rPr>
+          <w:rFonts w:ascii="Times New Roman" w:hAnsi="Times New Roman" w:cs="Times New Roman"/>
+          <w:sz w:val="24"/>
+          <w:szCs w:val="24"/>
+        </w:rPr>
+        <w:t>execute (</w:t>
       </w:r>
       <w:r>
         <w:rPr>
@@ -1744,21 +1587,8 @@
           <w:lang w:val="en-US"/>
         </w:rPr>
         <w:lastRenderedPageBreak/>
-        <w:t xml:space="preserve">Possible Refactoring </w:t>
-      </w:r>
-      <w:proofErr w:type="gramStart"/>
-      <w:r>
-        <w:rPr>
-          <w:rFonts w:ascii="Times New Roman" w:hAnsi="Times New Roman" w:cs="Times New Roman"/>
-          <w:b/>
-          <w:bCs/>
-          <w:sz w:val="32"/>
-          <w:szCs w:val="32"/>
-          <w:lang w:val="en-US"/>
-        </w:rPr>
-        <w:t>Targets :</w:t>
-      </w:r>
-      <w:proofErr w:type="gramEnd"/>
+        <w:t>Possible Refactoring Targets :</w:t>
+      </w:r>
     </w:p>
     <w:p>
       <w:pPr>
@@ -1868,67 +1698,7 @@
           <w:szCs w:val="24"/>
           <w:lang w:val="en-US"/>
         </w:rPr>
-        <w:t xml:space="preserve"> Split </w:t>
-      </w:r>
-      <w:proofErr w:type="spellStart"/>
-      <w:r>
-        <w:rPr>
-          <w:rFonts w:ascii="Times New Roman" w:hAnsi="Times New Roman" w:cs="Times New Roman"/>
-          <w:sz w:val="24"/>
-          <w:szCs w:val="24"/>
-          <w:lang w:val="en-US"/>
-        </w:rPr>
-        <w:t>EditMap</w:t>
-      </w:r>
-      <w:proofErr w:type="spellEnd"/>
-      <w:r>
-        <w:rPr>
-          <w:rFonts w:ascii="Times New Roman" w:hAnsi="Times New Roman" w:cs="Times New Roman"/>
-          <w:sz w:val="24"/>
-          <w:szCs w:val="24"/>
-          <w:lang w:val="en-US"/>
-        </w:rPr>
-        <w:t xml:space="preserve"> functionality into </w:t>
-      </w:r>
-      <w:proofErr w:type="spellStart"/>
-      <w:r>
-        <w:rPr>
-          <w:rFonts w:ascii="Times New Roman" w:hAnsi="Times New Roman" w:cs="Times New Roman"/>
-          <w:sz w:val="24"/>
-          <w:szCs w:val="24"/>
-          <w:lang w:val="en-US"/>
-        </w:rPr>
-        <w:t>CreateMap</w:t>
-      </w:r>
-      <w:proofErr w:type="spellEnd"/>
-      <w:r>
-        <w:rPr>
-          <w:rFonts w:ascii="Times New Roman" w:hAnsi="Times New Roman" w:cs="Times New Roman"/>
-          <w:sz w:val="24"/>
-          <w:szCs w:val="24"/>
-          <w:lang w:val="en-US"/>
-        </w:rPr>
-        <w:t xml:space="preserve"> for non-existing map and </w:t>
-      </w:r>
-      <w:proofErr w:type="spellStart"/>
-      <w:r>
-        <w:rPr>
-          <w:rFonts w:ascii="Times New Roman" w:hAnsi="Times New Roman" w:cs="Times New Roman"/>
-          <w:sz w:val="24"/>
-          <w:szCs w:val="24"/>
-          <w:lang w:val="en-US"/>
-        </w:rPr>
-        <w:t>LoadMap</w:t>
-      </w:r>
-      <w:proofErr w:type="spellEnd"/>
-      <w:r>
-        <w:rPr>
-          <w:rFonts w:ascii="Times New Roman" w:hAnsi="Times New Roman" w:cs="Times New Roman"/>
-          <w:sz w:val="24"/>
-          <w:szCs w:val="24"/>
-          <w:lang w:val="en-US"/>
-        </w:rPr>
-        <w:t xml:space="preserve"> for existing map</w:t>
+        <w:t xml:space="preserve"> Split EditMap functionality into CreateMap for non-existing map and LoadMap for existing map</w:t>
       </w:r>
     </w:p>
     <w:p>
@@ -1958,87 +1728,7 @@
           <w:szCs w:val="24"/>
           <w:lang w:val="en-US"/>
         </w:rPr>
-        <w:t xml:space="preserve"> Merge </w:t>
-      </w:r>
-      <w:proofErr w:type="spellStart"/>
-      <w:r>
-        <w:rPr>
-          <w:rFonts w:ascii="Times New Roman" w:hAnsi="Times New Roman" w:cs="Times New Roman"/>
-          <w:sz w:val="24"/>
-          <w:szCs w:val="24"/>
-          <w:lang w:val="en-US"/>
-        </w:rPr>
-        <w:t>MapEngine</w:t>
-      </w:r>
-      <w:proofErr w:type="spellEnd"/>
-      <w:r>
-        <w:rPr>
-          <w:rFonts w:ascii="Times New Roman" w:hAnsi="Times New Roman" w:cs="Times New Roman"/>
-          <w:sz w:val="24"/>
-          <w:szCs w:val="24"/>
-          <w:lang w:val="en-US"/>
-        </w:rPr>
-        <w:t xml:space="preserve"> </w:t>
-      </w:r>
-      <w:proofErr w:type="gramStart"/>
-      <w:r>
-        <w:rPr>
-          <w:rFonts w:ascii="Times New Roman" w:hAnsi="Times New Roman" w:cs="Times New Roman"/>
-          <w:sz w:val="24"/>
-          <w:szCs w:val="24"/>
-          <w:lang w:val="en-US"/>
-        </w:rPr>
-        <w:t>And</w:t>
-      </w:r>
-      <w:proofErr w:type="gramEnd"/>
-      <w:r>
-        <w:rPr>
-          <w:rFonts w:ascii="Times New Roman" w:hAnsi="Times New Roman" w:cs="Times New Roman"/>
-          <w:sz w:val="24"/>
-          <w:szCs w:val="24"/>
-          <w:lang w:val="en-US"/>
-        </w:rPr>
-        <w:t xml:space="preserve"> </w:t>
-      </w:r>
-      <w:proofErr w:type="spellStart"/>
-      <w:r>
-        <w:rPr>
-          <w:rFonts w:ascii="Times New Roman" w:hAnsi="Times New Roman" w:cs="Times New Roman"/>
-          <w:sz w:val="24"/>
-          <w:szCs w:val="24"/>
-          <w:lang w:val="en-US"/>
-        </w:rPr>
-        <w:t>GameEngine</w:t>
-      </w:r>
-      <w:proofErr w:type="spellEnd"/>
-      <w:r>
-        <w:rPr>
-          <w:rFonts w:ascii="Times New Roman" w:hAnsi="Times New Roman" w:cs="Times New Roman"/>
-          <w:sz w:val="24"/>
-          <w:szCs w:val="24"/>
-          <w:lang w:val="en-US"/>
-        </w:rPr>
-        <w:t xml:space="preserve"> into one </w:t>
-      </w:r>
-      <w:proofErr w:type="spellStart"/>
-      <w:r>
-        <w:rPr>
-          <w:rFonts w:ascii="Times New Roman" w:hAnsi="Times New Roman" w:cs="Times New Roman"/>
-          <w:sz w:val="24"/>
-          <w:szCs w:val="24"/>
-          <w:lang w:val="en-US"/>
-        </w:rPr>
-        <w:t>GameEngine</w:t>
-      </w:r>
-      <w:proofErr w:type="spellEnd"/>
-      <w:r>
-        <w:rPr>
-          <w:rFonts w:ascii="Times New Roman" w:hAnsi="Times New Roman" w:cs="Times New Roman"/>
-          <w:sz w:val="24"/>
-          <w:szCs w:val="24"/>
-          <w:lang w:val="en-US"/>
-        </w:rPr>
-        <w:t xml:space="preserve"> class that handles entire control of the Game.</w:t>
+        <w:t xml:space="preserve"> Merge MapEngine And GameEngine into one GameEngine class that handles entire control of the Game.</w:t>
       </w:r>
     </w:p>
     <w:p>
@@ -2068,27 +1758,7 @@
           <w:szCs w:val="24"/>
           <w:lang w:val="en-US"/>
         </w:rPr>
-        <w:t xml:space="preserve"> Move all functions related to Game in </w:t>
-      </w:r>
-      <w:proofErr w:type="spellStart"/>
-      <w:r>
-        <w:rPr>
-          <w:rFonts w:ascii="Times New Roman" w:hAnsi="Times New Roman" w:cs="Times New Roman"/>
-          <w:sz w:val="24"/>
-          <w:szCs w:val="24"/>
-          <w:lang w:val="en-US"/>
-        </w:rPr>
-        <w:t>GameUtils</w:t>
-      </w:r>
-      <w:proofErr w:type="spellEnd"/>
-      <w:r>
-        <w:rPr>
-          <w:rFonts w:ascii="Times New Roman" w:hAnsi="Times New Roman" w:cs="Times New Roman"/>
-          <w:sz w:val="24"/>
-          <w:szCs w:val="24"/>
-          <w:lang w:val="en-US"/>
-        </w:rPr>
-        <w:t xml:space="preserve"> package.</w:t>
+        <w:t xml:space="preserve"> Move all functions related to Game in GameUtils package.</w:t>
       </w:r>
     </w:p>
     <w:p>
@@ -2118,47 +1788,7 @@
           <w:szCs w:val="24"/>
           <w:lang w:val="en-US"/>
         </w:rPr>
-        <w:t xml:space="preserve"> Remove </w:t>
-      </w:r>
-      <w:proofErr w:type="spellStart"/>
-      <w:r>
-        <w:rPr>
-          <w:rFonts w:ascii="Times New Roman" w:hAnsi="Times New Roman" w:cs="Times New Roman"/>
-          <w:sz w:val="24"/>
-          <w:szCs w:val="24"/>
-          <w:lang w:val="en-US"/>
-        </w:rPr>
-        <w:t>ContinentID</w:t>
-      </w:r>
-      <w:proofErr w:type="spellEnd"/>
-      <w:r>
-        <w:rPr>
-          <w:rFonts w:ascii="Times New Roman" w:hAnsi="Times New Roman" w:cs="Times New Roman"/>
-          <w:sz w:val="24"/>
-          <w:szCs w:val="24"/>
-          <w:lang w:val="en-US"/>
-        </w:rPr>
-        <w:t xml:space="preserve"> from Country Class since </w:t>
-      </w:r>
-      <w:proofErr w:type="spellStart"/>
-      <w:r>
-        <w:rPr>
-          <w:rFonts w:ascii="Times New Roman" w:hAnsi="Times New Roman" w:cs="Times New Roman"/>
-          <w:sz w:val="24"/>
-          <w:szCs w:val="24"/>
-          <w:lang w:val="en-US"/>
-        </w:rPr>
-        <w:t>BelongsToContinent</w:t>
-      </w:r>
-      <w:proofErr w:type="spellEnd"/>
-      <w:r>
-        <w:rPr>
-          <w:rFonts w:ascii="Times New Roman" w:hAnsi="Times New Roman" w:cs="Times New Roman"/>
-          <w:sz w:val="24"/>
-          <w:szCs w:val="24"/>
-          <w:lang w:val="en-US"/>
-        </w:rPr>
-        <w:t xml:space="preserve"> is already </w:t>
+        <w:t xml:space="preserve"> Remove ContinentID from Country Class since BelongsToContinent is already </w:t>
       </w:r>
       <w:r>
         <w:rPr>
@@ -2197,27 +1827,7 @@
           <w:szCs w:val="24"/>
           <w:lang w:val="en-US"/>
         </w:rPr>
-        <w:t xml:space="preserve"> Remove </w:t>
-      </w:r>
-      <w:proofErr w:type="spellStart"/>
-      <w:r>
-        <w:rPr>
-          <w:rFonts w:ascii="Times New Roman" w:hAnsi="Times New Roman" w:cs="Times New Roman"/>
-          <w:sz w:val="24"/>
-          <w:szCs w:val="24"/>
-          <w:lang w:val="en-US"/>
-        </w:rPr>
-        <w:t>getPlayerFromPlayerID</w:t>
-      </w:r>
-      <w:proofErr w:type="spellEnd"/>
-      <w:r>
-        <w:rPr>
-          <w:rFonts w:ascii="Times New Roman" w:hAnsi="Times New Roman" w:cs="Times New Roman"/>
-          <w:sz w:val="24"/>
-          <w:szCs w:val="24"/>
-          <w:lang w:val="en-US"/>
-        </w:rPr>
-        <w:t xml:space="preserve"> since it </w:t>
+        <w:t xml:space="preserve"> Remove getPlayerFromPlayerID since it </w:t>
       </w:r>
       <w:r>
         <w:rPr>
@@ -2292,59 +1902,26 @@
           <w:szCs w:val="24"/>
           <w:lang w:val="en-US"/>
         </w:rPr>
-        <w:t xml:space="preserve"> </w:t>
-      </w:r>
-      <w:proofErr w:type="spellStart"/>
-      <w:proofErr w:type="gramStart"/>
-      <w:r>
-        <w:rPr>
-          <w:rFonts w:ascii="Times New Roman" w:hAnsi="Times New Roman" w:cs="Times New Roman"/>
-          <w:sz w:val="24"/>
-          <w:szCs w:val="24"/>
-          <w:lang w:val="en-US"/>
-        </w:rPr>
-        <w:t>getCountryFromCountryName</w:t>
-      </w:r>
-      <w:proofErr w:type="spellEnd"/>
-      <w:r>
-        <w:rPr>
-          <w:rFonts w:ascii="Times New Roman" w:hAnsi="Times New Roman" w:cs="Times New Roman"/>
-          <w:sz w:val="24"/>
-          <w:szCs w:val="24"/>
-          <w:lang w:val="en-US"/>
-        </w:rPr>
-        <w:t>(</w:t>
-      </w:r>
-      <w:proofErr w:type="gramEnd"/>
-      <w:r>
-        <w:rPr>
-          <w:rFonts w:ascii="Times New Roman" w:hAnsi="Times New Roman" w:cs="Times New Roman"/>
-          <w:sz w:val="24"/>
-          <w:szCs w:val="24"/>
-          <w:lang w:val="en-US"/>
-        </w:rPr>
-        <w:t>)</w:t>
-      </w:r>
-      <w:r>
-        <w:rPr>
-          <w:rFonts w:ascii="Times New Roman" w:hAnsi="Times New Roman" w:cs="Times New Roman"/>
-          <w:sz w:val="24"/>
-          <w:szCs w:val="24"/>
-          <w:lang w:val="en-US"/>
-        </w:rPr>
-        <w:t xml:space="preserve"> to </w:t>
-      </w:r>
-      <w:proofErr w:type="spellStart"/>
-      <w:r>
-        <w:rPr>
-          <w:rFonts w:ascii="Times New Roman" w:hAnsi="Times New Roman" w:cs="Times New Roman"/>
-          <w:sz w:val="24"/>
-          <w:szCs w:val="24"/>
-          <w:lang w:val="en-US"/>
-        </w:rPr>
-        <w:t>getCountry</w:t>
-      </w:r>
-      <w:proofErr w:type="spellEnd"/>
+        <w:t xml:space="preserve"> getCountryFromCountryName</w:t>
+      </w:r>
+      <w:r>
+        <w:rPr>
+          <w:rFonts w:ascii="Times New Roman" w:hAnsi="Times New Roman" w:cs="Times New Roman"/>
+          <w:sz w:val="24"/>
+          <w:szCs w:val="24"/>
+          <w:lang w:val="en-US"/>
+        </w:rPr>
+        <w:t>()</w:t>
+      </w:r>
+      <w:r>
+        <w:rPr>
+          <w:rFonts w:ascii="Times New Roman" w:hAnsi="Times New Roman" w:cs="Times New Roman"/>
+          <w:sz w:val="24"/>
+          <w:szCs w:val="24"/>
+          <w:lang w:val="en-US"/>
+        </w:rPr>
+        <w:t xml:space="preserve"> to getCountry</w:t>
+      </w:r>
       <w:r>
         <w:rPr>
           <w:rFonts w:ascii="Times New Roman" w:hAnsi="Times New Roman" w:cs="Times New Roman"/>
@@ -2382,58 +1959,115 @@
           <w:szCs w:val="24"/>
           <w:lang w:val="en-US"/>
         </w:rPr>
+        <w:t xml:space="preserve"> Rename getContinentFromContinentName() to getContinent(). [Continent.java]</w:t>
+      </w:r>
+    </w:p>
+    <w:p>
+      <w:pPr>
+        <w:ind w:left="360"/>
+        <w:jc w:val="both"/>
+        <w:rPr>
+          <w:rFonts w:ascii="Times New Roman" w:hAnsi="Times New Roman" w:cs="Times New Roman"/>
+          <w:sz w:val="24"/>
+          <w:szCs w:val="24"/>
+          <w:lang w:val="en-US"/>
+        </w:rPr>
+      </w:pPr>
+      <w:r>
+        <w:rPr>
+          <w:rFonts w:ascii="Times New Roman" w:hAnsi="Times New Roman" w:cs="Times New Roman"/>
+          <w:sz w:val="24"/>
+          <w:szCs w:val="24"/>
+          <w:lang w:val="en-US"/>
+        </w:rPr>
+        <w:t>10.</w:t>
+      </w:r>
+      <w:r>
+        <w:rPr>
+          <w:rFonts w:ascii="Times New Roman" w:hAnsi="Times New Roman" w:cs="Times New Roman"/>
+          <w:sz w:val="24"/>
+          <w:szCs w:val="24"/>
+          <w:lang w:val="en-US"/>
+        </w:rPr>
+        <w:t xml:space="preserve"> Merge displayEditorMap() and displayGameMap() into one. [ShowMap.java]</w:t>
+      </w:r>
+    </w:p>
+    <w:p>
+      <w:pPr>
+        <w:ind w:left="360"/>
+        <w:jc w:val="both"/>
+        <w:rPr>
+          <w:rFonts w:ascii="Times New Roman" w:hAnsi="Times New Roman" w:cs="Times New Roman"/>
+          <w:sz w:val="24"/>
+          <w:szCs w:val="24"/>
+          <w:lang w:val="en-US"/>
+        </w:rPr>
+      </w:pPr>
+      <w:r>
+        <w:rPr>
+          <w:rFonts w:ascii="Times New Roman" w:hAnsi="Times New Roman" w:cs="Times New Roman"/>
+          <w:sz w:val="24"/>
+          <w:szCs w:val="24"/>
+          <w:lang w:val="en-US"/>
+        </w:rPr>
+        <w:t>11.</w:t>
+      </w:r>
+      <w:r>
+        <w:rPr>
+          <w:rFonts w:ascii="Times New Roman" w:hAnsi="Times New Roman" w:cs="Times New Roman"/>
+          <w:sz w:val="24"/>
+          <w:szCs w:val="24"/>
+          <w:lang w:val="en-US"/>
+        </w:rPr>
+        <w:t xml:space="preserve"> Rename d_PlayerList to Players to store all the players of the game. [Main.java]</w:t>
+      </w:r>
+    </w:p>
+    <w:p>
+      <w:pPr>
+        <w:ind w:left="360"/>
+        <w:jc w:val="both"/>
+        <w:rPr>
+          <w:rFonts w:ascii="Times New Roman" w:hAnsi="Times New Roman" w:cs="Times New Roman"/>
+          <w:sz w:val="24"/>
+          <w:szCs w:val="24"/>
+          <w:lang w:val="en-US"/>
+        </w:rPr>
+      </w:pPr>
+      <w:r>
+        <w:rPr>
+          <w:rFonts w:ascii="Times New Roman" w:hAnsi="Times New Roman" w:cs="Times New Roman"/>
+          <w:sz w:val="24"/>
+          <w:szCs w:val="24"/>
+          <w:lang w:val="en-US"/>
+        </w:rPr>
+        <w:t>12.</w:t>
+      </w:r>
+      <w:r>
+        <w:rPr>
+          <w:rFonts w:ascii="Times New Roman" w:hAnsi="Times New Roman" w:cs="Times New Roman"/>
+          <w:sz w:val="24"/>
+          <w:szCs w:val="24"/>
+          <w:lang w:val="en-US"/>
+        </w:rPr>
         <w:t xml:space="preserve"> Rename </w:t>
       </w:r>
-      <w:proofErr w:type="spellStart"/>
-      <w:proofErr w:type="gramStart"/>
-      <w:r>
-        <w:rPr>
-          <w:rFonts w:ascii="Times New Roman" w:hAnsi="Times New Roman" w:cs="Times New Roman"/>
-          <w:sz w:val="24"/>
-          <w:szCs w:val="24"/>
-          <w:lang w:val="en-US"/>
-        </w:rPr>
-        <w:t>getContinentFromContinentName</w:t>
-      </w:r>
-      <w:proofErr w:type="spellEnd"/>
-      <w:r>
-        <w:rPr>
-          <w:rFonts w:ascii="Times New Roman" w:hAnsi="Times New Roman" w:cs="Times New Roman"/>
-          <w:sz w:val="24"/>
-          <w:szCs w:val="24"/>
-          <w:lang w:val="en-US"/>
-        </w:rPr>
-        <w:t>(</w:t>
-      </w:r>
-      <w:proofErr w:type="gramEnd"/>
-      <w:r>
-        <w:rPr>
-          <w:rFonts w:ascii="Times New Roman" w:hAnsi="Times New Roman" w:cs="Times New Roman"/>
-          <w:sz w:val="24"/>
-          <w:szCs w:val="24"/>
-          <w:lang w:val="en-US"/>
-        </w:rPr>
-        <w:t xml:space="preserve">) to </w:t>
-      </w:r>
-      <w:proofErr w:type="spellStart"/>
-      <w:r>
-        <w:rPr>
-          <w:rFonts w:ascii="Times New Roman" w:hAnsi="Times New Roman" w:cs="Times New Roman"/>
-          <w:sz w:val="24"/>
-          <w:szCs w:val="24"/>
-          <w:lang w:val="en-US"/>
-        </w:rPr>
-        <w:t>getContinent</w:t>
-      </w:r>
-      <w:proofErr w:type="spellEnd"/>
-      <w:r>
-        <w:rPr>
-          <w:rFonts w:ascii="Times New Roman" w:hAnsi="Times New Roman" w:cs="Times New Roman"/>
-          <w:sz w:val="24"/>
-          <w:szCs w:val="24"/>
-          <w:lang w:val="en-US"/>
-        </w:rPr>
-        <w:t>(). [Continent.java]</w:t>
+      <w:r>
+        <w:rPr>
+          <w:rFonts w:ascii="Times New Roman" w:hAnsi="Times New Roman" w:cs="Times New Roman"/>
+          <w:sz w:val="24"/>
+          <w:szCs w:val="24"/>
+          <w:lang w:val="en-US"/>
+        </w:rPr>
+        <w:t>removeContinentFromContinentList</w:t>
+      </w:r>
+      <w:r>
+        <w:rPr>
+          <w:rFonts w:ascii="Times New Roman" w:hAnsi="Times New Roman" w:cs="Times New Roman"/>
+          <w:sz w:val="24"/>
+          <w:szCs w:val="24"/>
+          <w:lang w:val="en-US"/>
+        </w:rPr>
+        <w:t>() to removeContinent(). [Map.java]</w:t>
       </w:r>
     </w:p>
     <w:p>
@@ -2454,67 +2088,16 @@
           <w:szCs w:val="24"/>
           <w:lang w:val="en-US"/>
         </w:rPr>
-        <w:t>10.</w:t>
-      </w:r>
-      <w:r>
-        <w:rPr>
-          <w:rFonts w:ascii="Times New Roman" w:hAnsi="Times New Roman" w:cs="Times New Roman"/>
-          <w:sz w:val="24"/>
-          <w:szCs w:val="24"/>
-          <w:lang w:val="en-US"/>
-        </w:rPr>
-        <w:t xml:space="preserve"> Merge </w:t>
-      </w:r>
-      <w:proofErr w:type="spellStart"/>
-      <w:proofErr w:type="gramStart"/>
-      <w:r>
-        <w:rPr>
-          <w:rFonts w:ascii="Times New Roman" w:hAnsi="Times New Roman" w:cs="Times New Roman"/>
-          <w:sz w:val="24"/>
-          <w:szCs w:val="24"/>
-          <w:lang w:val="en-US"/>
-        </w:rPr>
-        <w:t>displayEditorMap</w:t>
-      </w:r>
-      <w:proofErr w:type="spellEnd"/>
-      <w:r>
-        <w:rPr>
-          <w:rFonts w:ascii="Times New Roman" w:hAnsi="Times New Roman" w:cs="Times New Roman"/>
-          <w:sz w:val="24"/>
-          <w:szCs w:val="24"/>
-          <w:lang w:val="en-US"/>
-        </w:rPr>
-        <w:t>(</w:t>
-      </w:r>
-      <w:proofErr w:type="gramEnd"/>
-      <w:r>
-        <w:rPr>
-          <w:rFonts w:ascii="Times New Roman" w:hAnsi="Times New Roman" w:cs="Times New Roman"/>
-          <w:sz w:val="24"/>
-          <w:szCs w:val="24"/>
-          <w:lang w:val="en-US"/>
-        </w:rPr>
-        <w:t xml:space="preserve">) and </w:t>
-      </w:r>
-      <w:proofErr w:type="spellStart"/>
-      <w:r>
-        <w:rPr>
-          <w:rFonts w:ascii="Times New Roman" w:hAnsi="Times New Roman" w:cs="Times New Roman"/>
-          <w:sz w:val="24"/>
-          <w:szCs w:val="24"/>
-          <w:lang w:val="en-US"/>
-        </w:rPr>
-        <w:t>displayGameMap</w:t>
-      </w:r>
-      <w:proofErr w:type="spellEnd"/>
-      <w:r>
-        <w:rPr>
-          <w:rFonts w:ascii="Times New Roman" w:hAnsi="Times New Roman" w:cs="Times New Roman"/>
-          <w:sz w:val="24"/>
-          <w:szCs w:val="24"/>
-          <w:lang w:val="en-US"/>
-        </w:rPr>
-        <w:t>() into one. [ShowMap.java]</w:t>
+        <w:t>13.</w:t>
+      </w:r>
+      <w:r>
+        <w:rPr>
+          <w:rFonts w:ascii="Times New Roman" w:hAnsi="Times New Roman" w:cs="Times New Roman"/>
+          <w:sz w:val="24"/>
+          <w:szCs w:val="24"/>
+          <w:lang w:val="en-US"/>
+        </w:rPr>
+        <w:t xml:space="preserve"> Rename addContinentToContinentList() to addContinent(). [Map.java]</w:t>
       </w:r>
     </w:p>
     <w:p>
@@ -2535,36 +2118,16 @@
           <w:szCs w:val="24"/>
           <w:lang w:val="en-US"/>
         </w:rPr>
-        <w:t>11.</w:t>
-      </w:r>
-      <w:r>
-        <w:rPr>
-          <w:rFonts w:ascii="Times New Roman" w:hAnsi="Times New Roman" w:cs="Times New Roman"/>
-          <w:sz w:val="24"/>
-          <w:szCs w:val="24"/>
-          <w:lang w:val="en-US"/>
-        </w:rPr>
-        <w:t xml:space="preserve"> Rename </w:t>
-      </w:r>
-      <w:proofErr w:type="spellStart"/>
-      <w:r>
-        <w:rPr>
-          <w:rFonts w:ascii="Times New Roman" w:hAnsi="Times New Roman" w:cs="Times New Roman"/>
-          <w:sz w:val="24"/>
-          <w:szCs w:val="24"/>
-          <w:lang w:val="en-US"/>
-        </w:rPr>
-        <w:t>d_PlayerList</w:t>
-      </w:r>
-      <w:proofErr w:type="spellEnd"/>
-      <w:r>
-        <w:rPr>
-          <w:rFonts w:ascii="Times New Roman" w:hAnsi="Times New Roman" w:cs="Times New Roman"/>
-          <w:sz w:val="24"/>
-          <w:szCs w:val="24"/>
-          <w:lang w:val="en-US"/>
-        </w:rPr>
-        <w:t xml:space="preserve"> to Players to store all the players of the game. [Main.java]</w:t>
+        <w:t>14.</w:t>
+      </w:r>
+      <w:r>
+        <w:rPr>
+          <w:rFonts w:ascii="Times New Roman" w:hAnsi="Times New Roman" w:cs="Times New Roman"/>
+          <w:sz w:val="24"/>
+          <w:szCs w:val="24"/>
+          <w:lang w:val="en-US"/>
+        </w:rPr>
+        <w:t xml:space="preserve"> Rename removeCountryFromCountryList() to removeCountry(). [Continent.java]</w:t>
       </w:r>
     </w:p>
     <w:p>
@@ -2585,249 +2148,6 @@
           <w:szCs w:val="24"/>
           <w:lang w:val="en-US"/>
         </w:rPr>
-        <w:t>12.</w:t>
-      </w:r>
-      <w:r>
-        <w:rPr>
-          <w:rFonts w:ascii="Times New Roman" w:hAnsi="Times New Roman" w:cs="Times New Roman"/>
-          <w:sz w:val="24"/>
-          <w:szCs w:val="24"/>
-          <w:lang w:val="en-US"/>
-        </w:rPr>
-        <w:t xml:space="preserve"> Rename </w:t>
-      </w:r>
-      <w:proofErr w:type="spellStart"/>
-      <w:proofErr w:type="gramStart"/>
-      <w:r>
-        <w:rPr>
-          <w:rFonts w:ascii="Times New Roman" w:hAnsi="Times New Roman" w:cs="Times New Roman"/>
-          <w:sz w:val="24"/>
-          <w:szCs w:val="24"/>
-          <w:lang w:val="en-US"/>
-        </w:rPr>
-        <w:t>removeContinentFromContinentList</w:t>
-      </w:r>
-      <w:proofErr w:type="spellEnd"/>
-      <w:r>
-        <w:rPr>
-          <w:rFonts w:ascii="Times New Roman" w:hAnsi="Times New Roman" w:cs="Times New Roman"/>
-          <w:sz w:val="24"/>
-          <w:szCs w:val="24"/>
-          <w:lang w:val="en-US"/>
-        </w:rPr>
-        <w:t>(</w:t>
-      </w:r>
-      <w:proofErr w:type="gramEnd"/>
-      <w:r>
-        <w:rPr>
-          <w:rFonts w:ascii="Times New Roman" w:hAnsi="Times New Roman" w:cs="Times New Roman"/>
-          <w:sz w:val="24"/>
-          <w:szCs w:val="24"/>
-          <w:lang w:val="en-US"/>
-        </w:rPr>
-        <w:t xml:space="preserve">) to </w:t>
-      </w:r>
-      <w:proofErr w:type="spellStart"/>
-      <w:r>
-        <w:rPr>
-          <w:rFonts w:ascii="Times New Roman" w:hAnsi="Times New Roman" w:cs="Times New Roman"/>
-          <w:sz w:val="24"/>
-          <w:szCs w:val="24"/>
-          <w:lang w:val="en-US"/>
-        </w:rPr>
-        <w:t>removeContinent</w:t>
-      </w:r>
-      <w:proofErr w:type="spellEnd"/>
-      <w:r>
-        <w:rPr>
-          <w:rFonts w:ascii="Times New Roman" w:hAnsi="Times New Roman" w:cs="Times New Roman"/>
-          <w:sz w:val="24"/>
-          <w:szCs w:val="24"/>
-          <w:lang w:val="en-US"/>
-        </w:rPr>
-        <w:t>(). [Map.java]</w:t>
-      </w:r>
-    </w:p>
-    <w:p>
-      <w:pPr>
-        <w:ind w:left="360"/>
-        <w:jc w:val="both"/>
-        <w:rPr>
-          <w:rFonts w:ascii="Times New Roman" w:hAnsi="Times New Roman" w:cs="Times New Roman"/>
-          <w:sz w:val="24"/>
-          <w:szCs w:val="24"/>
-          <w:lang w:val="en-US"/>
-        </w:rPr>
-      </w:pPr>
-      <w:r>
-        <w:rPr>
-          <w:rFonts w:ascii="Times New Roman" w:hAnsi="Times New Roman" w:cs="Times New Roman"/>
-          <w:sz w:val="24"/>
-          <w:szCs w:val="24"/>
-          <w:lang w:val="en-US"/>
-        </w:rPr>
-        <w:t>13.</w:t>
-      </w:r>
-      <w:r>
-        <w:rPr>
-          <w:rFonts w:ascii="Times New Roman" w:hAnsi="Times New Roman" w:cs="Times New Roman"/>
-          <w:sz w:val="24"/>
-          <w:szCs w:val="24"/>
-          <w:lang w:val="en-US"/>
-        </w:rPr>
-        <w:t xml:space="preserve"> Rename </w:t>
-      </w:r>
-      <w:proofErr w:type="spellStart"/>
-      <w:proofErr w:type="gramStart"/>
-      <w:r>
-        <w:rPr>
-          <w:rFonts w:ascii="Times New Roman" w:hAnsi="Times New Roman" w:cs="Times New Roman"/>
-          <w:sz w:val="24"/>
-          <w:szCs w:val="24"/>
-          <w:lang w:val="en-US"/>
-        </w:rPr>
-        <w:t>addContinentToContinentList</w:t>
-      </w:r>
-      <w:proofErr w:type="spellEnd"/>
-      <w:r>
-        <w:rPr>
-          <w:rFonts w:ascii="Times New Roman" w:hAnsi="Times New Roman" w:cs="Times New Roman"/>
-          <w:sz w:val="24"/>
-          <w:szCs w:val="24"/>
-          <w:lang w:val="en-US"/>
-        </w:rPr>
-        <w:t>(</w:t>
-      </w:r>
-      <w:proofErr w:type="gramEnd"/>
-      <w:r>
-        <w:rPr>
-          <w:rFonts w:ascii="Times New Roman" w:hAnsi="Times New Roman" w:cs="Times New Roman"/>
-          <w:sz w:val="24"/>
-          <w:szCs w:val="24"/>
-          <w:lang w:val="en-US"/>
-        </w:rPr>
-        <w:t xml:space="preserve">) to </w:t>
-      </w:r>
-      <w:proofErr w:type="spellStart"/>
-      <w:r>
-        <w:rPr>
-          <w:rFonts w:ascii="Times New Roman" w:hAnsi="Times New Roman" w:cs="Times New Roman"/>
-          <w:sz w:val="24"/>
-          <w:szCs w:val="24"/>
-          <w:lang w:val="en-US"/>
-        </w:rPr>
-        <w:t>addContinent</w:t>
-      </w:r>
-      <w:proofErr w:type="spellEnd"/>
-      <w:r>
-        <w:rPr>
-          <w:rFonts w:ascii="Times New Roman" w:hAnsi="Times New Roman" w:cs="Times New Roman"/>
-          <w:sz w:val="24"/>
-          <w:szCs w:val="24"/>
-          <w:lang w:val="en-US"/>
-        </w:rPr>
-        <w:t>(). [Map.java]</w:t>
-      </w:r>
-    </w:p>
-    <w:p>
-      <w:pPr>
-        <w:ind w:left="360"/>
-        <w:jc w:val="both"/>
-        <w:rPr>
-          <w:rFonts w:ascii="Times New Roman" w:hAnsi="Times New Roman" w:cs="Times New Roman"/>
-          <w:sz w:val="24"/>
-          <w:szCs w:val="24"/>
-          <w:lang w:val="en-US"/>
-        </w:rPr>
-      </w:pPr>
-      <w:r>
-        <w:rPr>
-          <w:rFonts w:ascii="Times New Roman" w:hAnsi="Times New Roman" w:cs="Times New Roman"/>
-          <w:sz w:val="24"/>
-          <w:szCs w:val="24"/>
-          <w:lang w:val="en-US"/>
-        </w:rPr>
-        <w:t>14.</w:t>
-      </w:r>
-      <w:r>
-        <w:rPr>
-          <w:rFonts w:ascii="Times New Roman" w:hAnsi="Times New Roman" w:cs="Times New Roman"/>
-          <w:sz w:val="24"/>
-          <w:szCs w:val="24"/>
-          <w:lang w:val="en-US"/>
-        </w:rPr>
-        <w:t xml:space="preserve"> Rename </w:t>
-      </w:r>
-      <w:proofErr w:type="spellStart"/>
-      <w:proofErr w:type="gramStart"/>
-      <w:r>
-        <w:rPr>
-          <w:rFonts w:ascii="Times New Roman" w:hAnsi="Times New Roman" w:cs="Times New Roman"/>
-          <w:sz w:val="24"/>
-          <w:szCs w:val="24"/>
-          <w:lang w:val="en-US"/>
-        </w:rPr>
-        <w:t>removeCountryFromCountryList</w:t>
-      </w:r>
-      <w:proofErr w:type="spellEnd"/>
-      <w:r>
-        <w:rPr>
-          <w:rFonts w:ascii="Times New Roman" w:hAnsi="Times New Roman" w:cs="Times New Roman"/>
-          <w:sz w:val="24"/>
-          <w:szCs w:val="24"/>
-          <w:lang w:val="en-US"/>
-        </w:rPr>
-        <w:t>(</w:t>
-      </w:r>
-      <w:proofErr w:type="gramEnd"/>
-      <w:r>
-        <w:rPr>
-          <w:rFonts w:ascii="Times New Roman" w:hAnsi="Times New Roman" w:cs="Times New Roman"/>
-          <w:sz w:val="24"/>
-          <w:szCs w:val="24"/>
-          <w:lang w:val="en-US"/>
-        </w:rPr>
-        <w:t xml:space="preserve">) to </w:t>
-      </w:r>
-      <w:proofErr w:type="spellStart"/>
-      <w:r>
-        <w:rPr>
-          <w:rFonts w:ascii="Times New Roman" w:hAnsi="Times New Roman" w:cs="Times New Roman"/>
-          <w:sz w:val="24"/>
-          <w:szCs w:val="24"/>
-          <w:lang w:val="en-US"/>
-        </w:rPr>
-        <w:t>removeCountry</w:t>
-      </w:r>
-      <w:proofErr w:type="spellEnd"/>
-      <w:r>
-        <w:rPr>
-          <w:rFonts w:ascii="Times New Roman" w:hAnsi="Times New Roman" w:cs="Times New Roman"/>
-          <w:sz w:val="24"/>
-          <w:szCs w:val="24"/>
-          <w:lang w:val="en-US"/>
-        </w:rPr>
-        <w:t>(). [Continent.java]</w:t>
-      </w:r>
-    </w:p>
-    <w:p>
-      <w:pPr>
-        <w:ind w:left="360"/>
-        <w:jc w:val="both"/>
-        <w:rPr>
-          <w:rFonts w:ascii="Times New Roman" w:hAnsi="Times New Roman" w:cs="Times New Roman"/>
-          <w:sz w:val="24"/>
-          <w:szCs w:val="24"/>
-          <w:lang w:val="en-US"/>
-        </w:rPr>
-      </w:pPr>
-      <w:r>
-        <w:rPr>
-          <w:rFonts w:ascii="Times New Roman" w:hAnsi="Times New Roman" w:cs="Times New Roman"/>
-          <w:sz w:val="24"/>
-          <w:szCs w:val="24"/>
-          <w:lang w:val="en-US"/>
-        </w:rPr>
         <w:t>15.</w:t>
       </w:r>
       <w:r>
@@ -2837,58 +2157,7 @@
           <w:szCs w:val="24"/>
           <w:lang w:val="en-US"/>
         </w:rPr>
-        <w:t xml:space="preserve"> Rename </w:t>
-      </w:r>
-      <w:proofErr w:type="spellStart"/>
-      <w:proofErr w:type="gramStart"/>
-      <w:r>
-        <w:rPr>
-          <w:rFonts w:ascii="Times New Roman" w:hAnsi="Times New Roman" w:cs="Times New Roman"/>
-          <w:sz w:val="24"/>
-          <w:szCs w:val="24"/>
-          <w:lang w:val="en-US"/>
-        </w:rPr>
-        <w:t>addCountryToCountryList</w:t>
-      </w:r>
-      <w:proofErr w:type="spellEnd"/>
-      <w:r>
-        <w:rPr>
-          <w:rFonts w:ascii="Times New Roman" w:hAnsi="Times New Roman" w:cs="Times New Roman"/>
-          <w:sz w:val="24"/>
-          <w:szCs w:val="24"/>
-          <w:lang w:val="en-US"/>
-        </w:rPr>
-        <w:t>(</w:t>
-      </w:r>
-      <w:proofErr w:type="gramEnd"/>
-      <w:r>
-        <w:rPr>
-          <w:rFonts w:ascii="Times New Roman" w:hAnsi="Times New Roman" w:cs="Times New Roman"/>
-          <w:sz w:val="24"/>
-          <w:szCs w:val="24"/>
-          <w:lang w:val="en-US"/>
-        </w:rPr>
-        <w:t xml:space="preserve">) to </w:t>
-      </w:r>
-      <w:proofErr w:type="spellStart"/>
-      <w:r>
-        <w:rPr>
-          <w:rFonts w:ascii="Times New Roman" w:hAnsi="Times New Roman" w:cs="Times New Roman"/>
-          <w:sz w:val="24"/>
-          <w:szCs w:val="24"/>
-          <w:lang w:val="en-US"/>
-        </w:rPr>
-        <w:t>addCountry</w:t>
-      </w:r>
-      <w:proofErr w:type="spellEnd"/>
-      <w:r>
-        <w:rPr>
-          <w:rFonts w:ascii="Times New Roman" w:hAnsi="Times New Roman" w:cs="Times New Roman"/>
-          <w:sz w:val="24"/>
-          <w:szCs w:val="24"/>
-          <w:lang w:val="en-US"/>
-        </w:rPr>
-        <w:t>(). [Continent.java]</w:t>
+        <w:t xml:space="preserve"> Rename addCountryToCountryList() to addCountry(). [Continent.java]</w:t>
       </w:r>
     </w:p>
     <w:p>
@@ -3082,39 +2351,7 @@
           <w:sz w:val="24"/>
           <w:szCs w:val="24"/>
         </w:rPr>
-        <w:t xml:space="preserve">The State pattern implements the phases of the application, including the phases in the map editor, and the game play. The game play is divided into the following phases: Game </w:t>
-      </w:r>
-      <w:proofErr w:type="spellStart"/>
-      <w:r>
-        <w:rPr>
-          <w:sz w:val="24"/>
-          <w:szCs w:val="24"/>
-        </w:rPr>
-        <w:t>Startup</w:t>
-      </w:r>
-      <w:proofErr w:type="spellEnd"/>
-      <w:r>
-        <w:rPr>
-          <w:sz w:val="24"/>
-          <w:szCs w:val="24"/>
-        </w:rPr>
-        <w:t xml:space="preserve">, Game Issue Order, and Game Execute Order phases. The context class of the State pattern is </w:t>
-      </w:r>
-      <w:proofErr w:type="spellStart"/>
-      <w:r>
-        <w:rPr>
-          <w:sz w:val="24"/>
-          <w:szCs w:val="24"/>
-        </w:rPr>
-        <w:t>GameEngine</w:t>
-      </w:r>
-      <w:proofErr w:type="spellEnd"/>
-      <w:r>
-        <w:rPr>
-          <w:sz w:val="24"/>
-          <w:szCs w:val="24"/>
-        </w:rPr>
-        <w:t xml:space="preserve"> </w:t>
+        <w:t xml:space="preserve">The State pattern implements the phases of the application, including the phases in the map editor, and the game play. The game play is divided into the following phases: Game Startup, Game Issue Order, and Game Execute Order phases. The context class of the State pattern is GameEngine </w:t>
       </w:r>
       <w:r>
         <w:rPr>
@@ -3200,7 +2437,6 @@
         </w:rPr>
         <w:t xml:space="preserve">Refactoring of </w:t>
       </w:r>
-      <w:proofErr w:type="spellStart"/>
       <w:r>
         <w:rPr>
           <w:i/>
@@ -3209,7 +2445,6 @@
         </w:rPr>
         <w:t>GameStartup</w:t>
       </w:r>
-      <w:proofErr w:type="spellEnd"/>
       <w:r>
         <w:rPr>
           <w:sz w:val="24"/>
@@ -3305,23 +2540,13 @@
         </w:rPr>
         <w:t xml:space="preserve">Refactoring of </w:t>
       </w:r>
-      <w:proofErr w:type="spellStart"/>
       <w:r>
         <w:rPr>
           <w:i/>
           <w:sz w:val="24"/>
           <w:szCs w:val="24"/>
         </w:rPr>
-        <w:t>GameIsssueOrder</w:t>
-      </w:r>
-      <w:proofErr w:type="spellEnd"/>
-      <w:r>
-        <w:rPr>
-          <w:i/>
-          <w:sz w:val="24"/>
-          <w:szCs w:val="24"/>
-        </w:rPr>
-        <w:t xml:space="preserve"> </w:t>
+        <w:t xml:space="preserve">GameIsssueOrder </w:t>
       </w:r>
       <w:r>
         <w:rPr>
@@ -3414,7 +2639,6 @@
         </w:rPr>
         <w:t xml:space="preserve">1.3 Refactoring of </w:t>
       </w:r>
-      <w:proofErr w:type="spellStart"/>
       <w:r>
         <w:rPr>
           <w:i/>
@@ -3423,7 +2647,6 @@
         </w:rPr>
         <w:t>GameExecuteOrder</w:t>
       </w:r>
-      <w:proofErr w:type="spellEnd"/>
       <w:r>
         <w:rPr>
           <w:sz w:val="24"/>
@@ -3440,7 +2663,6 @@
           <w:szCs w:val="24"/>
         </w:rPr>
       </w:pPr>
-      <w:proofErr w:type="gramStart"/>
       <w:r>
         <w:rPr>
           <w:sz w:val="28"/>
@@ -3448,7 +2670,6 @@
         </w:rPr>
         <w:t>Tests :</w:t>
       </w:r>
-      <w:proofErr w:type="gramEnd"/>
       <w:r>
         <w:rPr>
           <w:sz w:val="24"/>
@@ -3463,7 +2684,6 @@
         </w:rPr>
         <w:t xml:space="preserve"> tests to check the validity of execution of commands in their states. Invalid commands in a certain phase </w:t>
       </w:r>
-      <w:proofErr w:type="gramStart"/>
       <w:r>
         <w:rPr>
           <w:sz w:val="24"/>
@@ -3476,15 +2696,7 @@
           <w:sz w:val="24"/>
           <w:szCs w:val="24"/>
         </w:rPr>
-        <w:t xml:space="preserve"> allowed</w:t>
-      </w:r>
-      <w:proofErr w:type="gramEnd"/>
-      <w:r>
-        <w:rPr>
-          <w:sz w:val="24"/>
-          <w:szCs w:val="24"/>
-        </w:rPr>
-        <w:t xml:space="preserve"> to execute</w:t>
+        <w:t xml:space="preserve"> allowed to execute</w:t>
       </w:r>
     </w:p>
     <w:p>
@@ -3556,35 +2768,7 @@
           <w:sz w:val="24"/>
           <w:szCs w:val="24"/>
         </w:rPr>
-        <w:t xml:space="preserve"> Order class, the Invoker Class is the Player, and the Client class is the </w:t>
-      </w:r>
-      <w:proofErr w:type="spellStart"/>
-      <w:r>
-        <w:rPr>
-          <w:rFonts w:ascii="Times New Roman" w:hAnsi="Times New Roman" w:cs="Times New Roman"/>
-          <w:sz w:val="24"/>
-          <w:szCs w:val="24"/>
-        </w:rPr>
-        <w:t>GameEngine</w:t>
-      </w:r>
-      <w:proofErr w:type="spellEnd"/>
-      <w:r>
-        <w:rPr>
-          <w:rFonts w:ascii="Times New Roman" w:hAnsi="Times New Roman" w:cs="Times New Roman"/>
-          <w:sz w:val="24"/>
-          <w:szCs w:val="24"/>
-        </w:rPr>
-        <w:t xml:space="preserve">. The orders are created as the player executes its </w:t>
-      </w:r>
-      <w:proofErr w:type="spellStart"/>
-      <w:proofErr w:type="gramStart"/>
-      <w:r>
-        <w:rPr>
-          <w:rFonts w:ascii="Times New Roman" w:hAnsi="Times New Roman" w:cs="Times New Roman"/>
-          <w:sz w:val="24"/>
-          <w:szCs w:val="24"/>
-        </w:rPr>
-        <w:t>issue</w:t>
+        <w:t xml:space="preserve"> Order class, the Invoker Class is the Player, and the Client class is the GameEngine. The orders are created as the player executes its issue</w:t>
       </w:r>
       <w:r>
         <w:rPr>
@@ -3600,25 +2784,7 @@
           <w:sz w:val="24"/>
           <w:szCs w:val="24"/>
         </w:rPr>
-        <w:t>rder</w:t>
-      </w:r>
-      <w:proofErr w:type="spellEnd"/>
-      <w:r>
-        <w:rPr>
-          <w:rFonts w:ascii="Times New Roman" w:hAnsi="Times New Roman" w:cs="Times New Roman"/>
-          <w:sz w:val="24"/>
-          <w:szCs w:val="24"/>
-        </w:rPr>
-        <w:t>(</w:t>
-      </w:r>
-      <w:proofErr w:type="gramEnd"/>
-      <w:r>
-        <w:rPr>
-          <w:rFonts w:ascii="Times New Roman" w:hAnsi="Times New Roman" w:cs="Times New Roman"/>
-          <w:sz w:val="24"/>
-          <w:szCs w:val="24"/>
-        </w:rPr>
-        <w:t xml:space="preserve">) method, and the orders are </w:t>
+        <w:t xml:space="preserve">rder() method, and the orders are </w:t>
       </w:r>
       <w:r>
         <w:rPr>
@@ -3650,16 +2816,7 @@
           <w:sz w:val="24"/>
           <w:szCs w:val="24"/>
         </w:rPr>
-        <w:t xml:space="preserve"> orders from the Players using the </w:t>
-      </w:r>
-      <w:proofErr w:type="spellStart"/>
-      <w:r>
-        <w:rPr>
-          <w:rFonts w:ascii="Times New Roman" w:hAnsi="Times New Roman" w:cs="Times New Roman"/>
-          <w:sz w:val="24"/>
-          <w:szCs w:val="24"/>
-        </w:rPr>
-        <w:t>next</w:t>
+        <w:t xml:space="preserve"> orders from the Players using the next</w:t>
       </w:r>
       <w:r>
         <w:rPr>
@@ -3675,16 +2832,7 @@
           <w:sz w:val="24"/>
           <w:szCs w:val="24"/>
         </w:rPr>
-        <w:t>rder</w:t>
-      </w:r>
-      <w:proofErr w:type="spellEnd"/>
-      <w:r>
-        <w:rPr>
-          <w:rFonts w:ascii="Times New Roman" w:hAnsi="Times New Roman" w:cs="Times New Roman"/>
-          <w:sz w:val="24"/>
-          <w:szCs w:val="24"/>
-        </w:rPr>
-        <w:t>() method, then execut</w:t>
+        <w:t>rder() method, then execut</w:t>
       </w:r>
       <w:r>
         <w:rPr>
@@ -3728,25 +2876,7 @@
           <w:sz w:val="24"/>
           <w:szCs w:val="24"/>
         </w:rPr>
-        <w:t xml:space="preserve">Six Concrete Implementation of Abstract Order class are done: Advance, Airlift, Blockade, Bomb, Deploy, </w:t>
-      </w:r>
-      <w:proofErr w:type="gramStart"/>
-      <w:r>
-        <w:rPr>
-          <w:rFonts w:ascii="Times New Roman" w:hAnsi="Times New Roman" w:cs="Times New Roman"/>
-          <w:sz w:val="24"/>
-          <w:szCs w:val="24"/>
-        </w:rPr>
-        <w:t>Diplomacy</w:t>
-      </w:r>
-      <w:proofErr w:type="gramEnd"/>
-      <w:r>
-        <w:rPr>
-          <w:rFonts w:ascii="Times New Roman" w:hAnsi="Times New Roman" w:cs="Times New Roman"/>
-          <w:sz w:val="24"/>
-          <w:szCs w:val="24"/>
-        </w:rPr>
-        <w:t>.</w:t>
+        <w:t>Six Concrete Implementation of Abstract Order class are done: Advance, Airlift, Blockade, Bomb, Deploy, Diplomacy.</w:t>
       </w:r>
     </w:p>
     <w:p>
@@ -3796,7 +2926,6 @@
           <w:szCs w:val="24"/>
         </w:rPr>
       </w:pPr>
-      <w:proofErr w:type="gramStart"/>
       <w:r>
         <w:rPr>
           <w:rFonts w:ascii="Times New Roman" w:hAnsi="Times New Roman" w:cs="Times New Roman"/>
@@ -3805,7 +2934,6 @@
         </w:rPr>
         <w:t>Tests :</w:t>
       </w:r>
-      <w:proofErr w:type="gramEnd"/>
       <w:r>
         <w:rPr>
           <w:rFonts w:ascii="Times New Roman" w:hAnsi="Times New Roman" w:cs="Times New Roman"/>
@@ -3856,25 +2984,7 @@
           <w:sz w:val="28"/>
           <w:szCs w:val="28"/>
         </w:rPr>
-        <w:t xml:space="preserve"> </w:t>
-      </w:r>
-      <w:proofErr w:type="spellStart"/>
-      <w:r>
-        <w:rPr>
-          <w:rFonts w:ascii="Times New Roman" w:hAnsi="Times New Roman" w:cs="Times New Roman"/>
-          <w:sz w:val="28"/>
-          <w:szCs w:val="28"/>
-        </w:rPr>
-        <w:t>EditMap</w:t>
-      </w:r>
-      <w:proofErr w:type="spellEnd"/>
-      <w:r>
-        <w:rPr>
-          <w:rFonts w:ascii="Times New Roman" w:hAnsi="Times New Roman" w:cs="Times New Roman"/>
-          <w:sz w:val="28"/>
-          <w:szCs w:val="28"/>
-        </w:rPr>
-        <w:t xml:space="preserve"> for better modularity. </w:t>
+        <w:t xml:space="preserve"> EditMap for better modularity. </w:t>
       </w:r>
     </w:p>
     <w:p>
@@ -3894,43 +3004,7 @@
           <w:sz w:val="24"/>
           <w:szCs w:val="24"/>
         </w:rPr>
-        <w:t xml:space="preserve">Created new </w:t>
-      </w:r>
-      <w:proofErr w:type="spellStart"/>
-      <w:r>
-        <w:rPr>
-          <w:rFonts w:ascii="Times New Roman" w:hAnsi="Times New Roman" w:cs="Times New Roman"/>
-          <w:sz w:val="24"/>
-          <w:szCs w:val="24"/>
-        </w:rPr>
-        <w:t>LoadMap</w:t>
-      </w:r>
-      <w:proofErr w:type="spellEnd"/>
-      <w:r>
-        <w:rPr>
-          <w:rFonts w:ascii="Times New Roman" w:hAnsi="Times New Roman" w:cs="Times New Roman"/>
-          <w:sz w:val="24"/>
-          <w:szCs w:val="24"/>
-        </w:rPr>
-        <w:t xml:space="preserve"> class to load the existing map and new </w:t>
-      </w:r>
-      <w:proofErr w:type="spellStart"/>
-      <w:r>
-        <w:rPr>
-          <w:rFonts w:ascii="Times New Roman" w:hAnsi="Times New Roman" w:cs="Times New Roman"/>
-          <w:sz w:val="24"/>
-          <w:szCs w:val="24"/>
-        </w:rPr>
-        <w:t>CreateMap</w:t>
-      </w:r>
-      <w:proofErr w:type="spellEnd"/>
-      <w:r>
-        <w:rPr>
-          <w:rFonts w:ascii="Times New Roman" w:hAnsi="Times New Roman" w:cs="Times New Roman"/>
-          <w:sz w:val="24"/>
-          <w:szCs w:val="24"/>
-        </w:rPr>
-        <w:t xml:space="preserve"> class to create a new </w:t>
+        <w:t xml:space="preserve">Created new LoadMap class to load the existing map and new CreateMap class to create a new </w:t>
       </w:r>
       <w:r>
         <w:rPr>
@@ -4030,7 +3104,6 @@
         </w:rPr>
         <w:t xml:space="preserve">Refactoring of </w:t>
       </w:r>
-      <w:proofErr w:type="spellStart"/>
       <w:r>
         <w:rPr>
           <w:rFonts w:ascii="Times New Roman" w:hAnsi="Times New Roman" w:cs="Times New Roman"/>
@@ -4040,7 +3113,6 @@
         </w:rPr>
         <w:t>LoadMap</w:t>
       </w:r>
-      <w:proofErr w:type="spellEnd"/>
       <w:r>
         <w:rPr>
           <w:rFonts w:ascii="Times New Roman" w:hAnsi="Times New Roman" w:cs="Times New Roman"/>
@@ -4122,7 +3194,6 @@
         </w:rPr>
         <w:t xml:space="preserve">3.2 Refactoring of </w:t>
       </w:r>
-      <w:proofErr w:type="spellStart"/>
       <w:r>
         <w:rPr>
           <w:rFonts w:ascii="Times New Roman" w:hAnsi="Times New Roman" w:cs="Times New Roman"/>
@@ -4132,7 +3203,6 @@
         </w:rPr>
         <w:t>CreateMap</w:t>
       </w:r>
-      <w:proofErr w:type="spellEnd"/>
       <w:r>
         <w:rPr>
           <w:rFonts w:ascii="Times New Roman" w:hAnsi="Times New Roman" w:cs="Times New Roman"/>
@@ -4153,7 +3223,6 @@
           <w:szCs w:val="24"/>
         </w:rPr>
       </w:pPr>
-      <w:proofErr w:type="gramStart"/>
       <w:r>
         <w:rPr>
           <w:rFonts w:ascii="Times New Roman" w:hAnsi="Times New Roman" w:cs="Times New Roman"/>
@@ -4162,7 +3231,6 @@
         </w:rPr>
         <w:t>Tests :</w:t>
       </w:r>
-      <w:proofErr w:type="gramEnd"/>
       <w:r>
         <w:rPr>
           <w:rFonts w:ascii="Times New Roman" w:hAnsi="Times New Roman" w:cs="Times New Roman"/>
@@ -4265,25 +3333,7 @@
           <w:sz w:val="28"/>
           <w:szCs w:val="28"/>
         </w:rPr>
-        <w:t xml:space="preserve"> related command controls into a single </w:t>
-      </w:r>
-      <w:proofErr w:type="spellStart"/>
-      <w:r>
-        <w:rPr>
-          <w:rFonts w:ascii="Times New Roman" w:hAnsi="Times New Roman" w:cs="Times New Roman"/>
-          <w:sz w:val="28"/>
-          <w:szCs w:val="28"/>
-        </w:rPr>
-        <w:t>GameEngine</w:t>
-      </w:r>
-      <w:proofErr w:type="spellEnd"/>
-      <w:r>
-        <w:rPr>
-          <w:rFonts w:ascii="Times New Roman" w:hAnsi="Times New Roman" w:cs="Times New Roman"/>
-          <w:sz w:val="28"/>
-          <w:szCs w:val="28"/>
-        </w:rPr>
-        <w:t xml:space="preserve"> Class</w:t>
+        <w:t xml:space="preserve"> related command controls into a single GameEngine Class</w:t>
       </w:r>
     </w:p>
     <w:p>
@@ -4303,90 +3353,8 @@
           <w:sz w:val="24"/>
           <w:szCs w:val="24"/>
         </w:rPr>
-        <w:t xml:space="preserve">Previously, two classes namely </w:t>
-      </w:r>
-      <w:proofErr w:type="spellStart"/>
-      <w:r>
-        <w:rPr>
-          <w:rFonts w:ascii="Times New Roman" w:hAnsi="Times New Roman" w:cs="Times New Roman"/>
-          <w:sz w:val="24"/>
-          <w:szCs w:val="24"/>
-        </w:rPr>
-        <w:t>GameEngine</w:t>
-      </w:r>
-      <w:proofErr w:type="spellEnd"/>
-      <w:r>
-        <w:rPr>
-          <w:rFonts w:ascii="Times New Roman" w:hAnsi="Times New Roman" w:cs="Times New Roman"/>
-          <w:sz w:val="24"/>
-          <w:szCs w:val="24"/>
-        </w:rPr>
-        <w:t xml:space="preserve"> and </w:t>
-      </w:r>
-      <w:proofErr w:type="spellStart"/>
-      <w:r>
-        <w:rPr>
-          <w:rFonts w:ascii="Times New Roman" w:hAnsi="Times New Roman" w:cs="Times New Roman"/>
-          <w:sz w:val="24"/>
-          <w:szCs w:val="24"/>
-        </w:rPr>
-        <w:t>MapEngine</w:t>
-      </w:r>
-      <w:proofErr w:type="spellEnd"/>
-      <w:r>
-        <w:rPr>
-          <w:rFonts w:ascii="Times New Roman" w:hAnsi="Times New Roman" w:cs="Times New Roman"/>
-          <w:sz w:val="24"/>
-          <w:szCs w:val="24"/>
-        </w:rPr>
-        <w:t xml:space="preserve"> class existed. Main  method would transfer control to </w:t>
-      </w:r>
-      <w:proofErr w:type="spellStart"/>
-      <w:r>
-        <w:rPr>
-          <w:rFonts w:ascii="Times New Roman" w:hAnsi="Times New Roman" w:cs="Times New Roman"/>
-          <w:sz w:val="24"/>
-          <w:szCs w:val="24"/>
-        </w:rPr>
-        <w:t>GameEngine</w:t>
-      </w:r>
-      <w:proofErr w:type="spellEnd"/>
-      <w:r>
-        <w:rPr>
-          <w:rFonts w:ascii="Times New Roman" w:hAnsi="Times New Roman" w:cs="Times New Roman"/>
-          <w:sz w:val="24"/>
-          <w:szCs w:val="24"/>
-        </w:rPr>
-        <w:t xml:space="preserve"> for game related commands and to </w:t>
-      </w:r>
-      <w:proofErr w:type="spellStart"/>
-      <w:r>
-        <w:rPr>
-          <w:rFonts w:ascii="Times New Roman" w:hAnsi="Times New Roman" w:cs="Times New Roman"/>
-          <w:sz w:val="24"/>
-          <w:szCs w:val="24"/>
-        </w:rPr>
-        <w:t>MapEngine</w:t>
-      </w:r>
-      <w:proofErr w:type="spellEnd"/>
-      <w:r>
-        <w:rPr>
-          <w:rFonts w:ascii="Times New Roman" w:hAnsi="Times New Roman" w:cs="Times New Roman"/>
-          <w:sz w:val="24"/>
-          <w:szCs w:val="24"/>
-        </w:rPr>
-        <w:t xml:space="preserve"> for map related commands. Too many calls to and from main method were there. </w:t>
-      </w:r>
-      <w:proofErr w:type="gramStart"/>
-      <w:r>
-        <w:rPr>
-          <w:rFonts w:ascii="Times New Roman" w:hAnsi="Times New Roman" w:cs="Times New Roman"/>
-          <w:sz w:val="24"/>
-          <w:szCs w:val="24"/>
-        </w:rPr>
-        <w:t>So</w:t>
-      </w:r>
-      <w:proofErr w:type="gramEnd"/>
+        <w:t>Previously, two classes namely GameEngine and MapEngine class existed. Main  method would transfer control to GameEngine for game related commands and to MapEngine for map related commands. Too many calls to and from main method were there. So</w:t>
+      </w:r>
       <w:r>
         <w:rPr>
           <w:rFonts w:ascii="Times New Roman" w:hAnsi="Times New Roman" w:cs="Times New Roman"/>
@@ -4401,43 +3369,7 @@
           <w:sz w:val="24"/>
           <w:szCs w:val="24"/>
         </w:rPr>
-        <w:t xml:space="preserve"> both the class were merged into single </w:t>
-      </w:r>
-      <w:proofErr w:type="spellStart"/>
-      <w:r>
-        <w:rPr>
-          <w:rFonts w:ascii="Times New Roman" w:hAnsi="Times New Roman" w:cs="Times New Roman"/>
-          <w:sz w:val="24"/>
-          <w:szCs w:val="24"/>
-        </w:rPr>
-        <w:t>GameEngine</w:t>
-      </w:r>
-      <w:proofErr w:type="spellEnd"/>
-      <w:r>
-        <w:rPr>
-          <w:rFonts w:ascii="Times New Roman" w:hAnsi="Times New Roman" w:cs="Times New Roman"/>
-          <w:sz w:val="24"/>
-          <w:szCs w:val="24"/>
-        </w:rPr>
-        <w:t xml:space="preserve"> Class to directly access all the game and </w:t>
-      </w:r>
-      <w:proofErr w:type="spellStart"/>
-      <w:r>
-        <w:rPr>
-          <w:rFonts w:ascii="Times New Roman" w:hAnsi="Times New Roman" w:cs="Times New Roman"/>
-          <w:sz w:val="24"/>
-          <w:szCs w:val="24"/>
-        </w:rPr>
-        <w:t>mapedit</w:t>
-      </w:r>
-      <w:proofErr w:type="spellEnd"/>
-      <w:r>
-        <w:rPr>
-          <w:rFonts w:ascii="Times New Roman" w:hAnsi="Times New Roman" w:cs="Times New Roman"/>
-          <w:sz w:val="24"/>
-          <w:szCs w:val="24"/>
-        </w:rPr>
-        <w:t xml:space="preserve"> commands from one class</w:t>
+        <w:t xml:space="preserve"> both the class were merged into single GameEngine Class to directly access all the game and mapedit commands from one class</w:t>
       </w:r>
       <w:r>
         <w:rPr>
@@ -4477,8 +3409,8 @@
           <w:lang w:eastAsia="en-IN"/>
         </w:rPr>
         <w:drawing>
-          <wp:inline distT="0" distB="0" distL="0" distR="0" wp14:anchorId="41D382B1" wp14:editId="0A21D42E">
-            <wp:extent cx="5114925" cy="3914538"/>
+          <wp:inline distT="0" distB="0" distL="0" distR="0" wp14:anchorId="41D382B1" wp14:editId="52D6DFE8">
+            <wp:extent cx="4914900" cy="3761455"/>
             <wp:effectExtent l="0" t="0" r="0" b="0"/>
             <wp:docPr id="8" name="Picture 8"/>
             <wp:cNvGraphicFramePr>
@@ -4500,7 +3432,7 @@
                   <pic:spPr>
                     <a:xfrm>
                       <a:off x="0" y="0"/>
-                      <a:ext cx="5122455" cy="3920301"/>
+                      <a:ext cx="4923872" cy="3768322"/>
                     </a:xfrm>
                     <a:prstGeom prst="rect">
                       <a:avLst/>
@@ -4536,7 +3468,6 @@
         </w:rPr>
         <w:t xml:space="preserve">Refactoring of </w:t>
       </w:r>
-      <w:proofErr w:type="spellStart"/>
       <w:r>
         <w:rPr>
           <w:rFonts w:ascii="Times New Roman" w:hAnsi="Times New Roman" w:cs="Times New Roman"/>
@@ -4546,7 +3477,6 @@
         </w:rPr>
         <w:t>GameEngine</w:t>
       </w:r>
-      <w:proofErr w:type="spellEnd"/>
       <w:r>
         <w:rPr>
           <w:rFonts w:ascii="Times New Roman" w:hAnsi="Times New Roman" w:cs="Times New Roman"/>
@@ -4560,12 +3490,118 @@
       <w:pPr>
         <w:spacing w:after="200" w:line="276" w:lineRule="auto"/>
         <w:ind w:left="720"/>
-        <w:rPr>
-          <w:rFonts w:ascii="Times New Roman" w:hAnsi="Times New Roman" w:cs="Times New Roman"/>
-          <w:sz w:val="24"/>
-          <w:szCs w:val="24"/>
-        </w:rPr>
-      </w:pPr>
+        <w:jc w:val="center"/>
+        <w:rPr>
+          <w:rFonts w:ascii="Times New Roman" w:hAnsi="Times New Roman" w:cs="Times New Roman"/>
+          <w:sz w:val="24"/>
+          <w:szCs w:val="24"/>
+        </w:rPr>
+      </w:pPr>
+      <w:r>
+        <w:rPr>
+          <w:noProof/>
+          <w:lang w:eastAsia="en-IN"/>
+        </w:rPr>
+        <w:lastRenderedPageBreak/>
+        <w:drawing>
+          <wp:inline distT="0" distB="0" distL="0" distR="0" wp14:anchorId="3160D68E" wp14:editId="600CE69A">
+            <wp:extent cx="4454925" cy="4943475"/>
+            <wp:effectExtent l="0" t="0" r="3175" b="0"/>
+            <wp:docPr id="9" name="Picture 9"/>
+            <wp:cNvGraphicFramePr>
+              <a:graphicFrameLocks xmlns:a="http://schemas.openxmlformats.org/drawingml/2006/main" noChangeAspect="1"/>
+            </wp:cNvGraphicFramePr>
+            <a:graphic xmlns:a="http://schemas.openxmlformats.org/drawingml/2006/main">
+              <a:graphicData uri="http://schemas.openxmlformats.org/drawingml/2006/picture">
+                <pic:pic xmlns:pic="http://schemas.openxmlformats.org/drawingml/2006/picture">
+                  <pic:nvPicPr>
+                    <pic:cNvPr id="1" name=""/>
+                    <pic:cNvPicPr/>
+                  </pic:nvPicPr>
+                  <pic:blipFill>
+                    <a:blip r:embed="rId17"/>
+                    <a:stretch>
+                      <a:fillRect/>
+                    </a:stretch>
+                  </pic:blipFill>
+                  <pic:spPr>
+                    <a:xfrm>
+                      <a:off x="0" y="0"/>
+                      <a:ext cx="4462557" cy="4951944"/>
+                    </a:xfrm>
+                    <a:prstGeom prst="rect">
+                      <a:avLst/>
+                    </a:prstGeom>
+                  </pic:spPr>
+                </pic:pic>
+              </a:graphicData>
+            </a:graphic>
+          </wp:inline>
+        </w:drawing>
+      </w:r>
+    </w:p>
+    <w:p>
+      <w:pPr>
+        <w:spacing w:after="200" w:line="276" w:lineRule="auto"/>
+        <w:ind w:left="720"/>
+        <w:jc w:val="center"/>
+        <w:rPr>
+          <w:rFonts w:ascii="Times New Roman" w:hAnsi="Times New Roman" w:cs="Times New Roman"/>
+          <w:sz w:val="24"/>
+          <w:szCs w:val="24"/>
+        </w:rPr>
+      </w:pPr>
+      <w:r>
+        <w:rPr>
+          <w:rFonts w:ascii="Times New Roman" w:hAnsi="Times New Roman" w:cs="Times New Roman"/>
+          <w:sz w:val="24"/>
+          <w:szCs w:val="24"/>
+        </w:rPr>
+        <w:t xml:space="preserve">4.2 Refactoring of </w:t>
+      </w:r>
+      <w:r>
+        <w:rPr>
+          <w:rFonts w:ascii="Times New Roman" w:hAnsi="Times New Roman" w:cs="Times New Roman"/>
+          <w:i/>
+          <w:sz w:val="24"/>
+          <w:szCs w:val="24"/>
+        </w:rPr>
+        <w:t>runGame</w:t>
+      </w:r>
+      <w:r>
+        <w:rPr>
+          <w:rFonts w:ascii="Times New Roman" w:hAnsi="Times New Roman" w:cs="Times New Roman"/>
+          <w:i/>
+          <w:sz w:val="24"/>
+          <w:szCs w:val="24"/>
+        </w:rPr>
+        <w:t xml:space="preserve"> </w:t>
+      </w:r>
+      <w:r>
+        <w:rPr>
+          <w:rFonts w:ascii="Times New Roman" w:hAnsi="Times New Roman" w:cs="Times New Roman"/>
+          <w:sz w:val="24"/>
+          <w:szCs w:val="24"/>
+        </w:rPr>
+        <w:t xml:space="preserve">method from </w:t>
+      </w:r>
+      <w:r>
+        <w:rPr>
+          <w:rFonts w:ascii="Times New Roman" w:hAnsi="Times New Roman" w:cs="Times New Roman"/>
+          <w:i/>
+          <w:sz w:val="24"/>
+          <w:szCs w:val="24"/>
+        </w:rPr>
+        <w:t>GameEngine</w:t>
+      </w:r>
+      <w:r>
+        <w:rPr>
+          <w:rFonts w:ascii="Times New Roman" w:hAnsi="Times New Roman" w:cs="Times New Roman"/>
+          <w:sz w:val="24"/>
+          <w:szCs w:val="24"/>
+        </w:rPr>
+        <w:t xml:space="preserve"> class</w:t>
+      </w:r>
       <w:bookmarkStart w:id="0" w:name="_GoBack"/>
       <w:bookmarkEnd w:id="0"/>
     </w:p>
@@ -4580,18 +3616,6 @@
           <w:szCs w:val="24"/>
         </w:rPr>
       </w:pPr>
-    </w:p>
-    <w:p>
-      <w:pPr>
-        <w:pStyle w:val="ListParagraph"/>
-        <w:spacing w:after="200" w:line="276" w:lineRule="auto"/>
-        <w:jc w:val="both"/>
-        <w:rPr>
-          <w:rFonts w:ascii="Times New Roman" w:hAnsi="Times New Roman" w:cs="Times New Roman"/>
-          <w:sz w:val="24"/>
-          <w:szCs w:val="24"/>
-        </w:rPr>
-      </w:pPr>
       <w:r>
         <w:rPr>
           <w:rFonts w:ascii="Times New Roman" w:hAnsi="Times New Roman" w:cs="Times New Roman"/>
@@ -4606,25 +3630,7 @@
           <w:sz w:val="24"/>
           <w:szCs w:val="24"/>
         </w:rPr>
-        <w:t xml:space="preserve"> Tested whether correct phases are set in the </w:t>
-      </w:r>
-      <w:proofErr w:type="spellStart"/>
-      <w:r>
-        <w:rPr>
-          <w:rFonts w:ascii="Times New Roman" w:hAnsi="Times New Roman" w:cs="Times New Roman"/>
-          <w:sz w:val="24"/>
-          <w:szCs w:val="24"/>
-        </w:rPr>
-        <w:t>GameEngine</w:t>
-      </w:r>
-      <w:proofErr w:type="spellEnd"/>
-      <w:r>
-        <w:rPr>
-          <w:rFonts w:ascii="Times New Roman" w:hAnsi="Times New Roman" w:cs="Times New Roman"/>
-          <w:sz w:val="24"/>
-          <w:szCs w:val="24"/>
-        </w:rPr>
-        <w:t xml:space="preserve"> Class or not</w:t>
+        <w:t xml:space="preserve"> Tested whether correct phases are set in the GameEngine Class or not</w:t>
       </w:r>
     </w:p>
     <w:p>
@@ -4660,124 +3666,58 @@
           <w:sz w:val="28"/>
           <w:szCs w:val="28"/>
         </w:rPr>
-        <w:t xml:space="preserve">Migrated all game related methods to </w:t>
-      </w:r>
-      <w:proofErr w:type="spellStart"/>
+        <w:t>Migrated all game related methods to GameUtils package to remove clutter inside GameEngine</w:t>
+      </w:r>
+    </w:p>
+    <w:p>
+      <w:pPr>
+        <w:pStyle w:val="ListParagraph"/>
+        <w:spacing w:after="200" w:line="276" w:lineRule="auto"/>
+        <w:jc w:val="both"/>
+        <w:rPr>
+          <w:rFonts w:ascii="Times New Roman" w:hAnsi="Times New Roman" w:cs="Times New Roman"/>
+          <w:sz w:val="24"/>
+          <w:szCs w:val="24"/>
+        </w:rPr>
+      </w:pPr>
+      <w:r>
+        <w:rPr>
+          <w:rFonts w:ascii="Times New Roman" w:hAnsi="Times New Roman" w:cs="Times New Roman"/>
+          <w:sz w:val="24"/>
+          <w:szCs w:val="24"/>
+        </w:rPr>
+        <w:t>Functions including Reinforcement armies assignment, Random Number Generator for assigning countries to players randomly, assign cards to players on winning a battle all were refactored into separate class and moved under GameUtils package.</w:t>
+      </w:r>
+    </w:p>
+    <w:p>
+      <w:pPr>
+        <w:pStyle w:val="ListParagraph"/>
+        <w:spacing w:after="200" w:line="276" w:lineRule="auto"/>
+        <w:jc w:val="both"/>
+        <w:rPr>
+          <w:rFonts w:ascii="Times New Roman" w:hAnsi="Times New Roman" w:cs="Times New Roman"/>
+          <w:sz w:val="24"/>
+          <w:szCs w:val="24"/>
+        </w:rPr>
+      </w:pPr>
+    </w:p>
+    <w:p>
+      <w:pPr>
+        <w:pStyle w:val="ListParagraph"/>
+        <w:spacing w:after="200" w:line="276" w:lineRule="auto"/>
+        <w:jc w:val="both"/>
+        <w:rPr>
+          <w:rFonts w:ascii="Times New Roman" w:hAnsi="Times New Roman" w:cs="Times New Roman"/>
+          <w:sz w:val="24"/>
+          <w:szCs w:val="24"/>
+        </w:rPr>
+      </w:pPr>
       <w:r>
         <w:rPr>
           <w:rFonts w:ascii="Times New Roman" w:hAnsi="Times New Roman" w:cs="Times New Roman"/>
           <w:sz w:val="28"/>
           <w:szCs w:val="28"/>
         </w:rPr>
-        <w:t>GameUtils</w:t>
-      </w:r>
-      <w:proofErr w:type="spellEnd"/>
-      <w:r>
-        <w:rPr>
-          <w:rFonts w:ascii="Times New Roman" w:hAnsi="Times New Roman" w:cs="Times New Roman"/>
-          <w:sz w:val="28"/>
-          <w:szCs w:val="28"/>
-        </w:rPr>
-        <w:t xml:space="preserve"> package to remove clutter inside </w:t>
-      </w:r>
-      <w:proofErr w:type="spellStart"/>
-      <w:r>
-        <w:rPr>
-          <w:rFonts w:ascii="Times New Roman" w:hAnsi="Times New Roman" w:cs="Times New Roman"/>
-          <w:sz w:val="28"/>
-          <w:szCs w:val="28"/>
-        </w:rPr>
-        <w:t>GameEngine</w:t>
-      </w:r>
-      <w:proofErr w:type="spellEnd"/>
-    </w:p>
-    <w:p>
-      <w:pPr>
-        <w:pStyle w:val="ListParagraph"/>
-        <w:spacing w:after="200" w:line="276" w:lineRule="auto"/>
-        <w:jc w:val="both"/>
-        <w:rPr>
-          <w:rFonts w:ascii="Times New Roman" w:hAnsi="Times New Roman" w:cs="Times New Roman"/>
-          <w:sz w:val="24"/>
-          <w:szCs w:val="24"/>
-        </w:rPr>
-      </w:pPr>
-      <w:r>
-        <w:rPr>
-          <w:rFonts w:ascii="Times New Roman" w:hAnsi="Times New Roman" w:cs="Times New Roman"/>
-          <w:sz w:val="24"/>
-          <w:szCs w:val="24"/>
-        </w:rPr>
-        <w:t xml:space="preserve">Functions including Reinforcement </w:t>
-      </w:r>
-      <w:proofErr w:type="gramStart"/>
-      <w:r>
-        <w:rPr>
-          <w:rFonts w:ascii="Times New Roman" w:hAnsi="Times New Roman" w:cs="Times New Roman"/>
-          <w:sz w:val="24"/>
-          <w:szCs w:val="24"/>
-        </w:rPr>
-        <w:t>armies</w:t>
-      </w:r>
-      <w:proofErr w:type="gramEnd"/>
-      <w:r>
-        <w:rPr>
-          <w:rFonts w:ascii="Times New Roman" w:hAnsi="Times New Roman" w:cs="Times New Roman"/>
-          <w:sz w:val="24"/>
-          <w:szCs w:val="24"/>
-        </w:rPr>
-        <w:t xml:space="preserve"> assignment, Random Number Generator for assigning countries to players randomly, assign cards to players on winning a battle all were refactored into separate class and moved under </w:t>
-      </w:r>
-      <w:proofErr w:type="spellStart"/>
-      <w:r>
-        <w:rPr>
-          <w:rFonts w:ascii="Times New Roman" w:hAnsi="Times New Roman" w:cs="Times New Roman"/>
-          <w:sz w:val="24"/>
-          <w:szCs w:val="24"/>
-        </w:rPr>
-        <w:t>GameUtils</w:t>
-      </w:r>
-      <w:proofErr w:type="spellEnd"/>
-      <w:r>
-        <w:rPr>
-          <w:rFonts w:ascii="Times New Roman" w:hAnsi="Times New Roman" w:cs="Times New Roman"/>
-          <w:sz w:val="24"/>
-          <w:szCs w:val="24"/>
-        </w:rPr>
-        <w:t xml:space="preserve"> package.</w:t>
-      </w:r>
-    </w:p>
-    <w:p>
-      <w:pPr>
-        <w:pStyle w:val="ListParagraph"/>
-        <w:spacing w:after="200" w:line="276" w:lineRule="auto"/>
-        <w:jc w:val="both"/>
-        <w:rPr>
-          <w:rFonts w:ascii="Times New Roman" w:hAnsi="Times New Roman" w:cs="Times New Roman"/>
-          <w:sz w:val="24"/>
-          <w:szCs w:val="24"/>
-        </w:rPr>
-      </w:pPr>
-    </w:p>
-    <w:p>
-      <w:pPr>
-        <w:pStyle w:val="ListParagraph"/>
-        <w:spacing w:after="200" w:line="276" w:lineRule="auto"/>
-        <w:jc w:val="both"/>
-        <w:rPr>
-          <w:rFonts w:ascii="Times New Roman" w:hAnsi="Times New Roman" w:cs="Times New Roman"/>
-          <w:sz w:val="24"/>
-          <w:szCs w:val="24"/>
-        </w:rPr>
-      </w:pPr>
-      <w:proofErr w:type="gramStart"/>
-      <w:r>
-        <w:rPr>
-          <w:rFonts w:ascii="Times New Roman" w:hAnsi="Times New Roman" w:cs="Times New Roman"/>
-          <w:sz w:val="28"/>
-          <w:szCs w:val="28"/>
-        </w:rPr>
-        <w:lastRenderedPageBreak/>
         <w:t xml:space="preserve">Test </w:t>
       </w:r>
       <w:r>
@@ -4786,16 +3726,7 @@
           <w:sz w:val="24"/>
           <w:szCs w:val="24"/>
         </w:rPr>
-        <w:t>:</w:t>
-      </w:r>
-      <w:proofErr w:type="gramEnd"/>
-      <w:r>
-        <w:rPr>
-          <w:rFonts w:ascii="Times New Roman" w:hAnsi="Times New Roman" w:cs="Times New Roman"/>
-          <w:sz w:val="24"/>
-          <w:szCs w:val="24"/>
-        </w:rPr>
-        <w:t xml:space="preserve"> Tested Random Number Generation and Reinforcement army calculator </w:t>
+        <w:t xml:space="preserve">: Tested Random Number Generation and Reinforcement army calculator </w:t>
       </w:r>
     </w:p>
     <w:p>
@@ -4843,8 +3774,8 @@
       </w:pPr>
     </w:p>
     <w:sectPr>
-      <w:headerReference w:type="default" r:id="rId17"/>
-      <w:footerReference w:type="default" r:id="rId18"/>
+      <w:headerReference w:type="default" r:id="rId18"/>
+      <w:footerReference w:type="default" r:id="rId19"/>
       <w:pgSz w:w="11906" w:h="16838"/>
       <w:pgMar w:top="1440" w:right="1440" w:bottom="1440" w:left="1440" w:header="708" w:footer="708" w:gutter="0"/>
       <w:cols w:space="708"/>
@@ -8262,7 +7193,7 @@
 </file>
 
 <file path=customXml/itemProps1.xml><?xml version="1.0" encoding="utf-8"?>
-<ds:datastoreItem xmlns:ds="http://schemas.openxmlformats.org/officeDocument/2006/customXml" ds:itemID="{226A6DA0-587B-4806-9F2E-5A3957AB7734}">
+<ds:datastoreItem xmlns:ds="http://schemas.openxmlformats.org/officeDocument/2006/customXml" ds:itemID="{10B32553-6FDB-427C-9312-9682D48909D3}">
   <ds:schemaRefs>
     <ds:schemaRef ds:uri="http://schemas.openxmlformats.org/officeDocument/2006/bibliography"/>
   </ds:schemaRefs>

</xml_diff>

<commit_message>
Documentation added of refactoring for compareCommand method from GameEngine class
</commit_message>
<xml_diff>
--- a/Team19_Build_2_document.docx
+++ b/Team19_Build_2_document.docx
@@ -80,7 +80,27 @@
           <w:szCs w:val="28"/>
           <w:lang w:val="en-US"/>
         </w:rPr>
-        <w:t>Build 1 Architecture</w:t>
+        <w:t xml:space="preserve">Build </w:t>
+      </w:r>
+      <w:proofErr w:type="gramStart"/>
+      <w:r>
+        <w:rPr>
+          <w:rFonts w:ascii="Times New Roman" w:hAnsi="Times New Roman" w:cs="Times New Roman"/>
+          <w:sz w:val="28"/>
+          <w:szCs w:val="28"/>
+          <w:lang w:val="en-US"/>
+        </w:rPr>
+        <w:t>1</w:t>
+      </w:r>
+      <w:proofErr w:type="gramEnd"/>
+      <w:r>
+        <w:rPr>
+          <w:rFonts w:ascii="Times New Roman" w:hAnsi="Times New Roman" w:cs="Times New Roman"/>
+          <w:sz w:val="28"/>
+          <w:szCs w:val="28"/>
+          <w:lang w:val="en-US"/>
+        </w:rPr>
+        <w:t xml:space="preserve"> Architecture</w:t>
       </w:r>
     </w:p>
     <w:p>
@@ -668,7 +688,27 @@
           <w:szCs w:val="24"/>
           <w:lang w:val="en-US"/>
         </w:rPr>
-        <w:t>Here context class is GameEngine class.</w:t>
+        <w:t xml:space="preserve">Here context class is </w:t>
+      </w:r>
+      <w:proofErr w:type="spellStart"/>
+      <w:r>
+        <w:rPr>
+          <w:rFonts w:ascii="Times New Roman" w:hAnsi="Times New Roman" w:cs="Times New Roman"/>
+          <w:sz w:val="24"/>
+          <w:szCs w:val="24"/>
+          <w:lang w:val="en-US"/>
+        </w:rPr>
+        <w:t>GameEngine</w:t>
+      </w:r>
+      <w:proofErr w:type="spellEnd"/>
+      <w:r>
+        <w:rPr>
+          <w:rFonts w:ascii="Times New Roman" w:hAnsi="Times New Roman" w:cs="Times New Roman"/>
+          <w:sz w:val="24"/>
+          <w:szCs w:val="24"/>
+          <w:lang w:val="en-US"/>
+        </w:rPr>
+        <w:t xml:space="preserve"> class.</w:t>
       </w:r>
     </w:p>
     <w:p>
@@ -727,7 +767,27 @@
           <w:szCs w:val="24"/>
           <w:lang w:val="en-US"/>
         </w:rPr>
-        <w:t>divide our existing MapEdit and Game classes into different phases.</w:t>
+        <w:t xml:space="preserve">divide our existing </w:t>
+      </w:r>
+      <w:proofErr w:type="spellStart"/>
+      <w:r>
+        <w:rPr>
+          <w:rFonts w:ascii="Times New Roman" w:hAnsi="Times New Roman" w:cs="Times New Roman"/>
+          <w:sz w:val="24"/>
+          <w:szCs w:val="24"/>
+          <w:lang w:val="en-US"/>
+        </w:rPr>
+        <w:t>MapEdit</w:t>
+      </w:r>
+      <w:proofErr w:type="spellEnd"/>
+      <w:r>
+        <w:rPr>
+          <w:rFonts w:ascii="Times New Roman" w:hAnsi="Times New Roman" w:cs="Times New Roman"/>
+          <w:sz w:val="24"/>
+          <w:szCs w:val="24"/>
+          <w:lang w:val="en-US"/>
+        </w:rPr>
+        <w:t xml:space="preserve"> and Game classes into different phases.</w:t>
       </w:r>
     </w:p>
     <w:p>
@@ -745,14 +805,25 @@
           <w:lang w:val="en-US"/>
         </w:rPr>
       </w:pPr>
-      <w:r>
-        <w:rPr>
-          <w:rFonts w:ascii="Times New Roman" w:hAnsi="Times New Roman" w:cs="Times New Roman"/>
-          <w:sz w:val="24"/>
-          <w:szCs w:val="24"/>
-          <w:lang w:val="en-US"/>
-        </w:rPr>
-        <w:t>MapEdit class further divided into below phases</w:t>
+      <w:proofErr w:type="spellStart"/>
+      <w:r>
+        <w:rPr>
+          <w:rFonts w:ascii="Times New Roman" w:hAnsi="Times New Roman" w:cs="Times New Roman"/>
+          <w:sz w:val="24"/>
+          <w:szCs w:val="24"/>
+          <w:lang w:val="en-US"/>
+        </w:rPr>
+        <w:t>MapEdit</w:t>
+      </w:r>
+      <w:proofErr w:type="spellEnd"/>
+      <w:r>
+        <w:rPr>
+          <w:rFonts w:ascii="Times New Roman" w:hAnsi="Times New Roman" w:cs="Times New Roman"/>
+          <w:sz w:val="24"/>
+          <w:szCs w:val="24"/>
+          <w:lang w:val="en-US"/>
+        </w:rPr>
+        <w:t xml:space="preserve"> class further divided into below phases</w:t>
       </w:r>
     </w:p>
     <w:p>
@@ -770,6 +841,7 @@
           <w:lang w:val="en-US"/>
         </w:rPr>
       </w:pPr>
+      <w:proofErr w:type="spellStart"/>
       <w:r>
         <w:rPr>
           <w:rFonts w:ascii="Times New Roman" w:hAnsi="Times New Roman" w:cs="Times New Roman"/>
@@ -779,6 +851,7 @@
         </w:rPr>
         <w:t>PreMapLoad</w:t>
       </w:r>
+      <w:proofErr w:type="spellEnd"/>
     </w:p>
     <w:p>
       <w:pPr>
@@ -795,6 +868,7 @@
           <w:lang w:val="en-US"/>
         </w:rPr>
       </w:pPr>
+      <w:proofErr w:type="spellStart"/>
       <w:r>
         <w:rPr>
           <w:rFonts w:ascii="Times New Roman" w:hAnsi="Times New Roman" w:cs="Times New Roman"/>
@@ -804,6 +878,7 @@
         </w:rPr>
         <w:t>PostMapLoad</w:t>
       </w:r>
+      <w:proofErr w:type="spellEnd"/>
     </w:p>
     <w:p>
       <w:pPr>
@@ -845,6 +920,7 @@
           <w:lang w:val="en-US"/>
         </w:rPr>
       </w:pPr>
+      <w:proofErr w:type="spellStart"/>
       <w:r>
         <w:rPr>
           <w:rFonts w:ascii="Times New Roman" w:hAnsi="Times New Roman" w:cs="Times New Roman"/>
@@ -854,6 +930,7 @@
         </w:rPr>
         <w:t>StartUp</w:t>
       </w:r>
+      <w:proofErr w:type="spellEnd"/>
     </w:p>
     <w:p>
       <w:pPr>
@@ -870,6 +947,7 @@
           <w:lang w:val="en-US"/>
         </w:rPr>
       </w:pPr>
+      <w:proofErr w:type="spellStart"/>
       <w:r>
         <w:rPr>
           <w:rFonts w:ascii="Times New Roman" w:hAnsi="Times New Roman" w:cs="Times New Roman"/>
@@ -879,6 +957,7 @@
         </w:rPr>
         <w:t>IssueOrder</w:t>
       </w:r>
+      <w:proofErr w:type="spellEnd"/>
     </w:p>
     <w:p>
       <w:pPr>
@@ -895,6 +974,7 @@
           <w:lang w:val="en-US"/>
         </w:rPr>
       </w:pPr>
+      <w:proofErr w:type="spellStart"/>
       <w:r>
         <w:rPr>
           <w:rFonts w:ascii="Times New Roman" w:hAnsi="Times New Roman" w:cs="Times New Roman"/>
@@ -904,6 +984,7 @@
         </w:rPr>
         <w:t>ExecuteOrder</w:t>
       </w:r>
+      <w:proofErr w:type="spellEnd"/>
     </w:p>
     <w:p>
       <w:pPr>
@@ -1151,7 +1232,27 @@
           <w:szCs w:val="24"/>
           <w:lang w:val="en-US"/>
         </w:rPr>
-        <w:t>Here client is GameEngine class.</w:t>
+        <w:t xml:space="preserve">Here client is </w:t>
+      </w:r>
+      <w:proofErr w:type="spellStart"/>
+      <w:r>
+        <w:rPr>
+          <w:rFonts w:ascii="Times New Roman" w:hAnsi="Times New Roman" w:cs="Times New Roman"/>
+          <w:sz w:val="24"/>
+          <w:szCs w:val="24"/>
+          <w:lang w:val="en-US"/>
+        </w:rPr>
+        <w:t>GameEngine</w:t>
+      </w:r>
+      <w:proofErr w:type="spellEnd"/>
+      <w:r>
+        <w:rPr>
+          <w:rFonts w:ascii="Times New Roman" w:hAnsi="Times New Roman" w:cs="Times New Roman"/>
+          <w:sz w:val="24"/>
+          <w:szCs w:val="24"/>
+          <w:lang w:val="en-US"/>
+        </w:rPr>
+        <w:t xml:space="preserve"> class.</w:t>
       </w:r>
     </w:p>
     <w:p>
@@ -1429,8 +1530,18 @@
           <w:sz w:val="24"/>
           <w:szCs w:val="24"/>
         </w:rPr>
-        <w:t>The orders are created as the player executes its issue_order</w:t>
-      </w:r>
+        <w:t xml:space="preserve">The orders are created as the player executes its </w:t>
+      </w:r>
+      <w:proofErr w:type="spellStart"/>
+      <w:r>
+        <w:rPr>
+          <w:rFonts w:ascii="Times New Roman" w:hAnsi="Times New Roman" w:cs="Times New Roman"/>
+          <w:sz w:val="24"/>
+          <w:szCs w:val="24"/>
+        </w:rPr>
+        <w:t>issue_order</w:t>
+      </w:r>
+      <w:proofErr w:type="spellEnd"/>
       <w:r>
         <w:rPr>
           <w:rFonts w:ascii="Times New Roman" w:hAnsi="Times New Roman" w:cs="Times New Roman"/>
@@ -1445,8 +1556,18 @@
           <w:sz w:val="24"/>
           <w:szCs w:val="24"/>
         </w:rPr>
-        <w:t>() method, and the orders are executed when the GameEngine gets the Player’s orders from the Players using the next_order</w:t>
-      </w:r>
+        <w:t xml:space="preserve">() method, and the orders are executed when the GameEngine gets the Player’s orders from the Players using the </w:t>
+      </w:r>
+      <w:proofErr w:type="spellStart"/>
+      <w:r>
+        <w:rPr>
+          <w:rFonts w:ascii="Times New Roman" w:hAnsi="Times New Roman" w:cs="Times New Roman"/>
+          <w:sz w:val="24"/>
+          <w:szCs w:val="24"/>
+        </w:rPr>
+        <w:t>next_order</w:t>
+      </w:r>
+      <w:proofErr w:type="spellEnd"/>
       <w:r>
         <w:rPr>
           <w:rFonts w:ascii="Times New Roman" w:hAnsi="Times New Roman" w:cs="Times New Roman"/>
@@ -1461,15 +1582,33 @@
           <w:sz w:val="24"/>
           <w:szCs w:val="24"/>
         </w:rPr>
-        <w:t xml:space="preserve">() method, then executes the orders by calling the </w:t>
-      </w:r>
-      <w:r>
-        <w:rPr>
-          <w:rFonts w:ascii="Times New Roman" w:hAnsi="Times New Roman" w:cs="Times New Roman"/>
-          <w:sz w:val="24"/>
-          <w:szCs w:val="24"/>
-        </w:rPr>
-        <w:t>execute (</w:t>
+        <w:t xml:space="preserve">() method, then executes the orders by calling </w:t>
+      </w:r>
+      <w:proofErr w:type="gramStart"/>
+      <w:r>
+        <w:rPr>
+          <w:rFonts w:ascii="Times New Roman" w:hAnsi="Times New Roman" w:cs="Times New Roman"/>
+          <w:sz w:val="24"/>
+          <w:szCs w:val="24"/>
+        </w:rPr>
+        <w:t xml:space="preserve">the </w:t>
+      </w:r>
+      <w:r>
+        <w:rPr>
+          <w:rFonts w:ascii="Times New Roman" w:hAnsi="Times New Roman" w:cs="Times New Roman"/>
+          <w:sz w:val="24"/>
+          <w:szCs w:val="24"/>
+        </w:rPr>
+        <w:t>execute</w:t>
+      </w:r>
+      <w:proofErr w:type="gramEnd"/>
+      <w:r>
+        <w:rPr>
+          <w:rFonts w:ascii="Times New Roman" w:hAnsi="Times New Roman" w:cs="Times New Roman"/>
+          <w:sz w:val="24"/>
+          <w:szCs w:val="24"/>
+        </w:rPr>
+        <w:t xml:space="preserve"> (</w:t>
       </w:r>
       <w:r>
         <w:rPr>
@@ -1587,8 +1726,21 @@
           <w:lang w:val="en-US"/>
         </w:rPr>
         <w:lastRenderedPageBreak/>
-        <w:t>Possible Refactoring Targets :</w:t>
-      </w:r>
+        <w:t xml:space="preserve">Possible Refactoring </w:t>
+      </w:r>
+      <w:proofErr w:type="gramStart"/>
+      <w:r>
+        <w:rPr>
+          <w:rFonts w:ascii="Times New Roman" w:hAnsi="Times New Roman" w:cs="Times New Roman"/>
+          <w:b/>
+          <w:bCs/>
+          <w:sz w:val="32"/>
+          <w:szCs w:val="32"/>
+          <w:lang w:val="en-US"/>
+        </w:rPr>
+        <w:t>Targets :</w:t>
+      </w:r>
+      <w:proofErr w:type="gramEnd"/>
     </w:p>
     <w:p>
       <w:pPr>
@@ -1698,7 +1850,67 @@
           <w:szCs w:val="24"/>
           <w:lang w:val="en-US"/>
         </w:rPr>
-        <w:t xml:space="preserve"> Split EditMap functionality into CreateMap for non-existing map and LoadMap for existing map</w:t>
+        <w:t xml:space="preserve"> Split </w:t>
+      </w:r>
+      <w:proofErr w:type="spellStart"/>
+      <w:r>
+        <w:rPr>
+          <w:rFonts w:ascii="Times New Roman" w:hAnsi="Times New Roman" w:cs="Times New Roman"/>
+          <w:sz w:val="24"/>
+          <w:szCs w:val="24"/>
+          <w:lang w:val="en-US"/>
+        </w:rPr>
+        <w:t>EditMap</w:t>
+      </w:r>
+      <w:proofErr w:type="spellEnd"/>
+      <w:r>
+        <w:rPr>
+          <w:rFonts w:ascii="Times New Roman" w:hAnsi="Times New Roman" w:cs="Times New Roman"/>
+          <w:sz w:val="24"/>
+          <w:szCs w:val="24"/>
+          <w:lang w:val="en-US"/>
+        </w:rPr>
+        <w:t xml:space="preserve"> functionality into </w:t>
+      </w:r>
+      <w:proofErr w:type="spellStart"/>
+      <w:r>
+        <w:rPr>
+          <w:rFonts w:ascii="Times New Roman" w:hAnsi="Times New Roman" w:cs="Times New Roman"/>
+          <w:sz w:val="24"/>
+          <w:szCs w:val="24"/>
+          <w:lang w:val="en-US"/>
+        </w:rPr>
+        <w:t>CreateMap</w:t>
+      </w:r>
+      <w:proofErr w:type="spellEnd"/>
+      <w:r>
+        <w:rPr>
+          <w:rFonts w:ascii="Times New Roman" w:hAnsi="Times New Roman" w:cs="Times New Roman"/>
+          <w:sz w:val="24"/>
+          <w:szCs w:val="24"/>
+          <w:lang w:val="en-US"/>
+        </w:rPr>
+        <w:t xml:space="preserve"> for non-existing map and </w:t>
+      </w:r>
+      <w:proofErr w:type="spellStart"/>
+      <w:r>
+        <w:rPr>
+          <w:rFonts w:ascii="Times New Roman" w:hAnsi="Times New Roman" w:cs="Times New Roman"/>
+          <w:sz w:val="24"/>
+          <w:szCs w:val="24"/>
+          <w:lang w:val="en-US"/>
+        </w:rPr>
+        <w:t>LoadMap</w:t>
+      </w:r>
+      <w:proofErr w:type="spellEnd"/>
+      <w:r>
+        <w:rPr>
+          <w:rFonts w:ascii="Times New Roman" w:hAnsi="Times New Roman" w:cs="Times New Roman"/>
+          <w:sz w:val="24"/>
+          <w:szCs w:val="24"/>
+          <w:lang w:val="en-US"/>
+        </w:rPr>
+        <w:t xml:space="preserve"> for existing map</w:t>
       </w:r>
     </w:p>
     <w:p>
@@ -1728,7 +1940,87 @@
           <w:szCs w:val="24"/>
           <w:lang w:val="en-US"/>
         </w:rPr>
-        <w:t xml:space="preserve"> Merge MapEngine And GameEngine into one GameEngine class that handles entire control of the Game.</w:t>
+        <w:t xml:space="preserve"> Merge </w:t>
+      </w:r>
+      <w:proofErr w:type="spellStart"/>
+      <w:r>
+        <w:rPr>
+          <w:rFonts w:ascii="Times New Roman" w:hAnsi="Times New Roman" w:cs="Times New Roman"/>
+          <w:sz w:val="24"/>
+          <w:szCs w:val="24"/>
+          <w:lang w:val="en-US"/>
+        </w:rPr>
+        <w:t>MapEngine</w:t>
+      </w:r>
+      <w:proofErr w:type="spellEnd"/>
+      <w:r>
+        <w:rPr>
+          <w:rFonts w:ascii="Times New Roman" w:hAnsi="Times New Roman" w:cs="Times New Roman"/>
+          <w:sz w:val="24"/>
+          <w:szCs w:val="24"/>
+          <w:lang w:val="en-US"/>
+        </w:rPr>
+        <w:t xml:space="preserve"> </w:t>
+      </w:r>
+      <w:proofErr w:type="gramStart"/>
+      <w:r>
+        <w:rPr>
+          <w:rFonts w:ascii="Times New Roman" w:hAnsi="Times New Roman" w:cs="Times New Roman"/>
+          <w:sz w:val="24"/>
+          <w:szCs w:val="24"/>
+          <w:lang w:val="en-US"/>
+        </w:rPr>
+        <w:t>And</w:t>
+      </w:r>
+      <w:proofErr w:type="gramEnd"/>
+      <w:r>
+        <w:rPr>
+          <w:rFonts w:ascii="Times New Roman" w:hAnsi="Times New Roman" w:cs="Times New Roman"/>
+          <w:sz w:val="24"/>
+          <w:szCs w:val="24"/>
+          <w:lang w:val="en-US"/>
+        </w:rPr>
+        <w:t xml:space="preserve"> </w:t>
+      </w:r>
+      <w:proofErr w:type="spellStart"/>
+      <w:r>
+        <w:rPr>
+          <w:rFonts w:ascii="Times New Roman" w:hAnsi="Times New Roman" w:cs="Times New Roman"/>
+          <w:sz w:val="24"/>
+          <w:szCs w:val="24"/>
+          <w:lang w:val="en-US"/>
+        </w:rPr>
+        <w:t>GameEngine</w:t>
+      </w:r>
+      <w:proofErr w:type="spellEnd"/>
+      <w:r>
+        <w:rPr>
+          <w:rFonts w:ascii="Times New Roman" w:hAnsi="Times New Roman" w:cs="Times New Roman"/>
+          <w:sz w:val="24"/>
+          <w:szCs w:val="24"/>
+          <w:lang w:val="en-US"/>
+        </w:rPr>
+        <w:t xml:space="preserve"> into one </w:t>
+      </w:r>
+      <w:proofErr w:type="spellStart"/>
+      <w:r>
+        <w:rPr>
+          <w:rFonts w:ascii="Times New Roman" w:hAnsi="Times New Roman" w:cs="Times New Roman"/>
+          <w:sz w:val="24"/>
+          <w:szCs w:val="24"/>
+          <w:lang w:val="en-US"/>
+        </w:rPr>
+        <w:t>GameEngine</w:t>
+      </w:r>
+      <w:proofErr w:type="spellEnd"/>
+      <w:r>
+        <w:rPr>
+          <w:rFonts w:ascii="Times New Roman" w:hAnsi="Times New Roman" w:cs="Times New Roman"/>
+          <w:sz w:val="24"/>
+          <w:szCs w:val="24"/>
+          <w:lang w:val="en-US"/>
+        </w:rPr>
+        <w:t xml:space="preserve"> class that handles entire control of the Game.</w:t>
       </w:r>
     </w:p>
     <w:p>
@@ -1758,7 +2050,27 @@
           <w:szCs w:val="24"/>
           <w:lang w:val="en-US"/>
         </w:rPr>
-        <w:t xml:space="preserve"> Move all functions related to Game in GameUtils package.</w:t>
+        <w:t xml:space="preserve"> Move all functions related to Game in </w:t>
+      </w:r>
+      <w:proofErr w:type="spellStart"/>
+      <w:r>
+        <w:rPr>
+          <w:rFonts w:ascii="Times New Roman" w:hAnsi="Times New Roman" w:cs="Times New Roman"/>
+          <w:sz w:val="24"/>
+          <w:szCs w:val="24"/>
+          <w:lang w:val="en-US"/>
+        </w:rPr>
+        <w:t>GameUtils</w:t>
+      </w:r>
+      <w:proofErr w:type="spellEnd"/>
+      <w:r>
+        <w:rPr>
+          <w:rFonts w:ascii="Times New Roman" w:hAnsi="Times New Roman" w:cs="Times New Roman"/>
+          <w:sz w:val="24"/>
+          <w:szCs w:val="24"/>
+          <w:lang w:val="en-US"/>
+        </w:rPr>
+        <w:t xml:space="preserve"> package.</w:t>
       </w:r>
     </w:p>
     <w:p>
@@ -1788,7 +2100,47 @@
           <w:szCs w:val="24"/>
           <w:lang w:val="en-US"/>
         </w:rPr>
-        <w:t xml:space="preserve"> Remove ContinentID from Country Class since BelongsToContinent is already </w:t>
+        <w:t xml:space="preserve"> Remove </w:t>
+      </w:r>
+      <w:proofErr w:type="spellStart"/>
+      <w:r>
+        <w:rPr>
+          <w:rFonts w:ascii="Times New Roman" w:hAnsi="Times New Roman" w:cs="Times New Roman"/>
+          <w:sz w:val="24"/>
+          <w:szCs w:val="24"/>
+          <w:lang w:val="en-US"/>
+        </w:rPr>
+        <w:t>ContinentID</w:t>
+      </w:r>
+      <w:proofErr w:type="spellEnd"/>
+      <w:r>
+        <w:rPr>
+          <w:rFonts w:ascii="Times New Roman" w:hAnsi="Times New Roman" w:cs="Times New Roman"/>
+          <w:sz w:val="24"/>
+          <w:szCs w:val="24"/>
+          <w:lang w:val="en-US"/>
+        </w:rPr>
+        <w:t xml:space="preserve"> from Country Class since </w:t>
+      </w:r>
+      <w:proofErr w:type="spellStart"/>
+      <w:r>
+        <w:rPr>
+          <w:rFonts w:ascii="Times New Roman" w:hAnsi="Times New Roman" w:cs="Times New Roman"/>
+          <w:sz w:val="24"/>
+          <w:szCs w:val="24"/>
+          <w:lang w:val="en-US"/>
+        </w:rPr>
+        <w:t>BelongsToContinent</w:t>
+      </w:r>
+      <w:proofErr w:type="spellEnd"/>
+      <w:r>
+        <w:rPr>
+          <w:rFonts w:ascii="Times New Roman" w:hAnsi="Times New Roman" w:cs="Times New Roman"/>
+          <w:sz w:val="24"/>
+          <w:szCs w:val="24"/>
+          <w:lang w:val="en-US"/>
+        </w:rPr>
+        <w:t xml:space="preserve"> is already </w:t>
       </w:r>
       <w:r>
         <w:rPr>
@@ -1827,7 +2179,27 @@
           <w:szCs w:val="24"/>
           <w:lang w:val="en-US"/>
         </w:rPr>
-        <w:t xml:space="preserve"> Remove getPlayerFromPlayerID since it </w:t>
+        <w:t xml:space="preserve"> Remove </w:t>
+      </w:r>
+      <w:proofErr w:type="spellStart"/>
+      <w:r>
+        <w:rPr>
+          <w:rFonts w:ascii="Times New Roman" w:hAnsi="Times New Roman" w:cs="Times New Roman"/>
+          <w:sz w:val="24"/>
+          <w:szCs w:val="24"/>
+          <w:lang w:val="en-US"/>
+        </w:rPr>
+        <w:t>getPlayerFromPlayerID</w:t>
+      </w:r>
+      <w:proofErr w:type="spellEnd"/>
+      <w:r>
+        <w:rPr>
+          <w:rFonts w:ascii="Times New Roman" w:hAnsi="Times New Roman" w:cs="Times New Roman"/>
+          <w:sz w:val="24"/>
+          <w:szCs w:val="24"/>
+          <w:lang w:val="en-US"/>
+        </w:rPr>
+        <w:t xml:space="preserve"> since it </w:t>
       </w:r>
       <w:r>
         <w:rPr>
@@ -1902,26 +2274,59 @@
           <w:szCs w:val="24"/>
           <w:lang w:val="en-US"/>
         </w:rPr>
-        <w:t xml:space="preserve"> getCountryFromCountryName</w:t>
-      </w:r>
-      <w:r>
-        <w:rPr>
-          <w:rFonts w:ascii="Times New Roman" w:hAnsi="Times New Roman" w:cs="Times New Roman"/>
-          <w:sz w:val="24"/>
-          <w:szCs w:val="24"/>
-          <w:lang w:val="en-US"/>
-        </w:rPr>
-        <w:t>()</w:t>
-      </w:r>
-      <w:r>
-        <w:rPr>
-          <w:rFonts w:ascii="Times New Roman" w:hAnsi="Times New Roman" w:cs="Times New Roman"/>
-          <w:sz w:val="24"/>
-          <w:szCs w:val="24"/>
-          <w:lang w:val="en-US"/>
-        </w:rPr>
-        <w:t xml:space="preserve"> to getCountry</w:t>
-      </w:r>
+        <w:t xml:space="preserve"> </w:t>
+      </w:r>
+      <w:proofErr w:type="spellStart"/>
+      <w:proofErr w:type="gramStart"/>
+      <w:r>
+        <w:rPr>
+          <w:rFonts w:ascii="Times New Roman" w:hAnsi="Times New Roman" w:cs="Times New Roman"/>
+          <w:sz w:val="24"/>
+          <w:szCs w:val="24"/>
+          <w:lang w:val="en-US"/>
+        </w:rPr>
+        <w:t>getCountryFromCountryName</w:t>
+      </w:r>
+      <w:proofErr w:type="spellEnd"/>
+      <w:r>
+        <w:rPr>
+          <w:rFonts w:ascii="Times New Roman" w:hAnsi="Times New Roman" w:cs="Times New Roman"/>
+          <w:sz w:val="24"/>
+          <w:szCs w:val="24"/>
+          <w:lang w:val="en-US"/>
+        </w:rPr>
+        <w:t>(</w:t>
+      </w:r>
+      <w:proofErr w:type="gramEnd"/>
+      <w:r>
+        <w:rPr>
+          <w:rFonts w:ascii="Times New Roman" w:hAnsi="Times New Roman" w:cs="Times New Roman"/>
+          <w:sz w:val="24"/>
+          <w:szCs w:val="24"/>
+          <w:lang w:val="en-US"/>
+        </w:rPr>
+        <w:t>)</w:t>
+      </w:r>
+      <w:r>
+        <w:rPr>
+          <w:rFonts w:ascii="Times New Roman" w:hAnsi="Times New Roman" w:cs="Times New Roman"/>
+          <w:sz w:val="24"/>
+          <w:szCs w:val="24"/>
+          <w:lang w:val="en-US"/>
+        </w:rPr>
+        <w:t xml:space="preserve"> to </w:t>
+      </w:r>
+      <w:proofErr w:type="spellStart"/>
+      <w:r>
+        <w:rPr>
+          <w:rFonts w:ascii="Times New Roman" w:hAnsi="Times New Roman" w:cs="Times New Roman"/>
+          <w:sz w:val="24"/>
+          <w:szCs w:val="24"/>
+          <w:lang w:val="en-US"/>
+        </w:rPr>
+        <w:t>getCountry</w:t>
+      </w:r>
+      <w:proofErr w:type="spellEnd"/>
       <w:r>
         <w:rPr>
           <w:rFonts w:ascii="Times New Roman" w:hAnsi="Times New Roman" w:cs="Times New Roman"/>
@@ -1959,7 +2364,58 @@
           <w:szCs w:val="24"/>
           <w:lang w:val="en-US"/>
         </w:rPr>
-        <w:t xml:space="preserve"> Rename getContinentFromContinentName() to getContinent(). [Continent.java]</w:t>
+        <w:t xml:space="preserve"> Rename </w:t>
+      </w:r>
+      <w:proofErr w:type="spellStart"/>
+      <w:proofErr w:type="gramStart"/>
+      <w:r>
+        <w:rPr>
+          <w:rFonts w:ascii="Times New Roman" w:hAnsi="Times New Roman" w:cs="Times New Roman"/>
+          <w:sz w:val="24"/>
+          <w:szCs w:val="24"/>
+          <w:lang w:val="en-US"/>
+        </w:rPr>
+        <w:t>getContinentFromContinentName</w:t>
+      </w:r>
+      <w:proofErr w:type="spellEnd"/>
+      <w:r>
+        <w:rPr>
+          <w:rFonts w:ascii="Times New Roman" w:hAnsi="Times New Roman" w:cs="Times New Roman"/>
+          <w:sz w:val="24"/>
+          <w:szCs w:val="24"/>
+          <w:lang w:val="en-US"/>
+        </w:rPr>
+        <w:t>(</w:t>
+      </w:r>
+      <w:proofErr w:type="gramEnd"/>
+      <w:r>
+        <w:rPr>
+          <w:rFonts w:ascii="Times New Roman" w:hAnsi="Times New Roman" w:cs="Times New Roman"/>
+          <w:sz w:val="24"/>
+          <w:szCs w:val="24"/>
+          <w:lang w:val="en-US"/>
+        </w:rPr>
+        <w:t xml:space="preserve">) to </w:t>
+      </w:r>
+      <w:proofErr w:type="spellStart"/>
+      <w:r>
+        <w:rPr>
+          <w:rFonts w:ascii="Times New Roman" w:hAnsi="Times New Roman" w:cs="Times New Roman"/>
+          <w:sz w:val="24"/>
+          <w:szCs w:val="24"/>
+          <w:lang w:val="en-US"/>
+        </w:rPr>
+        <w:t>getContinent</w:t>
+      </w:r>
+      <w:proofErr w:type="spellEnd"/>
+      <w:r>
+        <w:rPr>
+          <w:rFonts w:ascii="Times New Roman" w:hAnsi="Times New Roman" w:cs="Times New Roman"/>
+          <w:sz w:val="24"/>
+          <w:szCs w:val="24"/>
+          <w:lang w:val="en-US"/>
+        </w:rPr>
+        <w:t>(). [Continent.java]</w:t>
       </w:r>
     </w:p>
     <w:p>
@@ -1989,7 +2445,58 @@
           <w:szCs w:val="24"/>
           <w:lang w:val="en-US"/>
         </w:rPr>
-        <w:t xml:space="preserve"> Merge displayEditorMap() and displayGameMap() into one. [ShowMap.java]</w:t>
+        <w:t xml:space="preserve"> Merge </w:t>
+      </w:r>
+      <w:proofErr w:type="spellStart"/>
+      <w:proofErr w:type="gramStart"/>
+      <w:r>
+        <w:rPr>
+          <w:rFonts w:ascii="Times New Roman" w:hAnsi="Times New Roman" w:cs="Times New Roman"/>
+          <w:sz w:val="24"/>
+          <w:szCs w:val="24"/>
+          <w:lang w:val="en-US"/>
+        </w:rPr>
+        <w:t>displayEditorMap</w:t>
+      </w:r>
+      <w:proofErr w:type="spellEnd"/>
+      <w:r>
+        <w:rPr>
+          <w:rFonts w:ascii="Times New Roman" w:hAnsi="Times New Roman" w:cs="Times New Roman"/>
+          <w:sz w:val="24"/>
+          <w:szCs w:val="24"/>
+          <w:lang w:val="en-US"/>
+        </w:rPr>
+        <w:t>(</w:t>
+      </w:r>
+      <w:proofErr w:type="gramEnd"/>
+      <w:r>
+        <w:rPr>
+          <w:rFonts w:ascii="Times New Roman" w:hAnsi="Times New Roman" w:cs="Times New Roman"/>
+          <w:sz w:val="24"/>
+          <w:szCs w:val="24"/>
+          <w:lang w:val="en-US"/>
+        </w:rPr>
+        <w:t xml:space="preserve">) and </w:t>
+      </w:r>
+      <w:proofErr w:type="spellStart"/>
+      <w:r>
+        <w:rPr>
+          <w:rFonts w:ascii="Times New Roman" w:hAnsi="Times New Roman" w:cs="Times New Roman"/>
+          <w:sz w:val="24"/>
+          <w:szCs w:val="24"/>
+          <w:lang w:val="en-US"/>
+        </w:rPr>
+        <w:t>displayGameMap</w:t>
+      </w:r>
+      <w:proofErr w:type="spellEnd"/>
+      <w:r>
+        <w:rPr>
+          <w:rFonts w:ascii="Times New Roman" w:hAnsi="Times New Roman" w:cs="Times New Roman"/>
+          <w:sz w:val="24"/>
+          <w:szCs w:val="24"/>
+          <w:lang w:val="en-US"/>
+        </w:rPr>
+        <w:t>() into one. [ShowMap.java]</w:t>
       </w:r>
     </w:p>
     <w:p>
@@ -2019,7 +2526,27 @@
           <w:szCs w:val="24"/>
           <w:lang w:val="en-US"/>
         </w:rPr>
-        <w:t xml:space="preserve"> Rename d_PlayerList to Players to store all the players of the game. [Main.java]</w:t>
+        <w:t xml:space="preserve"> Rename </w:t>
+      </w:r>
+      <w:proofErr w:type="spellStart"/>
+      <w:r>
+        <w:rPr>
+          <w:rFonts w:ascii="Times New Roman" w:hAnsi="Times New Roman" w:cs="Times New Roman"/>
+          <w:sz w:val="24"/>
+          <w:szCs w:val="24"/>
+          <w:lang w:val="en-US"/>
+        </w:rPr>
+        <w:t>d_PlayerList</w:t>
+      </w:r>
+      <w:proofErr w:type="spellEnd"/>
+      <w:r>
+        <w:rPr>
+          <w:rFonts w:ascii="Times New Roman" w:hAnsi="Times New Roman" w:cs="Times New Roman"/>
+          <w:sz w:val="24"/>
+          <w:szCs w:val="24"/>
+          <w:lang w:val="en-US"/>
+        </w:rPr>
+        <w:t xml:space="preserve"> to Players to store all the players of the game. [Main.java]</w:t>
       </w:r>
     </w:p>
     <w:p>
@@ -2051,6 +2578,8 @@
         </w:rPr>
         <w:t xml:space="preserve"> Rename </w:t>
       </w:r>
+      <w:proofErr w:type="spellStart"/>
+      <w:proofErr w:type="gramStart"/>
       <w:r>
         <w:rPr>
           <w:rFonts w:ascii="Times New Roman" w:hAnsi="Times New Roman" w:cs="Times New Roman"/>
@@ -2060,14 +2589,45 @@
         </w:rPr>
         <w:t>removeContinentFromContinentList</w:t>
       </w:r>
-      <w:r>
-        <w:rPr>
-          <w:rFonts w:ascii="Times New Roman" w:hAnsi="Times New Roman" w:cs="Times New Roman"/>
-          <w:sz w:val="24"/>
-          <w:szCs w:val="24"/>
-          <w:lang w:val="en-US"/>
-        </w:rPr>
-        <w:t>() to removeContinent(). [Map.java]</w:t>
+      <w:proofErr w:type="spellEnd"/>
+      <w:r>
+        <w:rPr>
+          <w:rFonts w:ascii="Times New Roman" w:hAnsi="Times New Roman" w:cs="Times New Roman"/>
+          <w:sz w:val="24"/>
+          <w:szCs w:val="24"/>
+          <w:lang w:val="en-US"/>
+        </w:rPr>
+        <w:t>(</w:t>
+      </w:r>
+      <w:proofErr w:type="gramEnd"/>
+      <w:r>
+        <w:rPr>
+          <w:rFonts w:ascii="Times New Roman" w:hAnsi="Times New Roman" w:cs="Times New Roman"/>
+          <w:sz w:val="24"/>
+          <w:szCs w:val="24"/>
+          <w:lang w:val="en-US"/>
+        </w:rPr>
+        <w:t xml:space="preserve">) to </w:t>
+      </w:r>
+      <w:proofErr w:type="spellStart"/>
+      <w:r>
+        <w:rPr>
+          <w:rFonts w:ascii="Times New Roman" w:hAnsi="Times New Roman" w:cs="Times New Roman"/>
+          <w:sz w:val="24"/>
+          <w:szCs w:val="24"/>
+          <w:lang w:val="en-US"/>
+        </w:rPr>
+        <w:t>removeContinent</w:t>
+      </w:r>
+      <w:proofErr w:type="spellEnd"/>
+      <w:r>
+        <w:rPr>
+          <w:rFonts w:ascii="Times New Roman" w:hAnsi="Times New Roman" w:cs="Times New Roman"/>
+          <w:sz w:val="24"/>
+          <w:szCs w:val="24"/>
+          <w:lang w:val="en-US"/>
+        </w:rPr>
+        <w:t>(). [Map.java]</w:t>
       </w:r>
     </w:p>
     <w:p>
@@ -2097,7 +2657,58 @@
           <w:szCs w:val="24"/>
           <w:lang w:val="en-US"/>
         </w:rPr>
-        <w:t xml:space="preserve"> Rename addContinentToContinentList() to addContinent(). [Map.java]</w:t>
+        <w:t xml:space="preserve"> Rename </w:t>
+      </w:r>
+      <w:proofErr w:type="spellStart"/>
+      <w:proofErr w:type="gramStart"/>
+      <w:r>
+        <w:rPr>
+          <w:rFonts w:ascii="Times New Roman" w:hAnsi="Times New Roman" w:cs="Times New Roman"/>
+          <w:sz w:val="24"/>
+          <w:szCs w:val="24"/>
+          <w:lang w:val="en-US"/>
+        </w:rPr>
+        <w:t>addContinentToContinentList</w:t>
+      </w:r>
+      <w:proofErr w:type="spellEnd"/>
+      <w:r>
+        <w:rPr>
+          <w:rFonts w:ascii="Times New Roman" w:hAnsi="Times New Roman" w:cs="Times New Roman"/>
+          <w:sz w:val="24"/>
+          <w:szCs w:val="24"/>
+          <w:lang w:val="en-US"/>
+        </w:rPr>
+        <w:t>(</w:t>
+      </w:r>
+      <w:proofErr w:type="gramEnd"/>
+      <w:r>
+        <w:rPr>
+          <w:rFonts w:ascii="Times New Roman" w:hAnsi="Times New Roman" w:cs="Times New Roman"/>
+          <w:sz w:val="24"/>
+          <w:szCs w:val="24"/>
+          <w:lang w:val="en-US"/>
+        </w:rPr>
+        <w:t xml:space="preserve">) to </w:t>
+      </w:r>
+      <w:proofErr w:type="spellStart"/>
+      <w:r>
+        <w:rPr>
+          <w:rFonts w:ascii="Times New Roman" w:hAnsi="Times New Roman" w:cs="Times New Roman"/>
+          <w:sz w:val="24"/>
+          <w:szCs w:val="24"/>
+          <w:lang w:val="en-US"/>
+        </w:rPr>
+        <w:t>addContinent</w:t>
+      </w:r>
+      <w:proofErr w:type="spellEnd"/>
+      <w:r>
+        <w:rPr>
+          <w:rFonts w:ascii="Times New Roman" w:hAnsi="Times New Roman" w:cs="Times New Roman"/>
+          <w:sz w:val="24"/>
+          <w:szCs w:val="24"/>
+          <w:lang w:val="en-US"/>
+        </w:rPr>
+        <w:t>(). [Map.java]</w:t>
       </w:r>
     </w:p>
     <w:p>
@@ -2127,7 +2738,58 @@
           <w:szCs w:val="24"/>
           <w:lang w:val="en-US"/>
         </w:rPr>
-        <w:t xml:space="preserve"> Rename removeCountryFromCountryList() to removeCountry(). [Continent.java]</w:t>
+        <w:t xml:space="preserve"> Rename </w:t>
+      </w:r>
+      <w:proofErr w:type="spellStart"/>
+      <w:proofErr w:type="gramStart"/>
+      <w:r>
+        <w:rPr>
+          <w:rFonts w:ascii="Times New Roman" w:hAnsi="Times New Roman" w:cs="Times New Roman"/>
+          <w:sz w:val="24"/>
+          <w:szCs w:val="24"/>
+          <w:lang w:val="en-US"/>
+        </w:rPr>
+        <w:t>removeCountryFromCountryList</w:t>
+      </w:r>
+      <w:proofErr w:type="spellEnd"/>
+      <w:r>
+        <w:rPr>
+          <w:rFonts w:ascii="Times New Roman" w:hAnsi="Times New Roman" w:cs="Times New Roman"/>
+          <w:sz w:val="24"/>
+          <w:szCs w:val="24"/>
+          <w:lang w:val="en-US"/>
+        </w:rPr>
+        <w:t>(</w:t>
+      </w:r>
+      <w:proofErr w:type="gramEnd"/>
+      <w:r>
+        <w:rPr>
+          <w:rFonts w:ascii="Times New Roman" w:hAnsi="Times New Roman" w:cs="Times New Roman"/>
+          <w:sz w:val="24"/>
+          <w:szCs w:val="24"/>
+          <w:lang w:val="en-US"/>
+        </w:rPr>
+        <w:t xml:space="preserve">) to </w:t>
+      </w:r>
+      <w:proofErr w:type="spellStart"/>
+      <w:r>
+        <w:rPr>
+          <w:rFonts w:ascii="Times New Roman" w:hAnsi="Times New Roman" w:cs="Times New Roman"/>
+          <w:sz w:val="24"/>
+          <w:szCs w:val="24"/>
+          <w:lang w:val="en-US"/>
+        </w:rPr>
+        <w:t>removeCountry</w:t>
+      </w:r>
+      <w:proofErr w:type="spellEnd"/>
+      <w:r>
+        <w:rPr>
+          <w:rFonts w:ascii="Times New Roman" w:hAnsi="Times New Roman" w:cs="Times New Roman"/>
+          <w:sz w:val="24"/>
+          <w:szCs w:val="24"/>
+          <w:lang w:val="en-US"/>
+        </w:rPr>
+        <w:t>(). [Continent.java]</w:t>
       </w:r>
     </w:p>
     <w:p>
@@ -2157,7 +2819,58 @@
           <w:szCs w:val="24"/>
           <w:lang w:val="en-US"/>
         </w:rPr>
-        <w:t xml:space="preserve"> Rename addCountryToCountryList() to addCountry(). [Continent.java]</w:t>
+        <w:t xml:space="preserve"> Rename </w:t>
+      </w:r>
+      <w:proofErr w:type="spellStart"/>
+      <w:proofErr w:type="gramStart"/>
+      <w:r>
+        <w:rPr>
+          <w:rFonts w:ascii="Times New Roman" w:hAnsi="Times New Roman" w:cs="Times New Roman"/>
+          <w:sz w:val="24"/>
+          <w:szCs w:val="24"/>
+          <w:lang w:val="en-US"/>
+        </w:rPr>
+        <w:t>addCountryToCountryList</w:t>
+      </w:r>
+      <w:proofErr w:type="spellEnd"/>
+      <w:r>
+        <w:rPr>
+          <w:rFonts w:ascii="Times New Roman" w:hAnsi="Times New Roman" w:cs="Times New Roman"/>
+          <w:sz w:val="24"/>
+          <w:szCs w:val="24"/>
+          <w:lang w:val="en-US"/>
+        </w:rPr>
+        <w:t>(</w:t>
+      </w:r>
+      <w:proofErr w:type="gramEnd"/>
+      <w:r>
+        <w:rPr>
+          <w:rFonts w:ascii="Times New Roman" w:hAnsi="Times New Roman" w:cs="Times New Roman"/>
+          <w:sz w:val="24"/>
+          <w:szCs w:val="24"/>
+          <w:lang w:val="en-US"/>
+        </w:rPr>
+        <w:t xml:space="preserve">) to </w:t>
+      </w:r>
+      <w:proofErr w:type="spellStart"/>
+      <w:r>
+        <w:rPr>
+          <w:rFonts w:ascii="Times New Roman" w:hAnsi="Times New Roman" w:cs="Times New Roman"/>
+          <w:sz w:val="24"/>
+          <w:szCs w:val="24"/>
+          <w:lang w:val="en-US"/>
+        </w:rPr>
+        <w:t>addCountry</w:t>
+      </w:r>
+      <w:proofErr w:type="spellEnd"/>
+      <w:r>
+        <w:rPr>
+          <w:rFonts w:ascii="Times New Roman" w:hAnsi="Times New Roman" w:cs="Times New Roman"/>
+          <w:sz w:val="24"/>
+          <w:szCs w:val="24"/>
+          <w:lang w:val="en-US"/>
+        </w:rPr>
+        <w:t>(). [Continent.java]</w:t>
       </w:r>
     </w:p>
     <w:p>
@@ -2351,7 +3064,23 @@
           <w:sz w:val="24"/>
           <w:szCs w:val="24"/>
         </w:rPr>
-        <w:t xml:space="preserve">The State pattern implements the phases of the application, including the phases in the map editor, and the game play. The game play is divided into the following phases: Game Startup, Game Issue Order, and Game Execute Order phases. The context class of the State pattern is GameEngine </w:t>
+        <w:t xml:space="preserve">The State pattern implements the phases of the application, including the phases in the map editor, and the game play. The game play is divided into the following phases: Game </w:t>
+      </w:r>
+      <w:proofErr w:type="spellStart"/>
+      <w:r>
+        <w:rPr>
+          <w:sz w:val="24"/>
+          <w:szCs w:val="24"/>
+        </w:rPr>
+        <w:t>Startup</w:t>
+      </w:r>
+      <w:proofErr w:type="spellEnd"/>
+      <w:r>
+        <w:rPr>
+          <w:sz w:val="24"/>
+          <w:szCs w:val="24"/>
+        </w:rPr>
+        <w:t xml:space="preserve">, Game Issue Order, and Game Execute Order phases. The context class of the State pattern is GameEngine </w:t>
       </w:r>
       <w:r>
         <w:rPr>
@@ -2437,6 +3166,7 @@
         </w:rPr>
         <w:t xml:space="preserve">Refactoring of </w:t>
       </w:r>
+      <w:proofErr w:type="spellStart"/>
       <w:r>
         <w:rPr>
           <w:i/>
@@ -2445,6 +3175,7 @@
         </w:rPr>
         <w:t>GameStartup</w:t>
       </w:r>
+      <w:proofErr w:type="spellEnd"/>
       <w:r>
         <w:rPr>
           <w:sz w:val="24"/>
@@ -2540,13 +3271,23 @@
         </w:rPr>
         <w:t xml:space="preserve">Refactoring of </w:t>
       </w:r>
+      <w:proofErr w:type="spellStart"/>
       <w:r>
         <w:rPr>
           <w:i/>
           <w:sz w:val="24"/>
           <w:szCs w:val="24"/>
         </w:rPr>
-        <w:t xml:space="preserve">GameIsssueOrder </w:t>
+        <w:t>GameIsssueOrder</w:t>
+      </w:r>
+      <w:proofErr w:type="spellEnd"/>
+      <w:r>
+        <w:rPr>
+          <w:i/>
+          <w:sz w:val="24"/>
+          <w:szCs w:val="24"/>
+        </w:rPr>
+        <w:t xml:space="preserve"> </w:t>
       </w:r>
       <w:r>
         <w:rPr>
@@ -2639,6 +3380,7 @@
         </w:rPr>
         <w:t xml:space="preserve">1.3 Refactoring of </w:t>
       </w:r>
+      <w:proofErr w:type="spellStart"/>
       <w:r>
         <w:rPr>
           <w:i/>
@@ -2647,6 +3389,7 @@
         </w:rPr>
         <w:t>GameExecuteOrder</w:t>
       </w:r>
+      <w:proofErr w:type="spellEnd"/>
       <w:r>
         <w:rPr>
           <w:sz w:val="24"/>
@@ -2663,6 +3406,7 @@
           <w:szCs w:val="24"/>
         </w:rPr>
       </w:pPr>
+      <w:proofErr w:type="gramStart"/>
       <w:r>
         <w:rPr>
           <w:sz w:val="28"/>
@@ -2670,6 +3414,7 @@
         </w:rPr>
         <w:t>Tests :</w:t>
       </w:r>
+      <w:proofErr w:type="gramEnd"/>
       <w:r>
         <w:rPr>
           <w:sz w:val="24"/>
@@ -2684,6 +3429,7 @@
         </w:rPr>
         <w:t xml:space="preserve"> tests to check the validity of execution of commands in their states. Invalid commands in a certain phase </w:t>
       </w:r>
+      <w:proofErr w:type="gramStart"/>
       <w:r>
         <w:rPr>
           <w:sz w:val="24"/>
@@ -2696,7 +3442,15 @@
           <w:sz w:val="24"/>
           <w:szCs w:val="24"/>
         </w:rPr>
-        <w:t xml:space="preserve"> allowed to execute</w:t>
+        <w:t xml:space="preserve"> allowed</w:t>
+      </w:r>
+      <w:proofErr w:type="gramEnd"/>
+      <w:r>
+        <w:rPr>
+          <w:sz w:val="24"/>
+          <w:szCs w:val="24"/>
+        </w:rPr>
+        <w:t xml:space="preserve"> to execute</w:t>
       </w:r>
     </w:p>
     <w:p>
@@ -2768,7 +3522,17 @@
           <w:sz w:val="24"/>
           <w:szCs w:val="24"/>
         </w:rPr>
-        <w:t xml:space="preserve"> Order class, the Invoker Class is the Player, and the Client class is the GameEngine. The orders are created as the player executes its issue</w:t>
+        <w:t xml:space="preserve"> Order class, the Invoker Class is the Player, and the Client class is the GameEngine. The orders are created as the player executes its </w:t>
+      </w:r>
+      <w:proofErr w:type="spellStart"/>
+      <w:proofErr w:type="gramStart"/>
+      <w:r>
+        <w:rPr>
+          <w:rFonts w:ascii="Times New Roman" w:hAnsi="Times New Roman" w:cs="Times New Roman"/>
+          <w:sz w:val="24"/>
+          <w:szCs w:val="24"/>
+        </w:rPr>
+        <w:t>issue</w:t>
       </w:r>
       <w:r>
         <w:rPr>
@@ -2784,7 +3548,25 @@
           <w:sz w:val="24"/>
           <w:szCs w:val="24"/>
         </w:rPr>
-        <w:t xml:space="preserve">rder() method, and the orders are </w:t>
+        <w:t>rder</w:t>
+      </w:r>
+      <w:proofErr w:type="spellEnd"/>
+      <w:r>
+        <w:rPr>
+          <w:rFonts w:ascii="Times New Roman" w:hAnsi="Times New Roman" w:cs="Times New Roman"/>
+          <w:sz w:val="24"/>
+          <w:szCs w:val="24"/>
+        </w:rPr>
+        <w:t>(</w:t>
+      </w:r>
+      <w:proofErr w:type="gramEnd"/>
+      <w:r>
+        <w:rPr>
+          <w:rFonts w:ascii="Times New Roman" w:hAnsi="Times New Roman" w:cs="Times New Roman"/>
+          <w:sz w:val="24"/>
+          <w:szCs w:val="24"/>
+        </w:rPr>
+        <w:t xml:space="preserve">) method, and the orders are </w:t>
       </w:r>
       <w:r>
         <w:rPr>
@@ -2816,7 +3598,16 @@
           <w:sz w:val="24"/>
           <w:szCs w:val="24"/>
         </w:rPr>
-        <w:t xml:space="preserve"> orders from the Players using the next</w:t>
+        <w:t xml:space="preserve"> orders from the Players using the </w:t>
+      </w:r>
+      <w:proofErr w:type="spellStart"/>
+      <w:r>
+        <w:rPr>
+          <w:rFonts w:ascii="Times New Roman" w:hAnsi="Times New Roman" w:cs="Times New Roman"/>
+          <w:sz w:val="24"/>
+          <w:szCs w:val="24"/>
+        </w:rPr>
+        <w:t>next</w:t>
       </w:r>
       <w:r>
         <w:rPr>
@@ -2832,7 +3623,16 @@
           <w:sz w:val="24"/>
           <w:szCs w:val="24"/>
         </w:rPr>
-        <w:t>rder() method, then execut</w:t>
+        <w:t>rder</w:t>
+      </w:r>
+      <w:proofErr w:type="spellEnd"/>
+      <w:r>
+        <w:rPr>
+          <w:rFonts w:ascii="Times New Roman" w:hAnsi="Times New Roman" w:cs="Times New Roman"/>
+          <w:sz w:val="24"/>
+          <w:szCs w:val="24"/>
+        </w:rPr>
+        <w:t>() method, then execut</w:t>
       </w:r>
       <w:r>
         <w:rPr>
@@ -2876,7 +3676,25 @@
           <w:sz w:val="24"/>
           <w:szCs w:val="24"/>
         </w:rPr>
-        <w:t>Six Concrete Implementation of Abstract Order class are done: Advance, Airlift, Blockade, Bomb, Deploy, Diplomacy.</w:t>
+        <w:t xml:space="preserve">Six Concrete Implementation of Abstract Order class are done: Advance, Airlift, Blockade, Bomb, Deploy, </w:t>
+      </w:r>
+      <w:proofErr w:type="gramStart"/>
+      <w:r>
+        <w:rPr>
+          <w:rFonts w:ascii="Times New Roman" w:hAnsi="Times New Roman" w:cs="Times New Roman"/>
+          <w:sz w:val="24"/>
+          <w:szCs w:val="24"/>
+        </w:rPr>
+        <w:t>Diplomacy</w:t>
+      </w:r>
+      <w:proofErr w:type="gramEnd"/>
+      <w:r>
+        <w:rPr>
+          <w:rFonts w:ascii="Times New Roman" w:hAnsi="Times New Roman" w:cs="Times New Roman"/>
+          <w:sz w:val="24"/>
+          <w:szCs w:val="24"/>
+        </w:rPr>
+        <w:t>.</w:t>
       </w:r>
     </w:p>
     <w:p>
@@ -2926,6 +3744,7 @@
           <w:szCs w:val="24"/>
         </w:rPr>
       </w:pPr>
+      <w:proofErr w:type="gramStart"/>
       <w:r>
         <w:rPr>
           <w:rFonts w:ascii="Times New Roman" w:hAnsi="Times New Roman" w:cs="Times New Roman"/>
@@ -2934,6 +3753,7 @@
         </w:rPr>
         <w:t>Tests :</w:t>
       </w:r>
+      <w:proofErr w:type="gramEnd"/>
       <w:r>
         <w:rPr>
           <w:rFonts w:ascii="Times New Roman" w:hAnsi="Times New Roman" w:cs="Times New Roman"/>
@@ -2984,7 +3804,25 @@
           <w:sz w:val="28"/>
           <w:szCs w:val="28"/>
         </w:rPr>
-        <w:t xml:space="preserve"> EditMap for better modularity. </w:t>
+        <w:t xml:space="preserve"> </w:t>
+      </w:r>
+      <w:proofErr w:type="spellStart"/>
+      <w:r>
+        <w:rPr>
+          <w:rFonts w:ascii="Times New Roman" w:hAnsi="Times New Roman" w:cs="Times New Roman"/>
+          <w:sz w:val="28"/>
+          <w:szCs w:val="28"/>
+        </w:rPr>
+        <w:t>EditMap</w:t>
+      </w:r>
+      <w:proofErr w:type="spellEnd"/>
+      <w:r>
+        <w:rPr>
+          <w:rFonts w:ascii="Times New Roman" w:hAnsi="Times New Roman" w:cs="Times New Roman"/>
+          <w:sz w:val="28"/>
+          <w:szCs w:val="28"/>
+        </w:rPr>
+        <w:t xml:space="preserve"> for better modularity. </w:t>
       </w:r>
     </w:p>
     <w:p>
@@ -3004,7 +3842,43 @@
           <w:sz w:val="24"/>
           <w:szCs w:val="24"/>
         </w:rPr>
-        <w:t xml:space="preserve">Created new LoadMap class to load the existing map and new CreateMap class to create a new </w:t>
+        <w:t xml:space="preserve">Created new </w:t>
+      </w:r>
+      <w:proofErr w:type="spellStart"/>
+      <w:r>
+        <w:rPr>
+          <w:rFonts w:ascii="Times New Roman" w:hAnsi="Times New Roman" w:cs="Times New Roman"/>
+          <w:sz w:val="24"/>
+          <w:szCs w:val="24"/>
+        </w:rPr>
+        <w:t>LoadMap</w:t>
+      </w:r>
+      <w:proofErr w:type="spellEnd"/>
+      <w:r>
+        <w:rPr>
+          <w:rFonts w:ascii="Times New Roman" w:hAnsi="Times New Roman" w:cs="Times New Roman"/>
+          <w:sz w:val="24"/>
+          <w:szCs w:val="24"/>
+        </w:rPr>
+        <w:t xml:space="preserve"> class to load the existing map and new </w:t>
+      </w:r>
+      <w:proofErr w:type="spellStart"/>
+      <w:r>
+        <w:rPr>
+          <w:rFonts w:ascii="Times New Roman" w:hAnsi="Times New Roman" w:cs="Times New Roman"/>
+          <w:sz w:val="24"/>
+          <w:szCs w:val="24"/>
+        </w:rPr>
+        <w:t>CreateMap</w:t>
+      </w:r>
+      <w:proofErr w:type="spellEnd"/>
+      <w:r>
+        <w:rPr>
+          <w:rFonts w:ascii="Times New Roman" w:hAnsi="Times New Roman" w:cs="Times New Roman"/>
+          <w:sz w:val="24"/>
+          <w:szCs w:val="24"/>
+        </w:rPr>
+        <w:t xml:space="preserve"> class to create a new </w:t>
       </w:r>
       <w:r>
         <w:rPr>
@@ -3104,6 +3978,7 @@
         </w:rPr>
         <w:t xml:space="preserve">Refactoring of </w:t>
       </w:r>
+      <w:proofErr w:type="spellStart"/>
       <w:r>
         <w:rPr>
           <w:rFonts w:ascii="Times New Roman" w:hAnsi="Times New Roman" w:cs="Times New Roman"/>
@@ -3113,6 +3988,7 @@
         </w:rPr>
         <w:t>LoadMap</w:t>
       </w:r>
+      <w:proofErr w:type="spellEnd"/>
       <w:r>
         <w:rPr>
           <w:rFonts w:ascii="Times New Roman" w:hAnsi="Times New Roman" w:cs="Times New Roman"/>
@@ -3194,6 +4070,7 @@
         </w:rPr>
         <w:t xml:space="preserve">3.2 Refactoring of </w:t>
       </w:r>
+      <w:proofErr w:type="spellStart"/>
       <w:r>
         <w:rPr>
           <w:rFonts w:ascii="Times New Roman" w:hAnsi="Times New Roman" w:cs="Times New Roman"/>
@@ -3203,6 +4080,7 @@
         </w:rPr>
         <w:t>CreateMap</w:t>
       </w:r>
+      <w:proofErr w:type="spellEnd"/>
       <w:r>
         <w:rPr>
           <w:rFonts w:ascii="Times New Roman" w:hAnsi="Times New Roman" w:cs="Times New Roman"/>
@@ -3223,6 +4101,7 @@
           <w:szCs w:val="24"/>
         </w:rPr>
       </w:pPr>
+      <w:proofErr w:type="gramStart"/>
       <w:r>
         <w:rPr>
           <w:rFonts w:ascii="Times New Roman" w:hAnsi="Times New Roman" w:cs="Times New Roman"/>
@@ -3231,6 +4110,7 @@
         </w:rPr>
         <w:t>Tests :</w:t>
       </w:r>
+      <w:proofErr w:type="gramEnd"/>
       <w:r>
         <w:rPr>
           <w:rFonts w:ascii="Times New Roman" w:hAnsi="Times New Roman" w:cs="Times New Roman"/>
@@ -3353,8 +4233,54 @@
           <w:sz w:val="24"/>
           <w:szCs w:val="24"/>
         </w:rPr>
-        <w:t>Previously, two classes namely GameEngine and MapEngine class existed. Main  method would transfer control to GameEngine for game related commands and to MapEngine for map related commands. Too many calls to and from main method were there. So</w:t>
-      </w:r>
+        <w:t xml:space="preserve">Previously, two classes namely GameEngine and </w:t>
+      </w:r>
+      <w:proofErr w:type="spellStart"/>
+      <w:r>
+        <w:rPr>
+          <w:rFonts w:ascii="Times New Roman" w:hAnsi="Times New Roman" w:cs="Times New Roman"/>
+          <w:sz w:val="24"/>
+          <w:szCs w:val="24"/>
+        </w:rPr>
+        <w:t>MapEngine</w:t>
+      </w:r>
+      <w:proofErr w:type="spellEnd"/>
+      <w:r>
+        <w:rPr>
+          <w:rFonts w:ascii="Times New Roman" w:hAnsi="Times New Roman" w:cs="Times New Roman"/>
+          <w:sz w:val="24"/>
+          <w:szCs w:val="24"/>
+        </w:rPr>
+        <w:t xml:space="preserve"> class existed. Main  method would transfer control to GameEngine for game related commands and to </w:t>
+      </w:r>
+      <w:proofErr w:type="spellStart"/>
+      <w:r>
+        <w:rPr>
+          <w:rFonts w:ascii="Times New Roman" w:hAnsi="Times New Roman" w:cs="Times New Roman"/>
+          <w:sz w:val="24"/>
+          <w:szCs w:val="24"/>
+        </w:rPr>
+        <w:t>MapEngine</w:t>
+      </w:r>
+      <w:proofErr w:type="spellEnd"/>
+      <w:r>
+        <w:rPr>
+          <w:rFonts w:ascii="Times New Roman" w:hAnsi="Times New Roman" w:cs="Times New Roman"/>
+          <w:sz w:val="24"/>
+          <w:szCs w:val="24"/>
+        </w:rPr>
+        <w:t xml:space="preserve"> for map related commands. Too many calls to and from main method were there. </w:t>
+      </w:r>
+      <w:proofErr w:type="gramStart"/>
+      <w:r>
+        <w:rPr>
+          <w:rFonts w:ascii="Times New Roman" w:hAnsi="Times New Roman" w:cs="Times New Roman"/>
+          <w:sz w:val="24"/>
+          <w:szCs w:val="24"/>
+        </w:rPr>
+        <w:t>So</w:t>
+      </w:r>
+      <w:proofErr w:type="gramEnd"/>
       <w:r>
         <w:rPr>
           <w:rFonts w:ascii="Times New Roman" w:hAnsi="Times New Roman" w:cs="Times New Roman"/>
@@ -3369,7 +4295,25 @@
           <w:sz w:val="24"/>
           <w:szCs w:val="24"/>
         </w:rPr>
-        <w:t xml:space="preserve"> both the class were merged into single GameEngine Class to directly access all the game and mapedit commands from one class</w:t>
+        <w:t xml:space="preserve"> both the class were merged into single GameEngine Class to directly access all the game and </w:t>
+      </w:r>
+      <w:proofErr w:type="spellStart"/>
+      <w:r>
+        <w:rPr>
+          <w:rFonts w:ascii="Times New Roman" w:hAnsi="Times New Roman" w:cs="Times New Roman"/>
+          <w:sz w:val="24"/>
+          <w:szCs w:val="24"/>
+        </w:rPr>
+        <w:t>mapedit</w:t>
+      </w:r>
+      <w:proofErr w:type="spellEnd"/>
+      <w:r>
+        <w:rPr>
+          <w:rFonts w:ascii="Times New Roman" w:hAnsi="Times New Roman" w:cs="Times New Roman"/>
+          <w:sz w:val="24"/>
+          <w:szCs w:val="24"/>
+        </w:rPr>
+        <w:t xml:space="preserve"> commands from one class</w:t>
       </w:r>
       <w:r>
         <w:rPr>
@@ -3559,6 +4503,7 @@
         </w:rPr>
         <w:t xml:space="preserve">4.2 Refactoring of </w:t>
       </w:r>
+      <w:proofErr w:type="spellStart"/>
       <w:r>
         <w:rPr>
           <w:rFonts w:ascii="Times New Roman" w:hAnsi="Times New Roman" w:cs="Times New Roman"/>
@@ -3568,6 +4513,7 @@
         </w:rPr>
         <w:t>runGame</w:t>
       </w:r>
+      <w:proofErr w:type="spellEnd"/>
       <w:r>
         <w:rPr>
           <w:rFonts w:ascii="Times New Roman" w:hAnsi="Times New Roman" w:cs="Times New Roman"/>
@@ -3601,9 +4547,134 @@
           <w:szCs w:val="24"/>
         </w:rPr>
         <w:t xml:space="preserve"> class</w:t>
+      </w:r>
+    </w:p>
+    <w:p>
+      <w:pPr>
+        <w:pStyle w:val="ListParagraph"/>
+        <w:spacing w:after="200" w:line="276" w:lineRule="auto"/>
+        <w:jc w:val="center"/>
+        <w:rPr>
+          <w:rFonts w:ascii="Times New Roman" w:hAnsi="Times New Roman" w:cs="Times New Roman"/>
+          <w:sz w:val="24"/>
+          <w:szCs w:val="28"/>
+        </w:rPr>
+      </w:pPr>
+      <w:r>
+        <w:rPr>
+          <w:noProof/>
+          <w:lang w:eastAsia="en-IN"/>
+        </w:rPr>
+        <w:lastRenderedPageBreak/>
+        <w:drawing>
+          <wp:inline distT="0" distB="0" distL="0" distR="0" wp14:anchorId="5C6E2C03" wp14:editId="752479ED">
+            <wp:extent cx="5048250" cy="3979387"/>
+            <wp:effectExtent l="0" t="0" r="0" b="2540"/>
+            <wp:docPr id="10" name="Picture 10"/>
+            <wp:cNvGraphicFramePr>
+              <a:graphicFrameLocks xmlns:a="http://schemas.openxmlformats.org/drawingml/2006/main" noChangeAspect="1"/>
+            </wp:cNvGraphicFramePr>
+            <a:graphic xmlns:a="http://schemas.openxmlformats.org/drawingml/2006/main">
+              <a:graphicData uri="http://schemas.openxmlformats.org/drawingml/2006/picture">
+                <pic:pic xmlns:pic="http://schemas.openxmlformats.org/drawingml/2006/picture">
+                  <pic:nvPicPr>
+                    <pic:cNvPr id="1" name=""/>
+                    <pic:cNvPicPr/>
+                  </pic:nvPicPr>
+                  <pic:blipFill>
+                    <a:blip r:embed="rId18"/>
+                    <a:stretch>
+                      <a:fillRect/>
+                    </a:stretch>
+                  </pic:blipFill>
+                  <pic:spPr>
+                    <a:xfrm>
+                      <a:off x="0" y="0"/>
+                      <a:ext cx="5049533" cy="3980398"/>
+                    </a:xfrm>
+                    <a:prstGeom prst="rect">
+                      <a:avLst/>
+                    </a:prstGeom>
+                  </pic:spPr>
+                </pic:pic>
+              </a:graphicData>
+            </a:graphic>
+          </wp:inline>
+        </w:drawing>
+      </w:r>
+    </w:p>
+    <w:p>
+      <w:pPr>
+        <w:pStyle w:val="ListParagraph"/>
+        <w:spacing w:after="200" w:line="276" w:lineRule="auto"/>
+        <w:jc w:val="center"/>
+        <w:rPr>
+          <w:rFonts w:ascii="Times New Roman" w:hAnsi="Times New Roman" w:cs="Times New Roman"/>
+          <w:sz w:val="24"/>
+          <w:szCs w:val="28"/>
+        </w:rPr>
+      </w:pPr>
+      <w:r>
+        <w:rPr>
+          <w:rFonts w:ascii="Times New Roman" w:hAnsi="Times New Roman" w:cs="Times New Roman"/>
+          <w:sz w:val="24"/>
+          <w:szCs w:val="28"/>
+        </w:rPr>
+        <w:t xml:space="preserve">4.3 </w:t>
+      </w:r>
+      <w:r>
+        <w:rPr>
+          <w:rFonts w:ascii="Times New Roman" w:hAnsi="Times New Roman" w:cs="Times New Roman"/>
+          <w:sz w:val="24"/>
+          <w:szCs w:val="28"/>
+        </w:rPr>
+        <w:t xml:space="preserve">Refactoring of </w:t>
+      </w:r>
+      <w:r>
+        <w:rPr>
+          <w:rFonts w:ascii="Times New Roman" w:hAnsi="Times New Roman" w:cs="Times New Roman"/>
+          <w:i/>
+          <w:sz w:val="24"/>
+          <w:szCs w:val="28"/>
+        </w:rPr>
+        <w:t>compareCommand</w:t>
       </w:r>
       <w:bookmarkStart w:id="0" w:name="_GoBack"/>
       <w:bookmarkEnd w:id="0"/>
+      <w:r>
+        <w:rPr>
+          <w:rFonts w:ascii="Times New Roman" w:hAnsi="Times New Roman" w:cs="Times New Roman"/>
+          <w:i/>
+          <w:sz w:val="24"/>
+          <w:szCs w:val="28"/>
+        </w:rPr>
+        <w:t xml:space="preserve"> </w:t>
+      </w:r>
+      <w:r>
+        <w:rPr>
+          <w:rFonts w:ascii="Times New Roman" w:hAnsi="Times New Roman" w:cs="Times New Roman"/>
+          <w:sz w:val="24"/>
+          <w:szCs w:val="28"/>
+        </w:rPr>
+        <w:t xml:space="preserve">method from </w:t>
+      </w:r>
+      <w:r>
+        <w:rPr>
+          <w:rFonts w:ascii="Times New Roman" w:hAnsi="Times New Roman" w:cs="Times New Roman"/>
+          <w:i/>
+          <w:sz w:val="24"/>
+          <w:szCs w:val="28"/>
+        </w:rPr>
+        <w:t xml:space="preserve">GameEngine </w:t>
+      </w:r>
+      <w:r>
+        <w:rPr>
+          <w:rFonts w:ascii="Times New Roman" w:hAnsi="Times New Roman" w:cs="Times New Roman"/>
+          <w:sz w:val="24"/>
+          <w:szCs w:val="28"/>
+        </w:rPr>
+        <w:t>class</w:t>
+      </w:r>
     </w:p>
     <w:p>
       <w:pPr>
@@ -3686,7 +4757,25 @@
           <w:sz w:val="24"/>
           <w:szCs w:val="24"/>
         </w:rPr>
-        <w:t>Functions including Reinforcement armies assignment, Random Number Generator for assigning countries to players randomly, assign cards to players on winning a battle all were refactored into separate class and moved under GameUtils package.</w:t>
+        <w:t xml:space="preserve">Functions including Reinforcement </w:t>
+      </w:r>
+      <w:proofErr w:type="gramStart"/>
+      <w:r>
+        <w:rPr>
+          <w:rFonts w:ascii="Times New Roman" w:hAnsi="Times New Roman" w:cs="Times New Roman"/>
+          <w:sz w:val="24"/>
+          <w:szCs w:val="24"/>
+        </w:rPr>
+        <w:t>armies</w:t>
+      </w:r>
+      <w:proofErr w:type="gramEnd"/>
+      <w:r>
+        <w:rPr>
+          <w:rFonts w:ascii="Times New Roman" w:hAnsi="Times New Roman" w:cs="Times New Roman"/>
+          <w:sz w:val="24"/>
+          <w:szCs w:val="24"/>
+        </w:rPr>
+        <w:t xml:space="preserve"> assignment, Random Number Generator for assigning countries to players randomly, assign cards to players on winning a battle all were refactored into separate class and moved under GameUtils package.</w:t>
       </w:r>
     </w:p>
     <w:p>
@@ -3712,6 +4801,31 @@
           <w:szCs w:val="24"/>
         </w:rPr>
       </w:pPr>
+    </w:p>
+    <w:p>
+      <w:pPr>
+        <w:pStyle w:val="ListParagraph"/>
+        <w:spacing w:after="200" w:line="276" w:lineRule="auto"/>
+        <w:jc w:val="both"/>
+        <w:rPr>
+          <w:rFonts w:ascii="Times New Roman" w:hAnsi="Times New Roman" w:cs="Times New Roman"/>
+          <w:sz w:val="24"/>
+          <w:szCs w:val="24"/>
+        </w:rPr>
+      </w:pPr>
+    </w:p>
+    <w:p>
+      <w:pPr>
+        <w:pStyle w:val="ListParagraph"/>
+        <w:spacing w:after="200" w:line="276" w:lineRule="auto"/>
+        <w:jc w:val="both"/>
+        <w:rPr>
+          <w:rFonts w:ascii="Times New Roman" w:hAnsi="Times New Roman" w:cs="Times New Roman"/>
+          <w:sz w:val="24"/>
+          <w:szCs w:val="24"/>
+        </w:rPr>
+      </w:pPr>
+      <w:proofErr w:type="gramStart"/>
       <w:r>
         <w:rPr>
           <w:rFonts w:ascii="Times New Roman" w:hAnsi="Times New Roman" w:cs="Times New Roman"/>
@@ -3726,7 +4840,16 @@
           <w:sz w:val="24"/>
           <w:szCs w:val="24"/>
         </w:rPr>
-        <w:t xml:space="preserve">: Tested Random Number Generation and Reinforcement army calculator </w:t>
+        <w:t>:</w:t>
+      </w:r>
+      <w:proofErr w:type="gramEnd"/>
+      <w:r>
+        <w:rPr>
+          <w:rFonts w:ascii="Times New Roman" w:hAnsi="Times New Roman" w:cs="Times New Roman"/>
+          <w:sz w:val="24"/>
+          <w:szCs w:val="24"/>
+        </w:rPr>
+        <w:t xml:space="preserve"> Tested Random Number Generation and Reinforcement army calculator </w:t>
       </w:r>
     </w:p>
     <w:p>
@@ -3774,8 +4897,8 @@
       </w:pPr>
     </w:p>
     <w:sectPr>
-      <w:headerReference w:type="default" r:id="rId18"/>
-      <w:footerReference w:type="default" r:id="rId19"/>
+      <w:headerReference w:type="default" r:id="rId19"/>
+      <w:footerReference w:type="default" r:id="rId20"/>
       <w:pgSz w:w="11906" w:h="16838"/>
       <w:pgMar w:top="1440" w:right="1440" w:bottom="1440" w:left="1440" w:header="708" w:footer="708" w:gutter="0"/>
       <w:cols w:space="708"/>
@@ -7193,7 +8316,7 @@
 </file>
 
 <file path=customXml/itemProps1.xml><?xml version="1.0" encoding="utf-8"?>
-<ds:datastoreItem xmlns:ds="http://schemas.openxmlformats.org/officeDocument/2006/customXml" ds:itemID="{10B32553-6FDB-427C-9312-9682D48909D3}">
+<ds:datastoreItem xmlns:ds="http://schemas.openxmlformats.org/officeDocument/2006/customXml" ds:itemID="{03A3EC68-168B-4814-A27B-841CEEB6B269}">
   <ds:schemaRefs>
     <ds:schemaRef ds:uri="http://schemas.openxmlformats.org/officeDocument/2006/bibliography"/>
   </ds:schemaRefs>

</xml_diff>

<commit_message>
Added documentation for methods moved to gameutils package and refactoring of AssignCard class
</commit_message>
<xml_diff>
--- a/Team19_Build_2_document.docx
+++ b/Team19_Build_2_document.docx
@@ -4637,18 +4637,7 @@
           <w:sz w:val="24"/>
           <w:szCs w:val="28"/>
         </w:rPr>
-        <w:t>compareCommand</w:t>
-      </w:r>
-      <w:bookmarkStart w:id="0" w:name="_GoBack"/>
-      <w:bookmarkEnd w:id="0"/>
-      <w:r>
-        <w:rPr>
-          <w:rFonts w:ascii="Times New Roman" w:hAnsi="Times New Roman" w:cs="Times New Roman"/>
-          <w:i/>
-          <w:sz w:val="24"/>
-          <w:szCs w:val="28"/>
-        </w:rPr>
-        <w:t xml:space="preserve"> </w:t>
+        <w:t xml:space="preserve">compareCommand </w:t>
       </w:r>
       <w:r>
         <w:rPr>
@@ -4794,25 +4783,115 @@
       <w:pPr>
         <w:pStyle w:val="ListParagraph"/>
         <w:spacing w:after="200" w:line="276" w:lineRule="auto"/>
-        <w:jc w:val="both"/>
-        <w:rPr>
-          <w:rFonts w:ascii="Times New Roman" w:hAnsi="Times New Roman" w:cs="Times New Roman"/>
-          <w:sz w:val="24"/>
-          <w:szCs w:val="24"/>
-        </w:rPr>
-      </w:pPr>
+        <w:jc w:val="center"/>
+        <w:rPr>
+          <w:rFonts w:ascii="Times New Roman" w:hAnsi="Times New Roman" w:cs="Times New Roman"/>
+          <w:sz w:val="24"/>
+          <w:szCs w:val="24"/>
+        </w:rPr>
+      </w:pPr>
+      <w:r>
+        <w:rPr>
+          <w:noProof/>
+          <w:lang w:eastAsia="en-IN"/>
+        </w:rPr>
+        <w:lastRenderedPageBreak/>
+        <w:drawing>
+          <wp:inline distT="0" distB="0" distL="0" distR="0" wp14:anchorId="5CBCD139" wp14:editId="79A6AE4C">
+            <wp:extent cx="4886325" cy="3002280"/>
+            <wp:effectExtent l="0" t="0" r="9525" b="7620"/>
+            <wp:docPr id="11" name="Picture 11"/>
+            <wp:cNvGraphicFramePr>
+              <a:graphicFrameLocks xmlns:a="http://schemas.openxmlformats.org/drawingml/2006/main" noChangeAspect="1"/>
+            </wp:cNvGraphicFramePr>
+            <a:graphic xmlns:a="http://schemas.openxmlformats.org/drawingml/2006/main">
+              <a:graphicData uri="http://schemas.openxmlformats.org/drawingml/2006/picture">
+                <pic:pic xmlns:pic="http://schemas.openxmlformats.org/drawingml/2006/picture">
+                  <pic:nvPicPr>
+                    <pic:cNvPr id="1" name=""/>
+                    <pic:cNvPicPr/>
+                  </pic:nvPicPr>
+                  <pic:blipFill>
+                    <a:blip r:embed="rId19"/>
+                    <a:stretch>
+                      <a:fillRect/>
+                    </a:stretch>
+                  </pic:blipFill>
+                  <pic:spPr>
+                    <a:xfrm>
+                      <a:off x="0" y="0"/>
+                      <a:ext cx="4886325" cy="3002280"/>
+                    </a:xfrm>
+                    <a:prstGeom prst="rect">
+                      <a:avLst/>
+                    </a:prstGeom>
+                  </pic:spPr>
+                </pic:pic>
+              </a:graphicData>
+            </a:graphic>
+          </wp:inline>
+        </w:drawing>
+      </w:r>
     </w:p>
     <w:p>
       <w:pPr>
         <w:pStyle w:val="ListParagraph"/>
         <w:spacing w:after="200" w:line="276" w:lineRule="auto"/>
-        <w:jc w:val="both"/>
-        <w:rPr>
-          <w:rFonts w:ascii="Times New Roman" w:hAnsi="Times New Roman" w:cs="Times New Roman"/>
-          <w:sz w:val="24"/>
-          <w:szCs w:val="24"/>
-        </w:rPr>
-      </w:pPr>
+        <w:jc w:val="center"/>
+        <w:rPr>
+          <w:rFonts w:ascii="Times New Roman" w:hAnsi="Times New Roman" w:cs="Times New Roman"/>
+          <w:sz w:val="24"/>
+          <w:szCs w:val="24"/>
+        </w:rPr>
+      </w:pPr>
+      <w:r>
+        <w:rPr>
+          <w:rFonts w:ascii="Times New Roman" w:hAnsi="Times New Roman" w:cs="Times New Roman"/>
+          <w:sz w:val="24"/>
+          <w:szCs w:val="24"/>
+        </w:rPr>
+        <w:t xml:space="preserve">5.1 Moved methods to </w:t>
+      </w:r>
+      <w:proofErr w:type="spellStart"/>
+      <w:r>
+        <w:rPr>
+          <w:rFonts w:ascii="Times New Roman" w:hAnsi="Times New Roman" w:cs="Times New Roman"/>
+          <w:i/>
+          <w:sz w:val="24"/>
+          <w:szCs w:val="24"/>
+        </w:rPr>
+        <w:t>gameutils</w:t>
+      </w:r>
+      <w:proofErr w:type="spellEnd"/>
+      <w:r>
+        <w:rPr>
+          <w:rFonts w:ascii="Times New Roman" w:hAnsi="Times New Roman" w:cs="Times New Roman"/>
+          <w:sz w:val="24"/>
+          <w:szCs w:val="24"/>
+        </w:rPr>
+        <w:t xml:space="preserve"> and refactored </w:t>
+      </w:r>
+      <w:bookmarkStart w:id="0" w:name="_GoBack"/>
+      <w:proofErr w:type="spellStart"/>
+      <w:r>
+        <w:rPr>
+          <w:rFonts w:ascii="Times New Roman" w:hAnsi="Times New Roman" w:cs="Times New Roman"/>
+          <w:i/>
+          <w:sz w:val="24"/>
+          <w:szCs w:val="24"/>
+        </w:rPr>
+        <w:t>AssignCard</w:t>
+      </w:r>
+      <w:bookmarkEnd w:id="0"/>
+      <w:proofErr w:type="spellEnd"/>
+      <w:r>
+        <w:rPr>
+          <w:rFonts w:ascii="Times New Roman" w:hAnsi="Times New Roman" w:cs="Times New Roman"/>
+          <w:sz w:val="24"/>
+          <w:szCs w:val="24"/>
+        </w:rPr>
+        <w:t xml:space="preserve"> class</w:t>
+      </w:r>
     </w:p>
     <w:p>
       <w:pPr>
@@ -4897,8 +4976,8 @@
       </w:pPr>
     </w:p>
     <w:sectPr>
-      <w:headerReference w:type="default" r:id="rId19"/>
-      <w:footerReference w:type="default" r:id="rId20"/>
+      <w:headerReference w:type="default" r:id="rId20"/>
+      <w:footerReference w:type="default" r:id="rId21"/>
       <w:pgSz w:w="11906" w:h="16838"/>
       <w:pgMar w:top="1440" w:right="1440" w:bottom="1440" w:left="1440" w:header="708" w:footer="708" w:gutter="0"/>
       <w:cols w:space="708"/>
@@ -4971,7 +5050,7 @@
           <w:rPr>
             <w:noProof/>
           </w:rPr>
-          <w:t>10</w:t>
+          <w:t>12</w:t>
         </w:r>
         <w:r>
           <w:rPr>
@@ -8316,7 +8395,7 @@
 </file>
 
 <file path=customXml/itemProps1.xml><?xml version="1.0" encoding="utf-8"?>
-<ds:datastoreItem xmlns:ds="http://schemas.openxmlformats.org/officeDocument/2006/customXml" ds:itemID="{03A3EC68-168B-4814-A27B-841CEEB6B269}">
+<ds:datastoreItem xmlns:ds="http://schemas.openxmlformats.org/officeDocument/2006/customXml" ds:itemID="{E6EBA8F4-F878-4696-88EA-585B2AF40321}">
   <ds:schemaRefs>
     <ds:schemaRef ds:uri="http://schemas.openxmlformats.org/officeDocument/2006/bibliography"/>
   </ds:schemaRefs>

</xml_diff>

<commit_message>
Documentation for refactoring of GenerateRandomNumber class
</commit_message>
<xml_diff>
--- a/Team19_Build_2_document.docx
+++ b/Team19_Build_2_document.docx
@@ -80,27 +80,7 @@
           <w:szCs w:val="28"/>
           <w:lang w:val="en-US"/>
         </w:rPr>
-        <w:t xml:space="preserve">Build </w:t>
-      </w:r>
-      <w:proofErr w:type="gramStart"/>
-      <w:r>
-        <w:rPr>
-          <w:rFonts w:ascii="Times New Roman" w:hAnsi="Times New Roman" w:cs="Times New Roman"/>
-          <w:sz w:val="28"/>
-          <w:szCs w:val="28"/>
-          <w:lang w:val="en-US"/>
-        </w:rPr>
-        <w:t>1</w:t>
-      </w:r>
-      <w:proofErr w:type="gramEnd"/>
-      <w:r>
-        <w:rPr>
-          <w:rFonts w:ascii="Times New Roman" w:hAnsi="Times New Roman" w:cs="Times New Roman"/>
-          <w:sz w:val="28"/>
-          <w:szCs w:val="28"/>
-          <w:lang w:val="en-US"/>
-        </w:rPr>
-        <w:t xml:space="preserve"> Architecture</w:t>
+        <w:t>Build 1 Architecture</w:t>
       </w:r>
     </w:p>
     <w:p>
@@ -688,27 +668,7 @@
           <w:szCs w:val="24"/>
           <w:lang w:val="en-US"/>
         </w:rPr>
-        <w:t xml:space="preserve">Here context class is </w:t>
-      </w:r>
-      <w:proofErr w:type="spellStart"/>
-      <w:r>
-        <w:rPr>
-          <w:rFonts w:ascii="Times New Roman" w:hAnsi="Times New Roman" w:cs="Times New Roman"/>
-          <w:sz w:val="24"/>
-          <w:szCs w:val="24"/>
-          <w:lang w:val="en-US"/>
-        </w:rPr>
-        <w:t>GameEngine</w:t>
-      </w:r>
-      <w:proofErr w:type="spellEnd"/>
-      <w:r>
-        <w:rPr>
-          <w:rFonts w:ascii="Times New Roman" w:hAnsi="Times New Roman" w:cs="Times New Roman"/>
-          <w:sz w:val="24"/>
-          <w:szCs w:val="24"/>
-          <w:lang w:val="en-US"/>
-        </w:rPr>
-        <w:t xml:space="preserve"> class.</w:t>
+        <w:t>Here context class is GameEngine class.</w:t>
       </w:r>
     </w:p>
     <w:p>
@@ -767,27 +727,7 @@
           <w:szCs w:val="24"/>
           <w:lang w:val="en-US"/>
         </w:rPr>
-        <w:t xml:space="preserve">divide our existing </w:t>
-      </w:r>
-      <w:proofErr w:type="spellStart"/>
-      <w:r>
-        <w:rPr>
-          <w:rFonts w:ascii="Times New Roman" w:hAnsi="Times New Roman" w:cs="Times New Roman"/>
-          <w:sz w:val="24"/>
-          <w:szCs w:val="24"/>
-          <w:lang w:val="en-US"/>
-        </w:rPr>
-        <w:t>MapEdit</w:t>
-      </w:r>
-      <w:proofErr w:type="spellEnd"/>
-      <w:r>
-        <w:rPr>
-          <w:rFonts w:ascii="Times New Roman" w:hAnsi="Times New Roman" w:cs="Times New Roman"/>
-          <w:sz w:val="24"/>
-          <w:szCs w:val="24"/>
-          <w:lang w:val="en-US"/>
-        </w:rPr>
-        <w:t xml:space="preserve"> and Game classes into different phases.</w:t>
+        <w:t>divide our existing MapEdit and Game classes into different phases.</w:t>
       </w:r>
     </w:p>
     <w:p>
@@ -805,25 +745,14 @@
           <w:lang w:val="en-US"/>
         </w:rPr>
       </w:pPr>
-      <w:proofErr w:type="spellStart"/>
-      <w:r>
-        <w:rPr>
-          <w:rFonts w:ascii="Times New Roman" w:hAnsi="Times New Roman" w:cs="Times New Roman"/>
-          <w:sz w:val="24"/>
-          <w:szCs w:val="24"/>
-          <w:lang w:val="en-US"/>
-        </w:rPr>
-        <w:t>MapEdit</w:t>
-      </w:r>
-      <w:proofErr w:type="spellEnd"/>
-      <w:r>
-        <w:rPr>
-          <w:rFonts w:ascii="Times New Roman" w:hAnsi="Times New Roman" w:cs="Times New Roman"/>
-          <w:sz w:val="24"/>
-          <w:szCs w:val="24"/>
-          <w:lang w:val="en-US"/>
-        </w:rPr>
-        <w:t xml:space="preserve"> class further divided into below phases</w:t>
+      <w:r>
+        <w:rPr>
+          <w:rFonts w:ascii="Times New Roman" w:hAnsi="Times New Roman" w:cs="Times New Roman"/>
+          <w:sz w:val="24"/>
+          <w:szCs w:val="24"/>
+          <w:lang w:val="en-US"/>
+        </w:rPr>
+        <w:t>MapEdit class further divided into below phases</w:t>
       </w:r>
     </w:p>
     <w:p>
@@ -841,7 +770,6 @@
           <w:lang w:val="en-US"/>
         </w:rPr>
       </w:pPr>
-      <w:proofErr w:type="spellStart"/>
       <w:r>
         <w:rPr>
           <w:rFonts w:ascii="Times New Roman" w:hAnsi="Times New Roman" w:cs="Times New Roman"/>
@@ -851,7 +779,6 @@
         </w:rPr>
         <w:t>PreMapLoad</w:t>
       </w:r>
-      <w:proofErr w:type="spellEnd"/>
     </w:p>
     <w:p>
       <w:pPr>
@@ -868,7 +795,6 @@
           <w:lang w:val="en-US"/>
         </w:rPr>
       </w:pPr>
-      <w:proofErr w:type="spellStart"/>
       <w:r>
         <w:rPr>
           <w:rFonts w:ascii="Times New Roman" w:hAnsi="Times New Roman" w:cs="Times New Roman"/>
@@ -878,7 +804,6 @@
         </w:rPr>
         <w:t>PostMapLoad</w:t>
       </w:r>
-      <w:proofErr w:type="spellEnd"/>
     </w:p>
     <w:p>
       <w:pPr>
@@ -920,7 +845,6 @@
           <w:lang w:val="en-US"/>
         </w:rPr>
       </w:pPr>
-      <w:proofErr w:type="spellStart"/>
       <w:r>
         <w:rPr>
           <w:rFonts w:ascii="Times New Roman" w:hAnsi="Times New Roman" w:cs="Times New Roman"/>
@@ -930,7 +854,6 @@
         </w:rPr>
         <w:t>StartUp</w:t>
       </w:r>
-      <w:proofErr w:type="spellEnd"/>
     </w:p>
     <w:p>
       <w:pPr>
@@ -947,7 +870,6 @@
           <w:lang w:val="en-US"/>
         </w:rPr>
       </w:pPr>
-      <w:proofErr w:type="spellStart"/>
       <w:r>
         <w:rPr>
           <w:rFonts w:ascii="Times New Roman" w:hAnsi="Times New Roman" w:cs="Times New Roman"/>
@@ -957,7 +879,6 @@
         </w:rPr>
         <w:t>IssueOrder</w:t>
       </w:r>
-      <w:proofErr w:type="spellEnd"/>
     </w:p>
     <w:p>
       <w:pPr>
@@ -974,7 +895,6 @@
           <w:lang w:val="en-US"/>
         </w:rPr>
       </w:pPr>
-      <w:proofErr w:type="spellStart"/>
       <w:r>
         <w:rPr>
           <w:rFonts w:ascii="Times New Roman" w:hAnsi="Times New Roman" w:cs="Times New Roman"/>
@@ -984,7 +904,6 @@
         </w:rPr>
         <w:t>ExecuteOrder</w:t>
       </w:r>
-      <w:proofErr w:type="spellEnd"/>
     </w:p>
     <w:p>
       <w:pPr>
@@ -1232,27 +1151,7 @@
           <w:szCs w:val="24"/>
           <w:lang w:val="en-US"/>
         </w:rPr>
-        <w:t xml:space="preserve">Here client is </w:t>
-      </w:r>
-      <w:proofErr w:type="spellStart"/>
-      <w:r>
-        <w:rPr>
-          <w:rFonts w:ascii="Times New Roman" w:hAnsi="Times New Roman" w:cs="Times New Roman"/>
-          <w:sz w:val="24"/>
-          <w:szCs w:val="24"/>
-          <w:lang w:val="en-US"/>
-        </w:rPr>
-        <w:t>GameEngine</w:t>
-      </w:r>
-      <w:proofErr w:type="spellEnd"/>
-      <w:r>
-        <w:rPr>
-          <w:rFonts w:ascii="Times New Roman" w:hAnsi="Times New Roman" w:cs="Times New Roman"/>
-          <w:sz w:val="24"/>
-          <w:szCs w:val="24"/>
-          <w:lang w:val="en-US"/>
-        </w:rPr>
-        <w:t xml:space="preserve"> class.</w:t>
+        <w:t>Here client is GameEngine class.</w:t>
       </w:r>
     </w:p>
     <w:p>
@@ -1530,18 +1429,8 @@
           <w:sz w:val="24"/>
           <w:szCs w:val="24"/>
         </w:rPr>
-        <w:t xml:space="preserve">The orders are created as the player executes its </w:t>
-      </w:r>
-      <w:proofErr w:type="spellStart"/>
-      <w:r>
-        <w:rPr>
-          <w:rFonts w:ascii="Times New Roman" w:hAnsi="Times New Roman" w:cs="Times New Roman"/>
-          <w:sz w:val="24"/>
-          <w:szCs w:val="24"/>
-        </w:rPr>
-        <w:t>issue_order</w:t>
-      </w:r>
-      <w:proofErr w:type="spellEnd"/>
+        <w:t>The orders are created as the player executes its issue_order</w:t>
+      </w:r>
       <w:r>
         <w:rPr>
           <w:rFonts w:ascii="Times New Roman" w:hAnsi="Times New Roman" w:cs="Times New Roman"/>
@@ -1556,18 +1445,8 @@
           <w:sz w:val="24"/>
           <w:szCs w:val="24"/>
         </w:rPr>
-        <w:t xml:space="preserve">() method, and the orders are executed when the GameEngine gets the Player’s orders from the Players using the </w:t>
-      </w:r>
-      <w:proofErr w:type="spellStart"/>
-      <w:r>
-        <w:rPr>
-          <w:rFonts w:ascii="Times New Roman" w:hAnsi="Times New Roman" w:cs="Times New Roman"/>
-          <w:sz w:val="24"/>
-          <w:szCs w:val="24"/>
-        </w:rPr>
-        <w:t>next_order</w:t>
-      </w:r>
-      <w:proofErr w:type="spellEnd"/>
+        <w:t>() method, and the orders are executed when the GameEngine gets the Player’s orders from the Players using the next_order</w:t>
+      </w:r>
       <w:r>
         <w:rPr>
           <w:rFonts w:ascii="Times New Roman" w:hAnsi="Times New Roman" w:cs="Times New Roman"/>
@@ -1582,33 +1461,15 @@
           <w:sz w:val="24"/>
           <w:szCs w:val="24"/>
         </w:rPr>
-        <w:t xml:space="preserve">() method, then executes the orders by calling </w:t>
-      </w:r>
-      <w:proofErr w:type="gramStart"/>
-      <w:r>
-        <w:rPr>
-          <w:rFonts w:ascii="Times New Roman" w:hAnsi="Times New Roman" w:cs="Times New Roman"/>
-          <w:sz w:val="24"/>
-          <w:szCs w:val="24"/>
-        </w:rPr>
-        <w:t xml:space="preserve">the </w:t>
-      </w:r>
-      <w:r>
-        <w:rPr>
-          <w:rFonts w:ascii="Times New Roman" w:hAnsi="Times New Roman" w:cs="Times New Roman"/>
-          <w:sz w:val="24"/>
-          <w:szCs w:val="24"/>
-        </w:rPr>
-        <w:t>execute</w:t>
-      </w:r>
-      <w:proofErr w:type="gramEnd"/>
-      <w:r>
-        <w:rPr>
-          <w:rFonts w:ascii="Times New Roman" w:hAnsi="Times New Roman" w:cs="Times New Roman"/>
-          <w:sz w:val="24"/>
-          <w:szCs w:val="24"/>
-        </w:rPr>
-        <w:t xml:space="preserve"> (</w:t>
+        <w:t xml:space="preserve">() method, then executes the orders by calling the </w:t>
+      </w:r>
+      <w:r>
+        <w:rPr>
+          <w:rFonts w:ascii="Times New Roman" w:hAnsi="Times New Roman" w:cs="Times New Roman"/>
+          <w:sz w:val="24"/>
+          <w:szCs w:val="24"/>
+        </w:rPr>
+        <w:t>execute (</w:t>
       </w:r>
       <w:r>
         <w:rPr>
@@ -1726,21 +1587,8 @@
           <w:lang w:val="en-US"/>
         </w:rPr>
         <w:lastRenderedPageBreak/>
-        <w:t xml:space="preserve">Possible Refactoring </w:t>
-      </w:r>
-      <w:proofErr w:type="gramStart"/>
-      <w:r>
-        <w:rPr>
-          <w:rFonts w:ascii="Times New Roman" w:hAnsi="Times New Roman" w:cs="Times New Roman"/>
-          <w:b/>
-          <w:bCs/>
-          <w:sz w:val="32"/>
-          <w:szCs w:val="32"/>
-          <w:lang w:val="en-US"/>
-        </w:rPr>
-        <w:t>Targets :</w:t>
-      </w:r>
-      <w:proofErr w:type="gramEnd"/>
+        <w:t>Possible Refactoring Targets :</w:t>
+      </w:r>
     </w:p>
     <w:p>
       <w:pPr>
@@ -1850,67 +1698,7 @@
           <w:szCs w:val="24"/>
           <w:lang w:val="en-US"/>
         </w:rPr>
-        <w:t xml:space="preserve"> Split </w:t>
-      </w:r>
-      <w:proofErr w:type="spellStart"/>
-      <w:r>
-        <w:rPr>
-          <w:rFonts w:ascii="Times New Roman" w:hAnsi="Times New Roman" w:cs="Times New Roman"/>
-          <w:sz w:val="24"/>
-          <w:szCs w:val="24"/>
-          <w:lang w:val="en-US"/>
-        </w:rPr>
-        <w:t>EditMap</w:t>
-      </w:r>
-      <w:proofErr w:type="spellEnd"/>
-      <w:r>
-        <w:rPr>
-          <w:rFonts w:ascii="Times New Roman" w:hAnsi="Times New Roman" w:cs="Times New Roman"/>
-          <w:sz w:val="24"/>
-          <w:szCs w:val="24"/>
-          <w:lang w:val="en-US"/>
-        </w:rPr>
-        <w:t xml:space="preserve"> functionality into </w:t>
-      </w:r>
-      <w:proofErr w:type="spellStart"/>
-      <w:r>
-        <w:rPr>
-          <w:rFonts w:ascii="Times New Roman" w:hAnsi="Times New Roman" w:cs="Times New Roman"/>
-          <w:sz w:val="24"/>
-          <w:szCs w:val="24"/>
-          <w:lang w:val="en-US"/>
-        </w:rPr>
-        <w:t>CreateMap</w:t>
-      </w:r>
-      <w:proofErr w:type="spellEnd"/>
-      <w:r>
-        <w:rPr>
-          <w:rFonts w:ascii="Times New Roman" w:hAnsi="Times New Roman" w:cs="Times New Roman"/>
-          <w:sz w:val="24"/>
-          <w:szCs w:val="24"/>
-          <w:lang w:val="en-US"/>
-        </w:rPr>
-        <w:t xml:space="preserve"> for non-existing map and </w:t>
-      </w:r>
-      <w:proofErr w:type="spellStart"/>
-      <w:r>
-        <w:rPr>
-          <w:rFonts w:ascii="Times New Roman" w:hAnsi="Times New Roman" w:cs="Times New Roman"/>
-          <w:sz w:val="24"/>
-          <w:szCs w:val="24"/>
-          <w:lang w:val="en-US"/>
-        </w:rPr>
-        <w:t>LoadMap</w:t>
-      </w:r>
-      <w:proofErr w:type="spellEnd"/>
-      <w:r>
-        <w:rPr>
-          <w:rFonts w:ascii="Times New Roman" w:hAnsi="Times New Roman" w:cs="Times New Roman"/>
-          <w:sz w:val="24"/>
-          <w:szCs w:val="24"/>
-          <w:lang w:val="en-US"/>
-        </w:rPr>
-        <w:t xml:space="preserve"> for existing map</w:t>
+        <w:t xml:space="preserve"> Split EditMap functionality into CreateMap for non-existing map and LoadMap for existing map</w:t>
       </w:r>
     </w:p>
     <w:p>
@@ -1940,87 +1728,7 @@
           <w:szCs w:val="24"/>
           <w:lang w:val="en-US"/>
         </w:rPr>
-        <w:t xml:space="preserve"> Merge </w:t>
-      </w:r>
-      <w:proofErr w:type="spellStart"/>
-      <w:r>
-        <w:rPr>
-          <w:rFonts w:ascii="Times New Roman" w:hAnsi="Times New Roman" w:cs="Times New Roman"/>
-          <w:sz w:val="24"/>
-          <w:szCs w:val="24"/>
-          <w:lang w:val="en-US"/>
-        </w:rPr>
-        <w:t>MapEngine</w:t>
-      </w:r>
-      <w:proofErr w:type="spellEnd"/>
-      <w:r>
-        <w:rPr>
-          <w:rFonts w:ascii="Times New Roman" w:hAnsi="Times New Roman" w:cs="Times New Roman"/>
-          <w:sz w:val="24"/>
-          <w:szCs w:val="24"/>
-          <w:lang w:val="en-US"/>
-        </w:rPr>
-        <w:t xml:space="preserve"> </w:t>
-      </w:r>
-      <w:proofErr w:type="gramStart"/>
-      <w:r>
-        <w:rPr>
-          <w:rFonts w:ascii="Times New Roman" w:hAnsi="Times New Roman" w:cs="Times New Roman"/>
-          <w:sz w:val="24"/>
-          <w:szCs w:val="24"/>
-          <w:lang w:val="en-US"/>
-        </w:rPr>
-        <w:t>And</w:t>
-      </w:r>
-      <w:proofErr w:type="gramEnd"/>
-      <w:r>
-        <w:rPr>
-          <w:rFonts w:ascii="Times New Roman" w:hAnsi="Times New Roman" w:cs="Times New Roman"/>
-          <w:sz w:val="24"/>
-          <w:szCs w:val="24"/>
-          <w:lang w:val="en-US"/>
-        </w:rPr>
-        <w:t xml:space="preserve"> </w:t>
-      </w:r>
-      <w:proofErr w:type="spellStart"/>
-      <w:r>
-        <w:rPr>
-          <w:rFonts w:ascii="Times New Roman" w:hAnsi="Times New Roman" w:cs="Times New Roman"/>
-          <w:sz w:val="24"/>
-          <w:szCs w:val="24"/>
-          <w:lang w:val="en-US"/>
-        </w:rPr>
-        <w:t>GameEngine</w:t>
-      </w:r>
-      <w:proofErr w:type="spellEnd"/>
-      <w:r>
-        <w:rPr>
-          <w:rFonts w:ascii="Times New Roman" w:hAnsi="Times New Roman" w:cs="Times New Roman"/>
-          <w:sz w:val="24"/>
-          <w:szCs w:val="24"/>
-          <w:lang w:val="en-US"/>
-        </w:rPr>
-        <w:t xml:space="preserve"> into one </w:t>
-      </w:r>
-      <w:proofErr w:type="spellStart"/>
-      <w:r>
-        <w:rPr>
-          <w:rFonts w:ascii="Times New Roman" w:hAnsi="Times New Roman" w:cs="Times New Roman"/>
-          <w:sz w:val="24"/>
-          <w:szCs w:val="24"/>
-          <w:lang w:val="en-US"/>
-        </w:rPr>
-        <w:t>GameEngine</w:t>
-      </w:r>
-      <w:proofErr w:type="spellEnd"/>
-      <w:r>
-        <w:rPr>
-          <w:rFonts w:ascii="Times New Roman" w:hAnsi="Times New Roman" w:cs="Times New Roman"/>
-          <w:sz w:val="24"/>
-          <w:szCs w:val="24"/>
-          <w:lang w:val="en-US"/>
-        </w:rPr>
-        <w:t xml:space="preserve"> class that handles entire control of the Game.</w:t>
+        <w:t xml:space="preserve"> Merge MapEngine And GameEngine into one GameEngine class that handles entire control of the Game.</w:t>
       </w:r>
     </w:p>
     <w:p>
@@ -2050,27 +1758,7 @@
           <w:szCs w:val="24"/>
           <w:lang w:val="en-US"/>
         </w:rPr>
-        <w:t xml:space="preserve"> Move all functions related to Game in </w:t>
-      </w:r>
-      <w:proofErr w:type="spellStart"/>
-      <w:r>
-        <w:rPr>
-          <w:rFonts w:ascii="Times New Roman" w:hAnsi="Times New Roman" w:cs="Times New Roman"/>
-          <w:sz w:val="24"/>
-          <w:szCs w:val="24"/>
-          <w:lang w:val="en-US"/>
-        </w:rPr>
-        <w:t>GameUtils</w:t>
-      </w:r>
-      <w:proofErr w:type="spellEnd"/>
-      <w:r>
-        <w:rPr>
-          <w:rFonts w:ascii="Times New Roman" w:hAnsi="Times New Roman" w:cs="Times New Roman"/>
-          <w:sz w:val="24"/>
-          <w:szCs w:val="24"/>
-          <w:lang w:val="en-US"/>
-        </w:rPr>
-        <w:t xml:space="preserve"> package.</w:t>
+        <w:t xml:space="preserve"> Move all functions related to Game in GameUtils package.</w:t>
       </w:r>
     </w:p>
     <w:p>
@@ -2100,47 +1788,7 @@
           <w:szCs w:val="24"/>
           <w:lang w:val="en-US"/>
         </w:rPr>
-        <w:t xml:space="preserve"> Remove </w:t>
-      </w:r>
-      <w:proofErr w:type="spellStart"/>
-      <w:r>
-        <w:rPr>
-          <w:rFonts w:ascii="Times New Roman" w:hAnsi="Times New Roman" w:cs="Times New Roman"/>
-          <w:sz w:val="24"/>
-          <w:szCs w:val="24"/>
-          <w:lang w:val="en-US"/>
-        </w:rPr>
-        <w:t>ContinentID</w:t>
-      </w:r>
-      <w:proofErr w:type="spellEnd"/>
-      <w:r>
-        <w:rPr>
-          <w:rFonts w:ascii="Times New Roman" w:hAnsi="Times New Roman" w:cs="Times New Roman"/>
-          <w:sz w:val="24"/>
-          <w:szCs w:val="24"/>
-          <w:lang w:val="en-US"/>
-        </w:rPr>
-        <w:t xml:space="preserve"> from Country Class since </w:t>
-      </w:r>
-      <w:proofErr w:type="spellStart"/>
-      <w:r>
-        <w:rPr>
-          <w:rFonts w:ascii="Times New Roman" w:hAnsi="Times New Roman" w:cs="Times New Roman"/>
-          <w:sz w:val="24"/>
-          <w:szCs w:val="24"/>
-          <w:lang w:val="en-US"/>
-        </w:rPr>
-        <w:t>BelongsToContinent</w:t>
-      </w:r>
-      <w:proofErr w:type="spellEnd"/>
-      <w:r>
-        <w:rPr>
-          <w:rFonts w:ascii="Times New Roman" w:hAnsi="Times New Roman" w:cs="Times New Roman"/>
-          <w:sz w:val="24"/>
-          <w:szCs w:val="24"/>
-          <w:lang w:val="en-US"/>
-        </w:rPr>
-        <w:t xml:space="preserve"> is already </w:t>
+        <w:t xml:space="preserve"> Remove ContinentID from Country Class since BelongsToContinent is already </w:t>
       </w:r>
       <w:r>
         <w:rPr>
@@ -2179,27 +1827,7 @@
           <w:szCs w:val="24"/>
           <w:lang w:val="en-US"/>
         </w:rPr>
-        <w:t xml:space="preserve"> Remove </w:t>
-      </w:r>
-      <w:proofErr w:type="spellStart"/>
-      <w:r>
-        <w:rPr>
-          <w:rFonts w:ascii="Times New Roman" w:hAnsi="Times New Roman" w:cs="Times New Roman"/>
-          <w:sz w:val="24"/>
-          <w:szCs w:val="24"/>
-          <w:lang w:val="en-US"/>
-        </w:rPr>
-        <w:t>getPlayerFromPlayerID</w:t>
-      </w:r>
-      <w:proofErr w:type="spellEnd"/>
-      <w:r>
-        <w:rPr>
-          <w:rFonts w:ascii="Times New Roman" w:hAnsi="Times New Roman" w:cs="Times New Roman"/>
-          <w:sz w:val="24"/>
-          <w:szCs w:val="24"/>
-          <w:lang w:val="en-US"/>
-        </w:rPr>
-        <w:t xml:space="preserve"> since it </w:t>
+        <w:t xml:space="preserve"> Remove getPlayerFromPlayerID since it </w:t>
       </w:r>
       <w:r>
         <w:rPr>
@@ -2274,59 +1902,26 @@
           <w:szCs w:val="24"/>
           <w:lang w:val="en-US"/>
         </w:rPr>
-        <w:t xml:space="preserve"> </w:t>
-      </w:r>
-      <w:proofErr w:type="spellStart"/>
-      <w:proofErr w:type="gramStart"/>
-      <w:r>
-        <w:rPr>
-          <w:rFonts w:ascii="Times New Roman" w:hAnsi="Times New Roman" w:cs="Times New Roman"/>
-          <w:sz w:val="24"/>
-          <w:szCs w:val="24"/>
-          <w:lang w:val="en-US"/>
-        </w:rPr>
-        <w:t>getCountryFromCountryName</w:t>
-      </w:r>
-      <w:proofErr w:type="spellEnd"/>
-      <w:r>
-        <w:rPr>
-          <w:rFonts w:ascii="Times New Roman" w:hAnsi="Times New Roman" w:cs="Times New Roman"/>
-          <w:sz w:val="24"/>
-          <w:szCs w:val="24"/>
-          <w:lang w:val="en-US"/>
-        </w:rPr>
-        <w:t>(</w:t>
-      </w:r>
-      <w:proofErr w:type="gramEnd"/>
-      <w:r>
-        <w:rPr>
-          <w:rFonts w:ascii="Times New Roman" w:hAnsi="Times New Roman" w:cs="Times New Roman"/>
-          <w:sz w:val="24"/>
-          <w:szCs w:val="24"/>
-          <w:lang w:val="en-US"/>
-        </w:rPr>
-        <w:t>)</w:t>
-      </w:r>
-      <w:r>
-        <w:rPr>
-          <w:rFonts w:ascii="Times New Roman" w:hAnsi="Times New Roman" w:cs="Times New Roman"/>
-          <w:sz w:val="24"/>
-          <w:szCs w:val="24"/>
-          <w:lang w:val="en-US"/>
-        </w:rPr>
-        <w:t xml:space="preserve"> to </w:t>
-      </w:r>
-      <w:proofErr w:type="spellStart"/>
-      <w:r>
-        <w:rPr>
-          <w:rFonts w:ascii="Times New Roman" w:hAnsi="Times New Roman" w:cs="Times New Roman"/>
-          <w:sz w:val="24"/>
-          <w:szCs w:val="24"/>
-          <w:lang w:val="en-US"/>
-        </w:rPr>
-        <w:t>getCountry</w:t>
-      </w:r>
-      <w:proofErr w:type="spellEnd"/>
+        <w:t xml:space="preserve"> getCountryFromCountryName</w:t>
+      </w:r>
+      <w:r>
+        <w:rPr>
+          <w:rFonts w:ascii="Times New Roman" w:hAnsi="Times New Roman" w:cs="Times New Roman"/>
+          <w:sz w:val="24"/>
+          <w:szCs w:val="24"/>
+          <w:lang w:val="en-US"/>
+        </w:rPr>
+        <w:t>()</w:t>
+      </w:r>
+      <w:r>
+        <w:rPr>
+          <w:rFonts w:ascii="Times New Roman" w:hAnsi="Times New Roman" w:cs="Times New Roman"/>
+          <w:sz w:val="24"/>
+          <w:szCs w:val="24"/>
+          <w:lang w:val="en-US"/>
+        </w:rPr>
+        <w:t xml:space="preserve"> to getCountry</w:t>
+      </w:r>
       <w:r>
         <w:rPr>
           <w:rFonts w:ascii="Times New Roman" w:hAnsi="Times New Roman" w:cs="Times New Roman"/>
@@ -2364,58 +1959,115 @@
           <w:szCs w:val="24"/>
           <w:lang w:val="en-US"/>
         </w:rPr>
+        <w:t xml:space="preserve"> Rename getContinentFromContinentName() to getContinent(). [Continent.java]</w:t>
+      </w:r>
+    </w:p>
+    <w:p>
+      <w:pPr>
+        <w:ind w:left="360"/>
+        <w:jc w:val="both"/>
+        <w:rPr>
+          <w:rFonts w:ascii="Times New Roman" w:hAnsi="Times New Roman" w:cs="Times New Roman"/>
+          <w:sz w:val="24"/>
+          <w:szCs w:val="24"/>
+          <w:lang w:val="en-US"/>
+        </w:rPr>
+      </w:pPr>
+      <w:r>
+        <w:rPr>
+          <w:rFonts w:ascii="Times New Roman" w:hAnsi="Times New Roman" w:cs="Times New Roman"/>
+          <w:sz w:val="24"/>
+          <w:szCs w:val="24"/>
+          <w:lang w:val="en-US"/>
+        </w:rPr>
+        <w:t>10.</w:t>
+      </w:r>
+      <w:r>
+        <w:rPr>
+          <w:rFonts w:ascii="Times New Roman" w:hAnsi="Times New Roman" w:cs="Times New Roman"/>
+          <w:sz w:val="24"/>
+          <w:szCs w:val="24"/>
+          <w:lang w:val="en-US"/>
+        </w:rPr>
+        <w:t xml:space="preserve"> Merge displayEditorMap() and displayGameMap() into one. [ShowMap.java]</w:t>
+      </w:r>
+    </w:p>
+    <w:p>
+      <w:pPr>
+        <w:ind w:left="360"/>
+        <w:jc w:val="both"/>
+        <w:rPr>
+          <w:rFonts w:ascii="Times New Roman" w:hAnsi="Times New Roman" w:cs="Times New Roman"/>
+          <w:sz w:val="24"/>
+          <w:szCs w:val="24"/>
+          <w:lang w:val="en-US"/>
+        </w:rPr>
+      </w:pPr>
+      <w:r>
+        <w:rPr>
+          <w:rFonts w:ascii="Times New Roman" w:hAnsi="Times New Roman" w:cs="Times New Roman"/>
+          <w:sz w:val="24"/>
+          <w:szCs w:val="24"/>
+          <w:lang w:val="en-US"/>
+        </w:rPr>
+        <w:t>11.</w:t>
+      </w:r>
+      <w:r>
+        <w:rPr>
+          <w:rFonts w:ascii="Times New Roman" w:hAnsi="Times New Roman" w:cs="Times New Roman"/>
+          <w:sz w:val="24"/>
+          <w:szCs w:val="24"/>
+          <w:lang w:val="en-US"/>
+        </w:rPr>
+        <w:t xml:space="preserve"> Rename d_PlayerList to Players to store all the players of the game. [Main.java]</w:t>
+      </w:r>
+    </w:p>
+    <w:p>
+      <w:pPr>
+        <w:ind w:left="360"/>
+        <w:jc w:val="both"/>
+        <w:rPr>
+          <w:rFonts w:ascii="Times New Roman" w:hAnsi="Times New Roman" w:cs="Times New Roman"/>
+          <w:sz w:val="24"/>
+          <w:szCs w:val="24"/>
+          <w:lang w:val="en-US"/>
+        </w:rPr>
+      </w:pPr>
+      <w:r>
+        <w:rPr>
+          <w:rFonts w:ascii="Times New Roman" w:hAnsi="Times New Roman" w:cs="Times New Roman"/>
+          <w:sz w:val="24"/>
+          <w:szCs w:val="24"/>
+          <w:lang w:val="en-US"/>
+        </w:rPr>
+        <w:t>12.</w:t>
+      </w:r>
+      <w:r>
+        <w:rPr>
+          <w:rFonts w:ascii="Times New Roman" w:hAnsi="Times New Roman" w:cs="Times New Roman"/>
+          <w:sz w:val="24"/>
+          <w:szCs w:val="24"/>
+          <w:lang w:val="en-US"/>
+        </w:rPr>
         <w:t xml:space="preserve"> Rename </w:t>
       </w:r>
-      <w:proofErr w:type="spellStart"/>
-      <w:proofErr w:type="gramStart"/>
-      <w:r>
-        <w:rPr>
-          <w:rFonts w:ascii="Times New Roman" w:hAnsi="Times New Roman" w:cs="Times New Roman"/>
-          <w:sz w:val="24"/>
-          <w:szCs w:val="24"/>
-          <w:lang w:val="en-US"/>
-        </w:rPr>
-        <w:t>getContinentFromContinentName</w:t>
-      </w:r>
-      <w:proofErr w:type="spellEnd"/>
-      <w:r>
-        <w:rPr>
-          <w:rFonts w:ascii="Times New Roman" w:hAnsi="Times New Roman" w:cs="Times New Roman"/>
-          <w:sz w:val="24"/>
-          <w:szCs w:val="24"/>
-          <w:lang w:val="en-US"/>
-        </w:rPr>
-        <w:t>(</w:t>
-      </w:r>
-      <w:proofErr w:type="gramEnd"/>
-      <w:r>
-        <w:rPr>
-          <w:rFonts w:ascii="Times New Roman" w:hAnsi="Times New Roman" w:cs="Times New Roman"/>
-          <w:sz w:val="24"/>
-          <w:szCs w:val="24"/>
-          <w:lang w:val="en-US"/>
-        </w:rPr>
-        <w:t xml:space="preserve">) to </w:t>
-      </w:r>
-      <w:proofErr w:type="spellStart"/>
-      <w:r>
-        <w:rPr>
-          <w:rFonts w:ascii="Times New Roman" w:hAnsi="Times New Roman" w:cs="Times New Roman"/>
-          <w:sz w:val="24"/>
-          <w:szCs w:val="24"/>
-          <w:lang w:val="en-US"/>
-        </w:rPr>
-        <w:t>getContinent</w:t>
-      </w:r>
-      <w:proofErr w:type="spellEnd"/>
-      <w:r>
-        <w:rPr>
-          <w:rFonts w:ascii="Times New Roman" w:hAnsi="Times New Roman" w:cs="Times New Roman"/>
-          <w:sz w:val="24"/>
-          <w:szCs w:val="24"/>
-          <w:lang w:val="en-US"/>
-        </w:rPr>
-        <w:t>(). [Continent.java]</w:t>
+      <w:r>
+        <w:rPr>
+          <w:rFonts w:ascii="Times New Roman" w:hAnsi="Times New Roman" w:cs="Times New Roman"/>
+          <w:sz w:val="24"/>
+          <w:szCs w:val="24"/>
+          <w:lang w:val="en-US"/>
+        </w:rPr>
+        <w:t>removeContinentFromContinentList</w:t>
+      </w:r>
+      <w:r>
+        <w:rPr>
+          <w:rFonts w:ascii="Times New Roman" w:hAnsi="Times New Roman" w:cs="Times New Roman"/>
+          <w:sz w:val="24"/>
+          <w:szCs w:val="24"/>
+          <w:lang w:val="en-US"/>
+        </w:rPr>
+        <w:t>() to removeContinent(). [Map.java]</w:t>
       </w:r>
     </w:p>
     <w:p>
@@ -2436,67 +2088,16 @@
           <w:szCs w:val="24"/>
           <w:lang w:val="en-US"/>
         </w:rPr>
-        <w:t>10.</w:t>
-      </w:r>
-      <w:r>
-        <w:rPr>
-          <w:rFonts w:ascii="Times New Roman" w:hAnsi="Times New Roman" w:cs="Times New Roman"/>
-          <w:sz w:val="24"/>
-          <w:szCs w:val="24"/>
-          <w:lang w:val="en-US"/>
-        </w:rPr>
-        <w:t xml:space="preserve"> Merge </w:t>
-      </w:r>
-      <w:proofErr w:type="spellStart"/>
-      <w:proofErr w:type="gramStart"/>
-      <w:r>
-        <w:rPr>
-          <w:rFonts w:ascii="Times New Roman" w:hAnsi="Times New Roman" w:cs="Times New Roman"/>
-          <w:sz w:val="24"/>
-          <w:szCs w:val="24"/>
-          <w:lang w:val="en-US"/>
-        </w:rPr>
-        <w:t>displayEditorMap</w:t>
-      </w:r>
-      <w:proofErr w:type="spellEnd"/>
-      <w:r>
-        <w:rPr>
-          <w:rFonts w:ascii="Times New Roman" w:hAnsi="Times New Roman" w:cs="Times New Roman"/>
-          <w:sz w:val="24"/>
-          <w:szCs w:val="24"/>
-          <w:lang w:val="en-US"/>
-        </w:rPr>
-        <w:t>(</w:t>
-      </w:r>
-      <w:proofErr w:type="gramEnd"/>
-      <w:r>
-        <w:rPr>
-          <w:rFonts w:ascii="Times New Roman" w:hAnsi="Times New Roman" w:cs="Times New Roman"/>
-          <w:sz w:val="24"/>
-          <w:szCs w:val="24"/>
-          <w:lang w:val="en-US"/>
-        </w:rPr>
-        <w:t xml:space="preserve">) and </w:t>
-      </w:r>
-      <w:proofErr w:type="spellStart"/>
-      <w:r>
-        <w:rPr>
-          <w:rFonts w:ascii="Times New Roman" w:hAnsi="Times New Roman" w:cs="Times New Roman"/>
-          <w:sz w:val="24"/>
-          <w:szCs w:val="24"/>
-          <w:lang w:val="en-US"/>
-        </w:rPr>
-        <w:t>displayGameMap</w:t>
-      </w:r>
-      <w:proofErr w:type="spellEnd"/>
-      <w:r>
-        <w:rPr>
-          <w:rFonts w:ascii="Times New Roman" w:hAnsi="Times New Roman" w:cs="Times New Roman"/>
-          <w:sz w:val="24"/>
-          <w:szCs w:val="24"/>
-          <w:lang w:val="en-US"/>
-        </w:rPr>
-        <w:t>() into one. [ShowMap.java]</w:t>
+        <w:t>13.</w:t>
+      </w:r>
+      <w:r>
+        <w:rPr>
+          <w:rFonts w:ascii="Times New Roman" w:hAnsi="Times New Roman" w:cs="Times New Roman"/>
+          <w:sz w:val="24"/>
+          <w:szCs w:val="24"/>
+          <w:lang w:val="en-US"/>
+        </w:rPr>
+        <w:t xml:space="preserve"> Rename addContinentToContinentList() to addContinent(). [Map.java]</w:t>
       </w:r>
     </w:p>
     <w:p>
@@ -2517,36 +2118,16 @@
           <w:szCs w:val="24"/>
           <w:lang w:val="en-US"/>
         </w:rPr>
-        <w:t>11.</w:t>
-      </w:r>
-      <w:r>
-        <w:rPr>
-          <w:rFonts w:ascii="Times New Roman" w:hAnsi="Times New Roman" w:cs="Times New Roman"/>
-          <w:sz w:val="24"/>
-          <w:szCs w:val="24"/>
-          <w:lang w:val="en-US"/>
-        </w:rPr>
-        <w:t xml:space="preserve"> Rename </w:t>
-      </w:r>
-      <w:proofErr w:type="spellStart"/>
-      <w:r>
-        <w:rPr>
-          <w:rFonts w:ascii="Times New Roman" w:hAnsi="Times New Roman" w:cs="Times New Roman"/>
-          <w:sz w:val="24"/>
-          <w:szCs w:val="24"/>
-          <w:lang w:val="en-US"/>
-        </w:rPr>
-        <w:t>d_PlayerList</w:t>
-      </w:r>
-      <w:proofErr w:type="spellEnd"/>
-      <w:r>
-        <w:rPr>
-          <w:rFonts w:ascii="Times New Roman" w:hAnsi="Times New Roman" w:cs="Times New Roman"/>
-          <w:sz w:val="24"/>
-          <w:szCs w:val="24"/>
-          <w:lang w:val="en-US"/>
-        </w:rPr>
-        <w:t xml:space="preserve"> to Players to store all the players of the game. [Main.java]</w:t>
+        <w:t>14.</w:t>
+      </w:r>
+      <w:r>
+        <w:rPr>
+          <w:rFonts w:ascii="Times New Roman" w:hAnsi="Times New Roman" w:cs="Times New Roman"/>
+          <w:sz w:val="24"/>
+          <w:szCs w:val="24"/>
+          <w:lang w:val="en-US"/>
+        </w:rPr>
+        <w:t xml:space="preserve"> Rename removeCountryFromCountryList() to removeCountry(). [Continent.java]</w:t>
       </w:r>
     </w:p>
     <w:p>
@@ -2567,249 +2148,6 @@
           <w:szCs w:val="24"/>
           <w:lang w:val="en-US"/>
         </w:rPr>
-        <w:t>12.</w:t>
-      </w:r>
-      <w:r>
-        <w:rPr>
-          <w:rFonts w:ascii="Times New Roman" w:hAnsi="Times New Roman" w:cs="Times New Roman"/>
-          <w:sz w:val="24"/>
-          <w:szCs w:val="24"/>
-          <w:lang w:val="en-US"/>
-        </w:rPr>
-        <w:t xml:space="preserve"> Rename </w:t>
-      </w:r>
-      <w:proofErr w:type="spellStart"/>
-      <w:proofErr w:type="gramStart"/>
-      <w:r>
-        <w:rPr>
-          <w:rFonts w:ascii="Times New Roman" w:hAnsi="Times New Roman" w:cs="Times New Roman"/>
-          <w:sz w:val="24"/>
-          <w:szCs w:val="24"/>
-          <w:lang w:val="en-US"/>
-        </w:rPr>
-        <w:t>removeContinentFromContinentList</w:t>
-      </w:r>
-      <w:proofErr w:type="spellEnd"/>
-      <w:r>
-        <w:rPr>
-          <w:rFonts w:ascii="Times New Roman" w:hAnsi="Times New Roman" w:cs="Times New Roman"/>
-          <w:sz w:val="24"/>
-          <w:szCs w:val="24"/>
-          <w:lang w:val="en-US"/>
-        </w:rPr>
-        <w:t>(</w:t>
-      </w:r>
-      <w:proofErr w:type="gramEnd"/>
-      <w:r>
-        <w:rPr>
-          <w:rFonts w:ascii="Times New Roman" w:hAnsi="Times New Roman" w:cs="Times New Roman"/>
-          <w:sz w:val="24"/>
-          <w:szCs w:val="24"/>
-          <w:lang w:val="en-US"/>
-        </w:rPr>
-        <w:t xml:space="preserve">) to </w:t>
-      </w:r>
-      <w:proofErr w:type="spellStart"/>
-      <w:r>
-        <w:rPr>
-          <w:rFonts w:ascii="Times New Roman" w:hAnsi="Times New Roman" w:cs="Times New Roman"/>
-          <w:sz w:val="24"/>
-          <w:szCs w:val="24"/>
-          <w:lang w:val="en-US"/>
-        </w:rPr>
-        <w:t>removeContinent</w:t>
-      </w:r>
-      <w:proofErr w:type="spellEnd"/>
-      <w:r>
-        <w:rPr>
-          <w:rFonts w:ascii="Times New Roman" w:hAnsi="Times New Roman" w:cs="Times New Roman"/>
-          <w:sz w:val="24"/>
-          <w:szCs w:val="24"/>
-          <w:lang w:val="en-US"/>
-        </w:rPr>
-        <w:t>(). [Map.java]</w:t>
-      </w:r>
-    </w:p>
-    <w:p>
-      <w:pPr>
-        <w:ind w:left="360"/>
-        <w:jc w:val="both"/>
-        <w:rPr>
-          <w:rFonts w:ascii="Times New Roman" w:hAnsi="Times New Roman" w:cs="Times New Roman"/>
-          <w:sz w:val="24"/>
-          <w:szCs w:val="24"/>
-          <w:lang w:val="en-US"/>
-        </w:rPr>
-      </w:pPr>
-      <w:r>
-        <w:rPr>
-          <w:rFonts w:ascii="Times New Roman" w:hAnsi="Times New Roman" w:cs="Times New Roman"/>
-          <w:sz w:val="24"/>
-          <w:szCs w:val="24"/>
-          <w:lang w:val="en-US"/>
-        </w:rPr>
-        <w:t>13.</w:t>
-      </w:r>
-      <w:r>
-        <w:rPr>
-          <w:rFonts w:ascii="Times New Roman" w:hAnsi="Times New Roman" w:cs="Times New Roman"/>
-          <w:sz w:val="24"/>
-          <w:szCs w:val="24"/>
-          <w:lang w:val="en-US"/>
-        </w:rPr>
-        <w:t xml:space="preserve"> Rename </w:t>
-      </w:r>
-      <w:proofErr w:type="spellStart"/>
-      <w:proofErr w:type="gramStart"/>
-      <w:r>
-        <w:rPr>
-          <w:rFonts w:ascii="Times New Roman" w:hAnsi="Times New Roman" w:cs="Times New Roman"/>
-          <w:sz w:val="24"/>
-          <w:szCs w:val="24"/>
-          <w:lang w:val="en-US"/>
-        </w:rPr>
-        <w:t>addContinentToContinentList</w:t>
-      </w:r>
-      <w:proofErr w:type="spellEnd"/>
-      <w:r>
-        <w:rPr>
-          <w:rFonts w:ascii="Times New Roman" w:hAnsi="Times New Roman" w:cs="Times New Roman"/>
-          <w:sz w:val="24"/>
-          <w:szCs w:val="24"/>
-          <w:lang w:val="en-US"/>
-        </w:rPr>
-        <w:t>(</w:t>
-      </w:r>
-      <w:proofErr w:type="gramEnd"/>
-      <w:r>
-        <w:rPr>
-          <w:rFonts w:ascii="Times New Roman" w:hAnsi="Times New Roman" w:cs="Times New Roman"/>
-          <w:sz w:val="24"/>
-          <w:szCs w:val="24"/>
-          <w:lang w:val="en-US"/>
-        </w:rPr>
-        <w:t xml:space="preserve">) to </w:t>
-      </w:r>
-      <w:proofErr w:type="spellStart"/>
-      <w:r>
-        <w:rPr>
-          <w:rFonts w:ascii="Times New Roman" w:hAnsi="Times New Roman" w:cs="Times New Roman"/>
-          <w:sz w:val="24"/>
-          <w:szCs w:val="24"/>
-          <w:lang w:val="en-US"/>
-        </w:rPr>
-        <w:t>addContinent</w:t>
-      </w:r>
-      <w:proofErr w:type="spellEnd"/>
-      <w:r>
-        <w:rPr>
-          <w:rFonts w:ascii="Times New Roman" w:hAnsi="Times New Roman" w:cs="Times New Roman"/>
-          <w:sz w:val="24"/>
-          <w:szCs w:val="24"/>
-          <w:lang w:val="en-US"/>
-        </w:rPr>
-        <w:t>(). [Map.java]</w:t>
-      </w:r>
-    </w:p>
-    <w:p>
-      <w:pPr>
-        <w:ind w:left="360"/>
-        <w:jc w:val="both"/>
-        <w:rPr>
-          <w:rFonts w:ascii="Times New Roman" w:hAnsi="Times New Roman" w:cs="Times New Roman"/>
-          <w:sz w:val="24"/>
-          <w:szCs w:val="24"/>
-          <w:lang w:val="en-US"/>
-        </w:rPr>
-      </w:pPr>
-      <w:r>
-        <w:rPr>
-          <w:rFonts w:ascii="Times New Roman" w:hAnsi="Times New Roman" w:cs="Times New Roman"/>
-          <w:sz w:val="24"/>
-          <w:szCs w:val="24"/>
-          <w:lang w:val="en-US"/>
-        </w:rPr>
-        <w:t>14.</w:t>
-      </w:r>
-      <w:r>
-        <w:rPr>
-          <w:rFonts w:ascii="Times New Roman" w:hAnsi="Times New Roman" w:cs="Times New Roman"/>
-          <w:sz w:val="24"/>
-          <w:szCs w:val="24"/>
-          <w:lang w:val="en-US"/>
-        </w:rPr>
-        <w:t xml:space="preserve"> Rename </w:t>
-      </w:r>
-      <w:proofErr w:type="spellStart"/>
-      <w:proofErr w:type="gramStart"/>
-      <w:r>
-        <w:rPr>
-          <w:rFonts w:ascii="Times New Roman" w:hAnsi="Times New Roman" w:cs="Times New Roman"/>
-          <w:sz w:val="24"/>
-          <w:szCs w:val="24"/>
-          <w:lang w:val="en-US"/>
-        </w:rPr>
-        <w:t>removeCountryFromCountryList</w:t>
-      </w:r>
-      <w:proofErr w:type="spellEnd"/>
-      <w:r>
-        <w:rPr>
-          <w:rFonts w:ascii="Times New Roman" w:hAnsi="Times New Roman" w:cs="Times New Roman"/>
-          <w:sz w:val="24"/>
-          <w:szCs w:val="24"/>
-          <w:lang w:val="en-US"/>
-        </w:rPr>
-        <w:t>(</w:t>
-      </w:r>
-      <w:proofErr w:type="gramEnd"/>
-      <w:r>
-        <w:rPr>
-          <w:rFonts w:ascii="Times New Roman" w:hAnsi="Times New Roman" w:cs="Times New Roman"/>
-          <w:sz w:val="24"/>
-          <w:szCs w:val="24"/>
-          <w:lang w:val="en-US"/>
-        </w:rPr>
-        <w:t xml:space="preserve">) to </w:t>
-      </w:r>
-      <w:proofErr w:type="spellStart"/>
-      <w:r>
-        <w:rPr>
-          <w:rFonts w:ascii="Times New Roman" w:hAnsi="Times New Roman" w:cs="Times New Roman"/>
-          <w:sz w:val="24"/>
-          <w:szCs w:val="24"/>
-          <w:lang w:val="en-US"/>
-        </w:rPr>
-        <w:t>removeCountry</w:t>
-      </w:r>
-      <w:proofErr w:type="spellEnd"/>
-      <w:r>
-        <w:rPr>
-          <w:rFonts w:ascii="Times New Roman" w:hAnsi="Times New Roman" w:cs="Times New Roman"/>
-          <w:sz w:val="24"/>
-          <w:szCs w:val="24"/>
-          <w:lang w:val="en-US"/>
-        </w:rPr>
-        <w:t>(). [Continent.java]</w:t>
-      </w:r>
-    </w:p>
-    <w:p>
-      <w:pPr>
-        <w:ind w:left="360"/>
-        <w:jc w:val="both"/>
-        <w:rPr>
-          <w:rFonts w:ascii="Times New Roman" w:hAnsi="Times New Roman" w:cs="Times New Roman"/>
-          <w:sz w:val="24"/>
-          <w:szCs w:val="24"/>
-          <w:lang w:val="en-US"/>
-        </w:rPr>
-      </w:pPr>
-      <w:r>
-        <w:rPr>
-          <w:rFonts w:ascii="Times New Roman" w:hAnsi="Times New Roman" w:cs="Times New Roman"/>
-          <w:sz w:val="24"/>
-          <w:szCs w:val="24"/>
-          <w:lang w:val="en-US"/>
-        </w:rPr>
         <w:t>15.</w:t>
       </w:r>
       <w:r>
@@ -2819,58 +2157,7 @@
           <w:szCs w:val="24"/>
           <w:lang w:val="en-US"/>
         </w:rPr>
-        <w:t xml:space="preserve"> Rename </w:t>
-      </w:r>
-      <w:proofErr w:type="spellStart"/>
-      <w:proofErr w:type="gramStart"/>
-      <w:r>
-        <w:rPr>
-          <w:rFonts w:ascii="Times New Roman" w:hAnsi="Times New Roman" w:cs="Times New Roman"/>
-          <w:sz w:val="24"/>
-          <w:szCs w:val="24"/>
-          <w:lang w:val="en-US"/>
-        </w:rPr>
-        <w:t>addCountryToCountryList</w:t>
-      </w:r>
-      <w:proofErr w:type="spellEnd"/>
-      <w:r>
-        <w:rPr>
-          <w:rFonts w:ascii="Times New Roman" w:hAnsi="Times New Roman" w:cs="Times New Roman"/>
-          <w:sz w:val="24"/>
-          <w:szCs w:val="24"/>
-          <w:lang w:val="en-US"/>
-        </w:rPr>
-        <w:t>(</w:t>
-      </w:r>
-      <w:proofErr w:type="gramEnd"/>
-      <w:r>
-        <w:rPr>
-          <w:rFonts w:ascii="Times New Roman" w:hAnsi="Times New Roman" w:cs="Times New Roman"/>
-          <w:sz w:val="24"/>
-          <w:szCs w:val="24"/>
-          <w:lang w:val="en-US"/>
-        </w:rPr>
-        <w:t xml:space="preserve">) to </w:t>
-      </w:r>
-      <w:proofErr w:type="spellStart"/>
-      <w:r>
-        <w:rPr>
-          <w:rFonts w:ascii="Times New Roman" w:hAnsi="Times New Roman" w:cs="Times New Roman"/>
-          <w:sz w:val="24"/>
-          <w:szCs w:val="24"/>
-          <w:lang w:val="en-US"/>
-        </w:rPr>
-        <w:t>addCountry</w:t>
-      </w:r>
-      <w:proofErr w:type="spellEnd"/>
-      <w:r>
-        <w:rPr>
-          <w:rFonts w:ascii="Times New Roman" w:hAnsi="Times New Roman" w:cs="Times New Roman"/>
-          <w:sz w:val="24"/>
-          <w:szCs w:val="24"/>
-          <w:lang w:val="en-US"/>
-        </w:rPr>
-        <w:t>(). [Continent.java]</w:t>
+        <w:t xml:space="preserve"> Rename addCountryToCountryList() to addCountry(). [Continent.java]</w:t>
       </w:r>
     </w:p>
     <w:p>
@@ -3064,23 +2351,7 @@
           <w:sz w:val="24"/>
           <w:szCs w:val="24"/>
         </w:rPr>
-        <w:t xml:space="preserve">The State pattern implements the phases of the application, including the phases in the map editor, and the game play. The game play is divided into the following phases: Game </w:t>
-      </w:r>
-      <w:proofErr w:type="spellStart"/>
-      <w:r>
-        <w:rPr>
-          <w:sz w:val="24"/>
-          <w:szCs w:val="24"/>
-        </w:rPr>
-        <w:t>Startup</w:t>
-      </w:r>
-      <w:proofErr w:type="spellEnd"/>
-      <w:r>
-        <w:rPr>
-          <w:sz w:val="24"/>
-          <w:szCs w:val="24"/>
-        </w:rPr>
-        <w:t xml:space="preserve">, Game Issue Order, and Game Execute Order phases. The context class of the State pattern is GameEngine </w:t>
+        <w:t xml:space="preserve">The State pattern implements the phases of the application, including the phases in the map editor, and the game play. The game play is divided into the following phases: Game Startup, Game Issue Order, and Game Execute Order phases. The context class of the State pattern is GameEngine </w:t>
       </w:r>
       <w:r>
         <w:rPr>
@@ -3166,7 +2437,6 @@
         </w:rPr>
         <w:t xml:space="preserve">Refactoring of </w:t>
       </w:r>
-      <w:proofErr w:type="spellStart"/>
       <w:r>
         <w:rPr>
           <w:i/>
@@ -3175,7 +2445,6 @@
         </w:rPr>
         <w:t>GameStartup</w:t>
       </w:r>
-      <w:proofErr w:type="spellEnd"/>
       <w:r>
         <w:rPr>
           <w:sz w:val="24"/>
@@ -3271,23 +2540,13 @@
         </w:rPr>
         <w:t xml:space="preserve">Refactoring of </w:t>
       </w:r>
-      <w:proofErr w:type="spellStart"/>
       <w:r>
         <w:rPr>
           <w:i/>
           <w:sz w:val="24"/>
           <w:szCs w:val="24"/>
         </w:rPr>
-        <w:t>GameIsssueOrder</w:t>
-      </w:r>
-      <w:proofErr w:type="spellEnd"/>
-      <w:r>
-        <w:rPr>
-          <w:i/>
-          <w:sz w:val="24"/>
-          <w:szCs w:val="24"/>
-        </w:rPr>
-        <w:t xml:space="preserve"> </w:t>
+        <w:t xml:space="preserve">GameIsssueOrder </w:t>
       </w:r>
       <w:r>
         <w:rPr>
@@ -3380,7 +2639,6 @@
         </w:rPr>
         <w:t xml:space="preserve">1.3 Refactoring of </w:t>
       </w:r>
-      <w:proofErr w:type="spellStart"/>
       <w:r>
         <w:rPr>
           <w:i/>
@@ -3389,7 +2647,6 @@
         </w:rPr>
         <w:t>GameExecuteOrder</w:t>
       </w:r>
-      <w:proofErr w:type="spellEnd"/>
       <w:r>
         <w:rPr>
           <w:sz w:val="24"/>
@@ -3406,7 +2663,6 @@
           <w:szCs w:val="24"/>
         </w:rPr>
       </w:pPr>
-      <w:proofErr w:type="gramStart"/>
       <w:r>
         <w:rPr>
           <w:sz w:val="28"/>
@@ -3414,7 +2670,6 @@
         </w:rPr>
         <w:t>Tests :</w:t>
       </w:r>
-      <w:proofErr w:type="gramEnd"/>
       <w:r>
         <w:rPr>
           <w:sz w:val="24"/>
@@ -3429,7 +2684,6 @@
         </w:rPr>
         <w:t xml:space="preserve"> tests to check the validity of execution of commands in their states. Invalid commands in a certain phase </w:t>
       </w:r>
-      <w:proofErr w:type="gramStart"/>
       <w:r>
         <w:rPr>
           <w:sz w:val="24"/>
@@ -3442,15 +2696,7 @@
           <w:sz w:val="24"/>
           <w:szCs w:val="24"/>
         </w:rPr>
-        <w:t xml:space="preserve"> allowed</w:t>
-      </w:r>
-      <w:proofErr w:type="gramEnd"/>
-      <w:r>
-        <w:rPr>
-          <w:sz w:val="24"/>
-          <w:szCs w:val="24"/>
-        </w:rPr>
-        <w:t xml:space="preserve"> to execute</w:t>
+        <w:t xml:space="preserve"> allowed to execute</w:t>
       </w:r>
     </w:p>
     <w:p>
@@ -3522,17 +2768,7 @@
           <w:sz w:val="24"/>
           <w:szCs w:val="24"/>
         </w:rPr>
-        <w:t xml:space="preserve"> Order class, the Invoker Class is the Player, and the Client class is the GameEngine. The orders are created as the player executes its </w:t>
-      </w:r>
-      <w:proofErr w:type="spellStart"/>
-      <w:proofErr w:type="gramStart"/>
-      <w:r>
-        <w:rPr>
-          <w:rFonts w:ascii="Times New Roman" w:hAnsi="Times New Roman" w:cs="Times New Roman"/>
-          <w:sz w:val="24"/>
-          <w:szCs w:val="24"/>
-        </w:rPr>
-        <w:t>issue</w:t>
+        <w:t xml:space="preserve"> Order class, the Invoker Class is the Player, and the Client class is the GameEngine. The orders are created as the player executes its issue</w:t>
       </w:r>
       <w:r>
         <w:rPr>
@@ -3548,25 +2784,7 @@
           <w:sz w:val="24"/>
           <w:szCs w:val="24"/>
         </w:rPr>
-        <w:t>rder</w:t>
-      </w:r>
-      <w:proofErr w:type="spellEnd"/>
-      <w:r>
-        <w:rPr>
-          <w:rFonts w:ascii="Times New Roman" w:hAnsi="Times New Roman" w:cs="Times New Roman"/>
-          <w:sz w:val="24"/>
-          <w:szCs w:val="24"/>
-        </w:rPr>
-        <w:t>(</w:t>
-      </w:r>
-      <w:proofErr w:type="gramEnd"/>
-      <w:r>
-        <w:rPr>
-          <w:rFonts w:ascii="Times New Roman" w:hAnsi="Times New Roman" w:cs="Times New Roman"/>
-          <w:sz w:val="24"/>
-          <w:szCs w:val="24"/>
-        </w:rPr>
-        <w:t xml:space="preserve">) method, and the orders are </w:t>
+        <w:t xml:space="preserve">rder() method, and the orders are </w:t>
       </w:r>
       <w:r>
         <w:rPr>
@@ -3598,16 +2816,7 @@
           <w:sz w:val="24"/>
           <w:szCs w:val="24"/>
         </w:rPr>
-        <w:t xml:space="preserve"> orders from the Players using the </w:t>
-      </w:r>
-      <w:proofErr w:type="spellStart"/>
-      <w:r>
-        <w:rPr>
-          <w:rFonts w:ascii="Times New Roman" w:hAnsi="Times New Roman" w:cs="Times New Roman"/>
-          <w:sz w:val="24"/>
-          <w:szCs w:val="24"/>
-        </w:rPr>
-        <w:t>next</w:t>
+        <w:t xml:space="preserve"> orders from the Players using the next</w:t>
       </w:r>
       <w:r>
         <w:rPr>
@@ -3623,16 +2832,7 @@
           <w:sz w:val="24"/>
           <w:szCs w:val="24"/>
         </w:rPr>
-        <w:t>rder</w:t>
-      </w:r>
-      <w:proofErr w:type="spellEnd"/>
-      <w:r>
-        <w:rPr>
-          <w:rFonts w:ascii="Times New Roman" w:hAnsi="Times New Roman" w:cs="Times New Roman"/>
-          <w:sz w:val="24"/>
-          <w:szCs w:val="24"/>
-        </w:rPr>
-        <w:t>() method, then execut</w:t>
+        <w:t>rder() method, then execut</w:t>
       </w:r>
       <w:r>
         <w:rPr>
@@ -3676,25 +2876,7 @@
           <w:sz w:val="24"/>
           <w:szCs w:val="24"/>
         </w:rPr>
-        <w:t xml:space="preserve">Six Concrete Implementation of Abstract Order class are done: Advance, Airlift, Blockade, Bomb, Deploy, </w:t>
-      </w:r>
-      <w:proofErr w:type="gramStart"/>
-      <w:r>
-        <w:rPr>
-          <w:rFonts w:ascii="Times New Roman" w:hAnsi="Times New Roman" w:cs="Times New Roman"/>
-          <w:sz w:val="24"/>
-          <w:szCs w:val="24"/>
-        </w:rPr>
-        <w:t>Diplomacy</w:t>
-      </w:r>
-      <w:proofErr w:type="gramEnd"/>
-      <w:r>
-        <w:rPr>
-          <w:rFonts w:ascii="Times New Roman" w:hAnsi="Times New Roman" w:cs="Times New Roman"/>
-          <w:sz w:val="24"/>
-          <w:szCs w:val="24"/>
-        </w:rPr>
-        <w:t>.</w:t>
+        <w:t>Six Concrete Implementation of Abstract Order class are done: Advance, Airlift, Blockade, Bomb, Deploy, Diplomacy.</w:t>
       </w:r>
     </w:p>
     <w:p>
@@ -3744,7 +2926,6 @@
           <w:szCs w:val="24"/>
         </w:rPr>
       </w:pPr>
-      <w:proofErr w:type="gramStart"/>
       <w:r>
         <w:rPr>
           <w:rFonts w:ascii="Times New Roman" w:hAnsi="Times New Roman" w:cs="Times New Roman"/>
@@ -3753,7 +2934,6 @@
         </w:rPr>
         <w:t>Tests :</w:t>
       </w:r>
-      <w:proofErr w:type="gramEnd"/>
       <w:r>
         <w:rPr>
           <w:rFonts w:ascii="Times New Roman" w:hAnsi="Times New Roman" w:cs="Times New Roman"/>
@@ -3804,25 +2984,7 @@
           <w:sz w:val="28"/>
           <w:szCs w:val="28"/>
         </w:rPr>
-        <w:t xml:space="preserve"> </w:t>
-      </w:r>
-      <w:proofErr w:type="spellStart"/>
-      <w:r>
-        <w:rPr>
-          <w:rFonts w:ascii="Times New Roman" w:hAnsi="Times New Roman" w:cs="Times New Roman"/>
-          <w:sz w:val="28"/>
-          <w:szCs w:val="28"/>
-        </w:rPr>
-        <w:t>EditMap</w:t>
-      </w:r>
-      <w:proofErr w:type="spellEnd"/>
-      <w:r>
-        <w:rPr>
-          <w:rFonts w:ascii="Times New Roman" w:hAnsi="Times New Roman" w:cs="Times New Roman"/>
-          <w:sz w:val="28"/>
-          <w:szCs w:val="28"/>
-        </w:rPr>
-        <w:t xml:space="preserve"> for better modularity. </w:t>
+        <w:t xml:space="preserve"> EditMap for better modularity. </w:t>
       </w:r>
     </w:p>
     <w:p>
@@ -3842,43 +3004,7 @@
           <w:sz w:val="24"/>
           <w:szCs w:val="24"/>
         </w:rPr>
-        <w:t xml:space="preserve">Created new </w:t>
-      </w:r>
-      <w:proofErr w:type="spellStart"/>
-      <w:r>
-        <w:rPr>
-          <w:rFonts w:ascii="Times New Roman" w:hAnsi="Times New Roman" w:cs="Times New Roman"/>
-          <w:sz w:val="24"/>
-          <w:szCs w:val="24"/>
-        </w:rPr>
-        <w:t>LoadMap</w:t>
-      </w:r>
-      <w:proofErr w:type="spellEnd"/>
-      <w:r>
-        <w:rPr>
-          <w:rFonts w:ascii="Times New Roman" w:hAnsi="Times New Roman" w:cs="Times New Roman"/>
-          <w:sz w:val="24"/>
-          <w:szCs w:val="24"/>
-        </w:rPr>
-        <w:t xml:space="preserve"> class to load the existing map and new </w:t>
-      </w:r>
-      <w:proofErr w:type="spellStart"/>
-      <w:r>
-        <w:rPr>
-          <w:rFonts w:ascii="Times New Roman" w:hAnsi="Times New Roman" w:cs="Times New Roman"/>
-          <w:sz w:val="24"/>
-          <w:szCs w:val="24"/>
-        </w:rPr>
-        <w:t>CreateMap</w:t>
-      </w:r>
-      <w:proofErr w:type="spellEnd"/>
-      <w:r>
-        <w:rPr>
-          <w:rFonts w:ascii="Times New Roman" w:hAnsi="Times New Roman" w:cs="Times New Roman"/>
-          <w:sz w:val="24"/>
-          <w:szCs w:val="24"/>
-        </w:rPr>
-        <w:t xml:space="preserve"> class to create a new </w:t>
+        <w:t xml:space="preserve">Created new LoadMap class to load the existing map and new CreateMap class to create a new </w:t>
       </w:r>
       <w:r>
         <w:rPr>
@@ -3978,7 +3104,6 @@
         </w:rPr>
         <w:t xml:space="preserve">Refactoring of </w:t>
       </w:r>
-      <w:proofErr w:type="spellStart"/>
       <w:r>
         <w:rPr>
           <w:rFonts w:ascii="Times New Roman" w:hAnsi="Times New Roman" w:cs="Times New Roman"/>
@@ -3988,7 +3113,6 @@
         </w:rPr>
         <w:t>LoadMap</w:t>
       </w:r>
-      <w:proofErr w:type="spellEnd"/>
       <w:r>
         <w:rPr>
           <w:rFonts w:ascii="Times New Roman" w:hAnsi="Times New Roman" w:cs="Times New Roman"/>
@@ -4070,7 +3194,6 @@
         </w:rPr>
         <w:t xml:space="preserve">3.2 Refactoring of </w:t>
       </w:r>
-      <w:proofErr w:type="spellStart"/>
       <w:r>
         <w:rPr>
           <w:rFonts w:ascii="Times New Roman" w:hAnsi="Times New Roman" w:cs="Times New Roman"/>
@@ -4080,7 +3203,6 @@
         </w:rPr>
         <w:t>CreateMap</w:t>
       </w:r>
-      <w:proofErr w:type="spellEnd"/>
       <w:r>
         <w:rPr>
           <w:rFonts w:ascii="Times New Roman" w:hAnsi="Times New Roman" w:cs="Times New Roman"/>
@@ -4101,7 +3223,6 @@
           <w:szCs w:val="24"/>
         </w:rPr>
       </w:pPr>
-      <w:proofErr w:type="gramStart"/>
       <w:r>
         <w:rPr>
           <w:rFonts w:ascii="Times New Roman" w:hAnsi="Times New Roman" w:cs="Times New Roman"/>
@@ -4110,7 +3231,6 @@
         </w:rPr>
         <w:t>Tests :</w:t>
       </w:r>
-      <w:proofErr w:type="gramEnd"/>
       <w:r>
         <w:rPr>
           <w:rFonts w:ascii="Times New Roman" w:hAnsi="Times New Roman" w:cs="Times New Roman"/>
@@ -4233,54 +3353,8 @@
           <w:sz w:val="24"/>
           <w:szCs w:val="24"/>
         </w:rPr>
-        <w:t xml:space="preserve">Previously, two classes namely GameEngine and </w:t>
-      </w:r>
-      <w:proofErr w:type="spellStart"/>
-      <w:r>
-        <w:rPr>
-          <w:rFonts w:ascii="Times New Roman" w:hAnsi="Times New Roman" w:cs="Times New Roman"/>
-          <w:sz w:val="24"/>
-          <w:szCs w:val="24"/>
-        </w:rPr>
-        <w:t>MapEngine</w:t>
-      </w:r>
-      <w:proofErr w:type="spellEnd"/>
-      <w:r>
-        <w:rPr>
-          <w:rFonts w:ascii="Times New Roman" w:hAnsi="Times New Roman" w:cs="Times New Roman"/>
-          <w:sz w:val="24"/>
-          <w:szCs w:val="24"/>
-        </w:rPr>
-        <w:t xml:space="preserve"> class existed. Main  method would transfer control to GameEngine for game related commands and to </w:t>
-      </w:r>
-      <w:proofErr w:type="spellStart"/>
-      <w:r>
-        <w:rPr>
-          <w:rFonts w:ascii="Times New Roman" w:hAnsi="Times New Roman" w:cs="Times New Roman"/>
-          <w:sz w:val="24"/>
-          <w:szCs w:val="24"/>
-        </w:rPr>
-        <w:t>MapEngine</w:t>
-      </w:r>
-      <w:proofErr w:type="spellEnd"/>
-      <w:r>
-        <w:rPr>
-          <w:rFonts w:ascii="Times New Roman" w:hAnsi="Times New Roman" w:cs="Times New Roman"/>
-          <w:sz w:val="24"/>
-          <w:szCs w:val="24"/>
-        </w:rPr>
-        <w:t xml:space="preserve"> for map related commands. Too many calls to and from main method were there. </w:t>
-      </w:r>
-      <w:proofErr w:type="gramStart"/>
-      <w:r>
-        <w:rPr>
-          <w:rFonts w:ascii="Times New Roman" w:hAnsi="Times New Roman" w:cs="Times New Roman"/>
-          <w:sz w:val="24"/>
-          <w:szCs w:val="24"/>
-        </w:rPr>
-        <w:t>So</w:t>
-      </w:r>
-      <w:proofErr w:type="gramEnd"/>
+        <w:t>Previously, two classes namely GameEngine and MapEngine class existed. Main  method would transfer control to GameEngine for game related commands and to MapEngine for map related commands. Too many calls to and from main method were there. So</w:t>
+      </w:r>
       <w:r>
         <w:rPr>
           <w:rFonts w:ascii="Times New Roman" w:hAnsi="Times New Roman" w:cs="Times New Roman"/>
@@ -4295,25 +3369,7 @@
           <w:sz w:val="24"/>
           <w:szCs w:val="24"/>
         </w:rPr>
-        <w:t xml:space="preserve"> both the class were merged into single GameEngine Class to directly access all the game and </w:t>
-      </w:r>
-      <w:proofErr w:type="spellStart"/>
-      <w:r>
-        <w:rPr>
-          <w:rFonts w:ascii="Times New Roman" w:hAnsi="Times New Roman" w:cs="Times New Roman"/>
-          <w:sz w:val="24"/>
-          <w:szCs w:val="24"/>
-        </w:rPr>
-        <w:t>mapedit</w:t>
-      </w:r>
-      <w:proofErr w:type="spellEnd"/>
-      <w:r>
-        <w:rPr>
-          <w:rFonts w:ascii="Times New Roman" w:hAnsi="Times New Roman" w:cs="Times New Roman"/>
-          <w:sz w:val="24"/>
-          <w:szCs w:val="24"/>
-        </w:rPr>
-        <w:t xml:space="preserve"> commands from one class</w:t>
+        <w:t xml:space="preserve"> both the class were merged into single GameEngine Class to directly access all the game and mapedit commands from one class</w:t>
       </w:r>
       <w:r>
         <w:rPr>
@@ -4503,7 +3559,6 @@
         </w:rPr>
         <w:t xml:space="preserve">4.2 Refactoring of </w:t>
       </w:r>
-      <w:proofErr w:type="spellStart"/>
       <w:r>
         <w:rPr>
           <w:rFonts w:ascii="Times New Roman" w:hAnsi="Times New Roman" w:cs="Times New Roman"/>
@@ -4513,7 +3568,6 @@
         </w:rPr>
         <w:t>runGame</w:t>
       </w:r>
-      <w:proofErr w:type="spellEnd"/>
       <w:r>
         <w:rPr>
           <w:rFonts w:ascii="Times New Roman" w:hAnsi="Times New Roman" w:cs="Times New Roman"/>
@@ -4746,25 +3800,7 @@
           <w:sz w:val="24"/>
           <w:szCs w:val="24"/>
         </w:rPr>
-        <w:t xml:space="preserve">Functions including Reinforcement </w:t>
-      </w:r>
-      <w:proofErr w:type="gramStart"/>
-      <w:r>
-        <w:rPr>
-          <w:rFonts w:ascii="Times New Roman" w:hAnsi="Times New Roman" w:cs="Times New Roman"/>
-          <w:sz w:val="24"/>
-          <w:szCs w:val="24"/>
-        </w:rPr>
-        <w:t>armies</w:t>
-      </w:r>
-      <w:proofErr w:type="gramEnd"/>
-      <w:r>
-        <w:rPr>
-          <w:rFonts w:ascii="Times New Roman" w:hAnsi="Times New Roman" w:cs="Times New Roman"/>
-          <w:sz w:val="24"/>
-          <w:szCs w:val="24"/>
-        </w:rPr>
-        <w:t xml:space="preserve"> assignment, Random Number Generator for assigning countries to players randomly, assign cards to players on winning a battle all were refactored into separate class and moved under GameUtils package.</w:t>
+        <w:t>Functions including Reinforcement armies assignment, Random Number Generator for assigning countries to players randomly, assign cards to players on winning a battle all were refactored into separate class and moved under GameUtils package.</w:t>
       </w:r>
     </w:p>
     <w:p>
@@ -4797,9 +3833,9 @@
         </w:rPr>
         <w:lastRenderedPageBreak/>
         <w:drawing>
-          <wp:inline distT="0" distB="0" distL="0" distR="0" wp14:anchorId="5CBCD139" wp14:editId="79A6AE4C">
-            <wp:extent cx="4886325" cy="3002280"/>
-            <wp:effectExtent l="0" t="0" r="9525" b="7620"/>
+          <wp:inline distT="0" distB="0" distL="0" distR="0" wp14:anchorId="5CBCD139" wp14:editId="341DAA12">
+            <wp:extent cx="4991100" cy="3002280"/>
+            <wp:effectExtent l="0" t="0" r="0" b="7620"/>
             <wp:docPr id="11" name="Picture 11"/>
             <wp:cNvGraphicFramePr>
               <a:graphicFrameLocks xmlns:a="http://schemas.openxmlformats.org/drawingml/2006/main" noChangeAspect="1"/>
@@ -4820,7 +3856,7 @@
                   <pic:spPr>
                     <a:xfrm>
                       <a:off x="0" y="0"/>
-                      <a:ext cx="4886325" cy="3002280"/>
+                      <a:ext cx="4991100" cy="3002280"/>
                     </a:xfrm>
                     <a:prstGeom prst="rect">
                       <a:avLst/>
@@ -4836,6 +3872,10 @@
     <w:p>
       <w:pPr>
         <w:pStyle w:val="ListParagraph"/>
+        <w:numPr>
+          <w:ilvl w:val="1"/>
+          <w:numId w:val="18"/>
+        </w:numPr>
         <w:spacing w:after="200" w:line="276" w:lineRule="auto"/>
         <w:jc w:val="center"/>
         <w:rPr>
@@ -4850,9 +3890,8 @@
           <w:sz w:val="24"/>
           <w:szCs w:val="24"/>
         </w:rPr>
-        <w:t xml:space="preserve">5.1 Moved methods to </w:t>
-      </w:r>
-      <w:proofErr w:type="spellStart"/>
+        <w:t xml:space="preserve">Moved methods to </w:t>
+      </w:r>
       <w:r>
         <w:rPr>
           <w:rFonts w:ascii="Times New Roman" w:hAnsi="Times New Roman" w:cs="Times New Roman"/>
@@ -4862,7 +3901,6 @@
         </w:rPr>
         <w:t>gameutils</w:t>
       </w:r>
-      <w:proofErr w:type="spellEnd"/>
       <w:r>
         <w:rPr>
           <w:rFonts w:ascii="Times New Roman" w:hAnsi="Times New Roman" w:cs="Times New Roman"/>
@@ -4871,27 +3909,206 @@
         </w:rPr>
         <w:t xml:space="preserve"> and refactored </w:t>
       </w:r>
+      <w:r>
+        <w:rPr>
+          <w:rFonts w:ascii="Times New Roman" w:hAnsi="Times New Roman" w:cs="Times New Roman"/>
+          <w:i/>
+          <w:sz w:val="24"/>
+          <w:szCs w:val="24"/>
+        </w:rPr>
+        <w:t>AssignCard</w:t>
+      </w:r>
+      <w:r>
+        <w:rPr>
+          <w:rFonts w:ascii="Times New Roman" w:hAnsi="Times New Roman" w:cs="Times New Roman"/>
+          <w:sz w:val="24"/>
+          <w:szCs w:val="24"/>
+        </w:rPr>
+        <w:t xml:space="preserve"> class</w:t>
+      </w:r>
+    </w:p>
+    <w:p>
+      <w:pPr>
+        <w:spacing w:after="200" w:line="276" w:lineRule="auto"/>
+        <w:ind w:left="720"/>
+        <w:jc w:val="center"/>
+        <w:rPr>
+          <w:rFonts w:ascii="Times New Roman" w:hAnsi="Times New Roman" w:cs="Times New Roman"/>
+          <w:sz w:val="24"/>
+          <w:szCs w:val="24"/>
+        </w:rPr>
+      </w:pPr>
+      <w:r>
+        <w:rPr>
+          <w:noProof/>
+          <w:lang w:eastAsia="en-IN"/>
+        </w:rPr>
+        <w:drawing>
+          <wp:inline distT="0" distB="0" distL="0" distR="0" wp14:anchorId="734C12AC" wp14:editId="523B548E">
+            <wp:extent cx="5019675" cy="4464050"/>
+            <wp:effectExtent l="0" t="0" r="9525" b="0"/>
+            <wp:docPr id="13" name="Picture 13"/>
+            <wp:cNvGraphicFramePr>
+              <a:graphicFrameLocks xmlns:a="http://schemas.openxmlformats.org/drawingml/2006/main" noChangeAspect="1"/>
+            </wp:cNvGraphicFramePr>
+            <a:graphic xmlns:a="http://schemas.openxmlformats.org/drawingml/2006/main">
+              <a:graphicData uri="http://schemas.openxmlformats.org/drawingml/2006/picture">
+                <pic:pic xmlns:pic="http://schemas.openxmlformats.org/drawingml/2006/picture">
+                  <pic:nvPicPr>
+                    <pic:cNvPr id="1" name=""/>
+                    <pic:cNvPicPr/>
+                  </pic:nvPicPr>
+                  <pic:blipFill>
+                    <a:blip r:embed="rId20"/>
+                    <a:stretch>
+                      <a:fillRect/>
+                    </a:stretch>
+                  </pic:blipFill>
+                  <pic:spPr>
+                    <a:xfrm>
+                      <a:off x="0" y="0"/>
+                      <a:ext cx="5019675" cy="4464050"/>
+                    </a:xfrm>
+                    <a:prstGeom prst="rect">
+                      <a:avLst/>
+                    </a:prstGeom>
+                  </pic:spPr>
+                </pic:pic>
+              </a:graphicData>
+            </a:graphic>
+          </wp:inline>
+        </w:drawing>
+      </w:r>
+    </w:p>
+    <w:p>
+      <w:pPr>
+        <w:spacing w:after="200" w:line="276" w:lineRule="auto"/>
+        <w:ind w:left="720"/>
+        <w:jc w:val="center"/>
+        <w:rPr>
+          <w:rFonts w:ascii="Times New Roman" w:hAnsi="Times New Roman" w:cs="Times New Roman"/>
+          <w:sz w:val="24"/>
+          <w:szCs w:val="24"/>
+        </w:rPr>
+      </w:pPr>
+      <w:r>
+        <w:rPr>
+          <w:rFonts w:ascii="Times New Roman" w:hAnsi="Times New Roman" w:cs="Times New Roman"/>
+          <w:sz w:val="24"/>
+          <w:szCs w:val="24"/>
+        </w:rPr>
+        <w:t xml:space="preserve">5.2 Refactoring of </w:t>
+      </w:r>
+      <w:r>
+        <w:rPr>
+          <w:rFonts w:ascii="Times New Roman" w:hAnsi="Times New Roman" w:cs="Times New Roman"/>
+          <w:i/>
+          <w:sz w:val="24"/>
+          <w:szCs w:val="24"/>
+        </w:rPr>
+        <w:t xml:space="preserve">AssignCountries </w:t>
+      </w:r>
+      <w:r>
+        <w:rPr>
+          <w:rFonts w:ascii="Times New Roman" w:hAnsi="Times New Roman" w:cs="Times New Roman"/>
+          <w:sz w:val="24"/>
+          <w:szCs w:val="24"/>
+        </w:rPr>
+        <w:t>class</w:t>
+      </w:r>
+    </w:p>
+    <w:p>
+      <w:pPr>
+        <w:spacing w:after="200" w:line="276" w:lineRule="auto"/>
+        <w:ind w:left="720"/>
+        <w:jc w:val="center"/>
+        <w:rPr>
+          <w:rFonts w:ascii="Times New Roman" w:hAnsi="Times New Roman" w:cs="Times New Roman"/>
+          <w:sz w:val="24"/>
+          <w:szCs w:val="24"/>
+        </w:rPr>
+      </w:pPr>
+      <w:r>
+        <w:rPr>
+          <w:noProof/>
+          <w:lang w:eastAsia="en-IN"/>
+        </w:rPr>
+        <w:lastRenderedPageBreak/>
+        <w:drawing>
+          <wp:inline distT="0" distB="0" distL="0" distR="0" wp14:anchorId="1F9D23C7" wp14:editId="3C204674">
+            <wp:extent cx="4926330" cy="4505325"/>
+            <wp:effectExtent l="0" t="0" r="7620" b="9525"/>
+            <wp:docPr id="12" name="Picture 12"/>
+            <wp:cNvGraphicFramePr>
+              <a:graphicFrameLocks xmlns:a="http://schemas.openxmlformats.org/drawingml/2006/main" noChangeAspect="1"/>
+            </wp:cNvGraphicFramePr>
+            <a:graphic xmlns:a="http://schemas.openxmlformats.org/drawingml/2006/main">
+              <a:graphicData uri="http://schemas.openxmlformats.org/drawingml/2006/picture">
+                <pic:pic xmlns:pic="http://schemas.openxmlformats.org/drawingml/2006/picture">
+                  <pic:nvPicPr>
+                    <pic:cNvPr id="1" name=""/>
+                    <pic:cNvPicPr/>
+                  </pic:nvPicPr>
+                  <pic:blipFill>
+                    <a:blip r:embed="rId21"/>
+                    <a:stretch>
+                      <a:fillRect/>
+                    </a:stretch>
+                  </pic:blipFill>
+                  <pic:spPr>
+                    <a:xfrm>
+                      <a:off x="0" y="0"/>
+                      <a:ext cx="4930879" cy="4509485"/>
+                    </a:xfrm>
+                    <a:prstGeom prst="rect">
+                      <a:avLst/>
+                    </a:prstGeom>
+                  </pic:spPr>
+                </pic:pic>
+              </a:graphicData>
+            </a:graphic>
+          </wp:inline>
+        </w:drawing>
+      </w:r>
+    </w:p>
+    <w:p>
+      <w:pPr>
+        <w:spacing w:after="200" w:line="276" w:lineRule="auto"/>
+        <w:ind w:left="720"/>
+        <w:jc w:val="center"/>
+        <w:rPr>
+          <w:rFonts w:ascii="Times New Roman" w:hAnsi="Times New Roman" w:cs="Times New Roman"/>
+          <w:sz w:val="24"/>
+          <w:szCs w:val="24"/>
+        </w:rPr>
+      </w:pPr>
+      <w:r>
+        <w:rPr>
+          <w:rFonts w:ascii="Times New Roman" w:hAnsi="Times New Roman" w:cs="Times New Roman"/>
+          <w:sz w:val="24"/>
+          <w:szCs w:val="24"/>
+        </w:rPr>
+        <w:t xml:space="preserve">5.3 Refactoring of </w:t>
+      </w:r>
+      <w:r>
+        <w:rPr>
+          <w:rFonts w:ascii="Times New Roman" w:hAnsi="Times New Roman" w:cs="Times New Roman"/>
+          <w:i/>
+          <w:sz w:val="24"/>
+          <w:szCs w:val="24"/>
+        </w:rPr>
+        <w:t xml:space="preserve">GenerateRandomNumber </w:t>
+      </w:r>
+      <w:r>
+        <w:rPr>
+          <w:rFonts w:ascii="Times New Roman" w:hAnsi="Times New Roman" w:cs="Times New Roman"/>
+          <w:sz w:val="24"/>
+          <w:szCs w:val="24"/>
+        </w:rPr>
+        <w:t>class</w:t>
+      </w:r>
       <w:bookmarkStart w:id="0" w:name="_GoBack"/>
-      <w:proofErr w:type="spellStart"/>
-      <w:r>
-        <w:rPr>
-          <w:rFonts w:ascii="Times New Roman" w:hAnsi="Times New Roman" w:cs="Times New Roman"/>
-          <w:i/>
-          <w:sz w:val="24"/>
-          <w:szCs w:val="24"/>
-        </w:rPr>
-        <w:t>AssignCard</w:t>
-      </w:r>
       <w:bookmarkEnd w:id="0"/>
-      <w:proofErr w:type="spellEnd"/>
-      <w:r>
-        <w:rPr>
-          <w:rFonts w:ascii="Times New Roman" w:hAnsi="Times New Roman" w:cs="Times New Roman"/>
-          <w:sz w:val="24"/>
-          <w:szCs w:val="24"/>
-        </w:rPr>
-        <w:t xml:space="preserve"> class</w:t>
-      </w:r>
     </w:p>
     <w:p>
       <w:pPr>
@@ -4904,7 +4121,6 @@
           <w:szCs w:val="24"/>
         </w:rPr>
       </w:pPr>
-      <w:proofErr w:type="gramStart"/>
       <w:r>
         <w:rPr>
           <w:rFonts w:ascii="Times New Roman" w:hAnsi="Times New Roman" w:cs="Times New Roman"/>
@@ -4919,16 +4135,7 @@
           <w:sz w:val="24"/>
           <w:szCs w:val="24"/>
         </w:rPr>
-        <w:t>:</w:t>
-      </w:r>
-      <w:proofErr w:type="gramEnd"/>
-      <w:r>
-        <w:rPr>
-          <w:rFonts w:ascii="Times New Roman" w:hAnsi="Times New Roman" w:cs="Times New Roman"/>
-          <w:sz w:val="24"/>
-          <w:szCs w:val="24"/>
-        </w:rPr>
-        <w:t xml:space="preserve"> Tested Random Number Generation and Reinforcement army calculator </w:t>
+        <w:t xml:space="preserve">: Tested Random Number Generation and Reinforcement army calculator </w:t>
       </w:r>
     </w:p>
     <w:p>
@@ -4976,8 +4183,8 @@
       </w:pPr>
     </w:p>
     <w:sectPr>
-      <w:headerReference w:type="default" r:id="rId20"/>
-      <w:footerReference w:type="default" r:id="rId21"/>
+      <w:headerReference w:type="default" r:id="rId22"/>
+      <w:footerReference w:type="default" r:id="rId23"/>
       <w:pgSz w:w="11906" w:h="16838"/>
       <w:pgMar w:top="1440" w:right="1440" w:bottom="1440" w:left="1440" w:header="708" w:footer="708" w:gutter="0"/>
       <w:cols w:space="708"/>
@@ -5050,7 +4257,7 @@
           <w:rPr>
             <w:noProof/>
           </w:rPr>
-          <w:t>12</w:t>
+          <w:t>13</w:t>
         </w:r>
         <w:r>
           <w:rPr>
@@ -8395,7 +7602,7 @@
 </file>
 
 <file path=customXml/itemProps1.xml><?xml version="1.0" encoding="utf-8"?>
-<ds:datastoreItem xmlns:ds="http://schemas.openxmlformats.org/officeDocument/2006/customXml" ds:itemID="{E6EBA8F4-F878-4696-88EA-585B2AF40321}">
+<ds:datastoreItem xmlns:ds="http://schemas.openxmlformats.org/officeDocument/2006/customXml" ds:itemID="{A5564EFF-7201-4138-8414-F00B85DD59FE}">
   <ds:schemaRefs>
     <ds:schemaRef ds:uri="http://schemas.openxmlformats.org/officeDocument/2006/bibliography"/>
   </ds:schemaRefs>

</xml_diff>

<commit_message>
Documentation for refactoring of Advance and Airlift classes
</commit_message>
<xml_diff>
--- a/Team19_Build_2_document.docx
+++ b/Team19_Build_2_document.docx
@@ -80,7 +80,27 @@
           <w:szCs w:val="28"/>
           <w:lang w:val="en-US"/>
         </w:rPr>
-        <w:t>Build 1 Architecture</w:t>
+        <w:t xml:space="preserve">Build </w:t>
+      </w:r>
+      <w:proofErr w:type="gramStart"/>
+      <w:r>
+        <w:rPr>
+          <w:rFonts w:ascii="Times New Roman" w:hAnsi="Times New Roman" w:cs="Times New Roman"/>
+          <w:sz w:val="28"/>
+          <w:szCs w:val="28"/>
+          <w:lang w:val="en-US"/>
+        </w:rPr>
+        <w:t>1</w:t>
+      </w:r>
+      <w:proofErr w:type="gramEnd"/>
+      <w:r>
+        <w:rPr>
+          <w:rFonts w:ascii="Times New Roman" w:hAnsi="Times New Roman" w:cs="Times New Roman"/>
+          <w:sz w:val="28"/>
+          <w:szCs w:val="28"/>
+          <w:lang w:val="en-US"/>
+        </w:rPr>
+        <w:t xml:space="preserve"> Architecture</w:t>
       </w:r>
     </w:p>
     <w:p>
@@ -668,7 +688,27 @@
           <w:szCs w:val="24"/>
           <w:lang w:val="en-US"/>
         </w:rPr>
-        <w:t>Here context class is GameEngine class.</w:t>
+        <w:t xml:space="preserve">Here context class is </w:t>
+      </w:r>
+      <w:proofErr w:type="spellStart"/>
+      <w:r>
+        <w:rPr>
+          <w:rFonts w:ascii="Times New Roman" w:hAnsi="Times New Roman" w:cs="Times New Roman"/>
+          <w:sz w:val="24"/>
+          <w:szCs w:val="24"/>
+          <w:lang w:val="en-US"/>
+        </w:rPr>
+        <w:t>GameEngine</w:t>
+      </w:r>
+      <w:proofErr w:type="spellEnd"/>
+      <w:r>
+        <w:rPr>
+          <w:rFonts w:ascii="Times New Roman" w:hAnsi="Times New Roman" w:cs="Times New Roman"/>
+          <w:sz w:val="24"/>
+          <w:szCs w:val="24"/>
+          <w:lang w:val="en-US"/>
+        </w:rPr>
+        <w:t xml:space="preserve"> class.</w:t>
       </w:r>
     </w:p>
     <w:p>
@@ -727,7 +767,27 @@
           <w:szCs w:val="24"/>
           <w:lang w:val="en-US"/>
         </w:rPr>
-        <w:t>divide our existing MapEdit and Game classes into different phases.</w:t>
+        <w:t xml:space="preserve">divide our existing </w:t>
+      </w:r>
+      <w:proofErr w:type="spellStart"/>
+      <w:r>
+        <w:rPr>
+          <w:rFonts w:ascii="Times New Roman" w:hAnsi="Times New Roman" w:cs="Times New Roman"/>
+          <w:sz w:val="24"/>
+          <w:szCs w:val="24"/>
+          <w:lang w:val="en-US"/>
+        </w:rPr>
+        <w:t>MapEdit</w:t>
+      </w:r>
+      <w:proofErr w:type="spellEnd"/>
+      <w:r>
+        <w:rPr>
+          <w:rFonts w:ascii="Times New Roman" w:hAnsi="Times New Roman" w:cs="Times New Roman"/>
+          <w:sz w:val="24"/>
+          <w:szCs w:val="24"/>
+          <w:lang w:val="en-US"/>
+        </w:rPr>
+        <w:t xml:space="preserve"> and Game classes into different phases.</w:t>
       </w:r>
     </w:p>
     <w:p>
@@ -745,14 +805,25 @@
           <w:lang w:val="en-US"/>
         </w:rPr>
       </w:pPr>
-      <w:r>
-        <w:rPr>
-          <w:rFonts w:ascii="Times New Roman" w:hAnsi="Times New Roman" w:cs="Times New Roman"/>
-          <w:sz w:val="24"/>
-          <w:szCs w:val="24"/>
-          <w:lang w:val="en-US"/>
-        </w:rPr>
-        <w:t>MapEdit class further divided into below phases</w:t>
+      <w:proofErr w:type="spellStart"/>
+      <w:r>
+        <w:rPr>
+          <w:rFonts w:ascii="Times New Roman" w:hAnsi="Times New Roman" w:cs="Times New Roman"/>
+          <w:sz w:val="24"/>
+          <w:szCs w:val="24"/>
+          <w:lang w:val="en-US"/>
+        </w:rPr>
+        <w:t>MapEdit</w:t>
+      </w:r>
+      <w:proofErr w:type="spellEnd"/>
+      <w:r>
+        <w:rPr>
+          <w:rFonts w:ascii="Times New Roman" w:hAnsi="Times New Roman" w:cs="Times New Roman"/>
+          <w:sz w:val="24"/>
+          <w:szCs w:val="24"/>
+          <w:lang w:val="en-US"/>
+        </w:rPr>
+        <w:t xml:space="preserve"> class further divided into below phases</w:t>
       </w:r>
     </w:p>
     <w:p>
@@ -770,6 +841,7 @@
           <w:lang w:val="en-US"/>
         </w:rPr>
       </w:pPr>
+      <w:proofErr w:type="spellStart"/>
       <w:r>
         <w:rPr>
           <w:rFonts w:ascii="Times New Roman" w:hAnsi="Times New Roman" w:cs="Times New Roman"/>
@@ -779,6 +851,7 @@
         </w:rPr>
         <w:t>PreMapLoad</w:t>
       </w:r>
+      <w:proofErr w:type="spellEnd"/>
     </w:p>
     <w:p>
       <w:pPr>
@@ -795,6 +868,7 @@
           <w:lang w:val="en-US"/>
         </w:rPr>
       </w:pPr>
+      <w:proofErr w:type="spellStart"/>
       <w:r>
         <w:rPr>
           <w:rFonts w:ascii="Times New Roman" w:hAnsi="Times New Roman" w:cs="Times New Roman"/>
@@ -804,6 +878,7 @@
         </w:rPr>
         <w:t>PostMapLoad</w:t>
       </w:r>
+      <w:proofErr w:type="spellEnd"/>
     </w:p>
     <w:p>
       <w:pPr>
@@ -845,6 +920,7 @@
           <w:lang w:val="en-US"/>
         </w:rPr>
       </w:pPr>
+      <w:proofErr w:type="spellStart"/>
       <w:r>
         <w:rPr>
           <w:rFonts w:ascii="Times New Roman" w:hAnsi="Times New Roman" w:cs="Times New Roman"/>
@@ -854,6 +930,7 @@
         </w:rPr>
         <w:t>StartUp</w:t>
       </w:r>
+      <w:proofErr w:type="spellEnd"/>
     </w:p>
     <w:p>
       <w:pPr>
@@ -870,6 +947,7 @@
           <w:lang w:val="en-US"/>
         </w:rPr>
       </w:pPr>
+      <w:proofErr w:type="spellStart"/>
       <w:r>
         <w:rPr>
           <w:rFonts w:ascii="Times New Roman" w:hAnsi="Times New Roman" w:cs="Times New Roman"/>
@@ -879,6 +957,7 @@
         </w:rPr>
         <w:t>IssueOrder</w:t>
       </w:r>
+      <w:proofErr w:type="spellEnd"/>
     </w:p>
     <w:p>
       <w:pPr>
@@ -895,6 +974,7 @@
           <w:lang w:val="en-US"/>
         </w:rPr>
       </w:pPr>
+      <w:proofErr w:type="spellStart"/>
       <w:r>
         <w:rPr>
           <w:rFonts w:ascii="Times New Roman" w:hAnsi="Times New Roman" w:cs="Times New Roman"/>
@@ -904,6 +984,7 @@
         </w:rPr>
         <w:t>ExecuteOrder</w:t>
       </w:r>
+      <w:proofErr w:type="spellEnd"/>
     </w:p>
     <w:p>
       <w:pPr>
@@ -1151,7 +1232,27 @@
           <w:szCs w:val="24"/>
           <w:lang w:val="en-US"/>
         </w:rPr>
-        <w:t>Here client is GameEngine class.</w:t>
+        <w:t xml:space="preserve">Here client is </w:t>
+      </w:r>
+      <w:proofErr w:type="spellStart"/>
+      <w:r>
+        <w:rPr>
+          <w:rFonts w:ascii="Times New Roman" w:hAnsi="Times New Roman" w:cs="Times New Roman"/>
+          <w:sz w:val="24"/>
+          <w:szCs w:val="24"/>
+          <w:lang w:val="en-US"/>
+        </w:rPr>
+        <w:t>GameEngine</w:t>
+      </w:r>
+      <w:proofErr w:type="spellEnd"/>
+      <w:r>
+        <w:rPr>
+          <w:rFonts w:ascii="Times New Roman" w:hAnsi="Times New Roman" w:cs="Times New Roman"/>
+          <w:sz w:val="24"/>
+          <w:szCs w:val="24"/>
+          <w:lang w:val="en-US"/>
+        </w:rPr>
+        <w:t xml:space="preserve"> class.</w:t>
       </w:r>
     </w:p>
     <w:p>
@@ -1429,8 +1530,18 @@
           <w:sz w:val="24"/>
           <w:szCs w:val="24"/>
         </w:rPr>
-        <w:t>The orders are created as the player executes its issue_order</w:t>
-      </w:r>
+        <w:t xml:space="preserve">The orders are created as the player executes its </w:t>
+      </w:r>
+      <w:proofErr w:type="spellStart"/>
+      <w:r>
+        <w:rPr>
+          <w:rFonts w:ascii="Times New Roman" w:hAnsi="Times New Roman" w:cs="Times New Roman"/>
+          <w:sz w:val="24"/>
+          <w:szCs w:val="24"/>
+        </w:rPr>
+        <w:t>issue_order</w:t>
+      </w:r>
+      <w:proofErr w:type="spellEnd"/>
       <w:r>
         <w:rPr>
           <w:rFonts w:ascii="Times New Roman" w:hAnsi="Times New Roman" w:cs="Times New Roman"/>
@@ -1445,8 +1556,36 @@
           <w:sz w:val="24"/>
           <w:szCs w:val="24"/>
         </w:rPr>
-        <w:t>() method, and the orders are executed when the GameEngine gets the Player’s orders from the Players using the next_order</w:t>
-      </w:r>
+        <w:t xml:space="preserve">() method, and the orders are executed when the </w:t>
+      </w:r>
+      <w:proofErr w:type="spellStart"/>
+      <w:r>
+        <w:rPr>
+          <w:rFonts w:ascii="Times New Roman" w:hAnsi="Times New Roman" w:cs="Times New Roman"/>
+          <w:sz w:val="24"/>
+          <w:szCs w:val="24"/>
+        </w:rPr>
+        <w:t>GameEngine</w:t>
+      </w:r>
+      <w:proofErr w:type="spellEnd"/>
+      <w:r>
+        <w:rPr>
+          <w:rFonts w:ascii="Times New Roman" w:hAnsi="Times New Roman" w:cs="Times New Roman"/>
+          <w:sz w:val="24"/>
+          <w:szCs w:val="24"/>
+        </w:rPr>
+        <w:t xml:space="preserve"> gets the Player’s orders from the Players using the </w:t>
+      </w:r>
+      <w:proofErr w:type="spellStart"/>
+      <w:r>
+        <w:rPr>
+          <w:rFonts w:ascii="Times New Roman" w:hAnsi="Times New Roman" w:cs="Times New Roman"/>
+          <w:sz w:val="24"/>
+          <w:szCs w:val="24"/>
+        </w:rPr>
+        <w:t>next_order</w:t>
+      </w:r>
+      <w:proofErr w:type="spellEnd"/>
       <w:r>
         <w:rPr>
           <w:rFonts w:ascii="Times New Roman" w:hAnsi="Times New Roman" w:cs="Times New Roman"/>
@@ -1461,15 +1600,33 @@
           <w:sz w:val="24"/>
           <w:szCs w:val="24"/>
         </w:rPr>
-        <w:t xml:space="preserve">() method, then executes the orders by calling the </w:t>
-      </w:r>
-      <w:r>
-        <w:rPr>
-          <w:rFonts w:ascii="Times New Roman" w:hAnsi="Times New Roman" w:cs="Times New Roman"/>
-          <w:sz w:val="24"/>
-          <w:szCs w:val="24"/>
-        </w:rPr>
-        <w:t>execute (</w:t>
+        <w:t xml:space="preserve">() method, then executes the orders by calling </w:t>
+      </w:r>
+      <w:proofErr w:type="gramStart"/>
+      <w:r>
+        <w:rPr>
+          <w:rFonts w:ascii="Times New Roman" w:hAnsi="Times New Roman" w:cs="Times New Roman"/>
+          <w:sz w:val="24"/>
+          <w:szCs w:val="24"/>
+        </w:rPr>
+        <w:t xml:space="preserve">the </w:t>
+      </w:r>
+      <w:r>
+        <w:rPr>
+          <w:rFonts w:ascii="Times New Roman" w:hAnsi="Times New Roman" w:cs="Times New Roman"/>
+          <w:sz w:val="24"/>
+          <w:szCs w:val="24"/>
+        </w:rPr>
+        <w:t>execute</w:t>
+      </w:r>
+      <w:proofErr w:type="gramEnd"/>
+      <w:r>
+        <w:rPr>
+          <w:rFonts w:ascii="Times New Roman" w:hAnsi="Times New Roman" w:cs="Times New Roman"/>
+          <w:sz w:val="24"/>
+          <w:szCs w:val="24"/>
+        </w:rPr>
+        <w:t xml:space="preserve"> (</w:t>
       </w:r>
       <w:r>
         <w:rPr>
@@ -1587,8 +1744,21 @@
           <w:lang w:val="en-US"/>
         </w:rPr>
         <w:lastRenderedPageBreak/>
-        <w:t>Possible Refactoring Targets :</w:t>
-      </w:r>
+        <w:t xml:space="preserve">Possible Refactoring </w:t>
+      </w:r>
+      <w:proofErr w:type="gramStart"/>
+      <w:r>
+        <w:rPr>
+          <w:rFonts w:ascii="Times New Roman" w:hAnsi="Times New Roman" w:cs="Times New Roman"/>
+          <w:b/>
+          <w:bCs/>
+          <w:sz w:val="32"/>
+          <w:szCs w:val="32"/>
+          <w:lang w:val="en-US"/>
+        </w:rPr>
+        <w:t>Targets :</w:t>
+      </w:r>
+      <w:proofErr w:type="gramEnd"/>
     </w:p>
     <w:p>
       <w:pPr>
@@ -1698,7 +1868,67 @@
           <w:szCs w:val="24"/>
           <w:lang w:val="en-US"/>
         </w:rPr>
-        <w:t xml:space="preserve"> Split EditMap functionality into CreateMap for non-existing map and LoadMap for existing map</w:t>
+        <w:t xml:space="preserve"> Split </w:t>
+      </w:r>
+      <w:proofErr w:type="spellStart"/>
+      <w:r>
+        <w:rPr>
+          <w:rFonts w:ascii="Times New Roman" w:hAnsi="Times New Roman" w:cs="Times New Roman"/>
+          <w:sz w:val="24"/>
+          <w:szCs w:val="24"/>
+          <w:lang w:val="en-US"/>
+        </w:rPr>
+        <w:t>EditMap</w:t>
+      </w:r>
+      <w:proofErr w:type="spellEnd"/>
+      <w:r>
+        <w:rPr>
+          <w:rFonts w:ascii="Times New Roman" w:hAnsi="Times New Roman" w:cs="Times New Roman"/>
+          <w:sz w:val="24"/>
+          <w:szCs w:val="24"/>
+          <w:lang w:val="en-US"/>
+        </w:rPr>
+        <w:t xml:space="preserve"> functionality into </w:t>
+      </w:r>
+      <w:proofErr w:type="spellStart"/>
+      <w:r>
+        <w:rPr>
+          <w:rFonts w:ascii="Times New Roman" w:hAnsi="Times New Roman" w:cs="Times New Roman"/>
+          <w:sz w:val="24"/>
+          <w:szCs w:val="24"/>
+          <w:lang w:val="en-US"/>
+        </w:rPr>
+        <w:t>CreateMap</w:t>
+      </w:r>
+      <w:proofErr w:type="spellEnd"/>
+      <w:r>
+        <w:rPr>
+          <w:rFonts w:ascii="Times New Roman" w:hAnsi="Times New Roman" w:cs="Times New Roman"/>
+          <w:sz w:val="24"/>
+          <w:szCs w:val="24"/>
+          <w:lang w:val="en-US"/>
+        </w:rPr>
+        <w:t xml:space="preserve"> for non-existing map and </w:t>
+      </w:r>
+      <w:proofErr w:type="spellStart"/>
+      <w:r>
+        <w:rPr>
+          <w:rFonts w:ascii="Times New Roman" w:hAnsi="Times New Roman" w:cs="Times New Roman"/>
+          <w:sz w:val="24"/>
+          <w:szCs w:val="24"/>
+          <w:lang w:val="en-US"/>
+        </w:rPr>
+        <w:t>LoadMap</w:t>
+      </w:r>
+      <w:proofErr w:type="spellEnd"/>
+      <w:r>
+        <w:rPr>
+          <w:rFonts w:ascii="Times New Roman" w:hAnsi="Times New Roman" w:cs="Times New Roman"/>
+          <w:sz w:val="24"/>
+          <w:szCs w:val="24"/>
+          <w:lang w:val="en-US"/>
+        </w:rPr>
+        <w:t xml:space="preserve"> for existing map</w:t>
       </w:r>
     </w:p>
     <w:p>
@@ -1728,7 +1958,87 @@
           <w:szCs w:val="24"/>
           <w:lang w:val="en-US"/>
         </w:rPr>
-        <w:t xml:space="preserve"> Merge MapEngine And GameEngine into one GameEngine class that handles entire control of the Game.</w:t>
+        <w:t xml:space="preserve"> Merge </w:t>
+      </w:r>
+      <w:proofErr w:type="spellStart"/>
+      <w:r>
+        <w:rPr>
+          <w:rFonts w:ascii="Times New Roman" w:hAnsi="Times New Roman" w:cs="Times New Roman"/>
+          <w:sz w:val="24"/>
+          <w:szCs w:val="24"/>
+          <w:lang w:val="en-US"/>
+        </w:rPr>
+        <w:t>MapEngine</w:t>
+      </w:r>
+      <w:proofErr w:type="spellEnd"/>
+      <w:r>
+        <w:rPr>
+          <w:rFonts w:ascii="Times New Roman" w:hAnsi="Times New Roman" w:cs="Times New Roman"/>
+          <w:sz w:val="24"/>
+          <w:szCs w:val="24"/>
+          <w:lang w:val="en-US"/>
+        </w:rPr>
+        <w:t xml:space="preserve"> </w:t>
+      </w:r>
+      <w:proofErr w:type="gramStart"/>
+      <w:r>
+        <w:rPr>
+          <w:rFonts w:ascii="Times New Roman" w:hAnsi="Times New Roman" w:cs="Times New Roman"/>
+          <w:sz w:val="24"/>
+          <w:szCs w:val="24"/>
+          <w:lang w:val="en-US"/>
+        </w:rPr>
+        <w:t>And</w:t>
+      </w:r>
+      <w:proofErr w:type="gramEnd"/>
+      <w:r>
+        <w:rPr>
+          <w:rFonts w:ascii="Times New Roman" w:hAnsi="Times New Roman" w:cs="Times New Roman"/>
+          <w:sz w:val="24"/>
+          <w:szCs w:val="24"/>
+          <w:lang w:val="en-US"/>
+        </w:rPr>
+        <w:t xml:space="preserve"> </w:t>
+      </w:r>
+      <w:proofErr w:type="spellStart"/>
+      <w:r>
+        <w:rPr>
+          <w:rFonts w:ascii="Times New Roman" w:hAnsi="Times New Roman" w:cs="Times New Roman"/>
+          <w:sz w:val="24"/>
+          <w:szCs w:val="24"/>
+          <w:lang w:val="en-US"/>
+        </w:rPr>
+        <w:t>GameEngine</w:t>
+      </w:r>
+      <w:proofErr w:type="spellEnd"/>
+      <w:r>
+        <w:rPr>
+          <w:rFonts w:ascii="Times New Roman" w:hAnsi="Times New Roman" w:cs="Times New Roman"/>
+          <w:sz w:val="24"/>
+          <w:szCs w:val="24"/>
+          <w:lang w:val="en-US"/>
+        </w:rPr>
+        <w:t xml:space="preserve"> into one </w:t>
+      </w:r>
+      <w:proofErr w:type="spellStart"/>
+      <w:r>
+        <w:rPr>
+          <w:rFonts w:ascii="Times New Roman" w:hAnsi="Times New Roman" w:cs="Times New Roman"/>
+          <w:sz w:val="24"/>
+          <w:szCs w:val="24"/>
+          <w:lang w:val="en-US"/>
+        </w:rPr>
+        <w:t>GameEngine</w:t>
+      </w:r>
+      <w:proofErr w:type="spellEnd"/>
+      <w:r>
+        <w:rPr>
+          <w:rFonts w:ascii="Times New Roman" w:hAnsi="Times New Roman" w:cs="Times New Roman"/>
+          <w:sz w:val="24"/>
+          <w:szCs w:val="24"/>
+          <w:lang w:val="en-US"/>
+        </w:rPr>
+        <w:t xml:space="preserve"> class that handles entire control of the Game.</w:t>
       </w:r>
     </w:p>
     <w:p>
@@ -1758,7 +2068,27 @@
           <w:szCs w:val="24"/>
           <w:lang w:val="en-US"/>
         </w:rPr>
-        <w:t xml:space="preserve"> Move all functions related to Game in GameUtils package.</w:t>
+        <w:t xml:space="preserve"> Move all functions related to Game in </w:t>
+      </w:r>
+      <w:proofErr w:type="spellStart"/>
+      <w:r>
+        <w:rPr>
+          <w:rFonts w:ascii="Times New Roman" w:hAnsi="Times New Roman" w:cs="Times New Roman"/>
+          <w:sz w:val="24"/>
+          <w:szCs w:val="24"/>
+          <w:lang w:val="en-US"/>
+        </w:rPr>
+        <w:t>GameUtils</w:t>
+      </w:r>
+      <w:proofErr w:type="spellEnd"/>
+      <w:r>
+        <w:rPr>
+          <w:rFonts w:ascii="Times New Roman" w:hAnsi="Times New Roman" w:cs="Times New Roman"/>
+          <w:sz w:val="24"/>
+          <w:szCs w:val="24"/>
+          <w:lang w:val="en-US"/>
+        </w:rPr>
+        <w:t xml:space="preserve"> package.</w:t>
       </w:r>
     </w:p>
     <w:p>
@@ -1788,7 +2118,47 @@
           <w:szCs w:val="24"/>
           <w:lang w:val="en-US"/>
         </w:rPr>
-        <w:t xml:space="preserve"> Remove ContinentID from Country Class since BelongsToContinent is already </w:t>
+        <w:t xml:space="preserve"> Remove </w:t>
+      </w:r>
+      <w:proofErr w:type="spellStart"/>
+      <w:r>
+        <w:rPr>
+          <w:rFonts w:ascii="Times New Roman" w:hAnsi="Times New Roman" w:cs="Times New Roman"/>
+          <w:sz w:val="24"/>
+          <w:szCs w:val="24"/>
+          <w:lang w:val="en-US"/>
+        </w:rPr>
+        <w:t>ContinentID</w:t>
+      </w:r>
+      <w:proofErr w:type="spellEnd"/>
+      <w:r>
+        <w:rPr>
+          <w:rFonts w:ascii="Times New Roman" w:hAnsi="Times New Roman" w:cs="Times New Roman"/>
+          <w:sz w:val="24"/>
+          <w:szCs w:val="24"/>
+          <w:lang w:val="en-US"/>
+        </w:rPr>
+        <w:t xml:space="preserve"> from Country Class since </w:t>
+      </w:r>
+      <w:proofErr w:type="spellStart"/>
+      <w:r>
+        <w:rPr>
+          <w:rFonts w:ascii="Times New Roman" w:hAnsi="Times New Roman" w:cs="Times New Roman"/>
+          <w:sz w:val="24"/>
+          <w:szCs w:val="24"/>
+          <w:lang w:val="en-US"/>
+        </w:rPr>
+        <w:t>BelongsToContinent</w:t>
+      </w:r>
+      <w:proofErr w:type="spellEnd"/>
+      <w:r>
+        <w:rPr>
+          <w:rFonts w:ascii="Times New Roman" w:hAnsi="Times New Roman" w:cs="Times New Roman"/>
+          <w:sz w:val="24"/>
+          <w:szCs w:val="24"/>
+          <w:lang w:val="en-US"/>
+        </w:rPr>
+        <w:t xml:space="preserve"> is already </w:t>
       </w:r>
       <w:r>
         <w:rPr>
@@ -1827,7 +2197,27 @@
           <w:szCs w:val="24"/>
           <w:lang w:val="en-US"/>
         </w:rPr>
-        <w:t xml:space="preserve"> Remove getPlayerFromPlayerID since it </w:t>
+        <w:t xml:space="preserve"> Remove </w:t>
+      </w:r>
+      <w:proofErr w:type="spellStart"/>
+      <w:r>
+        <w:rPr>
+          <w:rFonts w:ascii="Times New Roman" w:hAnsi="Times New Roman" w:cs="Times New Roman"/>
+          <w:sz w:val="24"/>
+          <w:szCs w:val="24"/>
+          <w:lang w:val="en-US"/>
+        </w:rPr>
+        <w:t>getPlayerFromPlayerID</w:t>
+      </w:r>
+      <w:proofErr w:type="spellEnd"/>
+      <w:r>
+        <w:rPr>
+          <w:rFonts w:ascii="Times New Roman" w:hAnsi="Times New Roman" w:cs="Times New Roman"/>
+          <w:sz w:val="24"/>
+          <w:szCs w:val="24"/>
+          <w:lang w:val="en-US"/>
+        </w:rPr>
+        <w:t xml:space="preserve"> since it </w:t>
       </w:r>
       <w:r>
         <w:rPr>
@@ -1902,26 +2292,59 @@
           <w:szCs w:val="24"/>
           <w:lang w:val="en-US"/>
         </w:rPr>
-        <w:t xml:space="preserve"> getCountryFromCountryName</w:t>
-      </w:r>
-      <w:r>
-        <w:rPr>
-          <w:rFonts w:ascii="Times New Roman" w:hAnsi="Times New Roman" w:cs="Times New Roman"/>
-          <w:sz w:val="24"/>
-          <w:szCs w:val="24"/>
-          <w:lang w:val="en-US"/>
-        </w:rPr>
-        <w:t>()</w:t>
-      </w:r>
-      <w:r>
-        <w:rPr>
-          <w:rFonts w:ascii="Times New Roman" w:hAnsi="Times New Roman" w:cs="Times New Roman"/>
-          <w:sz w:val="24"/>
-          <w:szCs w:val="24"/>
-          <w:lang w:val="en-US"/>
-        </w:rPr>
-        <w:t xml:space="preserve"> to getCountry</w:t>
-      </w:r>
+        <w:t xml:space="preserve"> </w:t>
+      </w:r>
+      <w:proofErr w:type="spellStart"/>
+      <w:proofErr w:type="gramStart"/>
+      <w:r>
+        <w:rPr>
+          <w:rFonts w:ascii="Times New Roman" w:hAnsi="Times New Roman" w:cs="Times New Roman"/>
+          <w:sz w:val="24"/>
+          <w:szCs w:val="24"/>
+          <w:lang w:val="en-US"/>
+        </w:rPr>
+        <w:t>getCountryFromCountryName</w:t>
+      </w:r>
+      <w:proofErr w:type="spellEnd"/>
+      <w:r>
+        <w:rPr>
+          <w:rFonts w:ascii="Times New Roman" w:hAnsi="Times New Roman" w:cs="Times New Roman"/>
+          <w:sz w:val="24"/>
+          <w:szCs w:val="24"/>
+          <w:lang w:val="en-US"/>
+        </w:rPr>
+        <w:t>(</w:t>
+      </w:r>
+      <w:proofErr w:type="gramEnd"/>
+      <w:r>
+        <w:rPr>
+          <w:rFonts w:ascii="Times New Roman" w:hAnsi="Times New Roman" w:cs="Times New Roman"/>
+          <w:sz w:val="24"/>
+          <w:szCs w:val="24"/>
+          <w:lang w:val="en-US"/>
+        </w:rPr>
+        <w:t>)</w:t>
+      </w:r>
+      <w:r>
+        <w:rPr>
+          <w:rFonts w:ascii="Times New Roman" w:hAnsi="Times New Roman" w:cs="Times New Roman"/>
+          <w:sz w:val="24"/>
+          <w:szCs w:val="24"/>
+          <w:lang w:val="en-US"/>
+        </w:rPr>
+        <w:t xml:space="preserve"> to </w:t>
+      </w:r>
+      <w:proofErr w:type="spellStart"/>
+      <w:r>
+        <w:rPr>
+          <w:rFonts w:ascii="Times New Roman" w:hAnsi="Times New Roman" w:cs="Times New Roman"/>
+          <w:sz w:val="24"/>
+          <w:szCs w:val="24"/>
+          <w:lang w:val="en-US"/>
+        </w:rPr>
+        <w:t>getCountry</w:t>
+      </w:r>
+      <w:proofErr w:type="spellEnd"/>
       <w:r>
         <w:rPr>
           <w:rFonts w:ascii="Times New Roman" w:hAnsi="Times New Roman" w:cs="Times New Roman"/>
@@ -1959,7 +2382,58 @@
           <w:szCs w:val="24"/>
           <w:lang w:val="en-US"/>
         </w:rPr>
-        <w:t xml:space="preserve"> Rename getContinentFromContinentName() to getContinent(). [Continent.java]</w:t>
+        <w:t xml:space="preserve"> Rename </w:t>
+      </w:r>
+      <w:proofErr w:type="spellStart"/>
+      <w:proofErr w:type="gramStart"/>
+      <w:r>
+        <w:rPr>
+          <w:rFonts w:ascii="Times New Roman" w:hAnsi="Times New Roman" w:cs="Times New Roman"/>
+          <w:sz w:val="24"/>
+          <w:szCs w:val="24"/>
+          <w:lang w:val="en-US"/>
+        </w:rPr>
+        <w:t>getContinentFromContinentName</w:t>
+      </w:r>
+      <w:proofErr w:type="spellEnd"/>
+      <w:r>
+        <w:rPr>
+          <w:rFonts w:ascii="Times New Roman" w:hAnsi="Times New Roman" w:cs="Times New Roman"/>
+          <w:sz w:val="24"/>
+          <w:szCs w:val="24"/>
+          <w:lang w:val="en-US"/>
+        </w:rPr>
+        <w:t>(</w:t>
+      </w:r>
+      <w:proofErr w:type="gramEnd"/>
+      <w:r>
+        <w:rPr>
+          <w:rFonts w:ascii="Times New Roman" w:hAnsi="Times New Roman" w:cs="Times New Roman"/>
+          <w:sz w:val="24"/>
+          <w:szCs w:val="24"/>
+          <w:lang w:val="en-US"/>
+        </w:rPr>
+        <w:t xml:space="preserve">) to </w:t>
+      </w:r>
+      <w:proofErr w:type="spellStart"/>
+      <w:r>
+        <w:rPr>
+          <w:rFonts w:ascii="Times New Roman" w:hAnsi="Times New Roman" w:cs="Times New Roman"/>
+          <w:sz w:val="24"/>
+          <w:szCs w:val="24"/>
+          <w:lang w:val="en-US"/>
+        </w:rPr>
+        <w:t>getContinent</w:t>
+      </w:r>
+      <w:proofErr w:type="spellEnd"/>
+      <w:r>
+        <w:rPr>
+          <w:rFonts w:ascii="Times New Roman" w:hAnsi="Times New Roman" w:cs="Times New Roman"/>
+          <w:sz w:val="24"/>
+          <w:szCs w:val="24"/>
+          <w:lang w:val="en-US"/>
+        </w:rPr>
+        <w:t>(). [Continent.java]</w:t>
       </w:r>
     </w:p>
     <w:p>
@@ -1989,7 +2463,58 @@
           <w:szCs w:val="24"/>
           <w:lang w:val="en-US"/>
         </w:rPr>
-        <w:t xml:space="preserve"> Merge displayEditorMap() and displayGameMap() into one. [ShowMap.java]</w:t>
+        <w:t xml:space="preserve"> Merge </w:t>
+      </w:r>
+      <w:proofErr w:type="spellStart"/>
+      <w:proofErr w:type="gramStart"/>
+      <w:r>
+        <w:rPr>
+          <w:rFonts w:ascii="Times New Roman" w:hAnsi="Times New Roman" w:cs="Times New Roman"/>
+          <w:sz w:val="24"/>
+          <w:szCs w:val="24"/>
+          <w:lang w:val="en-US"/>
+        </w:rPr>
+        <w:t>displayEditorMap</w:t>
+      </w:r>
+      <w:proofErr w:type="spellEnd"/>
+      <w:r>
+        <w:rPr>
+          <w:rFonts w:ascii="Times New Roman" w:hAnsi="Times New Roman" w:cs="Times New Roman"/>
+          <w:sz w:val="24"/>
+          <w:szCs w:val="24"/>
+          <w:lang w:val="en-US"/>
+        </w:rPr>
+        <w:t>(</w:t>
+      </w:r>
+      <w:proofErr w:type="gramEnd"/>
+      <w:r>
+        <w:rPr>
+          <w:rFonts w:ascii="Times New Roman" w:hAnsi="Times New Roman" w:cs="Times New Roman"/>
+          <w:sz w:val="24"/>
+          <w:szCs w:val="24"/>
+          <w:lang w:val="en-US"/>
+        </w:rPr>
+        <w:t xml:space="preserve">) and </w:t>
+      </w:r>
+      <w:proofErr w:type="spellStart"/>
+      <w:r>
+        <w:rPr>
+          <w:rFonts w:ascii="Times New Roman" w:hAnsi="Times New Roman" w:cs="Times New Roman"/>
+          <w:sz w:val="24"/>
+          <w:szCs w:val="24"/>
+          <w:lang w:val="en-US"/>
+        </w:rPr>
+        <w:t>displayGameMap</w:t>
+      </w:r>
+      <w:proofErr w:type="spellEnd"/>
+      <w:r>
+        <w:rPr>
+          <w:rFonts w:ascii="Times New Roman" w:hAnsi="Times New Roman" w:cs="Times New Roman"/>
+          <w:sz w:val="24"/>
+          <w:szCs w:val="24"/>
+          <w:lang w:val="en-US"/>
+        </w:rPr>
+        <w:t>() into one. [ShowMap.java]</w:t>
       </w:r>
     </w:p>
     <w:p>
@@ -2019,7 +2544,27 @@
           <w:szCs w:val="24"/>
           <w:lang w:val="en-US"/>
         </w:rPr>
-        <w:t xml:space="preserve"> Rename d_PlayerList to Players to store all the players of the game. [Main.java]</w:t>
+        <w:t xml:space="preserve"> Rename </w:t>
+      </w:r>
+      <w:proofErr w:type="spellStart"/>
+      <w:r>
+        <w:rPr>
+          <w:rFonts w:ascii="Times New Roman" w:hAnsi="Times New Roman" w:cs="Times New Roman"/>
+          <w:sz w:val="24"/>
+          <w:szCs w:val="24"/>
+          <w:lang w:val="en-US"/>
+        </w:rPr>
+        <w:t>d_PlayerList</w:t>
+      </w:r>
+      <w:proofErr w:type="spellEnd"/>
+      <w:r>
+        <w:rPr>
+          <w:rFonts w:ascii="Times New Roman" w:hAnsi="Times New Roman" w:cs="Times New Roman"/>
+          <w:sz w:val="24"/>
+          <w:szCs w:val="24"/>
+          <w:lang w:val="en-US"/>
+        </w:rPr>
+        <w:t xml:space="preserve"> to Players to store all the players of the game. [Main.java]</w:t>
       </w:r>
     </w:p>
     <w:p>
@@ -2051,6 +2596,8 @@
         </w:rPr>
         <w:t xml:space="preserve"> Rename </w:t>
       </w:r>
+      <w:proofErr w:type="spellStart"/>
+      <w:proofErr w:type="gramStart"/>
       <w:r>
         <w:rPr>
           <w:rFonts w:ascii="Times New Roman" w:hAnsi="Times New Roman" w:cs="Times New Roman"/>
@@ -2060,14 +2607,45 @@
         </w:rPr>
         <w:t>removeContinentFromContinentList</w:t>
       </w:r>
-      <w:r>
-        <w:rPr>
-          <w:rFonts w:ascii="Times New Roman" w:hAnsi="Times New Roman" w:cs="Times New Roman"/>
-          <w:sz w:val="24"/>
-          <w:szCs w:val="24"/>
-          <w:lang w:val="en-US"/>
-        </w:rPr>
-        <w:t>() to removeContinent(). [Map.java]</w:t>
+      <w:proofErr w:type="spellEnd"/>
+      <w:r>
+        <w:rPr>
+          <w:rFonts w:ascii="Times New Roman" w:hAnsi="Times New Roman" w:cs="Times New Roman"/>
+          <w:sz w:val="24"/>
+          <w:szCs w:val="24"/>
+          <w:lang w:val="en-US"/>
+        </w:rPr>
+        <w:t>(</w:t>
+      </w:r>
+      <w:proofErr w:type="gramEnd"/>
+      <w:r>
+        <w:rPr>
+          <w:rFonts w:ascii="Times New Roman" w:hAnsi="Times New Roman" w:cs="Times New Roman"/>
+          <w:sz w:val="24"/>
+          <w:szCs w:val="24"/>
+          <w:lang w:val="en-US"/>
+        </w:rPr>
+        <w:t xml:space="preserve">) to </w:t>
+      </w:r>
+      <w:proofErr w:type="spellStart"/>
+      <w:r>
+        <w:rPr>
+          <w:rFonts w:ascii="Times New Roman" w:hAnsi="Times New Roman" w:cs="Times New Roman"/>
+          <w:sz w:val="24"/>
+          <w:szCs w:val="24"/>
+          <w:lang w:val="en-US"/>
+        </w:rPr>
+        <w:t>removeContinent</w:t>
+      </w:r>
+      <w:proofErr w:type="spellEnd"/>
+      <w:r>
+        <w:rPr>
+          <w:rFonts w:ascii="Times New Roman" w:hAnsi="Times New Roman" w:cs="Times New Roman"/>
+          <w:sz w:val="24"/>
+          <w:szCs w:val="24"/>
+          <w:lang w:val="en-US"/>
+        </w:rPr>
+        <w:t>(). [Map.java]</w:t>
       </w:r>
     </w:p>
     <w:p>
@@ -2097,7 +2675,58 @@
           <w:szCs w:val="24"/>
           <w:lang w:val="en-US"/>
         </w:rPr>
-        <w:t xml:space="preserve"> Rename addContinentToContinentList() to addContinent(). [Map.java]</w:t>
+        <w:t xml:space="preserve"> Rename </w:t>
+      </w:r>
+      <w:proofErr w:type="spellStart"/>
+      <w:proofErr w:type="gramStart"/>
+      <w:r>
+        <w:rPr>
+          <w:rFonts w:ascii="Times New Roman" w:hAnsi="Times New Roman" w:cs="Times New Roman"/>
+          <w:sz w:val="24"/>
+          <w:szCs w:val="24"/>
+          <w:lang w:val="en-US"/>
+        </w:rPr>
+        <w:t>addContinentToContinentList</w:t>
+      </w:r>
+      <w:proofErr w:type="spellEnd"/>
+      <w:r>
+        <w:rPr>
+          <w:rFonts w:ascii="Times New Roman" w:hAnsi="Times New Roman" w:cs="Times New Roman"/>
+          <w:sz w:val="24"/>
+          <w:szCs w:val="24"/>
+          <w:lang w:val="en-US"/>
+        </w:rPr>
+        <w:t>(</w:t>
+      </w:r>
+      <w:proofErr w:type="gramEnd"/>
+      <w:r>
+        <w:rPr>
+          <w:rFonts w:ascii="Times New Roman" w:hAnsi="Times New Roman" w:cs="Times New Roman"/>
+          <w:sz w:val="24"/>
+          <w:szCs w:val="24"/>
+          <w:lang w:val="en-US"/>
+        </w:rPr>
+        <w:t xml:space="preserve">) to </w:t>
+      </w:r>
+      <w:proofErr w:type="spellStart"/>
+      <w:r>
+        <w:rPr>
+          <w:rFonts w:ascii="Times New Roman" w:hAnsi="Times New Roman" w:cs="Times New Roman"/>
+          <w:sz w:val="24"/>
+          <w:szCs w:val="24"/>
+          <w:lang w:val="en-US"/>
+        </w:rPr>
+        <w:t>addContinent</w:t>
+      </w:r>
+      <w:proofErr w:type="spellEnd"/>
+      <w:r>
+        <w:rPr>
+          <w:rFonts w:ascii="Times New Roman" w:hAnsi="Times New Roman" w:cs="Times New Roman"/>
+          <w:sz w:val="24"/>
+          <w:szCs w:val="24"/>
+          <w:lang w:val="en-US"/>
+        </w:rPr>
+        <w:t>(). [Map.java]</w:t>
       </w:r>
     </w:p>
     <w:p>
@@ -2127,7 +2756,58 @@
           <w:szCs w:val="24"/>
           <w:lang w:val="en-US"/>
         </w:rPr>
-        <w:t xml:space="preserve"> Rename removeCountryFromCountryList() to removeCountry(). [Continent.java]</w:t>
+        <w:t xml:space="preserve"> Rename </w:t>
+      </w:r>
+      <w:proofErr w:type="spellStart"/>
+      <w:proofErr w:type="gramStart"/>
+      <w:r>
+        <w:rPr>
+          <w:rFonts w:ascii="Times New Roman" w:hAnsi="Times New Roman" w:cs="Times New Roman"/>
+          <w:sz w:val="24"/>
+          <w:szCs w:val="24"/>
+          <w:lang w:val="en-US"/>
+        </w:rPr>
+        <w:t>removeCountryFromCountryList</w:t>
+      </w:r>
+      <w:proofErr w:type="spellEnd"/>
+      <w:r>
+        <w:rPr>
+          <w:rFonts w:ascii="Times New Roman" w:hAnsi="Times New Roman" w:cs="Times New Roman"/>
+          <w:sz w:val="24"/>
+          <w:szCs w:val="24"/>
+          <w:lang w:val="en-US"/>
+        </w:rPr>
+        <w:t>(</w:t>
+      </w:r>
+      <w:proofErr w:type="gramEnd"/>
+      <w:r>
+        <w:rPr>
+          <w:rFonts w:ascii="Times New Roman" w:hAnsi="Times New Roman" w:cs="Times New Roman"/>
+          <w:sz w:val="24"/>
+          <w:szCs w:val="24"/>
+          <w:lang w:val="en-US"/>
+        </w:rPr>
+        <w:t xml:space="preserve">) to </w:t>
+      </w:r>
+      <w:proofErr w:type="spellStart"/>
+      <w:r>
+        <w:rPr>
+          <w:rFonts w:ascii="Times New Roman" w:hAnsi="Times New Roman" w:cs="Times New Roman"/>
+          <w:sz w:val="24"/>
+          <w:szCs w:val="24"/>
+          <w:lang w:val="en-US"/>
+        </w:rPr>
+        <w:t>removeCountry</w:t>
+      </w:r>
+      <w:proofErr w:type="spellEnd"/>
+      <w:r>
+        <w:rPr>
+          <w:rFonts w:ascii="Times New Roman" w:hAnsi="Times New Roman" w:cs="Times New Roman"/>
+          <w:sz w:val="24"/>
+          <w:szCs w:val="24"/>
+          <w:lang w:val="en-US"/>
+        </w:rPr>
+        <w:t>(). [Continent.java]</w:t>
       </w:r>
     </w:p>
     <w:p>
@@ -2157,7 +2837,58 @@
           <w:szCs w:val="24"/>
           <w:lang w:val="en-US"/>
         </w:rPr>
-        <w:t xml:space="preserve"> Rename addCountryToCountryList() to addCountry(). [Continent.java]</w:t>
+        <w:t xml:space="preserve"> Rename </w:t>
+      </w:r>
+      <w:proofErr w:type="spellStart"/>
+      <w:proofErr w:type="gramStart"/>
+      <w:r>
+        <w:rPr>
+          <w:rFonts w:ascii="Times New Roman" w:hAnsi="Times New Roman" w:cs="Times New Roman"/>
+          <w:sz w:val="24"/>
+          <w:szCs w:val="24"/>
+          <w:lang w:val="en-US"/>
+        </w:rPr>
+        <w:t>addCountryToCountryList</w:t>
+      </w:r>
+      <w:proofErr w:type="spellEnd"/>
+      <w:r>
+        <w:rPr>
+          <w:rFonts w:ascii="Times New Roman" w:hAnsi="Times New Roman" w:cs="Times New Roman"/>
+          <w:sz w:val="24"/>
+          <w:szCs w:val="24"/>
+          <w:lang w:val="en-US"/>
+        </w:rPr>
+        <w:t>(</w:t>
+      </w:r>
+      <w:proofErr w:type="gramEnd"/>
+      <w:r>
+        <w:rPr>
+          <w:rFonts w:ascii="Times New Roman" w:hAnsi="Times New Roman" w:cs="Times New Roman"/>
+          <w:sz w:val="24"/>
+          <w:szCs w:val="24"/>
+          <w:lang w:val="en-US"/>
+        </w:rPr>
+        <w:t xml:space="preserve">) to </w:t>
+      </w:r>
+      <w:proofErr w:type="spellStart"/>
+      <w:r>
+        <w:rPr>
+          <w:rFonts w:ascii="Times New Roman" w:hAnsi="Times New Roman" w:cs="Times New Roman"/>
+          <w:sz w:val="24"/>
+          <w:szCs w:val="24"/>
+          <w:lang w:val="en-US"/>
+        </w:rPr>
+        <w:t>addCountry</w:t>
+      </w:r>
+      <w:proofErr w:type="spellEnd"/>
+      <w:r>
+        <w:rPr>
+          <w:rFonts w:ascii="Times New Roman" w:hAnsi="Times New Roman" w:cs="Times New Roman"/>
+          <w:sz w:val="24"/>
+          <w:szCs w:val="24"/>
+          <w:lang w:val="en-US"/>
+        </w:rPr>
+        <w:t>(). [Continent.java]</w:t>
       </w:r>
     </w:p>
     <w:p>
@@ -2351,7 +3082,55 @@
           <w:sz w:val="24"/>
           <w:szCs w:val="24"/>
         </w:rPr>
-        <w:t xml:space="preserve">The State pattern implements the phases of the application, including the phases in the map editor, and the game play. The game play is divided into the following phases: Game Startup, Game Issue Order, and Game Execute Order phases. The context class of the State pattern is GameEngine </w:t>
+        <w:t xml:space="preserve">The State pattern implements the phases of the application, including the phases in the map editor, and the game play. The game play </w:t>
+      </w:r>
+      <w:proofErr w:type="gramStart"/>
+      <w:r>
+        <w:rPr>
+          <w:sz w:val="24"/>
+          <w:szCs w:val="24"/>
+        </w:rPr>
+        <w:t>is divided</w:t>
+      </w:r>
+      <w:proofErr w:type="gramEnd"/>
+      <w:r>
+        <w:rPr>
+          <w:sz w:val="24"/>
+          <w:szCs w:val="24"/>
+        </w:rPr>
+        <w:t xml:space="preserve"> into the following phases: Game </w:t>
+      </w:r>
+      <w:proofErr w:type="spellStart"/>
+      <w:r>
+        <w:rPr>
+          <w:sz w:val="24"/>
+          <w:szCs w:val="24"/>
+        </w:rPr>
+        <w:t>Startup</w:t>
+      </w:r>
+      <w:proofErr w:type="spellEnd"/>
+      <w:r>
+        <w:rPr>
+          <w:sz w:val="24"/>
+          <w:szCs w:val="24"/>
+        </w:rPr>
+        <w:t xml:space="preserve">, Game Issue Order, and Game Execute Order phases. The context class of the State pattern is </w:t>
+      </w:r>
+      <w:proofErr w:type="spellStart"/>
+      <w:r>
+        <w:rPr>
+          <w:sz w:val="24"/>
+          <w:szCs w:val="24"/>
+        </w:rPr>
+        <w:t>GameEngine</w:t>
+      </w:r>
+      <w:proofErr w:type="spellEnd"/>
+      <w:r>
+        <w:rPr>
+          <w:sz w:val="24"/>
+          <w:szCs w:val="24"/>
+        </w:rPr>
+        <w:t xml:space="preserve"> </w:t>
       </w:r>
       <w:r>
         <w:rPr>
@@ -2437,6 +3216,7 @@
         </w:rPr>
         <w:t xml:space="preserve">Refactoring of </w:t>
       </w:r>
+      <w:proofErr w:type="spellStart"/>
       <w:r>
         <w:rPr>
           <w:i/>
@@ -2445,6 +3225,7 @@
         </w:rPr>
         <w:t>GameStartup</w:t>
       </w:r>
+      <w:proofErr w:type="spellEnd"/>
       <w:r>
         <w:rPr>
           <w:sz w:val="24"/>
@@ -2540,13 +3321,23 @@
         </w:rPr>
         <w:t xml:space="preserve">Refactoring of </w:t>
       </w:r>
+      <w:proofErr w:type="spellStart"/>
       <w:r>
         <w:rPr>
           <w:i/>
           <w:sz w:val="24"/>
           <w:szCs w:val="24"/>
         </w:rPr>
-        <w:t xml:space="preserve">GameIsssueOrder </w:t>
+        <w:t>GameIsssueOrder</w:t>
+      </w:r>
+      <w:proofErr w:type="spellEnd"/>
+      <w:r>
+        <w:rPr>
+          <w:i/>
+          <w:sz w:val="24"/>
+          <w:szCs w:val="24"/>
+        </w:rPr>
+        <w:t xml:space="preserve"> </w:t>
       </w:r>
       <w:r>
         <w:rPr>
@@ -2639,6 +3430,7 @@
         </w:rPr>
         <w:t xml:space="preserve">1.3 Refactoring of </w:t>
       </w:r>
+      <w:proofErr w:type="spellStart"/>
       <w:r>
         <w:rPr>
           <w:i/>
@@ -2647,6 +3439,7 @@
         </w:rPr>
         <w:t>GameExecuteOrder</w:t>
       </w:r>
+      <w:proofErr w:type="spellEnd"/>
       <w:r>
         <w:rPr>
           <w:sz w:val="24"/>
@@ -2663,6 +3456,7 @@
           <w:szCs w:val="24"/>
         </w:rPr>
       </w:pPr>
+      <w:proofErr w:type="gramStart"/>
       <w:r>
         <w:rPr>
           <w:sz w:val="28"/>
@@ -2670,6 +3464,7 @@
         </w:rPr>
         <w:t>Tests :</w:t>
       </w:r>
+      <w:proofErr w:type="gramEnd"/>
       <w:r>
         <w:rPr>
           <w:sz w:val="24"/>
@@ -2684,6 +3479,7 @@
         </w:rPr>
         <w:t xml:space="preserve"> tests to check the validity of execution of commands in their states. Invalid commands in a certain phase </w:t>
       </w:r>
+      <w:proofErr w:type="gramStart"/>
       <w:r>
         <w:rPr>
           <w:sz w:val="24"/>
@@ -2696,7 +3492,15 @@
           <w:sz w:val="24"/>
           <w:szCs w:val="24"/>
         </w:rPr>
-        <w:t xml:space="preserve"> allowed to execute</w:t>
+        <w:t xml:space="preserve"> allowed</w:t>
+      </w:r>
+      <w:proofErr w:type="gramEnd"/>
+      <w:r>
+        <w:rPr>
+          <w:sz w:val="24"/>
+          <w:szCs w:val="24"/>
+        </w:rPr>
+        <w:t xml:space="preserve"> to execute</w:t>
       </w:r>
     </w:p>
     <w:p>
@@ -2768,7 +3572,35 @@
           <w:sz w:val="24"/>
           <w:szCs w:val="24"/>
         </w:rPr>
-        <w:t xml:space="preserve"> Order class, the Invoker Class is the Player, and the Client class is the GameEngine. The orders are created as the player executes its issue</w:t>
+        <w:t xml:space="preserve"> Order class, the Invoker Class is the Player, and the Client class is the </w:t>
+      </w:r>
+      <w:proofErr w:type="spellStart"/>
+      <w:r>
+        <w:rPr>
+          <w:rFonts w:ascii="Times New Roman" w:hAnsi="Times New Roman" w:cs="Times New Roman"/>
+          <w:sz w:val="24"/>
+          <w:szCs w:val="24"/>
+        </w:rPr>
+        <w:t>GameEngine</w:t>
+      </w:r>
+      <w:proofErr w:type="spellEnd"/>
+      <w:r>
+        <w:rPr>
+          <w:rFonts w:ascii="Times New Roman" w:hAnsi="Times New Roman" w:cs="Times New Roman"/>
+          <w:sz w:val="24"/>
+          <w:szCs w:val="24"/>
+        </w:rPr>
+        <w:t xml:space="preserve">. The orders are created as the player executes its </w:t>
+      </w:r>
+      <w:proofErr w:type="spellStart"/>
+      <w:proofErr w:type="gramStart"/>
+      <w:r>
+        <w:rPr>
+          <w:rFonts w:ascii="Times New Roman" w:hAnsi="Times New Roman" w:cs="Times New Roman"/>
+          <w:sz w:val="24"/>
+          <w:szCs w:val="24"/>
+        </w:rPr>
+        <w:t>issue</w:t>
       </w:r>
       <w:r>
         <w:rPr>
@@ -2784,7 +3616,25 @@
           <w:sz w:val="24"/>
           <w:szCs w:val="24"/>
         </w:rPr>
-        <w:t xml:space="preserve">rder() method, and the orders are </w:t>
+        <w:t>rder</w:t>
+      </w:r>
+      <w:proofErr w:type="spellEnd"/>
+      <w:r>
+        <w:rPr>
+          <w:rFonts w:ascii="Times New Roman" w:hAnsi="Times New Roman" w:cs="Times New Roman"/>
+          <w:sz w:val="24"/>
+          <w:szCs w:val="24"/>
+        </w:rPr>
+        <w:t>(</w:t>
+      </w:r>
+      <w:proofErr w:type="gramEnd"/>
+      <w:r>
+        <w:rPr>
+          <w:rFonts w:ascii="Times New Roman" w:hAnsi="Times New Roman" w:cs="Times New Roman"/>
+          <w:sz w:val="24"/>
+          <w:szCs w:val="24"/>
+        </w:rPr>
+        <w:t xml:space="preserve">) method, and the orders are </w:t>
       </w:r>
       <w:r>
         <w:rPr>
@@ -2816,7 +3666,16 @@
           <w:sz w:val="24"/>
           <w:szCs w:val="24"/>
         </w:rPr>
-        <w:t xml:space="preserve"> orders from the Players using the next</w:t>
+        <w:t xml:space="preserve"> orders from the Players using the </w:t>
+      </w:r>
+      <w:proofErr w:type="spellStart"/>
+      <w:r>
+        <w:rPr>
+          <w:rFonts w:ascii="Times New Roman" w:hAnsi="Times New Roman" w:cs="Times New Roman"/>
+          <w:sz w:val="24"/>
+          <w:szCs w:val="24"/>
+        </w:rPr>
+        <w:t>next</w:t>
       </w:r>
       <w:r>
         <w:rPr>
@@ -2832,7 +3691,16 @@
           <w:sz w:val="24"/>
           <w:szCs w:val="24"/>
         </w:rPr>
-        <w:t>rder() method, then execut</w:t>
+        <w:t>rder</w:t>
+      </w:r>
+      <w:proofErr w:type="spellEnd"/>
+      <w:r>
+        <w:rPr>
+          <w:rFonts w:ascii="Times New Roman" w:hAnsi="Times New Roman" w:cs="Times New Roman"/>
+          <w:sz w:val="24"/>
+          <w:szCs w:val="24"/>
+        </w:rPr>
+        <w:t>() method, then execut</w:t>
       </w:r>
       <w:r>
         <w:rPr>
@@ -2876,143 +3744,25 @@
           <w:sz w:val="24"/>
           <w:szCs w:val="24"/>
         </w:rPr>
-        <w:t>Six Concrete Implementation of Abstract Order class are done: Advance, Airlift, Blockade, Bomb, Deploy, Diplomacy.</w:t>
-      </w:r>
-    </w:p>
-    <w:p>
-      <w:pPr>
-        <w:pStyle w:val="ListParagraph"/>
-        <w:spacing w:after="200" w:line="276" w:lineRule="auto"/>
-        <w:jc w:val="both"/>
-        <w:rPr>
-          <w:rFonts w:ascii="Times New Roman" w:hAnsi="Times New Roman" w:cs="Times New Roman"/>
-          <w:sz w:val="24"/>
-          <w:szCs w:val="24"/>
-        </w:rPr>
-      </w:pPr>
-    </w:p>
-    <w:p>
-      <w:pPr>
-        <w:pStyle w:val="ListParagraph"/>
-        <w:spacing w:after="200" w:line="276" w:lineRule="auto"/>
-        <w:jc w:val="both"/>
-        <w:rPr>
-          <w:rFonts w:ascii="Times New Roman" w:hAnsi="Times New Roman" w:cs="Times New Roman"/>
-          <w:sz w:val="24"/>
-          <w:szCs w:val="24"/>
-        </w:rPr>
-      </w:pPr>
-    </w:p>
-    <w:p>
-      <w:pPr>
-        <w:pStyle w:val="ListParagraph"/>
-        <w:spacing w:after="200" w:line="276" w:lineRule="auto"/>
-        <w:jc w:val="both"/>
-        <w:rPr>
-          <w:rFonts w:ascii="Times New Roman" w:hAnsi="Times New Roman" w:cs="Times New Roman"/>
-          <w:sz w:val="24"/>
-          <w:szCs w:val="24"/>
-        </w:rPr>
-      </w:pPr>
-    </w:p>
-    <w:p>
-      <w:pPr>
-        <w:pStyle w:val="ListParagraph"/>
-        <w:spacing w:after="200" w:line="276" w:lineRule="auto"/>
-        <w:jc w:val="both"/>
-        <w:rPr>
-          <w:rFonts w:ascii="Times New Roman" w:hAnsi="Times New Roman" w:cs="Times New Roman"/>
-          <w:sz w:val="24"/>
-          <w:szCs w:val="24"/>
-        </w:rPr>
-      </w:pPr>
-      <w:r>
-        <w:rPr>
-          <w:rFonts w:ascii="Times New Roman" w:hAnsi="Times New Roman" w:cs="Times New Roman"/>
-          <w:sz w:val="28"/>
-          <w:szCs w:val="28"/>
-        </w:rPr>
-        <w:t>Tests :</w:t>
-      </w:r>
-      <w:r>
-        <w:rPr>
-          <w:rFonts w:ascii="Times New Roman" w:hAnsi="Times New Roman" w:cs="Times New Roman"/>
-          <w:sz w:val="24"/>
-          <w:szCs w:val="24"/>
-        </w:rPr>
-        <w:t xml:space="preserve"> Individual tests to check validity for each command type</w:t>
-      </w:r>
-    </w:p>
-    <w:p>
-      <w:pPr>
-        <w:pStyle w:val="ListParagraph"/>
-        <w:spacing w:after="200" w:line="276" w:lineRule="auto"/>
-        <w:jc w:val="both"/>
-        <w:rPr>
-          <w:rFonts w:ascii="Times New Roman" w:hAnsi="Times New Roman" w:cs="Times New Roman"/>
-          <w:sz w:val="24"/>
-          <w:szCs w:val="24"/>
-        </w:rPr>
-      </w:pPr>
-    </w:p>
-    <w:p>
-      <w:pPr>
-        <w:pStyle w:val="ListParagraph"/>
-        <w:numPr>
-          <w:ilvl w:val="0"/>
-          <w:numId w:val="18"/>
-        </w:numPr>
-        <w:spacing w:after="200" w:line="360" w:lineRule="auto"/>
-        <w:jc w:val="both"/>
-        <w:rPr>
-          <w:rFonts w:ascii="Times New Roman" w:hAnsi="Times New Roman" w:cs="Times New Roman"/>
-          <w:sz w:val="28"/>
-          <w:szCs w:val="28"/>
-        </w:rPr>
-      </w:pPr>
-      <w:r>
-        <w:rPr>
-          <w:rFonts w:ascii="Times New Roman" w:hAnsi="Times New Roman" w:cs="Times New Roman"/>
-          <w:sz w:val="28"/>
-          <w:szCs w:val="28"/>
-        </w:rPr>
-        <w:t>Splitting</w:t>
-      </w:r>
-      <w:r>
-        <w:rPr>
-          <w:rFonts w:ascii="Times New Roman" w:hAnsi="Times New Roman" w:cs="Times New Roman"/>
-          <w:sz w:val="28"/>
-          <w:szCs w:val="28"/>
-        </w:rPr>
-        <w:t xml:space="preserve"> EditMap for better modularity. </w:t>
-      </w:r>
-    </w:p>
-    <w:p>
-      <w:pPr>
-        <w:pStyle w:val="ListParagraph"/>
-        <w:spacing w:after="200" w:line="276" w:lineRule="auto"/>
-        <w:jc w:val="both"/>
-        <w:rPr>
-          <w:rFonts w:ascii="Times New Roman" w:hAnsi="Times New Roman" w:cs="Times New Roman"/>
-          <w:sz w:val="24"/>
-          <w:szCs w:val="24"/>
-        </w:rPr>
-      </w:pPr>
-      <w:r>
-        <w:rPr>
-          <w:rFonts w:ascii="Times New Roman" w:hAnsi="Times New Roman" w:cs="Times New Roman"/>
-          <w:sz w:val="24"/>
-          <w:szCs w:val="24"/>
-        </w:rPr>
-        <w:t xml:space="preserve">Created new LoadMap class to load the existing map and new CreateMap class to create a new </w:t>
-      </w:r>
-      <w:r>
-        <w:rPr>
-          <w:rFonts w:ascii="Times New Roman" w:hAnsi="Times New Roman" w:cs="Times New Roman"/>
-          <w:sz w:val="24"/>
-          <w:szCs w:val="24"/>
-        </w:rPr>
-        <w:t>empty map.</w:t>
+        <w:t xml:space="preserve">Six Concrete Implementation of Abstract Order class are done: Advance, Airlift, Blockade, Bomb, Deploy, </w:t>
+      </w:r>
+      <w:proofErr w:type="gramStart"/>
+      <w:r>
+        <w:rPr>
+          <w:rFonts w:ascii="Times New Roman" w:hAnsi="Times New Roman" w:cs="Times New Roman"/>
+          <w:sz w:val="24"/>
+          <w:szCs w:val="24"/>
+        </w:rPr>
+        <w:t>Diplomacy</w:t>
+      </w:r>
+      <w:proofErr w:type="gramEnd"/>
+      <w:r>
+        <w:rPr>
+          <w:rFonts w:ascii="Times New Roman" w:hAnsi="Times New Roman" w:cs="Times New Roman"/>
+          <w:sz w:val="24"/>
+          <w:szCs w:val="24"/>
+        </w:rPr>
+        <w:t>.</w:t>
       </w:r>
     </w:p>
     <w:p>
@@ -3045,10 +3795,10 @@
         </w:rPr>
         <w:lastRenderedPageBreak/>
         <w:drawing>
-          <wp:inline distT="0" distB="0" distL="0" distR="0" wp14:anchorId="3BE51AC4" wp14:editId="099A1C3B">
-            <wp:extent cx="4910825" cy="3009900"/>
-            <wp:effectExtent l="0" t="0" r="4445" b="0"/>
-            <wp:docPr id="6" name="Picture 6"/>
+          <wp:inline distT="0" distB="0" distL="0" distR="0" wp14:anchorId="3C699F29" wp14:editId="7C29E432">
+            <wp:extent cx="5067300" cy="3073728"/>
+            <wp:effectExtent l="0" t="0" r="0" b="0"/>
+            <wp:docPr id="14" name="Picture 14"/>
             <wp:cNvGraphicFramePr>
               <a:graphicFrameLocks xmlns:a="http://schemas.openxmlformats.org/drawingml/2006/main" noChangeAspect="1"/>
             </wp:cNvGraphicFramePr>
@@ -3068,7 +3818,7 @@
                   <pic:spPr>
                     <a:xfrm>
                       <a:off x="0" y="0"/>
-                      <a:ext cx="4911981" cy="3010609"/>
+                      <a:ext cx="5084861" cy="3084380"/>
                     </a:xfrm>
                     <a:prstGeom prst="rect">
                       <a:avLst/>
@@ -3111,7 +3861,7 @@
           <w:sz w:val="24"/>
           <w:szCs w:val="24"/>
         </w:rPr>
-        <w:t>LoadMap</w:t>
+        <w:t>Advance</w:t>
       </w:r>
       <w:r>
         <w:rPr>
@@ -3139,10 +3889,10 @@
           <w:lang w:eastAsia="en-IN"/>
         </w:rPr>
         <w:drawing>
-          <wp:inline distT="0" distB="0" distL="0" distR="0" wp14:anchorId="19A901F3" wp14:editId="1F2DEFB3">
-            <wp:extent cx="4800600" cy="4711065"/>
-            <wp:effectExtent l="0" t="0" r="9525" b="0"/>
-            <wp:docPr id="7" name="Picture 7"/>
+          <wp:inline distT="0" distB="0" distL="0" distR="0" wp14:anchorId="4CF5F412" wp14:editId="1153B6E1">
+            <wp:extent cx="5105400" cy="3640455"/>
+            <wp:effectExtent l="0" t="0" r="0" b="0"/>
+            <wp:docPr id="15" name="Picture 15"/>
             <wp:cNvGraphicFramePr>
               <a:graphicFrameLocks xmlns:a="http://schemas.openxmlformats.org/drawingml/2006/main" noChangeAspect="1"/>
             </wp:cNvGraphicFramePr>
@@ -3162,7 +3912,7 @@
                   <pic:spPr>
                     <a:xfrm>
                       <a:off x="0" y="0"/>
-                      <a:ext cx="4800600" cy="4711065"/>
+                      <a:ext cx="5105400" cy="3640455"/>
                     </a:xfrm>
                     <a:prstGeom prst="rect">
                       <a:avLst/>
@@ -3192,7 +3942,7 @@
           <w:sz w:val="24"/>
           <w:szCs w:val="24"/>
         </w:rPr>
-        <w:t xml:space="preserve">3.2 Refactoring of </w:t>
+        <w:t xml:space="preserve">2.2 Refactoring of </w:t>
       </w:r>
       <w:r>
         <w:rPr>
@@ -3201,196 +3951,25 @@
           <w:sz w:val="24"/>
           <w:szCs w:val="24"/>
         </w:rPr>
-        <w:t>CreateMap</w:t>
-      </w:r>
-      <w:r>
-        <w:rPr>
-          <w:rFonts w:ascii="Times New Roman" w:hAnsi="Times New Roman" w:cs="Times New Roman"/>
-          <w:sz w:val="24"/>
-          <w:szCs w:val="24"/>
-        </w:rPr>
-        <w:t xml:space="preserve"> class</w:t>
-      </w:r>
-    </w:p>
-    <w:p>
-      <w:pPr>
-        <w:pStyle w:val="ListParagraph"/>
-        <w:spacing w:after="200" w:line="276" w:lineRule="auto"/>
-        <w:jc w:val="both"/>
-        <w:rPr>
-          <w:rFonts w:ascii="Times New Roman" w:hAnsi="Times New Roman" w:cs="Times New Roman"/>
-          <w:sz w:val="24"/>
-          <w:szCs w:val="24"/>
-        </w:rPr>
-      </w:pPr>
-      <w:r>
-        <w:rPr>
-          <w:rFonts w:ascii="Times New Roman" w:hAnsi="Times New Roman" w:cs="Times New Roman"/>
-          <w:sz w:val="28"/>
-          <w:szCs w:val="28"/>
-        </w:rPr>
-        <w:t>Tests :</w:t>
-      </w:r>
-      <w:r>
-        <w:rPr>
-          <w:rFonts w:ascii="Times New Roman" w:hAnsi="Times New Roman" w:cs="Times New Roman"/>
-          <w:sz w:val="24"/>
-          <w:szCs w:val="24"/>
-        </w:rPr>
-        <w:t xml:space="preserve"> Create new map if </w:t>
-      </w:r>
-      <w:r>
-        <w:rPr>
-          <w:rFonts w:ascii="Times New Roman" w:hAnsi="Times New Roman" w:cs="Times New Roman"/>
-          <w:sz w:val="24"/>
-          <w:szCs w:val="24"/>
-        </w:rPr>
-        <w:t>does not</w:t>
-      </w:r>
-      <w:r>
-        <w:rPr>
-          <w:rFonts w:ascii="Times New Roman" w:hAnsi="Times New Roman" w:cs="Times New Roman"/>
-          <w:sz w:val="24"/>
-          <w:szCs w:val="24"/>
-        </w:rPr>
-        <w:t xml:space="preserve"> exi</w:t>
-      </w:r>
-      <w:r>
-        <w:rPr>
-          <w:rFonts w:ascii="Times New Roman" w:hAnsi="Times New Roman" w:cs="Times New Roman"/>
-          <w:sz w:val="24"/>
-          <w:szCs w:val="24"/>
-        </w:rPr>
-        <w:t>s</w:t>
-      </w:r>
-      <w:r>
-        <w:rPr>
-          <w:rFonts w:ascii="Times New Roman" w:hAnsi="Times New Roman" w:cs="Times New Roman"/>
-          <w:sz w:val="24"/>
-          <w:szCs w:val="24"/>
-        </w:rPr>
-        <w:t>ts, Load an existing map</w:t>
-      </w:r>
-    </w:p>
-    <w:p>
-      <w:pPr>
-        <w:pStyle w:val="ListParagraph"/>
-        <w:spacing w:after="200" w:line="276" w:lineRule="auto"/>
-        <w:jc w:val="both"/>
-        <w:rPr>
-          <w:rFonts w:ascii="Times New Roman" w:hAnsi="Times New Roman" w:cs="Times New Roman"/>
-          <w:sz w:val="24"/>
-          <w:szCs w:val="24"/>
-        </w:rPr>
-      </w:pPr>
-    </w:p>
-    <w:p>
-      <w:pPr>
-        <w:pStyle w:val="ListParagraph"/>
-        <w:spacing w:after="200" w:line="276" w:lineRule="auto"/>
-        <w:jc w:val="both"/>
-        <w:rPr>
-          <w:rFonts w:ascii="Times New Roman" w:hAnsi="Times New Roman" w:cs="Times New Roman"/>
-          <w:sz w:val="24"/>
-          <w:szCs w:val="24"/>
-        </w:rPr>
-      </w:pPr>
-    </w:p>
-    <w:p>
-      <w:pPr>
-        <w:pStyle w:val="ListParagraph"/>
-        <w:numPr>
-          <w:ilvl w:val="0"/>
-          <w:numId w:val="18"/>
-        </w:numPr>
-        <w:spacing w:after="200" w:line="360" w:lineRule="auto"/>
-        <w:jc w:val="both"/>
-        <w:rPr>
-          <w:rFonts w:ascii="Times New Roman" w:hAnsi="Times New Roman" w:cs="Times New Roman"/>
-          <w:sz w:val="28"/>
-          <w:szCs w:val="28"/>
-        </w:rPr>
-      </w:pPr>
-      <w:r>
-        <w:rPr>
-          <w:rFonts w:ascii="Times New Roman" w:hAnsi="Times New Roman" w:cs="Times New Roman"/>
-          <w:sz w:val="28"/>
-          <w:szCs w:val="28"/>
-        </w:rPr>
-        <w:t>Merged all game</w:t>
-      </w:r>
-      <w:r>
-        <w:rPr>
-          <w:rFonts w:ascii="Times New Roman" w:hAnsi="Times New Roman" w:cs="Times New Roman"/>
-          <w:sz w:val="28"/>
-          <w:szCs w:val="28"/>
-        </w:rPr>
-        <w:t xml:space="preserve"> and map</w:t>
-      </w:r>
-      <w:r>
-        <w:rPr>
-          <w:rFonts w:ascii="Times New Roman" w:hAnsi="Times New Roman" w:cs="Times New Roman"/>
-          <w:sz w:val="28"/>
-          <w:szCs w:val="28"/>
-        </w:rPr>
-        <w:t xml:space="preserve"> related command controls into a single GameEngine Class</w:t>
-      </w:r>
-    </w:p>
-    <w:p>
-      <w:pPr>
-        <w:pStyle w:val="ListParagraph"/>
-        <w:spacing w:after="200" w:line="276" w:lineRule="auto"/>
-        <w:jc w:val="both"/>
-        <w:rPr>
-          <w:rFonts w:ascii="Times New Roman" w:hAnsi="Times New Roman" w:cs="Times New Roman"/>
-          <w:sz w:val="24"/>
-          <w:szCs w:val="24"/>
-        </w:rPr>
-      </w:pPr>
-      <w:r>
-        <w:rPr>
-          <w:rFonts w:ascii="Times New Roman" w:hAnsi="Times New Roman" w:cs="Times New Roman"/>
-          <w:sz w:val="24"/>
-          <w:szCs w:val="24"/>
-        </w:rPr>
-        <w:t>Previously, two classes namely GameEngine and MapEngine class existed. Main  method would transfer control to GameEngine for game related commands and to MapEngine for map related commands. Too many calls to and from main method were there. So</w:t>
-      </w:r>
-      <w:r>
-        <w:rPr>
-          <w:rFonts w:ascii="Times New Roman" w:hAnsi="Times New Roman" w:cs="Times New Roman"/>
-          <w:sz w:val="24"/>
-          <w:szCs w:val="24"/>
-        </w:rPr>
-        <w:t>,</w:t>
-      </w:r>
-      <w:r>
-        <w:rPr>
-          <w:rFonts w:ascii="Times New Roman" w:hAnsi="Times New Roman" w:cs="Times New Roman"/>
-          <w:sz w:val="24"/>
-          <w:szCs w:val="24"/>
-        </w:rPr>
-        <w:t xml:space="preserve"> both the class were merged into single GameEngine Class to directly access all the game and mapedit commands from one class</w:t>
-      </w:r>
-      <w:r>
-        <w:rPr>
-          <w:rFonts w:ascii="Times New Roman" w:hAnsi="Times New Roman" w:cs="Times New Roman"/>
-          <w:sz w:val="24"/>
-          <w:szCs w:val="24"/>
-        </w:rPr>
-        <w:t>.</w:t>
-      </w:r>
-    </w:p>
-    <w:p>
-      <w:pPr>
-        <w:pStyle w:val="ListParagraph"/>
-        <w:spacing w:after="200" w:line="276" w:lineRule="auto"/>
-        <w:jc w:val="both"/>
-        <w:rPr>
-          <w:rFonts w:ascii="Times New Roman" w:hAnsi="Times New Roman" w:cs="Times New Roman"/>
-          <w:sz w:val="24"/>
-          <w:szCs w:val="24"/>
-        </w:rPr>
-      </w:pPr>
+        <w:t>Airlift</w:t>
+      </w:r>
+      <w:r>
+        <w:rPr>
+          <w:rFonts w:ascii="Times New Roman" w:hAnsi="Times New Roman" w:cs="Times New Roman"/>
+          <w:i/>
+          <w:sz w:val="24"/>
+          <w:szCs w:val="24"/>
+        </w:rPr>
+        <w:t xml:space="preserve"> </w:t>
+      </w:r>
+      <w:r>
+        <w:rPr>
+          <w:rFonts w:ascii="Times New Roman" w:hAnsi="Times New Roman" w:cs="Times New Roman"/>
+          <w:sz w:val="24"/>
+          <w:szCs w:val="24"/>
+        </w:rPr>
+        <w:t>class</w:t>
+      </w:r>
     </w:p>
     <w:p>
       <w:pPr>
@@ -3408,11 +3987,12 @@
           <w:noProof/>
           <w:lang w:eastAsia="en-IN"/>
         </w:rPr>
+        <w:lastRenderedPageBreak/>
         <w:drawing>
-          <wp:inline distT="0" distB="0" distL="0" distR="0" wp14:anchorId="41D382B1" wp14:editId="52D6DFE8">
-            <wp:extent cx="4914900" cy="3761455"/>
-            <wp:effectExtent l="0" t="0" r="0" b="0"/>
-            <wp:docPr id="8" name="Picture 8"/>
+          <wp:inline distT="0" distB="0" distL="0" distR="0" wp14:anchorId="7CC47795" wp14:editId="11D435B4">
+            <wp:extent cx="5076825" cy="5029200"/>
+            <wp:effectExtent l="0" t="0" r="9525" b="0"/>
+            <wp:docPr id="17" name="Picture 17"/>
             <wp:cNvGraphicFramePr>
               <a:graphicFrameLocks xmlns:a="http://schemas.openxmlformats.org/drawingml/2006/main" noChangeAspect="1"/>
             </wp:cNvGraphicFramePr>
@@ -3432,7 +4012,7 @@
                   <pic:spPr>
                     <a:xfrm>
                       <a:off x="0" y="0"/>
-                      <a:ext cx="4923872" cy="3768322"/>
+                      <a:ext cx="5076825" cy="5029200"/>
                     </a:xfrm>
                     <a:prstGeom prst="rect">
                       <a:avLst/>
@@ -3448,10 +4028,200 @@
     <w:p>
       <w:pPr>
         <w:pStyle w:val="ListParagraph"/>
+        <w:spacing w:after="200" w:line="276" w:lineRule="auto"/>
+        <w:jc w:val="both"/>
+        <w:rPr>
+          <w:rFonts w:ascii="Times New Roman" w:hAnsi="Times New Roman" w:cs="Times New Roman"/>
+          <w:sz w:val="24"/>
+          <w:szCs w:val="24"/>
+        </w:rPr>
+      </w:pPr>
+      <w:bookmarkStart w:id="0" w:name="_GoBack"/>
+      <w:bookmarkEnd w:id="0"/>
+    </w:p>
+    <w:p>
+      <w:pPr>
+        <w:pStyle w:val="ListParagraph"/>
+        <w:spacing w:after="200" w:line="276" w:lineRule="auto"/>
+        <w:jc w:val="both"/>
+        <w:rPr>
+          <w:rFonts w:ascii="Times New Roman" w:hAnsi="Times New Roman" w:cs="Times New Roman"/>
+          <w:sz w:val="24"/>
+          <w:szCs w:val="24"/>
+        </w:rPr>
+      </w:pPr>
+    </w:p>
+    <w:p>
+      <w:pPr>
+        <w:pStyle w:val="ListParagraph"/>
+        <w:spacing w:after="200" w:line="276" w:lineRule="auto"/>
+        <w:jc w:val="both"/>
+        <w:rPr>
+          <w:rFonts w:ascii="Times New Roman" w:hAnsi="Times New Roman" w:cs="Times New Roman"/>
+          <w:sz w:val="24"/>
+          <w:szCs w:val="24"/>
+        </w:rPr>
+      </w:pPr>
+      <w:proofErr w:type="gramStart"/>
+      <w:r>
+        <w:rPr>
+          <w:rFonts w:ascii="Times New Roman" w:hAnsi="Times New Roman" w:cs="Times New Roman"/>
+          <w:sz w:val="28"/>
+          <w:szCs w:val="28"/>
+        </w:rPr>
+        <w:t>Tests :</w:t>
+      </w:r>
+      <w:proofErr w:type="gramEnd"/>
+      <w:r>
+        <w:rPr>
+          <w:rFonts w:ascii="Times New Roman" w:hAnsi="Times New Roman" w:cs="Times New Roman"/>
+          <w:sz w:val="24"/>
+          <w:szCs w:val="24"/>
+        </w:rPr>
+        <w:t xml:space="preserve"> Individual tests to check validity for each command type</w:t>
+      </w:r>
+    </w:p>
+    <w:p>
+      <w:pPr>
+        <w:pStyle w:val="ListParagraph"/>
+        <w:spacing w:after="200" w:line="276" w:lineRule="auto"/>
+        <w:jc w:val="both"/>
+        <w:rPr>
+          <w:rFonts w:ascii="Times New Roman" w:hAnsi="Times New Roman" w:cs="Times New Roman"/>
+          <w:sz w:val="24"/>
+          <w:szCs w:val="24"/>
+        </w:rPr>
+      </w:pPr>
+    </w:p>
+    <w:p>
+      <w:pPr>
+        <w:pStyle w:val="ListParagraph"/>
         <w:numPr>
-          <w:ilvl w:val="1"/>
+          <w:ilvl w:val="0"/>
           <w:numId w:val="18"/>
         </w:numPr>
+        <w:spacing w:after="200" w:line="360" w:lineRule="auto"/>
+        <w:jc w:val="both"/>
+        <w:rPr>
+          <w:rFonts w:ascii="Times New Roman" w:hAnsi="Times New Roman" w:cs="Times New Roman"/>
+          <w:sz w:val="28"/>
+          <w:szCs w:val="28"/>
+        </w:rPr>
+      </w:pPr>
+      <w:r>
+        <w:rPr>
+          <w:rFonts w:ascii="Times New Roman" w:hAnsi="Times New Roman" w:cs="Times New Roman"/>
+          <w:sz w:val="28"/>
+          <w:szCs w:val="28"/>
+        </w:rPr>
+        <w:t>Splitting</w:t>
+      </w:r>
+      <w:r>
+        <w:rPr>
+          <w:rFonts w:ascii="Times New Roman" w:hAnsi="Times New Roman" w:cs="Times New Roman"/>
+          <w:sz w:val="28"/>
+          <w:szCs w:val="28"/>
+        </w:rPr>
+        <w:t xml:space="preserve"> </w:t>
+      </w:r>
+      <w:proofErr w:type="spellStart"/>
+      <w:r>
+        <w:rPr>
+          <w:rFonts w:ascii="Times New Roman" w:hAnsi="Times New Roman" w:cs="Times New Roman"/>
+          <w:sz w:val="28"/>
+          <w:szCs w:val="28"/>
+        </w:rPr>
+        <w:t>EditMap</w:t>
+      </w:r>
+      <w:proofErr w:type="spellEnd"/>
+      <w:r>
+        <w:rPr>
+          <w:rFonts w:ascii="Times New Roman" w:hAnsi="Times New Roman" w:cs="Times New Roman"/>
+          <w:sz w:val="28"/>
+          <w:szCs w:val="28"/>
+        </w:rPr>
+        <w:t xml:space="preserve"> for better modularity. </w:t>
+      </w:r>
+    </w:p>
+    <w:p>
+      <w:pPr>
+        <w:pStyle w:val="ListParagraph"/>
+        <w:spacing w:after="200" w:line="276" w:lineRule="auto"/>
+        <w:jc w:val="both"/>
+        <w:rPr>
+          <w:rFonts w:ascii="Times New Roman" w:hAnsi="Times New Roman" w:cs="Times New Roman"/>
+          <w:sz w:val="24"/>
+          <w:szCs w:val="24"/>
+        </w:rPr>
+      </w:pPr>
+      <w:r>
+        <w:rPr>
+          <w:rFonts w:ascii="Times New Roman" w:hAnsi="Times New Roman" w:cs="Times New Roman"/>
+          <w:sz w:val="24"/>
+          <w:szCs w:val="24"/>
+        </w:rPr>
+        <w:t xml:space="preserve">Created new </w:t>
+      </w:r>
+      <w:proofErr w:type="spellStart"/>
+      <w:r>
+        <w:rPr>
+          <w:rFonts w:ascii="Times New Roman" w:hAnsi="Times New Roman" w:cs="Times New Roman"/>
+          <w:sz w:val="24"/>
+          <w:szCs w:val="24"/>
+        </w:rPr>
+        <w:t>LoadMap</w:t>
+      </w:r>
+      <w:proofErr w:type="spellEnd"/>
+      <w:r>
+        <w:rPr>
+          <w:rFonts w:ascii="Times New Roman" w:hAnsi="Times New Roman" w:cs="Times New Roman"/>
+          <w:sz w:val="24"/>
+          <w:szCs w:val="24"/>
+        </w:rPr>
+        <w:t xml:space="preserve"> class to load the existing map and new </w:t>
+      </w:r>
+      <w:proofErr w:type="spellStart"/>
+      <w:r>
+        <w:rPr>
+          <w:rFonts w:ascii="Times New Roman" w:hAnsi="Times New Roman" w:cs="Times New Roman"/>
+          <w:sz w:val="24"/>
+          <w:szCs w:val="24"/>
+        </w:rPr>
+        <w:t>CreateMap</w:t>
+      </w:r>
+      <w:proofErr w:type="spellEnd"/>
+      <w:r>
+        <w:rPr>
+          <w:rFonts w:ascii="Times New Roman" w:hAnsi="Times New Roman" w:cs="Times New Roman"/>
+          <w:sz w:val="24"/>
+          <w:szCs w:val="24"/>
+        </w:rPr>
+        <w:t xml:space="preserve"> class to create a new </w:t>
+      </w:r>
+      <w:r>
+        <w:rPr>
+          <w:rFonts w:ascii="Times New Roman" w:hAnsi="Times New Roman" w:cs="Times New Roman"/>
+          <w:sz w:val="24"/>
+          <w:szCs w:val="24"/>
+        </w:rPr>
+        <w:t>empty map.</w:t>
+      </w:r>
+    </w:p>
+    <w:p>
+      <w:pPr>
+        <w:pStyle w:val="ListParagraph"/>
+        <w:spacing w:after="200" w:line="276" w:lineRule="auto"/>
+        <w:jc w:val="both"/>
+        <w:rPr>
+          <w:rFonts w:ascii="Times New Roman" w:hAnsi="Times New Roman" w:cs="Times New Roman"/>
+          <w:sz w:val="24"/>
+          <w:szCs w:val="24"/>
+        </w:rPr>
+      </w:pPr>
+    </w:p>
+    <w:p>
+      <w:pPr>
+        <w:pStyle w:val="ListParagraph"/>
         <w:spacing w:after="200" w:line="276" w:lineRule="auto"/>
         <w:jc w:val="center"/>
         <w:rPr>
@@ -3462,52 +4232,15 @@
       </w:pPr>
       <w:r>
         <w:rPr>
-          <w:rFonts w:ascii="Times New Roman" w:hAnsi="Times New Roman" w:cs="Times New Roman"/>
-          <w:sz w:val="24"/>
-          <w:szCs w:val="24"/>
-        </w:rPr>
-        <w:t xml:space="preserve">Refactoring of </w:t>
-      </w:r>
-      <w:r>
-        <w:rPr>
-          <w:rFonts w:ascii="Times New Roman" w:hAnsi="Times New Roman" w:cs="Times New Roman"/>
-          <w:i/>
-          <w:sz w:val="24"/>
-          <w:szCs w:val="24"/>
-        </w:rPr>
-        <w:t>GameEngine</w:t>
-      </w:r>
-      <w:r>
-        <w:rPr>
-          <w:rFonts w:ascii="Times New Roman" w:hAnsi="Times New Roman" w:cs="Times New Roman"/>
-          <w:sz w:val="24"/>
-          <w:szCs w:val="24"/>
-        </w:rPr>
-        <w:t xml:space="preserve"> class</w:t>
-      </w:r>
-    </w:p>
-    <w:p>
-      <w:pPr>
-        <w:spacing w:after="200" w:line="276" w:lineRule="auto"/>
-        <w:ind w:left="720"/>
-        <w:jc w:val="center"/>
-        <w:rPr>
-          <w:rFonts w:ascii="Times New Roman" w:hAnsi="Times New Roman" w:cs="Times New Roman"/>
-          <w:sz w:val="24"/>
-          <w:szCs w:val="24"/>
-        </w:rPr>
-      </w:pPr>
-      <w:r>
-        <w:rPr>
           <w:noProof/>
           <w:lang w:eastAsia="en-IN"/>
         </w:rPr>
         <w:lastRenderedPageBreak/>
         <w:drawing>
-          <wp:inline distT="0" distB="0" distL="0" distR="0" wp14:anchorId="3160D68E" wp14:editId="600CE69A">
-            <wp:extent cx="4454925" cy="4943475"/>
-            <wp:effectExtent l="0" t="0" r="3175" b="0"/>
-            <wp:docPr id="9" name="Picture 9"/>
+          <wp:inline distT="0" distB="0" distL="0" distR="0" wp14:anchorId="3BE51AC4" wp14:editId="099A1C3B">
+            <wp:extent cx="4910825" cy="3009900"/>
+            <wp:effectExtent l="0" t="0" r="4445" b="0"/>
+            <wp:docPr id="6" name="Picture 6"/>
             <wp:cNvGraphicFramePr>
               <a:graphicFrameLocks xmlns:a="http://schemas.openxmlformats.org/drawingml/2006/main" noChangeAspect="1"/>
             </wp:cNvGraphicFramePr>
@@ -3527,7 +4260,7 @@
                   <pic:spPr>
                     <a:xfrm>
                       <a:off x="0" y="0"/>
-                      <a:ext cx="4462557" cy="4951944"/>
+                      <a:ext cx="4911981" cy="3010609"/>
                     </a:xfrm>
                     <a:prstGeom prst="rect">
                       <a:avLst/>
@@ -3542,6 +4275,49 @@
     </w:p>
     <w:p>
       <w:pPr>
+        <w:pStyle w:val="ListParagraph"/>
+        <w:numPr>
+          <w:ilvl w:val="1"/>
+          <w:numId w:val="18"/>
+        </w:numPr>
+        <w:spacing w:after="200" w:line="276" w:lineRule="auto"/>
+        <w:jc w:val="center"/>
+        <w:rPr>
+          <w:rFonts w:ascii="Times New Roman" w:hAnsi="Times New Roman" w:cs="Times New Roman"/>
+          <w:sz w:val="24"/>
+          <w:szCs w:val="24"/>
+        </w:rPr>
+      </w:pPr>
+      <w:r>
+        <w:rPr>
+          <w:rFonts w:ascii="Times New Roman" w:hAnsi="Times New Roman" w:cs="Times New Roman"/>
+          <w:sz w:val="24"/>
+          <w:szCs w:val="24"/>
+        </w:rPr>
+        <w:t xml:space="preserve">Refactoring of </w:t>
+      </w:r>
+      <w:proofErr w:type="spellStart"/>
+      <w:r>
+        <w:rPr>
+          <w:rFonts w:ascii="Times New Roman" w:hAnsi="Times New Roman" w:cs="Times New Roman"/>
+          <w:i/>
+          <w:sz w:val="24"/>
+          <w:szCs w:val="24"/>
+        </w:rPr>
+        <w:t>LoadMap</w:t>
+      </w:r>
+      <w:proofErr w:type="spellEnd"/>
+      <w:r>
+        <w:rPr>
+          <w:rFonts w:ascii="Times New Roman" w:hAnsi="Times New Roman" w:cs="Times New Roman"/>
+          <w:sz w:val="24"/>
+          <w:szCs w:val="24"/>
+        </w:rPr>
+        <w:t xml:space="preserve"> class</w:t>
+      </w:r>
+    </w:p>
+    <w:p>
+      <w:pPr>
         <w:spacing w:after="200" w:line="276" w:lineRule="auto"/>
         <w:ind w:left="720"/>
         <w:jc w:val="center"/>
@@ -3553,78 +4329,14 @@
       </w:pPr>
       <w:r>
         <w:rPr>
-          <w:rFonts w:ascii="Times New Roman" w:hAnsi="Times New Roman" w:cs="Times New Roman"/>
-          <w:sz w:val="24"/>
-          <w:szCs w:val="24"/>
-        </w:rPr>
-        <w:t xml:space="preserve">4.2 Refactoring of </w:t>
-      </w:r>
-      <w:r>
-        <w:rPr>
-          <w:rFonts w:ascii="Times New Roman" w:hAnsi="Times New Roman" w:cs="Times New Roman"/>
-          <w:i/>
-          <w:sz w:val="24"/>
-          <w:szCs w:val="24"/>
-        </w:rPr>
-        <w:t>runGame</w:t>
-      </w:r>
-      <w:r>
-        <w:rPr>
-          <w:rFonts w:ascii="Times New Roman" w:hAnsi="Times New Roman" w:cs="Times New Roman"/>
-          <w:i/>
-          <w:sz w:val="24"/>
-          <w:szCs w:val="24"/>
-        </w:rPr>
-        <w:t xml:space="preserve"> </w:t>
-      </w:r>
-      <w:r>
-        <w:rPr>
-          <w:rFonts w:ascii="Times New Roman" w:hAnsi="Times New Roman" w:cs="Times New Roman"/>
-          <w:sz w:val="24"/>
-          <w:szCs w:val="24"/>
-        </w:rPr>
-        <w:t xml:space="preserve">method from </w:t>
-      </w:r>
-      <w:r>
-        <w:rPr>
-          <w:rFonts w:ascii="Times New Roman" w:hAnsi="Times New Roman" w:cs="Times New Roman"/>
-          <w:i/>
-          <w:sz w:val="24"/>
-          <w:szCs w:val="24"/>
-        </w:rPr>
-        <w:t>GameEngine</w:t>
-      </w:r>
-      <w:r>
-        <w:rPr>
-          <w:rFonts w:ascii="Times New Roman" w:hAnsi="Times New Roman" w:cs="Times New Roman"/>
-          <w:sz w:val="24"/>
-          <w:szCs w:val="24"/>
-        </w:rPr>
-        <w:t xml:space="preserve"> class</w:t>
-      </w:r>
-    </w:p>
-    <w:p>
-      <w:pPr>
-        <w:pStyle w:val="ListParagraph"/>
-        <w:spacing w:after="200" w:line="276" w:lineRule="auto"/>
-        <w:jc w:val="center"/>
-        <w:rPr>
-          <w:rFonts w:ascii="Times New Roman" w:hAnsi="Times New Roman" w:cs="Times New Roman"/>
-          <w:sz w:val="24"/>
-          <w:szCs w:val="28"/>
-        </w:rPr>
-      </w:pPr>
-      <w:r>
-        <w:rPr>
           <w:noProof/>
           <w:lang w:eastAsia="en-IN"/>
         </w:rPr>
-        <w:lastRenderedPageBreak/>
         <w:drawing>
-          <wp:inline distT="0" distB="0" distL="0" distR="0" wp14:anchorId="5C6E2C03" wp14:editId="752479ED">
-            <wp:extent cx="5048250" cy="3979387"/>
-            <wp:effectExtent l="0" t="0" r="0" b="2540"/>
-            <wp:docPr id="10" name="Picture 10"/>
+          <wp:inline distT="0" distB="0" distL="0" distR="0" wp14:anchorId="19A901F3" wp14:editId="1F2DEFB3">
+            <wp:extent cx="4800600" cy="4711065"/>
+            <wp:effectExtent l="0" t="0" r="9525" b="0"/>
+            <wp:docPr id="7" name="Picture 7"/>
             <wp:cNvGraphicFramePr>
               <a:graphicFrameLocks xmlns:a="http://schemas.openxmlformats.org/drawingml/2006/main" noChangeAspect="1"/>
             </wp:cNvGraphicFramePr>
@@ -3644,7 +4356,7 @@
                   <pic:spPr>
                     <a:xfrm>
                       <a:off x="0" y="0"/>
-                      <a:ext cx="5049533" cy="3980398"/>
+                      <a:ext cx="4800600" cy="4711065"/>
                     </a:xfrm>
                     <a:prstGeom prst="rect">
                       <a:avLst/>
@@ -3659,64 +4371,103 @@
     </w:p>
     <w:p>
       <w:pPr>
+        <w:spacing w:after="200" w:line="276" w:lineRule="auto"/>
+        <w:ind w:left="720"/>
+        <w:jc w:val="center"/>
+        <w:rPr>
+          <w:rFonts w:ascii="Times New Roman" w:hAnsi="Times New Roman" w:cs="Times New Roman"/>
+          <w:sz w:val="24"/>
+          <w:szCs w:val="24"/>
+        </w:rPr>
+      </w:pPr>
+      <w:r>
+        <w:rPr>
+          <w:rFonts w:ascii="Times New Roman" w:hAnsi="Times New Roman" w:cs="Times New Roman"/>
+          <w:sz w:val="24"/>
+          <w:szCs w:val="24"/>
+        </w:rPr>
+        <w:t xml:space="preserve">3.2 Refactoring of </w:t>
+      </w:r>
+      <w:proofErr w:type="spellStart"/>
+      <w:r>
+        <w:rPr>
+          <w:rFonts w:ascii="Times New Roman" w:hAnsi="Times New Roman" w:cs="Times New Roman"/>
+          <w:i/>
+          <w:sz w:val="24"/>
+          <w:szCs w:val="24"/>
+        </w:rPr>
+        <w:t>CreateMap</w:t>
+      </w:r>
+      <w:proofErr w:type="spellEnd"/>
+      <w:r>
+        <w:rPr>
+          <w:rFonts w:ascii="Times New Roman" w:hAnsi="Times New Roman" w:cs="Times New Roman"/>
+          <w:sz w:val="24"/>
+          <w:szCs w:val="24"/>
+        </w:rPr>
+        <w:t xml:space="preserve"> class</w:t>
+      </w:r>
+    </w:p>
+    <w:p>
+      <w:pPr>
         <w:pStyle w:val="ListParagraph"/>
         <w:spacing w:after="200" w:line="276" w:lineRule="auto"/>
-        <w:jc w:val="center"/>
-        <w:rPr>
-          <w:rFonts w:ascii="Times New Roman" w:hAnsi="Times New Roman" w:cs="Times New Roman"/>
-          <w:sz w:val="24"/>
+        <w:jc w:val="both"/>
+        <w:rPr>
+          <w:rFonts w:ascii="Times New Roman" w:hAnsi="Times New Roman" w:cs="Times New Roman"/>
+          <w:sz w:val="24"/>
+          <w:szCs w:val="24"/>
+        </w:rPr>
+      </w:pPr>
+      <w:proofErr w:type="gramStart"/>
+      <w:r>
+        <w:rPr>
+          <w:rFonts w:ascii="Times New Roman" w:hAnsi="Times New Roman" w:cs="Times New Roman"/>
+          <w:sz w:val="28"/>
           <w:szCs w:val="28"/>
         </w:rPr>
-      </w:pPr>
-      <w:r>
-        <w:rPr>
-          <w:rFonts w:ascii="Times New Roman" w:hAnsi="Times New Roman" w:cs="Times New Roman"/>
-          <w:sz w:val="24"/>
-          <w:szCs w:val="28"/>
-        </w:rPr>
-        <w:t xml:space="preserve">4.3 </w:t>
-      </w:r>
-      <w:r>
-        <w:rPr>
-          <w:rFonts w:ascii="Times New Roman" w:hAnsi="Times New Roman" w:cs="Times New Roman"/>
-          <w:sz w:val="24"/>
-          <w:szCs w:val="28"/>
-        </w:rPr>
-        <w:t xml:space="preserve">Refactoring of </w:t>
-      </w:r>
-      <w:r>
-        <w:rPr>
-          <w:rFonts w:ascii="Times New Roman" w:hAnsi="Times New Roman" w:cs="Times New Roman"/>
-          <w:i/>
-          <w:sz w:val="24"/>
-          <w:szCs w:val="28"/>
-        </w:rPr>
-        <w:t xml:space="preserve">compareCommand </w:t>
-      </w:r>
-      <w:r>
-        <w:rPr>
-          <w:rFonts w:ascii="Times New Roman" w:hAnsi="Times New Roman" w:cs="Times New Roman"/>
-          <w:sz w:val="24"/>
-          <w:szCs w:val="28"/>
-        </w:rPr>
-        <w:t xml:space="preserve">method from </w:t>
-      </w:r>
-      <w:r>
-        <w:rPr>
-          <w:rFonts w:ascii="Times New Roman" w:hAnsi="Times New Roman" w:cs="Times New Roman"/>
-          <w:i/>
-          <w:sz w:val="24"/>
-          <w:szCs w:val="28"/>
-        </w:rPr>
-        <w:t xml:space="preserve">GameEngine </w:t>
-      </w:r>
-      <w:r>
-        <w:rPr>
-          <w:rFonts w:ascii="Times New Roman" w:hAnsi="Times New Roman" w:cs="Times New Roman"/>
-          <w:sz w:val="24"/>
-          <w:szCs w:val="28"/>
-        </w:rPr>
-        <w:t>class</w:t>
+        <w:t>Tests :</w:t>
+      </w:r>
+      <w:proofErr w:type="gramEnd"/>
+      <w:r>
+        <w:rPr>
+          <w:rFonts w:ascii="Times New Roman" w:hAnsi="Times New Roman" w:cs="Times New Roman"/>
+          <w:sz w:val="24"/>
+          <w:szCs w:val="24"/>
+        </w:rPr>
+        <w:t xml:space="preserve"> Create new map if </w:t>
+      </w:r>
+      <w:r>
+        <w:rPr>
+          <w:rFonts w:ascii="Times New Roman" w:hAnsi="Times New Roman" w:cs="Times New Roman"/>
+          <w:sz w:val="24"/>
+          <w:szCs w:val="24"/>
+        </w:rPr>
+        <w:t>does not</w:t>
+      </w:r>
+      <w:r>
+        <w:rPr>
+          <w:rFonts w:ascii="Times New Roman" w:hAnsi="Times New Roman" w:cs="Times New Roman"/>
+          <w:sz w:val="24"/>
+          <w:szCs w:val="24"/>
+        </w:rPr>
+        <w:t xml:space="preserve"> exi</w:t>
+      </w:r>
+      <w:r>
+        <w:rPr>
+          <w:rFonts w:ascii="Times New Roman" w:hAnsi="Times New Roman" w:cs="Times New Roman"/>
+          <w:sz w:val="24"/>
+          <w:szCs w:val="24"/>
+        </w:rPr>
+        <w:t>s</w:t>
+      </w:r>
+      <w:r>
+        <w:rPr>
+          <w:rFonts w:ascii="Times New Roman" w:hAnsi="Times New Roman" w:cs="Times New Roman"/>
+          <w:sz w:val="24"/>
+          <w:szCs w:val="24"/>
+        </w:rPr>
+        <w:t>ts, Load an existing map</w:t>
       </w:r>
     </w:p>
     <w:p>
@@ -3730,22 +4481,6 @@
           <w:szCs w:val="24"/>
         </w:rPr>
       </w:pPr>
-      <w:r>
-        <w:rPr>
-          <w:rFonts w:ascii="Times New Roman" w:hAnsi="Times New Roman" w:cs="Times New Roman"/>
-          <w:sz w:val="28"/>
-          <w:szCs w:val="28"/>
-        </w:rPr>
-        <w:t>Test:</w:t>
-      </w:r>
-      <w:r>
-        <w:rPr>
-          <w:rFonts w:ascii="Times New Roman" w:hAnsi="Times New Roman" w:cs="Times New Roman"/>
-          <w:sz w:val="24"/>
-          <w:szCs w:val="24"/>
-        </w:rPr>
-        <w:t xml:space="preserve"> Tested whether correct phases are set in the GameEngine Class or not</w:t>
-      </w:r>
     </w:p>
     <w:p>
       <w:pPr>
@@ -3780,7 +4515,41 @@
           <w:sz w:val="28"/>
           <w:szCs w:val="28"/>
         </w:rPr>
-        <w:t>Migrated all game related methods to GameUtils package to remove clutter inside GameEngine</w:t>
+        <w:t>Merged all game</w:t>
+      </w:r>
+      <w:r>
+        <w:rPr>
+          <w:rFonts w:ascii="Times New Roman" w:hAnsi="Times New Roman" w:cs="Times New Roman"/>
+          <w:sz w:val="28"/>
+          <w:szCs w:val="28"/>
+        </w:rPr>
+        <w:t xml:space="preserve"> and map</w:t>
+      </w:r>
+      <w:r>
+        <w:rPr>
+          <w:rFonts w:ascii="Times New Roman" w:hAnsi="Times New Roman" w:cs="Times New Roman"/>
+          <w:sz w:val="28"/>
+          <w:szCs w:val="28"/>
+        </w:rPr>
+        <w:t xml:space="preserve"> related command controls into a single </w:t>
+      </w:r>
+      <w:proofErr w:type="spellStart"/>
+      <w:r>
+        <w:rPr>
+          <w:rFonts w:ascii="Times New Roman" w:hAnsi="Times New Roman" w:cs="Times New Roman"/>
+          <w:sz w:val="28"/>
+          <w:szCs w:val="28"/>
+        </w:rPr>
+        <w:t>GameEngine</w:t>
+      </w:r>
+      <w:proofErr w:type="spellEnd"/>
+      <w:r>
+        <w:rPr>
+          <w:rFonts w:ascii="Times New Roman" w:hAnsi="Times New Roman" w:cs="Times New Roman"/>
+          <w:sz w:val="28"/>
+          <w:szCs w:val="28"/>
+        </w:rPr>
+        <w:t xml:space="preserve"> Class</w:t>
       </w:r>
     </w:p>
     <w:p>
@@ -3800,7 +4569,167 @@
           <w:sz w:val="24"/>
           <w:szCs w:val="24"/>
         </w:rPr>
-        <w:t>Functions including Reinforcement armies assignment, Random Number Generator for assigning countries to players randomly, assign cards to players on winning a battle all were refactored into separate class and moved under GameUtils package.</w:t>
+        <w:t xml:space="preserve">Previously, two classes namely </w:t>
+      </w:r>
+      <w:proofErr w:type="spellStart"/>
+      <w:r>
+        <w:rPr>
+          <w:rFonts w:ascii="Times New Roman" w:hAnsi="Times New Roman" w:cs="Times New Roman"/>
+          <w:sz w:val="24"/>
+          <w:szCs w:val="24"/>
+        </w:rPr>
+        <w:t>GameEngine</w:t>
+      </w:r>
+      <w:proofErr w:type="spellEnd"/>
+      <w:r>
+        <w:rPr>
+          <w:rFonts w:ascii="Times New Roman" w:hAnsi="Times New Roman" w:cs="Times New Roman"/>
+          <w:sz w:val="24"/>
+          <w:szCs w:val="24"/>
+        </w:rPr>
+        <w:t xml:space="preserve"> and </w:t>
+      </w:r>
+      <w:proofErr w:type="spellStart"/>
+      <w:r>
+        <w:rPr>
+          <w:rFonts w:ascii="Times New Roman" w:hAnsi="Times New Roman" w:cs="Times New Roman"/>
+          <w:sz w:val="24"/>
+          <w:szCs w:val="24"/>
+        </w:rPr>
+        <w:t>MapEngine</w:t>
+      </w:r>
+      <w:proofErr w:type="spellEnd"/>
+      <w:r>
+        <w:rPr>
+          <w:rFonts w:ascii="Times New Roman" w:hAnsi="Times New Roman" w:cs="Times New Roman"/>
+          <w:sz w:val="24"/>
+          <w:szCs w:val="24"/>
+        </w:rPr>
+        <w:t xml:space="preserve"> class existed. </w:t>
+      </w:r>
+      <w:proofErr w:type="gramStart"/>
+      <w:r>
+        <w:rPr>
+          <w:rFonts w:ascii="Times New Roman" w:hAnsi="Times New Roman" w:cs="Times New Roman"/>
+          <w:sz w:val="24"/>
+          <w:szCs w:val="24"/>
+        </w:rPr>
+        <w:t>Main  method</w:t>
+      </w:r>
+      <w:proofErr w:type="gramEnd"/>
+      <w:r>
+        <w:rPr>
+          <w:rFonts w:ascii="Times New Roman" w:hAnsi="Times New Roman" w:cs="Times New Roman"/>
+          <w:sz w:val="24"/>
+          <w:szCs w:val="24"/>
+        </w:rPr>
+        <w:t xml:space="preserve"> would transfer control to </w:t>
+      </w:r>
+      <w:proofErr w:type="spellStart"/>
+      <w:r>
+        <w:rPr>
+          <w:rFonts w:ascii="Times New Roman" w:hAnsi="Times New Roman" w:cs="Times New Roman"/>
+          <w:sz w:val="24"/>
+          <w:szCs w:val="24"/>
+        </w:rPr>
+        <w:t>GameEngine</w:t>
+      </w:r>
+      <w:proofErr w:type="spellEnd"/>
+      <w:r>
+        <w:rPr>
+          <w:rFonts w:ascii="Times New Roman" w:hAnsi="Times New Roman" w:cs="Times New Roman"/>
+          <w:sz w:val="24"/>
+          <w:szCs w:val="24"/>
+        </w:rPr>
+        <w:t xml:space="preserve"> for game related commands and to </w:t>
+      </w:r>
+      <w:proofErr w:type="spellStart"/>
+      <w:r>
+        <w:rPr>
+          <w:rFonts w:ascii="Times New Roman" w:hAnsi="Times New Roman" w:cs="Times New Roman"/>
+          <w:sz w:val="24"/>
+          <w:szCs w:val="24"/>
+        </w:rPr>
+        <w:t>MapEngine</w:t>
+      </w:r>
+      <w:proofErr w:type="spellEnd"/>
+      <w:r>
+        <w:rPr>
+          <w:rFonts w:ascii="Times New Roman" w:hAnsi="Times New Roman" w:cs="Times New Roman"/>
+          <w:sz w:val="24"/>
+          <w:szCs w:val="24"/>
+        </w:rPr>
+        <w:t xml:space="preserve"> for map related commands. Too many calls to and from main method were there. </w:t>
+      </w:r>
+      <w:proofErr w:type="gramStart"/>
+      <w:r>
+        <w:rPr>
+          <w:rFonts w:ascii="Times New Roman" w:hAnsi="Times New Roman" w:cs="Times New Roman"/>
+          <w:sz w:val="24"/>
+          <w:szCs w:val="24"/>
+        </w:rPr>
+        <w:t>So</w:t>
+      </w:r>
+      <w:proofErr w:type="gramEnd"/>
+      <w:r>
+        <w:rPr>
+          <w:rFonts w:ascii="Times New Roman" w:hAnsi="Times New Roman" w:cs="Times New Roman"/>
+          <w:sz w:val="24"/>
+          <w:szCs w:val="24"/>
+        </w:rPr>
+        <w:t>,</w:t>
+      </w:r>
+      <w:r>
+        <w:rPr>
+          <w:rFonts w:ascii="Times New Roman" w:hAnsi="Times New Roman" w:cs="Times New Roman"/>
+          <w:sz w:val="24"/>
+          <w:szCs w:val="24"/>
+        </w:rPr>
+        <w:t xml:space="preserve"> both the class were merged into single </w:t>
+      </w:r>
+      <w:proofErr w:type="spellStart"/>
+      <w:r>
+        <w:rPr>
+          <w:rFonts w:ascii="Times New Roman" w:hAnsi="Times New Roman" w:cs="Times New Roman"/>
+          <w:sz w:val="24"/>
+          <w:szCs w:val="24"/>
+        </w:rPr>
+        <w:t>GameEngine</w:t>
+      </w:r>
+      <w:proofErr w:type="spellEnd"/>
+      <w:r>
+        <w:rPr>
+          <w:rFonts w:ascii="Times New Roman" w:hAnsi="Times New Roman" w:cs="Times New Roman"/>
+          <w:sz w:val="24"/>
+          <w:szCs w:val="24"/>
+        </w:rPr>
+        <w:t xml:space="preserve"> Class to directly access all the game and </w:t>
+      </w:r>
+      <w:proofErr w:type="spellStart"/>
+      <w:r>
+        <w:rPr>
+          <w:rFonts w:ascii="Times New Roman" w:hAnsi="Times New Roman" w:cs="Times New Roman"/>
+          <w:sz w:val="24"/>
+          <w:szCs w:val="24"/>
+        </w:rPr>
+        <w:t>mapedit</w:t>
+      </w:r>
+      <w:proofErr w:type="spellEnd"/>
+      <w:r>
+        <w:rPr>
+          <w:rFonts w:ascii="Times New Roman" w:hAnsi="Times New Roman" w:cs="Times New Roman"/>
+          <w:sz w:val="24"/>
+          <w:szCs w:val="24"/>
+        </w:rPr>
+        <w:t xml:space="preserve"> commands from one class</w:t>
+      </w:r>
+      <w:r>
+        <w:rPr>
+          <w:rFonts w:ascii="Times New Roman" w:hAnsi="Times New Roman" w:cs="Times New Roman"/>
+          <w:sz w:val="24"/>
+          <w:szCs w:val="24"/>
+        </w:rPr>
+        <w:t>.</w:t>
       </w:r>
     </w:p>
     <w:p>
@@ -3831,12 +4760,11 @@
           <w:noProof/>
           <w:lang w:eastAsia="en-IN"/>
         </w:rPr>
-        <w:lastRenderedPageBreak/>
         <w:drawing>
-          <wp:inline distT="0" distB="0" distL="0" distR="0" wp14:anchorId="5CBCD139" wp14:editId="341DAA12">
-            <wp:extent cx="4991100" cy="3002280"/>
-            <wp:effectExtent l="0" t="0" r="0" b="7620"/>
-            <wp:docPr id="11" name="Picture 11"/>
+          <wp:inline distT="0" distB="0" distL="0" distR="0" wp14:anchorId="41D382B1" wp14:editId="52D6DFE8">
+            <wp:extent cx="4914900" cy="3761455"/>
+            <wp:effectExtent l="0" t="0" r="0" b="0"/>
+            <wp:docPr id="8" name="Picture 8"/>
             <wp:cNvGraphicFramePr>
               <a:graphicFrameLocks xmlns:a="http://schemas.openxmlformats.org/drawingml/2006/main" noChangeAspect="1"/>
             </wp:cNvGraphicFramePr>
@@ -3856,7 +4784,7 @@
                   <pic:spPr>
                     <a:xfrm>
                       <a:off x="0" y="0"/>
-                      <a:ext cx="4991100" cy="3002280"/>
+                      <a:ext cx="4923872" cy="3768322"/>
                     </a:xfrm>
                     <a:prstGeom prst="rect">
                       <a:avLst/>
@@ -3890,8 +4818,9 @@
           <w:sz w:val="24"/>
           <w:szCs w:val="24"/>
         </w:rPr>
-        <w:t xml:space="preserve">Moved methods to </w:t>
-      </w:r>
+        <w:t xml:space="preserve">Refactoring of </w:t>
+      </w:r>
+      <w:proofErr w:type="spellStart"/>
       <w:r>
         <w:rPr>
           <w:rFonts w:ascii="Times New Roman" w:hAnsi="Times New Roman" w:cs="Times New Roman"/>
@@ -3899,25 +4828,9 @@
           <w:sz w:val="24"/>
           <w:szCs w:val="24"/>
         </w:rPr>
-        <w:t>gameutils</w:t>
-      </w:r>
-      <w:r>
-        <w:rPr>
-          <w:rFonts w:ascii="Times New Roman" w:hAnsi="Times New Roman" w:cs="Times New Roman"/>
-          <w:sz w:val="24"/>
-          <w:szCs w:val="24"/>
-        </w:rPr>
-        <w:t xml:space="preserve"> and refactored </w:t>
-      </w:r>
-      <w:r>
-        <w:rPr>
-          <w:rFonts w:ascii="Times New Roman" w:hAnsi="Times New Roman" w:cs="Times New Roman"/>
-          <w:i/>
-          <w:sz w:val="24"/>
-          <w:szCs w:val="24"/>
-        </w:rPr>
-        <w:t>AssignCard</w:t>
-      </w:r>
+        <w:t>GameEngine</w:t>
+      </w:r>
+      <w:proofErr w:type="spellEnd"/>
       <w:r>
         <w:rPr>
           <w:rFonts w:ascii="Times New Roman" w:hAnsi="Times New Roman" w:cs="Times New Roman"/>
@@ -3943,11 +4856,12 @@
           <w:noProof/>
           <w:lang w:eastAsia="en-IN"/>
         </w:rPr>
+        <w:lastRenderedPageBreak/>
         <w:drawing>
-          <wp:inline distT="0" distB="0" distL="0" distR="0" wp14:anchorId="734C12AC" wp14:editId="523B548E">
-            <wp:extent cx="5019675" cy="4464050"/>
-            <wp:effectExtent l="0" t="0" r="9525" b="0"/>
-            <wp:docPr id="13" name="Picture 13"/>
+          <wp:inline distT="0" distB="0" distL="0" distR="0" wp14:anchorId="3160D68E" wp14:editId="600CE69A">
+            <wp:extent cx="4454925" cy="4943475"/>
+            <wp:effectExtent l="0" t="0" r="3175" b="0"/>
+            <wp:docPr id="9" name="Picture 9"/>
             <wp:cNvGraphicFramePr>
               <a:graphicFrameLocks xmlns:a="http://schemas.openxmlformats.org/drawingml/2006/main" noChangeAspect="1"/>
             </wp:cNvGraphicFramePr>
@@ -3967,7 +4881,7 @@
                   <pic:spPr>
                     <a:xfrm>
                       <a:off x="0" y="0"/>
-                      <a:ext cx="5019675" cy="4464050"/>
+                      <a:ext cx="4462557" cy="4951944"/>
                     </a:xfrm>
                     <a:prstGeom prst="rect">
                       <a:avLst/>
@@ -3997,8 +4911,9 @@
           <w:sz w:val="24"/>
           <w:szCs w:val="24"/>
         </w:rPr>
-        <w:t xml:space="preserve">5.2 Refactoring of </w:t>
-      </w:r>
+        <w:t xml:space="preserve">4.2 Refactoring of </w:t>
+      </w:r>
+      <w:proofErr w:type="spellStart"/>
       <w:r>
         <w:rPr>
           <w:rFonts w:ascii="Times New Roman" w:hAnsi="Times New Roman" w:cs="Times New Roman"/>
@@ -4006,26 +4921,55 @@
           <w:sz w:val="24"/>
           <w:szCs w:val="24"/>
         </w:rPr>
-        <w:t xml:space="preserve">AssignCountries </w:t>
-      </w:r>
-      <w:r>
-        <w:rPr>
-          <w:rFonts w:ascii="Times New Roman" w:hAnsi="Times New Roman" w:cs="Times New Roman"/>
-          <w:sz w:val="24"/>
-          <w:szCs w:val="24"/>
-        </w:rPr>
-        <w:t>class</w:t>
-      </w:r>
-    </w:p>
-    <w:p>
-      <w:pPr>
+        <w:t>runGame</w:t>
+      </w:r>
+      <w:proofErr w:type="spellEnd"/>
+      <w:r>
+        <w:rPr>
+          <w:rFonts w:ascii="Times New Roman" w:hAnsi="Times New Roman" w:cs="Times New Roman"/>
+          <w:i/>
+          <w:sz w:val="24"/>
+          <w:szCs w:val="24"/>
+        </w:rPr>
+        <w:t xml:space="preserve"> </w:t>
+      </w:r>
+      <w:r>
+        <w:rPr>
+          <w:rFonts w:ascii="Times New Roman" w:hAnsi="Times New Roman" w:cs="Times New Roman"/>
+          <w:sz w:val="24"/>
+          <w:szCs w:val="24"/>
+        </w:rPr>
+        <w:t xml:space="preserve">method from </w:t>
+      </w:r>
+      <w:proofErr w:type="spellStart"/>
+      <w:r>
+        <w:rPr>
+          <w:rFonts w:ascii="Times New Roman" w:hAnsi="Times New Roman" w:cs="Times New Roman"/>
+          <w:i/>
+          <w:sz w:val="24"/>
+          <w:szCs w:val="24"/>
+        </w:rPr>
+        <w:t>GameEngine</w:t>
+      </w:r>
+      <w:proofErr w:type="spellEnd"/>
+      <w:r>
+        <w:rPr>
+          <w:rFonts w:ascii="Times New Roman" w:hAnsi="Times New Roman" w:cs="Times New Roman"/>
+          <w:sz w:val="24"/>
+          <w:szCs w:val="24"/>
+        </w:rPr>
+        <w:t xml:space="preserve"> class</w:t>
+      </w:r>
+    </w:p>
+    <w:p>
+      <w:pPr>
+        <w:pStyle w:val="ListParagraph"/>
         <w:spacing w:after="200" w:line="276" w:lineRule="auto"/>
-        <w:ind w:left="720"/>
         <w:jc w:val="center"/>
         <w:rPr>
           <w:rFonts w:ascii="Times New Roman" w:hAnsi="Times New Roman" w:cs="Times New Roman"/>
           <w:sz w:val="24"/>
-          <w:szCs w:val="24"/>
+          <w:szCs w:val="28"/>
         </w:rPr>
       </w:pPr>
       <w:r>
@@ -4035,10 +4979,10 @@
         </w:rPr>
         <w:lastRenderedPageBreak/>
         <w:drawing>
-          <wp:inline distT="0" distB="0" distL="0" distR="0" wp14:anchorId="1F9D23C7" wp14:editId="3C204674">
-            <wp:extent cx="4926330" cy="4505325"/>
-            <wp:effectExtent l="0" t="0" r="7620" b="9525"/>
-            <wp:docPr id="12" name="Picture 12"/>
+          <wp:inline distT="0" distB="0" distL="0" distR="0" wp14:anchorId="5C6E2C03" wp14:editId="752479ED">
+            <wp:extent cx="5048250" cy="3979387"/>
+            <wp:effectExtent l="0" t="0" r="0" b="2540"/>
+            <wp:docPr id="10" name="Picture 10"/>
             <wp:cNvGraphicFramePr>
               <a:graphicFrameLocks xmlns:a="http://schemas.openxmlformats.org/drawingml/2006/main" noChangeAspect="1"/>
             </wp:cNvGraphicFramePr>
@@ -4058,6 +5002,551 @@
                   <pic:spPr>
                     <a:xfrm>
                       <a:off x="0" y="0"/>
+                      <a:ext cx="5049533" cy="3980398"/>
+                    </a:xfrm>
+                    <a:prstGeom prst="rect">
+                      <a:avLst/>
+                    </a:prstGeom>
+                  </pic:spPr>
+                </pic:pic>
+              </a:graphicData>
+            </a:graphic>
+          </wp:inline>
+        </w:drawing>
+      </w:r>
+    </w:p>
+    <w:p>
+      <w:pPr>
+        <w:pStyle w:val="ListParagraph"/>
+        <w:spacing w:after="200" w:line="276" w:lineRule="auto"/>
+        <w:jc w:val="center"/>
+        <w:rPr>
+          <w:rFonts w:ascii="Times New Roman" w:hAnsi="Times New Roman" w:cs="Times New Roman"/>
+          <w:sz w:val="24"/>
+          <w:szCs w:val="28"/>
+        </w:rPr>
+      </w:pPr>
+      <w:r>
+        <w:rPr>
+          <w:rFonts w:ascii="Times New Roman" w:hAnsi="Times New Roman" w:cs="Times New Roman"/>
+          <w:sz w:val="24"/>
+          <w:szCs w:val="28"/>
+        </w:rPr>
+        <w:t xml:space="preserve">4.3 </w:t>
+      </w:r>
+      <w:r>
+        <w:rPr>
+          <w:rFonts w:ascii="Times New Roman" w:hAnsi="Times New Roman" w:cs="Times New Roman"/>
+          <w:sz w:val="24"/>
+          <w:szCs w:val="28"/>
+        </w:rPr>
+        <w:t xml:space="preserve">Refactoring of </w:t>
+      </w:r>
+      <w:proofErr w:type="spellStart"/>
+      <w:r>
+        <w:rPr>
+          <w:rFonts w:ascii="Times New Roman" w:hAnsi="Times New Roman" w:cs="Times New Roman"/>
+          <w:i/>
+          <w:sz w:val="24"/>
+          <w:szCs w:val="28"/>
+        </w:rPr>
+        <w:t>compareCommand</w:t>
+      </w:r>
+      <w:proofErr w:type="spellEnd"/>
+      <w:r>
+        <w:rPr>
+          <w:rFonts w:ascii="Times New Roman" w:hAnsi="Times New Roman" w:cs="Times New Roman"/>
+          <w:i/>
+          <w:sz w:val="24"/>
+          <w:szCs w:val="28"/>
+        </w:rPr>
+        <w:t xml:space="preserve"> </w:t>
+      </w:r>
+      <w:r>
+        <w:rPr>
+          <w:rFonts w:ascii="Times New Roman" w:hAnsi="Times New Roman" w:cs="Times New Roman"/>
+          <w:sz w:val="24"/>
+          <w:szCs w:val="28"/>
+        </w:rPr>
+        <w:t xml:space="preserve">method from </w:t>
+      </w:r>
+      <w:proofErr w:type="spellStart"/>
+      <w:r>
+        <w:rPr>
+          <w:rFonts w:ascii="Times New Roman" w:hAnsi="Times New Roman" w:cs="Times New Roman"/>
+          <w:i/>
+          <w:sz w:val="24"/>
+          <w:szCs w:val="28"/>
+        </w:rPr>
+        <w:t>GameEngine</w:t>
+      </w:r>
+      <w:proofErr w:type="spellEnd"/>
+      <w:r>
+        <w:rPr>
+          <w:rFonts w:ascii="Times New Roman" w:hAnsi="Times New Roman" w:cs="Times New Roman"/>
+          <w:i/>
+          <w:sz w:val="24"/>
+          <w:szCs w:val="28"/>
+        </w:rPr>
+        <w:t xml:space="preserve"> </w:t>
+      </w:r>
+      <w:r>
+        <w:rPr>
+          <w:rFonts w:ascii="Times New Roman" w:hAnsi="Times New Roman" w:cs="Times New Roman"/>
+          <w:sz w:val="24"/>
+          <w:szCs w:val="28"/>
+        </w:rPr>
+        <w:t>class</w:t>
+      </w:r>
+    </w:p>
+    <w:p>
+      <w:pPr>
+        <w:pStyle w:val="ListParagraph"/>
+        <w:spacing w:after="200" w:line="276" w:lineRule="auto"/>
+        <w:jc w:val="both"/>
+        <w:rPr>
+          <w:rFonts w:ascii="Times New Roman" w:hAnsi="Times New Roman" w:cs="Times New Roman"/>
+          <w:sz w:val="24"/>
+          <w:szCs w:val="24"/>
+        </w:rPr>
+      </w:pPr>
+      <w:r>
+        <w:rPr>
+          <w:rFonts w:ascii="Times New Roman" w:hAnsi="Times New Roman" w:cs="Times New Roman"/>
+          <w:sz w:val="28"/>
+          <w:szCs w:val="28"/>
+        </w:rPr>
+        <w:t>Test:</w:t>
+      </w:r>
+      <w:r>
+        <w:rPr>
+          <w:rFonts w:ascii="Times New Roman" w:hAnsi="Times New Roman" w:cs="Times New Roman"/>
+          <w:sz w:val="24"/>
+          <w:szCs w:val="24"/>
+        </w:rPr>
+        <w:t xml:space="preserve"> Tested whether correct phases are set in the </w:t>
+      </w:r>
+      <w:proofErr w:type="spellStart"/>
+      <w:r>
+        <w:rPr>
+          <w:rFonts w:ascii="Times New Roman" w:hAnsi="Times New Roman" w:cs="Times New Roman"/>
+          <w:sz w:val="24"/>
+          <w:szCs w:val="24"/>
+        </w:rPr>
+        <w:t>GameEngine</w:t>
+      </w:r>
+      <w:proofErr w:type="spellEnd"/>
+      <w:r>
+        <w:rPr>
+          <w:rFonts w:ascii="Times New Roman" w:hAnsi="Times New Roman" w:cs="Times New Roman"/>
+          <w:sz w:val="24"/>
+          <w:szCs w:val="24"/>
+        </w:rPr>
+        <w:t xml:space="preserve"> Class or not</w:t>
+      </w:r>
+    </w:p>
+    <w:p>
+      <w:pPr>
+        <w:pStyle w:val="ListParagraph"/>
+        <w:spacing w:after="200" w:line="276" w:lineRule="auto"/>
+        <w:jc w:val="both"/>
+        <w:rPr>
+          <w:rFonts w:ascii="Times New Roman" w:hAnsi="Times New Roman" w:cs="Times New Roman"/>
+          <w:sz w:val="24"/>
+          <w:szCs w:val="24"/>
+        </w:rPr>
+      </w:pPr>
+    </w:p>
+    <w:p>
+      <w:pPr>
+        <w:pStyle w:val="ListParagraph"/>
+        <w:numPr>
+          <w:ilvl w:val="0"/>
+          <w:numId w:val="18"/>
+        </w:numPr>
+        <w:spacing w:after="200" w:line="360" w:lineRule="auto"/>
+        <w:jc w:val="both"/>
+        <w:rPr>
+          <w:rFonts w:ascii="Times New Roman" w:hAnsi="Times New Roman" w:cs="Times New Roman"/>
+          <w:sz w:val="28"/>
+          <w:szCs w:val="28"/>
+        </w:rPr>
+      </w:pPr>
+      <w:r>
+        <w:rPr>
+          <w:rFonts w:ascii="Times New Roman" w:hAnsi="Times New Roman" w:cs="Times New Roman"/>
+          <w:sz w:val="28"/>
+          <w:szCs w:val="28"/>
+        </w:rPr>
+        <w:t xml:space="preserve">Migrated all game related methods to </w:t>
+      </w:r>
+      <w:proofErr w:type="spellStart"/>
+      <w:r>
+        <w:rPr>
+          <w:rFonts w:ascii="Times New Roman" w:hAnsi="Times New Roman" w:cs="Times New Roman"/>
+          <w:sz w:val="28"/>
+          <w:szCs w:val="28"/>
+        </w:rPr>
+        <w:t>GameUtils</w:t>
+      </w:r>
+      <w:proofErr w:type="spellEnd"/>
+      <w:r>
+        <w:rPr>
+          <w:rFonts w:ascii="Times New Roman" w:hAnsi="Times New Roman" w:cs="Times New Roman"/>
+          <w:sz w:val="28"/>
+          <w:szCs w:val="28"/>
+        </w:rPr>
+        <w:t xml:space="preserve"> package to remove clutter inside </w:t>
+      </w:r>
+      <w:proofErr w:type="spellStart"/>
+      <w:r>
+        <w:rPr>
+          <w:rFonts w:ascii="Times New Roman" w:hAnsi="Times New Roman" w:cs="Times New Roman"/>
+          <w:sz w:val="28"/>
+          <w:szCs w:val="28"/>
+        </w:rPr>
+        <w:t>GameEngine</w:t>
+      </w:r>
+      <w:proofErr w:type="spellEnd"/>
+    </w:p>
+    <w:p>
+      <w:pPr>
+        <w:pStyle w:val="ListParagraph"/>
+        <w:spacing w:after="200" w:line="276" w:lineRule="auto"/>
+        <w:jc w:val="both"/>
+        <w:rPr>
+          <w:rFonts w:ascii="Times New Roman" w:hAnsi="Times New Roman" w:cs="Times New Roman"/>
+          <w:sz w:val="24"/>
+          <w:szCs w:val="24"/>
+        </w:rPr>
+      </w:pPr>
+      <w:r>
+        <w:rPr>
+          <w:rFonts w:ascii="Times New Roman" w:hAnsi="Times New Roman" w:cs="Times New Roman"/>
+          <w:sz w:val="24"/>
+          <w:szCs w:val="24"/>
+        </w:rPr>
+        <w:t xml:space="preserve">Functions including Reinforcement </w:t>
+      </w:r>
+      <w:proofErr w:type="gramStart"/>
+      <w:r>
+        <w:rPr>
+          <w:rFonts w:ascii="Times New Roman" w:hAnsi="Times New Roman" w:cs="Times New Roman"/>
+          <w:sz w:val="24"/>
+          <w:szCs w:val="24"/>
+        </w:rPr>
+        <w:t>armies</w:t>
+      </w:r>
+      <w:proofErr w:type="gramEnd"/>
+      <w:r>
+        <w:rPr>
+          <w:rFonts w:ascii="Times New Roman" w:hAnsi="Times New Roman" w:cs="Times New Roman"/>
+          <w:sz w:val="24"/>
+          <w:szCs w:val="24"/>
+        </w:rPr>
+        <w:t xml:space="preserve"> assignment, Random Number Generator for assigning countries to players randomly, assign cards to players on winning a battle all were refactored into separate class and moved under </w:t>
+      </w:r>
+      <w:proofErr w:type="spellStart"/>
+      <w:r>
+        <w:rPr>
+          <w:rFonts w:ascii="Times New Roman" w:hAnsi="Times New Roman" w:cs="Times New Roman"/>
+          <w:sz w:val="24"/>
+          <w:szCs w:val="24"/>
+        </w:rPr>
+        <w:t>GameUtils</w:t>
+      </w:r>
+      <w:proofErr w:type="spellEnd"/>
+      <w:r>
+        <w:rPr>
+          <w:rFonts w:ascii="Times New Roman" w:hAnsi="Times New Roman" w:cs="Times New Roman"/>
+          <w:sz w:val="24"/>
+          <w:szCs w:val="24"/>
+        </w:rPr>
+        <w:t xml:space="preserve"> package.</w:t>
+      </w:r>
+    </w:p>
+    <w:p>
+      <w:pPr>
+        <w:pStyle w:val="ListParagraph"/>
+        <w:spacing w:after="200" w:line="276" w:lineRule="auto"/>
+        <w:jc w:val="both"/>
+        <w:rPr>
+          <w:rFonts w:ascii="Times New Roman" w:hAnsi="Times New Roman" w:cs="Times New Roman"/>
+          <w:sz w:val="24"/>
+          <w:szCs w:val="24"/>
+        </w:rPr>
+      </w:pPr>
+    </w:p>
+    <w:p>
+      <w:pPr>
+        <w:pStyle w:val="ListParagraph"/>
+        <w:spacing w:after="200" w:line="276" w:lineRule="auto"/>
+        <w:jc w:val="center"/>
+        <w:rPr>
+          <w:rFonts w:ascii="Times New Roman" w:hAnsi="Times New Roman" w:cs="Times New Roman"/>
+          <w:sz w:val="24"/>
+          <w:szCs w:val="24"/>
+        </w:rPr>
+      </w:pPr>
+      <w:r>
+        <w:rPr>
+          <w:noProof/>
+          <w:lang w:eastAsia="en-IN"/>
+        </w:rPr>
+        <w:lastRenderedPageBreak/>
+        <w:drawing>
+          <wp:inline distT="0" distB="0" distL="0" distR="0" wp14:anchorId="5CBCD139" wp14:editId="50DA587F">
+            <wp:extent cx="4991100" cy="3143250"/>
+            <wp:effectExtent l="0" t="0" r="0" b="0"/>
+            <wp:docPr id="11" name="Picture 11"/>
+            <wp:cNvGraphicFramePr>
+              <a:graphicFrameLocks xmlns:a="http://schemas.openxmlformats.org/drawingml/2006/main" noChangeAspect="1"/>
+            </wp:cNvGraphicFramePr>
+            <a:graphic xmlns:a="http://schemas.openxmlformats.org/drawingml/2006/main">
+              <a:graphicData uri="http://schemas.openxmlformats.org/drawingml/2006/picture">
+                <pic:pic xmlns:pic="http://schemas.openxmlformats.org/drawingml/2006/picture">
+                  <pic:nvPicPr>
+                    <pic:cNvPr id="1" name=""/>
+                    <pic:cNvPicPr/>
+                  </pic:nvPicPr>
+                  <pic:blipFill>
+                    <a:blip r:embed="rId22"/>
+                    <a:stretch>
+                      <a:fillRect/>
+                    </a:stretch>
+                  </pic:blipFill>
+                  <pic:spPr>
+                    <a:xfrm>
+                      <a:off x="0" y="0"/>
+                      <a:ext cx="4991100" cy="3143250"/>
+                    </a:xfrm>
+                    <a:prstGeom prst="rect">
+                      <a:avLst/>
+                    </a:prstGeom>
+                  </pic:spPr>
+                </pic:pic>
+              </a:graphicData>
+            </a:graphic>
+          </wp:inline>
+        </w:drawing>
+      </w:r>
+    </w:p>
+    <w:p>
+      <w:pPr>
+        <w:pStyle w:val="ListParagraph"/>
+        <w:numPr>
+          <w:ilvl w:val="1"/>
+          <w:numId w:val="18"/>
+        </w:numPr>
+        <w:spacing w:after="200" w:line="276" w:lineRule="auto"/>
+        <w:jc w:val="center"/>
+        <w:rPr>
+          <w:rFonts w:ascii="Times New Roman" w:hAnsi="Times New Roman" w:cs="Times New Roman"/>
+          <w:sz w:val="24"/>
+          <w:szCs w:val="24"/>
+        </w:rPr>
+      </w:pPr>
+      <w:r>
+        <w:rPr>
+          <w:rFonts w:ascii="Times New Roman" w:hAnsi="Times New Roman" w:cs="Times New Roman"/>
+          <w:sz w:val="24"/>
+          <w:szCs w:val="24"/>
+        </w:rPr>
+        <w:t xml:space="preserve">Moved methods to </w:t>
+      </w:r>
+      <w:proofErr w:type="spellStart"/>
+      <w:r>
+        <w:rPr>
+          <w:rFonts w:ascii="Times New Roman" w:hAnsi="Times New Roman" w:cs="Times New Roman"/>
+          <w:i/>
+          <w:sz w:val="24"/>
+          <w:szCs w:val="24"/>
+        </w:rPr>
+        <w:t>gameutils</w:t>
+      </w:r>
+      <w:proofErr w:type="spellEnd"/>
+      <w:r>
+        <w:rPr>
+          <w:rFonts w:ascii="Times New Roman" w:hAnsi="Times New Roman" w:cs="Times New Roman"/>
+          <w:sz w:val="24"/>
+          <w:szCs w:val="24"/>
+        </w:rPr>
+        <w:t xml:space="preserve"> and refactored </w:t>
+      </w:r>
+      <w:proofErr w:type="spellStart"/>
+      <w:r>
+        <w:rPr>
+          <w:rFonts w:ascii="Times New Roman" w:hAnsi="Times New Roman" w:cs="Times New Roman"/>
+          <w:i/>
+          <w:sz w:val="24"/>
+          <w:szCs w:val="24"/>
+        </w:rPr>
+        <w:t>AssignCard</w:t>
+      </w:r>
+      <w:proofErr w:type="spellEnd"/>
+      <w:r>
+        <w:rPr>
+          <w:rFonts w:ascii="Times New Roman" w:hAnsi="Times New Roman" w:cs="Times New Roman"/>
+          <w:sz w:val="24"/>
+          <w:szCs w:val="24"/>
+        </w:rPr>
+        <w:t xml:space="preserve"> class</w:t>
+      </w:r>
+    </w:p>
+    <w:p>
+      <w:pPr>
+        <w:pStyle w:val="ListParagraph"/>
+        <w:spacing w:after="200" w:line="276" w:lineRule="auto"/>
+        <w:ind w:left="1080"/>
+        <w:rPr>
+          <w:rFonts w:ascii="Times New Roman" w:hAnsi="Times New Roman" w:cs="Times New Roman"/>
+          <w:sz w:val="24"/>
+          <w:szCs w:val="24"/>
+        </w:rPr>
+      </w:pPr>
+    </w:p>
+    <w:p>
+      <w:pPr>
+        <w:spacing w:after="200" w:line="276" w:lineRule="auto"/>
+        <w:ind w:left="720"/>
+        <w:jc w:val="center"/>
+        <w:rPr>
+          <w:rFonts w:ascii="Times New Roman" w:hAnsi="Times New Roman" w:cs="Times New Roman"/>
+          <w:sz w:val="24"/>
+          <w:szCs w:val="24"/>
+        </w:rPr>
+      </w:pPr>
+      <w:r>
+        <w:rPr>
+          <w:noProof/>
+          <w:lang w:eastAsia="en-IN"/>
+        </w:rPr>
+        <w:drawing>
+          <wp:inline distT="0" distB="0" distL="0" distR="0" wp14:anchorId="734C12AC" wp14:editId="523B548E">
+            <wp:extent cx="5019675" cy="4464050"/>
+            <wp:effectExtent l="0" t="0" r="9525" b="0"/>
+            <wp:docPr id="13" name="Picture 13"/>
+            <wp:cNvGraphicFramePr>
+              <a:graphicFrameLocks xmlns:a="http://schemas.openxmlformats.org/drawingml/2006/main" noChangeAspect="1"/>
+            </wp:cNvGraphicFramePr>
+            <a:graphic xmlns:a="http://schemas.openxmlformats.org/drawingml/2006/main">
+              <a:graphicData uri="http://schemas.openxmlformats.org/drawingml/2006/picture">
+                <pic:pic xmlns:pic="http://schemas.openxmlformats.org/drawingml/2006/picture">
+                  <pic:nvPicPr>
+                    <pic:cNvPr id="1" name=""/>
+                    <pic:cNvPicPr/>
+                  </pic:nvPicPr>
+                  <pic:blipFill>
+                    <a:blip r:embed="rId23"/>
+                    <a:stretch>
+                      <a:fillRect/>
+                    </a:stretch>
+                  </pic:blipFill>
+                  <pic:spPr>
+                    <a:xfrm>
+                      <a:off x="0" y="0"/>
+                      <a:ext cx="5019675" cy="4464050"/>
+                    </a:xfrm>
+                    <a:prstGeom prst="rect">
+                      <a:avLst/>
+                    </a:prstGeom>
+                  </pic:spPr>
+                </pic:pic>
+              </a:graphicData>
+            </a:graphic>
+          </wp:inline>
+        </w:drawing>
+      </w:r>
+    </w:p>
+    <w:p>
+      <w:pPr>
+        <w:spacing w:after="200" w:line="276" w:lineRule="auto"/>
+        <w:ind w:left="720"/>
+        <w:jc w:val="center"/>
+        <w:rPr>
+          <w:rFonts w:ascii="Times New Roman" w:hAnsi="Times New Roman" w:cs="Times New Roman"/>
+          <w:sz w:val="24"/>
+          <w:szCs w:val="24"/>
+        </w:rPr>
+      </w:pPr>
+      <w:r>
+        <w:rPr>
+          <w:rFonts w:ascii="Times New Roman" w:hAnsi="Times New Roman" w:cs="Times New Roman"/>
+          <w:sz w:val="24"/>
+          <w:szCs w:val="24"/>
+        </w:rPr>
+        <w:t xml:space="preserve">5.2 Refactoring of </w:t>
+      </w:r>
+      <w:proofErr w:type="spellStart"/>
+      <w:r>
+        <w:rPr>
+          <w:rFonts w:ascii="Times New Roman" w:hAnsi="Times New Roman" w:cs="Times New Roman"/>
+          <w:i/>
+          <w:sz w:val="24"/>
+          <w:szCs w:val="24"/>
+        </w:rPr>
+        <w:t>AssignCountries</w:t>
+      </w:r>
+      <w:proofErr w:type="spellEnd"/>
+      <w:r>
+        <w:rPr>
+          <w:rFonts w:ascii="Times New Roman" w:hAnsi="Times New Roman" w:cs="Times New Roman"/>
+          <w:i/>
+          <w:sz w:val="24"/>
+          <w:szCs w:val="24"/>
+        </w:rPr>
+        <w:t xml:space="preserve"> </w:t>
+      </w:r>
+      <w:r>
+        <w:rPr>
+          <w:rFonts w:ascii="Times New Roman" w:hAnsi="Times New Roman" w:cs="Times New Roman"/>
+          <w:sz w:val="24"/>
+          <w:szCs w:val="24"/>
+        </w:rPr>
+        <w:t>class</w:t>
+      </w:r>
+    </w:p>
+    <w:p>
+      <w:pPr>
+        <w:spacing w:after="200" w:line="276" w:lineRule="auto"/>
+        <w:ind w:left="720"/>
+        <w:jc w:val="center"/>
+        <w:rPr>
+          <w:rFonts w:ascii="Times New Roman" w:hAnsi="Times New Roman" w:cs="Times New Roman"/>
+          <w:sz w:val="24"/>
+          <w:szCs w:val="24"/>
+        </w:rPr>
+      </w:pPr>
+      <w:r>
+        <w:rPr>
+          <w:noProof/>
+          <w:lang w:eastAsia="en-IN"/>
+        </w:rPr>
+        <w:lastRenderedPageBreak/>
+        <w:drawing>
+          <wp:inline distT="0" distB="0" distL="0" distR="0" wp14:anchorId="1F9D23C7" wp14:editId="3C204674">
+            <wp:extent cx="4926330" cy="4505325"/>
+            <wp:effectExtent l="0" t="0" r="7620" b="9525"/>
+            <wp:docPr id="12" name="Picture 12"/>
+            <wp:cNvGraphicFramePr>
+              <a:graphicFrameLocks xmlns:a="http://schemas.openxmlformats.org/drawingml/2006/main" noChangeAspect="1"/>
+            </wp:cNvGraphicFramePr>
+            <a:graphic xmlns:a="http://schemas.openxmlformats.org/drawingml/2006/main">
+              <a:graphicData uri="http://schemas.openxmlformats.org/drawingml/2006/picture">
+                <pic:pic xmlns:pic="http://schemas.openxmlformats.org/drawingml/2006/picture">
+                  <pic:nvPicPr>
+                    <pic:cNvPr id="1" name=""/>
+                    <pic:cNvPicPr/>
+                  </pic:nvPicPr>
+                  <pic:blipFill>
+                    <a:blip r:embed="rId24"/>
+                    <a:stretch>
+                      <a:fillRect/>
+                    </a:stretch>
+                  </pic:blipFill>
+                  <pic:spPr>
+                    <a:xfrm>
+                      <a:off x="0" y="0"/>
                       <a:ext cx="4930879" cy="4509485"/>
                     </a:xfrm>
                     <a:prstGeom prst="rect">
@@ -4090,6 +5579,7 @@
         </w:rPr>
         <w:t xml:space="preserve">5.3 Refactoring of </w:t>
       </w:r>
+      <w:proofErr w:type="spellStart"/>
       <w:r>
         <w:rPr>
           <w:rFonts w:ascii="Times New Roman" w:hAnsi="Times New Roman" w:cs="Times New Roman"/>
@@ -4097,7 +5587,17 @@
           <w:sz w:val="24"/>
           <w:szCs w:val="24"/>
         </w:rPr>
-        <w:t xml:space="preserve">GenerateRandomNumber </w:t>
+        <w:t>GenerateRandomNumber</w:t>
+      </w:r>
+      <w:proofErr w:type="spellEnd"/>
+      <w:r>
+        <w:rPr>
+          <w:rFonts w:ascii="Times New Roman" w:hAnsi="Times New Roman" w:cs="Times New Roman"/>
+          <w:i/>
+          <w:sz w:val="24"/>
+          <w:szCs w:val="24"/>
+        </w:rPr>
+        <w:t xml:space="preserve"> </w:t>
       </w:r>
       <w:r>
         <w:rPr>
@@ -4107,8 +5607,6 @@
         </w:rPr>
         <w:t>class</w:t>
       </w:r>
-      <w:bookmarkStart w:id="0" w:name="_GoBack"/>
-      <w:bookmarkEnd w:id="0"/>
     </w:p>
     <w:p>
       <w:pPr>
@@ -4121,6 +5619,7 @@
           <w:szCs w:val="24"/>
         </w:rPr>
       </w:pPr>
+      <w:proofErr w:type="gramStart"/>
       <w:r>
         <w:rPr>
           <w:rFonts w:ascii="Times New Roman" w:hAnsi="Times New Roman" w:cs="Times New Roman"/>
@@ -4135,7 +5634,16 @@
           <w:sz w:val="24"/>
           <w:szCs w:val="24"/>
         </w:rPr>
-        <w:t xml:space="preserve">: Tested Random Number Generation and Reinforcement army calculator </w:t>
+        <w:t>:</w:t>
+      </w:r>
+      <w:proofErr w:type="gramEnd"/>
+      <w:r>
+        <w:rPr>
+          <w:rFonts w:ascii="Times New Roman" w:hAnsi="Times New Roman" w:cs="Times New Roman"/>
+          <w:sz w:val="24"/>
+          <w:szCs w:val="24"/>
+        </w:rPr>
+        <w:t xml:space="preserve"> Tested Random Number Generation and Reinforcement army calculator </w:t>
       </w:r>
     </w:p>
     <w:p>
@@ -4183,8 +5691,8 @@
       </w:pPr>
     </w:p>
     <w:sectPr>
-      <w:headerReference w:type="default" r:id="rId22"/>
-      <w:footerReference w:type="default" r:id="rId23"/>
+      <w:headerReference w:type="default" r:id="rId25"/>
+      <w:footerReference w:type="default" r:id="rId26"/>
       <w:pgSz w:w="11906" w:h="16838"/>
       <w:pgMar w:top="1440" w:right="1440" w:bottom="1440" w:left="1440" w:header="708" w:footer="708" w:gutter="0"/>
       <w:cols w:space="708"/>
@@ -4257,7 +5765,7 @@
           <w:rPr>
             <w:noProof/>
           </w:rPr>
-          <w:t>13</w:t>
+          <w:t>15</w:t>
         </w:r>
         <w:r>
           <w:rPr>
@@ -7602,7 +9110,7 @@
 </file>
 
 <file path=customXml/itemProps1.xml><?xml version="1.0" encoding="utf-8"?>
-<ds:datastoreItem xmlns:ds="http://schemas.openxmlformats.org/officeDocument/2006/customXml" ds:itemID="{A5564EFF-7201-4138-8414-F00B85DD59FE}">
+<ds:datastoreItem xmlns:ds="http://schemas.openxmlformats.org/officeDocument/2006/customXml" ds:itemID="{A138C070-5E10-45BE-B20D-0B70FF9092ED}">
   <ds:schemaRefs>
     <ds:schemaRef ds:uri="http://schemas.openxmlformats.org/officeDocument/2006/bibliography"/>
   </ds:schemaRefs>

</xml_diff>

<commit_message>
Documentation for refactoring of Blockade class
</commit_message>
<xml_diff>
--- a/Team19_Build_2_document.docx
+++ b/Team19_Build_2_document.docx
@@ -80,27 +80,7 @@
           <w:szCs w:val="28"/>
           <w:lang w:val="en-US"/>
         </w:rPr>
-        <w:t xml:space="preserve">Build </w:t>
-      </w:r>
-      <w:proofErr w:type="gramStart"/>
-      <w:r>
-        <w:rPr>
-          <w:rFonts w:ascii="Times New Roman" w:hAnsi="Times New Roman" w:cs="Times New Roman"/>
-          <w:sz w:val="28"/>
-          <w:szCs w:val="28"/>
-          <w:lang w:val="en-US"/>
-        </w:rPr>
-        <w:t>1</w:t>
-      </w:r>
-      <w:proofErr w:type="gramEnd"/>
-      <w:r>
-        <w:rPr>
-          <w:rFonts w:ascii="Times New Roman" w:hAnsi="Times New Roman" w:cs="Times New Roman"/>
-          <w:sz w:val="28"/>
-          <w:szCs w:val="28"/>
-          <w:lang w:val="en-US"/>
-        </w:rPr>
-        <w:t xml:space="preserve"> Architecture</w:t>
+        <w:t>Build 1 Architecture</w:t>
       </w:r>
     </w:p>
     <w:p>
@@ -688,27 +668,7 @@
           <w:szCs w:val="24"/>
           <w:lang w:val="en-US"/>
         </w:rPr>
-        <w:t xml:space="preserve">Here context class is </w:t>
-      </w:r>
-      <w:proofErr w:type="spellStart"/>
-      <w:r>
-        <w:rPr>
-          <w:rFonts w:ascii="Times New Roman" w:hAnsi="Times New Roman" w:cs="Times New Roman"/>
-          <w:sz w:val="24"/>
-          <w:szCs w:val="24"/>
-          <w:lang w:val="en-US"/>
-        </w:rPr>
-        <w:t>GameEngine</w:t>
-      </w:r>
-      <w:proofErr w:type="spellEnd"/>
-      <w:r>
-        <w:rPr>
-          <w:rFonts w:ascii="Times New Roman" w:hAnsi="Times New Roman" w:cs="Times New Roman"/>
-          <w:sz w:val="24"/>
-          <w:szCs w:val="24"/>
-          <w:lang w:val="en-US"/>
-        </w:rPr>
-        <w:t xml:space="preserve"> class.</w:t>
+        <w:t>Here context class is GameEngine class.</w:t>
       </w:r>
     </w:p>
     <w:p>
@@ -767,27 +727,7 @@
           <w:szCs w:val="24"/>
           <w:lang w:val="en-US"/>
         </w:rPr>
-        <w:t xml:space="preserve">divide our existing </w:t>
-      </w:r>
-      <w:proofErr w:type="spellStart"/>
-      <w:r>
-        <w:rPr>
-          <w:rFonts w:ascii="Times New Roman" w:hAnsi="Times New Roman" w:cs="Times New Roman"/>
-          <w:sz w:val="24"/>
-          <w:szCs w:val="24"/>
-          <w:lang w:val="en-US"/>
-        </w:rPr>
-        <w:t>MapEdit</w:t>
-      </w:r>
-      <w:proofErr w:type="spellEnd"/>
-      <w:r>
-        <w:rPr>
-          <w:rFonts w:ascii="Times New Roman" w:hAnsi="Times New Roman" w:cs="Times New Roman"/>
-          <w:sz w:val="24"/>
-          <w:szCs w:val="24"/>
-          <w:lang w:val="en-US"/>
-        </w:rPr>
-        <w:t xml:space="preserve"> and Game classes into different phases.</w:t>
+        <w:t>divide our existing MapEdit and Game classes into different phases.</w:t>
       </w:r>
     </w:p>
     <w:p>
@@ -805,25 +745,14 @@
           <w:lang w:val="en-US"/>
         </w:rPr>
       </w:pPr>
-      <w:proofErr w:type="spellStart"/>
-      <w:r>
-        <w:rPr>
-          <w:rFonts w:ascii="Times New Roman" w:hAnsi="Times New Roman" w:cs="Times New Roman"/>
-          <w:sz w:val="24"/>
-          <w:szCs w:val="24"/>
-          <w:lang w:val="en-US"/>
-        </w:rPr>
-        <w:t>MapEdit</w:t>
-      </w:r>
-      <w:proofErr w:type="spellEnd"/>
-      <w:r>
-        <w:rPr>
-          <w:rFonts w:ascii="Times New Roman" w:hAnsi="Times New Roman" w:cs="Times New Roman"/>
-          <w:sz w:val="24"/>
-          <w:szCs w:val="24"/>
-          <w:lang w:val="en-US"/>
-        </w:rPr>
-        <w:t xml:space="preserve"> class further divided into below phases</w:t>
+      <w:r>
+        <w:rPr>
+          <w:rFonts w:ascii="Times New Roman" w:hAnsi="Times New Roman" w:cs="Times New Roman"/>
+          <w:sz w:val="24"/>
+          <w:szCs w:val="24"/>
+          <w:lang w:val="en-US"/>
+        </w:rPr>
+        <w:t>MapEdit class further divided into below phases</w:t>
       </w:r>
     </w:p>
     <w:p>
@@ -841,7 +770,6 @@
           <w:lang w:val="en-US"/>
         </w:rPr>
       </w:pPr>
-      <w:proofErr w:type="spellStart"/>
       <w:r>
         <w:rPr>
           <w:rFonts w:ascii="Times New Roman" w:hAnsi="Times New Roman" w:cs="Times New Roman"/>
@@ -851,7 +779,6 @@
         </w:rPr>
         <w:t>PreMapLoad</w:t>
       </w:r>
-      <w:proofErr w:type="spellEnd"/>
     </w:p>
     <w:p>
       <w:pPr>
@@ -868,7 +795,6 @@
           <w:lang w:val="en-US"/>
         </w:rPr>
       </w:pPr>
-      <w:proofErr w:type="spellStart"/>
       <w:r>
         <w:rPr>
           <w:rFonts w:ascii="Times New Roman" w:hAnsi="Times New Roman" w:cs="Times New Roman"/>
@@ -878,7 +804,6 @@
         </w:rPr>
         <w:t>PostMapLoad</w:t>
       </w:r>
-      <w:proofErr w:type="spellEnd"/>
     </w:p>
     <w:p>
       <w:pPr>
@@ -920,7 +845,6 @@
           <w:lang w:val="en-US"/>
         </w:rPr>
       </w:pPr>
-      <w:proofErr w:type="spellStart"/>
       <w:r>
         <w:rPr>
           <w:rFonts w:ascii="Times New Roman" w:hAnsi="Times New Roman" w:cs="Times New Roman"/>
@@ -930,7 +854,6 @@
         </w:rPr>
         <w:t>StartUp</w:t>
       </w:r>
-      <w:proofErr w:type="spellEnd"/>
     </w:p>
     <w:p>
       <w:pPr>
@@ -947,7 +870,6 @@
           <w:lang w:val="en-US"/>
         </w:rPr>
       </w:pPr>
-      <w:proofErr w:type="spellStart"/>
       <w:r>
         <w:rPr>
           <w:rFonts w:ascii="Times New Roman" w:hAnsi="Times New Roman" w:cs="Times New Roman"/>
@@ -957,7 +879,6 @@
         </w:rPr>
         <w:t>IssueOrder</w:t>
       </w:r>
-      <w:proofErr w:type="spellEnd"/>
     </w:p>
     <w:p>
       <w:pPr>
@@ -974,7 +895,6 @@
           <w:lang w:val="en-US"/>
         </w:rPr>
       </w:pPr>
-      <w:proofErr w:type="spellStart"/>
       <w:r>
         <w:rPr>
           <w:rFonts w:ascii="Times New Roman" w:hAnsi="Times New Roman" w:cs="Times New Roman"/>
@@ -984,7 +904,6 @@
         </w:rPr>
         <w:t>ExecuteOrder</w:t>
       </w:r>
-      <w:proofErr w:type="spellEnd"/>
     </w:p>
     <w:p>
       <w:pPr>
@@ -1232,27 +1151,7 @@
           <w:szCs w:val="24"/>
           <w:lang w:val="en-US"/>
         </w:rPr>
-        <w:t xml:space="preserve">Here client is </w:t>
-      </w:r>
-      <w:proofErr w:type="spellStart"/>
-      <w:r>
-        <w:rPr>
-          <w:rFonts w:ascii="Times New Roman" w:hAnsi="Times New Roman" w:cs="Times New Roman"/>
-          <w:sz w:val="24"/>
-          <w:szCs w:val="24"/>
-          <w:lang w:val="en-US"/>
-        </w:rPr>
-        <w:t>GameEngine</w:t>
-      </w:r>
-      <w:proofErr w:type="spellEnd"/>
-      <w:r>
-        <w:rPr>
-          <w:rFonts w:ascii="Times New Roman" w:hAnsi="Times New Roman" w:cs="Times New Roman"/>
-          <w:sz w:val="24"/>
-          <w:szCs w:val="24"/>
-          <w:lang w:val="en-US"/>
-        </w:rPr>
-        <w:t xml:space="preserve"> class.</w:t>
+        <w:t>Here client is GameEngine class.</w:t>
       </w:r>
     </w:p>
     <w:p>
@@ -1530,18 +1429,8 @@
           <w:sz w:val="24"/>
           <w:szCs w:val="24"/>
         </w:rPr>
-        <w:t xml:space="preserve">The orders are created as the player executes its </w:t>
-      </w:r>
-      <w:proofErr w:type="spellStart"/>
-      <w:r>
-        <w:rPr>
-          <w:rFonts w:ascii="Times New Roman" w:hAnsi="Times New Roman" w:cs="Times New Roman"/>
-          <w:sz w:val="24"/>
-          <w:szCs w:val="24"/>
-        </w:rPr>
-        <w:t>issue_order</w:t>
-      </w:r>
-      <w:proofErr w:type="spellEnd"/>
+        <w:t>The orders are created as the player executes its issue_order</w:t>
+      </w:r>
       <w:r>
         <w:rPr>
           <w:rFonts w:ascii="Times New Roman" w:hAnsi="Times New Roman" w:cs="Times New Roman"/>
@@ -1556,36 +1445,8 @@
           <w:sz w:val="24"/>
           <w:szCs w:val="24"/>
         </w:rPr>
-        <w:t xml:space="preserve">() method, and the orders are executed when the </w:t>
-      </w:r>
-      <w:proofErr w:type="spellStart"/>
-      <w:r>
-        <w:rPr>
-          <w:rFonts w:ascii="Times New Roman" w:hAnsi="Times New Roman" w:cs="Times New Roman"/>
-          <w:sz w:val="24"/>
-          <w:szCs w:val="24"/>
-        </w:rPr>
-        <w:t>GameEngine</w:t>
-      </w:r>
-      <w:proofErr w:type="spellEnd"/>
-      <w:r>
-        <w:rPr>
-          <w:rFonts w:ascii="Times New Roman" w:hAnsi="Times New Roman" w:cs="Times New Roman"/>
-          <w:sz w:val="24"/>
-          <w:szCs w:val="24"/>
-        </w:rPr>
-        <w:t xml:space="preserve"> gets the Player’s orders from the Players using the </w:t>
-      </w:r>
-      <w:proofErr w:type="spellStart"/>
-      <w:r>
-        <w:rPr>
-          <w:rFonts w:ascii="Times New Roman" w:hAnsi="Times New Roman" w:cs="Times New Roman"/>
-          <w:sz w:val="24"/>
-          <w:szCs w:val="24"/>
-        </w:rPr>
-        <w:t>next_order</w:t>
-      </w:r>
-      <w:proofErr w:type="spellEnd"/>
+        <w:t>() method, and the orders are executed when the GameEngine gets the Player’s orders from the Players using the next_order</w:t>
+      </w:r>
       <w:r>
         <w:rPr>
           <w:rFonts w:ascii="Times New Roman" w:hAnsi="Times New Roman" w:cs="Times New Roman"/>
@@ -1600,33 +1461,15 @@
           <w:sz w:val="24"/>
           <w:szCs w:val="24"/>
         </w:rPr>
-        <w:t xml:space="preserve">() method, then executes the orders by calling </w:t>
-      </w:r>
-      <w:proofErr w:type="gramStart"/>
-      <w:r>
-        <w:rPr>
-          <w:rFonts w:ascii="Times New Roman" w:hAnsi="Times New Roman" w:cs="Times New Roman"/>
-          <w:sz w:val="24"/>
-          <w:szCs w:val="24"/>
-        </w:rPr>
-        <w:t xml:space="preserve">the </w:t>
-      </w:r>
-      <w:r>
-        <w:rPr>
-          <w:rFonts w:ascii="Times New Roman" w:hAnsi="Times New Roman" w:cs="Times New Roman"/>
-          <w:sz w:val="24"/>
-          <w:szCs w:val="24"/>
-        </w:rPr>
-        <w:t>execute</w:t>
-      </w:r>
-      <w:proofErr w:type="gramEnd"/>
-      <w:r>
-        <w:rPr>
-          <w:rFonts w:ascii="Times New Roman" w:hAnsi="Times New Roman" w:cs="Times New Roman"/>
-          <w:sz w:val="24"/>
-          <w:szCs w:val="24"/>
-        </w:rPr>
-        <w:t xml:space="preserve"> (</w:t>
+        <w:t xml:space="preserve">() method, then executes the orders by calling the </w:t>
+      </w:r>
+      <w:r>
+        <w:rPr>
+          <w:rFonts w:ascii="Times New Roman" w:hAnsi="Times New Roman" w:cs="Times New Roman"/>
+          <w:sz w:val="24"/>
+          <w:szCs w:val="24"/>
+        </w:rPr>
+        <w:t>execute (</w:t>
       </w:r>
       <w:r>
         <w:rPr>
@@ -1744,21 +1587,8 @@
           <w:lang w:val="en-US"/>
         </w:rPr>
         <w:lastRenderedPageBreak/>
-        <w:t xml:space="preserve">Possible Refactoring </w:t>
-      </w:r>
-      <w:proofErr w:type="gramStart"/>
-      <w:r>
-        <w:rPr>
-          <w:rFonts w:ascii="Times New Roman" w:hAnsi="Times New Roman" w:cs="Times New Roman"/>
-          <w:b/>
-          <w:bCs/>
-          <w:sz w:val="32"/>
-          <w:szCs w:val="32"/>
-          <w:lang w:val="en-US"/>
-        </w:rPr>
-        <w:t>Targets :</w:t>
-      </w:r>
-      <w:proofErr w:type="gramEnd"/>
+        <w:t>Possible Refactoring Targets :</w:t>
+      </w:r>
     </w:p>
     <w:p>
       <w:pPr>
@@ -1868,67 +1698,7 @@
           <w:szCs w:val="24"/>
           <w:lang w:val="en-US"/>
         </w:rPr>
-        <w:t xml:space="preserve"> Split </w:t>
-      </w:r>
-      <w:proofErr w:type="spellStart"/>
-      <w:r>
-        <w:rPr>
-          <w:rFonts w:ascii="Times New Roman" w:hAnsi="Times New Roman" w:cs="Times New Roman"/>
-          <w:sz w:val="24"/>
-          <w:szCs w:val="24"/>
-          <w:lang w:val="en-US"/>
-        </w:rPr>
-        <w:t>EditMap</w:t>
-      </w:r>
-      <w:proofErr w:type="spellEnd"/>
-      <w:r>
-        <w:rPr>
-          <w:rFonts w:ascii="Times New Roman" w:hAnsi="Times New Roman" w:cs="Times New Roman"/>
-          <w:sz w:val="24"/>
-          <w:szCs w:val="24"/>
-          <w:lang w:val="en-US"/>
-        </w:rPr>
-        <w:t xml:space="preserve"> functionality into </w:t>
-      </w:r>
-      <w:proofErr w:type="spellStart"/>
-      <w:r>
-        <w:rPr>
-          <w:rFonts w:ascii="Times New Roman" w:hAnsi="Times New Roman" w:cs="Times New Roman"/>
-          <w:sz w:val="24"/>
-          <w:szCs w:val="24"/>
-          <w:lang w:val="en-US"/>
-        </w:rPr>
-        <w:t>CreateMap</w:t>
-      </w:r>
-      <w:proofErr w:type="spellEnd"/>
-      <w:r>
-        <w:rPr>
-          <w:rFonts w:ascii="Times New Roman" w:hAnsi="Times New Roman" w:cs="Times New Roman"/>
-          <w:sz w:val="24"/>
-          <w:szCs w:val="24"/>
-          <w:lang w:val="en-US"/>
-        </w:rPr>
-        <w:t xml:space="preserve"> for non-existing map and </w:t>
-      </w:r>
-      <w:proofErr w:type="spellStart"/>
-      <w:r>
-        <w:rPr>
-          <w:rFonts w:ascii="Times New Roman" w:hAnsi="Times New Roman" w:cs="Times New Roman"/>
-          <w:sz w:val="24"/>
-          <w:szCs w:val="24"/>
-          <w:lang w:val="en-US"/>
-        </w:rPr>
-        <w:t>LoadMap</w:t>
-      </w:r>
-      <w:proofErr w:type="spellEnd"/>
-      <w:r>
-        <w:rPr>
-          <w:rFonts w:ascii="Times New Roman" w:hAnsi="Times New Roman" w:cs="Times New Roman"/>
-          <w:sz w:val="24"/>
-          <w:szCs w:val="24"/>
-          <w:lang w:val="en-US"/>
-        </w:rPr>
-        <w:t xml:space="preserve"> for existing map</w:t>
+        <w:t xml:space="preserve"> Split EditMap functionality into CreateMap for non-existing map and LoadMap for existing map</w:t>
       </w:r>
     </w:p>
     <w:p>
@@ -1958,87 +1728,7 @@
           <w:szCs w:val="24"/>
           <w:lang w:val="en-US"/>
         </w:rPr>
-        <w:t xml:space="preserve"> Merge </w:t>
-      </w:r>
-      <w:proofErr w:type="spellStart"/>
-      <w:r>
-        <w:rPr>
-          <w:rFonts w:ascii="Times New Roman" w:hAnsi="Times New Roman" w:cs="Times New Roman"/>
-          <w:sz w:val="24"/>
-          <w:szCs w:val="24"/>
-          <w:lang w:val="en-US"/>
-        </w:rPr>
-        <w:t>MapEngine</w:t>
-      </w:r>
-      <w:proofErr w:type="spellEnd"/>
-      <w:r>
-        <w:rPr>
-          <w:rFonts w:ascii="Times New Roman" w:hAnsi="Times New Roman" w:cs="Times New Roman"/>
-          <w:sz w:val="24"/>
-          <w:szCs w:val="24"/>
-          <w:lang w:val="en-US"/>
-        </w:rPr>
-        <w:t xml:space="preserve"> </w:t>
-      </w:r>
-      <w:proofErr w:type="gramStart"/>
-      <w:r>
-        <w:rPr>
-          <w:rFonts w:ascii="Times New Roman" w:hAnsi="Times New Roman" w:cs="Times New Roman"/>
-          <w:sz w:val="24"/>
-          <w:szCs w:val="24"/>
-          <w:lang w:val="en-US"/>
-        </w:rPr>
-        <w:t>And</w:t>
-      </w:r>
-      <w:proofErr w:type="gramEnd"/>
-      <w:r>
-        <w:rPr>
-          <w:rFonts w:ascii="Times New Roman" w:hAnsi="Times New Roman" w:cs="Times New Roman"/>
-          <w:sz w:val="24"/>
-          <w:szCs w:val="24"/>
-          <w:lang w:val="en-US"/>
-        </w:rPr>
-        <w:t xml:space="preserve"> </w:t>
-      </w:r>
-      <w:proofErr w:type="spellStart"/>
-      <w:r>
-        <w:rPr>
-          <w:rFonts w:ascii="Times New Roman" w:hAnsi="Times New Roman" w:cs="Times New Roman"/>
-          <w:sz w:val="24"/>
-          <w:szCs w:val="24"/>
-          <w:lang w:val="en-US"/>
-        </w:rPr>
-        <w:t>GameEngine</w:t>
-      </w:r>
-      <w:proofErr w:type="spellEnd"/>
-      <w:r>
-        <w:rPr>
-          <w:rFonts w:ascii="Times New Roman" w:hAnsi="Times New Roman" w:cs="Times New Roman"/>
-          <w:sz w:val="24"/>
-          <w:szCs w:val="24"/>
-          <w:lang w:val="en-US"/>
-        </w:rPr>
-        <w:t xml:space="preserve"> into one </w:t>
-      </w:r>
-      <w:proofErr w:type="spellStart"/>
-      <w:r>
-        <w:rPr>
-          <w:rFonts w:ascii="Times New Roman" w:hAnsi="Times New Roman" w:cs="Times New Roman"/>
-          <w:sz w:val="24"/>
-          <w:szCs w:val="24"/>
-          <w:lang w:val="en-US"/>
-        </w:rPr>
-        <w:t>GameEngine</w:t>
-      </w:r>
-      <w:proofErr w:type="spellEnd"/>
-      <w:r>
-        <w:rPr>
-          <w:rFonts w:ascii="Times New Roman" w:hAnsi="Times New Roman" w:cs="Times New Roman"/>
-          <w:sz w:val="24"/>
-          <w:szCs w:val="24"/>
-          <w:lang w:val="en-US"/>
-        </w:rPr>
-        <w:t xml:space="preserve"> class that handles entire control of the Game.</w:t>
+        <w:t xml:space="preserve"> Merge MapEngine And GameEngine into one GameEngine class that handles entire control of the Game.</w:t>
       </w:r>
     </w:p>
     <w:p>
@@ -2068,27 +1758,7 @@
           <w:szCs w:val="24"/>
           <w:lang w:val="en-US"/>
         </w:rPr>
-        <w:t xml:space="preserve"> Move all functions related to Game in </w:t>
-      </w:r>
-      <w:proofErr w:type="spellStart"/>
-      <w:r>
-        <w:rPr>
-          <w:rFonts w:ascii="Times New Roman" w:hAnsi="Times New Roman" w:cs="Times New Roman"/>
-          <w:sz w:val="24"/>
-          <w:szCs w:val="24"/>
-          <w:lang w:val="en-US"/>
-        </w:rPr>
-        <w:t>GameUtils</w:t>
-      </w:r>
-      <w:proofErr w:type="spellEnd"/>
-      <w:r>
-        <w:rPr>
-          <w:rFonts w:ascii="Times New Roman" w:hAnsi="Times New Roman" w:cs="Times New Roman"/>
-          <w:sz w:val="24"/>
-          <w:szCs w:val="24"/>
-          <w:lang w:val="en-US"/>
-        </w:rPr>
-        <w:t xml:space="preserve"> package.</w:t>
+        <w:t xml:space="preserve"> Move all functions related to Game in GameUtils package.</w:t>
       </w:r>
     </w:p>
     <w:p>
@@ -2118,47 +1788,7 @@
           <w:szCs w:val="24"/>
           <w:lang w:val="en-US"/>
         </w:rPr>
-        <w:t xml:space="preserve"> Remove </w:t>
-      </w:r>
-      <w:proofErr w:type="spellStart"/>
-      <w:r>
-        <w:rPr>
-          <w:rFonts w:ascii="Times New Roman" w:hAnsi="Times New Roman" w:cs="Times New Roman"/>
-          <w:sz w:val="24"/>
-          <w:szCs w:val="24"/>
-          <w:lang w:val="en-US"/>
-        </w:rPr>
-        <w:t>ContinentID</w:t>
-      </w:r>
-      <w:proofErr w:type="spellEnd"/>
-      <w:r>
-        <w:rPr>
-          <w:rFonts w:ascii="Times New Roman" w:hAnsi="Times New Roman" w:cs="Times New Roman"/>
-          <w:sz w:val="24"/>
-          <w:szCs w:val="24"/>
-          <w:lang w:val="en-US"/>
-        </w:rPr>
-        <w:t xml:space="preserve"> from Country Class since </w:t>
-      </w:r>
-      <w:proofErr w:type="spellStart"/>
-      <w:r>
-        <w:rPr>
-          <w:rFonts w:ascii="Times New Roman" w:hAnsi="Times New Roman" w:cs="Times New Roman"/>
-          <w:sz w:val="24"/>
-          <w:szCs w:val="24"/>
-          <w:lang w:val="en-US"/>
-        </w:rPr>
-        <w:t>BelongsToContinent</w:t>
-      </w:r>
-      <w:proofErr w:type="spellEnd"/>
-      <w:r>
-        <w:rPr>
-          <w:rFonts w:ascii="Times New Roman" w:hAnsi="Times New Roman" w:cs="Times New Roman"/>
-          <w:sz w:val="24"/>
-          <w:szCs w:val="24"/>
-          <w:lang w:val="en-US"/>
-        </w:rPr>
-        <w:t xml:space="preserve"> is already </w:t>
+        <w:t xml:space="preserve"> Remove ContinentID from Country Class since BelongsToContinent is already </w:t>
       </w:r>
       <w:r>
         <w:rPr>
@@ -2197,27 +1827,7 @@
           <w:szCs w:val="24"/>
           <w:lang w:val="en-US"/>
         </w:rPr>
-        <w:t xml:space="preserve"> Remove </w:t>
-      </w:r>
-      <w:proofErr w:type="spellStart"/>
-      <w:r>
-        <w:rPr>
-          <w:rFonts w:ascii="Times New Roman" w:hAnsi="Times New Roman" w:cs="Times New Roman"/>
-          <w:sz w:val="24"/>
-          <w:szCs w:val="24"/>
-          <w:lang w:val="en-US"/>
-        </w:rPr>
-        <w:t>getPlayerFromPlayerID</w:t>
-      </w:r>
-      <w:proofErr w:type="spellEnd"/>
-      <w:r>
-        <w:rPr>
-          <w:rFonts w:ascii="Times New Roman" w:hAnsi="Times New Roman" w:cs="Times New Roman"/>
-          <w:sz w:val="24"/>
-          <w:szCs w:val="24"/>
-          <w:lang w:val="en-US"/>
-        </w:rPr>
-        <w:t xml:space="preserve"> since it </w:t>
+        <w:t xml:space="preserve"> Remove getPlayerFromPlayerID since it </w:t>
       </w:r>
       <w:r>
         <w:rPr>
@@ -2292,59 +1902,26 @@
           <w:szCs w:val="24"/>
           <w:lang w:val="en-US"/>
         </w:rPr>
-        <w:t xml:space="preserve"> </w:t>
-      </w:r>
-      <w:proofErr w:type="spellStart"/>
-      <w:proofErr w:type="gramStart"/>
-      <w:r>
-        <w:rPr>
-          <w:rFonts w:ascii="Times New Roman" w:hAnsi="Times New Roman" w:cs="Times New Roman"/>
-          <w:sz w:val="24"/>
-          <w:szCs w:val="24"/>
-          <w:lang w:val="en-US"/>
-        </w:rPr>
-        <w:t>getCountryFromCountryName</w:t>
-      </w:r>
-      <w:proofErr w:type="spellEnd"/>
-      <w:r>
-        <w:rPr>
-          <w:rFonts w:ascii="Times New Roman" w:hAnsi="Times New Roman" w:cs="Times New Roman"/>
-          <w:sz w:val="24"/>
-          <w:szCs w:val="24"/>
-          <w:lang w:val="en-US"/>
-        </w:rPr>
-        <w:t>(</w:t>
-      </w:r>
-      <w:proofErr w:type="gramEnd"/>
-      <w:r>
-        <w:rPr>
-          <w:rFonts w:ascii="Times New Roman" w:hAnsi="Times New Roman" w:cs="Times New Roman"/>
-          <w:sz w:val="24"/>
-          <w:szCs w:val="24"/>
-          <w:lang w:val="en-US"/>
-        </w:rPr>
-        <w:t>)</w:t>
-      </w:r>
-      <w:r>
-        <w:rPr>
-          <w:rFonts w:ascii="Times New Roman" w:hAnsi="Times New Roman" w:cs="Times New Roman"/>
-          <w:sz w:val="24"/>
-          <w:szCs w:val="24"/>
-          <w:lang w:val="en-US"/>
-        </w:rPr>
-        <w:t xml:space="preserve"> to </w:t>
-      </w:r>
-      <w:proofErr w:type="spellStart"/>
-      <w:r>
-        <w:rPr>
-          <w:rFonts w:ascii="Times New Roman" w:hAnsi="Times New Roman" w:cs="Times New Roman"/>
-          <w:sz w:val="24"/>
-          <w:szCs w:val="24"/>
-          <w:lang w:val="en-US"/>
-        </w:rPr>
-        <w:t>getCountry</w:t>
-      </w:r>
-      <w:proofErr w:type="spellEnd"/>
+        <w:t xml:space="preserve"> getCountryFromCountryName</w:t>
+      </w:r>
+      <w:r>
+        <w:rPr>
+          <w:rFonts w:ascii="Times New Roman" w:hAnsi="Times New Roman" w:cs="Times New Roman"/>
+          <w:sz w:val="24"/>
+          <w:szCs w:val="24"/>
+          <w:lang w:val="en-US"/>
+        </w:rPr>
+        <w:t>()</w:t>
+      </w:r>
+      <w:r>
+        <w:rPr>
+          <w:rFonts w:ascii="Times New Roman" w:hAnsi="Times New Roman" w:cs="Times New Roman"/>
+          <w:sz w:val="24"/>
+          <w:szCs w:val="24"/>
+          <w:lang w:val="en-US"/>
+        </w:rPr>
+        <w:t xml:space="preserve"> to getCountry</w:t>
+      </w:r>
       <w:r>
         <w:rPr>
           <w:rFonts w:ascii="Times New Roman" w:hAnsi="Times New Roman" w:cs="Times New Roman"/>
@@ -2382,58 +1959,115 @@
           <w:szCs w:val="24"/>
           <w:lang w:val="en-US"/>
         </w:rPr>
+        <w:t xml:space="preserve"> Rename getContinentFromContinentName() to getContinent(). [Continent.java]</w:t>
+      </w:r>
+    </w:p>
+    <w:p>
+      <w:pPr>
+        <w:ind w:left="360"/>
+        <w:jc w:val="both"/>
+        <w:rPr>
+          <w:rFonts w:ascii="Times New Roman" w:hAnsi="Times New Roman" w:cs="Times New Roman"/>
+          <w:sz w:val="24"/>
+          <w:szCs w:val="24"/>
+          <w:lang w:val="en-US"/>
+        </w:rPr>
+      </w:pPr>
+      <w:r>
+        <w:rPr>
+          <w:rFonts w:ascii="Times New Roman" w:hAnsi="Times New Roman" w:cs="Times New Roman"/>
+          <w:sz w:val="24"/>
+          <w:szCs w:val="24"/>
+          <w:lang w:val="en-US"/>
+        </w:rPr>
+        <w:t>10.</w:t>
+      </w:r>
+      <w:r>
+        <w:rPr>
+          <w:rFonts w:ascii="Times New Roman" w:hAnsi="Times New Roman" w:cs="Times New Roman"/>
+          <w:sz w:val="24"/>
+          <w:szCs w:val="24"/>
+          <w:lang w:val="en-US"/>
+        </w:rPr>
+        <w:t xml:space="preserve"> Merge displayEditorMap() and displayGameMap() into one. [ShowMap.java]</w:t>
+      </w:r>
+    </w:p>
+    <w:p>
+      <w:pPr>
+        <w:ind w:left="360"/>
+        <w:jc w:val="both"/>
+        <w:rPr>
+          <w:rFonts w:ascii="Times New Roman" w:hAnsi="Times New Roman" w:cs="Times New Roman"/>
+          <w:sz w:val="24"/>
+          <w:szCs w:val="24"/>
+          <w:lang w:val="en-US"/>
+        </w:rPr>
+      </w:pPr>
+      <w:r>
+        <w:rPr>
+          <w:rFonts w:ascii="Times New Roman" w:hAnsi="Times New Roman" w:cs="Times New Roman"/>
+          <w:sz w:val="24"/>
+          <w:szCs w:val="24"/>
+          <w:lang w:val="en-US"/>
+        </w:rPr>
+        <w:t>11.</w:t>
+      </w:r>
+      <w:r>
+        <w:rPr>
+          <w:rFonts w:ascii="Times New Roman" w:hAnsi="Times New Roman" w:cs="Times New Roman"/>
+          <w:sz w:val="24"/>
+          <w:szCs w:val="24"/>
+          <w:lang w:val="en-US"/>
+        </w:rPr>
+        <w:t xml:space="preserve"> Rename d_PlayerList to Players to store all the players of the game. [Main.java]</w:t>
+      </w:r>
+    </w:p>
+    <w:p>
+      <w:pPr>
+        <w:ind w:left="360"/>
+        <w:jc w:val="both"/>
+        <w:rPr>
+          <w:rFonts w:ascii="Times New Roman" w:hAnsi="Times New Roman" w:cs="Times New Roman"/>
+          <w:sz w:val="24"/>
+          <w:szCs w:val="24"/>
+          <w:lang w:val="en-US"/>
+        </w:rPr>
+      </w:pPr>
+      <w:r>
+        <w:rPr>
+          <w:rFonts w:ascii="Times New Roman" w:hAnsi="Times New Roman" w:cs="Times New Roman"/>
+          <w:sz w:val="24"/>
+          <w:szCs w:val="24"/>
+          <w:lang w:val="en-US"/>
+        </w:rPr>
+        <w:t>12.</w:t>
+      </w:r>
+      <w:r>
+        <w:rPr>
+          <w:rFonts w:ascii="Times New Roman" w:hAnsi="Times New Roman" w:cs="Times New Roman"/>
+          <w:sz w:val="24"/>
+          <w:szCs w:val="24"/>
+          <w:lang w:val="en-US"/>
+        </w:rPr>
         <w:t xml:space="preserve"> Rename </w:t>
       </w:r>
-      <w:proofErr w:type="spellStart"/>
-      <w:proofErr w:type="gramStart"/>
-      <w:r>
-        <w:rPr>
-          <w:rFonts w:ascii="Times New Roman" w:hAnsi="Times New Roman" w:cs="Times New Roman"/>
-          <w:sz w:val="24"/>
-          <w:szCs w:val="24"/>
-          <w:lang w:val="en-US"/>
-        </w:rPr>
-        <w:t>getContinentFromContinentName</w:t>
-      </w:r>
-      <w:proofErr w:type="spellEnd"/>
-      <w:r>
-        <w:rPr>
-          <w:rFonts w:ascii="Times New Roman" w:hAnsi="Times New Roman" w:cs="Times New Roman"/>
-          <w:sz w:val="24"/>
-          <w:szCs w:val="24"/>
-          <w:lang w:val="en-US"/>
-        </w:rPr>
-        <w:t>(</w:t>
-      </w:r>
-      <w:proofErr w:type="gramEnd"/>
-      <w:r>
-        <w:rPr>
-          <w:rFonts w:ascii="Times New Roman" w:hAnsi="Times New Roman" w:cs="Times New Roman"/>
-          <w:sz w:val="24"/>
-          <w:szCs w:val="24"/>
-          <w:lang w:val="en-US"/>
-        </w:rPr>
-        <w:t xml:space="preserve">) to </w:t>
-      </w:r>
-      <w:proofErr w:type="spellStart"/>
-      <w:r>
-        <w:rPr>
-          <w:rFonts w:ascii="Times New Roman" w:hAnsi="Times New Roman" w:cs="Times New Roman"/>
-          <w:sz w:val="24"/>
-          <w:szCs w:val="24"/>
-          <w:lang w:val="en-US"/>
-        </w:rPr>
-        <w:t>getContinent</w:t>
-      </w:r>
-      <w:proofErr w:type="spellEnd"/>
-      <w:r>
-        <w:rPr>
-          <w:rFonts w:ascii="Times New Roman" w:hAnsi="Times New Roman" w:cs="Times New Roman"/>
-          <w:sz w:val="24"/>
-          <w:szCs w:val="24"/>
-          <w:lang w:val="en-US"/>
-        </w:rPr>
-        <w:t>(). [Continent.java]</w:t>
+      <w:r>
+        <w:rPr>
+          <w:rFonts w:ascii="Times New Roman" w:hAnsi="Times New Roman" w:cs="Times New Roman"/>
+          <w:sz w:val="24"/>
+          <w:szCs w:val="24"/>
+          <w:lang w:val="en-US"/>
+        </w:rPr>
+        <w:t>removeContinentFromContinentList</w:t>
+      </w:r>
+      <w:r>
+        <w:rPr>
+          <w:rFonts w:ascii="Times New Roman" w:hAnsi="Times New Roman" w:cs="Times New Roman"/>
+          <w:sz w:val="24"/>
+          <w:szCs w:val="24"/>
+          <w:lang w:val="en-US"/>
+        </w:rPr>
+        <w:t>() to removeContinent(). [Map.java]</w:t>
       </w:r>
     </w:p>
     <w:p>
@@ -2454,67 +2088,16 @@
           <w:szCs w:val="24"/>
           <w:lang w:val="en-US"/>
         </w:rPr>
-        <w:t>10.</w:t>
-      </w:r>
-      <w:r>
-        <w:rPr>
-          <w:rFonts w:ascii="Times New Roman" w:hAnsi="Times New Roman" w:cs="Times New Roman"/>
-          <w:sz w:val="24"/>
-          <w:szCs w:val="24"/>
-          <w:lang w:val="en-US"/>
-        </w:rPr>
-        <w:t xml:space="preserve"> Merge </w:t>
-      </w:r>
-      <w:proofErr w:type="spellStart"/>
-      <w:proofErr w:type="gramStart"/>
-      <w:r>
-        <w:rPr>
-          <w:rFonts w:ascii="Times New Roman" w:hAnsi="Times New Roman" w:cs="Times New Roman"/>
-          <w:sz w:val="24"/>
-          <w:szCs w:val="24"/>
-          <w:lang w:val="en-US"/>
-        </w:rPr>
-        <w:t>displayEditorMap</w:t>
-      </w:r>
-      <w:proofErr w:type="spellEnd"/>
-      <w:r>
-        <w:rPr>
-          <w:rFonts w:ascii="Times New Roman" w:hAnsi="Times New Roman" w:cs="Times New Roman"/>
-          <w:sz w:val="24"/>
-          <w:szCs w:val="24"/>
-          <w:lang w:val="en-US"/>
-        </w:rPr>
-        <w:t>(</w:t>
-      </w:r>
-      <w:proofErr w:type="gramEnd"/>
-      <w:r>
-        <w:rPr>
-          <w:rFonts w:ascii="Times New Roman" w:hAnsi="Times New Roman" w:cs="Times New Roman"/>
-          <w:sz w:val="24"/>
-          <w:szCs w:val="24"/>
-          <w:lang w:val="en-US"/>
-        </w:rPr>
-        <w:t xml:space="preserve">) and </w:t>
-      </w:r>
-      <w:proofErr w:type="spellStart"/>
-      <w:r>
-        <w:rPr>
-          <w:rFonts w:ascii="Times New Roman" w:hAnsi="Times New Roman" w:cs="Times New Roman"/>
-          <w:sz w:val="24"/>
-          <w:szCs w:val="24"/>
-          <w:lang w:val="en-US"/>
-        </w:rPr>
-        <w:t>displayGameMap</w:t>
-      </w:r>
-      <w:proofErr w:type="spellEnd"/>
-      <w:r>
-        <w:rPr>
-          <w:rFonts w:ascii="Times New Roman" w:hAnsi="Times New Roman" w:cs="Times New Roman"/>
-          <w:sz w:val="24"/>
-          <w:szCs w:val="24"/>
-          <w:lang w:val="en-US"/>
-        </w:rPr>
-        <w:t>() into one. [ShowMap.java]</w:t>
+        <w:t>13.</w:t>
+      </w:r>
+      <w:r>
+        <w:rPr>
+          <w:rFonts w:ascii="Times New Roman" w:hAnsi="Times New Roman" w:cs="Times New Roman"/>
+          <w:sz w:val="24"/>
+          <w:szCs w:val="24"/>
+          <w:lang w:val="en-US"/>
+        </w:rPr>
+        <w:t xml:space="preserve"> Rename addContinentToContinentList() to addContinent(). [Map.java]</w:t>
       </w:r>
     </w:p>
     <w:p>
@@ -2535,36 +2118,16 @@
           <w:szCs w:val="24"/>
           <w:lang w:val="en-US"/>
         </w:rPr>
-        <w:t>11.</w:t>
-      </w:r>
-      <w:r>
-        <w:rPr>
-          <w:rFonts w:ascii="Times New Roman" w:hAnsi="Times New Roman" w:cs="Times New Roman"/>
-          <w:sz w:val="24"/>
-          <w:szCs w:val="24"/>
-          <w:lang w:val="en-US"/>
-        </w:rPr>
-        <w:t xml:space="preserve"> Rename </w:t>
-      </w:r>
-      <w:proofErr w:type="spellStart"/>
-      <w:r>
-        <w:rPr>
-          <w:rFonts w:ascii="Times New Roman" w:hAnsi="Times New Roman" w:cs="Times New Roman"/>
-          <w:sz w:val="24"/>
-          <w:szCs w:val="24"/>
-          <w:lang w:val="en-US"/>
-        </w:rPr>
-        <w:t>d_PlayerList</w:t>
-      </w:r>
-      <w:proofErr w:type="spellEnd"/>
-      <w:r>
-        <w:rPr>
-          <w:rFonts w:ascii="Times New Roman" w:hAnsi="Times New Roman" w:cs="Times New Roman"/>
-          <w:sz w:val="24"/>
-          <w:szCs w:val="24"/>
-          <w:lang w:val="en-US"/>
-        </w:rPr>
-        <w:t xml:space="preserve"> to Players to store all the players of the game. [Main.java]</w:t>
+        <w:t>14.</w:t>
+      </w:r>
+      <w:r>
+        <w:rPr>
+          <w:rFonts w:ascii="Times New Roman" w:hAnsi="Times New Roman" w:cs="Times New Roman"/>
+          <w:sz w:val="24"/>
+          <w:szCs w:val="24"/>
+          <w:lang w:val="en-US"/>
+        </w:rPr>
+        <w:t xml:space="preserve"> Rename removeCountryFromCountryList() to removeCountry(). [Continent.java]</w:t>
       </w:r>
     </w:p>
     <w:p>
@@ -2585,249 +2148,6 @@
           <w:szCs w:val="24"/>
           <w:lang w:val="en-US"/>
         </w:rPr>
-        <w:t>12.</w:t>
-      </w:r>
-      <w:r>
-        <w:rPr>
-          <w:rFonts w:ascii="Times New Roman" w:hAnsi="Times New Roman" w:cs="Times New Roman"/>
-          <w:sz w:val="24"/>
-          <w:szCs w:val="24"/>
-          <w:lang w:val="en-US"/>
-        </w:rPr>
-        <w:t xml:space="preserve"> Rename </w:t>
-      </w:r>
-      <w:proofErr w:type="spellStart"/>
-      <w:proofErr w:type="gramStart"/>
-      <w:r>
-        <w:rPr>
-          <w:rFonts w:ascii="Times New Roman" w:hAnsi="Times New Roman" w:cs="Times New Roman"/>
-          <w:sz w:val="24"/>
-          <w:szCs w:val="24"/>
-          <w:lang w:val="en-US"/>
-        </w:rPr>
-        <w:t>removeContinentFromContinentList</w:t>
-      </w:r>
-      <w:proofErr w:type="spellEnd"/>
-      <w:r>
-        <w:rPr>
-          <w:rFonts w:ascii="Times New Roman" w:hAnsi="Times New Roman" w:cs="Times New Roman"/>
-          <w:sz w:val="24"/>
-          <w:szCs w:val="24"/>
-          <w:lang w:val="en-US"/>
-        </w:rPr>
-        <w:t>(</w:t>
-      </w:r>
-      <w:proofErr w:type="gramEnd"/>
-      <w:r>
-        <w:rPr>
-          <w:rFonts w:ascii="Times New Roman" w:hAnsi="Times New Roman" w:cs="Times New Roman"/>
-          <w:sz w:val="24"/>
-          <w:szCs w:val="24"/>
-          <w:lang w:val="en-US"/>
-        </w:rPr>
-        <w:t xml:space="preserve">) to </w:t>
-      </w:r>
-      <w:proofErr w:type="spellStart"/>
-      <w:r>
-        <w:rPr>
-          <w:rFonts w:ascii="Times New Roman" w:hAnsi="Times New Roman" w:cs="Times New Roman"/>
-          <w:sz w:val="24"/>
-          <w:szCs w:val="24"/>
-          <w:lang w:val="en-US"/>
-        </w:rPr>
-        <w:t>removeContinent</w:t>
-      </w:r>
-      <w:proofErr w:type="spellEnd"/>
-      <w:r>
-        <w:rPr>
-          <w:rFonts w:ascii="Times New Roman" w:hAnsi="Times New Roman" w:cs="Times New Roman"/>
-          <w:sz w:val="24"/>
-          <w:szCs w:val="24"/>
-          <w:lang w:val="en-US"/>
-        </w:rPr>
-        <w:t>(). [Map.java]</w:t>
-      </w:r>
-    </w:p>
-    <w:p>
-      <w:pPr>
-        <w:ind w:left="360"/>
-        <w:jc w:val="both"/>
-        <w:rPr>
-          <w:rFonts w:ascii="Times New Roman" w:hAnsi="Times New Roman" w:cs="Times New Roman"/>
-          <w:sz w:val="24"/>
-          <w:szCs w:val="24"/>
-          <w:lang w:val="en-US"/>
-        </w:rPr>
-      </w:pPr>
-      <w:r>
-        <w:rPr>
-          <w:rFonts w:ascii="Times New Roman" w:hAnsi="Times New Roman" w:cs="Times New Roman"/>
-          <w:sz w:val="24"/>
-          <w:szCs w:val="24"/>
-          <w:lang w:val="en-US"/>
-        </w:rPr>
-        <w:t>13.</w:t>
-      </w:r>
-      <w:r>
-        <w:rPr>
-          <w:rFonts w:ascii="Times New Roman" w:hAnsi="Times New Roman" w:cs="Times New Roman"/>
-          <w:sz w:val="24"/>
-          <w:szCs w:val="24"/>
-          <w:lang w:val="en-US"/>
-        </w:rPr>
-        <w:t xml:space="preserve"> Rename </w:t>
-      </w:r>
-      <w:proofErr w:type="spellStart"/>
-      <w:proofErr w:type="gramStart"/>
-      <w:r>
-        <w:rPr>
-          <w:rFonts w:ascii="Times New Roman" w:hAnsi="Times New Roman" w:cs="Times New Roman"/>
-          <w:sz w:val="24"/>
-          <w:szCs w:val="24"/>
-          <w:lang w:val="en-US"/>
-        </w:rPr>
-        <w:t>addContinentToContinentList</w:t>
-      </w:r>
-      <w:proofErr w:type="spellEnd"/>
-      <w:r>
-        <w:rPr>
-          <w:rFonts w:ascii="Times New Roman" w:hAnsi="Times New Roman" w:cs="Times New Roman"/>
-          <w:sz w:val="24"/>
-          <w:szCs w:val="24"/>
-          <w:lang w:val="en-US"/>
-        </w:rPr>
-        <w:t>(</w:t>
-      </w:r>
-      <w:proofErr w:type="gramEnd"/>
-      <w:r>
-        <w:rPr>
-          <w:rFonts w:ascii="Times New Roman" w:hAnsi="Times New Roman" w:cs="Times New Roman"/>
-          <w:sz w:val="24"/>
-          <w:szCs w:val="24"/>
-          <w:lang w:val="en-US"/>
-        </w:rPr>
-        <w:t xml:space="preserve">) to </w:t>
-      </w:r>
-      <w:proofErr w:type="spellStart"/>
-      <w:r>
-        <w:rPr>
-          <w:rFonts w:ascii="Times New Roman" w:hAnsi="Times New Roman" w:cs="Times New Roman"/>
-          <w:sz w:val="24"/>
-          <w:szCs w:val="24"/>
-          <w:lang w:val="en-US"/>
-        </w:rPr>
-        <w:t>addContinent</w:t>
-      </w:r>
-      <w:proofErr w:type="spellEnd"/>
-      <w:r>
-        <w:rPr>
-          <w:rFonts w:ascii="Times New Roman" w:hAnsi="Times New Roman" w:cs="Times New Roman"/>
-          <w:sz w:val="24"/>
-          <w:szCs w:val="24"/>
-          <w:lang w:val="en-US"/>
-        </w:rPr>
-        <w:t>(). [Map.java]</w:t>
-      </w:r>
-    </w:p>
-    <w:p>
-      <w:pPr>
-        <w:ind w:left="360"/>
-        <w:jc w:val="both"/>
-        <w:rPr>
-          <w:rFonts w:ascii="Times New Roman" w:hAnsi="Times New Roman" w:cs="Times New Roman"/>
-          <w:sz w:val="24"/>
-          <w:szCs w:val="24"/>
-          <w:lang w:val="en-US"/>
-        </w:rPr>
-      </w:pPr>
-      <w:r>
-        <w:rPr>
-          <w:rFonts w:ascii="Times New Roman" w:hAnsi="Times New Roman" w:cs="Times New Roman"/>
-          <w:sz w:val="24"/>
-          <w:szCs w:val="24"/>
-          <w:lang w:val="en-US"/>
-        </w:rPr>
-        <w:t>14.</w:t>
-      </w:r>
-      <w:r>
-        <w:rPr>
-          <w:rFonts w:ascii="Times New Roman" w:hAnsi="Times New Roman" w:cs="Times New Roman"/>
-          <w:sz w:val="24"/>
-          <w:szCs w:val="24"/>
-          <w:lang w:val="en-US"/>
-        </w:rPr>
-        <w:t xml:space="preserve"> Rename </w:t>
-      </w:r>
-      <w:proofErr w:type="spellStart"/>
-      <w:proofErr w:type="gramStart"/>
-      <w:r>
-        <w:rPr>
-          <w:rFonts w:ascii="Times New Roman" w:hAnsi="Times New Roman" w:cs="Times New Roman"/>
-          <w:sz w:val="24"/>
-          <w:szCs w:val="24"/>
-          <w:lang w:val="en-US"/>
-        </w:rPr>
-        <w:t>removeCountryFromCountryList</w:t>
-      </w:r>
-      <w:proofErr w:type="spellEnd"/>
-      <w:r>
-        <w:rPr>
-          <w:rFonts w:ascii="Times New Roman" w:hAnsi="Times New Roman" w:cs="Times New Roman"/>
-          <w:sz w:val="24"/>
-          <w:szCs w:val="24"/>
-          <w:lang w:val="en-US"/>
-        </w:rPr>
-        <w:t>(</w:t>
-      </w:r>
-      <w:proofErr w:type="gramEnd"/>
-      <w:r>
-        <w:rPr>
-          <w:rFonts w:ascii="Times New Roman" w:hAnsi="Times New Roman" w:cs="Times New Roman"/>
-          <w:sz w:val="24"/>
-          <w:szCs w:val="24"/>
-          <w:lang w:val="en-US"/>
-        </w:rPr>
-        <w:t xml:space="preserve">) to </w:t>
-      </w:r>
-      <w:proofErr w:type="spellStart"/>
-      <w:r>
-        <w:rPr>
-          <w:rFonts w:ascii="Times New Roman" w:hAnsi="Times New Roman" w:cs="Times New Roman"/>
-          <w:sz w:val="24"/>
-          <w:szCs w:val="24"/>
-          <w:lang w:val="en-US"/>
-        </w:rPr>
-        <w:t>removeCountry</w:t>
-      </w:r>
-      <w:proofErr w:type="spellEnd"/>
-      <w:r>
-        <w:rPr>
-          <w:rFonts w:ascii="Times New Roman" w:hAnsi="Times New Roman" w:cs="Times New Roman"/>
-          <w:sz w:val="24"/>
-          <w:szCs w:val="24"/>
-          <w:lang w:val="en-US"/>
-        </w:rPr>
-        <w:t>(). [Continent.java]</w:t>
-      </w:r>
-    </w:p>
-    <w:p>
-      <w:pPr>
-        <w:ind w:left="360"/>
-        <w:jc w:val="both"/>
-        <w:rPr>
-          <w:rFonts w:ascii="Times New Roman" w:hAnsi="Times New Roman" w:cs="Times New Roman"/>
-          <w:sz w:val="24"/>
-          <w:szCs w:val="24"/>
-          <w:lang w:val="en-US"/>
-        </w:rPr>
-      </w:pPr>
-      <w:r>
-        <w:rPr>
-          <w:rFonts w:ascii="Times New Roman" w:hAnsi="Times New Roman" w:cs="Times New Roman"/>
-          <w:sz w:val="24"/>
-          <w:szCs w:val="24"/>
-          <w:lang w:val="en-US"/>
-        </w:rPr>
         <w:t>15.</w:t>
       </w:r>
       <w:r>
@@ -2837,58 +2157,7 @@
           <w:szCs w:val="24"/>
           <w:lang w:val="en-US"/>
         </w:rPr>
-        <w:t xml:space="preserve"> Rename </w:t>
-      </w:r>
-      <w:proofErr w:type="spellStart"/>
-      <w:proofErr w:type="gramStart"/>
-      <w:r>
-        <w:rPr>
-          <w:rFonts w:ascii="Times New Roman" w:hAnsi="Times New Roman" w:cs="Times New Roman"/>
-          <w:sz w:val="24"/>
-          <w:szCs w:val="24"/>
-          <w:lang w:val="en-US"/>
-        </w:rPr>
-        <w:t>addCountryToCountryList</w:t>
-      </w:r>
-      <w:proofErr w:type="spellEnd"/>
-      <w:r>
-        <w:rPr>
-          <w:rFonts w:ascii="Times New Roman" w:hAnsi="Times New Roman" w:cs="Times New Roman"/>
-          <w:sz w:val="24"/>
-          <w:szCs w:val="24"/>
-          <w:lang w:val="en-US"/>
-        </w:rPr>
-        <w:t>(</w:t>
-      </w:r>
-      <w:proofErr w:type="gramEnd"/>
-      <w:r>
-        <w:rPr>
-          <w:rFonts w:ascii="Times New Roman" w:hAnsi="Times New Roman" w:cs="Times New Roman"/>
-          <w:sz w:val="24"/>
-          <w:szCs w:val="24"/>
-          <w:lang w:val="en-US"/>
-        </w:rPr>
-        <w:t xml:space="preserve">) to </w:t>
-      </w:r>
-      <w:proofErr w:type="spellStart"/>
-      <w:r>
-        <w:rPr>
-          <w:rFonts w:ascii="Times New Roman" w:hAnsi="Times New Roman" w:cs="Times New Roman"/>
-          <w:sz w:val="24"/>
-          <w:szCs w:val="24"/>
-          <w:lang w:val="en-US"/>
-        </w:rPr>
-        <w:t>addCountry</w:t>
-      </w:r>
-      <w:proofErr w:type="spellEnd"/>
-      <w:r>
-        <w:rPr>
-          <w:rFonts w:ascii="Times New Roman" w:hAnsi="Times New Roman" w:cs="Times New Roman"/>
-          <w:sz w:val="24"/>
-          <w:szCs w:val="24"/>
-          <w:lang w:val="en-US"/>
-        </w:rPr>
-        <w:t>(). [Continent.java]</w:t>
+        <w:t xml:space="preserve"> Rename addCountryToCountryList() to addCountry(). [Continent.java]</w:t>
       </w:r>
     </w:p>
     <w:p>
@@ -3082,55 +2351,7 @@
           <w:sz w:val="24"/>
           <w:szCs w:val="24"/>
         </w:rPr>
-        <w:t xml:space="preserve">The State pattern implements the phases of the application, including the phases in the map editor, and the game play. The game play </w:t>
-      </w:r>
-      <w:proofErr w:type="gramStart"/>
-      <w:r>
-        <w:rPr>
-          <w:sz w:val="24"/>
-          <w:szCs w:val="24"/>
-        </w:rPr>
-        <w:t>is divided</w:t>
-      </w:r>
-      <w:proofErr w:type="gramEnd"/>
-      <w:r>
-        <w:rPr>
-          <w:sz w:val="24"/>
-          <w:szCs w:val="24"/>
-        </w:rPr>
-        <w:t xml:space="preserve"> into the following phases: Game </w:t>
-      </w:r>
-      <w:proofErr w:type="spellStart"/>
-      <w:r>
-        <w:rPr>
-          <w:sz w:val="24"/>
-          <w:szCs w:val="24"/>
-        </w:rPr>
-        <w:t>Startup</w:t>
-      </w:r>
-      <w:proofErr w:type="spellEnd"/>
-      <w:r>
-        <w:rPr>
-          <w:sz w:val="24"/>
-          <w:szCs w:val="24"/>
-        </w:rPr>
-        <w:t xml:space="preserve">, Game Issue Order, and Game Execute Order phases. The context class of the State pattern is </w:t>
-      </w:r>
-      <w:proofErr w:type="spellStart"/>
-      <w:r>
-        <w:rPr>
-          <w:sz w:val="24"/>
-          <w:szCs w:val="24"/>
-        </w:rPr>
-        <w:t>GameEngine</w:t>
-      </w:r>
-      <w:proofErr w:type="spellEnd"/>
-      <w:r>
-        <w:rPr>
-          <w:sz w:val="24"/>
-          <w:szCs w:val="24"/>
-        </w:rPr>
-        <w:t xml:space="preserve"> </w:t>
+        <w:t xml:space="preserve">The State pattern implements the phases of the application, including the phases in the map editor, and the game play. The game play is divided into the following phases: Game Startup, Game Issue Order, and Game Execute Order phases. The context class of the State pattern is GameEngine </w:t>
       </w:r>
       <w:r>
         <w:rPr>
@@ -3216,7 +2437,6 @@
         </w:rPr>
         <w:t xml:space="preserve">Refactoring of </w:t>
       </w:r>
-      <w:proofErr w:type="spellStart"/>
       <w:r>
         <w:rPr>
           <w:i/>
@@ -3225,7 +2445,6 @@
         </w:rPr>
         <w:t>GameStartup</w:t>
       </w:r>
-      <w:proofErr w:type="spellEnd"/>
       <w:r>
         <w:rPr>
           <w:sz w:val="24"/>
@@ -3321,23 +2540,13 @@
         </w:rPr>
         <w:t xml:space="preserve">Refactoring of </w:t>
       </w:r>
-      <w:proofErr w:type="spellStart"/>
       <w:r>
         <w:rPr>
           <w:i/>
           <w:sz w:val="24"/>
           <w:szCs w:val="24"/>
         </w:rPr>
-        <w:t>GameIsssueOrder</w:t>
-      </w:r>
-      <w:proofErr w:type="spellEnd"/>
-      <w:r>
-        <w:rPr>
-          <w:i/>
-          <w:sz w:val="24"/>
-          <w:szCs w:val="24"/>
-        </w:rPr>
-        <w:t xml:space="preserve"> </w:t>
+        <w:t xml:space="preserve">GameIsssueOrder </w:t>
       </w:r>
       <w:r>
         <w:rPr>
@@ -3430,7 +2639,6 @@
         </w:rPr>
         <w:t xml:space="preserve">1.3 Refactoring of </w:t>
       </w:r>
-      <w:proofErr w:type="spellStart"/>
       <w:r>
         <w:rPr>
           <w:i/>
@@ -3439,7 +2647,6 @@
         </w:rPr>
         <w:t>GameExecuteOrder</w:t>
       </w:r>
-      <w:proofErr w:type="spellEnd"/>
       <w:r>
         <w:rPr>
           <w:sz w:val="24"/>
@@ -3456,7 +2663,6 @@
           <w:szCs w:val="24"/>
         </w:rPr>
       </w:pPr>
-      <w:proofErr w:type="gramStart"/>
       <w:r>
         <w:rPr>
           <w:sz w:val="28"/>
@@ -3464,7 +2670,6 @@
         </w:rPr>
         <w:t>Tests :</w:t>
       </w:r>
-      <w:proofErr w:type="gramEnd"/>
       <w:r>
         <w:rPr>
           <w:sz w:val="24"/>
@@ -3479,7 +2684,6 @@
         </w:rPr>
         <w:t xml:space="preserve"> tests to check the validity of execution of commands in their states. Invalid commands in a certain phase </w:t>
       </w:r>
-      <w:proofErr w:type="gramStart"/>
       <w:r>
         <w:rPr>
           <w:sz w:val="24"/>
@@ -3492,15 +2696,7 @@
           <w:sz w:val="24"/>
           <w:szCs w:val="24"/>
         </w:rPr>
-        <w:t xml:space="preserve"> allowed</w:t>
-      </w:r>
-      <w:proofErr w:type="gramEnd"/>
-      <w:r>
-        <w:rPr>
-          <w:sz w:val="24"/>
-          <w:szCs w:val="24"/>
-        </w:rPr>
-        <w:t xml:space="preserve"> to execute</w:t>
+        <w:t xml:space="preserve"> allowed to execute</w:t>
       </w:r>
     </w:p>
     <w:p>
@@ -3572,35 +2768,7 @@
           <w:sz w:val="24"/>
           <w:szCs w:val="24"/>
         </w:rPr>
-        <w:t xml:space="preserve"> Order class, the Invoker Class is the Player, and the Client class is the </w:t>
-      </w:r>
-      <w:proofErr w:type="spellStart"/>
-      <w:r>
-        <w:rPr>
-          <w:rFonts w:ascii="Times New Roman" w:hAnsi="Times New Roman" w:cs="Times New Roman"/>
-          <w:sz w:val="24"/>
-          <w:szCs w:val="24"/>
-        </w:rPr>
-        <w:t>GameEngine</w:t>
-      </w:r>
-      <w:proofErr w:type="spellEnd"/>
-      <w:r>
-        <w:rPr>
-          <w:rFonts w:ascii="Times New Roman" w:hAnsi="Times New Roman" w:cs="Times New Roman"/>
-          <w:sz w:val="24"/>
-          <w:szCs w:val="24"/>
-        </w:rPr>
-        <w:t xml:space="preserve">. The orders are created as the player executes its </w:t>
-      </w:r>
-      <w:proofErr w:type="spellStart"/>
-      <w:proofErr w:type="gramStart"/>
-      <w:r>
-        <w:rPr>
-          <w:rFonts w:ascii="Times New Roman" w:hAnsi="Times New Roman" w:cs="Times New Roman"/>
-          <w:sz w:val="24"/>
-          <w:szCs w:val="24"/>
-        </w:rPr>
-        <w:t>issue</w:t>
+        <w:t xml:space="preserve"> Order class, the Invoker Class is the Player, and the Client class is the GameEngine. The orders are created as the player executes its issue</w:t>
       </w:r>
       <w:r>
         <w:rPr>
@@ -3616,25 +2784,7 @@
           <w:sz w:val="24"/>
           <w:szCs w:val="24"/>
         </w:rPr>
-        <w:t>rder</w:t>
-      </w:r>
-      <w:proofErr w:type="spellEnd"/>
-      <w:r>
-        <w:rPr>
-          <w:rFonts w:ascii="Times New Roman" w:hAnsi="Times New Roman" w:cs="Times New Roman"/>
-          <w:sz w:val="24"/>
-          <w:szCs w:val="24"/>
-        </w:rPr>
-        <w:t>(</w:t>
-      </w:r>
-      <w:proofErr w:type="gramEnd"/>
-      <w:r>
-        <w:rPr>
-          <w:rFonts w:ascii="Times New Roman" w:hAnsi="Times New Roman" w:cs="Times New Roman"/>
-          <w:sz w:val="24"/>
-          <w:szCs w:val="24"/>
-        </w:rPr>
-        <w:t xml:space="preserve">) method, and the orders are </w:t>
+        <w:t xml:space="preserve">rder() method, and the orders are </w:t>
       </w:r>
       <w:r>
         <w:rPr>
@@ -3666,16 +2816,7 @@
           <w:sz w:val="24"/>
           <w:szCs w:val="24"/>
         </w:rPr>
-        <w:t xml:space="preserve"> orders from the Players using the </w:t>
-      </w:r>
-      <w:proofErr w:type="spellStart"/>
-      <w:r>
-        <w:rPr>
-          <w:rFonts w:ascii="Times New Roman" w:hAnsi="Times New Roman" w:cs="Times New Roman"/>
-          <w:sz w:val="24"/>
-          <w:szCs w:val="24"/>
-        </w:rPr>
-        <w:t>next</w:t>
+        <w:t xml:space="preserve"> orders from the Players using the next</w:t>
       </w:r>
       <w:r>
         <w:rPr>
@@ -3691,16 +2832,7 @@
           <w:sz w:val="24"/>
           <w:szCs w:val="24"/>
         </w:rPr>
-        <w:t>rder</w:t>
-      </w:r>
-      <w:proofErr w:type="spellEnd"/>
-      <w:r>
-        <w:rPr>
-          <w:rFonts w:ascii="Times New Roman" w:hAnsi="Times New Roman" w:cs="Times New Roman"/>
-          <w:sz w:val="24"/>
-          <w:szCs w:val="24"/>
-        </w:rPr>
-        <w:t>() method, then execut</w:t>
+        <w:t>rder() method, then execut</w:t>
       </w:r>
       <w:r>
         <w:rPr>
@@ -3744,25 +2876,7 @@
           <w:sz w:val="24"/>
           <w:szCs w:val="24"/>
         </w:rPr>
-        <w:t xml:space="preserve">Six Concrete Implementation of Abstract Order class are done: Advance, Airlift, Blockade, Bomb, Deploy, </w:t>
-      </w:r>
-      <w:proofErr w:type="gramStart"/>
-      <w:r>
-        <w:rPr>
-          <w:rFonts w:ascii="Times New Roman" w:hAnsi="Times New Roman" w:cs="Times New Roman"/>
-          <w:sz w:val="24"/>
-          <w:szCs w:val="24"/>
-        </w:rPr>
-        <w:t>Diplomacy</w:t>
-      </w:r>
-      <w:proofErr w:type="gramEnd"/>
-      <w:r>
-        <w:rPr>
-          <w:rFonts w:ascii="Times New Roman" w:hAnsi="Times New Roman" w:cs="Times New Roman"/>
-          <w:sz w:val="24"/>
-          <w:szCs w:val="24"/>
-        </w:rPr>
-        <w:t>.</w:t>
+        <w:t>Six Concrete Implementation of Abstract Order class are done: Advance, Airlift, Blockade, Bomb, Deploy, Diplomacy.</w:t>
       </w:r>
     </w:p>
     <w:p>
@@ -4028,50 +3142,92 @@
     <w:p>
       <w:pPr>
         <w:pStyle w:val="ListParagraph"/>
+        <w:numPr>
+          <w:ilvl w:val="1"/>
+          <w:numId w:val="18"/>
+        </w:numPr>
         <w:spacing w:after="200" w:line="276" w:lineRule="auto"/>
-        <w:jc w:val="both"/>
-        <w:rPr>
-          <w:rFonts w:ascii="Times New Roman" w:hAnsi="Times New Roman" w:cs="Times New Roman"/>
-          <w:sz w:val="24"/>
-          <w:szCs w:val="24"/>
-        </w:rPr>
-      </w:pPr>
+        <w:jc w:val="center"/>
+        <w:rPr>
+          <w:rFonts w:ascii="Times New Roman" w:hAnsi="Times New Roman" w:cs="Times New Roman"/>
+          <w:sz w:val="24"/>
+          <w:szCs w:val="24"/>
+        </w:rPr>
+      </w:pPr>
+      <w:r>
+        <w:rPr>
+          <w:rFonts w:ascii="Times New Roman" w:hAnsi="Times New Roman" w:cs="Times New Roman"/>
+          <w:sz w:val="24"/>
+          <w:szCs w:val="24"/>
+        </w:rPr>
+        <w:t xml:space="preserve">Refactoring of </w:t>
+      </w:r>
+      <w:r>
+        <w:rPr>
+          <w:rFonts w:ascii="Times New Roman" w:hAnsi="Times New Roman" w:cs="Times New Roman"/>
+          <w:i/>
+          <w:sz w:val="24"/>
+          <w:szCs w:val="24"/>
+        </w:rPr>
+        <w:t xml:space="preserve">Blockade </w:t>
+      </w:r>
+      <w:r>
+        <w:rPr>
+          <w:rFonts w:ascii="Times New Roman" w:hAnsi="Times New Roman" w:cs="Times New Roman"/>
+          <w:sz w:val="24"/>
+          <w:szCs w:val="24"/>
+        </w:rPr>
+        <w:t>class</w:t>
+      </w:r>
+    </w:p>
+    <w:p>
+      <w:pPr>
+        <w:spacing w:after="200" w:line="276" w:lineRule="auto"/>
+        <w:ind w:left="720"/>
+        <w:rPr>
+          <w:rFonts w:ascii="Times New Roman" w:hAnsi="Times New Roman" w:cs="Times New Roman"/>
+          <w:sz w:val="24"/>
+          <w:szCs w:val="24"/>
+        </w:rPr>
+      </w:pPr>
+    </w:p>
+    <w:p>
+      <w:pPr>
+        <w:pStyle w:val="ListParagraph"/>
+        <w:spacing w:after="200" w:line="276" w:lineRule="auto"/>
+        <w:jc w:val="both"/>
+        <w:rPr>
+          <w:rFonts w:ascii="Times New Roman" w:hAnsi="Times New Roman" w:cs="Times New Roman"/>
+          <w:sz w:val="24"/>
+          <w:szCs w:val="24"/>
+        </w:rPr>
+      </w:pPr>
+      <w:r>
+        <w:rPr>
+          <w:rFonts w:ascii="Times New Roman" w:hAnsi="Times New Roman" w:cs="Times New Roman"/>
+          <w:sz w:val="28"/>
+          <w:szCs w:val="28"/>
+        </w:rPr>
+        <w:t>T</w:t>
+      </w:r>
+      <w:r>
+        <w:rPr>
+          <w:rFonts w:ascii="Times New Roman" w:hAnsi="Times New Roman" w:cs="Times New Roman"/>
+          <w:sz w:val="28"/>
+          <w:szCs w:val="28"/>
+        </w:rPr>
+        <w:t>ests</w:t>
+      </w:r>
       <w:bookmarkStart w:id="0" w:name="_GoBack"/>
       <w:bookmarkEnd w:id="0"/>
-    </w:p>
-    <w:p>
-      <w:pPr>
-        <w:pStyle w:val="ListParagraph"/>
-        <w:spacing w:after="200" w:line="276" w:lineRule="auto"/>
-        <w:jc w:val="both"/>
-        <w:rPr>
-          <w:rFonts w:ascii="Times New Roman" w:hAnsi="Times New Roman" w:cs="Times New Roman"/>
-          <w:sz w:val="24"/>
-          <w:szCs w:val="24"/>
-        </w:rPr>
-      </w:pPr>
-    </w:p>
-    <w:p>
-      <w:pPr>
-        <w:pStyle w:val="ListParagraph"/>
-        <w:spacing w:after="200" w:line="276" w:lineRule="auto"/>
-        <w:jc w:val="both"/>
-        <w:rPr>
-          <w:rFonts w:ascii="Times New Roman" w:hAnsi="Times New Roman" w:cs="Times New Roman"/>
-          <w:sz w:val="24"/>
-          <w:szCs w:val="24"/>
-        </w:rPr>
-      </w:pPr>
-      <w:proofErr w:type="gramStart"/>
       <w:r>
         <w:rPr>
           <w:rFonts w:ascii="Times New Roman" w:hAnsi="Times New Roman" w:cs="Times New Roman"/>
           <w:sz w:val="28"/>
           <w:szCs w:val="28"/>
         </w:rPr>
-        <w:t>Tests :</w:t>
-      </w:r>
-      <w:proofErr w:type="gramEnd"/>
+        <w:t>:</w:t>
+      </w:r>
       <w:r>
         <w:rPr>
           <w:rFonts w:ascii="Times New Roman" w:hAnsi="Times New Roman" w:cs="Times New Roman"/>
@@ -4122,25 +3278,7 @@
           <w:sz w:val="28"/>
           <w:szCs w:val="28"/>
         </w:rPr>
-        <w:t xml:space="preserve"> </w:t>
-      </w:r>
-      <w:proofErr w:type="spellStart"/>
-      <w:r>
-        <w:rPr>
-          <w:rFonts w:ascii="Times New Roman" w:hAnsi="Times New Roman" w:cs="Times New Roman"/>
-          <w:sz w:val="28"/>
-          <w:szCs w:val="28"/>
-        </w:rPr>
-        <w:t>EditMap</w:t>
-      </w:r>
-      <w:proofErr w:type="spellEnd"/>
-      <w:r>
-        <w:rPr>
-          <w:rFonts w:ascii="Times New Roman" w:hAnsi="Times New Roman" w:cs="Times New Roman"/>
-          <w:sz w:val="28"/>
-          <w:szCs w:val="28"/>
-        </w:rPr>
-        <w:t xml:space="preserve"> for better modularity. </w:t>
+        <w:t xml:space="preserve"> EditMap for better modularity. </w:t>
       </w:r>
     </w:p>
     <w:p>
@@ -4160,43 +3298,7 @@
           <w:sz w:val="24"/>
           <w:szCs w:val="24"/>
         </w:rPr>
-        <w:t xml:space="preserve">Created new </w:t>
-      </w:r>
-      <w:proofErr w:type="spellStart"/>
-      <w:r>
-        <w:rPr>
-          <w:rFonts w:ascii="Times New Roman" w:hAnsi="Times New Roman" w:cs="Times New Roman"/>
-          <w:sz w:val="24"/>
-          <w:szCs w:val="24"/>
-        </w:rPr>
-        <w:t>LoadMap</w:t>
-      </w:r>
-      <w:proofErr w:type="spellEnd"/>
-      <w:r>
-        <w:rPr>
-          <w:rFonts w:ascii="Times New Roman" w:hAnsi="Times New Roman" w:cs="Times New Roman"/>
-          <w:sz w:val="24"/>
-          <w:szCs w:val="24"/>
-        </w:rPr>
-        <w:t xml:space="preserve"> class to load the existing map and new </w:t>
-      </w:r>
-      <w:proofErr w:type="spellStart"/>
-      <w:r>
-        <w:rPr>
-          <w:rFonts w:ascii="Times New Roman" w:hAnsi="Times New Roman" w:cs="Times New Roman"/>
-          <w:sz w:val="24"/>
-          <w:szCs w:val="24"/>
-        </w:rPr>
-        <w:t>CreateMap</w:t>
-      </w:r>
-      <w:proofErr w:type="spellEnd"/>
-      <w:r>
-        <w:rPr>
-          <w:rFonts w:ascii="Times New Roman" w:hAnsi="Times New Roman" w:cs="Times New Roman"/>
-          <w:sz w:val="24"/>
-          <w:szCs w:val="24"/>
-        </w:rPr>
-        <w:t xml:space="preserve"> class to create a new </w:t>
+        <w:t xml:space="preserve">Created new LoadMap class to load the existing map and new CreateMap class to create a new </w:t>
       </w:r>
       <w:r>
         <w:rPr>
@@ -4296,7 +3398,6 @@
         </w:rPr>
         <w:t xml:space="preserve">Refactoring of </w:t>
       </w:r>
-      <w:proofErr w:type="spellStart"/>
       <w:r>
         <w:rPr>
           <w:rFonts w:ascii="Times New Roman" w:hAnsi="Times New Roman" w:cs="Times New Roman"/>
@@ -4306,7 +3407,6 @@
         </w:rPr>
         <w:t>LoadMap</w:t>
       </w:r>
-      <w:proofErr w:type="spellEnd"/>
       <w:r>
         <w:rPr>
           <w:rFonts w:ascii="Times New Roman" w:hAnsi="Times New Roman" w:cs="Times New Roman"/>
@@ -4388,7 +3488,6 @@
         </w:rPr>
         <w:t xml:space="preserve">3.2 Refactoring of </w:t>
       </w:r>
-      <w:proofErr w:type="spellStart"/>
       <w:r>
         <w:rPr>
           <w:rFonts w:ascii="Times New Roman" w:hAnsi="Times New Roman" w:cs="Times New Roman"/>
@@ -4398,7 +3497,6 @@
         </w:rPr>
         <w:t>CreateMap</w:t>
       </w:r>
-      <w:proofErr w:type="spellEnd"/>
       <w:r>
         <w:rPr>
           <w:rFonts w:ascii="Times New Roman" w:hAnsi="Times New Roman" w:cs="Times New Roman"/>
@@ -4419,7 +3517,6 @@
           <w:szCs w:val="24"/>
         </w:rPr>
       </w:pPr>
-      <w:proofErr w:type="gramStart"/>
       <w:r>
         <w:rPr>
           <w:rFonts w:ascii="Times New Roman" w:hAnsi="Times New Roman" w:cs="Times New Roman"/>
@@ -4428,7 +3525,6 @@
         </w:rPr>
         <w:t>Tests :</w:t>
       </w:r>
-      <w:proofErr w:type="gramEnd"/>
       <w:r>
         <w:rPr>
           <w:rFonts w:ascii="Times New Roman" w:hAnsi="Times New Roman" w:cs="Times New Roman"/>
@@ -4531,25 +3627,7 @@
           <w:sz w:val="28"/>
           <w:szCs w:val="28"/>
         </w:rPr>
-        <w:t xml:space="preserve"> related command controls into a single </w:t>
-      </w:r>
-      <w:proofErr w:type="spellStart"/>
-      <w:r>
-        <w:rPr>
-          <w:rFonts w:ascii="Times New Roman" w:hAnsi="Times New Roman" w:cs="Times New Roman"/>
-          <w:sz w:val="28"/>
-          <w:szCs w:val="28"/>
-        </w:rPr>
-        <w:t>GameEngine</w:t>
-      </w:r>
-      <w:proofErr w:type="spellEnd"/>
-      <w:r>
-        <w:rPr>
-          <w:rFonts w:ascii="Times New Roman" w:hAnsi="Times New Roman" w:cs="Times New Roman"/>
-          <w:sz w:val="28"/>
-          <w:szCs w:val="28"/>
-        </w:rPr>
-        <w:t xml:space="preserve"> Class</w:t>
+        <w:t xml:space="preserve"> related command controls into a single GameEngine Class</w:t>
       </w:r>
     </w:p>
     <w:p>
@@ -4569,108 +3647,8 @@
           <w:sz w:val="24"/>
           <w:szCs w:val="24"/>
         </w:rPr>
-        <w:t xml:space="preserve">Previously, two classes namely </w:t>
-      </w:r>
-      <w:proofErr w:type="spellStart"/>
-      <w:r>
-        <w:rPr>
-          <w:rFonts w:ascii="Times New Roman" w:hAnsi="Times New Roman" w:cs="Times New Roman"/>
-          <w:sz w:val="24"/>
-          <w:szCs w:val="24"/>
-        </w:rPr>
-        <w:t>GameEngine</w:t>
-      </w:r>
-      <w:proofErr w:type="spellEnd"/>
-      <w:r>
-        <w:rPr>
-          <w:rFonts w:ascii="Times New Roman" w:hAnsi="Times New Roman" w:cs="Times New Roman"/>
-          <w:sz w:val="24"/>
-          <w:szCs w:val="24"/>
-        </w:rPr>
-        <w:t xml:space="preserve"> and </w:t>
-      </w:r>
-      <w:proofErr w:type="spellStart"/>
-      <w:r>
-        <w:rPr>
-          <w:rFonts w:ascii="Times New Roman" w:hAnsi="Times New Roman" w:cs="Times New Roman"/>
-          <w:sz w:val="24"/>
-          <w:szCs w:val="24"/>
-        </w:rPr>
-        <w:t>MapEngine</w:t>
-      </w:r>
-      <w:proofErr w:type="spellEnd"/>
-      <w:r>
-        <w:rPr>
-          <w:rFonts w:ascii="Times New Roman" w:hAnsi="Times New Roman" w:cs="Times New Roman"/>
-          <w:sz w:val="24"/>
-          <w:szCs w:val="24"/>
-        </w:rPr>
-        <w:t xml:space="preserve"> class existed. </w:t>
-      </w:r>
-      <w:proofErr w:type="gramStart"/>
-      <w:r>
-        <w:rPr>
-          <w:rFonts w:ascii="Times New Roman" w:hAnsi="Times New Roman" w:cs="Times New Roman"/>
-          <w:sz w:val="24"/>
-          <w:szCs w:val="24"/>
-        </w:rPr>
-        <w:t>Main  method</w:t>
-      </w:r>
-      <w:proofErr w:type="gramEnd"/>
-      <w:r>
-        <w:rPr>
-          <w:rFonts w:ascii="Times New Roman" w:hAnsi="Times New Roman" w:cs="Times New Roman"/>
-          <w:sz w:val="24"/>
-          <w:szCs w:val="24"/>
-        </w:rPr>
-        <w:t xml:space="preserve"> would transfer control to </w:t>
-      </w:r>
-      <w:proofErr w:type="spellStart"/>
-      <w:r>
-        <w:rPr>
-          <w:rFonts w:ascii="Times New Roman" w:hAnsi="Times New Roman" w:cs="Times New Roman"/>
-          <w:sz w:val="24"/>
-          <w:szCs w:val="24"/>
-        </w:rPr>
-        <w:t>GameEngine</w:t>
-      </w:r>
-      <w:proofErr w:type="spellEnd"/>
-      <w:r>
-        <w:rPr>
-          <w:rFonts w:ascii="Times New Roman" w:hAnsi="Times New Roman" w:cs="Times New Roman"/>
-          <w:sz w:val="24"/>
-          <w:szCs w:val="24"/>
-        </w:rPr>
-        <w:t xml:space="preserve"> for game related commands and to </w:t>
-      </w:r>
-      <w:proofErr w:type="spellStart"/>
-      <w:r>
-        <w:rPr>
-          <w:rFonts w:ascii="Times New Roman" w:hAnsi="Times New Roman" w:cs="Times New Roman"/>
-          <w:sz w:val="24"/>
-          <w:szCs w:val="24"/>
-        </w:rPr>
-        <w:t>MapEngine</w:t>
-      </w:r>
-      <w:proofErr w:type="spellEnd"/>
-      <w:r>
-        <w:rPr>
-          <w:rFonts w:ascii="Times New Roman" w:hAnsi="Times New Roman" w:cs="Times New Roman"/>
-          <w:sz w:val="24"/>
-          <w:szCs w:val="24"/>
-        </w:rPr>
-        <w:t xml:space="preserve"> for map related commands. Too many calls to and from main method were there. </w:t>
-      </w:r>
-      <w:proofErr w:type="gramStart"/>
-      <w:r>
-        <w:rPr>
-          <w:rFonts w:ascii="Times New Roman" w:hAnsi="Times New Roman" w:cs="Times New Roman"/>
-          <w:sz w:val="24"/>
-          <w:szCs w:val="24"/>
-        </w:rPr>
-        <w:t>So</w:t>
-      </w:r>
-      <w:proofErr w:type="gramEnd"/>
+        <w:t>Previously, two classes namely GameEngine and MapEngine class existed. Main  method would transfer control to GameEngine for game related commands and to MapEngine for map related commands. Too many calls to and from main method were there. So</w:t>
+      </w:r>
       <w:r>
         <w:rPr>
           <w:rFonts w:ascii="Times New Roman" w:hAnsi="Times New Roman" w:cs="Times New Roman"/>
@@ -4685,43 +3663,7 @@
           <w:sz w:val="24"/>
           <w:szCs w:val="24"/>
         </w:rPr>
-        <w:t xml:space="preserve"> both the class were merged into single </w:t>
-      </w:r>
-      <w:proofErr w:type="spellStart"/>
-      <w:r>
-        <w:rPr>
-          <w:rFonts w:ascii="Times New Roman" w:hAnsi="Times New Roman" w:cs="Times New Roman"/>
-          <w:sz w:val="24"/>
-          <w:szCs w:val="24"/>
-        </w:rPr>
-        <w:t>GameEngine</w:t>
-      </w:r>
-      <w:proofErr w:type="spellEnd"/>
-      <w:r>
-        <w:rPr>
-          <w:rFonts w:ascii="Times New Roman" w:hAnsi="Times New Roman" w:cs="Times New Roman"/>
-          <w:sz w:val="24"/>
-          <w:szCs w:val="24"/>
-        </w:rPr>
-        <w:t xml:space="preserve"> Class to directly access all the game and </w:t>
-      </w:r>
-      <w:proofErr w:type="spellStart"/>
-      <w:r>
-        <w:rPr>
-          <w:rFonts w:ascii="Times New Roman" w:hAnsi="Times New Roman" w:cs="Times New Roman"/>
-          <w:sz w:val="24"/>
-          <w:szCs w:val="24"/>
-        </w:rPr>
-        <w:t>mapedit</w:t>
-      </w:r>
-      <w:proofErr w:type="spellEnd"/>
-      <w:r>
-        <w:rPr>
-          <w:rFonts w:ascii="Times New Roman" w:hAnsi="Times New Roman" w:cs="Times New Roman"/>
-          <w:sz w:val="24"/>
-          <w:szCs w:val="24"/>
-        </w:rPr>
-        <w:t xml:space="preserve"> commands from one class</w:t>
+        <w:t xml:space="preserve"> both the class were merged into single GameEngine Class to directly access all the game and mapedit commands from one class</w:t>
       </w:r>
       <w:r>
         <w:rPr>
@@ -4820,7 +3762,6 @@
         </w:rPr>
         <w:t xml:space="preserve">Refactoring of </w:t>
       </w:r>
-      <w:proofErr w:type="spellStart"/>
       <w:r>
         <w:rPr>
           <w:rFonts w:ascii="Times New Roman" w:hAnsi="Times New Roman" w:cs="Times New Roman"/>
@@ -4830,7 +3771,6 @@
         </w:rPr>
         <w:t>GameEngine</w:t>
       </w:r>
-      <w:proofErr w:type="spellEnd"/>
       <w:r>
         <w:rPr>
           <w:rFonts w:ascii="Times New Roman" w:hAnsi="Times New Roman" w:cs="Times New Roman"/>
@@ -4913,7 +3853,6 @@
         </w:rPr>
         <w:t xml:space="preserve">4.2 Refactoring of </w:t>
       </w:r>
-      <w:proofErr w:type="spellStart"/>
       <w:r>
         <w:rPr>
           <w:rFonts w:ascii="Times New Roman" w:hAnsi="Times New Roman" w:cs="Times New Roman"/>
@@ -4923,7 +3862,6 @@
         </w:rPr>
         <w:t>runGame</w:t>
       </w:r>
-      <w:proofErr w:type="spellEnd"/>
       <w:r>
         <w:rPr>
           <w:rFonts w:ascii="Times New Roman" w:hAnsi="Times New Roman" w:cs="Times New Roman"/>
@@ -4941,7 +3879,6 @@
         </w:rPr>
         <w:t xml:space="preserve">method from </w:t>
       </w:r>
-      <w:proofErr w:type="spellStart"/>
       <w:r>
         <w:rPr>
           <w:rFonts w:ascii="Times New Roman" w:hAnsi="Times New Roman" w:cs="Times New Roman"/>
@@ -4951,7 +3888,6 @@
         </w:rPr>
         <w:t>GameEngine</w:t>
       </w:r>
-      <w:proofErr w:type="spellEnd"/>
       <w:r>
         <w:rPr>
           <w:rFonts w:ascii="Times New Roman" w:hAnsi="Times New Roman" w:cs="Times New Roman"/>
@@ -5042,7 +3978,6 @@
         </w:rPr>
         <w:t xml:space="preserve">Refactoring of </w:t>
       </w:r>
-      <w:proofErr w:type="spellStart"/>
       <w:r>
         <w:rPr>
           <w:rFonts w:ascii="Times New Roman" w:hAnsi="Times New Roman" w:cs="Times New Roman"/>
@@ -5050,9 +3985,16 @@
           <w:sz w:val="24"/>
           <w:szCs w:val="28"/>
         </w:rPr>
-        <w:t>compareCommand</w:t>
-      </w:r>
-      <w:proofErr w:type="spellEnd"/>
+        <w:t xml:space="preserve">compareCommand </w:t>
+      </w:r>
+      <w:r>
+        <w:rPr>
+          <w:rFonts w:ascii="Times New Roman" w:hAnsi="Times New Roman" w:cs="Times New Roman"/>
+          <w:sz w:val="24"/>
+          <w:szCs w:val="28"/>
+        </w:rPr>
+        <w:t xml:space="preserve">method from </w:t>
+      </w:r>
       <w:r>
         <w:rPr>
           <w:rFonts w:ascii="Times New Roman" w:hAnsi="Times New Roman" w:cs="Times New Roman"/>
@@ -5060,35 +4002,7 @@
           <w:sz w:val="24"/>
           <w:szCs w:val="28"/>
         </w:rPr>
-        <w:t xml:space="preserve"> </w:t>
-      </w:r>
-      <w:r>
-        <w:rPr>
-          <w:rFonts w:ascii="Times New Roman" w:hAnsi="Times New Roman" w:cs="Times New Roman"/>
-          <w:sz w:val="24"/>
-          <w:szCs w:val="28"/>
-        </w:rPr>
-        <w:t xml:space="preserve">method from </w:t>
-      </w:r>
-      <w:proofErr w:type="spellStart"/>
-      <w:r>
-        <w:rPr>
-          <w:rFonts w:ascii="Times New Roman" w:hAnsi="Times New Roman" w:cs="Times New Roman"/>
-          <w:i/>
-          <w:sz w:val="24"/>
-          <w:szCs w:val="28"/>
-        </w:rPr>
-        <w:t>GameEngine</w:t>
-      </w:r>
-      <w:proofErr w:type="spellEnd"/>
-      <w:r>
-        <w:rPr>
-          <w:rFonts w:ascii="Times New Roman" w:hAnsi="Times New Roman" w:cs="Times New Roman"/>
-          <w:i/>
-          <w:sz w:val="24"/>
-          <w:szCs w:val="28"/>
-        </w:rPr>
-        <w:t xml:space="preserve"> </w:t>
+        <w:t xml:space="preserve">GameEngine </w:t>
       </w:r>
       <w:r>
         <w:rPr>
@@ -5124,25 +4038,7 @@
           <w:sz w:val="24"/>
           <w:szCs w:val="24"/>
         </w:rPr>
-        <w:t xml:space="preserve"> Tested whether correct phases are set in the </w:t>
-      </w:r>
-      <w:proofErr w:type="spellStart"/>
-      <w:r>
-        <w:rPr>
-          <w:rFonts w:ascii="Times New Roman" w:hAnsi="Times New Roman" w:cs="Times New Roman"/>
-          <w:sz w:val="24"/>
-          <w:szCs w:val="24"/>
-        </w:rPr>
-        <w:t>GameEngine</w:t>
-      </w:r>
-      <w:proofErr w:type="spellEnd"/>
-      <w:r>
-        <w:rPr>
-          <w:rFonts w:ascii="Times New Roman" w:hAnsi="Times New Roman" w:cs="Times New Roman"/>
-          <w:sz w:val="24"/>
-          <w:szCs w:val="24"/>
-        </w:rPr>
-        <w:t xml:space="preserve"> Class or not</w:t>
+        <w:t xml:space="preserve"> Tested whether correct phases are set in the GameEngine Class or not</w:t>
       </w:r>
     </w:p>
     <w:p>
@@ -5178,36 +4074,8 @@
           <w:sz w:val="28"/>
           <w:szCs w:val="28"/>
         </w:rPr>
-        <w:t xml:space="preserve">Migrated all game related methods to </w:t>
-      </w:r>
-      <w:proofErr w:type="spellStart"/>
-      <w:r>
-        <w:rPr>
-          <w:rFonts w:ascii="Times New Roman" w:hAnsi="Times New Roman" w:cs="Times New Roman"/>
-          <w:sz w:val="28"/>
-          <w:szCs w:val="28"/>
-        </w:rPr>
-        <w:t>GameUtils</w:t>
-      </w:r>
-      <w:proofErr w:type="spellEnd"/>
-      <w:r>
-        <w:rPr>
-          <w:rFonts w:ascii="Times New Roman" w:hAnsi="Times New Roman" w:cs="Times New Roman"/>
-          <w:sz w:val="28"/>
-          <w:szCs w:val="28"/>
-        </w:rPr>
-        <w:t xml:space="preserve"> package to remove clutter inside </w:t>
-      </w:r>
-      <w:proofErr w:type="spellStart"/>
-      <w:r>
-        <w:rPr>
-          <w:rFonts w:ascii="Times New Roman" w:hAnsi="Times New Roman" w:cs="Times New Roman"/>
-          <w:sz w:val="28"/>
-          <w:szCs w:val="28"/>
-        </w:rPr>
-        <w:t>GameEngine</w:t>
-      </w:r>
-      <w:proofErr w:type="spellEnd"/>
+        <w:t>Migrated all game related methods to GameUtils package to remove clutter inside GameEngine</w:t>
+      </w:r>
     </w:p>
     <w:p>
       <w:pPr>
@@ -5226,43 +4094,7 @@
           <w:sz w:val="24"/>
           <w:szCs w:val="24"/>
         </w:rPr>
-        <w:t xml:space="preserve">Functions including Reinforcement </w:t>
-      </w:r>
-      <w:proofErr w:type="gramStart"/>
-      <w:r>
-        <w:rPr>
-          <w:rFonts w:ascii="Times New Roman" w:hAnsi="Times New Roman" w:cs="Times New Roman"/>
-          <w:sz w:val="24"/>
-          <w:szCs w:val="24"/>
-        </w:rPr>
-        <w:t>armies</w:t>
-      </w:r>
-      <w:proofErr w:type="gramEnd"/>
-      <w:r>
-        <w:rPr>
-          <w:rFonts w:ascii="Times New Roman" w:hAnsi="Times New Roman" w:cs="Times New Roman"/>
-          <w:sz w:val="24"/>
-          <w:szCs w:val="24"/>
-        </w:rPr>
-        <w:t xml:space="preserve"> assignment, Random Number Generator for assigning countries to players randomly, assign cards to players on winning a battle all were refactored into separate class and moved under </w:t>
-      </w:r>
-      <w:proofErr w:type="spellStart"/>
-      <w:r>
-        <w:rPr>
-          <w:rFonts w:ascii="Times New Roman" w:hAnsi="Times New Roman" w:cs="Times New Roman"/>
-          <w:sz w:val="24"/>
-          <w:szCs w:val="24"/>
-        </w:rPr>
-        <w:t>GameUtils</w:t>
-      </w:r>
-      <w:proofErr w:type="spellEnd"/>
-      <w:r>
-        <w:rPr>
-          <w:rFonts w:ascii="Times New Roman" w:hAnsi="Times New Roman" w:cs="Times New Roman"/>
-          <w:sz w:val="24"/>
-          <w:szCs w:val="24"/>
-        </w:rPr>
-        <w:t xml:space="preserve"> package.</w:t>
+        <w:t>Functions including Reinforcement armies assignment, Random Number Generator for assigning countries to players randomly, assign cards to players on winning a battle all were refactored into separate class and moved under GameUtils package.</w:t>
       </w:r>
     </w:p>
     <w:p>
@@ -5354,7 +4186,6 @@
         </w:rPr>
         <w:t xml:space="preserve">Moved methods to </w:t>
       </w:r>
-      <w:proofErr w:type="spellStart"/>
       <w:r>
         <w:rPr>
           <w:rFonts w:ascii="Times New Roman" w:hAnsi="Times New Roman" w:cs="Times New Roman"/>
@@ -5364,7 +4195,6 @@
         </w:rPr>
         <w:t>gameutils</w:t>
       </w:r>
-      <w:proofErr w:type="spellEnd"/>
       <w:r>
         <w:rPr>
           <w:rFonts w:ascii="Times New Roman" w:hAnsi="Times New Roman" w:cs="Times New Roman"/>
@@ -5373,7 +4203,6 @@
         </w:rPr>
         <w:t xml:space="preserve"> and refactored </w:t>
       </w:r>
-      <w:proofErr w:type="spellStart"/>
       <w:r>
         <w:rPr>
           <w:rFonts w:ascii="Times New Roman" w:hAnsi="Times New Roman" w:cs="Times New Roman"/>
@@ -5383,7 +4212,6 @@
         </w:rPr>
         <w:t>AssignCard</w:t>
       </w:r>
-      <w:proofErr w:type="spellEnd"/>
       <w:r>
         <w:rPr>
           <w:rFonts w:ascii="Times New Roman" w:hAnsi="Times New Roman" w:cs="Times New Roman"/>
@@ -5477,7 +4305,6 @@
         </w:rPr>
         <w:t xml:space="preserve">5.2 Refactoring of </w:t>
       </w:r>
-      <w:proofErr w:type="spellStart"/>
       <w:r>
         <w:rPr>
           <w:rFonts w:ascii="Times New Roman" w:hAnsi="Times New Roman" w:cs="Times New Roman"/>
@@ -5485,17 +4312,7 @@
           <w:sz w:val="24"/>
           <w:szCs w:val="24"/>
         </w:rPr>
-        <w:t>AssignCountries</w:t>
-      </w:r>
-      <w:proofErr w:type="spellEnd"/>
-      <w:r>
-        <w:rPr>
-          <w:rFonts w:ascii="Times New Roman" w:hAnsi="Times New Roman" w:cs="Times New Roman"/>
-          <w:i/>
-          <w:sz w:val="24"/>
-          <w:szCs w:val="24"/>
-        </w:rPr>
-        <w:t xml:space="preserve"> </w:t>
+        <w:t xml:space="preserve">AssignCountries </w:t>
       </w:r>
       <w:r>
         <w:rPr>
@@ -5579,7 +4396,6 @@
         </w:rPr>
         <w:t xml:space="preserve">5.3 Refactoring of </w:t>
       </w:r>
-      <w:proofErr w:type="spellStart"/>
       <w:r>
         <w:rPr>
           <w:rFonts w:ascii="Times New Roman" w:hAnsi="Times New Roman" w:cs="Times New Roman"/>
@@ -5587,17 +4403,7 @@
           <w:sz w:val="24"/>
           <w:szCs w:val="24"/>
         </w:rPr>
-        <w:t>GenerateRandomNumber</w:t>
-      </w:r>
-      <w:proofErr w:type="spellEnd"/>
-      <w:r>
-        <w:rPr>
-          <w:rFonts w:ascii="Times New Roman" w:hAnsi="Times New Roman" w:cs="Times New Roman"/>
-          <w:i/>
-          <w:sz w:val="24"/>
-          <w:szCs w:val="24"/>
-        </w:rPr>
-        <w:t xml:space="preserve"> </w:t>
+        <w:t xml:space="preserve">GenerateRandomNumber </w:t>
       </w:r>
       <w:r>
         <w:rPr>
@@ -5619,7 +4425,6 @@
           <w:szCs w:val="24"/>
         </w:rPr>
       </w:pPr>
-      <w:proofErr w:type="gramStart"/>
       <w:r>
         <w:rPr>
           <w:rFonts w:ascii="Times New Roman" w:hAnsi="Times New Roman" w:cs="Times New Roman"/>
@@ -5634,16 +4439,7 @@
           <w:sz w:val="24"/>
           <w:szCs w:val="24"/>
         </w:rPr>
-        <w:t>:</w:t>
-      </w:r>
-      <w:proofErr w:type="gramEnd"/>
-      <w:r>
-        <w:rPr>
-          <w:rFonts w:ascii="Times New Roman" w:hAnsi="Times New Roman" w:cs="Times New Roman"/>
-          <w:sz w:val="24"/>
-          <w:szCs w:val="24"/>
-        </w:rPr>
-        <w:t xml:space="preserve"> Tested Random Number Generation and Reinforcement army calculator </w:t>
+        <w:t xml:space="preserve">: Tested Random Number Generation and Reinforcement army calculator </w:t>
       </w:r>
     </w:p>
     <w:p>
@@ -5765,7 +4561,7 @@
           <w:rPr>
             <w:noProof/>
           </w:rPr>
-          <w:t>15</w:t>
+          <w:t>9</w:t>
         </w:r>
         <w:r>
           <w:rPr>
@@ -9110,7 +7906,7 @@
 </file>
 
 <file path=customXml/itemProps1.xml><?xml version="1.0" encoding="utf-8"?>
-<ds:datastoreItem xmlns:ds="http://schemas.openxmlformats.org/officeDocument/2006/customXml" ds:itemID="{A138C070-5E10-45BE-B20D-0B70FF9092ED}">
+<ds:datastoreItem xmlns:ds="http://schemas.openxmlformats.org/officeDocument/2006/customXml" ds:itemID="{B8526000-952A-4EB6-A234-9B8673C58BE0}">
   <ds:schemaRefs>
     <ds:schemaRef ds:uri="http://schemas.openxmlformats.org/officeDocument/2006/bibliography"/>
   </ds:schemaRefs>

</xml_diff>

<commit_message>
Documentation added for refactoring of Deploy class
</commit_message>
<xml_diff>
--- a/Team19_Build_2_document.docx
+++ b/Team19_Build_2_document.docx
@@ -3184,147 +3184,6 @@
       <w:pPr>
         <w:spacing w:after="200" w:line="276" w:lineRule="auto"/>
         <w:ind w:left="720"/>
-        <w:rPr>
-          <w:rFonts w:ascii="Times New Roman" w:hAnsi="Times New Roman" w:cs="Times New Roman"/>
-          <w:sz w:val="24"/>
-          <w:szCs w:val="24"/>
-        </w:rPr>
-      </w:pPr>
-    </w:p>
-    <w:p>
-      <w:pPr>
-        <w:pStyle w:val="ListParagraph"/>
-        <w:spacing w:after="200" w:line="276" w:lineRule="auto"/>
-        <w:jc w:val="both"/>
-        <w:rPr>
-          <w:rFonts w:ascii="Times New Roman" w:hAnsi="Times New Roman" w:cs="Times New Roman"/>
-          <w:sz w:val="24"/>
-          <w:szCs w:val="24"/>
-        </w:rPr>
-      </w:pPr>
-      <w:r>
-        <w:rPr>
-          <w:rFonts w:ascii="Times New Roman" w:hAnsi="Times New Roman" w:cs="Times New Roman"/>
-          <w:sz w:val="28"/>
-          <w:szCs w:val="28"/>
-        </w:rPr>
-        <w:t>T</w:t>
-      </w:r>
-      <w:r>
-        <w:rPr>
-          <w:rFonts w:ascii="Times New Roman" w:hAnsi="Times New Roman" w:cs="Times New Roman"/>
-          <w:sz w:val="28"/>
-          <w:szCs w:val="28"/>
-        </w:rPr>
-        <w:t>ests</w:t>
-      </w:r>
-      <w:bookmarkStart w:id="0" w:name="_GoBack"/>
-      <w:bookmarkEnd w:id="0"/>
-      <w:r>
-        <w:rPr>
-          <w:rFonts w:ascii="Times New Roman" w:hAnsi="Times New Roman" w:cs="Times New Roman"/>
-          <w:sz w:val="28"/>
-          <w:szCs w:val="28"/>
-        </w:rPr>
-        <w:t>:</w:t>
-      </w:r>
-      <w:r>
-        <w:rPr>
-          <w:rFonts w:ascii="Times New Roman" w:hAnsi="Times New Roman" w:cs="Times New Roman"/>
-          <w:sz w:val="24"/>
-          <w:szCs w:val="24"/>
-        </w:rPr>
-        <w:t xml:space="preserve"> Individual tests to check validity for each command type</w:t>
-      </w:r>
-    </w:p>
-    <w:p>
-      <w:pPr>
-        <w:pStyle w:val="ListParagraph"/>
-        <w:spacing w:after="200" w:line="276" w:lineRule="auto"/>
-        <w:jc w:val="both"/>
-        <w:rPr>
-          <w:rFonts w:ascii="Times New Roman" w:hAnsi="Times New Roman" w:cs="Times New Roman"/>
-          <w:sz w:val="24"/>
-          <w:szCs w:val="24"/>
-        </w:rPr>
-      </w:pPr>
-    </w:p>
-    <w:p>
-      <w:pPr>
-        <w:pStyle w:val="ListParagraph"/>
-        <w:numPr>
-          <w:ilvl w:val="0"/>
-          <w:numId w:val="18"/>
-        </w:numPr>
-        <w:spacing w:after="200" w:line="360" w:lineRule="auto"/>
-        <w:jc w:val="both"/>
-        <w:rPr>
-          <w:rFonts w:ascii="Times New Roman" w:hAnsi="Times New Roman" w:cs="Times New Roman"/>
-          <w:sz w:val="28"/>
-          <w:szCs w:val="28"/>
-        </w:rPr>
-      </w:pPr>
-      <w:r>
-        <w:rPr>
-          <w:rFonts w:ascii="Times New Roman" w:hAnsi="Times New Roman" w:cs="Times New Roman"/>
-          <w:sz w:val="28"/>
-          <w:szCs w:val="28"/>
-        </w:rPr>
-        <w:t>Splitting</w:t>
-      </w:r>
-      <w:r>
-        <w:rPr>
-          <w:rFonts w:ascii="Times New Roman" w:hAnsi="Times New Roman" w:cs="Times New Roman"/>
-          <w:sz w:val="28"/>
-          <w:szCs w:val="28"/>
-        </w:rPr>
-        <w:t xml:space="preserve"> EditMap for better modularity. </w:t>
-      </w:r>
-    </w:p>
-    <w:p>
-      <w:pPr>
-        <w:pStyle w:val="ListParagraph"/>
-        <w:spacing w:after="200" w:line="276" w:lineRule="auto"/>
-        <w:jc w:val="both"/>
-        <w:rPr>
-          <w:rFonts w:ascii="Times New Roman" w:hAnsi="Times New Roman" w:cs="Times New Roman"/>
-          <w:sz w:val="24"/>
-          <w:szCs w:val="24"/>
-        </w:rPr>
-      </w:pPr>
-      <w:r>
-        <w:rPr>
-          <w:rFonts w:ascii="Times New Roman" w:hAnsi="Times New Roman" w:cs="Times New Roman"/>
-          <w:sz w:val="24"/>
-          <w:szCs w:val="24"/>
-        </w:rPr>
-        <w:t xml:space="preserve">Created new LoadMap class to load the existing map and new CreateMap class to create a new </w:t>
-      </w:r>
-      <w:r>
-        <w:rPr>
-          <w:rFonts w:ascii="Times New Roman" w:hAnsi="Times New Roman" w:cs="Times New Roman"/>
-          <w:sz w:val="24"/>
-          <w:szCs w:val="24"/>
-        </w:rPr>
-        <w:t>empty map.</w:t>
-      </w:r>
-    </w:p>
-    <w:p>
-      <w:pPr>
-        <w:pStyle w:val="ListParagraph"/>
-        <w:spacing w:after="200" w:line="276" w:lineRule="auto"/>
-        <w:jc w:val="both"/>
-        <w:rPr>
-          <w:rFonts w:ascii="Times New Roman" w:hAnsi="Times New Roman" w:cs="Times New Roman"/>
-          <w:sz w:val="24"/>
-          <w:szCs w:val="24"/>
-        </w:rPr>
-      </w:pPr>
-    </w:p>
-    <w:p>
-      <w:pPr>
-        <w:pStyle w:val="ListParagraph"/>
-        <w:spacing w:after="200" w:line="276" w:lineRule="auto"/>
         <w:jc w:val="center"/>
         <w:rPr>
           <w:rFonts w:ascii="Times New Roman" w:hAnsi="Times New Roman" w:cs="Times New Roman"/>
@@ -3339,10 +3198,10 @@
         </w:rPr>
         <w:lastRenderedPageBreak/>
         <w:drawing>
-          <wp:inline distT="0" distB="0" distL="0" distR="0" wp14:anchorId="3BE51AC4" wp14:editId="099A1C3B">
-            <wp:extent cx="4910825" cy="3009900"/>
-            <wp:effectExtent l="0" t="0" r="4445" b="0"/>
-            <wp:docPr id="6" name="Picture 6"/>
+          <wp:inline distT="0" distB="0" distL="0" distR="0" wp14:anchorId="342928DE" wp14:editId="5501AEF0">
+            <wp:extent cx="5114925" cy="4276725"/>
+            <wp:effectExtent l="0" t="0" r="9525" b="9525"/>
+            <wp:docPr id="18" name="Picture 18"/>
             <wp:cNvGraphicFramePr>
               <a:graphicFrameLocks xmlns:a="http://schemas.openxmlformats.org/drawingml/2006/main" noChangeAspect="1"/>
             </wp:cNvGraphicFramePr>
@@ -3362,7 +3221,7 @@
                   <pic:spPr>
                     <a:xfrm>
                       <a:off x="0" y="0"/>
-                      <a:ext cx="4911981" cy="3010609"/>
+                      <a:ext cx="5114925" cy="4276725"/>
                     </a:xfrm>
                     <a:prstGeom prst="rect">
                       <a:avLst/>
@@ -3405,15 +3264,15 @@
           <w:sz w:val="24"/>
           <w:szCs w:val="24"/>
         </w:rPr>
-        <w:t>LoadMap</w:t>
-      </w:r>
-      <w:r>
-        <w:rPr>
-          <w:rFonts w:ascii="Times New Roman" w:hAnsi="Times New Roman" w:cs="Times New Roman"/>
-          <w:sz w:val="24"/>
-          <w:szCs w:val="24"/>
-        </w:rPr>
-        <w:t xml:space="preserve"> class</w:t>
+        <w:t xml:space="preserve">Bomb </w:t>
+      </w:r>
+      <w:r>
+        <w:rPr>
+          <w:rFonts w:ascii="Times New Roman" w:hAnsi="Times New Roman" w:cs="Times New Roman"/>
+          <w:sz w:val="24"/>
+          <w:szCs w:val="24"/>
+        </w:rPr>
+        <w:t>class</w:t>
       </w:r>
     </w:p>
     <w:p>
@@ -3432,11 +3291,12 @@
           <w:noProof/>
           <w:lang w:eastAsia="en-IN"/>
         </w:rPr>
+        <w:lastRenderedPageBreak/>
         <w:drawing>
-          <wp:inline distT="0" distB="0" distL="0" distR="0" wp14:anchorId="19A901F3" wp14:editId="1F2DEFB3">
-            <wp:extent cx="4800600" cy="4711065"/>
-            <wp:effectExtent l="0" t="0" r="9525" b="0"/>
-            <wp:docPr id="7" name="Picture 7"/>
+          <wp:inline distT="0" distB="0" distL="0" distR="0" wp14:anchorId="031E974E" wp14:editId="7487B0B9">
+            <wp:extent cx="5029200" cy="4457700"/>
+            <wp:effectExtent l="0" t="0" r="0" b="0"/>
+            <wp:docPr id="19" name="Picture 19"/>
             <wp:cNvGraphicFramePr>
               <a:graphicFrameLocks xmlns:a="http://schemas.openxmlformats.org/drawingml/2006/main" noChangeAspect="1"/>
             </wp:cNvGraphicFramePr>
@@ -3456,7 +3316,7 @@
                   <pic:spPr>
                     <a:xfrm>
                       <a:off x="0" y="0"/>
-                      <a:ext cx="4800600" cy="4711065"/>
+                      <a:ext cx="5029200" cy="4457700"/>
                     </a:xfrm>
                     <a:prstGeom prst="rect">
                       <a:avLst/>
@@ -3486,7 +3346,7 @@
           <w:sz w:val="24"/>
           <w:szCs w:val="24"/>
         </w:rPr>
-        <w:t xml:space="preserve">3.2 Refactoring of </w:t>
+        <w:t xml:space="preserve">2.5 Refactoring of </w:t>
       </w:r>
       <w:r>
         <w:rPr>
@@ -3495,16 +3355,18 @@
           <w:sz w:val="24"/>
           <w:szCs w:val="24"/>
         </w:rPr>
-        <w:t>CreateMap</w:t>
-      </w:r>
-      <w:r>
-        <w:rPr>
-          <w:rFonts w:ascii="Times New Roman" w:hAnsi="Times New Roman" w:cs="Times New Roman"/>
-          <w:sz w:val="24"/>
-          <w:szCs w:val="24"/>
-        </w:rPr>
-        <w:t xml:space="preserve"> class</w:t>
-      </w:r>
+        <w:t xml:space="preserve">Deploy </w:t>
+      </w:r>
+      <w:r>
+        <w:rPr>
+          <w:rFonts w:ascii="Times New Roman" w:hAnsi="Times New Roman" w:cs="Times New Roman"/>
+          <w:sz w:val="24"/>
+          <w:szCs w:val="24"/>
+        </w:rPr>
+        <w:t>class</w:t>
+      </w:r>
+      <w:bookmarkStart w:id="0" w:name="_GoBack"/>
+      <w:bookmarkEnd w:id="0"/>
     </w:p>
     <w:p>
       <w:pPr>
@@ -3523,60 +3385,32 @@
           <w:sz w:val="28"/>
           <w:szCs w:val="28"/>
         </w:rPr>
-        <w:t>Tests :</w:t>
-      </w:r>
-      <w:r>
-        <w:rPr>
-          <w:rFonts w:ascii="Times New Roman" w:hAnsi="Times New Roman" w:cs="Times New Roman"/>
-          <w:sz w:val="24"/>
-          <w:szCs w:val="24"/>
-        </w:rPr>
-        <w:t xml:space="preserve"> Create new map if </w:t>
-      </w:r>
-      <w:r>
-        <w:rPr>
-          <w:rFonts w:ascii="Times New Roman" w:hAnsi="Times New Roman" w:cs="Times New Roman"/>
-          <w:sz w:val="24"/>
-          <w:szCs w:val="24"/>
-        </w:rPr>
-        <w:t>does not</w:t>
-      </w:r>
-      <w:r>
-        <w:rPr>
-          <w:rFonts w:ascii="Times New Roman" w:hAnsi="Times New Roman" w:cs="Times New Roman"/>
-          <w:sz w:val="24"/>
-          <w:szCs w:val="24"/>
-        </w:rPr>
-        <w:t xml:space="preserve"> exi</w:t>
-      </w:r>
-      <w:r>
-        <w:rPr>
-          <w:rFonts w:ascii="Times New Roman" w:hAnsi="Times New Roman" w:cs="Times New Roman"/>
-          <w:sz w:val="24"/>
-          <w:szCs w:val="24"/>
-        </w:rPr>
-        <w:t>s</w:t>
-      </w:r>
-      <w:r>
-        <w:rPr>
-          <w:rFonts w:ascii="Times New Roman" w:hAnsi="Times New Roman" w:cs="Times New Roman"/>
-          <w:sz w:val="24"/>
-          <w:szCs w:val="24"/>
-        </w:rPr>
-        <w:t>ts, Load an existing map</w:t>
-      </w:r>
-    </w:p>
-    <w:p>
-      <w:pPr>
-        <w:pStyle w:val="ListParagraph"/>
-        <w:spacing w:after="200" w:line="276" w:lineRule="auto"/>
-        <w:jc w:val="both"/>
-        <w:rPr>
-          <w:rFonts w:ascii="Times New Roman" w:hAnsi="Times New Roman" w:cs="Times New Roman"/>
-          <w:sz w:val="24"/>
-          <w:szCs w:val="24"/>
-        </w:rPr>
-      </w:pPr>
+        <w:t>T</w:t>
+      </w:r>
+      <w:r>
+        <w:rPr>
+          <w:rFonts w:ascii="Times New Roman" w:hAnsi="Times New Roman" w:cs="Times New Roman"/>
+          <w:sz w:val="28"/>
+          <w:szCs w:val="28"/>
+        </w:rPr>
+        <w:t>ests</w:t>
+      </w:r>
+      <w:r>
+        <w:rPr>
+          <w:rFonts w:ascii="Times New Roman" w:hAnsi="Times New Roman" w:cs="Times New Roman"/>
+          <w:sz w:val="28"/>
+          <w:szCs w:val="28"/>
+        </w:rPr>
+        <w:t>:</w:t>
+      </w:r>
+      <w:r>
+        <w:rPr>
+          <w:rFonts w:ascii="Times New Roman" w:hAnsi="Times New Roman" w:cs="Times New Roman"/>
+          <w:sz w:val="24"/>
+          <w:szCs w:val="24"/>
+        </w:rPr>
+        <w:t xml:space="preserve"> Individual tests to check validity for each command type</w:t>
+      </w:r>
     </w:p>
     <w:p>
       <w:pPr>
@@ -3611,7 +3445,7 @@
           <w:sz w:val="28"/>
           <w:szCs w:val="28"/>
         </w:rPr>
-        <w:t>Merged all game</w:t>
+        <w:t>Splitting</w:t>
       </w:r>
       <w:r>
         <w:rPr>
@@ -3619,15 +3453,7 @@
           <w:sz w:val="28"/>
           <w:szCs w:val="28"/>
         </w:rPr>
-        <w:t xml:space="preserve"> and map</w:t>
-      </w:r>
-      <w:r>
-        <w:rPr>
-          <w:rFonts w:ascii="Times New Roman" w:hAnsi="Times New Roman" w:cs="Times New Roman"/>
-          <w:sz w:val="28"/>
-          <w:szCs w:val="28"/>
-        </w:rPr>
-        <w:t xml:space="preserve"> related command controls into a single GameEngine Class</w:t>
+        <w:t xml:space="preserve"> EditMap for better modularity. </w:t>
       </w:r>
     </w:p>
     <w:p>
@@ -3647,31 +3473,15 @@
           <w:sz w:val="24"/>
           <w:szCs w:val="24"/>
         </w:rPr>
-        <w:t>Previously, two classes namely GameEngine and MapEngine class existed. Main  method would transfer control to GameEngine for game related commands and to MapEngine for map related commands. Too many calls to and from main method were there. So</w:t>
-      </w:r>
-      <w:r>
-        <w:rPr>
-          <w:rFonts w:ascii="Times New Roman" w:hAnsi="Times New Roman" w:cs="Times New Roman"/>
-          <w:sz w:val="24"/>
-          <w:szCs w:val="24"/>
-        </w:rPr>
-        <w:t>,</w:t>
-      </w:r>
-      <w:r>
-        <w:rPr>
-          <w:rFonts w:ascii="Times New Roman" w:hAnsi="Times New Roman" w:cs="Times New Roman"/>
-          <w:sz w:val="24"/>
-          <w:szCs w:val="24"/>
-        </w:rPr>
-        <w:t xml:space="preserve"> both the class were merged into single GameEngine Class to directly access all the game and mapedit commands from one class</w:t>
-      </w:r>
-      <w:r>
-        <w:rPr>
-          <w:rFonts w:ascii="Times New Roman" w:hAnsi="Times New Roman" w:cs="Times New Roman"/>
-          <w:sz w:val="24"/>
-          <w:szCs w:val="24"/>
-        </w:rPr>
-        <w:t>.</w:t>
+        <w:t xml:space="preserve">Created new LoadMap class to load the existing map and new CreateMap class to create a new </w:t>
+      </w:r>
+      <w:r>
+        <w:rPr>
+          <w:rFonts w:ascii="Times New Roman" w:hAnsi="Times New Roman" w:cs="Times New Roman"/>
+          <w:sz w:val="24"/>
+          <w:szCs w:val="24"/>
+        </w:rPr>
+        <w:t>empty map.</w:t>
       </w:r>
     </w:p>
     <w:p>
@@ -3702,11 +3512,12 @@
           <w:noProof/>
           <w:lang w:eastAsia="en-IN"/>
         </w:rPr>
+        <w:lastRenderedPageBreak/>
         <w:drawing>
-          <wp:inline distT="0" distB="0" distL="0" distR="0" wp14:anchorId="41D382B1" wp14:editId="52D6DFE8">
-            <wp:extent cx="4914900" cy="3761455"/>
-            <wp:effectExtent l="0" t="0" r="0" b="0"/>
-            <wp:docPr id="8" name="Picture 8"/>
+          <wp:inline distT="0" distB="0" distL="0" distR="0" wp14:anchorId="3BE51AC4" wp14:editId="099A1C3B">
+            <wp:extent cx="4910825" cy="3009900"/>
+            <wp:effectExtent l="0" t="0" r="4445" b="0"/>
+            <wp:docPr id="6" name="Picture 6"/>
             <wp:cNvGraphicFramePr>
               <a:graphicFrameLocks xmlns:a="http://schemas.openxmlformats.org/drawingml/2006/main" noChangeAspect="1"/>
             </wp:cNvGraphicFramePr>
@@ -3726,7 +3537,7 @@
                   <pic:spPr>
                     <a:xfrm>
                       <a:off x="0" y="0"/>
-                      <a:ext cx="4923872" cy="3768322"/>
+                      <a:ext cx="4911981" cy="3010609"/>
                     </a:xfrm>
                     <a:prstGeom prst="rect">
                       <a:avLst/>
@@ -3769,7 +3580,7 @@
           <w:sz w:val="24"/>
           <w:szCs w:val="24"/>
         </w:rPr>
-        <w:t>GameEngine</w:t>
+        <w:t>LoadMap</w:t>
       </w:r>
       <w:r>
         <w:rPr>
@@ -3796,12 +3607,11 @@
           <w:noProof/>
           <w:lang w:eastAsia="en-IN"/>
         </w:rPr>
-        <w:lastRenderedPageBreak/>
         <w:drawing>
-          <wp:inline distT="0" distB="0" distL="0" distR="0" wp14:anchorId="3160D68E" wp14:editId="600CE69A">
-            <wp:extent cx="4454925" cy="4943475"/>
-            <wp:effectExtent l="0" t="0" r="3175" b="0"/>
-            <wp:docPr id="9" name="Picture 9"/>
+          <wp:inline distT="0" distB="0" distL="0" distR="0" wp14:anchorId="19A901F3" wp14:editId="1F2DEFB3">
+            <wp:extent cx="4800600" cy="4711065"/>
+            <wp:effectExtent l="0" t="0" r="9525" b="0"/>
+            <wp:docPr id="7" name="Picture 7"/>
             <wp:cNvGraphicFramePr>
               <a:graphicFrameLocks xmlns:a="http://schemas.openxmlformats.org/drawingml/2006/main" noChangeAspect="1"/>
             </wp:cNvGraphicFramePr>
@@ -3821,7 +3631,7 @@
                   <pic:spPr>
                     <a:xfrm>
                       <a:off x="0" y="0"/>
-                      <a:ext cx="4462557" cy="4951944"/>
+                      <a:ext cx="4800600" cy="4711065"/>
                     </a:xfrm>
                     <a:prstGeom prst="rect">
                       <a:avLst/>
@@ -3851,7 +3661,7 @@
           <w:sz w:val="24"/>
           <w:szCs w:val="24"/>
         </w:rPr>
-        <w:t xml:space="preserve">4.2 Refactoring of </w:t>
+        <w:t xml:space="preserve">3.2 Refactoring of </w:t>
       </w:r>
       <w:r>
         <w:rPr>
@@ -3860,33 +3670,7 @@
           <w:sz w:val="24"/>
           <w:szCs w:val="24"/>
         </w:rPr>
-        <w:t>runGame</w:t>
-      </w:r>
-      <w:r>
-        <w:rPr>
-          <w:rFonts w:ascii="Times New Roman" w:hAnsi="Times New Roman" w:cs="Times New Roman"/>
-          <w:i/>
-          <w:sz w:val="24"/>
-          <w:szCs w:val="24"/>
-        </w:rPr>
-        <w:t xml:space="preserve"> </w:t>
-      </w:r>
-      <w:r>
-        <w:rPr>
-          <w:rFonts w:ascii="Times New Roman" w:hAnsi="Times New Roman" w:cs="Times New Roman"/>
-          <w:sz w:val="24"/>
-          <w:szCs w:val="24"/>
-        </w:rPr>
-        <w:t xml:space="preserve">method from </w:t>
-      </w:r>
-      <w:r>
-        <w:rPr>
-          <w:rFonts w:ascii="Times New Roman" w:hAnsi="Times New Roman" w:cs="Times New Roman"/>
-          <w:i/>
-          <w:sz w:val="24"/>
-          <w:szCs w:val="24"/>
-        </w:rPr>
-        <w:t>GameEngine</w:t>
+        <w:t>CreateMap</w:t>
       </w:r>
       <w:r>
         <w:rPr>
@@ -3896,6 +3680,186 @@
         </w:rPr>
         <w:t xml:space="preserve"> class</w:t>
       </w:r>
+    </w:p>
+    <w:p>
+      <w:pPr>
+        <w:pStyle w:val="ListParagraph"/>
+        <w:spacing w:after="200" w:line="276" w:lineRule="auto"/>
+        <w:jc w:val="both"/>
+        <w:rPr>
+          <w:rFonts w:ascii="Times New Roman" w:hAnsi="Times New Roman" w:cs="Times New Roman"/>
+          <w:sz w:val="24"/>
+          <w:szCs w:val="24"/>
+        </w:rPr>
+      </w:pPr>
+      <w:r>
+        <w:rPr>
+          <w:rFonts w:ascii="Times New Roman" w:hAnsi="Times New Roman" w:cs="Times New Roman"/>
+          <w:sz w:val="28"/>
+          <w:szCs w:val="28"/>
+        </w:rPr>
+        <w:t>Tests :</w:t>
+      </w:r>
+      <w:r>
+        <w:rPr>
+          <w:rFonts w:ascii="Times New Roman" w:hAnsi="Times New Roman" w:cs="Times New Roman"/>
+          <w:sz w:val="24"/>
+          <w:szCs w:val="24"/>
+        </w:rPr>
+        <w:t xml:space="preserve"> Create new map if </w:t>
+      </w:r>
+      <w:r>
+        <w:rPr>
+          <w:rFonts w:ascii="Times New Roman" w:hAnsi="Times New Roman" w:cs="Times New Roman"/>
+          <w:sz w:val="24"/>
+          <w:szCs w:val="24"/>
+        </w:rPr>
+        <w:t>does not</w:t>
+      </w:r>
+      <w:r>
+        <w:rPr>
+          <w:rFonts w:ascii="Times New Roman" w:hAnsi="Times New Roman" w:cs="Times New Roman"/>
+          <w:sz w:val="24"/>
+          <w:szCs w:val="24"/>
+        </w:rPr>
+        <w:t xml:space="preserve"> exi</w:t>
+      </w:r>
+      <w:r>
+        <w:rPr>
+          <w:rFonts w:ascii="Times New Roman" w:hAnsi="Times New Roman" w:cs="Times New Roman"/>
+          <w:sz w:val="24"/>
+          <w:szCs w:val="24"/>
+        </w:rPr>
+        <w:t>s</w:t>
+      </w:r>
+      <w:r>
+        <w:rPr>
+          <w:rFonts w:ascii="Times New Roman" w:hAnsi="Times New Roman" w:cs="Times New Roman"/>
+          <w:sz w:val="24"/>
+          <w:szCs w:val="24"/>
+        </w:rPr>
+        <w:t>ts, Load an existing map</w:t>
+      </w:r>
+    </w:p>
+    <w:p>
+      <w:pPr>
+        <w:pStyle w:val="ListParagraph"/>
+        <w:spacing w:after="200" w:line="276" w:lineRule="auto"/>
+        <w:jc w:val="both"/>
+        <w:rPr>
+          <w:rFonts w:ascii="Times New Roman" w:hAnsi="Times New Roman" w:cs="Times New Roman"/>
+          <w:sz w:val="24"/>
+          <w:szCs w:val="24"/>
+        </w:rPr>
+      </w:pPr>
+    </w:p>
+    <w:p>
+      <w:pPr>
+        <w:pStyle w:val="ListParagraph"/>
+        <w:spacing w:after="200" w:line="276" w:lineRule="auto"/>
+        <w:jc w:val="both"/>
+        <w:rPr>
+          <w:rFonts w:ascii="Times New Roman" w:hAnsi="Times New Roman" w:cs="Times New Roman"/>
+          <w:sz w:val="24"/>
+          <w:szCs w:val="24"/>
+        </w:rPr>
+      </w:pPr>
+    </w:p>
+    <w:p>
+      <w:pPr>
+        <w:pStyle w:val="ListParagraph"/>
+        <w:numPr>
+          <w:ilvl w:val="0"/>
+          <w:numId w:val="18"/>
+        </w:numPr>
+        <w:spacing w:after="200" w:line="360" w:lineRule="auto"/>
+        <w:jc w:val="both"/>
+        <w:rPr>
+          <w:rFonts w:ascii="Times New Roman" w:hAnsi="Times New Roman" w:cs="Times New Roman"/>
+          <w:sz w:val="28"/>
+          <w:szCs w:val="28"/>
+        </w:rPr>
+      </w:pPr>
+      <w:r>
+        <w:rPr>
+          <w:rFonts w:ascii="Times New Roman" w:hAnsi="Times New Roman" w:cs="Times New Roman"/>
+          <w:sz w:val="28"/>
+          <w:szCs w:val="28"/>
+        </w:rPr>
+        <w:t>Merged all game</w:t>
+      </w:r>
+      <w:r>
+        <w:rPr>
+          <w:rFonts w:ascii="Times New Roman" w:hAnsi="Times New Roman" w:cs="Times New Roman"/>
+          <w:sz w:val="28"/>
+          <w:szCs w:val="28"/>
+        </w:rPr>
+        <w:t xml:space="preserve"> and map</w:t>
+      </w:r>
+      <w:r>
+        <w:rPr>
+          <w:rFonts w:ascii="Times New Roman" w:hAnsi="Times New Roman" w:cs="Times New Roman"/>
+          <w:sz w:val="28"/>
+          <w:szCs w:val="28"/>
+        </w:rPr>
+        <w:t xml:space="preserve"> related command controls into a single GameEngine Class</w:t>
+      </w:r>
+    </w:p>
+    <w:p>
+      <w:pPr>
+        <w:pStyle w:val="ListParagraph"/>
+        <w:spacing w:after="200" w:line="276" w:lineRule="auto"/>
+        <w:jc w:val="both"/>
+        <w:rPr>
+          <w:rFonts w:ascii="Times New Roman" w:hAnsi="Times New Roman" w:cs="Times New Roman"/>
+          <w:sz w:val="24"/>
+          <w:szCs w:val="24"/>
+        </w:rPr>
+      </w:pPr>
+      <w:r>
+        <w:rPr>
+          <w:rFonts w:ascii="Times New Roman" w:hAnsi="Times New Roman" w:cs="Times New Roman"/>
+          <w:sz w:val="24"/>
+          <w:szCs w:val="24"/>
+        </w:rPr>
+        <w:t>Previously, two classes namely GameEngine and MapEngine class existed. Main  method would transfer control to GameEngine for game related commands and to MapEngine for map related commands. Too many calls to and from main method were there. So</w:t>
+      </w:r>
+      <w:r>
+        <w:rPr>
+          <w:rFonts w:ascii="Times New Roman" w:hAnsi="Times New Roman" w:cs="Times New Roman"/>
+          <w:sz w:val="24"/>
+          <w:szCs w:val="24"/>
+        </w:rPr>
+        <w:t>,</w:t>
+      </w:r>
+      <w:r>
+        <w:rPr>
+          <w:rFonts w:ascii="Times New Roman" w:hAnsi="Times New Roman" w:cs="Times New Roman"/>
+          <w:sz w:val="24"/>
+          <w:szCs w:val="24"/>
+        </w:rPr>
+        <w:t xml:space="preserve"> both the class were merged into single GameEngine Class to directly access all the game and mapedit commands from one class</w:t>
+      </w:r>
+      <w:r>
+        <w:rPr>
+          <w:rFonts w:ascii="Times New Roman" w:hAnsi="Times New Roman" w:cs="Times New Roman"/>
+          <w:sz w:val="24"/>
+          <w:szCs w:val="24"/>
+        </w:rPr>
+        <w:t>.</w:t>
+      </w:r>
+    </w:p>
+    <w:p>
+      <w:pPr>
+        <w:pStyle w:val="ListParagraph"/>
+        <w:spacing w:after="200" w:line="276" w:lineRule="auto"/>
+        <w:jc w:val="both"/>
+        <w:rPr>
+          <w:rFonts w:ascii="Times New Roman" w:hAnsi="Times New Roman" w:cs="Times New Roman"/>
+          <w:sz w:val="24"/>
+          <w:szCs w:val="24"/>
+        </w:rPr>
+      </w:pPr>
     </w:p>
     <w:p>
       <w:pPr>
@@ -3905,7 +3869,7 @@
         <w:rPr>
           <w:rFonts w:ascii="Times New Roman" w:hAnsi="Times New Roman" w:cs="Times New Roman"/>
           <w:sz w:val="24"/>
-          <w:szCs w:val="28"/>
+          <w:szCs w:val="24"/>
         </w:rPr>
       </w:pPr>
       <w:r>
@@ -3913,12 +3877,11 @@
           <w:noProof/>
           <w:lang w:eastAsia="en-IN"/>
         </w:rPr>
-        <w:lastRenderedPageBreak/>
         <w:drawing>
-          <wp:inline distT="0" distB="0" distL="0" distR="0" wp14:anchorId="5C6E2C03" wp14:editId="752479ED">
-            <wp:extent cx="5048250" cy="3979387"/>
-            <wp:effectExtent l="0" t="0" r="0" b="2540"/>
-            <wp:docPr id="10" name="Picture 10"/>
+          <wp:inline distT="0" distB="0" distL="0" distR="0" wp14:anchorId="41D382B1" wp14:editId="52D6DFE8">
+            <wp:extent cx="4914900" cy="3761455"/>
+            <wp:effectExtent l="0" t="0" r="0" b="0"/>
+            <wp:docPr id="8" name="Picture 8"/>
             <wp:cNvGraphicFramePr>
               <a:graphicFrameLocks xmlns:a="http://schemas.openxmlformats.org/drawingml/2006/main" noChangeAspect="1"/>
             </wp:cNvGraphicFramePr>
@@ -3938,7 +3901,7 @@
                   <pic:spPr>
                     <a:xfrm>
                       <a:off x="0" y="0"/>
-                      <a:ext cx="5049533" cy="3980398"/>
+                      <a:ext cx="4923872" cy="3768322"/>
                     </a:xfrm>
                     <a:prstGeom prst="rect">
                       <a:avLst/>
@@ -3954,27 +3917,23 @@
     <w:p>
       <w:pPr>
         <w:pStyle w:val="ListParagraph"/>
+        <w:numPr>
+          <w:ilvl w:val="1"/>
+          <w:numId w:val="18"/>
+        </w:numPr>
         <w:spacing w:after="200" w:line="276" w:lineRule="auto"/>
         <w:jc w:val="center"/>
         <w:rPr>
           <w:rFonts w:ascii="Times New Roman" w:hAnsi="Times New Roman" w:cs="Times New Roman"/>
           <w:sz w:val="24"/>
-          <w:szCs w:val="28"/>
-        </w:rPr>
-      </w:pPr>
-      <w:r>
-        <w:rPr>
-          <w:rFonts w:ascii="Times New Roman" w:hAnsi="Times New Roman" w:cs="Times New Roman"/>
-          <w:sz w:val="24"/>
-          <w:szCs w:val="28"/>
-        </w:rPr>
-        <w:t xml:space="preserve">4.3 </w:t>
-      </w:r>
-      <w:r>
-        <w:rPr>
-          <w:rFonts w:ascii="Times New Roman" w:hAnsi="Times New Roman" w:cs="Times New Roman"/>
-          <w:sz w:val="24"/>
-          <w:szCs w:val="28"/>
+          <w:szCs w:val="24"/>
+        </w:rPr>
+      </w:pPr>
+      <w:r>
+        <w:rPr>
+          <w:rFonts w:ascii="Times New Roman" w:hAnsi="Times New Roman" w:cs="Times New Roman"/>
+          <w:sz w:val="24"/>
+          <w:szCs w:val="24"/>
         </w:rPr>
         <w:t xml:space="preserve">Refactoring of </w:t>
       </w:r>
@@ -3983,136 +3942,23 @@
           <w:rFonts w:ascii="Times New Roman" w:hAnsi="Times New Roman" w:cs="Times New Roman"/>
           <w:i/>
           <w:sz w:val="24"/>
-          <w:szCs w:val="28"/>
-        </w:rPr>
-        <w:t xml:space="preserve">compareCommand </w:t>
-      </w:r>
-      <w:r>
-        <w:rPr>
-          <w:rFonts w:ascii="Times New Roman" w:hAnsi="Times New Roman" w:cs="Times New Roman"/>
-          <w:sz w:val="24"/>
-          <w:szCs w:val="28"/>
-        </w:rPr>
-        <w:t xml:space="preserve">method from </w:t>
-      </w:r>
-      <w:r>
-        <w:rPr>
-          <w:rFonts w:ascii="Times New Roman" w:hAnsi="Times New Roman" w:cs="Times New Roman"/>
-          <w:i/>
-          <w:sz w:val="24"/>
-          <w:szCs w:val="28"/>
-        </w:rPr>
-        <w:t xml:space="preserve">GameEngine </w:t>
-      </w:r>
-      <w:r>
-        <w:rPr>
-          <w:rFonts w:ascii="Times New Roman" w:hAnsi="Times New Roman" w:cs="Times New Roman"/>
-          <w:sz w:val="24"/>
-          <w:szCs w:val="28"/>
-        </w:rPr>
-        <w:t>class</w:t>
-      </w:r>
-    </w:p>
-    <w:p>
-      <w:pPr>
-        <w:pStyle w:val="ListParagraph"/>
+          <w:szCs w:val="24"/>
+        </w:rPr>
+        <w:t>GameEngine</w:t>
+      </w:r>
+      <w:r>
+        <w:rPr>
+          <w:rFonts w:ascii="Times New Roman" w:hAnsi="Times New Roman" w:cs="Times New Roman"/>
+          <w:sz w:val="24"/>
+          <w:szCs w:val="24"/>
+        </w:rPr>
+        <w:t xml:space="preserve"> class</w:t>
+      </w:r>
+    </w:p>
+    <w:p>
+      <w:pPr>
         <w:spacing w:after="200" w:line="276" w:lineRule="auto"/>
-        <w:jc w:val="both"/>
-        <w:rPr>
-          <w:rFonts w:ascii="Times New Roman" w:hAnsi="Times New Roman" w:cs="Times New Roman"/>
-          <w:sz w:val="24"/>
-          <w:szCs w:val="24"/>
-        </w:rPr>
-      </w:pPr>
-      <w:r>
-        <w:rPr>
-          <w:rFonts w:ascii="Times New Roman" w:hAnsi="Times New Roman" w:cs="Times New Roman"/>
-          <w:sz w:val="28"/>
-          <w:szCs w:val="28"/>
-        </w:rPr>
-        <w:t>Test:</w:t>
-      </w:r>
-      <w:r>
-        <w:rPr>
-          <w:rFonts w:ascii="Times New Roman" w:hAnsi="Times New Roman" w:cs="Times New Roman"/>
-          <w:sz w:val="24"/>
-          <w:szCs w:val="24"/>
-        </w:rPr>
-        <w:t xml:space="preserve"> Tested whether correct phases are set in the GameEngine Class or not</w:t>
-      </w:r>
-    </w:p>
-    <w:p>
-      <w:pPr>
-        <w:pStyle w:val="ListParagraph"/>
-        <w:spacing w:after="200" w:line="276" w:lineRule="auto"/>
-        <w:jc w:val="both"/>
-        <w:rPr>
-          <w:rFonts w:ascii="Times New Roman" w:hAnsi="Times New Roman" w:cs="Times New Roman"/>
-          <w:sz w:val="24"/>
-          <w:szCs w:val="24"/>
-        </w:rPr>
-      </w:pPr>
-    </w:p>
-    <w:p>
-      <w:pPr>
-        <w:pStyle w:val="ListParagraph"/>
-        <w:numPr>
-          <w:ilvl w:val="0"/>
-          <w:numId w:val="18"/>
-        </w:numPr>
-        <w:spacing w:after="200" w:line="360" w:lineRule="auto"/>
-        <w:jc w:val="both"/>
-        <w:rPr>
-          <w:rFonts w:ascii="Times New Roman" w:hAnsi="Times New Roman" w:cs="Times New Roman"/>
-          <w:sz w:val="28"/>
-          <w:szCs w:val="28"/>
-        </w:rPr>
-      </w:pPr>
-      <w:r>
-        <w:rPr>
-          <w:rFonts w:ascii="Times New Roman" w:hAnsi="Times New Roman" w:cs="Times New Roman"/>
-          <w:sz w:val="28"/>
-          <w:szCs w:val="28"/>
-        </w:rPr>
-        <w:t>Migrated all game related methods to GameUtils package to remove clutter inside GameEngine</w:t>
-      </w:r>
-    </w:p>
-    <w:p>
-      <w:pPr>
-        <w:pStyle w:val="ListParagraph"/>
-        <w:spacing w:after="200" w:line="276" w:lineRule="auto"/>
-        <w:jc w:val="both"/>
-        <w:rPr>
-          <w:rFonts w:ascii="Times New Roman" w:hAnsi="Times New Roman" w:cs="Times New Roman"/>
-          <w:sz w:val="24"/>
-          <w:szCs w:val="24"/>
-        </w:rPr>
-      </w:pPr>
-      <w:r>
-        <w:rPr>
-          <w:rFonts w:ascii="Times New Roman" w:hAnsi="Times New Roman" w:cs="Times New Roman"/>
-          <w:sz w:val="24"/>
-          <w:szCs w:val="24"/>
-        </w:rPr>
-        <w:t>Functions including Reinforcement armies assignment, Random Number Generator for assigning countries to players randomly, assign cards to players on winning a battle all were refactored into separate class and moved under GameUtils package.</w:t>
-      </w:r>
-    </w:p>
-    <w:p>
-      <w:pPr>
-        <w:pStyle w:val="ListParagraph"/>
-        <w:spacing w:after="200" w:line="276" w:lineRule="auto"/>
-        <w:jc w:val="both"/>
-        <w:rPr>
-          <w:rFonts w:ascii="Times New Roman" w:hAnsi="Times New Roman" w:cs="Times New Roman"/>
-          <w:sz w:val="24"/>
-          <w:szCs w:val="24"/>
-        </w:rPr>
-      </w:pPr>
-    </w:p>
-    <w:p>
-      <w:pPr>
-        <w:pStyle w:val="ListParagraph"/>
-        <w:spacing w:after="200" w:line="276" w:lineRule="auto"/>
+        <w:ind w:left="720"/>
         <w:jc w:val="center"/>
         <w:rPr>
           <w:rFonts w:ascii="Times New Roman" w:hAnsi="Times New Roman" w:cs="Times New Roman"/>
@@ -4127,10 +3973,10 @@
         </w:rPr>
         <w:lastRenderedPageBreak/>
         <w:drawing>
-          <wp:inline distT="0" distB="0" distL="0" distR="0" wp14:anchorId="5CBCD139" wp14:editId="50DA587F">
-            <wp:extent cx="4991100" cy="3143250"/>
-            <wp:effectExtent l="0" t="0" r="0" b="0"/>
-            <wp:docPr id="11" name="Picture 11"/>
+          <wp:inline distT="0" distB="0" distL="0" distR="0" wp14:anchorId="3160D68E" wp14:editId="600CE69A">
+            <wp:extent cx="4454925" cy="4943475"/>
+            <wp:effectExtent l="0" t="0" r="3175" b="0"/>
+            <wp:docPr id="9" name="Picture 9"/>
             <wp:cNvGraphicFramePr>
               <a:graphicFrameLocks xmlns:a="http://schemas.openxmlformats.org/drawingml/2006/main" noChangeAspect="1"/>
             </wp:cNvGraphicFramePr>
@@ -4150,7 +3996,7 @@
                   <pic:spPr>
                     <a:xfrm>
                       <a:off x="0" y="0"/>
-                      <a:ext cx="4991100" cy="3143250"/>
+                      <a:ext cx="4462557" cy="4951944"/>
                     </a:xfrm>
                     <a:prstGeom prst="rect">
                       <a:avLst/>
@@ -4165,76 +4011,6 @@
     </w:p>
     <w:p>
       <w:pPr>
-        <w:pStyle w:val="ListParagraph"/>
-        <w:numPr>
-          <w:ilvl w:val="1"/>
-          <w:numId w:val="18"/>
-        </w:numPr>
-        <w:spacing w:after="200" w:line="276" w:lineRule="auto"/>
-        <w:jc w:val="center"/>
-        <w:rPr>
-          <w:rFonts w:ascii="Times New Roman" w:hAnsi="Times New Roman" w:cs="Times New Roman"/>
-          <w:sz w:val="24"/>
-          <w:szCs w:val="24"/>
-        </w:rPr>
-      </w:pPr>
-      <w:r>
-        <w:rPr>
-          <w:rFonts w:ascii="Times New Roman" w:hAnsi="Times New Roman" w:cs="Times New Roman"/>
-          <w:sz w:val="24"/>
-          <w:szCs w:val="24"/>
-        </w:rPr>
-        <w:t xml:space="preserve">Moved methods to </w:t>
-      </w:r>
-      <w:r>
-        <w:rPr>
-          <w:rFonts w:ascii="Times New Roman" w:hAnsi="Times New Roman" w:cs="Times New Roman"/>
-          <w:i/>
-          <w:sz w:val="24"/>
-          <w:szCs w:val="24"/>
-        </w:rPr>
-        <w:t>gameutils</w:t>
-      </w:r>
-      <w:r>
-        <w:rPr>
-          <w:rFonts w:ascii="Times New Roman" w:hAnsi="Times New Roman" w:cs="Times New Roman"/>
-          <w:sz w:val="24"/>
-          <w:szCs w:val="24"/>
-        </w:rPr>
-        <w:t xml:space="preserve"> and refactored </w:t>
-      </w:r>
-      <w:r>
-        <w:rPr>
-          <w:rFonts w:ascii="Times New Roman" w:hAnsi="Times New Roman" w:cs="Times New Roman"/>
-          <w:i/>
-          <w:sz w:val="24"/>
-          <w:szCs w:val="24"/>
-        </w:rPr>
-        <w:t>AssignCard</w:t>
-      </w:r>
-      <w:r>
-        <w:rPr>
-          <w:rFonts w:ascii="Times New Roman" w:hAnsi="Times New Roman" w:cs="Times New Roman"/>
-          <w:sz w:val="24"/>
-          <w:szCs w:val="24"/>
-        </w:rPr>
-        <w:t xml:space="preserve"> class</w:t>
-      </w:r>
-    </w:p>
-    <w:p>
-      <w:pPr>
-        <w:pStyle w:val="ListParagraph"/>
-        <w:spacing w:after="200" w:line="276" w:lineRule="auto"/>
-        <w:ind w:left="1080"/>
-        <w:rPr>
-          <w:rFonts w:ascii="Times New Roman" w:hAnsi="Times New Roman" w:cs="Times New Roman"/>
-          <w:sz w:val="24"/>
-          <w:szCs w:val="24"/>
-        </w:rPr>
-      </w:pPr>
-    </w:p>
-    <w:p>
-      <w:pPr>
         <w:spacing w:after="200" w:line="276" w:lineRule="auto"/>
         <w:ind w:left="720"/>
         <w:jc w:val="center"/>
@@ -4246,14 +4022,78 @@
       </w:pPr>
       <w:r>
         <w:rPr>
+          <w:rFonts w:ascii="Times New Roman" w:hAnsi="Times New Roman" w:cs="Times New Roman"/>
+          <w:sz w:val="24"/>
+          <w:szCs w:val="24"/>
+        </w:rPr>
+        <w:t xml:space="preserve">4.2 Refactoring of </w:t>
+      </w:r>
+      <w:r>
+        <w:rPr>
+          <w:rFonts w:ascii="Times New Roman" w:hAnsi="Times New Roman" w:cs="Times New Roman"/>
+          <w:i/>
+          <w:sz w:val="24"/>
+          <w:szCs w:val="24"/>
+        </w:rPr>
+        <w:t>runGame</w:t>
+      </w:r>
+      <w:r>
+        <w:rPr>
+          <w:rFonts w:ascii="Times New Roman" w:hAnsi="Times New Roman" w:cs="Times New Roman"/>
+          <w:i/>
+          <w:sz w:val="24"/>
+          <w:szCs w:val="24"/>
+        </w:rPr>
+        <w:t xml:space="preserve"> </w:t>
+      </w:r>
+      <w:r>
+        <w:rPr>
+          <w:rFonts w:ascii="Times New Roman" w:hAnsi="Times New Roman" w:cs="Times New Roman"/>
+          <w:sz w:val="24"/>
+          <w:szCs w:val="24"/>
+        </w:rPr>
+        <w:t xml:space="preserve">method from </w:t>
+      </w:r>
+      <w:r>
+        <w:rPr>
+          <w:rFonts w:ascii="Times New Roman" w:hAnsi="Times New Roman" w:cs="Times New Roman"/>
+          <w:i/>
+          <w:sz w:val="24"/>
+          <w:szCs w:val="24"/>
+        </w:rPr>
+        <w:t>GameEngine</w:t>
+      </w:r>
+      <w:r>
+        <w:rPr>
+          <w:rFonts w:ascii="Times New Roman" w:hAnsi="Times New Roman" w:cs="Times New Roman"/>
+          <w:sz w:val="24"/>
+          <w:szCs w:val="24"/>
+        </w:rPr>
+        <w:t xml:space="preserve"> class</w:t>
+      </w:r>
+    </w:p>
+    <w:p>
+      <w:pPr>
+        <w:pStyle w:val="ListParagraph"/>
+        <w:spacing w:after="200" w:line="276" w:lineRule="auto"/>
+        <w:jc w:val="center"/>
+        <w:rPr>
+          <w:rFonts w:ascii="Times New Roman" w:hAnsi="Times New Roman" w:cs="Times New Roman"/>
+          <w:sz w:val="24"/>
+          <w:szCs w:val="28"/>
+        </w:rPr>
+      </w:pPr>
+      <w:r>
+        <w:rPr>
           <w:noProof/>
           <w:lang w:eastAsia="en-IN"/>
         </w:rPr>
+        <w:lastRenderedPageBreak/>
         <w:drawing>
-          <wp:inline distT="0" distB="0" distL="0" distR="0" wp14:anchorId="734C12AC" wp14:editId="523B548E">
-            <wp:extent cx="5019675" cy="4464050"/>
-            <wp:effectExtent l="0" t="0" r="9525" b="0"/>
-            <wp:docPr id="13" name="Picture 13"/>
+          <wp:inline distT="0" distB="0" distL="0" distR="0" wp14:anchorId="5C6E2C03" wp14:editId="752479ED">
+            <wp:extent cx="5048250" cy="3979387"/>
+            <wp:effectExtent l="0" t="0" r="0" b="2540"/>
+            <wp:docPr id="10" name="Picture 10"/>
             <wp:cNvGraphicFramePr>
               <a:graphicFrameLocks xmlns:a="http://schemas.openxmlformats.org/drawingml/2006/main" noChangeAspect="1"/>
             </wp:cNvGraphicFramePr>
@@ -4273,7 +4113,7 @@
                   <pic:spPr>
                     <a:xfrm>
                       <a:off x="0" y="0"/>
-                      <a:ext cx="5019675" cy="4464050"/>
+                      <a:ext cx="5049533" cy="3980398"/>
                     </a:xfrm>
                     <a:prstGeom prst="rect">
                       <a:avLst/>
@@ -4288,45 +4128,166 @@
     </w:p>
     <w:p>
       <w:pPr>
+        <w:pStyle w:val="ListParagraph"/>
         <w:spacing w:after="200" w:line="276" w:lineRule="auto"/>
-        <w:ind w:left="720"/>
         <w:jc w:val="center"/>
         <w:rPr>
           <w:rFonts w:ascii="Times New Roman" w:hAnsi="Times New Roman" w:cs="Times New Roman"/>
           <w:sz w:val="24"/>
-          <w:szCs w:val="24"/>
-        </w:rPr>
-      </w:pPr>
-      <w:r>
-        <w:rPr>
-          <w:rFonts w:ascii="Times New Roman" w:hAnsi="Times New Roman" w:cs="Times New Roman"/>
-          <w:sz w:val="24"/>
-          <w:szCs w:val="24"/>
-        </w:rPr>
-        <w:t xml:space="preserve">5.2 Refactoring of </w:t>
+          <w:szCs w:val="28"/>
+        </w:rPr>
+      </w:pPr>
+      <w:r>
+        <w:rPr>
+          <w:rFonts w:ascii="Times New Roman" w:hAnsi="Times New Roman" w:cs="Times New Roman"/>
+          <w:sz w:val="24"/>
+          <w:szCs w:val="28"/>
+        </w:rPr>
+        <w:t xml:space="preserve">4.3 </w:t>
+      </w:r>
+      <w:r>
+        <w:rPr>
+          <w:rFonts w:ascii="Times New Roman" w:hAnsi="Times New Roman" w:cs="Times New Roman"/>
+          <w:sz w:val="24"/>
+          <w:szCs w:val="28"/>
+        </w:rPr>
+        <w:t xml:space="preserve">Refactoring of </w:t>
       </w:r>
       <w:r>
         <w:rPr>
           <w:rFonts w:ascii="Times New Roman" w:hAnsi="Times New Roman" w:cs="Times New Roman"/>
           <w:i/>
           <w:sz w:val="24"/>
-          <w:szCs w:val="24"/>
-        </w:rPr>
-        <w:t xml:space="preserve">AssignCountries </w:t>
-      </w:r>
-      <w:r>
-        <w:rPr>
-          <w:rFonts w:ascii="Times New Roman" w:hAnsi="Times New Roman" w:cs="Times New Roman"/>
-          <w:sz w:val="24"/>
-          <w:szCs w:val="24"/>
+          <w:szCs w:val="28"/>
+        </w:rPr>
+        <w:t xml:space="preserve">compareCommand </w:t>
+      </w:r>
+      <w:r>
+        <w:rPr>
+          <w:rFonts w:ascii="Times New Roman" w:hAnsi="Times New Roman" w:cs="Times New Roman"/>
+          <w:sz w:val="24"/>
+          <w:szCs w:val="28"/>
+        </w:rPr>
+        <w:t xml:space="preserve">method from </w:t>
+      </w:r>
+      <w:r>
+        <w:rPr>
+          <w:rFonts w:ascii="Times New Roman" w:hAnsi="Times New Roman" w:cs="Times New Roman"/>
+          <w:i/>
+          <w:sz w:val="24"/>
+          <w:szCs w:val="28"/>
+        </w:rPr>
+        <w:t xml:space="preserve">GameEngine </w:t>
+      </w:r>
+      <w:r>
+        <w:rPr>
+          <w:rFonts w:ascii="Times New Roman" w:hAnsi="Times New Roman" w:cs="Times New Roman"/>
+          <w:sz w:val="24"/>
+          <w:szCs w:val="28"/>
         </w:rPr>
         <w:t>class</w:t>
       </w:r>
     </w:p>
     <w:p>
       <w:pPr>
+        <w:pStyle w:val="ListParagraph"/>
         <w:spacing w:after="200" w:line="276" w:lineRule="auto"/>
-        <w:ind w:left="720"/>
+        <w:jc w:val="both"/>
+        <w:rPr>
+          <w:rFonts w:ascii="Times New Roman" w:hAnsi="Times New Roman" w:cs="Times New Roman"/>
+          <w:sz w:val="24"/>
+          <w:szCs w:val="24"/>
+        </w:rPr>
+      </w:pPr>
+      <w:r>
+        <w:rPr>
+          <w:rFonts w:ascii="Times New Roman" w:hAnsi="Times New Roman" w:cs="Times New Roman"/>
+          <w:sz w:val="28"/>
+          <w:szCs w:val="28"/>
+        </w:rPr>
+        <w:t>Test:</w:t>
+      </w:r>
+      <w:r>
+        <w:rPr>
+          <w:rFonts w:ascii="Times New Roman" w:hAnsi="Times New Roman" w:cs="Times New Roman"/>
+          <w:sz w:val="24"/>
+          <w:szCs w:val="24"/>
+        </w:rPr>
+        <w:t xml:space="preserve"> Tested whether correct phases are set in the GameEngine Class or not</w:t>
+      </w:r>
+    </w:p>
+    <w:p>
+      <w:pPr>
+        <w:pStyle w:val="ListParagraph"/>
+        <w:spacing w:after="200" w:line="276" w:lineRule="auto"/>
+        <w:jc w:val="both"/>
+        <w:rPr>
+          <w:rFonts w:ascii="Times New Roman" w:hAnsi="Times New Roman" w:cs="Times New Roman"/>
+          <w:sz w:val="24"/>
+          <w:szCs w:val="24"/>
+        </w:rPr>
+      </w:pPr>
+    </w:p>
+    <w:p>
+      <w:pPr>
+        <w:pStyle w:val="ListParagraph"/>
+        <w:numPr>
+          <w:ilvl w:val="0"/>
+          <w:numId w:val="18"/>
+        </w:numPr>
+        <w:spacing w:after="200" w:line="360" w:lineRule="auto"/>
+        <w:jc w:val="both"/>
+        <w:rPr>
+          <w:rFonts w:ascii="Times New Roman" w:hAnsi="Times New Roman" w:cs="Times New Roman"/>
+          <w:sz w:val="28"/>
+          <w:szCs w:val="28"/>
+        </w:rPr>
+      </w:pPr>
+      <w:r>
+        <w:rPr>
+          <w:rFonts w:ascii="Times New Roman" w:hAnsi="Times New Roman" w:cs="Times New Roman"/>
+          <w:sz w:val="28"/>
+          <w:szCs w:val="28"/>
+        </w:rPr>
+        <w:t>Migrated all game related methods to GameUtils package to remove clutter inside GameEngine</w:t>
+      </w:r>
+    </w:p>
+    <w:p>
+      <w:pPr>
+        <w:pStyle w:val="ListParagraph"/>
+        <w:spacing w:after="200" w:line="276" w:lineRule="auto"/>
+        <w:jc w:val="both"/>
+        <w:rPr>
+          <w:rFonts w:ascii="Times New Roman" w:hAnsi="Times New Roman" w:cs="Times New Roman"/>
+          <w:sz w:val="24"/>
+          <w:szCs w:val="24"/>
+        </w:rPr>
+      </w:pPr>
+      <w:r>
+        <w:rPr>
+          <w:rFonts w:ascii="Times New Roman" w:hAnsi="Times New Roman" w:cs="Times New Roman"/>
+          <w:sz w:val="24"/>
+          <w:szCs w:val="24"/>
+        </w:rPr>
+        <w:t>Functions including Reinforcement armies assignment, Random Number Generator for assigning countries to players randomly, assign cards to players on winning a battle all were refactored into separate class and moved under GameUtils package.</w:t>
+      </w:r>
+    </w:p>
+    <w:p>
+      <w:pPr>
+        <w:pStyle w:val="ListParagraph"/>
+        <w:spacing w:after="200" w:line="276" w:lineRule="auto"/>
+        <w:jc w:val="both"/>
+        <w:rPr>
+          <w:rFonts w:ascii="Times New Roman" w:hAnsi="Times New Roman" w:cs="Times New Roman"/>
+          <w:sz w:val="24"/>
+          <w:szCs w:val="24"/>
+        </w:rPr>
+      </w:pPr>
+    </w:p>
+    <w:p>
+      <w:pPr>
+        <w:pStyle w:val="ListParagraph"/>
+        <w:spacing w:after="200" w:line="276" w:lineRule="auto"/>
         <w:jc w:val="center"/>
         <w:rPr>
           <w:rFonts w:ascii="Times New Roman" w:hAnsi="Times New Roman" w:cs="Times New Roman"/>
@@ -4341,10 +4302,10 @@
         </w:rPr>
         <w:lastRenderedPageBreak/>
         <w:drawing>
-          <wp:inline distT="0" distB="0" distL="0" distR="0" wp14:anchorId="1F9D23C7" wp14:editId="3C204674">
-            <wp:extent cx="4926330" cy="4505325"/>
-            <wp:effectExtent l="0" t="0" r="7620" b="9525"/>
-            <wp:docPr id="12" name="Picture 12"/>
+          <wp:inline distT="0" distB="0" distL="0" distR="0" wp14:anchorId="5CBCD139" wp14:editId="50DA587F">
+            <wp:extent cx="4991100" cy="3143250"/>
+            <wp:effectExtent l="0" t="0" r="0" b="0"/>
+            <wp:docPr id="11" name="Picture 11"/>
             <wp:cNvGraphicFramePr>
               <a:graphicFrameLocks xmlns:a="http://schemas.openxmlformats.org/drawingml/2006/main" noChangeAspect="1"/>
             </wp:cNvGraphicFramePr>
@@ -4364,6 +4325,220 @@
                   <pic:spPr>
                     <a:xfrm>
                       <a:off x="0" y="0"/>
+                      <a:ext cx="4991100" cy="3143250"/>
+                    </a:xfrm>
+                    <a:prstGeom prst="rect">
+                      <a:avLst/>
+                    </a:prstGeom>
+                  </pic:spPr>
+                </pic:pic>
+              </a:graphicData>
+            </a:graphic>
+          </wp:inline>
+        </w:drawing>
+      </w:r>
+    </w:p>
+    <w:p>
+      <w:pPr>
+        <w:pStyle w:val="ListParagraph"/>
+        <w:numPr>
+          <w:ilvl w:val="1"/>
+          <w:numId w:val="18"/>
+        </w:numPr>
+        <w:spacing w:after="200" w:line="276" w:lineRule="auto"/>
+        <w:jc w:val="center"/>
+        <w:rPr>
+          <w:rFonts w:ascii="Times New Roman" w:hAnsi="Times New Roman" w:cs="Times New Roman"/>
+          <w:sz w:val="24"/>
+          <w:szCs w:val="24"/>
+        </w:rPr>
+      </w:pPr>
+      <w:r>
+        <w:rPr>
+          <w:rFonts w:ascii="Times New Roman" w:hAnsi="Times New Roman" w:cs="Times New Roman"/>
+          <w:sz w:val="24"/>
+          <w:szCs w:val="24"/>
+        </w:rPr>
+        <w:t xml:space="preserve">Moved methods to </w:t>
+      </w:r>
+      <w:r>
+        <w:rPr>
+          <w:rFonts w:ascii="Times New Roman" w:hAnsi="Times New Roman" w:cs="Times New Roman"/>
+          <w:i/>
+          <w:sz w:val="24"/>
+          <w:szCs w:val="24"/>
+        </w:rPr>
+        <w:t>gameutils</w:t>
+      </w:r>
+      <w:r>
+        <w:rPr>
+          <w:rFonts w:ascii="Times New Roman" w:hAnsi="Times New Roman" w:cs="Times New Roman"/>
+          <w:sz w:val="24"/>
+          <w:szCs w:val="24"/>
+        </w:rPr>
+        <w:t xml:space="preserve"> and refactored </w:t>
+      </w:r>
+      <w:r>
+        <w:rPr>
+          <w:rFonts w:ascii="Times New Roman" w:hAnsi="Times New Roman" w:cs="Times New Roman"/>
+          <w:i/>
+          <w:sz w:val="24"/>
+          <w:szCs w:val="24"/>
+        </w:rPr>
+        <w:t>AssignCard</w:t>
+      </w:r>
+      <w:r>
+        <w:rPr>
+          <w:rFonts w:ascii="Times New Roman" w:hAnsi="Times New Roman" w:cs="Times New Roman"/>
+          <w:sz w:val="24"/>
+          <w:szCs w:val="24"/>
+        </w:rPr>
+        <w:t xml:space="preserve"> class</w:t>
+      </w:r>
+    </w:p>
+    <w:p>
+      <w:pPr>
+        <w:pStyle w:val="ListParagraph"/>
+        <w:spacing w:after="200" w:line="276" w:lineRule="auto"/>
+        <w:ind w:left="1080"/>
+        <w:rPr>
+          <w:rFonts w:ascii="Times New Roman" w:hAnsi="Times New Roman" w:cs="Times New Roman"/>
+          <w:sz w:val="24"/>
+          <w:szCs w:val="24"/>
+        </w:rPr>
+      </w:pPr>
+    </w:p>
+    <w:p>
+      <w:pPr>
+        <w:spacing w:after="200" w:line="276" w:lineRule="auto"/>
+        <w:ind w:left="720"/>
+        <w:jc w:val="center"/>
+        <w:rPr>
+          <w:rFonts w:ascii="Times New Roman" w:hAnsi="Times New Roman" w:cs="Times New Roman"/>
+          <w:sz w:val="24"/>
+          <w:szCs w:val="24"/>
+        </w:rPr>
+      </w:pPr>
+      <w:r>
+        <w:rPr>
+          <w:noProof/>
+          <w:lang w:eastAsia="en-IN"/>
+        </w:rPr>
+        <w:drawing>
+          <wp:inline distT="0" distB="0" distL="0" distR="0" wp14:anchorId="734C12AC" wp14:editId="523B548E">
+            <wp:extent cx="5019675" cy="4464050"/>
+            <wp:effectExtent l="0" t="0" r="9525" b="0"/>
+            <wp:docPr id="13" name="Picture 13"/>
+            <wp:cNvGraphicFramePr>
+              <a:graphicFrameLocks xmlns:a="http://schemas.openxmlformats.org/drawingml/2006/main" noChangeAspect="1"/>
+            </wp:cNvGraphicFramePr>
+            <a:graphic xmlns:a="http://schemas.openxmlformats.org/drawingml/2006/main">
+              <a:graphicData uri="http://schemas.openxmlformats.org/drawingml/2006/picture">
+                <pic:pic xmlns:pic="http://schemas.openxmlformats.org/drawingml/2006/picture">
+                  <pic:nvPicPr>
+                    <pic:cNvPr id="1" name=""/>
+                    <pic:cNvPicPr/>
+                  </pic:nvPicPr>
+                  <pic:blipFill>
+                    <a:blip r:embed="rId25"/>
+                    <a:stretch>
+                      <a:fillRect/>
+                    </a:stretch>
+                  </pic:blipFill>
+                  <pic:spPr>
+                    <a:xfrm>
+                      <a:off x="0" y="0"/>
+                      <a:ext cx="5019675" cy="4464050"/>
+                    </a:xfrm>
+                    <a:prstGeom prst="rect">
+                      <a:avLst/>
+                    </a:prstGeom>
+                  </pic:spPr>
+                </pic:pic>
+              </a:graphicData>
+            </a:graphic>
+          </wp:inline>
+        </w:drawing>
+      </w:r>
+    </w:p>
+    <w:p>
+      <w:pPr>
+        <w:spacing w:after="200" w:line="276" w:lineRule="auto"/>
+        <w:ind w:left="720"/>
+        <w:jc w:val="center"/>
+        <w:rPr>
+          <w:rFonts w:ascii="Times New Roman" w:hAnsi="Times New Roman" w:cs="Times New Roman"/>
+          <w:sz w:val="24"/>
+          <w:szCs w:val="24"/>
+        </w:rPr>
+      </w:pPr>
+      <w:r>
+        <w:rPr>
+          <w:rFonts w:ascii="Times New Roman" w:hAnsi="Times New Roman" w:cs="Times New Roman"/>
+          <w:sz w:val="24"/>
+          <w:szCs w:val="24"/>
+        </w:rPr>
+        <w:t xml:space="preserve">5.2 Refactoring of </w:t>
+      </w:r>
+      <w:r>
+        <w:rPr>
+          <w:rFonts w:ascii="Times New Roman" w:hAnsi="Times New Roman" w:cs="Times New Roman"/>
+          <w:i/>
+          <w:sz w:val="24"/>
+          <w:szCs w:val="24"/>
+        </w:rPr>
+        <w:t xml:space="preserve">AssignCountries </w:t>
+      </w:r>
+      <w:r>
+        <w:rPr>
+          <w:rFonts w:ascii="Times New Roman" w:hAnsi="Times New Roman" w:cs="Times New Roman"/>
+          <w:sz w:val="24"/>
+          <w:szCs w:val="24"/>
+        </w:rPr>
+        <w:t>class</w:t>
+      </w:r>
+    </w:p>
+    <w:p>
+      <w:pPr>
+        <w:spacing w:after="200" w:line="276" w:lineRule="auto"/>
+        <w:ind w:left="720"/>
+        <w:jc w:val="center"/>
+        <w:rPr>
+          <w:rFonts w:ascii="Times New Roman" w:hAnsi="Times New Roman" w:cs="Times New Roman"/>
+          <w:sz w:val="24"/>
+          <w:szCs w:val="24"/>
+        </w:rPr>
+      </w:pPr>
+      <w:r>
+        <w:rPr>
+          <w:noProof/>
+          <w:lang w:eastAsia="en-IN"/>
+        </w:rPr>
+        <w:lastRenderedPageBreak/>
+        <w:drawing>
+          <wp:inline distT="0" distB="0" distL="0" distR="0" wp14:anchorId="1F9D23C7" wp14:editId="3C204674">
+            <wp:extent cx="4926330" cy="4505325"/>
+            <wp:effectExtent l="0" t="0" r="7620" b="9525"/>
+            <wp:docPr id="12" name="Picture 12"/>
+            <wp:cNvGraphicFramePr>
+              <a:graphicFrameLocks xmlns:a="http://schemas.openxmlformats.org/drawingml/2006/main" noChangeAspect="1"/>
+            </wp:cNvGraphicFramePr>
+            <a:graphic xmlns:a="http://schemas.openxmlformats.org/drawingml/2006/main">
+              <a:graphicData uri="http://schemas.openxmlformats.org/drawingml/2006/picture">
+                <pic:pic xmlns:pic="http://schemas.openxmlformats.org/drawingml/2006/picture">
+                  <pic:nvPicPr>
+                    <pic:cNvPr id="1" name=""/>
+                    <pic:cNvPicPr/>
+                  </pic:nvPicPr>
+                  <pic:blipFill>
+                    <a:blip r:embed="rId26"/>
+                    <a:stretch>
+                      <a:fillRect/>
+                    </a:stretch>
+                  </pic:blipFill>
+                  <pic:spPr>
+                    <a:xfrm>
+                      <a:off x="0" y="0"/>
                       <a:ext cx="4930879" cy="4509485"/>
                     </a:xfrm>
                     <a:prstGeom prst="rect">
@@ -4487,8 +4662,8 @@
       </w:pPr>
     </w:p>
     <w:sectPr>
-      <w:headerReference w:type="default" r:id="rId25"/>
-      <w:footerReference w:type="default" r:id="rId26"/>
+      <w:headerReference w:type="default" r:id="rId27"/>
+      <w:footerReference w:type="default" r:id="rId28"/>
       <w:pgSz w:w="11906" w:h="16838"/>
       <w:pgMar w:top="1440" w:right="1440" w:bottom="1440" w:left="1440" w:header="708" w:footer="708" w:gutter="0"/>
       <w:cols w:space="708"/>
@@ -4561,7 +4736,7 @@
           <w:rPr>
             <w:noProof/>
           </w:rPr>
-          <w:t>9</w:t>
+          <w:t>11</w:t>
         </w:r>
         <w:r>
           <w:rPr>
@@ -7906,7 +8081,7 @@
 </file>
 
 <file path=customXml/itemProps1.xml><?xml version="1.0" encoding="utf-8"?>
-<ds:datastoreItem xmlns:ds="http://schemas.openxmlformats.org/officeDocument/2006/customXml" ds:itemID="{B8526000-952A-4EB6-A234-9B8673C58BE0}">
+<ds:datastoreItem xmlns:ds="http://schemas.openxmlformats.org/officeDocument/2006/customXml" ds:itemID="{D5336ED3-B7A0-474D-A459-E98BB6907246}">
   <ds:schemaRefs>
     <ds:schemaRef ds:uri="http://schemas.openxmlformats.org/officeDocument/2006/bibliography"/>
   </ds:schemaRefs>

</xml_diff>

<commit_message>
Refactoring of Diplomacy class documented
</commit_message>
<xml_diff>
--- a/Team19_Build_2_document.docx
+++ b/Team19_Build_2_document.docx
@@ -80,7 +80,27 @@
           <w:szCs w:val="28"/>
           <w:lang w:val="en-US"/>
         </w:rPr>
-        <w:t>Build 1 Architecture</w:t>
+        <w:t xml:space="preserve">Build </w:t>
+      </w:r>
+      <w:proofErr w:type="gramStart"/>
+      <w:r>
+        <w:rPr>
+          <w:rFonts w:ascii="Times New Roman" w:hAnsi="Times New Roman" w:cs="Times New Roman"/>
+          <w:sz w:val="28"/>
+          <w:szCs w:val="28"/>
+          <w:lang w:val="en-US"/>
+        </w:rPr>
+        <w:t>1</w:t>
+      </w:r>
+      <w:proofErr w:type="gramEnd"/>
+      <w:r>
+        <w:rPr>
+          <w:rFonts w:ascii="Times New Roman" w:hAnsi="Times New Roman" w:cs="Times New Roman"/>
+          <w:sz w:val="28"/>
+          <w:szCs w:val="28"/>
+          <w:lang w:val="en-US"/>
+        </w:rPr>
+        <w:t xml:space="preserve"> Architecture</w:t>
       </w:r>
     </w:p>
     <w:p>
@@ -668,7 +688,27 @@
           <w:szCs w:val="24"/>
           <w:lang w:val="en-US"/>
         </w:rPr>
-        <w:t>Here context class is GameEngine class.</w:t>
+        <w:t xml:space="preserve">Here context class is </w:t>
+      </w:r>
+      <w:proofErr w:type="spellStart"/>
+      <w:r>
+        <w:rPr>
+          <w:rFonts w:ascii="Times New Roman" w:hAnsi="Times New Roman" w:cs="Times New Roman"/>
+          <w:sz w:val="24"/>
+          <w:szCs w:val="24"/>
+          <w:lang w:val="en-US"/>
+        </w:rPr>
+        <w:t>GameEngine</w:t>
+      </w:r>
+      <w:proofErr w:type="spellEnd"/>
+      <w:r>
+        <w:rPr>
+          <w:rFonts w:ascii="Times New Roman" w:hAnsi="Times New Roman" w:cs="Times New Roman"/>
+          <w:sz w:val="24"/>
+          <w:szCs w:val="24"/>
+          <w:lang w:val="en-US"/>
+        </w:rPr>
+        <w:t xml:space="preserve"> class.</w:t>
       </w:r>
     </w:p>
     <w:p>
@@ -727,7 +767,27 @@
           <w:szCs w:val="24"/>
           <w:lang w:val="en-US"/>
         </w:rPr>
-        <w:t>divide our existing MapEdit and Game classes into different phases.</w:t>
+        <w:t xml:space="preserve">divide our existing </w:t>
+      </w:r>
+      <w:proofErr w:type="spellStart"/>
+      <w:r>
+        <w:rPr>
+          <w:rFonts w:ascii="Times New Roman" w:hAnsi="Times New Roman" w:cs="Times New Roman"/>
+          <w:sz w:val="24"/>
+          <w:szCs w:val="24"/>
+          <w:lang w:val="en-US"/>
+        </w:rPr>
+        <w:t>MapEdit</w:t>
+      </w:r>
+      <w:proofErr w:type="spellEnd"/>
+      <w:r>
+        <w:rPr>
+          <w:rFonts w:ascii="Times New Roman" w:hAnsi="Times New Roman" w:cs="Times New Roman"/>
+          <w:sz w:val="24"/>
+          <w:szCs w:val="24"/>
+          <w:lang w:val="en-US"/>
+        </w:rPr>
+        <w:t xml:space="preserve"> and Game classes into different phases.</w:t>
       </w:r>
     </w:p>
     <w:p>
@@ -745,14 +805,25 @@
           <w:lang w:val="en-US"/>
         </w:rPr>
       </w:pPr>
-      <w:r>
-        <w:rPr>
-          <w:rFonts w:ascii="Times New Roman" w:hAnsi="Times New Roman" w:cs="Times New Roman"/>
-          <w:sz w:val="24"/>
-          <w:szCs w:val="24"/>
-          <w:lang w:val="en-US"/>
-        </w:rPr>
-        <w:t>MapEdit class further divided into below phases</w:t>
+      <w:proofErr w:type="spellStart"/>
+      <w:r>
+        <w:rPr>
+          <w:rFonts w:ascii="Times New Roman" w:hAnsi="Times New Roman" w:cs="Times New Roman"/>
+          <w:sz w:val="24"/>
+          <w:szCs w:val="24"/>
+          <w:lang w:val="en-US"/>
+        </w:rPr>
+        <w:t>MapEdit</w:t>
+      </w:r>
+      <w:proofErr w:type="spellEnd"/>
+      <w:r>
+        <w:rPr>
+          <w:rFonts w:ascii="Times New Roman" w:hAnsi="Times New Roman" w:cs="Times New Roman"/>
+          <w:sz w:val="24"/>
+          <w:szCs w:val="24"/>
+          <w:lang w:val="en-US"/>
+        </w:rPr>
+        <w:t xml:space="preserve"> class further divided into below phases</w:t>
       </w:r>
     </w:p>
     <w:p>
@@ -770,6 +841,7 @@
           <w:lang w:val="en-US"/>
         </w:rPr>
       </w:pPr>
+      <w:proofErr w:type="spellStart"/>
       <w:r>
         <w:rPr>
           <w:rFonts w:ascii="Times New Roman" w:hAnsi="Times New Roman" w:cs="Times New Roman"/>
@@ -779,6 +851,7 @@
         </w:rPr>
         <w:t>PreMapLoad</w:t>
       </w:r>
+      <w:proofErr w:type="spellEnd"/>
     </w:p>
     <w:p>
       <w:pPr>
@@ -795,6 +868,7 @@
           <w:lang w:val="en-US"/>
         </w:rPr>
       </w:pPr>
+      <w:proofErr w:type="spellStart"/>
       <w:r>
         <w:rPr>
           <w:rFonts w:ascii="Times New Roman" w:hAnsi="Times New Roman" w:cs="Times New Roman"/>
@@ -804,6 +878,7 @@
         </w:rPr>
         <w:t>PostMapLoad</w:t>
       </w:r>
+      <w:proofErr w:type="spellEnd"/>
     </w:p>
     <w:p>
       <w:pPr>
@@ -845,6 +920,7 @@
           <w:lang w:val="en-US"/>
         </w:rPr>
       </w:pPr>
+      <w:proofErr w:type="spellStart"/>
       <w:r>
         <w:rPr>
           <w:rFonts w:ascii="Times New Roman" w:hAnsi="Times New Roman" w:cs="Times New Roman"/>
@@ -854,6 +930,7 @@
         </w:rPr>
         <w:t>StartUp</w:t>
       </w:r>
+      <w:proofErr w:type="spellEnd"/>
     </w:p>
     <w:p>
       <w:pPr>
@@ -870,6 +947,7 @@
           <w:lang w:val="en-US"/>
         </w:rPr>
       </w:pPr>
+      <w:proofErr w:type="spellStart"/>
       <w:r>
         <w:rPr>
           <w:rFonts w:ascii="Times New Roman" w:hAnsi="Times New Roman" w:cs="Times New Roman"/>
@@ -879,6 +957,7 @@
         </w:rPr>
         <w:t>IssueOrder</w:t>
       </w:r>
+      <w:proofErr w:type="spellEnd"/>
     </w:p>
     <w:p>
       <w:pPr>
@@ -895,6 +974,7 @@
           <w:lang w:val="en-US"/>
         </w:rPr>
       </w:pPr>
+      <w:proofErr w:type="spellStart"/>
       <w:r>
         <w:rPr>
           <w:rFonts w:ascii="Times New Roman" w:hAnsi="Times New Roman" w:cs="Times New Roman"/>
@@ -904,6 +984,7 @@
         </w:rPr>
         <w:t>ExecuteOrder</w:t>
       </w:r>
+      <w:proofErr w:type="spellEnd"/>
     </w:p>
     <w:p>
       <w:pPr>
@@ -1151,7 +1232,27 @@
           <w:szCs w:val="24"/>
           <w:lang w:val="en-US"/>
         </w:rPr>
-        <w:t>Here client is GameEngine class.</w:t>
+        <w:t xml:space="preserve">Here client is </w:t>
+      </w:r>
+      <w:proofErr w:type="spellStart"/>
+      <w:r>
+        <w:rPr>
+          <w:rFonts w:ascii="Times New Roman" w:hAnsi="Times New Roman" w:cs="Times New Roman"/>
+          <w:sz w:val="24"/>
+          <w:szCs w:val="24"/>
+          <w:lang w:val="en-US"/>
+        </w:rPr>
+        <w:t>GameEngine</w:t>
+      </w:r>
+      <w:proofErr w:type="spellEnd"/>
+      <w:r>
+        <w:rPr>
+          <w:rFonts w:ascii="Times New Roman" w:hAnsi="Times New Roman" w:cs="Times New Roman"/>
+          <w:sz w:val="24"/>
+          <w:szCs w:val="24"/>
+          <w:lang w:val="en-US"/>
+        </w:rPr>
+        <w:t xml:space="preserve"> class.</w:t>
       </w:r>
     </w:p>
     <w:p>
@@ -1429,8 +1530,18 @@
           <w:sz w:val="24"/>
           <w:szCs w:val="24"/>
         </w:rPr>
-        <w:t>The orders are created as the player executes its issue_order</w:t>
-      </w:r>
+        <w:t xml:space="preserve">The orders are created as the player executes its </w:t>
+      </w:r>
+      <w:proofErr w:type="spellStart"/>
+      <w:r>
+        <w:rPr>
+          <w:rFonts w:ascii="Times New Roman" w:hAnsi="Times New Roman" w:cs="Times New Roman"/>
+          <w:sz w:val="24"/>
+          <w:szCs w:val="24"/>
+        </w:rPr>
+        <w:t>issue_order</w:t>
+      </w:r>
+      <w:proofErr w:type="spellEnd"/>
       <w:r>
         <w:rPr>
           <w:rFonts w:ascii="Times New Roman" w:hAnsi="Times New Roman" w:cs="Times New Roman"/>
@@ -1445,8 +1556,36 @@
           <w:sz w:val="24"/>
           <w:szCs w:val="24"/>
         </w:rPr>
-        <w:t>() method, and the orders are executed when the GameEngine gets the Player’s orders from the Players using the next_order</w:t>
-      </w:r>
+        <w:t xml:space="preserve">() method, and the orders are executed when the </w:t>
+      </w:r>
+      <w:proofErr w:type="spellStart"/>
+      <w:r>
+        <w:rPr>
+          <w:rFonts w:ascii="Times New Roman" w:hAnsi="Times New Roman" w:cs="Times New Roman"/>
+          <w:sz w:val="24"/>
+          <w:szCs w:val="24"/>
+        </w:rPr>
+        <w:t>GameEngine</w:t>
+      </w:r>
+      <w:proofErr w:type="spellEnd"/>
+      <w:r>
+        <w:rPr>
+          <w:rFonts w:ascii="Times New Roman" w:hAnsi="Times New Roman" w:cs="Times New Roman"/>
+          <w:sz w:val="24"/>
+          <w:szCs w:val="24"/>
+        </w:rPr>
+        <w:t xml:space="preserve"> gets the Player’s orders from the Players using the </w:t>
+      </w:r>
+      <w:proofErr w:type="spellStart"/>
+      <w:r>
+        <w:rPr>
+          <w:rFonts w:ascii="Times New Roman" w:hAnsi="Times New Roman" w:cs="Times New Roman"/>
+          <w:sz w:val="24"/>
+          <w:szCs w:val="24"/>
+        </w:rPr>
+        <w:t>next_order</w:t>
+      </w:r>
+      <w:proofErr w:type="spellEnd"/>
       <w:r>
         <w:rPr>
           <w:rFonts w:ascii="Times New Roman" w:hAnsi="Times New Roman" w:cs="Times New Roman"/>
@@ -1461,15 +1600,33 @@
           <w:sz w:val="24"/>
           <w:szCs w:val="24"/>
         </w:rPr>
-        <w:t xml:space="preserve">() method, then executes the orders by calling the </w:t>
-      </w:r>
-      <w:r>
-        <w:rPr>
-          <w:rFonts w:ascii="Times New Roman" w:hAnsi="Times New Roman" w:cs="Times New Roman"/>
-          <w:sz w:val="24"/>
-          <w:szCs w:val="24"/>
-        </w:rPr>
-        <w:t>execute (</w:t>
+        <w:t xml:space="preserve">() method, then executes the orders by calling </w:t>
+      </w:r>
+      <w:proofErr w:type="gramStart"/>
+      <w:r>
+        <w:rPr>
+          <w:rFonts w:ascii="Times New Roman" w:hAnsi="Times New Roman" w:cs="Times New Roman"/>
+          <w:sz w:val="24"/>
+          <w:szCs w:val="24"/>
+        </w:rPr>
+        <w:t xml:space="preserve">the </w:t>
+      </w:r>
+      <w:r>
+        <w:rPr>
+          <w:rFonts w:ascii="Times New Roman" w:hAnsi="Times New Roman" w:cs="Times New Roman"/>
+          <w:sz w:val="24"/>
+          <w:szCs w:val="24"/>
+        </w:rPr>
+        <w:t>execute</w:t>
+      </w:r>
+      <w:proofErr w:type="gramEnd"/>
+      <w:r>
+        <w:rPr>
+          <w:rFonts w:ascii="Times New Roman" w:hAnsi="Times New Roman" w:cs="Times New Roman"/>
+          <w:sz w:val="24"/>
+          <w:szCs w:val="24"/>
+        </w:rPr>
+        <w:t xml:space="preserve"> (</w:t>
       </w:r>
       <w:r>
         <w:rPr>
@@ -1587,8 +1744,21 @@
           <w:lang w:val="en-US"/>
         </w:rPr>
         <w:lastRenderedPageBreak/>
-        <w:t>Possible Refactoring Targets :</w:t>
-      </w:r>
+        <w:t xml:space="preserve">Possible Refactoring </w:t>
+      </w:r>
+      <w:proofErr w:type="gramStart"/>
+      <w:r>
+        <w:rPr>
+          <w:rFonts w:ascii="Times New Roman" w:hAnsi="Times New Roman" w:cs="Times New Roman"/>
+          <w:b/>
+          <w:bCs/>
+          <w:sz w:val="32"/>
+          <w:szCs w:val="32"/>
+          <w:lang w:val="en-US"/>
+        </w:rPr>
+        <w:t>Targets :</w:t>
+      </w:r>
+      <w:proofErr w:type="gramEnd"/>
     </w:p>
     <w:p>
       <w:pPr>
@@ -1698,7 +1868,67 @@
           <w:szCs w:val="24"/>
           <w:lang w:val="en-US"/>
         </w:rPr>
-        <w:t xml:space="preserve"> Split EditMap functionality into CreateMap for non-existing map and LoadMap for existing map</w:t>
+        <w:t xml:space="preserve"> Split </w:t>
+      </w:r>
+      <w:proofErr w:type="spellStart"/>
+      <w:r>
+        <w:rPr>
+          <w:rFonts w:ascii="Times New Roman" w:hAnsi="Times New Roman" w:cs="Times New Roman"/>
+          <w:sz w:val="24"/>
+          <w:szCs w:val="24"/>
+          <w:lang w:val="en-US"/>
+        </w:rPr>
+        <w:t>EditMap</w:t>
+      </w:r>
+      <w:proofErr w:type="spellEnd"/>
+      <w:r>
+        <w:rPr>
+          <w:rFonts w:ascii="Times New Roman" w:hAnsi="Times New Roman" w:cs="Times New Roman"/>
+          <w:sz w:val="24"/>
+          <w:szCs w:val="24"/>
+          <w:lang w:val="en-US"/>
+        </w:rPr>
+        <w:t xml:space="preserve"> functionality into </w:t>
+      </w:r>
+      <w:proofErr w:type="spellStart"/>
+      <w:r>
+        <w:rPr>
+          <w:rFonts w:ascii="Times New Roman" w:hAnsi="Times New Roman" w:cs="Times New Roman"/>
+          <w:sz w:val="24"/>
+          <w:szCs w:val="24"/>
+          <w:lang w:val="en-US"/>
+        </w:rPr>
+        <w:t>CreateMap</w:t>
+      </w:r>
+      <w:proofErr w:type="spellEnd"/>
+      <w:r>
+        <w:rPr>
+          <w:rFonts w:ascii="Times New Roman" w:hAnsi="Times New Roman" w:cs="Times New Roman"/>
+          <w:sz w:val="24"/>
+          <w:szCs w:val="24"/>
+          <w:lang w:val="en-US"/>
+        </w:rPr>
+        <w:t xml:space="preserve"> for non-existing map and </w:t>
+      </w:r>
+      <w:proofErr w:type="spellStart"/>
+      <w:r>
+        <w:rPr>
+          <w:rFonts w:ascii="Times New Roman" w:hAnsi="Times New Roman" w:cs="Times New Roman"/>
+          <w:sz w:val="24"/>
+          <w:szCs w:val="24"/>
+          <w:lang w:val="en-US"/>
+        </w:rPr>
+        <w:t>LoadMap</w:t>
+      </w:r>
+      <w:proofErr w:type="spellEnd"/>
+      <w:r>
+        <w:rPr>
+          <w:rFonts w:ascii="Times New Roman" w:hAnsi="Times New Roman" w:cs="Times New Roman"/>
+          <w:sz w:val="24"/>
+          <w:szCs w:val="24"/>
+          <w:lang w:val="en-US"/>
+        </w:rPr>
+        <w:t xml:space="preserve"> for existing map</w:t>
       </w:r>
     </w:p>
     <w:p>
@@ -1728,7 +1958,87 @@
           <w:szCs w:val="24"/>
           <w:lang w:val="en-US"/>
         </w:rPr>
-        <w:t xml:space="preserve"> Merge MapEngine And GameEngine into one GameEngine class that handles entire control of the Game.</w:t>
+        <w:t xml:space="preserve"> Merge </w:t>
+      </w:r>
+      <w:proofErr w:type="spellStart"/>
+      <w:r>
+        <w:rPr>
+          <w:rFonts w:ascii="Times New Roman" w:hAnsi="Times New Roman" w:cs="Times New Roman"/>
+          <w:sz w:val="24"/>
+          <w:szCs w:val="24"/>
+          <w:lang w:val="en-US"/>
+        </w:rPr>
+        <w:t>MapEngine</w:t>
+      </w:r>
+      <w:proofErr w:type="spellEnd"/>
+      <w:r>
+        <w:rPr>
+          <w:rFonts w:ascii="Times New Roman" w:hAnsi="Times New Roman" w:cs="Times New Roman"/>
+          <w:sz w:val="24"/>
+          <w:szCs w:val="24"/>
+          <w:lang w:val="en-US"/>
+        </w:rPr>
+        <w:t xml:space="preserve"> </w:t>
+      </w:r>
+      <w:proofErr w:type="gramStart"/>
+      <w:r>
+        <w:rPr>
+          <w:rFonts w:ascii="Times New Roman" w:hAnsi="Times New Roman" w:cs="Times New Roman"/>
+          <w:sz w:val="24"/>
+          <w:szCs w:val="24"/>
+          <w:lang w:val="en-US"/>
+        </w:rPr>
+        <w:t>And</w:t>
+      </w:r>
+      <w:proofErr w:type="gramEnd"/>
+      <w:r>
+        <w:rPr>
+          <w:rFonts w:ascii="Times New Roman" w:hAnsi="Times New Roman" w:cs="Times New Roman"/>
+          <w:sz w:val="24"/>
+          <w:szCs w:val="24"/>
+          <w:lang w:val="en-US"/>
+        </w:rPr>
+        <w:t xml:space="preserve"> </w:t>
+      </w:r>
+      <w:proofErr w:type="spellStart"/>
+      <w:r>
+        <w:rPr>
+          <w:rFonts w:ascii="Times New Roman" w:hAnsi="Times New Roman" w:cs="Times New Roman"/>
+          <w:sz w:val="24"/>
+          <w:szCs w:val="24"/>
+          <w:lang w:val="en-US"/>
+        </w:rPr>
+        <w:t>GameEngine</w:t>
+      </w:r>
+      <w:proofErr w:type="spellEnd"/>
+      <w:r>
+        <w:rPr>
+          <w:rFonts w:ascii="Times New Roman" w:hAnsi="Times New Roman" w:cs="Times New Roman"/>
+          <w:sz w:val="24"/>
+          <w:szCs w:val="24"/>
+          <w:lang w:val="en-US"/>
+        </w:rPr>
+        <w:t xml:space="preserve"> into one </w:t>
+      </w:r>
+      <w:proofErr w:type="spellStart"/>
+      <w:r>
+        <w:rPr>
+          <w:rFonts w:ascii="Times New Roman" w:hAnsi="Times New Roman" w:cs="Times New Roman"/>
+          <w:sz w:val="24"/>
+          <w:szCs w:val="24"/>
+          <w:lang w:val="en-US"/>
+        </w:rPr>
+        <w:t>GameEngine</w:t>
+      </w:r>
+      <w:proofErr w:type="spellEnd"/>
+      <w:r>
+        <w:rPr>
+          <w:rFonts w:ascii="Times New Roman" w:hAnsi="Times New Roman" w:cs="Times New Roman"/>
+          <w:sz w:val="24"/>
+          <w:szCs w:val="24"/>
+          <w:lang w:val="en-US"/>
+        </w:rPr>
+        <w:t xml:space="preserve"> class that handles entire control of the Game.</w:t>
       </w:r>
     </w:p>
     <w:p>
@@ -1758,7 +2068,27 @@
           <w:szCs w:val="24"/>
           <w:lang w:val="en-US"/>
         </w:rPr>
-        <w:t xml:space="preserve"> Move all functions related to Game in GameUtils package.</w:t>
+        <w:t xml:space="preserve"> Move all functions related to Game in </w:t>
+      </w:r>
+      <w:proofErr w:type="spellStart"/>
+      <w:r>
+        <w:rPr>
+          <w:rFonts w:ascii="Times New Roman" w:hAnsi="Times New Roman" w:cs="Times New Roman"/>
+          <w:sz w:val="24"/>
+          <w:szCs w:val="24"/>
+          <w:lang w:val="en-US"/>
+        </w:rPr>
+        <w:t>GameUtils</w:t>
+      </w:r>
+      <w:proofErr w:type="spellEnd"/>
+      <w:r>
+        <w:rPr>
+          <w:rFonts w:ascii="Times New Roman" w:hAnsi="Times New Roman" w:cs="Times New Roman"/>
+          <w:sz w:val="24"/>
+          <w:szCs w:val="24"/>
+          <w:lang w:val="en-US"/>
+        </w:rPr>
+        <w:t xml:space="preserve"> package.</w:t>
       </w:r>
     </w:p>
     <w:p>
@@ -1788,7 +2118,47 @@
           <w:szCs w:val="24"/>
           <w:lang w:val="en-US"/>
         </w:rPr>
-        <w:t xml:space="preserve"> Remove ContinentID from Country Class since BelongsToContinent is already </w:t>
+        <w:t xml:space="preserve"> Remove </w:t>
+      </w:r>
+      <w:proofErr w:type="spellStart"/>
+      <w:r>
+        <w:rPr>
+          <w:rFonts w:ascii="Times New Roman" w:hAnsi="Times New Roman" w:cs="Times New Roman"/>
+          <w:sz w:val="24"/>
+          <w:szCs w:val="24"/>
+          <w:lang w:val="en-US"/>
+        </w:rPr>
+        <w:t>ContinentID</w:t>
+      </w:r>
+      <w:proofErr w:type="spellEnd"/>
+      <w:r>
+        <w:rPr>
+          <w:rFonts w:ascii="Times New Roman" w:hAnsi="Times New Roman" w:cs="Times New Roman"/>
+          <w:sz w:val="24"/>
+          <w:szCs w:val="24"/>
+          <w:lang w:val="en-US"/>
+        </w:rPr>
+        <w:t xml:space="preserve"> from Country Class since </w:t>
+      </w:r>
+      <w:proofErr w:type="spellStart"/>
+      <w:r>
+        <w:rPr>
+          <w:rFonts w:ascii="Times New Roman" w:hAnsi="Times New Roman" w:cs="Times New Roman"/>
+          <w:sz w:val="24"/>
+          <w:szCs w:val="24"/>
+          <w:lang w:val="en-US"/>
+        </w:rPr>
+        <w:t>BelongsToContinent</w:t>
+      </w:r>
+      <w:proofErr w:type="spellEnd"/>
+      <w:r>
+        <w:rPr>
+          <w:rFonts w:ascii="Times New Roman" w:hAnsi="Times New Roman" w:cs="Times New Roman"/>
+          <w:sz w:val="24"/>
+          <w:szCs w:val="24"/>
+          <w:lang w:val="en-US"/>
+        </w:rPr>
+        <w:t xml:space="preserve"> is already </w:t>
       </w:r>
       <w:r>
         <w:rPr>
@@ -1827,7 +2197,27 @@
           <w:szCs w:val="24"/>
           <w:lang w:val="en-US"/>
         </w:rPr>
-        <w:t xml:space="preserve"> Remove getPlayerFromPlayerID since it </w:t>
+        <w:t xml:space="preserve"> Remove </w:t>
+      </w:r>
+      <w:proofErr w:type="spellStart"/>
+      <w:r>
+        <w:rPr>
+          <w:rFonts w:ascii="Times New Roman" w:hAnsi="Times New Roman" w:cs="Times New Roman"/>
+          <w:sz w:val="24"/>
+          <w:szCs w:val="24"/>
+          <w:lang w:val="en-US"/>
+        </w:rPr>
+        <w:t>getPlayerFromPlayerID</w:t>
+      </w:r>
+      <w:proofErr w:type="spellEnd"/>
+      <w:r>
+        <w:rPr>
+          <w:rFonts w:ascii="Times New Roman" w:hAnsi="Times New Roman" w:cs="Times New Roman"/>
+          <w:sz w:val="24"/>
+          <w:szCs w:val="24"/>
+          <w:lang w:val="en-US"/>
+        </w:rPr>
+        <w:t xml:space="preserve"> since it </w:t>
       </w:r>
       <w:r>
         <w:rPr>
@@ -1902,26 +2292,59 @@
           <w:szCs w:val="24"/>
           <w:lang w:val="en-US"/>
         </w:rPr>
-        <w:t xml:space="preserve"> getCountryFromCountryName</w:t>
-      </w:r>
-      <w:r>
-        <w:rPr>
-          <w:rFonts w:ascii="Times New Roman" w:hAnsi="Times New Roman" w:cs="Times New Roman"/>
-          <w:sz w:val="24"/>
-          <w:szCs w:val="24"/>
-          <w:lang w:val="en-US"/>
-        </w:rPr>
-        <w:t>()</w:t>
-      </w:r>
-      <w:r>
-        <w:rPr>
-          <w:rFonts w:ascii="Times New Roman" w:hAnsi="Times New Roman" w:cs="Times New Roman"/>
-          <w:sz w:val="24"/>
-          <w:szCs w:val="24"/>
-          <w:lang w:val="en-US"/>
-        </w:rPr>
-        <w:t xml:space="preserve"> to getCountry</w:t>
-      </w:r>
+        <w:t xml:space="preserve"> </w:t>
+      </w:r>
+      <w:proofErr w:type="spellStart"/>
+      <w:proofErr w:type="gramStart"/>
+      <w:r>
+        <w:rPr>
+          <w:rFonts w:ascii="Times New Roman" w:hAnsi="Times New Roman" w:cs="Times New Roman"/>
+          <w:sz w:val="24"/>
+          <w:szCs w:val="24"/>
+          <w:lang w:val="en-US"/>
+        </w:rPr>
+        <w:t>getCountryFromCountryName</w:t>
+      </w:r>
+      <w:proofErr w:type="spellEnd"/>
+      <w:r>
+        <w:rPr>
+          <w:rFonts w:ascii="Times New Roman" w:hAnsi="Times New Roman" w:cs="Times New Roman"/>
+          <w:sz w:val="24"/>
+          <w:szCs w:val="24"/>
+          <w:lang w:val="en-US"/>
+        </w:rPr>
+        <w:t>(</w:t>
+      </w:r>
+      <w:proofErr w:type="gramEnd"/>
+      <w:r>
+        <w:rPr>
+          <w:rFonts w:ascii="Times New Roman" w:hAnsi="Times New Roman" w:cs="Times New Roman"/>
+          <w:sz w:val="24"/>
+          <w:szCs w:val="24"/>
+          <w:lang w:val="en-US"/>
+        </w:rPr>
+        <w:t>)</w:t>
+      </w:r>
+      <w:r>
+        <w:rPr>
+          <w:rFonts w:ascii="Times New Roman" w:hAnsi="Times New Roman" w:cs="Times New Roman"/>
+          <w:sz w:val="24"/>
+          <w:szCs w:val="24"/>
+          <w:lang w:val="en-US"/>
+        </w:rPr>
+        <w:t xml:space="preserve"> to </w:t>
+      </w:r>
+      <w:proofErr w:type="spellStart"/>
+      <w:r>
+        <w:rPr>
+          <w:rFonts w:ascii="Times New Roman" w:hAnsi="Times New Roman" w:cs="Times New Roman"/>
+          <w:sz w:val="24"/>
+          <w:szCs w:val="24"/>
+          <w:lang w:val="en-US"/>
+        </w:rPr>
+        <w:t>getCountry</w:t>
+      </w:r>
+      <w:proofErr w:type="spellEnd"/>
       <w:r>
         <w:rPr>
           <w:rFonts w:ascii="Times New Roman" w:hAnsi="Times New Roman" w:cs="Times New Roman"/>
@@ -1959,7 +2382,58 @@
           <w:szCs w:val="24"/>
           <w:lang w:val="en-US"/>
         </w:rPr>
-        <w:t xml:space="preserve"> Rename getContinentFromContinentName() to getContinent(). [Continent.java]</w:t>
+        <w:t xml:space="preserve"> Rename </w:t>
+      </w:r>
+      <w:proofErr w:type="spellStart"/>
+      <w:proofErr w:type="gramStart"/>
+      <w:r>
+        <w:rPr>
+          <w:rFonts w:ascii="Times New Roman" w:hAnsi="Times New Roman" w:cs="Times New Roman"/>
+          <w:sz w:val="24"/>
+          <w:szCs w:val="24"/>
+          <w:lang w:val="en-US"/>
+        </w:rPr>
+        <w:t>getContinentFromContinentName</w:t>
+      </w:r>
+      <w:proofErr w:type="spellEnd"/>
+      <w:r>
+        <w:rPr>
+          <w:rFonts w:ascii="Times New Roman" w:hAnsi="Times New Roman" w:cs="Times New Roman"/>
+          <w:sz w:val="24"/>
+          <w:szCs w:val="24"/>
+          <w:lang w:val="en-US"/>
+        </w:rPr>
+        <w:t>(</w:t>
+      </w:r>
+      <w:proofErr w:type="gramEnd"/>
+      <w:r>
+        <w:rPr>
+          <w:rFonts w:ascii="Times New Roman" w:hAnsi="Times New Roman" w:cs="Times New Roman"/>
+          <w:sz w:val="24"/>
+          <w:szCs w:val="24"/>
+          <w:lang w:val="en-US"/>
+        </w:rPr>
+        <w:t xml:space="preserve">) to </w:t>
+      </w:r>
+      <w:proofErr w:type="spellStart"/>
+      <w:r>
+        <w:rPr>
+          <w:rFonts w:ascii="Times New Roman" w:hAnsi="Times New Roman" w:cs="Times New Roman"/>
+          <w:sz w:val="24"/>
+          <w:szCs w:val="24"/>
+          <w:lang w:val="en-US"/>
+        </w:rPr>
+        <w:t>getContinent</w:t>
+      </w:r>
+      <w:proofErr w:type="spellEnd"/>
+      <w:r>
+        <w:rPr>
+          <w:rFonts w:ascii="Times New Roman" w:hAnsi="Times New Roman" w:cs="Times New Roman"/>
+          <w:sz w:val="24"/>
+          <w:szCs w:val="24"/>
+          <w:lang w:val="en-US"/>
+        </w:rPr>
+        <w:t>(). [Continent.java]</w:t>
       </w:r>
     </w:p>
     <w:p>
@@ -1989,7 +2463,58 @@
           <w:szCs w:val="24"/>
           <w:lang w:val="en-US"/>
         </w:rPr>
-        <w:t xml:space="preserve"> Merge displayEditorMap() and displayGameMap() into one. [ShowMap.java]</w:t>
+        <w:t xml:space="preserve"> Merge </w:t>
+      </w:r>
+      <w:proofErr w:type="spellStart"/>
+      <w:proofErr w:type="gramStart"/>
+      <w:r>
+        <w:rPr>
+          <w:rFonts w:ascii="Times New Roman" w:hAnsi="Times New Roman" w:cs="Times New Roman"/>
+          <w:sz w:val="24"/>
+          <w:szCs w:val="24"/>
+          <w:lang w:val="en-US"/>
+        </w:rPr>
+        <w:t>displayEditorMap</w:t>
+      </w:r>
+      <w:proofErr w:type="spellEnd"/>
+      <w:r>
+        <w:rPr>
+          <w:rFonts w:ascii="Times New Roman" w:hAnsi="Times New Roman" w:cs="Times New Roman"/>
+          <w:sz w:val="24"/>
+          <w:szCs w:val="24"/>
+          <w:lang w:val="en-US"/>
+        </w:rPr>
+        <w:t>(</w:t>
+      </w:r>
+      <w:proofErr w:type="gramEnd"/>
+      <w:r>
+        <w:rPr>
+          <w:rFonts w:ascii="Times New Roman" w:hAnsi="Times New Roman" w:cs="Times New Roman"/>
+          <w:sz w:val="24"/>
+          <w:szCs w:val="24"/>
+          <w:lang w:val="en-US"/>
+        </w:rPr>
+        <w:t xml:space="preserve">) and </w:t>
+      </w:r>
+      <w:proofErr w:type="spellStart"/>
+      <w:r>
+        <w:rPr>
+          <w:rFonts w:ascii="Times New Roman" w:hAnsi="Times New Roman" w:cs="Times New Roman"/>
+          <w:sz w:val="24"/>
+          <w:szCs w:val="24"/>
+          <w:lang w:val="en-US"/>
+        </w:rPr>
+        <w:t>displayGameMap</w:t>
+      </w:r>
+      <w:proofErr w:type="spellEnd"/>
+      <w:r>
+        <w:rPr>
+          <w:rFonts w:ascii="Times New Roman" w:hAnsi="Times New Roman" w:cs="Times New Roman"/>
+          <w:sz w:val="24"/>
+          <w:szCs w:val="24"/>
+          <w:lang w:val="en-US"/>
+        </w:rPr>
+        <w:t>() into one. [ShowMap.java]</w:t>
       </w:r>
     </w:p>
     <w:p>
@@ -2019,7 +2544,27 @@
           <w:szCs w:val="24"/>
           <w:lang w:val="en-US"/>
         </w:rPr>
-        <w:t xml:space="preserve"> Rename d_PlayerList to Players to store all the players of the game. [Main.java]</w:t>
+        <w:t xml:space="preserve"> Rename </w:t>
+      </w:r>
+      <w:proofErr w:type="spellStart"/>
+      <w:r>
+        <w:rPr>
+          <w:rFonts w:ascii="Times New Roman" w:hAnsi="Times New Roman" w:cs="Times New Roman"/>
+          <w:sz w:val="24"/>
+          <w:szCs w:val="24"/>
+          <w:lang w:val="en-US"/>
+        </w:rPr>
+        <w:t>d_PlayerList</w:t>
+      </w:r>
+      <w:proofErr w:type="spellEnd"/>
+      <w:r>
+        <w:rPr>
+          <w:rFonts w:ascii="Times New Roman" w:hAnsi="Times New Roman" w:cs="Times New Roman"/>
+          <w:sz w:val="24"/>
+          <w:szCs w:val="24"/>
+          <w:lang w:val="en-US"/>
+        </w:rPr>
+        <w:t xml:space="preserve"> to Players to store all the players of the game. [Main.java]</w:t>
       </w:r>
     </w:p>
     <w:p>
@@ -2051,6 +2596,8 @@
         </w:rPr>
         <w:t xml:space="preserve"> Rename </w:t>
       </w:r>
+      <w:proofErr w:type="spellStart"/>
+      <w:proofErr w:type="gramStart"/>
       <w:r>
         <w:rPr>
           <w:rFonts w:ascii="Times New Roman" w:hAnsi="Times New Roman" w:cs="Times New Roman"/>
@@ -2060,14 +2607,45 @@
         </w:rPr>
         <w:t>removeContinentFromContinentList</w:t>
       </w:r>
-      <w:r>
-        <w:rPr>
-          <w:rFonts w:ascii="Times New Roman" w:hAnsi="Times New Roman" w:cs="Times New Roman"/>
-          <w:sz w:val="24"/>
-          <w:szCs w:val="24"/>
-          <w:lang w:val="en-US"/>
-        </w:rPr>
-        <w:t>() to removeContinent(). [Map.java]</w:t>
+      <w:proofErr w:type="spellEnd"/>
+      <w:r>
+        <w:rPr>
+          <w:rFonts w:ascii="Times New Roman" w:hAnsi="Times New Roman" w:cs="Times New Roman"/>
+          <w:sz w:val="24"/>
+          <w:szCs w:val="24"/>
+          <w:lang w:val="en-US"/>
+        </w:rPr>
+        <w:t>(</w:t>
+      </w:r>
+      <w:proofErr w:type="gramEnd"/>
+      <w:r>
+        <w:rPr>
+          <w:rFonts w:ascii="Times New Roman" w:hAnsi="Times New Roman" w:cs="Times New Roman"/>
+          <w:sz w:val="24"/>
+          <w:szCs w:val="24"/>
+          <w:lang w:val="en-US"/>
+        </w:rPr>
+        <w:t xml:space="preserve">) to </w:t>
+      </w:r>
+      <w:proofErr w:type="spellStart"/>
+      <w:r>
+        <w:rPr>
+          <w:rFonts w:ascii="Times New Roman" w:hAnsi="Times New Roman" w:cs="Times New Roman"/>
+          <w:sz w:val="24"/>
+          <w:szCs w:val="24"/>
+          <w:lang w:val="en-US"/>
+        </w:rPr>
+        <w:t>removeContinent</w:t>
+      </w:r>
+      <w:proofErr w:type="spellEnd"/>
+      <w:r>
+        <w:rPr>
+          <w:rFonts w:ascii="Times New Roman" w:hAnsi="Times New Roman" w:cs="Times New Roman"/>
+          <w:sz w:val="24"/>
+          <w:szCs w:val="24"/>
+          <w:lang w:val="en-US"/>
+        </w:rPr>
+        <w:t>(). [Map.java]</w:t>
       </w:r>
     </w:p>
     <w:p>
@@ -2097,7 +2675,58 @@
           <w:szCs w:val="24"/>
           <w:lang w:val="en-US"/>
         </w:rPr>
-        <w:t xml:space="preserve"> Rename addContinentToContinentList() to addContinent(). [Map.java]</w:t>
+        <w:t xml:space="preserve"> Rename </w:t>
+      </w:r>
+      <w:proofErr w:type="spellStart"/>
+      <w:proofErr w:type="gramStart"/>
+      <w:r>
+        <w:rPr>
+          <w:rFonts w:ascii="Times New Roman" w:hAnsi="Times New Roman" w:cs="Times New Roman"/>
+          <w:sz w:val="24"/>
+          <w:szCs w:val="24"/>
+          <w:lang w:val="en-US"/>
+        </w:rPr>
+        <w:t>addContinentToContinentList</w:t>
+      </w:r>
+      <w:proofErr w:type="spellEnd"/>
+      <w:r>
+        <w:rPr>
+          <w:rFonts w:ascii="Times New Roman" w:hAnsi="Times New Roman" w:cs="Times New Roman"/>
+          <w:sz w:val="24"/>
+          <w:szCs w:val="24"/>
+          <w:lang w:val="en-US"/>
+        </w:rPr>
+        <w:t>(</w:t>
+      </w:r>
+      <w:proofErr w:type="gramEnd"/>
+      <w:r>
+        <w:rPr>
+          <w:rFonts w:ascii="Times New Roman" w:hAnsi="Times New Roman" w:cs="Times New Roman"/>
+          <w:sz w:val="24"/>
+          <w:szCs w:val="24"/>
+          <w:lang w:val="en-US"/>
+        </w:rPr>
+        <w:t xml:space="preserve">) to </w:t>
+      </w:r>
+      <w:proofErr w:type="spellStart"/>
+      <w:r>
+        <w:rPr>
+          <w:rFonts w:ascii="Times New Roman" w:hAnsi="Times New Roman" w:cs="Times New Roman"/>
+          <w:sz w:val="24"/>
+          <w:szCs w:val="24"/>
+          <w:lang w:val="en-US"/>
+        </w:rPr>
+        <w:t>addContinent</w:t>
+      </w:r>
+      <w:proofErr w:type="spellEnd"/>
+      <w:r>
+        <w:rPr>
+          <w:rFonts w:ascii="Times New Roman" w:hAnsi="Times New Roman" w:cs="Times New Roman"/>
+          <w:sz w:val="24"/>
+          <w:szCs w:val="24"/>
+          <w:lang w:val="en-US"/>
+        </w:rPr>
+        <w:t>(). [Map.java]</w:t>
       </w:r>
     </w:p>
     <w:p>
@@ -2127,7 +2756,58 @@
           <w:szCs w:val="24"/>
           <w:lang w:val="en-US"/>
         </w:rPr>
-        <w:t xml:space="preserve"> Rename removeCountryFromCountryList() to removeCountry(). [Continent.java]</w:t>
+        <w:t xml:space="preserve"> Rename </w:t>
+      </w:r>
+      <w:proofErr w:type="spellStart"/>
+      <w:proofErr w:type="gramStart"/>
+      <w:r>
+        <w:rPr>
+          <w:rFonts w:ascii="Times New Roman" w:hAnsi="Times New Roman" w:cs="Times New Roman"/>
+          <w:sz w:val="24"/>
+          <w:szCs w:val="24"/>
+          <w:lang w:val="en-US"/>
+        </w:rPr>
+        <w:t>removeCountryFromCountryList</w:t>
+      </w:r>
+      <w:proofErr w:type="spellEnd"/>
+      <w:r>
+        <w:rPr>
+          <w:rFonts w:ascii="Times New Roman" w:hAnsi="Times New Roman" w:cs="Times New Roman"/>
+          <w:sz w:val="24"/>
+          <w:szCs w:val="24"/>
+          <w:lang w:val="en-US"/>
+        </w:rPr>
+        <w:t>(</w:t>
+      </w:r>
+      <w:proofErr w:type="gramEnd"/>
+      <w:r>
+        <w:rPr>
+          <w:rFonts w:ascii="Times New Roman" w:hAnsi="Times New Roman" w:cs="Times New Roman"/>
+          <w:sz w:val="24"/>
+          <w:szCs w:val="24"/>
+          <w:lang w:val="en-US"/>
+        </w:rPr>
+        <w:t xml:space="preserve">) to </w:t>
+      </w:r>
+      <w:proofErr w:type="spellStart"/>
+      <w:r>
+        <w:rPr>
+          <w:rFonts w:ascii="Times New Roman" w:hAnsi="Times New Roman" w:cs="Times New Roman"/>
+          <w:sz w:val="24"/>
+          <w:szCs w:val="24"/>
+          <w:lang w:val="en-US"/>
+        </w:rPr>
+        <w:t>removeCountry</w:t>
+      </w:r>
+      <w:proofErr w:type="spellEnd"/>
+      <w:r>
+        <w:rPr>
+          <w:rFonts w:ascii="Times New Roman" w:hAnsi="Times New Roman" w:cs="Times New Roman"/>
+          <w:sz w:val="24"/>
+          <w:szCs w:val="24"/>
+          <w:lang w:val="en-US"/>
+        </w:rPr>
+        <w:t>(). [Continent.java]</w:t>
       </w:r>
     </w:p>
     <w:p>
@@ -2157,7 +2837,58 @@
           <w:szCs w:val="24"/>
           <w:lang w:val="en-US"/>
         </w:rPr>
-        <w:t xml:space="preserve"> Rename addCountryToCountryList() to addCountry(). [Continent.java]</w:t>
+        <w:t xml:space="preserve"> Rename </w:t>
+      </w:r>
+      <w:proofErr w:type="spellStart"/>
+      <w:proofErr w:type="gramStart"/>
+      <w:r>
+        <w:rPr>
+          <w:rFonts w:ascii="Times New Roman" w:hAnsi="Times New Roman" w:cs="Times New Roman"/>
+          <w:sz w:val="24"/>
+          <w:szCs w:val="24"/>
+          <w:lang w:val="en-US"/>
+        </w:rPr>
+        <w:t>addCountryToCountryList</w:t>
+      </w:r>
+      <w:proofErr w:type="spellEnd"/>
+      <w:r>
+        <w:rPr>
+          <w:rFonts w:ascii="Times New Roman" w:hAnsi="Times New Roman" w:cs="Times New Roman"/>
+          <w:sz w:val="24"/>
+          <w:szCs w:val="24"/>
+          <w:lang w:val="en-US"/>
+        </w:rPr>
+        <w:t>(</w:t>
+      </w:r>
+      <w:proofErr w:type="gramEnd"/>
+      <w:r>
+        <w:rPr>
+          <w:rFonts w:ascii="Times New Roman" w:hAnsi="Times New Roman" w:cs="Times New Roman"/>
+          <w:sz w:val="24"/>
+          <w:szCs w:val="24"/>
+          <w:lang w:val="en-US"/>
+        </w:rPr>
+        <w:t xml:space="preserve">) to </w:t>
+      </w:r>
+      <w:proofErr w:type="spellStart"/>
+      <w:r>
+        <w:rPr>
+          <w:rFonts w:ascii="Times New Roman" w:hAnsi="Times New Roman" w:cs="Times New Roman"/>
+          <w:sz w:val="24"/>
+          <w:szCs w:val="24"/>
+          <w:lang w:val="en-US"/>
+        </w:rPr>
+        <w:t>addCountry</w:t>
+      </w:r>
+      <w:proofErr w:type="spellEnd"/>
+      <w:r>
+        <w:rPr>
+          <w:rFonts w:ascii="Times New Roman" w:hAnsi="Times New Roman" w:cs="Times New Roman"/>
+          <w:sz w:val="24"/>
+          <w:szCs w:val="24"/>
+          <w:lang w:val="en-US"/>
+        </w:rPr>
+        <w:t>(). [Continent.java]</w:t>
       </w:r>
     </w:p>
     <w:p>
@@ -2351,7 +3082,55 @@
           <w:sz w:val="24"/>
           <w:szCs w:val="24"/>
         </w:rPr>
-        <w:t xml:space="preserve">The State pattern implements the phases of the application, including the phases in the map editor, and the game play. The game play is divided into the following phases: Game Startup, Game Issue Order, and Game Execute Order phases. The context class of the State pattern is GameEngine </w:t>
+        <w:t xml:space="preserve">The State pattern implements the phases of the application, including the phases in the map editor, and the game play. The game play </w:t>
+      </w:r>
+      <w:proofErr w:type="gramStart"/>
+      <w:r>
+        <w:rPr>
+          <w:sz w:val="24"/>
+          <w:szCs w:val="24"/>
+        </w:rPr>
+        <w:t>is divided</w:t>
+      </w:r>
+      <w:proofErr w:type="gramEnd"/>
+      <w:r>
+        <w:rPr>
+          <w:sz w:val="24"/>
+          <w:szCs w:val="24"/>
+        </w:rPr>
+        <w:t xml:space="preserve"> into the following phases: Game </w:t>
+      </w:r>
+      <w:proofErr w:type="spellStart"/>
+      <w:r>
+        <w:rPr>
+          <w:sz w:val="24"/>
+          <w:szCs w:val="24"/>
+        </w:rPr>
+        <w:t>Startup</w:t>
+      </w:r>
+      <w:proofErr w:type="spellEnd"/>
+      <w:r>
+        <w:rPr>
+          <w:sz w:val="24"/>
+          <w:szCs w:val="24"/>
+        </w:rPr>
+        <w:t xml:space="preserve">, Game Issue Order, and Game Execute Order phases. The context class of the State pattern is </w:t>
+      </w:r>
+      <w:proofErr w:type="spellStart"/>
+      <w:r>
+        <w:rPr>
+          <w:sz w:val="24"/>
+          <w:szCs w:val="24"/>
+        </w:rPr>
+        <w:t>GameEngine</w:t>
+      </w:r>
+      <w:proofErr w:type="spellEnd"/>
+      <w:r>
+        <w:rPr>
+          <w:sz w:val="24"/>
+          <w:szCs w:val="24"/>
+        </w:rPr>
+        <w:t xml:space="preserve"> </w:t>
       </w:r>
       <w:r>
         <w:rPr>
@@ -2437,6 +3216,7 @@
         </w:rPr>
         <w:t xml:space="preserve">Refactoring of </w:t>
       </w:r>
+      <w:proofErr w:type="spellStart"/>
       <w:r>
         <w:rPr>
           <w:i/>
@@ -2445,6 +3225,7 @@
         </w:rPr>
         <w:t>GameStartup</w:t>
       </w:r>
+      <w:proofErr w:type="spellEnd"/>
       <w:r>
         <w:rPr>
           <w:sz w:val="24"/>
@@ -2540,13 +3321,23 @@
         </w:rPr>
         <w:t xml:space="preserve">Refactoring of </w:t>
       </w:r>
+      <w:proofErr w:type="spellStart"/>
       <w:r>
         <w:rPr>
           <w:i/>
           <w:sz w:val="24"/>
           <w:szCs w:val="24"/>
         </w:rPr>
-        <w:t xml:space="preserve">GameIsssueOrder </w:t>
+        <w:t>GameIsssueOrder</w:t>
+      </w:r>
+      <w:proofErr w:type="spellEnd"/>
+      <w:r>
+        <w:rPr>
+          <w:i/>
+          <w:sz w:val="24"/>
+          <w:szCs w:val="24"/>
+        </w:rPr>
+        <w:t xml:space="preserve"> </w:t>
       </w:r>
       <w:r>
         <w:rPr>
@@ -2639,6 +3430,7 @@
         </w:rPr>
         <w:t xml:space="preserve">1.3 Refactoring of </w:t>
       </w:r>
+      <w:proofErr w:type="spellStart"/>
       <w:r>
         <w:rPr>
           <w:i/>
@@ -2647,6 +3439,7 @@
         </w:rPr>
         <w:t>GameExecuteOrder</w:t>
       </w:r>
+      <w:proofErr w:type="spellEnd"/>
       <w:r>
         <w:rPr>
           <w:sz w:val="24"/>
@@ -2663,6 +3456,7 @@
           <w:szCs w:val="24"/>
         </w:rPr>
       </w:pPr>
+      <w:proofErr w:type="gramStart"/>
       <w:r>
         <w:rPr>
           <w:sz w:val="28"/>
@@ -2670,6 +3464,7 @@
         </w:rPr>
         <w:t>Tests :</w:t>
       </w:r>
+      <w:proofErr w:type="gramEnd"/>
       <w:r>
         <w:rPr>
           <w:sz w:val="24"/>
@@ -2684,6 +3479,7 @@
         </w:rPr>
         <w:t xml:space="preserve"> tests to check the validity of execution of commands in their states. Invalid commands in a certain phase </w:t>
       </w:r>
+      <w:proofErr w:type="gramStart"/>
       <w:r>
         <w:rPr>
           <w:sz w:val="24"/>
@@ -2696,7 +3492,15 @@
           <w:sz w:val="24"/>
           <w:szCs w:val="24"/>
         </w:rPr>
-        <w:t xml:space="preserve"> allowed to execute</w:t>
+        <w:t xml:space="preserve"> allowed</w:t>
+      </w:r>
+      <w:proofErr w:type="gramEnd"/>
+      <w:r>
+        <w:rPr>
+          <w:sz w:val="24"/>
+          <w:szCs w:val="24"/>
+        </w:rPr>
+        <w:t xml:space="preserve"> to execute</w:t>
       </w:r>
     </w:p>
     <w:p>
@@ -2768,7 +3572,35 @@
           <w:sz w:val="24"/>
           <w:szCs w:val="24"/>
         </w:rPr>
-        <w:t xml:space="preserve"> Order class, the Invoker Class is the Player, and the Client class is the GameEngine. The orders are created as the player executes its issue</w:t>
+        <w:t xml:space="preserve"> Order class, the Invoker Class is the Player, and the Client class is the </w:t>
+      </w:r>
+      <w:proofErr w:type="spellStart"/>
+      <w:r>
+        <w:rPr>
+          <w:rFonts w:ascii="Times New Roman" w:hAnsi="Times New Roman" w:cs="Times New Roman"/>
+          <w:sz w:val="24"/>
+          <w:szCs w:val="24"/>
+        </w:rPr>
+        <w:t>GameEngine</w:t>
+      </w:r>
+      <w:proofErr w:type="spellEnd"/>
+      <w:r>
+        <w:rPr>
+          <w:rFonts w:ascii="Times New Roman" w:hAnsi="Times New Roman" w:cs="Times New Roman"/>
+          <w:sz w:val="24"/>
+          <w:szCs w:val="24"/>
+        </w:rPr>
+        <w:t xml:space="preserve">. The orders are created as the player executes its </w:t>
+      </w:r>
+      <w:proofErr w:type="spellStart"/>
+      <w:proofErr w:type="gramStart"/>
+      <w:r>
+        <w:rPr>
+          <w:rFonts w:ascii="Times New Roman" w:hAnsi="Times New Roman" w:cs="Times New Roman"/>
+          <w:sz w:val="24"/>
+          <w:szCs w:val="24"/>
+        </w:rPr>
+        <w:t>issue</w:t>
       </w:r>
       <w:r>
         <w:rPr>
@@ -2784,7 +3616,25 @@
           <w:sz w:val="24"/>
           <w:szCs w:val="24"/>
         </w:rPr>
-        <w:t xml:space="preserve">rder() method, and the orders are </w:t>
+        <w:t>rder</w:t>
+      </w:r>
+      <w:proofErr w:type="spellEnd"/>
+      <w:r>
+        <w:rPr>
+          <w:rFonts w:ascii="Times New Roman" w:hAnsi="Times New Roman" w:cs="Times New Roman"/>
+          <w:sz w:val="24"/>
+          <w:szCs w:val="24"/>
+        </w:rPr>
+        <w:t>(</w:t>
+      </w:r>
+      <w:proofErr w:type="gramEnd"/>
+      <w:r>
+        <w:rPr>
+          <w:rFonts w:ascii="Times New Roman" w:hAnsi="Times New Roman" w:cs="Times New Roman"/>
+          <w:sz w:val="24"/>
+          <w:szCs w:val="24"/>
+        </w:rPr>
+        <w:t xml:space="preserve">) method, and the orders are </w:t>
       </w:r>
       <w:r>
         <w:rPr>
@@ -2816,7 +3666,16 @@
           <w:sz w:val="24"/>
           <w:szCs w:val="24"/>
         </w:rPr>
-        <w:t xml:space="preserve"> orders from the Players using the next</w:t>
+        <w:t xml:space="preserve"> orders from the Players using the </w:t>
+      </w:r>
+      <w:proofErr w:type="spellStart"/>
+      <w:r>
+        <w:rPr>
+          <w:rFonts w:ascii="Times New Roman" w:hAnsi="Times New Roman" w:cs="Times New Roman"/>
+          <w:sz w:val="24"/>
+          <w:szCs w:val="24"/>
+        </w:rPr>
+        <w:t>next</w:t>
       </w:r>
       <w:r>
         <w:rPr>
@@ -2832,7 +3691,16 @@
           <w:sz w:val="24"/>
           <w:szCs w:val="24"/>
         </w:rPr>
-        <w:t>rder() method, then execut</w:t>
+        <w:t>rder</w:t>
+      </w:r>
+      <w:proofErr w:type="spellEnd"/>
+      <w:r>
+        <w:rPr>
+          <w:rFonts w:ascii="Times New Roman" w:hAnsi="Times New Roman" w:cs="Times New Roman"/>
+          <w:sz w:val="24"/>
+          <w:szCs w:val="24"/>
+        </w:rPr>
+        <w:t>() method, then execut</w:t>
       </w:r>
       <w:r>
         <w:rPr>
@@ -2876,7 +3744,25 @@
           <w:sz w:val="24"/>
           <w:szCs w:val="24"/>
         </w:rPr>
-        <w:t>Six Concrete Implementation of Abstract Order class are done: Advance, Airlift, Blockade, Bomb, Deploy, Diplomacy.</w:t>
+        <w:t xml:space="preserve">Six Concrete Implementation of Abstract Order class are done: Advance, Airlift, Blockade, Bomb, Deploy, </w:t>
+      </w:r>
+      <w:proofErr w:type="gramStart"/>
+      <w:r>
+        <w:rPr>
+          <w:rFonts w:ascii="Times New Roman" w:hAnsi="Times New Roman" w:cs="Times New Roman"/>
+          <w:sz w:val="24"/>
+          <w:szCs w:val="24"/>
+        </w:rPr>
+        <w:t>Diplomacy</w:t>
+      </w:r>
+      <w:proofErr w:type="gramEnd"/>
+      <w:r>
+        <w:rPr>
+          <w:rFonts w:ascii="Times New Roman" w:hAnsi="Times New Roman" w:cs="Times New Roman"/>
+          <w:sz w:val="24"/>
+          <w:szCs w:val="24"/>
+        </w:rPr>
+        <w:t>.</w:t>
       </w:r>
     </w:p>
     <w:p>
@@ -3331,6 +4217,47 @@
     </w:p>
     <w:p>
       <w:pPr>
+        <w:pStyle w:val="ListParagraph"/>
+        <w:numPr>
+          <w:ilvl w:val="1"/>
+          <w:numId w:val="18"/>
+        </w:numPr>
+        <w:spacing w:after="200" w:line="276" w:lineRule="auto"/>
+        <w:jc w:val="center"/>
+        <w:rPr>
+          <w:rFonts w:ascii="Times New Roman" w:hAnsi="Times New Roman" w:cs="Times New Roman"/>
+          <w:sz w:val="24"/>
+          <w:szCs w:val="24"/>
+        </w:rPr>
+      </w:pPr>
+      <w:r>
+        <w:rPr>
+          <w:rFonts w:ascii="Times New Roman" w:hAnsi="Times New Roman" w:cs="Times New Roman"/>
+          <w:sz w:val="24"/>
+          <w:szCs w:val="24"/>
+        </w:rPr>
+        <w:t xml:space="preserve">Refactoring of </w:t>
+      </w:r>
+      <w:r>
+        <w:rPr>
+          <w:rFonts w:ascii="Times New Roman" w:hAnsi="Times New Roman" w:cs="Times New Roman"/>
+          <w:i/>
+          <w:sz w:val="24"/>
+          <w:szCs w:val="24"/>
+        </w:rPr>
+        <w:t xml:space="preserve">Deploy </w:t>
+      </w:r>
+      <w:r>
+        <w:rPr>
+          <w:rFonts w:ascii="Times New Roman" w:hAnsi="Times New Roman" w:cs="Times New Roman"/>
+          <w:sz w:val="24"/>
+          <w:szCs w:val="24"/>
+        </w:rPr>
+        <w:t>class</w:t>
+      </w:r>
+    </w:p>
+    <w:p>
+      <w:pPr>
         <w:spacing w:after="200" w:line="276" w:lineRule="auto"/>
         <w:ind w:left="720"/>
         <w:jc w:val="center"/>
@@ -3342,182 +4269,15 @@
       </w:pPr>
       <w:r>
         <w:rPr>
-          <w:rFonts w:ascii="Times New Roman" w:hAnsi="Times New Roman" w:cs="Times New Roman"/>
-          <w:sz w:val="24"/>
-          <w:szCs w:val="24"/>
-        </w:rPr>
-        <w:t xml:space="preserve">2.5 Refactoring of </w:t>
-      </w:r>
-      <w:r>
-        <w:rPr>
-          <w:rFonts w:ascii="Times New Roman" w:hAnsi="Times New Roman" w:cs="Times New Roman"/>
-          <w:i/>
-          <w:sz w:val="24"/>
-          <w:szCs w:val="24"/>
-        </w:rPr>
-        <w:t xml:space="preserve">Deploy </w:t>
-      </w:r>
-      <w:r>
-        <w:rPr>
-          <w:rFonts w:ascii="Times New Roman" w:hAnsi="Times New Roman" w:cs="Times New Roman"/>
-          <w:sz w:val="24"/>
-          <w:szCs w:val="24"/>
-        </w:rPr>
-        <w:t>class</w:t>
-      </w:r>
-      <w:bookmarkStart w:id="0" w:name="_GoBack"/>
-      <w:bookmarkEnd w:id="0"/>
-    </w:p>
-    <w:p>
-      <w:pPr>
-        <w:pStyle w:val="ListParagraph"/>
-        <w:spacing w:after="200" w:line="276" w:lineRule="auto"/>
-        <w:jc w:val="both"/>
-        <w:rPr>
-          <w:rFonts w:ascii="Times New Roman" w:hAnsi="Times New Roman" w:cs="Times New Roman"/>
-          <w:sz w:val="24"/>
-          <w:szCs w:val="24"/>
-        </w:rPr>
-      </w:pPr>
-      <w:r>
-        <w:rPr>
-          <w:rFonts w:ascii="Times New Roman" w:hAnsi="Times New Roman" w:cs="Times New Roman"/>
-          <w:sz w:val="28"/>
-          <w:szCs w:val="28"/>
-        </w:rPr>
-        <w:t>T</w:t>
-      </w:r>
-      <w:r>
-        <w:rPr>
-          <w:rFonts w:ascii="Times New Roman" w:hAnsi="Times New Roman" w:cs="Times New Roman"/>
-          <w:sz w:val="28"/>
-          <w:szCs w:val="28"/>
-        </w:rPr>
-        <w:t>ests</w:t>
-      </w:r>
-      <w:r>
-        <w:rPr>
-          <w:rFonts w:ascii="Times New Roman" w:hAnsi="Times New Roman" w:cs="Times New Roman"/>
-          <w:sz w:val="28"/>
-          <w:szCs w:val="28"/>
-        </w:rPr>
-        <w:t>:</w:t>
-      </w:r>
-      <w:r>
-        <w:rPr>
-          <w:rFonts w:ascii="Times New Roman" w:hAnsi="Times New Roman" w:cs="Times New Roman"/>
-          <w:sz w:val="24"/>
-          <w:szCs w:val="24"/>
-        </w:rPr>
-        <w:t xml:space="preserve"> Individual tests to check validity for each command type</w:t>
-      </w:r>
-    </w:p>
-    <w:p>
-      <w:pPr>
-        <w:pStyle w:val="ListParagraph"/>
-        <w:spacing w:after="200" w:line="276" w:lineRule="auto"/>
-        <w:jc w:val="both"/>
-        <w:rPr>
-          <w:rFonts w:ascii="Times New Roman" w:hAnsi="Times New Roman" w:cs="Times New Roman"/>
-          <w:sz w:val="24"/>
-          <w:szCs w:val="24"/>
-        </w:rPr>
-      </w:pPr>
-    </w:p>
-    <w:p>
-      <w:pPr>
-        <w:pStyle w:val="ListParagraph"/>
-        <w:numPr>
-          <w:ilvl w:val="0"/>
-          <w:numId w:val="18"/>
-        </w:numPr>
-        <w:spacing w:after="200" w:line="360" w:lineRule="auto"/>
-        <w:jc w:val="both"/>
-        <w:rPr>
-          <w:rFonts w:ascii="Times New Roman" w:hAnsi="Times New Roman" w:cs="Times New Roman"/>
-          <w:sz w:val="28"/>
-          <w:szCs w:val="28"/>
-        </w:rPr>
-      </w:pPr>
-      <w:r>
-        <w:rPr>
-          <w:rFonts w:ascii="Times New Roman" w:hAnsi="Times New Roman" w:cs="Times New Roman"/>
-          <w:sz w:val="28"/>
-          <w:szCs w:val="28"/>
-        </w:rPr>
-        <w:t>Splitting</w:t>
-      </w:r>
-      <w:r>
-        <w:rPr>
-          <w:rFonts w:ascii="Times New Roman" w:hAnsi="Times New Roman" w:cs="Times New Roman"/>
-          <w:sz w:val="28"/>
-          <w:szCs w:val="28"/>
-        </w:rPr>
-        <w:t xml:space="preserve"> EditMap for better modularity. </w:t>
-      </w:r>
-    </w:p>
-    <w:p>
-      <w:pPr>
-        <w:pStyle w:val="ListParagraph"/>
-        <w:spacing w:after="200" w:line="276" w:lineRule="auto"/>
-        <w:jc w:val="both"/>
-        <w:rPr>
-          <w:rFonts w:ascii="Times New Roman" w:hAnsi="Times New Roman" w:cs="Times New Roman"/>
-          <w:sz w:val="24"/>
-          <w:szCs w:val="24"/>
-        </w:rPr>
-      </w:pPr>
-      <w:r>
-        <w:rPr>
-          <w:rFonts w:ascii="Times New Roman" w:hAnsi="Times New Roman" w:cs="Times New Roman"/>
-          <w:sz w:val="24"/>
-          <w:szCs w:val="24"/>
-        </w:rPr>
-        <w:t xml:space="preserve">Created new LoadMap class to load the existing map and new CreateMap class to create a new </w:t>
-      </w:r>
-      <w:r>
-        <w:rPr>
-          <w:rFonts w:ascii="Times New Roman" w:hAnsi="Times New Roman" w:cs="Times New Roman"/>
-          <w:sz w:val="24"/>
-          <w:szCs w:val="24"/>
-        </w:rPr>
-        <w:t>empty map.</w:t>
-      </w:r>
-    </w:p>
-    <w:p>
-      <w:pPr>
-        <w:pStyle w:val="ListParagraph"/>
-        <w:spacing w:after="200" w:line="276" w:lineRule="auto"/>
-        <w:jc w:val="both"/>
-        <w:rPr>
-          <w:rFonts w:ascii="Times New Roman" w:hAnsi="Times New Roman" w:cs="Times New Roman"/>
-          <w:sz w:val="24"/>
-          <w:szCs w:val="24"/>
-        </w:rPr>
-      </w:pPr>
-    </w:p>
-    <w:p>
-      <w:pPr>
-        <w:pStyle w:val="ListParagraph"/>
-        <w:spacing w:after="200" w:line="276" w:lineRule="auto"/>
-        <w:jc w:val="center"/>
-        <w:rPr>
-          <w:rFonts w:ascii="Times New Roman" w:hAnsi="Times New Roman" w:cs="Times New Roman"/>
-          <w:sz w:val="24"/>
-          <w:szCs w:val="24"/>
-        </w:rPr>
-      </w:pPr>
-      <w:r>
-        <w:rPr>
           <w:noProof/>
           <w:lang w:eastAsia="en-IN"/>
         </w:rPr>
         <w:lastRenderedPageBreak/>
         <w:drawing>
-          <wp:inline distT="0" distB="0" distL="0" distR="0" wp14:anchorId="3BE51AC4" wp14:editId="099A1C3B">
-            <wp:extent cx="4910825" cy="3009900"/>
-            <wp:effectExtent l="0" t="0" r="4445" b="0"/>
-            <wp:docPr id="6" name="Picture 6"/>
+          <wp:inline distT="0" distB="0" distL="0" distR="0" wp14:anchorId="59384C55" wp14:editId="605F4251">
+            <wp:extent cx="4933950" cy="5105400"/>
+            <wp:effectExtent l="0" t="0" r="0" b="0"/>
+            <wp:docPr id="20" name="Picture 20"/>
             <wp:cNvGraphicFramePr>
               <a:graphicFrameLocks xmlns:a="http://schemas.openxmlformats.org/drawingml/2006/main" noChangeAspect="1"/>
             </wp:cNvGraphicFramePr>
@@ -3537,7 +4297,7 @@
                   <pic:spPr>
                     <a:xfrm>
                       <a:off x="0" y="0"/>
-                      <a:ext cx="4911981" cy="3010609"/>
+                      <a:ext cx="4933950" cy="5105400"/>
                     </a:xfrm>
                     <a:prstGeom prst="rect">
                       <a:avLst/>
@@ -3580,21 +4340,216 @@
           <w:sz w:val="24"/>
           <w:szCs w:val="24"/>
         </w:rPr>
-        <w:t>LoadMap</w:t>
-      </w:r>
-      <w:r>
-        <w:rPr>
-          <w:rFonts w:ascii="Times New Roman" w:hAnsi="Times New Roman" w:cs="Times New Roman"/>
-          <w:sz w:val="24"/>
-          <w:szCs w:val="24"/>
-        </w:rPr>
-        <w:t xml:space="preserve"> class</w:t>
+        <w:t xml:space="preserve">Diplomacy </w:t>
+      </w:r>
+      <w:r>
+        <w:rPr>
+          <w:rFonts w:ascii="Times New Roman" w:hAnsi="Times New Roman" w:cs="Times New Roman"/>
+          <w:sz w:val="24"/>
+          <w:szCs w:val="24"/>
+        </w:rPr>
+        <w:t>class</w:t>
       </w:r>
     </w:p>
     <w:p>
       <w:pPr>
         <w:spacing w:after="200" w:line="276" w:lineRule="auto"/>
         <w:ind w:left="720"/>
+        <w:rPr>
+          <w:rFonts w:ascii="Times New Roman" w:hAnsi="Times New Roman" w:cs="Times New Roman"/>
+          <w:sz w:val="24"/>
+          <w:szCs w:val="24"/>
+        </w:rPr>
+      </w:pPr>
+      <w:bookmarkStart w:id="0" w:name="_GoBack"/>
+      <w:bookmarkEnd w:id="0"/>
+    </w:p>
+    <w:p>
+      <w:pPr>
+        <w:pStyle w:val="ListParagraph"/>
+        <w:spacing w:after="200" w:line="276" w:lineRule="auto"/>
+        <w:jc w:val="both"/>
+        <w:rPr>
+          <w:rFonts w:ascii="Times New Roman" w:hAnsi="Times New Roman" w:cs="Times New Roman"/>
+          <w:sz w:val="24"/>
+          <w:szCs w:val="24"/>
+        </w:rPr>
+      </w:pPr>
+      <w:r>
+        <w:rPr>
+          <w:rFonts w:ascii="Times New Roman" w:hAnsi="Times New Roman" w:cs="Times New Roman"/>
+          <w:sz w:val="28"/>
+          <w:szCs w:val="28"/>
+        </w:rPr>
+        <w:t>T</w:t>
+      </w:r>
+      <w:r>
+        <w:rPr>
+          <w:rFonts w:ascii="Times New Roman" w:hAnsi="Times New Roman" w:cs="Times New Roman"/>
+          <w:sz w:val="28"/>
+          <w:szCs w:val="28"/>
+        </w:rPr>
+        <w:t>ests</w:t>
+      </w:r>
+      <w:r>
+        <w:rPr>
+          <w:rFonts w:ascii="Times New Roman" w:hAnsi="Times New Roman" w:cs="Times New Roman"/>
+          <w:sz w:val="28"/>
+          <w:szCs w:val="28"/>
+        </w:rPr>
+        <w:t>:</w:t>
+      </w:r>
+      <w:r>
+        <w:rPr>
+          <w:rFonts w:ascii="Times New Roman" w:hAnsi="Times New Roman" w:cs="Times New Roman"/>
+          <w:sz w:val="24"/>
+          <w:szCs w:val="24"/>
+        </w:rPr>
+        <w:t xml:space="preserve"> Individual tests to check validity for each command type</w:t>
+      </w:r>
+    </w:p>
+    <w:p>
+      <w:pPr>
+        <w:pStyle w:val="ListParagraph"/>
+        <w:spacing w:after="200" w:line="276" w:lineRule="auto"/>
+        <w:jc w:val="both"/>
+        <w:rPr>
+          <w:rFonts w:ascii="Times New Roman" w:hAnsi="Times New Roman" w:cs="Times New Roman"/>
+          <w:sz w:val="24"/>
+          <w:szCs w:val="24"/>
+        </w:rPr>
+      </w:pPr>
+    </w:p>
+    <w:p>
+      <w:pPr>
+        <w:pStyle w:val="ListParagraph"/>
+        <w:numPr>
+          <w:ilvl w:val="0"/>
+          <w:numId w:val="18"/>
+        </w:numPr>
+        <w:spacing w:after="200" w:line="360" w:lineRule="auto"/>
+        <w:jc w:val="both"/>
+        <w:rPr>
+          <w:rFonts w:ascii="Times New Roman" w:hAnsi="Times New Roman" w:cs="Times New Roman"/>
+          <w:sz w:val="28"/>
+          <w:szCs w:val="28"/>
+        </w:rPr>
+      </w:pPr>
+      <w:r>
+        <w:rPr>
+          <w:rFonts w:ascii="Times New Roman" w:hAnsi="Times New Roman" w:cs="Times New Roman"/>
+          <w:sz w:val="28"/>
+          <w:szCs w:val="28"/>
+        </w:rPr>
+        <w:t>Splitting</w:t>
+      </w:r>
+      <w:r>
+        <w:rPr>
+          <w:rFonts w:ascii="Times New Roman" w:hAnsi="Times New Roman" w:cs="Times New Roman"/>
+          <w:sz w:val="28"/>
+          <w:szCs w:val="28"/>
+        </w:rPr>
+        <w:t xml:space="preserve"> </w:t>
+      </w:r>
+      <w:proofErr w:type="spellStart"/>
+      <w:r>
+        <w:rPr>
+          <w:rFonts w:ascii="Times New Roman" w:hAnsi="Times New Roman" w:cs="Times New Roman"/>
+          <w:sz w:val="28"/>
+          <w:szCs w:val="28"/>
+        </w:rPr>
+        <w:t>EditMap</w:t>
+      </w:r>
+      <w:proofErr w:type="spellEnd"/>
+      <w:r>
+        <w:rPr>
+          <w:rFonts w:ascii="Times New Roman" w:hAnsi="Times New Roman" w:cs="Times New Roman"/>
+          <w:sz w:val="28"/>
+          <w:szCs w:val="28"/>
+        </w:rPr>
+        <w:t xml:space="preserve"> for better modularity. </w:t>
+      </w:r>
+    </w:p>
+    <w:p>
+      <w:pPr>
+        <w:pStyle w:val="ListParagraph"/>
+        <w:spacing w:after="200" w:line="276" w:lineRule="auto"/>
+        <w:jc w:val="both"/>
+        <w:rPr>
+          <w:rFonts w:ascii="Times New Roman" w:hAnsi="Times New Roman" w:cs="Times New Roman"/>
+          <w:sz w:val="24"/>
+          <w:szCs w:val="24"/>
+        </w:rPr>
+      </w:pPr>
+      <w:r>
+        <w:rPr>
+          <w:rFonts w:ascii="Times New Roman" w:hAnsi="Times New Roman" w:cs="Times New Roman"/>
+          <w:sz w:val="24"/>
+          <w:szCs w:val="24"/>
+        </w:rPr>
+        <w:t xml:space="preserve">Created new </w:t>
+      </w:r>
+      <w:proofErr w:type="spellStart"/>
+      <w:r>
+        <w:rPr>
+          <w:rFonts w:ascii="Times New Roman" w:hAnsi="Times New Roman" w:cs="Times New Roman"/>
+          <w:sz w:val="24"/>
+          <w:szCs w:val="24"/>
+        </w:rPr>
+        <w:t>LoadMap</w:t>
+      </w:r>
+      <w:proofErr w:type="spellEnd"/>
+      <w:r>
+        <w:rPr>
+          <w:rFonts w:ascii="Times New Roman" w:hAnsi="Times New Roman" w:cs="Times New Roman"/>
+          <w:sz w:val="24"/>
+          <w:szCs w:val="24"/>
+        </w:rPr>
+        <w:t xml:space="preserve"> class to load the existing map and new </w:t>
+      </w:r>
+      <w:proofErr w:type="spellStart"/>
+      <w:r>
+        <w:rPr>
+          <w:rFonts w:ascii="Times New Roman" w:hAnsi="Times New Roman" w:cs="Times New Roman"/>
+          <w:sz w:val="24"/>
+          <w:szCs w:val="24"/>
+        </w:rPr>
+        <w:t>CreateMap</w:t>
+      </w:r>
+      <w:proofErr w:type="spellEnd"/>
+      <w:r>
+        <w:rPr>
+          <w:rFonts w:ascii="Times New Roman" w:hAnsi="Times New Roman" w:cs="Times New Roman"/>
+          <w:sz w:val="24"/>
+          <w:szCs w:val="24"/>
+        </w:rPr>
+        <w:t xml:space="preserve"> class to create a new </w:t>
+      </w:r>
+      <w:r>
+        <w:rPr>
+          <w:rFonts w:ascii="Times New Roman" w:hAnsi="Times New Roman" w:cs="Times New Roman"/>
+          <w:sz w:val="24"/>
+          <w:szCs w:val="24"/>
+        </w:rPr>
+        <w:t>empty map.</w:t>
+      </w:r>
+    </w:p>
+    <w:p>
+      <w:pPr>
+        <w:pStyle w:val="ListParagraph"/>
+        <w:spacing w:after="200" w:line="276" w:lineRule="auto"/>
+        <w:jc w:val="both"/>
+        <w:rPr>
+          <w:rFonts w:ascii="Times New Roman" w:hAnsi="Times New Roman" w:cs="Times New Roman"/>
+          <w:sz w:val="24"/>
+          <w:szCs w:val="24"/>
+        </w:rPr>
+      </w:pPr>
+    </w:p>
+    <w:p>
+      <w:pPr>
+        <w:pStyle w:val="ListParagraph"/>
+        <w:spacing w:after="200" w:line="276" w:lineRule="auto"/>
         <w:jc w:val="center"/>
         <w:rPr>
           <w:rFonts w:ascii="Times New Roman" w:hAnsi="Times New Roman" w:cs="Times New Roman"/>
@@ -3607,11 +4562,12 @@
           <w:noProof/>
           <w:lang w:eastAsia="en-IN"/>
         </w:rPr>
+        <w:lastRenderedPageBreak/>
         <w:drawing>
-          <wp:inline distT="0" distB="0" distL="0" distR="0" wp14:anchorId="19A901F3" wp14:editId="1F2DEFB3">
-            <wp:extent cx="4800600" cy="4711065"/>
-            <wp:effectExtent l="0" t="0" r="9525" b="0"/>
-            <wp:docPr id="7" name="Picture 7"/>
+          <wp:inline distT="0" distB="0" distL="0" distR="0" wp14:anchorId="3BE51AC4" wp14:editId="099A1C3B">
+            <wp:extent cx="4910825" cy="3009900"/>
+            <wp:effectExtent l="0" t="0" r="4445" b="0"/>
+            <wp:docPr id="6" name="Picture 6"/>
             <wp:cNvGraphicFramePr>
               <a:graphicFrameLocks xmlns:a="http://schemas.openxmlformats.org/drawingml/2006/main" noChangeAspect="1"/>
             </wp:cNvGraphicFramePr>
@@ -3631,7 +4587,7 @@
                   <pic:spPr>
                     <a:xfrm>
                       <a:off x="0" y="0"/>
-                      <a:ext cx="4800600" cy="4711065"/>
+                      <a:ext cx="4911981" cy="3010609"/>
                     </a:xfrm>
                     <a:prstGeom prst="rect">
                       <a:avLst/>
@@ -3646,6 +4602,49 @@
     </w:p>
     <w:p>
       <w:pPr>
+        <w:pStyle w:val="ListParagraph"/>
+        <w:numPr>
+          <w:ilvl w:val="1"/>
+          <w:numId w:val="18"/>
+        </w:numPr>
+        <w:spacing w:after="200" w:line="276" w:lineRule="auto"/>
+        <w:jc w:val="center"/>
+        <w:rPr>
+          <w:rFonts w:ascii="Times New Roman" w:hAnsi="Times New Roman" w:cs="Times New Roman"/>
+          <w:sz w:val="24"/>
+          <w:szCs w:val="24"/>
+        </w:rPr>
+      </w:pPr>
+      <w:r>
+        <w:rPr>
+          <w:rFonts w:ascii="Times New Roman" w:hAnsi="Times New Roman" w:cs="Times New Roman"/>
+          <w:sz w:val="24"/>
+          <w:szCs w:val="24"/>
+        </w:rPr>
+        <w:t xml:space="preserve">Refactoring of </w:t>
+      </w:r>
+      <w:proofErr w:type="spellStart"/>
+      <w:r>
+        <w:rPr>
+          <w:rFonts w:ascii="Times New Roman" w:hAnsi="Times New Roman" w:cs="Times New Roman"/>
+          <w:i/>
+          <w:sz w:val="24"/>
+          <w:szCs w:val="24"/>
+        </w:rPr>
+        <w:t>LoadMap</w:t>
+      </w:r>
+      <w:proofErr w:type="spellEnd"/>
+      <w:r>
+        <w:rPr>
+          <w:rFonts w:ascii="Times New Roman" w:hAnsi="Times New Roman" w:cs="Times New Roman"/>
+          <w:sz w:val="24"/>
+          <w:szCs w:val="24"/>
+        </w:rPr>
+        <w:t xml:space="preserve"> class</w:t>
+      </w:r>
+    </w:p>
+    <w:p>
+      <w:pPr>
         <w:spacing w:after="200" w:line="276" w:lineRule="auto"/>
         <w:ind w:left="720"/>
         <w:jc w:val="center"/>
@@ -3657,231 +4656,14 @@
       </w:pPr>
       <w:r>
         <w:rPr>
-          <w:rFonts w:ascii="Times New Roman" w:hAnsi="Times New Roman" w:cs="Times New Roman"/>
-          <w:sz w:val="24"/>
-          <w:szCs w:val="24"/>
-        </w:rPr>
-        <w:t xml:space="preserve">3.2 Refactoring of </w:t>
-      </w:r>
-      <w:r>
-        <w:rPr>
-          <w:rFonts w:ascii="Times New Roman" w:hAnsi="Times New Roman" w:cs="Times New Roman"/>
-          <w:i/>
-          <w:sz w:val="24"/>
-          <w:szCs w:val="24"/>
-        </w:rPr>
-        <w:t>CreateMap</w:t>
-      </w:r>
-      <w:r>
-        <w:rPr>
-          <w:rFonts w:ascii="Times New Roman" w:hAnsi="Times New Roman" w:cs="Times New Roman"/>
-          <w:sz w:val="24"/>
-          <w:szCs w:val="24"/>
-        </w:rPr>
-        <w:t xml:space="preserve"> class</w:t>
-      </w:r>
-    </w:p>
-    <w:p>
-      <w:pPr>
-        <w:pStyle w:val="ListParagraph"/>
-        <w:spacing w:after="200" w:line="276" w:lineRule="auto"/>
-        <w:jc w:val="both"/>
-        <w:rPr>
-          <w:rFonts w:ascii="Times New Roman" w:hAnsi="Times New Roman" w:cs="Times New Roman"/>
-          <w:sz w:val="24"/>
-          <w:szCs w:val="24"/>
-        </w:rPr>
-      </w:pPr>
-      <w:r>
-        <w:rPr>
-          <w:rFonts w:ascii="Times New Roman" w:hAnsi="Times New Roman" w:cs="Times New Roman"/>
-          <w:sz w:val="28"/>
-          <w:szCs w:val="28"/>
-        </w:rPr>
-        <w:t>Tests :</w:t>
-      </w:r>
-      <w:r>
-        <w:rPr>
-          <w:rFonts w:ascii="Times New Roman" w:hAnsi="Times New Roman" w:cs="Times New Roman"/>
-          <w:sz w:val="24"/>
-          <w:szCs w:val="24"/>
-        </w:rPr>
-        <w:t xml:space="preserve"> Create new map if </w:t>
-      </w:r>
-      <w:r>
-        <w:rPr>
-          <w:rFonts w:ascii="Times New Roman" w:hAnsi="Times New Roman" w:cs="Times New Roman"/>
-          <w:sz w:val="24"/>
-          <w:szCs w:val="24"/>
-        </w:rPr>
-        <w:t>does not</w:t>
-      </w:r>
-      <w:r>
-        <w:rPr>
-          <w:rFonts w:ascii="Times New Roman" w:hAnsi="Times New Roman" w:cs="Times New Roman"/>
-          <w:sz w:val="24"/>
-          <w:szCs w:val="24"/>
-        </w:rPr>
-        <w:t xml:space="preserve"> exi</w:t>
-      </w:r>
-      <w:r>
-        <w:rPr>
-          <w:rFonts w:ascii="Times New Roman" w:hAnsi="Times New Roman" w:cs="Times New Roman"/>
-          <w:sz w:val="24"/>
-          <w:szCs w:val="24"/>
-        </w:rPr>
-        <w:t>s</w:t>
-      </w:r>
-      <w:r>
-        <w:rPr>
-          <w:rFonts w:ascii="Times New Roman" w:hAnsi="Times New Roman" w:cs="Times New Roman"/>
-          <w:sz w:val="24"/>
-          <w:szCs w:val="24"/>
-        </w:rPr>
-        <w:t>ts, Load an existing map</w:t>
-      </w:r>
-    </w:p>
-    <w:p>
-      <w:pPr>
-        <w:pStyle w:val="ListParagraph"/>
-        <w:spacing w:after="200" w:line="276" w:lineRule="auto"/>
-        <w:jc w:val="both"/>
-        <w:rPr>
-          <w:rFonts w:ascii="Times New Roman" w:hAnsi="Times New Roman" w:cs="Times New Roman"/>
-          <w:sz w:val="24"/>
-          <w:szCs w:val="24"/>
-        </w:rPr>
-      </w:pPr>
-    </w:p>
-    <w:p>
-      <w:pPr>
-        <w:pStyle w:val="ListParagraph"/>
-        <w:spacing w:after="200" w:line="276" w:lineRule="auto"/>
-        <w:jc w:val="both"/>
-        <w:rPr>
-          <w:rFonts w:ascii="Times New Roman" w:hAnsi="Times New Roman" w:cs="Times New Roman"/>
-          <w:sz w:val="24"/>
-          <w:szCs w:val="24"/>
-        </w:rPr>
-      </w:pPr>
-    </w:p>
-    <w:p>
-      <w:pPr>
-        <w:pStyle w:val="ListParagraph"/>
-        <w:numPr>
-          <w:ilvl w:val="0"/>
-          <w:numId w:val="18"/>
-        </w:numPr>
-        <w:spacing w:after="200" w:line="360" w:lineRule="auto"/>
-        <w:jc w:val="both"/>
-        <w:rPr>
-          <w:rFonts w:ascii="Times New Roman" w:hAnsi="Times New Roman" w:cs="Times New Roman"/>
-          <w:sz w:val="28"/>
-          <w:szCs w:val="28"/>
-        </w:rPr>
-      </w:pPr>
-      <w:r>
-        <w:rPr>
-          <w:rFonts w:ascii="Times New Roman" w:hAnsi="Times New Roman" w:cs="Times New Roman"/>
-          <w:sz w:val="28"/>
-          <w:szCs w:val="28"/>
-        </w:rPr>
-        <w:t>Merged all game</w:t>
-      </w:r>
-      <w:r>
-        <w:rPr>
-          <w:rFonts w:ascii="Times New Roman" w:hAnsi="Times New Roman" w:cs="Times New Roman"/>
-          <w:sz w:val="28"/>
-          <w:szCs w:val="28"/>
-        </w:rPr>
-        <w:t xml:space="preserve"> and map</w:t>
-      </w:r>
-      <w:r>
-        <w:rPr>
-          <w:rFonts w:ascii="Times New Roman" w:hAnsi="Times New Roman" w:cs="Times New Roman"/>
-          <w:sz w:val="28"/>
-          <w:szCs w:val="28"/>
-        </w:rPr>
-        <w:t xml:space="preserve"> related command controls into a single GameEngine Class</w:t>
-      </w:r>
-    </w:p>
-    <w:p>
-      <w:pPr>
-        <w:pStyle w:val="ListParagraph"/>
-        <w:spacing w:after="200" w:line="276" w:lineRule="auto"/>
-        <w:jc w:val="both"/>
-        <w:rPr>
-          <w:rFonts w:ascii="Times New Roman" w:hAnsi="Times New Roman" w:cs="Times New Roman"/>
-          <w:sz w:val="24"/>
-          <w:szCs w:val="24"/>
-        </w:rPr>
-      </w:pPr>
-      <w:r>
-        <w:rPr>
-          <w:rFonts w:ascii="Times New Roman" w:hAnsi="Times New Roman" w:cs="Times New Roman"/>
-          <w:sz w:val="24"/>
-          <w:szCs w:val="24"/>
-        </w:rPr>
-        <w:t>Previously, two classes namely GameEngine and MapEngine class existed. Main  method would transfer control to GameEngine for game related commands and to MapEngine for map related commands. Too many calls to and from main method were there. So</w:t>
-      </w:r>
-      <w:r>
-        <w:rPr>
-          <w:rFonts w:ascii="Times New Roman" w:hAnsi="Times New Roman" w:cs="Times New Roman"/>
-          <w:sz w:val="24"/>
-          <w:szCs w:val="24"/>
-        </w:rPr>
-        <w:t>,</w:t>
-      </w:r>
-      <w:r>
-        <w:rPr>
-          <w:rFonts w:ascii="Times New Roman" w:hAnsi="Times New Roman" w:cs="Times New Roman"/>
-          <w:sz w:val="24"/>
-          <w:szCs w:val="24"/>
-        </w:rPr>
-        <w:t xml:space="preserve"> both the class were merged into single GameEngine Class to directly access all the game and mapedit commands from one class</w:t>
-      </w:r>
-      <w:r>
-        <w:rPr>
-          <w:rFonts w:ascii="Times New Roman" w:hAnsi="Times New Roman" w:cs="Times New Roman"/>
-          <w:sz w:val="24"/>
-          <w:szCs w:val="24"/>
-        </w:rPr>
-        <w:t>.</w:t>
-      </w:r>
-    </w:p>
-    <w:p>
-      <w:pPr>
-        <w:pStyle w:val="ListParagraph"/>
-        <w:spacing w:after="200" w:line="276" w:lineRule="auto"/>
-        <w:jc w:val="both"/>
-        <w:rPr>
-          <w:rFonts w:ascii="Times New Roman" w:hAnsi="Times New Roman" w:cs="Times New Roman"/>
-          <w:sz w:val="24"/>
-          <w:szCs w:val="24"/>
-        </w:rPr>
-      </w:pPr>
-    </w:p>
-    <w:p>
-      <w:pPr>
-        <w:pStyle w:val="ListParagraph"/>
-        <w:spacing w:after="200" w:line="276" w:lineRule="auto"/>
-        <w:jc w:val="center"/>
-        <w:rPr>
-          <w:rFonts w:ascii="Times New Roman" w:hAnsi="Times New Roman" w:cs="Times New Roman"/>
-          <w:sz w:val="24"/>
-          <w:szCs w:val="24"/>
-        </w:rPr>
-      </w:pPr>
-      <w:r>
-        <w:rPr>
           <w:noProof/>
           <w:lang w:eastAsia="en-IN"/>
         </w:rPr>
         <w:drawing>
-          <wp:inline distT="0" distB="0" distL="0" distR="0" wp14:anchorId="41D382B1" wp14:editId="52D6DFE8">
-            <wp:extent cx="4914900" cy="3761455"/>
-            <wp:effectExtent l="0" t="0" r="0" b="0"/>
-            <wp:docPr id="8" name="Picture 8"/>
+          <wp:inline distT="0" distB="0" distL="0" distR="0" wp14:anchorId="19A901F3" wp14:editId="1F2DEFB3">
+            <wp:extent cx="4800600" cy="4711065"/>
+            <wp:effectExtent l="0" t="0" r="9525" b="0"/>
+            <wp:docPr id="7" name="Picture 7"/>
             <wp:cNvGraphicFramePr>
               <a:graphicFrameLocks xmlns:a="http://schemas.openxmlformats.org/drawingml/2006/main" noChangeAspect="1"/>
             </wp:cNvGraphicFramePr>
@@ -3901,7 +4683,7 @@
                   <pic:spPr>
                     <a:xfrm>
                       <a:off x="0" y="0"/>
-                      <a:ext cx="4923872" cy="3768322"/>
+                      <a:ext cx="4800600" cy="4711065"/>
                     </a:xfrm>
                     <a:prstGeom prst="rect">
                       <a:avLst/>
@@ -3916,47 +4698,6 @@
     </w:p>
     <w:p>
       <w:pPr>
-        <w:pStyle w:val="ListParagraph"/>
-        <w:numPr>
-          <w:ilvl w:val="1"/>
-          <w:numId w:val="18"/>
-        </w:numPr>
-        <w:spacing w:after="200" w:line="276" w:lineRule="auto"/>
-        <w:jc w:val="center"/>
-        <w:rPr>
-          <w:rFonts w:ascii="Times New Roman" w:hAnsi="Times New Roman" w:cs="Times New Roman"/>
-          <w:sz w:val="24"/>
-          <w:szCs w:val="24"/>
-        </w:rPr>
-      </w:pPr>
-      <w:r>
-        <w:rPr>
-          <w:rFonts w:ascii="Times New Roman" w:hAnsi="Times New Roman" w:cs="Times New Roman"/>
-          <w:sz w:val="24"/>
-          <w:szCs w:val="24"/>
-        </w:rPr>
-        <w:t xml:space="preserve">Refactoring of </w:t>
-      </w:r>
-      <w:r>
-        <w:rPr>
-          <w:rFonts w:ascii="Times New Roman" w:hAnsi="Times New Roman" w:cs="Times New Roman"/>
-          <w:i/>
-          <w:sz w:val="24"/>
-          <w:szCs w:val="24"/>
-        </w:rPr>
-        <w:t>GameEngine</w:t>
-      </w:r>
-      <w:r>
-        <w:rPr>
-          <w:rFonts w:ascii="Times New Roman" w:hAnsi="Times New Roman" w:cs="Times New Roman"/>
-          <w:sz w:val="24"/>
-          <w:szCs w:val="24"/>
-        </w:rPr>
-        <w:t xml:space="preserve"> class</w:t>
-      </w:r>
-    </w:p>
-    <w:p>
-      <w:pPr>
         <w:spacing w:after="200" w:line="276" w:lineRule="auto"/>
         <w:ind w:left="720"/>
         <w:jc w:val="center"/>
@@ -3968,15 +4709,389 @@
       </w:pPr>
       <w:r>
         <w:rPr>
+          <w:rFonts w:ascii="Times New Roman" w:hAnsi="Times New Roman" w:cs="Times New Roman"/>
+          <w:sz w:val="24"/>
+          <w:szCs w:val="24"/>
+        </w:rPr>
+        <w:t xml:space="preserve">3.2 Refactoring of </w:t>
+      </w:r>
+      <w:proofErr w:type="spellStart"/>
+      <w:r>
+        <w:rPr>
+          <w:rFonts w:ascii="Times New Roman" w:hAnsi="Times New Roman" w:cs="Times New Roman"/>
+          <w:i/>
+          <w:sz w:val="24"/>
+          <w:szCs w:val="24"/>
+        </w:rPr>
+        <w:t>CreateMap</w:t>
+      </w:r>
+      <w:proofErr w:type="spellEnd"/>
+      <w:r>
+        <w:rPr>
+          <w:rFonts w:ascii="Times New Roman" w:hAnsi="Times New Roman" w:cs="Times New Roman"/>
+          <w:sz w:val="24"/>
+          <w:szCs w:val="24"/>
+        </w:rPr>
+        <w:t xml:space="preserve"> class</w:t>
+      </w:r>
+    </w:p>
+    <w:p>
+      <w:pPr>
+        <w:pStyle w:val="ListParagraph"/>
+        <w:spacing w:after="200" w:line="276" w:lineRule="auto"/>
+        <w:jc w:val="both"/>
+        <w:rPr>
+          <w:rFonts w:ascii="Times New Roman" w:hAnsi="Times New Roman" w:cs="Times New Roman"/>
+          <w:sz w:val="24"/>
+          <w:szCs w:val="24"/>
+        </w:rPr>
+      </w:pPr>
+      <w:proofErr w:type="gramStart"/>
+      <w:r>
+        <w:rPr>
+          <w:rFonts w:ascii="Times New Roman" w:hAnsi="Times New Roman" w:cs="Times New Roman"/>
+          <w:sz w:val="28"/>
+          <w:szCs w:val="28"/>
+        </w:rPr>
+        <w:t>Tests :</w:t>
+      </w:r>
+      <w:proofErr w:type="gramEnd"/>
+      <w:r>
+        <w:rPr>
+          <w:rFonts w:ascii="Times New Roman" w:hAnsi="Times New Roman" w:cs="Times New Roman"/>
+          <w:sz w:val="24"/>
+          <w:szCs w:val="24"/>
+        </w:rPr>
+        <w:t xml:space="preserve"> Create new map if </w:t>
+      </w:r>
+      <w:r>
+        <w:rPr>
+          <w:rFonts w:ascii="Times New Roman" w:hAnsi="Times New Roman" w:cs="Times New Roman"/>
+          <w:sz w:val="24"/>
+          <w:szCs w:val="24"/>
+        </w:rPr>
+        <w:t>does not</w:t>
+      </w:r>
+      <w:r>
+        <w:rPr>
+          <w:rFonts w:ascii="Times New Roman" w:hAnsi="Times New Roman" w:cs="Times New Roman"/>
+          <w:sz w:val="24"/>
+          <w:szCs w:val="24"/>
+        </w:rPr>
+        <w:t xml:space="preserve"> exi</w:t>
+      </w:r>
+      <w:r>
+        <w:rPr>
+          <w:rFonts w:ascii="Times New Roman" w:hAnsi="Times New Roman" w:cs="Times New Roman"/>
+          <w:sz w:val="24"/>
+          <w:szCs w:val="24"/>
+        </w:rPr>
+        <w:t>s</w:t>
+      </w:r>
+      <w:r>
+        <w:rPr>
+          <w:rFonts w:ascii="Times New Roman" w:hAnsi="Times New Roman" w:cs="Times New Roman"/>
+          <w:sz w:val="24"/>
+          <w:szCs w:val="24"/>
+        </w:rPr>
+        <w:t>ts, Load an existing map</w:t>
+      </w:r>
+    </w:p>
+    <w:p>
+      <w:pPr>
+        <w:pStyle w:val="ListParagraph"/>
+        <w:spacing w:after="200" w:line="276" w:lineRule="auto"/>
+        <w:jc w:val="both"/>
+        <w:rPr>
+          <w:rFonts w:ascii="Times New Roman" w:hAnsi="Times New Roman" w:cs="Times New Roman"/>
+          <w:sz w:val="24"/>
+          <w:szCs w:val="24"/>
+        </w:rPr>
+      </w:pPr>
+    </w:p>
+    <w:p>
+      <w:pPr>
+        <w:pStyle w:val="ListParagraph"/>
+        <w:spacing w:after="200" w:line="276" w:lineRule="auto"/>
+        <w:jc w:val="both"/>
+        <w:rPr>
+          <w:rFonts w:ascii="Times New Roman" w:hAnsi="Times New Roman" w:cs="Times New Roman"/>
+          <w:sz w:val="24"/>
+          <w:szCs w:val="24"/>
+        </w:rPr>
+      </w:pPr>
+    </w:p>
+    <w:p>
+      <w:pPr>
+        <w:pStyle w:val="ListParagraph"/>
+        <w:numPr>
+          <w:ilvl w:val="0"/>
+          <w:numId w:val="18"/>
+        </w:numPr>
+        <w:spacing w:after="200" w:line="360" w:lineRule="auto"/>
+        <w:jc w:val="both"/>
+        <w:rPr>
+          <w:rFonts w:ascii="Times New Roman" w:hAnsi="Times New Roman" w:cs="Times New Roman"/>
+          <w:sz w:val="28"/>
+          <w:szCs w:val="28"/>
+        </w:rPr>
+      </w:pPr>
+      <w:r>
+        <w:rPr>
+          <w:rFonts w:ascii="Times New Roman" w:hAnsi="Times New Roman" w:cs="Times New Roman"/>
+          <w:sz w:val="28"/>
+          <w:szCs w:val="28"/>
+        </w:rPr>
+        <w:t>Merged all game</w:t>
+      </w:r>
+      <w:r>
+        <w:rPr>
+          <w:rFonts w:ascii="Times New Roman" w:hAnsi="Times New Roman" w:cs="Times New Roman"/>
+          <w:sz w:val="28"/>
+          <w:szCs w:val="28"/>
+        </w:rPr>
+        <w:t xml:space="preserve"> and map</w:t>
+      </w:r>
+      <w:r>
+        <w:rPr>
+          <w:rFonts w:ascii="Times New Roman" w:hAnsi="Times New Roman" w:cs="Times New Roman"/>
+          <w:sz w:val="28"/>
+          <w:szCs w:val="28"/>
+        </w:rPr>
+        <w:t xml:space="preserve"> related command controls into a single </w:t>
+      </w:r>
+      <w:proofErr w:type="spellStart"/>
+      <w:r>
+        <w:rPr>
+          <w:rFonts w:ascii="Times New Roman" w:hAnsi="Times New Roman" w:cs="Times New Roman"/>
+          <w:sz w:val="28"/>
+          <w:szCs w:val="28"/>
+        </w:rPr>
+        <w:t>GameEngine</w:t>
+      </w:r>
+      <w:proofErr w:type="spellEnd"/>
+      <w:r>
+        <w:rPr>
+          <w:rFonts w:ascii="Times New Roman" w:hAnsi="Times New Roman" w:cs="Times New Roman"/>
+          <w:sz w:val="28"/>
+          <w:szCs w:val="28"/>
+        </w:rPr>
+        <w:t xml:space="preserve"> Class</w:t>
+      </w:r>
+    </w:p>
+    <w:p>
+      <w:pPr>
+        <w:pStyle w:val="ListParagraph"/>
+        <w:spacing w:after="200" w:line="276" w:lineRule="auto"/>
+        <w:jc w:val="both"/>
+        <w:rPr>
+          <w:rFonts w:ascii="Times New Roman" w:hAnsi="Times New Roman" w:cs="Times New Roman"/>
+          <w:sz w:val="24"/>
+          <w:szCs w:val="24"/>
+        </w:rPr>
+      </w:pPr>
+      <w:r>
+        <w:rPr>
+          <w:rFonts w:ascii="Times New Roman" w:hAnsi="Times New Roman" w:cs="Times New Roman"/>
+          <w:sz w:val="24"/>
+          <w:szCs w:val="24"/>
+        </w:rPr>
+        <w:t xml:space="preserve">Previously, two classes namely </w:t>
+      </w:r>
+      <w:proofErr w:type="spellStart"/>
+      <w:r>
+        <w:rPr>
+          <w:rFonts w:ascii="Times New Roman" w:hAnsi="Times New Roman" w:cs="Times New Roman"/>
+          <w:sz w:val="24"/>
+          <w:szCs w:val="24"/>
+        </w:rPr>
+        <w:t>GameEngine</w:t>
+      </w:r>
+      <w:proofErr w:type="spellEnd"/>
+      <w:r>
+        <w:rPr>
+          <w:rFonts w:ascii="Times New Roman" w:hAnsi="Times New Roman" w:cs="Times New Roman"/>
+          <w:sz w:val="24"/>
+          <w:szCs w:val="24"/>
+        </w:rPr>
+        <w:t xml:space="preserve"> and </w:t>
+      </w:r>
+      <w:proofErr w:type="spellStart"/>
+      <w:r>
+        <w:rPr>
+          <w:rFonts w:ascii="Times New Roman" w:hAnsi="Times New Roman" w:cs="Times New Roman"/>
+          <w:sz w:val="24"/>
+          <w:szCs w:val="24"/>
+        </w:rPr>
+        <w:t>MapEngine</w:t>
+      </w:r>
+      <w:proofErr w:type="spellEnd"/>
+      <w:r>
+        <w:rPr>
+          <w:rFonts w:ascii="Times New Roman" w:hAnsi="Times New Roman" w:cs="Times New Roman"/>
+          <w:sz w:val="24"/>
+          <w:szCs w:val="24"/>
+        </w:rPr>
+        <w:t xml:space="preserve"> class existed. </w:t>
+      </w:r>
+      <w:proofErr w:type="gramStart"/>
+      <w:r>
+        <w:rPr>
+          <w:rFonts w:ascii="Times New Roman" w:hAnsi="Times New Roman" w:cs="Times New Roman"/>
+          <w:sz w:val="24"/>
+          <w:szCs w:val="24"/>
+        </w:rPr>
+        <w:t>Main  method</w:t>
+      </w:r>
+      <w:proofErr w:type="gramEnd"/>
+      <w:r>
+        <w:rPr>
+          <w:rFonts w:ascii="Times New Roman" w:hAnsi="Times New Roman" w:cs="Times New Roman"/>
+          <w:sz w:val="24"/>
+          <w:szCs w:val="24"/>
+        </w:rPr>
+        <w:t xml:space="preserve"> would transfer control to </w:t>
+      </w:r>
+      <w:proofErr w:type="spellStart"/>
+      <w:r>
+        <w:rPr>
+          <w:rFonts w:ascii="Times New Roman" w:hAnsi="Times New Roman" w:cs="Times New Roman"/>
+          <w:sz w:val="24"/>
+          <w:szCs w:val="24"/>
+        </w:rPr>
+        <w:t>GameEngine</w:t>
+      </w:r>
+      <w:proofErr w:type="spellEnd"/>
+      <w:r>
+        <w:rPr>
+          <w:rFonts w:ascii="Times New Roman" w:hAnsi="Times New Roman" w:cs="Times New Roman"/>
+          <w:sz w:val="24"/>
+          <w:szCs w:val="24"/>
+        </w:rPr>
+        <w:t xml:space="preserve"> for game related commands and to </w:t>
+      </w:r>
+      <w:proofErr w:type="spellStart"/>
+      <w:r>
+        <w:rPr>
+          <w:rFonts w:ascii="Times New Roman" w:hAnsi="Times New Roman" w:cs="Times New Roman"/>
+          <w:sz w:val="24"/>
+          <w:szCs w:val="24"/>
+        </w:rPr>
+        <w:t>MapEngine</w:t>
+      </w:r>
+      <w:proofErr w:type="spellEnd"/>
+      <w:r>
+        <w:rPr>
+          <w:rFonts w:ascii="Times New Roman" w:hAnsi="Times New Roman" w:cs="Times New Roman"/>
+          <w:sz w:val="24"/>
+          <w:szCs w:val="24"/>
+        </w:rPr>
+        <w:t xml:space="preserve"> for map related commands. Too many calls to and from main method were there. </w:t>
+      </w:r>
+      <w:proofErr w:type="gramStart"/>
+      <w:r>
+        <w:rPr>
+          <w:rFonts w:ascii="Times New Roman" w:hAnsi="Times New Roman" w:cs="Times New Roman"/>
+          <w:sz w:val="24"/>
+          <w:szCs w:val="24"/>
+        </w:rPr>
+        <w:t>So</w:t>
+      </w:r>
+      <w:proofErr w:type="gramEnd"/>
+      <w:r>
+        <w:rPr>
+          <w:rFonts w:ascii="Times New Roman" w:hAnsi="Times New Roman" w:cs="Times New Roman"/>
+          <w:sz w:val="24"/>
+          <w:szCs w:val="24"/>
+        </w:rPr>
+        <w:t>,</w:t>
+      </w:r>
+      <w:r>
+        <w:rPr>
+          <w:rFonts w:ascii="Times New Roman" w:hAnsi="Times New Roman" w:cs="Times New Roman"/>
+          <w:sz w:val="24"/>
+          <w:szCs w:val="24"/>
+        </w:rPr>
+        <w:t xml:space="preserve"> both the class were merged into single </w:t>
+      </w:r>
+      <w:proofErr w:type="spellStart"/>
+      <w:r>
+        <w:rPr>
+          <w:rFonts w:ascii="Times New Roman" w:hAnsi="Times New Roman" w:cs="Times New Roman"/>
+          <w:sz w:val="24"/>
+          <w:szCs w:val="24"/>
+        </w:rPr>
+        <w:t>GameEngine</w:t>
+      </w:r>
+      <w:proofErr w:type="spellEnd"/>
+      <w:r>
+        <w:rPr>
+          <w:rFonts w:ascii="Times New Roman" w:hAnsi="Times New Roman" w:cs="Times New Roman"/>
+          <w:sz w:val="24"/>
+          <w:szCs w:val="24"/>
+        </w:rPr>
+        <w:t xml:space="preserve"> Class to directly access all the game and </w:t>
+      </w:r>
+      <w:proofErr w:type="spellStart"/>
+      <w:r>
+        <w:rPr>
+          <w:rFonts w:ascii="Times New Roman" w:hAnsi="Times New Roman" w:cs="Times New Roman"/>
+          <w:sz w:val="24"/>
+          <w:szCs w:val="24"/>
+        </w:rPr>
+        <w:t>mapedit</w:t>
+      </w:r>
+      <w:proofErr w:type="spellEnd"/>
+      <w:r>
+        <w:rPr>
+          <w:rFonts w:ascii="Times New Roman" w:hAnsi="Times New Roman" w:cs="Times New Roman"/>
+          <w:sz w:val="24"/>
+          <w:szCs w:val="24"/>
+        </w:rPr>
+        <w:t xml:space="preserve"> commands from one class</w:t>
+      </w:r>
+      <w:r>
+        <w:rPr>
+          <w:rFonts w:ascii="Times New Roman" w:hAnsi="Times New Roman" w:cs="Times New Roman"/>
+          <w:sz w:val="24"/>
+          <w:szCs w:val="24"/>
+        </w:rPr>
+        <w:t>.</w:t>
+      </w:r>
+    </w:p>
+    <w:p>
+      <w:pPr>
+        <w:pStyle w:val="ListParagraph"/>
+        <w:spacing w:after="200" w:line="276" w:lineRule="auto"/>
+        <w:jc w:val="both"/>
+        <w:rPr>
+          <w:rFonts w:ascii="Times New Roman" w:hAnsi="Times New Roman" w:cs="Times New Roman"/>
+          <w:sz w:val="24"/>
+          <w:szCs w:val="24"/>
+        </w:rPr>
+      </w:pPr>
+    </w:p>
+    <w:p>
+      <w:pPr>
+        <w:pStyle w:val="ListParagraph"/>
+        <w:spacing w:after="200" w:line="276" w:lineRule="auto"/>
+        <w:jc w:val="center"/>
+        <w:rPr>
+          <w:rFonts w:ascii="Times New Roman" w:hAnsi="Times New Roman" w:cs="Times New Roman"/>
+          <w:sz w:val="24"/>
+          <w:szCs w:val="24"/>
+        </w:rPr>
+      </w:pPr>
+      <w:r>
+        <w:rPr>
           <w:noProof/>
           <w:lang w:eastAsia="en-IN"/>
         </w:rPr>
-        <w:lastRenderedPageBreak/>
         <w:drawing>
-          <wp:inline distT="0" distB="0" distL="0" distR="0" wp14:anchorId="3160D68E" wp14:editId="600CE69A">
-            <wp:extent cx="4454925" cy="4943475"/>
-            <wp:effectExtent l="0" t="0" r="3175" b="0"/>
-            <wp:docPr id="9" name="Picture 9"/>
+          <wp:inline distT="0" distB="0" distL="0" distR="0" wp14:anchorId="41D382B1" wp14:editId="52D6DFE8">
+            <wp:extent cx="4914900" cy="3761455"/>
+            <wp:effectExtent l="0" t="0" r="0" b="0"/>
+            <wp:docPr id="8" name="Picture 8"/>
             <wp:cNvGraphicFramePr>
               <a:graphicFrameLocks xmlns:a="http://schemas.openxmlformats.org/drawingml/2006/main" noChangeAspect="1"/>
             </wp:cNvGraphicFramePr>
@@ -3996,7 +5111,7 @@
                   <pic:spPr>
                     <a:xfrm>
                       <a:off x="0" y="0"/>
-                      <a:ext cx="4462557" cy="4951944"/>
+                      <a:ext cx="4923872" cy="3768322"/>
                     </a:xfrm>
                     <a:prstGeom prst="rect">
                       <a:avLst/>
@@ -4011,6 +5126,49 @@
     </w:p>
     <w:p>
       <w:pPr>
+        <w:pStyle w:val="ListParagraph"/>
+        <w:numPr>
+          <w:ilvl w:val="1"/>
+          <w:numId w:val="18"/>
+        </w:numPr>
+        <w:spacing w:after="200" w:line="276" w:lineRule="auto"/>
+        <w:jc w:val="center"/>
+        <w:rPr>
+          <w:rFonts w:ascii="Times New Roman" w:hAnsi="Times New Roman" w:cs="Times New Roman"/>
+          <w:sz w:val="24"/>
+          <w:szCs w:val="24"/>
+        </w:rPr>
+      </w:pPr>
+      <w:r>
+        <w:rPr>
+          <w:rFonts w:ascii="Times New Roman" w:hAnsi="Times New Roman" w:cs="Times New Roman"/>
+          <w:sz w:val="24"/>
+          <w:szCs w:val="24"/>
+        </w:rPr>
+        <w:t xml:space="preserve">Refactoring of </w:t>
+      </w:r>
+      <w:proofErr w:type="spellStart"/>
+      <w:r>
+        <w:rPr>
+          <w:rFonts w:ascii="Times New Roman" w:hAnsi="Times New Roman" w:cs="Times New Roman"/>
+          <w:i/>
+          <w:sz w:val="24"/>
+          <w:szCs w:val="24"/>
+        </w:rPr>
+        <w:t>GameEngine</w:t>
+      </w:r>
+      <w:proofErr w:type="spellEnd"/>
+      <w:r>
+        <w:rPr>
+          <w:rFonts w:ascii="Times New Roman" w:hAnsi="Times New Roman" w:cs="Times New Roman"/>
+          <w:sz w:val="24"/>
+          <w:szCs w:val="24"/>
+        </w:rPr>
+        <w:t xml:space="preserve"> class</w:t>
+      </w:r>
+    </w:p>
+    <w:p>
+      <w:pPr>
         <w:spacing w:after="200" w:line="276" w:lineRule="auto"/>
         <w:ind w:left="720"/>
         <w:jc w:val="center"/>
@@ -4022,78 +5180,15 @@
       </w:pPr>
       <w:r>
         <w:rPr>
-          <w:rFonts w:ascii="Times New Roman" w:hAnsi="Times New Roman" w:cs="Times New Roman"/>
-          <w:sz w:val="24"/>
-          <w:szCs w:val="24"/>
-        </w:rPr>
-        <w:t xml:space="preserve">4.2 Refactoring of </w:t>
-      </w:r>
-      <w:r>
-        <w:rPr>
-          <w:rFonts w:ascii="Times New Roman" w:hAnsi="Times New Roman" w:cs="Times New Roman"/>
-          <w:i/>
-          <w:sz w:val="24"/>
-          <w:szCs w:val="24"/>
-        </w:rPr>
-        <w:t>runGame</w:t>
-      </w:r>
-      <w:r>
-        <w:rPr>
-          <w:rFonts w:ascii="Times New Roman" w:hAnsi="Times New Roman" w:cs="Times New Roman"/>
-          <w:i/>
-          <w:sz w:val="24"/>
-          <w:szCs w:val="24"/>
-        </w:rPr>
-        <w:t xml:space="preserve"> </w:t>
-      </w:r>
-      <w:r>
-        <w:rPr>
-          <w:rFonts w:ascii="Times New Roman" w:hAnsi="Times New Roman" w:cs="Times New Roman"/>
-          <w:sz w:val="24"/>
-          <w:szCs w:val="24"/>
-        </w:rPr>
-        <w:t xml:space="preserve">method from </w:t>
-      </w:r>
-      <w:r>
-        <w:rPr>
-          <w:rFonts w:ascii="Times New Roman" w:hAnsi="Times New Roman" w:cs="Times New Roman"/>
-          <w:i/>
-          <w:sz w:val="24"/>
-          <w:szCs w:val="24"/>
-        </w:rPr>
-        <w:t>GameEngine</w:t>
-      </w:r>
-      <w:r>
-        <w:rPr>
-          <w:rFonts w:ascii="Times New Roman" w:hAnsi="Times New Roman" w:cs="Times New Roman"/>
-          <w:sz w:val="24"/>
-          <w:szCs w:val="24"/>
-        </w:rPr>
-        <w:t xml:space="preserve"> class</w:t>
-      </w:r>
-    </w:p>
-    <w:p>
-      <w:pPr>
-        <w:pStyle w:val="ListParagraph"/>
-        <w:spacing w:after="200" w:line="276" w:lineRule="auto"/>
-        <w:jc w:val="center"/>
-        <w:rPr>
-          <w:rFonts w:ascii="Times New Roman" w:hAnsi="Times New Roman" w:cs="Times New Roman"/>
-          <w:sz w:val="24"/>
-          <w:szCs w:val="28"/>
-        </w:rPr>
-      </w:pPr>
-      <w:r>
-        <w:rPr>
           <w:noProof/>
           <w:lang w:eastAsia="en-IN"/>
         </w:rPr>
         <w:lastRenderedPageBreak/>
         <w:drawing>
-          <wp:inline distT="0" distB="0" distL="0" distR="0" wp14:anchorId="5C6E2C03" wp14:editId="752479ED">
-            <wp:extent cx="5048250" cy="3979387"/>
-            <wp:effectExtent l="0" t="0" r="0" b="2540"/>
-            <wp:docPr id="10" name="Picture 10"/>
+          <wp:inline distT="0" distB="0" distL="0" distR="0" wp14:anchorId="3160D68E" wp14:editId="600CE69A">
+            <wp:extent cx="4454925" cy="4943475"/>
+            <wp:effectExtent l="0" t="0" r="3175" b="0"/>
+            <wp:docPr id="9" name="Picture 9"/>
             <wp:cNvGraphicFramePr>
               <a:graphicFrameLocks xmlns:a="http://schemas.openxmlformats.org/drawingml/2006/main" noChangeAspect="1"/>
             </wp:cNvGraphicFramePr>
@@ -4113,7 +5208,7 @@
                   <pic:spPr>
                     <a:xfrm>
                       <a:off x="0" y="0"/>
-                      <a:ext cx="5049533" cy="3980398"/>
+                      <a:ext cx="4462557" cy="4951944"/>
                     </a:xfrm>
                     <a:prstGeom prst="rect">
                       <a:avLst/>
@@ -4128,6 +5223,73 @@
     </w:p>
     <w:p>
       <w:pPr>
+        <w:spacing w:after="200" w:line="276" w:lineRule="auto"/>
+        <w:ind w:left="720"/>
+        <w:jc w:val="center"/>
+        <w:rPr>
+          <w:rFonts w:ascii="Times New Roman" w:hAnsi="Times New Roman" w:cs="Times New Roman"/>
+          <w:sz w:val="24"/>
+          <w:szCs w:val="24"/>
+        </w:rPr>
+      </w:pPr>
+      <w:r>
+        <w:rPr>
+          <w:rFonts w:ascii="Times New Roman" w:hAnsi="Times New Roman" w:cs="Times New Roman"/>
+          <w:sz w:val="24"/>
+          <w:szCs w:val="24"/>
+        </w:rPr>
+        <w:t xml:space="preserve">4.2 Refactoring of </w:t>
+      </w:r>
+      <w:proofErr w:type="spellStart"/>
+      <w:r>
+        <w:rPr>
+          <w:rFonts w:ascii="Times New Roman" w:hAnsi="Times New Roman" w:cs="Times New Roman"/>
+          <w:i/>
+          <w:sz w:val="24"/>
+          <w:szCs w:val="24"/>
+        </w:rPr>
+        <w:t>runGame</w:t>
+      </w:r>
+      <w:proofErr w:type="spellEnd"/>
+      <w:r>
+        <w:rPr>
+          <w:rFonts w:ascii="Times New Roman" w:hAnsi="Times New Roman" w:cs="Times New Roman"/>
+          <w:i/>
+          <w:sz w:val="24"/>
+          <w:szCs w:val="24"/>
+        </w:rPr>
+        <w:t xml:space="preserve"> </w:t>
+      </w:r>
+      <w:r>
+        <w:rPr>
+          <w:rFonts w:ascii="Times New Roman" w:hAnsi="Times New Roman" w:cs="Times New Roman"/>
+          <w:sz w:val="24"/>
+          <w:szCs w:val="24"/>
+        </w:rPr>
+        <w:t xml:space="preserve">method from </w:t>
+      </w:r>
+      <w:proofErr w:type="spellStart"/>
+      <w:r>
+        <w:rPr>
+          <w:rFonts w:ascii="Times New Roman" w:hAnsi="Times New Roman" w:cs="Times New Roman"/>
+          <w:i/>
+          <w:sz w:val="24"/>
+          <w:szCs w:val="24"/>
+        </w:rPr>
+        <w:t>GameEngine</w:t>
+      </w:r>
+      <w:proofErr w:type="spellEnd"/>
+      <w:r>
+        <w:rPr>
+          <w:rFonts w:ascii="Times New Roman" w:hAnsi="Times New Roman" w:cs="Times New Roman"/>
+          <w:sz w:val="24"/>
+          <w:szCs w:val="24"/>
+        </w:rPr>
+        <w:t xml:space="preserve"> class</w:t>
+      </w:r>
+    </w:p>
+    <w:p>
+      <w:pPr>
         <w:pStyle w:val="ListParagraph"/>
         <w:spacing w:after="200" w:line="276" w:lineRule="auto"/>
         <w:jc w:val="center"/>
@@ -4139,173 +5301,15 @@
       </w:pPr>
       <w:r>
         <w:rPr>
-          <w:rFonts w:ascii="Times New Roman" w:hAnsi="Times New Roman" w:cs="Times New Roman"/>
-          <w:sz w:val="24"/>
-          <w:szCs w:val="28"/>
-        </w:rPr>
-        <w:t xml:space="preserve">4.3 </w:t>
-      </w:r>
-      <w:r>
-        <w:rPr>
-          <w:rFonts w:ascii="Times New Roman" w:hAnsi="Times New Roman" w:cs="Times New Roman"/>
-          <w:sz w:val="24"/>
-          <w:szCs w:val="28"/>
-        </w:rPr>
-        <w:t xml:space="preserve">Refactoring of </w:t>
-      </w:r>
-      <w:r>
-        <w:rPr>
-          <w:rFonts w:ascii="Times New Roman" w:hAnsi="Times New Roman" w:cs="Times New Roman"/>
-          <w:i/>
-          <w:sz w:val="24"/>
-          <w:szCs w:val="28"/>
-        </w:rPr>
-        <w:t xml:space="preserve">compareCommand </w:t>
-      </w:r>
-      <w:r>
-        <w:rPr>
-          <w:rFonts w:ascii="Times New Roman" w:hAnsi="Times New Roman" w:cs="Times New Roman"/>
-          <w:sz w:val="24"/>
-          <w:szCs w:val="28"/>
-        </w:rPr>
-        <w:t xml:space="preserve">method from </w:t>
-      </w:r>
-      <w:r>
-        <w:rPr>
-          <w:rFonts w:ascii="Times New Roman" w:hAnsi="Times New Roman" w:cs="Times New Roman"/>
-          <w:i/>
-          <w:sz w:val="24"/>
-          <w:szCs w:val="28"/>
-        </w:rPr>
-        <w:t xml:space="preserve">GameEngine </w:t>
-      </w:r>
-      <w:r>
-        <w:rPr>
-          <w:rFonts w:ascii="Times New Roman" w:hAnsi="Times New Roman" w:cs="Times New Roman"/>
-          <w:sz w:val="24"/>
-          <w:szCs w:val="28"/>
-        </w:rPr>
-        <w:t>class</w:t>
-      </w:r>
-    </w:p>
-    <w:p>
-      <w:pPr>
-        <w:pStyle w:val="ListParagraph"/>
-        <w:spacing w:after="200" w:line="276" w:lineRule="auto"/>
-        <w:jc w:val="both"/>
-        <w:rPr>
-          <w:rFonts w:ascii="Times New Roman" w:hAnsi="Times New Roman" w:cs="Times New Roman"/>
-          <w:sz w:val="24"/>
-          <w:szCs w:val="24"/>
-        </w:rPr>
-      </w:pPr>
-      <w:r>
-        <w:rPr>
-          <w:rFonts w:ascii="Times New Roman" w:hAnsi="Times New Roman" w:cs="Times New Roman"/>
-          <w:sz w:val="28"/>
-          <w:szCs w:val="28"/>
-        </w:rPr>
-        <w:t>Test:</w:t>
-      </w:r>
-      <w:r>
-        <w:rPr>
-          <w:rFonts w:ascii="Times New Roman" w:hAnsi="Times New Roman" w:cs="Times New Roman"/>
-          <w:sz w:val="24"/>
-          <w:szCs w:val="24"/>
-        </w:rPr>
-        <w:t xml:space="preserve"> Tested whether correct phases are set in the GameEngine Class or not</w:t>
-      </w:r>
-    </w:p>
-    <w:p>
-      <w:pPr>
-        <w:pStyle w:val="ListParagraph"/>
-        <w:spacing w:after="200" w:line="276" w:lineRule="auto"/>
-        <w:jc w:val="both"/>
-        <w:rPr>
-          <w:rFonts w:ascii="Times New Roman" w:hAnsi="Times New Roman" w:cs="Times New Roman"/>
-          <w:sz w:val="24"/>
-          <w:szCs w:val="24"/>
-        </w:rPr>
-      </w:pPr>
-    </w:p>
-    <w:p>
-      <w:pPr>
-        <w:pStyle w:val="ListParagraph"/>
-        <w:numPr>
-          <w:ilvl w:val="0"/>
-          <w:numId w:val="18"/>
-        </w:numPr>
-        <w:spacing w:after="200" w:line="360" w:lineRule="auto"/>
-        <w:jc w:val="both"/>
-        <w:rPr>
-          <w:rFonts w:ascii="Times New Roman" w:hAnsi="Times New Roman" w:cs="Times New Roman"/>
-          <w:sz w:val="28"/>
-          <w:szCs w:val="28"/>
-        </w:rPr>
-      </w:pPr>
-      <w:r>
-        <w:rPr>
-          <w:rFonts w:ascii="Times New Roman" w:hAnsi="Times New Roman" w:cs="Times New Roman"/>
-          <w:sz w:val="28"/>
-          <w:szCs w:val="28"/>
-        </w:rPr>
-        <w:t>Migrated all game related methods to GameUtils package to remove clutter inside GameEngine</w:t>
-      </w:r>
-    </w:p>
-    <w:p>
-      <w:pPr>
-        <w:pStyle w:val="ListParagraph"/>
-        <w:spacing w:after="200" w:line="276" w:lineRule="auto"/>
-        <w:jc w:val="both"/>
-        <w:rPr>
-          <w:rFonts w:ascii="Times New Roman" w:hAnsi="Times New Roman" w:cs="Times New Roman"/>
-          <w:sz w:val="24"/>
-          <w:szCs w:val="24"/>
-        </w:rPr>
-      </w:pPr>
-      <w:r>
-        <w:rPr>
-          <w:rFonts w:ascii="Times New Roman" w:hAnsi="Times New Roman" w:cs="Times New Roman"/>
-          <w:sz w:val="24"/>
-          <w:szCs w:val="24"/>
-        </w:rPr>
-        <w:t>Functions including Reinforcement armies assignment, Random Number Generator for assigning countries to players randomly, assign cards to players on winning a battle all were refactored into separate class and moved under GameUtils package.</w:t>
-      </w:r>
-    </w:p>
-    <w:p>
-      <w:pPr>
-        <w:pStyle w:val="ListParagraph"/>
-        <w:spacing w:after="200" w:line="276" w:lineRule="auto"/>
-        <w:jc w:val="both"/>
-        <w:rPr>
-          <w:rFonts w:ascii="Times New Roman" w:hAnsi="Times New Roman" w:cs="Times New Roman"/>
-          <w:sz w:val="24"/>
-          <w:szCs w:val="24"/>
-        </w:rPr>
-      </w:pPr>
-    </w:p>
-    <w:p>
-      <w:pPr>
-        <w:pStyle w:val="ListParagraph"/>
-        <w:spacing w:after="200" w:line="276" w:lineRule="auto"/>
-        <w:jc w:val="center"/>
-        <w:rPr>
-          <w:rFonts w:ascii="Times New Roman" w:hAnsi="Times New Roman" w:cs="Times New Roman"/>
-          <w:sz w:val="24"/>
-          <w:szCs w:val="24"/>
-        </w:rPr>
-      </w:pPr>
-      <w:r>
-        <w:rPr>
           <w:noProof/>
           <w:lang w:eastAsia="en-IN"/>
         </w:rPr>
         <w:lastRenderedPageBreak/>
         <w:drawing>
-          <wp:inline distT="0" distB="0" distL="0" distR="0" wp14:anchorId="5CBCD139" wp14:editId="50DA587F">
-            <wp:extent cx="4991100" cy="3143250"/>
-            <wp:effectExtent l="0" t="0" r="0" b="0"/>
-            <wp:docPr id="11" name="Picture 11"/>
+          <wp:inline distT="0" distB="0" distL="0" distR="0" wp14:anchorId="5C6E2C03" wp14:editId="752479ED">
+            <wp:extent cx="5048250" cy="3979387"/>
+            <wp:effectExtent l="0" t="0" r="0" b="2540"/>
+            <wp:docPr id="10" name="Picture 10"/>
             <wp:cNvGraphicFramePr>
               <a:graphicFrameLocks xmlns:a="http://schemas.openxmlformats.org/drawingml/2006/main" noChangeAspect="1"/>
             </wp:cNvGraphicFramePr>
@@ -4325,7 +5329,7 @@
                   <pic:spPr>
                     <a:xfrm>
                       <a:off x="0" y="0"/>
-                      <a:ext cx="4991100" cy="3143250"/>
+                      <a:ext cx="5049533" cy="3980398"/>
                     </a:xfrm>
                     <a:prstGeom prst="rect">
                       <a:avLst/>
@@ -4341,10 +5345,268 @@
     <w:p>
       <w:pPr>
         <w:pStyle w:val="ListParagraph"/>
+        <w:spacing w:after="200" w:line="276" w:lineRule="auto"/>
+        <w:jc w:val="center"/>
+        <w:rPr>
+          <w:rFonts w:ascii="Times New Roman" w:hAnsi="Times New Roman" w:cs="Times New Roman"/>
+          <w:sz w:val="24"/>
+          <w:szCs w:val="28"/>
+        </w:rPr>
+      </w:pPr>
+      <w:r>
+        <w:rPr>
+          <w:rFonts w:ascii="Times New Roman" w:hAnsi="Times New Roman" w:cs="Times New Roman"/>
+          <w:sz w:val="24"/>
+          <w:szCs w:val="28"/>
+        </w:rPr>
+        <w:t xml:space="preserve">4.3 </w:t>
+      </w:r>
+      <w:r>
+        <w:rPr>
+          <w:rFonts w:ascii="Times New Roman" w:hAnsi="Times New Roman" w:cs="Times New Roman"/>
+          <w:sz w:val="24"/>
+          <w:szCs w:val="28"/>
+        </w:rPr>
+        <w:t xml:space="preserve">Refactoring of </w:t>
+      </w:r>
+      <w:proofErr w:type="spellStart"/>
+      <w:r>
+        <w:rPr>
+          <w:rFonts w:ascii="Times New Roman" w:hAnsi="Times New Roman" w:cs="Times New Roman"/>
+          <w:i/>
+          <w:sz w:val="24"/>
+          <w:szCs w:val="28"/>
+        </w:rPr>
+        <w:t>compareCommand</w:t>
+      </w:r>
+      <w:proofErr w:type="spellEnd"/>
+      <w:r>
+        <w:rPr>
+          <w:rFonts w:ascii="Times New Roman" w:hAnsi="Times New Roman" w:cs="Times New Roman"/>
+          <w:i/>
+          <w:sz w:val="24"/>
+          <w:szCs w:val="28"/>
+        </w:rPr>
+        <w:t xml:space="preserve"> </w:t>
+      </w:r>
+      <w:r>
+        <w:rPr>
+          <w:rFonts w:ascii="Times New Roman" w:hAnsi="Times New Roman" w:cs="Times New Roman"/>
+          <w:sz w:val="24"/>
+          <w:szCs w:val="28"/>
+        </w:rPr>
+        <w:t xml:space="preserve">method from </w:t>
+      </w:r>
+      <w:proofErr w:type="spellStart"/>
+      <w:r>
+        <w:rPr>
+          <w:rFonts w:ascii="Times New Roman" w:hAnsi="Times New Roman" w:cs="Times New Roman"/>
+          <w:i/>
+          <w:sz w:val="24"/>
+          <w:szCs w:val="28"/>
+        </w:rPr>
+        <w:t>GameEngine</w:t>
+      </w:r>
+      <w:proofErr w:type="spellEnd"/>
+      <w:r>
+        <w:rPr>
+          <w:rFonts w:ascii="Times New Roman" w:hAnsi="Times New Roman" w:cs="Times New Roman"/>
+          <w:i/>
+          <w:sz w:val="24"/>
+          <w:szCs w:val="28"/>
+        </w:rPr>
+        <w:t xml:space="preserve"> </w:t>
+      </w:r>
+      <w:r>
+        <w:rPr>
+          <w:rFonts w:ascii="Times New Roman" w:hAnsi="Times New Roman" w:cs="Times New Roman"/>
+          <w:sz w:val="24"/>
+          <w:szCs w:val="28"/>
+        </w:rPr>
+        <w:t>class</w:t>
+      </w:r>
+    </w:p>
+    <w:p>
+      <w:pPr>
+        <w:pStyle w:val="ListParagraph"/>
+        <w:spacing w:after="200" w:line="276" w:lineRule="auto"/>
+        <w:jc w:val="both"/>
+        <w:rPr>
+          <w:rFonts w:ascii="Times New Roman" w:hAnsi="Times New Roman" w:cs="Times New Roman"/>
+          <w:sz w:val="24"/>
+          <w:szCs w:val="24"/>
+        </w:rPr>
+      </w:pPr>
+      <w:r>
+        <w:rPr>
+          <w:rFonts w:ascii="Times New Roman" w:hAnsi="Times New Roman" w:cs="Times New Roman"/>
+          <w:sz w:val="28"/>
+          <w:szCs w:val="28"/>
+        </w:rPr>
+        <w:t>Test:</w:t>
+      </w:r>
+      <w:r>
+        <w:rPr>
+          <w:rFonts w:ascii="Times New Roman" w:hAnsi="Times New Roman" w:cs="Times New Roman"/>
+          <w:sz w:val="24"/>
+          <w:szCs w:val="24"/>
+        </w:rPr>
+        <w:t xml:space="preserve"> Tested whether correct phases are set in the </w:t>
+      </w:r>
+      <w:proofErr w:type="spellStart"/>
+      <w:r>
+        <w:rPr>
+          <w:rFonts w:ascii="Times New Roman" w:hAnsi="Times New Roman" w:cs="Times New Roman"/>
+          <w:sz w:val="24"/>
+          <w:szCs w:val="24"/>
+        </w:rPr>
+        <w:t>GameEngine</w:t>
+      </w:r>
+      <w:proofErr w:type="spellEnd"/>
+      <w:r>
+        <w:rPr>
+          <w:rFonts w:ascii="Times New Roman" w:hAnsi="Times New Roman" w:cs="Times New Roman"/>
+          <w:sz w:val="24"/>
+          <w:szCs w:val="24"/>
+        </w:rPr>
+        <w:t xml:space="preserve"> Class or not</w:t>
+      </w:r>
+    </w:p>
+    <w:p>
+      <w:pPr>
+        <w:pStyle w:val="ListParagraph"/>
+        <w:spacing w:after="200" w:line="276" w:lineRule="auto"/>
+        <w:jc w:val="both"/>
+        <w:rPr>
+          <w:rFonts w:ascii="Times New Roman" w:hAnsi="Times New Roman" w:cs="Times New Roman"/>
+          <w:sz w:val="24"/>
+          <w:szCs w:val="24"/>
+        </w:rPr>
+      </w:pPr>
+    </w:p>
+    <w:p>
+      <w:pPr>
+        <w:pStyle w:val="ListParagraph"/>
         <w:numPr>
-          <w:ilvl w:val="1"/>
+          <w:ilvl w:val="0"/>
           <w:numId w:val="18"/>
         </w:numPr>
+        <w:spacing w:after="200" w:line="360" w:lineRule="auto"/>
+        <w:jc w:val="both"/>
+        <w:rPr>
+          <w:rFonts w:ascii="Times New Roman" w:hAnsi="Times New Roman" w:cs="Times New Roman"/>
+          <w:sz w:val="28"/>
+          <w:szCs w:val="28"/>
+        </w:rPr>
+      </w:pPr>
+      <w:r>
+        <w:rPr>
+          <w:rFonts w:ascii="Times New Roman" w:hAnsi="Times New Roman" w:cs="Times New Roman"/>
+          <w:sz w:val="28"/>
+          <w:szCs w:val="28"/>
+        </w:rPr>
+        <w:t xml:space="preserve">Migrated all game related methods to </w:t>
+      </w:r>
+      <w:proofErr w:type="spellStart"/>
+      <w:r>
+        <w:rPr>
+          <w:rFonts w:ascii="Times New Roman" w:hAnsi="Times New Roman" w:cs="Times New Roman"/>
+          <w:sz w:val="28"/>
+          <w:szCs w:val="28"/>
+        </w:rPr>
+        <w:t>GameUtils</w:t>
+      </w:r>
+      <w:proofErr w:type="spellEnd"/>
+      <w:r>
+        <w:rPr>
+          <w:rFonts w:ascii="Times New Roman" w:hAnsi="Times New Roman" w:cs="Times New Roman"/>
+          <w:sz w:val="28"/>
+          <w:szCs w:val="28"/>
+        </w:rPr>
+        <w:t xml:space="preserve"> package to remove clutter inside </w:t>
+      </w:r>
+      <w:proofErr w:type="spellStart"/>
+      <w:r>
+        <w:rPr>
+          <w:rFonts w:ascii="Times New Roman" w:hAnsi="Times New Roman" w:cs="Times New Roman"/>
+          <w:sz w:val="28"/>
+          <w:szCs w:val="28"/>
+        </w:rPr>
+        <w:t>GameEngine</w:t>
+      </w:r>
+      <w:proofErr w:type="spellEnd"/>
+    </w:p>
+    <w:p>
+      <w:pPr>
+        <w:pStyle w:val="ListParagraph"/>
+        <w:spacing w:after="200" w:line="276" w:lineRule="auto"/>
+        <w:jc w:val="both"/>
+        <w:rPr>
+          <w:rFonts w:ascii="Times New Roman" w:hAnsi="Times New Roman" w:cs="Times New Roman"/>
+          <w:sz w:val="24"/>
+          <w:szCs w:val="24"/>
+        </w:rPr>
+      </w:pPr>
+      <w:r>
+        <w:rPr>
+          <w:rFonts w:ascii="Times New Roman" w:hAnsi="Times New Roman" w:cs="Times New Roman"/>
+          <w:sz w:val="24"/>
+          <w:szCs w:val="24"/>
+        </w:rPr>
+        <w:t xml:space="preserve">Functions including Reinforcement </w:t>
+      </w:r>
+      <w:proofErr w:type="gramStart"/>
+      <w:r>
+        <w:rPr>
+          <w:rFonts w:ascii="Times New Roman" w:hAnsi="Times New Roman" w:cs="Times New Roman"/>
+          <w:sz w:val="24"/>
+          <w:szCs w:val="24"/>
+        </w:rPr>
+        <w:t>armies</w:t>
+      </w:r>
+      <w:proofErr w:type="gramEnd"/>
+      <w:r>
+        <w:rPr>
+          <w:rFonts w:ascii="Times New Roman" w:hAnsi="Times New Roman" w:cs="Times New Roman"/>
+          <w:sz w:val="24"/>
+          <w:szCs w:val="24"/>
+        </w:rPr>
+        <w:t xml:space="preserve"> assignment, Random Number Generator for assigning countries to players randomly, assign cards to players on winning a battle all were refactored into separate class and moved under </w:t>
+      </w:r>
+      <w:proofErr w:type="spellStart"/>
+      <w:r>
+        <w:rPr>
+          <w:rFonts w:ascii="Times New Roman" w:hAnsi="Times New Roman" w:cs="Times New Roman"/>
+          <w:sz w:val="24"/>
+          <w:szCs w:val="24"/>
+        </w:rPr>
+        <w:t>GameUtils</w:t>
+      </w:r>
+      <w:proofErr w:type="spellEnd"/>
+      <w:r>
+        <w:rPr>
+          <w:rFonts w:ascii="Times New Roman" w:hAnsi="Times New Roman" w:cs="Times New Roman"/>
+          <w:sz w:val="24"/>
+          <w:szCs w:val="24"/>
+        </w:rPr>
+        <w:t xml:space="preserve"> package.</w:t>
+      </w:r>
+    </w:p>
+    <w:p>
+      <w:pPr>
+        <w:pStyle w:val="ListParagraph"/>
+        <w:spacing w:after="200" w:line="276" w:lineRule="auto"/>
+        <w:jc w:val="both"/>
+        <w:rPr>
+          <w:rFonts w:ascii="Times New Roman" w:hAnsi="Times New Roman" w:cs="Times New Roman"/>
+          <w:sz w:val="24"/>
+          <w:szCs w:val="24"/>
+        </w:rPr>
+      </w:pPr>
+    </w:p>
+    <w:p>
+      <w:pPr>
+        <w:pStyle w:val="ListParagraph"/>
         <w:spacing w:after="200" w:line="276" w:lineRule="auto"/>
         <w:jc w:val="center"/>
         <w:rPr>
@@ -4355,80 +5617,15 @@
       </w:pPr>
       <w:r>
         <w:rPr>
-          <w:rFonts w:ascii="Times New Roman" w:hAnsi="Times New Roman" w:cs="Times New Roman"/>
-          <w:sz w:val="24"/>
-          <w:szCs w:val="24"/>
-        </w:rPr>
-        <w:t xml:space="preserve">Moved methods to </w:t>
-      </w:r>
-      <w:r>
-        <w:rPr>
-          <w:rFonts w:ascii="Times New Roman" w:hAnsi="Times New Roman" w:cs="Times New Roman"/>
-          <w:i/>
-          <w:sz w:val="24"/>
-          <w:szCs w:val="24"/>
-        </w:rPr>
-        <w:t>gameutils</w:t>
-      </w:r>
-      <w:r>
-        <w:rPr>
-          <w:rFonts w:ascii="Times New Roman" w:hAnsi="Times New Roman" w:cs="Times New Roman"/>
-          <w:sz w:val="24"/>
-          <w:szCs w:val="24"/>
-        </w:rPr>
-        <w:t xml:space="preserve"> and refactored </w:t>
-      </w:r>
-      <w:r>
-        <w:rPr>
-          <w:rFonts w:ascii="Times New Roman" w:hAnsi="Times New Roman" w:cs="Times New Roman"/>
-          <w:i/>
-          <w:sz w:val="24"/>
-          <w:szCs w:val="24"/>
-        </w:rPr>
-        <w:t>AssignCard</w:t>
-      </w:r>
-      <w:r>
-        <w:rPr>
-          <w:rFonts w:ascii="Times New Roman" w:hAnsi="Times New Roman" w:cs="Times New Roman"/>
-          <w:sz w:val="24"/>
-          <w:szCs w:val="24"/>
-        </w:rPr>
-        <w:t xml:space="preserve"> class</w:t>
-      </w:r>
-    </w:p>
-    <w:p>
-      <w:pPr>
-        <w:pStyle w:val="ListParagraph"/>
-        <w:spacing w:after="200" w:line="276" w:lineRule="auto"/>
-        <w:ind w:left="1080"/>
-        <w:rPr>
-          <w:rFonts w:ascii="Times New Roman" w:hAnsi="Times New Roman" w:cs="Times New Roman"/>
-          <w:sz w:val="24"/>
-          <w:szCs w:val="24"/>
-        </w:rPr>
-      </w:pPr>
-    </w:p>
-    <w:p>
-      <w:pPr>
-        <w:spacing w:after="200" w:line="276" w:lineRule="auto"/>
-        <w:ind w:left="720"/>
-        <w:jc w:val="center"/>
-        <w:rPr>
-          <w:rFonts w:ascii="Times New Roman" w:hAnsi="Times New Roman" w:cs="Times New Roman"/>
-          <w:sz w:val="24"/>
-          <w:szCs w:val="24"/>
-        </w:rPr>
-      </w:pPr>
-      <w:r>
-        <w:rPr>
           <w:noProof/>
           <w:lang w:eastAsia="en-IN"/>
         </w:rPr>
+        <w:lastRenderedPageBreak/>
         <w:drawing>
-          <wp:inline distT="0" distB="0" distL="0" distR="0" wp14:anchorId="734C12AC" wp14:editId="523B548E">
-            <wp:extent cx="5019675" cy="4464050"/>
-            <wp:effectExtent l="0" t="0" r="9525" b="0"/>
-            <wp:docPr id="13" name="Picture 13"/>
+          <wp:inline distT="0" distB="0" distL="0" distR="0" wp14:anchorId="5CBCD139" wp14:editId="50DA587F">
+            <wp:extent cx="4991100" cy="3143250"/>
+            <wp:effectExtent l="0" t="0" r="0" b="0"/>
+            <wp:docPr id="11" name="Picture 11"/>
             <wp:cNvGraphicFramePr>
               <a:graphicFrameLocks xmlns:a="http://schemas.openxmlformats.org/drawingml/2006/main" noChangeAspect="1"/>
             </wp:cNvGraphicFramePr>
@@ -4448,7 +5645,7 @@
                   <pic:spPr>
                     <a:xfrm>
                       <a:off x="0" y="0"/>
-                      <a:ext cx="5019675" cy="4464050"/>
+                      <a:ext cx="4991100" cy="3143250"/>
                     </a:xfrm>
                     <a:prstGeom prst="rect">
                       <a:avLst/>
@@ -4463,6 +5660,80 @@
     </w:p>
     <w:p>
       <w:pPr>
+        <w:pStyle w:val="ListParagraph"/>
+        <w:numPr>
+          <w:ilvl w:val="1"/>
+          <w:numId w:val="18"/>
+        </w:numPr>
+        <w:spacing w:after="200" w:line="276" w:lineRule="auto"/>
+        <w:jc w:val="center"/>
+        <w:rPr>
+          <w:rFonts w:ascii="Times New Roman" w:hAnsi="Times New Roman" w:cs="Times New Roman"/>
+          <w:sz w:val="24"/>
+          <w:szCs w:val="24"/>
+        </w:rPr>
+      </w:pPr>
+      <w:r>
+        <w:rPr>
+          <w:rFonts w:ascii="Times New Roman" w:hAnsi="Times New Roman" w:cs="Times New Roman"/>
+          <w:sz w:val="24"/>
+          <w:szCs w:val="24"/>
+        </w:rPr>
+        <w:t xml:space="preserve">Moved methods to </w:t>
+      </w:r>
+      <w:proofErr w:type="spellStart"/>
+      <w:r>
+        <w:rPr>
+          <w:rFonts w:ascii="Times New Roman" w:hAnsi="Times New Roman" w:cs="Times New Roman"/>
+          <w:i/>
+          <w:sz w:val="24"/>
+          <w:szCs w:val="24"/>
+        </w:rPr>
+        <w:t>gameutils</w:t>
+      </w:r>
+      <w:proofErr w:type="spellEnd"/>
+      <w:r>
+        <w:rPr>
+          <w:rFonts w:ascii="Times New Roman" w:hAnsi="Times New Roman" w:cs="Times New Roman"/>
+          <w:sz w:val="24"/>
+          <w:szCs w:val="24"/>
+        </w:rPr>
+        <w:t xml:space="preserve"> and refactored </w:t>
+      </w:r>
+      <w:proofErr w:type="spellStart"/>
+      <w:r>
+        <w:rPr>
+          <w:rFonts w:ascii="Times New Roman" w:hAnsi="Times New Roman" w:cs="Times New Roman"/>
+          <w:i/>
+          <w:sz w:val="24"/>
+          <w:szCs w:val="24"/>
+        </w:rPr>
+        <w:t>AssignCard</w:t>
+      </w:r>
+      <w:proofErr w:type="spellEnd"/>
+      <w:r>
+        <w:rPr>
+          <w:rFonts w:ascii="Times New Roman" w:hAnsi="Times New Roman" w:cs="Times New Roman"/>
+          <w:sz w:val="24"/>
+          <w:szCs w:val="24"/>
+        </w:rPr>
+        <w:t xml:space="preserve"> class</w:t>
+      </w:r>
+    </w:p>
+    <w:p>
+      <w:pPr>
+        <w:pStyle w:val="ListParagraph"/>
+        <w:spacing w:after="200" w:line="276" w:lineRule="auto"/>
+        <w:ind w:left="1080"/>
+        <w:rPr>
+          <w:rFonts w:ascii="Times New Roman" w:hAnsi="Times New Roman" w:cs="Times New Roman"/>
+          <w:sz w:val="24"/>
+          <w:szCs w:val="24"/>
+        </w:rPr>
+      </w:pPr>
+    </w:p>
+    <w:p>
+      <w:pPr>
         <w:spacing w:after="200" w:line="276" w:lineRule="auto"/>
         <w:ind w:left="720"/>
         <w:jc w:val="center"/>
@@ -4474,52 +5745,14 @@
       </w:pPr>
       <w:r>
         <w:rPr>
-          <w:rFonts w:ascii="Times New Roman" w:hAnsi="Times New Roman" w:cs="Times New Roman"/>
-          <w:sz w:val="24"/>
-          <w:szCs w:val="24"/>
-        </w:rPr>
-        <w:t xml:space="preserve">5.2 Refactoring of </w:t>
-      </w:r>
-      <w:r>
-        <w:rPr>
-          <w:rFonts w:ascii="Times New Roman" w:hAnsi="Times New Roman" w:cs="Times New Roman"/>
-          <w:i/>
-          <w:sz w:val="24"/>
-          <w:szCs w:val="24"/>
-        </w:rPr>
-        <w:t xml:space="preserve">AssignCountries </w:t>
-      </w:r>
-      <w:r>
-        <w:rPr>
-          <w:rFonts w:ascii="Times New Roman" w:hAnsi="Times New Roman" w:cs="Times New Roman"/>
-          <w:sz w:val="24"/>
-          <w:szCs w:val="24"/>
-        </w:rPr>
-        <w:t>class</w:t>
-      </w:r>
-    </w:p>
-    <w:p>
-      <w:pPr>
-        <w:spacing w:after="200" w:line="276" w:lineRule="auto"/>
-        <w:ind w:left="720"/>
-        <w:jc w:val="center"/>
-        <w:rPr>
-          <w:rFonts w:ascii="Times New Roman" w:hAnsi="Times New Roman" w:cs="Times New Roman"/>
-          <w:sz w:val="24"/>
-          <w:szCs w:val="24"/>
-        </w:rPr>
-      </w:pPr>
-      <w:r>
-        <w:rPr>
           <w:noProof/>
           <w:lang w:eastAsia="en-IN"/>
         </w:rPr>
-        <w:lastRenderedPageBreak/>
         <w:drawing>
-          <wp:inline distT="0" distB="0" distL="0" distR="0" wp14:anchorId="1F9D23C7" wp14:editId="3C204674">
-            <wp:extent cx="4926330" cy="4505325"/>
-            <wp:effectExtent l="0" t="0" r="7620" b="9525"/>
-            <wp:docPr id="12" name="Picture 12"/>
+          <wp:inline distT="0" distB="0" distL="0" distR="0" wp14:anchorId="734C12AC" wp14:editId="523B548E">
+            <wp:extent cx="5019675" cy="4464050"/>
+            <wp:effectExtent l="0" t="0" r="9525" b="0"/>
+            <wp:docPr id="13" name="Picture 13"/>
             <wp:cNvGraphicFramePr>
               <a:graphicFrameLocks xmlns:a="http://schemas.openxmlformats.org/drawingml/2006/main" noChangeAspect="1"/>
             </wp:cNvGraphicFramePr>
@@ -4539,6 +5772,108 @@
                   <pic:spPr>
                     <a:xfrm>
                       <a:off x="0" y="0"/>
+                      <a:ext cx="5019675" cy="4464050"/>
+                    </a:xfrm>
+                    <a:prstGeom prst="rect">
+                      <a:avLst/>
+                    </a:prstGeom>
+                  </pic:spPr>
+                </pic:pic>
+              </a:graphicData>
+            </a:graphic>
+          </wp:inline>
+        </w:drawing>
+      </w:r>
+    </w:p>
+    <w:p>
+      <w:pPr>
+        <w:spacing w:after="200" w:line="276" w:lineRule="auto"/>
+        <w:ind w:left="720"/>
+        <w:jc w:val="center"/>
+        <w:rPr>
+          <w:rFonts w:ascii="Times New Roman" w:hAnsi="Times New Roman" w:cs="Times New Roman"/>
+          <w:sz w:val="24"/>
+          <w:szCs w:val="24"/>
+        </w:rPr>
+      </w:pPr>
+      <w:r>
+        <w:rPr>
+          <w:rFonts w:ascii="Times New Roman" w:hAnsi="Times New Roman" w:cs="Times New Roman"/>
+          <w:sz w:val="24"/>
+          <w:szCs w:val="24"/>
+        </w:rPr>
+        <w:t xml:space="preserve">5.2 Refactoring of </w:t>
+      </w:r>
+      <w:proofErr w:type="spellStart"/>
+      <w:r>
+        <w:rPr>
+          <w:rFonts w:ascii="Times New Roman" w:hAnsi="Times New Roman" w:cs="Times New Roman"/>
+          <w:i/>
+          <w:sz w:val="24"/>
+          <w:szCs w:val="24"/>
+        </w:rPr>
+        <w:t>AssignCountries</w:t>
+      </w:r>
+      <w:proofErr w:type="spellEnd"/>
+      <w:r>
+        <w:rPr>
+          <w:rFonts w:ascii="Times New Roman" w:hAnsi="Times New Roman" w:cs="Times New Roman"/>
+          <w:i/>
+          <w:sz w:val="24"/>
+          <w:szCs w:val="24"/>
+        </w:rPr>
+        <w:t xml:space="preserve"> </w:t>
+      </w:r>
+      <w:r>
+        <w:rPr>
+          <w:rFonts w:ascii="Times New Roman" w:hAnsi="Times New Roman" w:cs="Times New Roman"/>
+          <w:sz w:val="24"/>
+          <w:szCs w:val="24"/>
+        </w:rPr>
+        <w:t>class</w:t>
+      </w:r>
+    </w:p>
+    <w:p>
+      <w:pPr>
+        <w:spacing w:after="200" w:line="276" w:lineRule="auto"/>
+        <w:ind w:left="720"/>
+        <w:jc w:val="center"/>
+        <w:rPr>
+          <w:rFonts w:ascii="Times New Roman" w:hAnsi="Times New Roman" w:cs="Times New Roman"/>
+          <w:sz w:val="24"/>
+          <w:szCs w:val="24"/>
+        </w:rPr>
+      </w:pPr>
+      <w:r>
+        <w:rPr>
+          <w:noProof/>
+          <w:lang w:eastAsia="en-IN"/>
+        </w:rPr>
+        <w:lastRenderedPageBreak/>
+        <w:drawing>
+          <wp:inline distT="0" distB="0" distL="0" distR="0" wp14:anchorId="1F9D23C7" wp14:editId="3C204674">
+            <wp:extent cx="4926330" cy="4505325"/>
+            <wp:effectExtent l="0" t="0" r="7620" b="9525"/>
+            <wp:docPr id="12" name="Picture 12"/>
+            <wp:cNvGraphicFramePr>
+              <a:graphicFrameLocks xmlns:a="http://schemas.openxmlformats.org/drawingml/2006/main" noChangeAspect="1"/>
+            </wp:cNvGraphicFramePr>
+            <a:graphic xmlns:a="http://schemas.openxmlformats.org/drawingml/2006/main">
+              <a:graphicData uri="http://schemas.openxmlformats.org/drawingml/2006/picture">
+                <pic:pic xmlns:pic="http://schemas.openxmlformats.org/drawingml/2006/picture">
+                  <pic:nvPicPr>
+                    <pic:cNvPr id="1" name=""/>
+                    <pic:cNvPicPr/>
+                  </pic:nvPicPr>
+                  <pic:blipFill>
+                    <a:blip r:embed="rId27"/>
+                    <a:stretch>
+                      <a:fillRect/>
+                    </a:stretch>
+                  </pic:blipFill>
+                  <pic:spPr>
+                    <a:xfrm>
+                      <a:off x="0" y="0"/>
                       <a:ext cx="4930879" cy="4509485"/>
                     </a:xfrm>
                     <a:prstGeom prst="rect">
@@ -4571,6 +5906,7 @@
         </w:rPr>
         <w:t xml:space="preserve">5.3 Refactoring of </w:t>
       </w:r>
+      <w:proofErr w:type="spellStart"/>
       <w:r>
         <w:rPr>
           <w:rFonts w:ascii="Times New Roman" w:hAnsi="Times New Roman" w:cs="Times New Roman"/>
@@ -4578,7 +5914,17 @@
           <w:sz w:val="24"/>
           <w:szCs w:val="24"/>
         </w:rPr>
-        <w:t xml:space="preserve">GenerateRandomNumber </w:t>
+        <w:t>GenerateRandomNumber</w:t>
+      </w:r>
+      <w:proofErr w:type="spellEnd"/>
+      <w:r>
+        <w:rPr>
+          <w:rFonts w:ascii="Times New Roman" w:hAnsi="Times New Roman" w:cs="Times New Roman"/>
+          <w:i/>
+          <w:sz w:val="24"/>
+          <w:szCs w:val="24"/>
+        </w:rPr>
+        <w:t xml:space="preserve"> </w:t>
       </w:r>
       <w:r>
         <w:rPr>
@@ -4600,6 +5946,7 @@
           <w:szCs w:val="24"/>
         </w:rPr>
       </w:pPr>
+      <w:proofErr w:type="gramStart"/>
       <w:r>
         <w:rPr>
           <w:rFonts w:ascii="Times New Roman" w:hAnsi="Times New Roman" w:cs="Times New Roman"/>
@@ -4614,7 +5961,16 @@
           <w:sz w:val="24"/>
           <w:szCs w:val="24"/>
         </w:rPr>
-        <w:t xml:space="preserve">: Tested Random Number Generation and Reinforcement army calculator </w:t>
+        <w:t>:</w:t>
+      </w:r>
+      <w:proofErr w:type="gramEnd"/>
+      <w:r>
+        <w:rPr>
+          <w:rFonts w:ascii="Times New Roman" w:hAnsi="Times New Roman" w:cs="Times New Roman"/>
+          <w:sz w:val="24"/>
+          <w:szCs w:val="24"/>
+        </w:rPr>
+        <w:t xml:space="preserve"> Tested Random Number Generation and Reinforcement army calculator </w:t>
       </w:r>
     </w:p>
     <w:p>
@@ -4662,8 +6018,8 @@
       </w:pPr>
     </w:p>
     <w:sectPr>
-      <w:headerReference w:type="default" r:id="rId27"/>
-      <w:footerReference w:type="default" r:id="rId28"/>
+      <w:headerReference w:type="default" r:id="rId28"/>
+      <w:footerReference w:type="default" r:id="rId29"/>
       <w:pgSz w:w="11906" w:h="16838"/>
       <w:pgMar w:top="1440" w:right="1440" w:bottom="1440" w:left="1440" w:header="708" w:footer="708" w:gutter="0"/>
       <w:cols w:space="708"/>
@@ -4736,7 +6092,7 @@
           <w:rPr>
             <w:noProof/>
           </w:rPr>
-          <w:t>11</w:t>
+          <w:t>18</w:t>
         </w:r>
         <w:r>
           <w:rPr>
@@ -8081,7 +9437,7 @@
 </file>
 
 <file path=customXml/itemProps1.xml><?xml version="1.0" encoding="utf-8"?>
-<ds:datastoreItem xmlns:ds="http://schemas.openxmlformats.org/officeDocument/2006/customXml" ds:itemID="{D5336ED3-B7A0-474D-A459-E98BB6907246}">
+<ds:datastoreItem xmlns:ds="http://schemas.openxmlformats.org/officeDocument/2006/customXml" ds:itemID="{AE9AD33F-223C-4F7A-A778-3924DFECE14C}">
   <ds:schemaRefs>
     <ds:schemaRef ds:uri="http://schemas.openxmlformats.org/officeDocument/2006/bibliography"/>
   </ds:schemaRefs>

</xml_diff>

<commit_message>
Refactoring of issueOrder() method from Player class
</commit_message>
<xml_diff>
--- a/Team19_Build_2_document.docx
+++ b/Team19_Build_2_document.docx
@@ -4274,8 +4274,8 @@
         </w:rPr>
         <w:lastRenderedPageBreak/>
         <w:drawing>
-          <wp:inline distT="0" distB="0" distL="0" distR="0" wp14:anchorId="59384C55" wp14:editId="605F4251">
-            <wp:extent cx="4933950" cy="5105400"/>
+          <wp:inline distT="0" distB="0" distL="0" distR="0" wp14:anchorId="59384C55" wp14:editId="4A417E62">
+            <wp:extent cx="4933950" cy="4171950"/>
             <wp:effectExtent l="0" t="0" r="0" b="0"/>
             <wp:docPr id="20" name="Picture 20"/>
             <wp:cNvGraphicFramePr>
@@ -4297,7 +4297,7 @@
                   <pic:spPr>
                     <a:xfrm>
                       <a:off x="0" y="0"/>
-                      <a:ext cx="4933950" cy="5105400"/>
+                      <a:ext cx="4933950" cy="4171950"/>
                     </a:xfrm>
                     <a:prstGeom prst="rect">
                       <a:avLst/>
@@ -4355,201 +4355,6 @@
       <w:pPr>
         <w:spacing w:after="200" w:line="276" w:lineRule="auto"/>
         <w:ind w:left="720"/>
-        <w:rPr>
-          <w:rFonts w:ascii="Times New Roman" w:hAnsi="Times New Roman" w:cs="Times New Roman"/>
-          <w:sz w:val="24"/>
-          <w:szCs w:val="24"/>
-        </w:rPr>
-      </w:pPr>
-      <w:bookmarkStart w:id="0" w:name="_GoBack"/>
-      <w:bookmarkEnd w:id="0"/>
-    </w:p>
-    <w:p>
-      <w:pPr>
-        <w:pStyle w:val="ListParagraph"/>
-        <w:spacing w:after="200" w:line="276" w:lineRule="auto"/>
-        <w:jc w:val="both"/>
-        <w:rPr>
-          <w:rFonts w:ascii="Times New Roman" w:hAnsi="Times New Roman" w:cs="Times New Roman"/>
-          <w:sz w:val="24"/>
-          <w:szCs w:val="24"/>
-        </w:rPr>
-      </w:pPr>
-      <w:r>
-        <w:rPr>
-          <w:rFonts w:ascii="Times New Roman" w:hAnsi="Times New Roman" w:cs="Times New Roman"/>
-          <w:sz w:val="28"/>
-          <w:szCs w:val="28"/>
-        </w:rPr>
-        <w:t>T</w:t>
-      </w:r>
-      <w:r>
-        <w:rPr>
-          <w:rFonts w:ascii="Times New Roman" w:hAnsi="Times New Roman" w:cs="Times New Roman"/>
-          <w:sz w:val="28"/>
-          <w:szCs w:val="28"/>
-        </w:rPr>
-        <w:t>ests</w:t>
-      </w:r>
-      <w:r>
-        <w:rPr>
-          <w:rFonts w:ascii="Times New Roman" w:hAnsi="Times New Roman" w:cs="Times New Roman"/>
-          <w:sz w:val="28"/>
-          <w:szCs w:val="28"/>
-        </w:rPr>
-        <w:t>:</w:t>
-      </w:r>
-      <w:r>
-        <w:rPr>
-          <w:rFonts w:ascii="Times New Roman" w:hAnsi="Times New Roman" w:cs="Times New Roman"/>
-          <w:sz w:val="24"/>
-          <w:szCs w:val="24"/>
-        </w:rPr>
-        <w:t xml:space="preserve"> Individual tests to check validity for each command type</w:t>
-      </w:r>
-    </w:p>
-    <w:p>
-      <w:pPr>
-        <w:pStyle w:val="ListParagraph"/>
-        <w:spacing w:after="200" w:line="276" w:lineRule="auto"/>
-        <w:jc w:val="both"/>
-        <w:rPr>
-          <w:rFonts w:ascii="Times New Roman" w:hAnsi="Times New Roman" w:cs="Times New Roman"/>
-          <w:sz w:val="24"/>
-          <w:szCs w:val="24"/>
-        </w:rPr>
-      </w:pPr>
-    </w:p>
-    <w:p>
-      <w:pPr>
-        <w:pStyle w:val="ListParagraph"/>
-        <w:numPr>
-          <w:ilvl w:val="0"/>
-          <w:numId w:val="18"/>
-        </w:numPr>
-        <w:spacing w:after="200" w:line="360" w:lineRule="auto"/>
-        <w:jc w:val="both"/>
-        <w:rPr>
-          <w:rFonts w:ascii="Times New Roman" w:hAnsi="Times New Roman" w:cs="Times New Roman"/>
-          <w:sz w:val="28"/>
-          <w:szCs w:val="28"/>
-        </w:rPr>
-      </w:pPr>
-      <w:r>
-        <w:rPr>
-          <w:rFonts w:ascii="Times New Roman" w:hAnsi="Times New Roman" w:cs="Times New Roman"/>
-          <w:sz w:val="28"/>
-          <w:szCs w:val="28"/>
-        </w:rPr>
-        <w:t>Splitting</w:t>
-      </w:r>
-      <w:r>
-        <w:rPr>
-          <w:rFonts w:ascii="Times New Roman" w:hAnsi="Times New Roman" w:cs="Times New Roman"/>
-          <w:sz w:val="28"/>
-          <w:szCs w:val="28"/>
-        </w:rPr>
-        <w:t xml:space="preserve"> </w:t>
-      </w:r>
-      <w:proofErr w:type="spellStart"/>
-      <w:r>
-        <w:rPr>
-          <w:rFonts w:ascii="Times New Roman" w:hAnsi="Times New Roman" w:cs="Times New Roman"/>
-          <w:sz w:val="28"/>
-          <w:szCs w:val="28"/>
-        </w:rPr>
-        <w:t>EditMap</w:t>
-      </w:r>
-      <w:proofErr w:type="spellEnd"/>
-      <w:r>
-        <w:rPr>
-          <w:rFonts w:ascii="Times New Roman" w:hAnsi="Times New Roman" w:cs="Times New Roman"/>
-          <w:sz w:val="28"/>
-          <w:szCs w:val="28"/>
-        </w:rPr>
-        <w:t xml:space="preserve"> for better modularity. </w:t>
-      </w:r>
-    </w:p>
-    <w:p>
-      <w:pPr>
-        <w:pStyle w:val="ListParagraph"/>
-        <w:spacing w:after="200" w:line="276" w:lineRule="auto"/>
-        <w:jc w:val="both"/>
-        <w:rPr>
-          <w:rFonts w:ascii="Times New Roman" w:hAnsi="Times New Roman" w:cs="Times New Roman"/>
-          <w:sz w:val="24"/>
-          <w:szCs w:val="24"/>
-        </w:rPr>
-      </w:pPr>
-      <w:r>
-        <w:rPr>
-          <w:rFonts w:ascii="Times New Roman" w:hAnsi="Times New Roman" w:cs="Times New Roman"/>
-          <w:sz w:val="24"/>
-          <w:szCs w:val="24"/>
-        </w:rPr>
-        <w:t xml:space="preserve">Created new </w:t>
-      </w:r>
-      <w:proofErr w:type="spellStart"/>
-      <w:r>
-        <w:rPr>
-          <w:rFonts w:ascii="Times New Roman" w:hAnsi="Times New Roman" w:cs="Times New Roman"/>
-          <w:sz w:val="24"/>
-          <w:szCs w:val="24"/>
-        </w:rPr>
-        <w:t>LoadMap</w:t>
-      </w:r>
-      <w:proofErr w:type="spellEnd"/>
-      <w:r>
-        <w:rPr>
-          <w:rFonts w:ascii="Times New Roman" w:hAnsi="Times New Roman" w:cs="Times New Roman"/>
-          <w:sz w:val="24"/>
-          <w:szCs w:val="24"/>
-        </w:rPr>
-        <w:t xml:space="preserve"> class to load the existing map and new </w:t>
-      </w:r>
-      <w:proofErr w:type="spellStart"/>
-      <w:r>
-        <w:rPr>
-          <w:rFonts w:ascii="Times New Roman" w:hAnsi="Times New Roman" w:cs="Times New Roman"/>
-          <w:sz w:val="24"/>
-          <w:szCs w:val="24"/>
-        </w:rPr>
-        <w:t>CreateMap</w:t>
-      </w:r>
-      <w:proofErr w:type="spellEnd"/>
-      <w:r>
-        <w:rPr>
-          <w:rFonts w:ascii="Times New Roman" w:hAnsi="Times New Roman" w:cs="Times New Roman"/>
-          <w:sz w:val="24"/>
-          <w:szCs w:val="24"/>
-        </w:rPr>
-        <w:t xml:space="preserve"> class to create a new </w:t>
-      </w:r>
-      <w:r>
-        <w:rPr>
-          <w:rFonts w:ascii="Times New Roman" w:hAnsi="Times New Roman" w:cs="Times New Roman"/>
-          <w:sz w:val="24"/>
-          <w:szCs w:val="24"/>
-        </w:rPr>
-        <w:t>empty map.</w:t>
-      </w:r>
-    </w:p>
-    <w:p>
-      <w:pPr>
-        <w:pStyle w:val="ListParagraph"/>
-        <w:spacing w:after="200" w:line="276" w:lineRule="auto"/>
-        <w:jc w:val="both"/>
-        <w:rPr>
-          <w:rFonts w:ascii="Times New Roman" w:hAnsi="Times New Roman" w:cs="Times New Roman"/>
-          <w:sz w:val="24"/>
-          <w:szCs w:val="24"/>
-        </w:rPr>
-      </w:pPr>
-    </w:p>
-    <w:p>
-      <w:pPr>
-        <w:pStyle w:val="ListParagraph"/>
-        <w:spacing w:after="200" w:line="276" w:lineRule="auto"/>
         <w:jc w:val="center"/>
         <w:rPr>
           <w:rFonts w:ascii="Times New Roman" w:hAnsi="Times New Roman" w:cs="Times New Roman"/>
@@ -4562,12 +4367,11 @@
           <w:noProof/>
           <w:lang w:eastAsia="en-IN"/>
         </w:rPr>
-        <w:lastRenderedPageBreak/>
         <w:drawing>
-          <wp:inline distT="0" distB="0" distL="0" distR="0" wp14:anchorId="3BE51AC4" wp14:editId="099A1C3B">
-            <wp:extent cx="4910825" cy="3009900"/>
-            <wp:effectExtent l="0" t="0" r="4445" b="0"/>
-            <wp:docPr id="6" name="Picture 6"/>
+          <wp:inline distT="0" distB="0" distL="0" distR="0" wp14:anchorId="52CCC94C" wp14:editId="59078242">
+            <wp:extent cx="5391150" cy="2893695"/>
+            <wp:effectExtent l="0" t="0" r="0" b="1905"/>
+            <wp:docPr id="21" name="Picture 21"/>
             <wp:cNvGraphicFramePr>
               <a:graphicFrameLocks xmlns:a="http://schemas.openxmlformats.org/drawingml/2006/main" noChangeAspect="1"/>
             </wp:cNvGraphicFramePr>
@@ -4587,7 +4391,7 @@
                   <pic:spPr>
                     <a:xfrm>
                       <a:off x="0" y="0"/>
-                      <a:ext cx="4911981" cy="3010609"/>
+                      <a:ext cx="5391150" cy="2893695"/>
                     </a:xfrm>
                     <a:prstGeom prst="rect">
                       <a:avLst/>
@@ -4602,49 +4406,6 @@
     </w:p>
     <w:p>
       <w:pPr>
-        <w:pStyle w:val="ListParagraph"/>
-        <w:numPr>
-          <w:ilvl w:val="1"/>
-          <w:numId w:val="18"/>
-        </w:numPr>
-        <w:spacing w:after="200" w:line="276" w:lineRule="auto"/>
-        <w:jc w:val="center"/>
-        <w:rPr>
-          <w:rFonts w:ascii="Times New Roman" w:hAnsi="Times New Roman" w:cs="Times New Roman"/>
-          <w:sz w:val="24"/>
-          <w:szCs w:val="24"/>
-        </w:rPr>
-      </w:pPr>
-      <w:r>
-        <w:rPr>
-          <w:rFonts w:ascii="Times New Roman" w:hAnsi="Times New Roman" w:cs="Times New Roman"/>
-          <w:sz w:val="24"/>
-          <w:szCs w:val="24"/>
-        </w:rPr>
-        <w:t xml:space="preserve">Refactoring of </w:t>
-      </w:r>
-      <w:proofErr w:type="spellStart"/>
-      <w:r>
-        <w:rPr>
-          <w:rFonts w:ascii="Times New Roman" w:hAnsi="Times New Roman" w:cs="Times New Roman"/>
-          <w:i/>
-          <w:sz w:val="24"/>
-          <w:szCs w:val="24"/>
-        </w:rPr>
-        <w:t>LoadMap</w:t>
-      </w:r>
-      <w:proofErr w:type="spellEnd"/>
-      <w:r>
-        <w:rPr>
-          <w:rFonts w:ascii="Times New Roman" w:hAnsi="Times New Roman" w:cs="Times New Roman"/>
-          <w:sz w:val="24"/>
-          <w:szCs w:val="24"/>
-        </w:rPr>
-        <w:t xml:space="preserve"> class</w:t>
-      </w:r>
-    </w:p>
-    <w:p>
-      <w:pPr>
         <w:spacing w:after="200" w:line="276" w:lineRule="auto"/>
         <w:ind w:left="720"/>
         <w:jc w:val="center"/>
@@ -4656,14 +4417,287 @@
       </w:pPr>
       <w:r>
         <w:rPr>
+          <w:rFonts w:ascii="Times New Roman" w:hAnsi="Times New Roman" w:cs="Times New Roman"/>
+          <w:sz w:val="24"/>
+          <w:szCs w:val="24"/>
+        </w:rPr>
+        <w:t xml:space="preserve">2.6 Refactoring of </w:t>
+      </w:r>
+      <w:proofErr w:type="spellStart"/>
+      <w:proofErr w:type="gramStart"/>
+      <w:r>
+        <w:rPr>
+          <w:rFonts w:ascii="Times New Roman" w:hAnsi="Times New Roman" w:cs="Times New Roman"/>
+          <w:i/>
+          <w:sz w:val="24"/>
+          <w:szCs w:val="24"/>
+        </w:rPr>
+        <w:t>issueOrder</w:t>
+      </w:r>
+      <w:proofErr w:type="spellEnd"/>
+      <w:r>
+        <w:rPr>
+          <w:rFonts w:ascii="Times New Roman" w:hAnsi="Times New Roman" w:cs="Times New Roman"/>
+          <w:i/>
+          <w:sz w:val="24"/>
+          <w:szCs w:val="24"/>
+        </w:rPr>
+        <w:t>(</w:t>
+      </w:r>
+      <w:proofErr w:type="gramEnd"/>
+      <w:r>
+        <w:rPr>
+          <w:rFonts w:ascii="Times New Roman" w:hAnsi="Times New Roman" w:cs="Times New Roman"/>
+          <w:i/>
+          <w:sz w:val="24"/>
+          <w:szCs w:val="24"/>
+        </w:rPr>
+        <w:t xml:space="preserve">) </w:t>
+      </w:r>
+      <w:r>
+        <w:rPr>
+          <w:rFonts w:ascii="Times New Roman" w:hAnsi="Times New Roman" w:cs="Times New Roman"/>
+          <w:sz w:val="24"/>
+          <w:szCs w:val="24"/>
+        </w:rPr>
+        <w:t xml:space="preserve">method from </w:t>
+      </w:r>
+      <w:r>
+        <w:rPr>
+          <w:rFonts w:ascii="Times New Roman" w:hAnsi="Times New Roman" w:cs="Times New Roman"/>
+          <w:i/>
+          <w:sz w:val="24"/>
+          <w:szCs w:val="24"/>
+        </w:rPr>
+        <w:t>Player</w:t>
+      </w:r>
+      <w:r>
+        <w:rPr>
+          <w:rFonts w:ascii="Times New Roman" w:hAnsi="Times New Roman" w:cs="Times New Roman"/>
+          <w:sz w:val="24"/>
+          <w:szCs w:val="24"/>
+        </w:rPr>
+        <w:t xml:space="preserve"> class</w:t>
+      </w:r>
+    </w:p>
+    <w:p>
+      <w:pPr>
+        <w:pStyle w:val="ListParagraph"/>
+        <w:spacing w:after="200" w:line="276" w:lineRule="auto"/>
+        <w:jc w:val="both"/>
+        <w:rPr>
+          <w:rFonts w:ascii="Times New Roman" w:hAnsi="Times New Roman" w:cs="Times New Roman"/>
+          <w:sz w:val="24"/>
+          <w:szCs w:val="24"/>
+        </w:rPr>
+      </w:pPr>
+      <w:r>
+        <w:rPr>
+          <w:rFonts w:ascii="Times New Roman" w:hAnsi="Times New Roman" w:cs="Times New Roman"/>
+          <w:sz w:val="28"/>
+          <w:szCs w:val="28"/>
+        </w:rPr>
+        <w:t>T</w:t>
+      </w:r>
+      <w:r>
+        <w:rPr>
+          <w:rFonts w:ascii="Times New Roman" w:hAnsi="Times New Roman" w:cs="Times New Roman"/>
+          <w:sz w:val="28"/>
+          <w:szCs w:val="28"/>
+        </w:rPr>
+        <w:t>ests</w:t>
+      </w:r>
+      <w:r>
+        <w:rPr>
+          <w:rFonts w:ascii="Times New Roman" w:hAnsi="Times New Roman" w:cs="Times New Roman"/>
+          <w:sz w:val="28"/>
+          <w:szCs w:val="28"/>
+        </w:rPr>
+        <w:t>:</w:t>
+      </w:r>
+      <w:r>
+        <w:rPr>
+          <w:rFonts w:ascii="Times New Roman" w:hAnsi="Times New Roman" w:cs="Times New Roman"/>
+          <w:sz w:val="24"/>
+          <w:szCs w:val="24"/>
+        </w:rPr>
+        <w:t xml:space="preserve"> Individual tests to check validity for each command type</w:t>
+      </w:r>
+    </w:p>
+    <w:p>
+      <w:pPr>
+        <w:pStyle w:val="ListParagraph"/>
+        <w:spacing w:after="200" w:line="276" w:lineRule="auto"/>
+        <w:jc w:val="both"/>
+        <w:rPr>
+          <w:rFonts w:ascii="Times New Roman" w:hAnsi="Times New Roman" w:cs="Times New Roman"/>
+          <w:sz w:val="24"/>
+          <w:szCs w:val="24"/>
+        </w:rPr>
+      </w:pPr>
+    </w:p>
+    <w:p>
+      <w:pPr>
+        <w:pStyle w:val="ListParagraph"/>
+        <w:spacing w:after="200" w:line="276" w:lineRule="auto"/>
+        <w:jc w:val="both"/>
+        <w:rPr>
+          <w:rFonts w:ascii="Times New Roman" w:hAnsi="Times New Roman" w:cs="Times New Roman"/>
+          <w:sz w:val="24"/>
+          <w:szCs w:val="24"/>
+        </w:rPr>
+      </w:pPr>
+      <w:bookmarkStart w:id="0" w:name="_GoBack"/>
+      <w:bookmarkEnd w:id="0"/>
+    </w:p>
+    <w:p>
+      <w:pPr>
+        <w:pStyle w:val="ListParagraph"/>
+        <w:numPr>
+          <w:ilvl w:val="0"/>
+          <w:numId w:val="18"/>
+        </w:numPr>
+        <w:spacing w:after="200" w:line="360" w:lineRule="auto"/>
+        <w:jc w:val="both"/>
+        <w:rPr>
+          <w:rFonts w:ascii="Times New Roman" w:hAnsi="Times New Roman" w:cs="Times New Roman"/>
+          <w:sz w:val="28"/>
+          <w:szCs w:val="28"/>
+        </w:rPr>
+      </w:pPr>
+      <w:r>
+        <w:rPr>
+          <w:rFonts w:ascii="Times New Roman" w:hAnsi="Times New Roman" w:cs="Times New Roman"/>
+          <w:sz w:val="28"/>
+          <w:szCs w:val="28"/>
+        </w:rPr>
+        <w:lastRenderedPageBreak/>
+        <w:t>Splitting</w:t>
+      </w:r>
+      <w:r>
+        <w:rPr>
+          <w:rFonts w:ascii="Times New Roman" w:hAnsi="Times New Roman" w:cs="Times New Roman"/>
+          <w:sz w:val="28"/>
+          <w:szCs w:val="28"/>
+        </w:rPr>
+        <w:t xml:space="preserve"> </w:t>
+      </w:r>
+      <w:proofErr w:type="spellStart"/>
+      <w:r>
+        <w:rPr>
+          <w:rFonts w:ascii="Times New Roman" w:hAnsi="Times New Roman" w:cs="Times New Roman"/>
+          <w:sz w:val="28"/>
+          <w:szCs w:val="28"/>
+        </w:rPr>
+        <w:t>EditMap</w:t>
+      </w:r>
+      <w:proofErr w:type="spellEnd"/>
+      <w:r>
+        <w:rPr>
+          <w:rFonts w:ascii="Times New Roman" w:hAnsi="Times New Roman" w:cs="Times New Roman"/>
+          <w:sz w:val="28"/>
+          <w:szCs w:val="28"/>
+        </w:rPr>
+        <w:t xml:space="preserve"> for better modularity. </w:t>
+      </w:r>
+    </w:p>
+    <w:p>
+      <w:pPr>
+        <w:pStyle w:val="ListParagraph"/>
+        <w:spacing w:after="200" w:line="276" w:lineRule="auto"/>
+        <w:jc w:val="both"/>
+        <w:rPr>
+          <w:rFonts w:ascii="Times New Roman" w:hAnsi="Times New Roman" w:cs="Times New Roman"/>
+          <w:sz w:val="24"/>
+          <w:szCs w:val="24"/>
+        </w:rPr>
+      </w:pPr>
+      <w:r>
+        <w:rPr>
+          <w:rFonts w:ascii="Times New Roman" w:hAnsi="Times New Roman" w:cs="Times New Roman"/>
+          <w:sz w:val="24"/>
+          <w:szCs w:val="24"/>
+        </w:rPr>
+        <w:t xml:space="preserve">Created new </w:t>
+      </w:r>
+      <w:proofErr w:type="spellStart"/>
+      <w:r>
+        <w:rPr>
+          <w:rFonts w:ascii="Times New Roman" w:hAnsi="Times New Roman" w:cs="Times New Roman"/>
+          <w:sz w:val="24"/>
+          <w:szCs w:val="24"/>
+        </w:rPr>
+        <w:t>LoadMap</w:t>
+      </w:r>
+      <w:proofErr w:type="spellEnd"/>
+      <w:r>
+        <w:rPr>
+          <w:rFonts w:ascii="Times New Roman" w:hAnsi="Times New Roman" w:cs="Times New Roman"/>
+          <w:sz w:val="24"/>
+          <w:szCs w:val="24"/>
+        </w:rPr>
+        <w:t xml:space="preserve"> class to load the existing map and new </w:t>
+      </w:r>
+      <w:proofErr w:type="spellStart"/>
+      <w:r>
+        <w:rPr>
+          <w:rFonts w:ascii="Times New Roman" w:hAnsi="Times New Roman" w:cs="Times New Roman"/>
+          <w:sz w:val="24"/>
+          <w:szCs w:val="24"/>
+        </w:rPr>
+        <w:t>CreateMap</w:t>
+      </w:r>
+      <w:proofErr w:type="spellEnd"/>
+      <w:r>
+        <w:rPr>
+          <w:rFonts w:ascii="Times New Roman" w:hAnsi="Times New Roman" w:cs="Times New Roman"/>
+          <w:sz w:val="24"/>
+          <w:szCs w:val="24"/>
+        </w:rPr>
+        <w:t xml:space="preserve"> class to create a new </w:t>
+      </w:r>
+      <w:r>
+        <w:rPr>
+          <w:rFonts w:ascii="Times New Roman" w:hAnsi="Times New Roman" w:cs="Times New Roman"/>
+          <w:sz w:val="24"/>
+          <w:szCs w:val="24"/>
+        </w:rPr>
+        <w:t>empty map.</w:t>
+      </w:r>
+    </w:p>
+    <w:p>
+      <w:pPr>
+        <w:pStyle w:val="ListParagraph"/>
+        <w:spacing w:after="200" w:line="276" w:lineRule="auto"/>
+        <w:jc w:val="both"/>
+        <w:rPr>
+          <w:rFonts w:ascii="Times New Roman" w:hAnsi="Times New Roman" w:cs="Times New Roman"/>
+          <w:sz w:val="24"/>
+          <w:szCs w:val="24"/>
+        </w:rPr>
+      </w:pPr>
+    </w:p>
+    <w:p>
+      <w:pPr>
+        <w:pStyle w:val="ListParagraph"/>
+        <w:spacing w:after="200" w:line="276" w:lineRule="auto"/>
+        <w:jc w:val="center"/>
+        <w:rPr>
+          <w:rFonts w:ascii="Times New Roman" w:hAnsi="Times New Roman" w:cs="Times New Roman"/>
+          <w:sz w:val="24"/>
+          <w:szCs w:val="24"/>
+        </w:rPr>
+      </w:pPr>
+      <w:r>
+        <w:rPr>
           <w:noProof/>
           <w:lang w:eastAsia="en-IN"/>
         </w:rPr>
         <w:drawing>
-          <wp:inline distT="0" distB="0" distL="0" distR="0" wp14:anchorId="19A901F3" wp14:editId="1F2DEFB3">
-            <wp:extent cx="4800600" cy="4711065"/>
-            <wp:effectExtent l="0" t="0" r="9525" b="0"/>
-            <wp:docPr id="7" name="Picture 7"/>
+          <wp:inline distT="0" distB="0" distL="0" distR="0" wp14:anchorId="3BE51AC4" wp14:editId="099A1C3B">
+            <wp:extent cx="4910825" cy="3009900"/>
+            <wp:effectExtent l="0" t="0" r="4445" b="0"/>
+            <wp:docPr id="6" name="Picture 6"/>
             <wp:cNvGraphicFramePr>
               <a:graphicFrameLocks xmlns:a="http://schemas.openxmlformats.org/drawingml/2006/main" noChangeAspect="1"/>
             </wp:cNvGraphicFramePr>
@@ -4683,7 +4717,7 @@
                   <pic:spPr>
                     <a:xfrm>
                       <a:off x="0" y="0"/>
-                      <a:ext cx="4800600" cy="4711065"/>
+                      <a:ext cx="4911981" cy="3010609"/>
                     </a:xfrm>
                     <a:prstGeom prst="rect">
                       <a:avLst/>
@@ -4698,6 +4732,49 @@
     </w:p>
     <w:p>
       <w:pPr>
+        <w:pStyle w:val="ListParagraph"/>
+        <w:numPr>
+          <w:ilvl w:val="1"/>
+          <w:numId w:val="18"/>
+        </w:numPr>
+        <w:spacing w:after="200" w:line="276" w:lineRule="auto"/>
+        <w:jc w:val="center"/>
+        <w:rPr>
+          <w:rFonts w:ascii="Times New Roman" w:hAnsi="Times New Roman" w:cs="Times New Roman"/>
+          <w:sz w:val="24"/>
+          <w:szCs w:val="24"/>
+        </w:rPr>
+      </w:pPr>
+      <w:r>
+        <w:rPr>
+          <w:rFonts w:ascii="Times New Roman" w:hAnsi="Times New Roman" w:cs="Times New Roman"/>
+          <w:sz w:val="24"/>
+          <w:szCs w:val="24"/>
+        </w:rPr>
+        <w:t xml:space="preserve">Refactoring of </w:t>
+      </w:r>
+      <w:proofErr w:type="spellStart"/>
+      <w:r>
+        <w:rPr>
+          <w:rFonts w:ascii="Times New Roman" w:hAnsi="Times New Roman" w:cs="Times New Roman"/>
+          <w:i/>
+          <w:sz w:val="24"/>
+          <w:szCs w:val="24"/>
+        </w:rPr>
+        <w:t>LoadMap</w:t>
+      </w:r>
+      <w:proofErr w:type="spellEnd"/>
+      <w:r>
+        <w:rPr>
+          <w:rFonts w:ascii="Times New Roman" w:hAnsi="Times New Roman" w:cs="Times New Roman"/>
+          <w:sz w:val="24"/>
+          <w:szCs w:val="24"/>
+        </w:rPr>
+        <w:t xml:space="preserve"> class</w:t>
+      </w:r>
+    </w:p>
+    <w:p>
+      <w:pPr>
         <w:spacing w:after="200" w:line="276" w:lineRule="auto"/>
         <w:ind w:left="720"/>
         <w:jc w:val="center"/>
@@ -4709,389 +4786,15 @@
       </w:pPr>
       <w:r>
         <w:rPr>
-          <w:rFonts w:ascii="Times New Roman" w:hAnsi="Times New Roman" w:cs="Times New Roman"/>
-          <w:sz w:val="24"/>
-          <w:szCs w:val="24"/>
-        </w:rPr>
-        <w:t xml:space="preserve">3.2 Refactoring of </w:t>
-      </w:r>
-      <w:proofErr w:type="spellStart"/>
-      <w:r>
-        <w:rPr>
-          <w:rFonts w:ascii="Times New Roman" w:hAnsi="Times New Roman" w:cs="Times New Roman"/>
-          <w:i/>
-          <w:sz w:val="24"/>
-          <w:szCs w:val="24"/>
-        </w:rPr>
-        <w:t>CreateMap</w:t>
-      </w:r>
-      <w:proofErr w:type="spellEnd"/>
-      <w:r>
-        <w:rPr>
-          <w:rFonts w:ascii="Times New Roman" w:hAnsi="Times New Roman" w:cs="Times New Roman"/>
-          <w:sz w:val="24"/>
-          <w:szCs w:val="24"/>
-        </w:rPr>
-        <w:t xml:space="preserve"> class</w:t>
-      </w:r>
-    </w:p>
-    <w:p>
-      <w:pPr>
-        <w:pStyle w:val="ListParagraph"/>
-        <w:spacing w:after="200" w:line="276" w:lineRule="auto"/>
-        <w:jc w:val="both"/>
-        <w:rPr>
-          <w:rFonts w:ascii="Times New Roman" w:hAnsi="Times New Roman" w:cs="Times New Roman"/>
-          <w:sz w:val="24"/>
-          <w:szCs w:val="24"/>
-        </w:rPr>
-      </w:pPr>
-      <w:proofErr w:type="gramStart"/>
-      <w:r>
-        <w:rPr>
-          <w:rFonts w:ascii="Times New Roman" w:hAnsi="Times New Roman" w:cs="Times New Roman"/>
-          <w:sz w:val="28"/>
-          <w:szCs w:val="28"/>
-        </w:rPr>
-        <w:t>Tests :</w:t>
-      </w:r>
-      <w:proofErr w:type="gramEnd"/>
-      <w:r>
-        <w:rPr>
-          <w:rFonts w:ascii="Times New Roman" w:hAnsi="Times New Roman" w:cs="Times New Roman"/>
-          <w:sz w:val="24"/>
-          <w:szCs w:val="24"/>
-        </w:rPr>
-        <w:t xml:space="preserve"> Create new map if </w:t>
-      </w:r>
-      <w:r>
-        <w:rPr>
-          <w:rFonts w:ascii="Times New Roman" w:hAnsi="Times New Roman" w:cs="Times New Roman"/>
-          <w:sz w:val="24"/>
-          <w:szCs w:val="24"/>
-        </w:rPr>
-        <w:t>does not</w:t>
-      </w:r>
-      <w:r>
-        <w:rPr>
-          <w:rFonts w:ascii="Times New Roman" w:hAnsi="Times New Roman" w:cs="Times New Roman"/>
-          <w:sz w:val="24"/>
-          <w:szCs w:val="24"/>
-        </w:rPr>
-        <w:t xml:space="preserve"> exi</w:t>
-      </w:r>
-      <w:r>
-        <w:rPr>
-          <w:rFonts w:ascii="Times New Roman" w:hAnsi="Times New Roman" w:cs="Times New Roman"/>
-          <w:sz w:val="24"/>
-          <w:szCs w:val="24"/>
-        </w:rPr>
-        <w:t>s</w:t>
-      </w:r>
-      <w:r>
-        <w:rPr>
-          <w:rFonts w:ascii="Times New Roman" w:hAnsi="Times New Roman" w:cs="Times New Roman"/>
-          <w:sz w:val="24"/>
-          <w:szCs w:val="24"/>
-        </w:rPr>
-        <w:t>ts, Load an existing map</w:t>
-      </w:r>
-    </w:p>
-    <w:p>
-      <w:pPr>
-        <w:pStyle w:val="ListParagraph"/>
-        <w:spacing w:after="200" w:line="276" w:lineRule="auto"/>
-        <w:jc w:val="both"/>
-        <w:rPr>
-          <w:rFonts w:ascii="Times New Roman" w:hAnsi="Times New Roman" w:cs="Times New Roman"/>
-          <w:sz w:val="24"/>
-          <w:szCs w:val="24"/>
-        </w:rPr>
-      </w:pPr>
-    </w:p>
-    <w:p>
-      <w:pPr>
-        <w:pStyle w:val="ListParagraph"/>
-        <w:spacing w:after="200" w:line="276" w:lineRule="auto"/>
-        <w:jc w:val="both"/>
-        <w:rPr>
-          <w:rFonts w:ascii="Times New Roman" w:hAnsi="Times New Roman" w:cs="Times New Roman"/>
-          <w:sz w:val="24"/>
-          <w:szCs w:val="24"/>
-        </w:rPr>
-      </w:pPr>
-    </w:p>
-    <w:p>
-      <w:pPr>
-        <w:pStyle w:val="ListParagraph"/>
-        <w:numPr>
-          <w:ilvl w:val="0"/>
-          <w:numId w:val="18"/>
-        </w:numPr>
-        <w:spacing w:after="200" w:line="360" w:lineRule="auto"/>
-        <w:jc w:val="both"/>
-        <w:rPr>
-          <w:rFonts w:ascii="Times New Roman" w:hAnsi="Times New Roman" w:cs="Times New Roman"/>
-          <w:sz w:val="28"/>
-          <w:szCs w:val="28"/>
-        </w:rPr>
-      </w:pPr>
-      <w:r>
-        <w:rPr>
-          <w:rFonts w:ascii="Times New Roman" w:hAnsi="Times New Roman" w:cs="Times New Roman"/>
-          <w:sz w:val="28"/>
-          <w:szCs w:val="28"/>
-        </w:rPr>
-        <w:t>Merged all game</w:t>
-      </w:r>
-      <w:r>
-        <w:rPr>
-          <w:rFonts w:ascii="Times New Roman" w:hAnsi="Times New Roman" w:cs="Times New Roman"/>
-          <w:sz w:val="28"/>
-          <w:szCs w:val="28"/>
-        </w:rPr>
-        <w:t xml:space="preserve"> and map</w:t>
-      </w:r>
-      <w:r>
-        <w:rPr>
-          <w:rFonts w:ascii="Times New Roman" w:hAnsi="Times New Roman" w:cs="Times New Roman"/>
-          <w:sz w:val="28"/>
-          <w:szCs w:val="28"/>
-        </w:rPr>
-        <w:t xml:space="preserve"> related command controls into a single </w:t>
-      </w:r>
-      <w:proofErr w:type="spellStart"/>
-      <w:r>
-        <w:rPr>
-          <w:rFonts w:ascii="Times New Roman" w:hAnsi="Times New Roman" w:cs="Times New Roman"/>
-          <w:sz w:val="28"/>
-          <w:szCs w:val="28"/>
-        </w:rPr>
-        <w:t>GameEngine</w:t>
-      </w:r>
-      <w:proofErr w:type="spellEnd"/>
-      <w:r>
-        <w:rPr>
-          <w:rFonts w:ascii="Times New Roman" w:hAnsi="Times New Roman" w:cs="Times New Roman"/>
-          <w:sz w:val="28"/>
-          <w:szCs w:val="28"/>
-        </w:rPr>
-        <w:t xml:space="preserve"> Class</w:t>
-      </w:r>
-    </w:p>
-    <w:p>
-      <w:pPr>
-        <w:pStyle w:val="ListParagraph"/>
-        <w:spacing w:after="200" w:line="276" w:lineRule="auto"/>
-        <w:jc w:val="both"/>
-        <w:rPr>
-          <w:rFonts w:ascii="Times New Roman" w:hAnsi="Times New Roman" w:cs="Times New Roman"/>
-          <w:sz w:val="24"/>
-          <w:szCs w:val="24"/>
-        </w:rPr>
-      </w:pPr>
-      <w:r>
-        <w:rPr>
-          <w:rFonts w:ascii="Times New Roman" w:hAnsi="Times New Roman" w:cs="Times New Roman"/>
-          <w:sz w:val="24"/>
-          <w:szCs w:val="24"/>
-        </w:rPr>
-        <w:t xml:space="preserve">Previously, two classes namely </w:t>
-      </w:r>
-      <w:proofErr w:type="spellStart"/>
-      <w:r>
-        <w:rPr>
-          <w:rFonts w:ascii="Times New Roman" w:hAnsi="Times New Roman" w:cs="Times New Roman"/>
-          <w:sz w:val="24"/>
-          <w:szCs w:val="24"/>
-        </w:rPr>
-        <w:t>GameEngine</w:t>
-      </w:r>
-      <w:proofErr w:type="spellEnd"/>
-      <w:r>
-        <w:rPr>
-          <w:rFonts w:ascii="Times New Roman" w:hAnsi="Times New Roman" w:cs="Times New Roman"/>
-          <w:sz w:val="24"/>
-          <w:szCs w:val="24"/>
-        </w:rPr>
-        <w:t xml:space="preserve"> and </w:t>
-      </w:r>
-      <w:proofErr w:type="spellStart"/>
-      <w:r>
-        <w:rPr>
-          <w:rFonts w:ascii="Times New Roman" w:hAnsi="Times New Roman" w:cs="Times New Roman"/>
-          <w:sz w:val="24"/>
-          <w:szCs w:val="24"/>
-        </w:rPr>
-        <w:t>MapEngine</w:t>
-      </w:r>
-      <w:proofErr w:type="spellEnd"/>
-      <w:r>
-        <w:rPr>
-          <w:rFonts w:ascii="Times New Roman" w:hAnsi="Times New Roman" w:cs="Times New Roman"/>
-          <w:sz w:val="24"/>
-          <w:szCs w:val="24"/>
-        </w:rPr>
-        <w:t xml:space="preserve"> class existed. </w:t>
-      </w:r>
-      <w:proofErr w:type="gramStart"/>
-      <w:r>
-        <w:rPr>
-          <w:rFonts w:ascii="Times New Roman" w:hAnsi="Times New Roman" w:cs="Times New Roman"/>
-          <w:sz w:val="24"/>
-          <w:szCs w:val="24"/>
-        </w:rPr>
-        <w:t>Main  method</w:t>
-      </w:r>
-      <w:proofErr w:type="gramEnd"/>
-      <w:r>
-        <w:rPr>
-          <w:rFonts w:ascii="Times New Roman" w:hAnsi="Times New Roman" w:cs="Times New Roman"/>
-          <w:sz w:val="24"/>
-          <w:szCs w:val="24"/>
-        </w:rPr>
-        <w:t xml:space="preserve"> would transfer control to </w:t>
-      </w:r>
-      <w:proofErr w:type="spellStart"/>
-      <w:r>
-        <w:rPr>
-          <w:rFonts w:ascii="Times New Roman" w:hAnsi="Times New Roman" w:cs="Times New Roman"/>
-          <w:sz w:val="24"/>
-          <w:szCs w:val="24"/>
-        </w:rPr>
-        <w:t>GameEngine</w:t>
-      </w:r>
-      <w:proofErr w:type="spellEnd"/>
-      <w:r>
-        <w:rPr>
-          <w:rFonts w:ascii="Times New Roman" w:hAnsi="Times New Roman" w:cs="Times New Roman"/>
-          <w:sz w:val="24"/>
-          <w:szCs w:val="24"/>
-        </w:rPr>
-        <w:t xml:space="preserve"> for game related commands and to </w:t>
-      </w:r>
-      <w:proofErr w:type="spellStart"/>
-      <w:r>
-        <w:rPr>
-          <w:rFonts w:ascii="Times New Roman" w:hAnsi="Times New Roman" w:cs="Times New Roman"/>
-          <w:sz w:val="24"/>
-          <w:szCs w:val="24"/>
-        </w:rPr>
-        <w:t>MapEngine</w:t>
-      </w:r>
-      <w:proofErr w:type="spellEnd"/>
-      <w:r>
-        <w:rPr>
-          <w:rFonts w:ascii="Times New Roman" w:hAnsi="Times New Roman" w:cs="Times New Roman"/>
-          <w:sz w:val="24"/>
-          <w:szCs w:val="24"/>
-        </w:rPr>
-        <w:t xml:space="preserve"> for map related commands. Too many calls to and from main method were there. </w:t>
-      </w:r>
-      <w:proofErr w:type="gramStart"/>
-      <w:r>
-        <w:rPr>
-          <w:rFonts w:ascii="Times New Roman" w:hAnsi="Times New Roman" w:cs="Times New Roman"/>
-          <w:sz w:val="24"/>
-          <w:szCs w:val="24"/>
-        </w:rPr>
-        <w:t>So</w:t>
-      </w:r>
-      <w:proofErr w:type="gramEnd"/>
-      <w:r>
-        <w:rPr>
-          <w:rFonts w:ascii="Times New Roman" w:hAnsi="Times New Roman" w:cs="Times New Roman"/>
-          <w:sz w:val="24"/>
-          <w:szCs w:val="24"/>
-        </w:rPr>
-        <w:t>,</w:t>
-      </w:r>
-      <w:r>
-        <w:rPr>
-          <w:rFonts w:ascii="Times New Roman" w:hAnsi="Times New Roman" w:cs="Times New Roman"/>
-          <w:sz w:val="24"/>
-          <w:szCs w:val="24"/>
-        </w:rPr>
-        <w:t xml:space="preserve"> both the class were merged into single </w:t>
-      </w:r>
-      <w:proofErr w:type="spellStart"/>
-      <w:r>
-        <w:rPr>
-          <w:rFonts w:ascii="Times New Roman" w:hAnsi="Times New Roman" w:cs="Times New Roman"/>
-          <w:sz w:val="24"/>
-          <w:szCs w:val="24"/>
-        </w:rPr>
-        <w:t>GameEngine</w:t>
-      </w:r>
-      <w:proofErr w:type="spellEnd"/>
-      <w:r>
-        <w:rPr>
-          <w:rFonts w:ascii="Times New Roman" w:hAnsi="Times New Roman" w:cs="Times New Roman"/>
-          <w:sz w:val="24"/>
-          <w:szCs w:val="24"/>
-        </w:rPr>
-        <w:t xml:space="preserve"> Class to directly access all the game and </w:t>
-      </w:r>
-      <w:proofErr w:type="spellStart"/>
-      <w:r>
-        <w:rPr>
-          <w:rFonts w:ascii="Times New Roman" w:hAnsi="Times New Roman" w:cs="Times New Roman"/>
-          <w:sz w:val="24"/>
-          <w:szCs w:val="24"/>
-        </w:rPr>
-        <w:t>mapedit</w:t>
-      </w:r>
-      <w:proofErr w:type="spellEnd"/>
-      <w:r>
-        <w:rPr>
-          <w:rFonts w:ascii="Times New Roman" w:hAnsi="Times New Roman" w:cs="Times New Roman"/>
-          <w:sz w:val="24"/>
-          <w:szCs w:val="24"/>
-        </w:rPr>
-        <w:t xml:space="preserve"> commands from one class</w:t>
-      </w:r>
-      <w:r>
-        <w:rPr>
-          <w:rFonts w:ascii="Times New Roman" w:hAnsi="Times New Roman" w:cs="Times New Roman"/>
-          <w:sz w:val="24"/>
-          <w:szCs w:val="24"/>
-        </w:rPr>
-        <w:t>.</w:t>
-      </w:r>
-    </w:p>
-    <w:p>
-      <w:pPr>
-        <w:pStyle w:val="ListParagraph"/>
-        <w:spacing w:after="200" w:line="276" w:lineRule="auto"/>
-        <w:jc w:val="both"/>
-        <w:rPr>
-          <w:rFonts w:ascii="Times New Roman" w:hAnsi="Times New Roman" w:cs="Times New Roman"/>
-          <w:sz w:val="24"/>
-          <w:szCs w:val="24"/>
-        </w:rPr>
-      </w:pPr>
-    </w:p>
-    <w:p>
-      <w:pPr>
-        <w:pStyle w:val="ListParagraph"/>
-        <w:spacing w:after="200" w:line="276" w:lineRule="auto"/>
-        <w:jc w:val="center"/>
-        <w:rPr>
-          <w:rFonts w:ascii="Times New Roman" w:hAnsi="Times New Roman" w:cs="Times New Roman"/>
-          <w:sz w:val="24"/>
-          <w:szCs w:val="24"/>
-        </w:rPr>
-      </w:pPr>
-      <w:r>
-        <w:rPr>
           <w:noProof/>
           <w:lang w:eastAsia="en-IN"/>
         </w:rPr>
+        <w:lastRenderedPageBreak/>
         <w:drawing>
-          <wp:inline distT="0" distB="0" distL="0" distR="0" wp14:anchorId="41D382B1" wp14:editId="52D6DFE8">
-            <wp:extent cx="4914900" cy="3761455"/>
-            <wp:effectExtent l="0" t="0" r="0" b="0"/>
-            <wp:docPr id="8" name="Picture 8"/>
+          <wp:inline distT="0" distB="0" distL="0" distR="0" wp14:anchorId="19A901F3" wp14:editId="1F2DEFB3">
+            <wp:extent cx="4800600" cy="4711065"/>
+            <wp:effectExtent l="0" t="0" r="9525" b="0"/>
+            <wp:docPr id="7" name="Picture 7"/>
             <wp:cNvGraphicFramePr>
               <a:graphicFrameLocks xmlns:a="http://schemas.openxmlformats.org/drawingml/2006/main" noChangeAspect="1"/>
             </wp:cNvGraphicFramePr>
@@ -5111,7 +4814,7 @@
                   <pic:spPr>
                     <a:xfrm>
                       <a:off x="0" y="0"/>
-                      <a:ext cx="4923872" cy="3768322"/>
+                      <a:ext cx="4800600" cy="4711065"/>
                     </a:xfrm>
                     <a:prstGeom prst="rect">
                       <a:avLst/>
@@ -5126,49 +4829,6 @@
     </w:p>
     <w:p>
       <w:pPr>
-        <w:pStyle w:val="ListParagraph"/>
-        <w:numPr>
-          <w:ilvl w:val="1"/>
-          <w:numId w:val="18"/>
-        </w:numPr>
-        <w:spacing w:after="200" w:line="276" w:lineRule="auto"/>
-        <w:jc w:val="center"/>
-        <w:rPr>
-          <w:rFonts w:ascii="Times New Roman" w:hAnsi="Times New Roman" w:cs="Times New Roman"/>
-          <w:sz w:val="24"/>
-          <w:szCs w:val="24"/>
-        </w:rPr>
-      </w:pPr>
-      <w:r>
-        <w:rPr>
-          <w:rFonts w:ascii="Times New Roman" w:hAnsi="Times New Roman" w:cs="Times New Roman"/>
-          <w:sz w:val="24"/>
-          <w:szCs w:val="24"/>
-        </w:rPr>
-        <w:t xml:space="preserve">Refactoring of </w:t>
-      </w:r>
-      <w:proofErr w:type="spellStart"/>
-      <w:r>
-        <w:rPr>
-          <w:rFonts w:ascii="Times New Roman" w:hAnsi="Times New Roman" w:cs="Times New Roman"/>
-          <w:i/>
-          <w:sz w:val="24"/>
-          <w:szCs w:val="24"/>
-        </w:rPr>
-        <w:t>GameEngine</w:t>
-      </w:r>
-      <w:proofErr w:type="spellEnd"/>
-      <w:r>
-        <w:rPr>
-          <w:rFonts w:ascii="Times New Roman" w:hAnsi="Times New Roman" w:cs="Times New Roman"/>
-          <w:sz w:val="24"/>
-          <w:szCs w:val="24"/>
-        </w:rPr>
-        <w:t xml:space="preserve"> class</w:t>
-      </w:r>
-    </w:p>
-    <w:p>
-      <w:pPr>
         <w:spacing w:after="200" w:line="276" w:lineRule="auto"/>
         <w:ind w:left="720"/>
         <w:jc w:val="center"/>
@@ -5180,15 +4840,390 @@
       </w:pPr>
       <w:r>
         <w:rPr>
+          <w:rFonts w:ascii="Times New Roman" w:hAnsi="Times New Roman" w:cs="Times New Roman"/>
+          <w:sz w:val="24"/>
+          <w:szCs w:val="24"/>
+        </w:rPr>
+        <w:t xml:space="preserve">3.2 Refactoring of </w:t>
+      </w:r>
+      <w:proofErr w:type="spellStart"/>
+      <w:r>
+        <w:rPr>
+          <w:rFonts w:ascii="Times New Roman" w:hAnsi="Times New Roman" w:cs="Times New Roman"/>
+          <w:i/>
+          <w:sz w:val="24"/>
+          <w:szCs w:val="24"/>
+        </w:rPr>
+        <w:t>CreateMap</w:t>
+      </w:r>
+      <w:proofErr w:type="spellEnd"/>
+      <w:r>
+        <w:rPr>
+          <w:rFonts w:ascii="Times New Roman" w:hAnsi="Times New Roman" w:cs="Times New Roman"/>
+          <w:sz w:val="24"/>
+          <w:szCs w:val="24"/>
+        </w:rPr>
+        <w:t xml:space="preserve"> class</w:t>
+      </w:r>
+    </w:p>
+    <w:p>
+      <w:pPr>
+        <w:pStyle w:val="ListParagraph"/>
+        <w:spacing w:after="200" w:line="276" w:lineRule="auto"/>
+        <w:jc w:val="both"/>
+        <w:rPr>
+          <w:rFonts w:ascii="Times New Roman" w:hAnsi="Times New Roman" w:cs="Times New Roman"/>
+          <w:sz w:val="24"/>
+          <w:szCs w:val="24"/>
+        </w:rPr>
+      </w:pPr>
+      <w:proofErr w:type="gramStart"/>
+      <w:r>
+        <w:rPr>
+          <w:rFonts w:ascii="Times New Roman" w:hAnsi="Times New Roman" w:cs="Times New Roman"/>
+          <w:sz w:val="28"/>
+          <w:szCs w:val="28"/>
+        </w:rPr>
+        <w:t>Tests :</w:t>
+      </w:r>
+      <w:proofErr w:type="gramEnd"/>
+      <w:r>
+        <w:rPr>
+          <w:rFonts w:ascii="Times New Roman" w:hAnsi="Times New Roman" w:cs="Times New Roman"/>
+          <w:sz w:val="24"/>
+          <w:szCs w:val="24"/>
+        </w:rPr>
+        <w:t xml:space="preserve"> Create new map if </w:t>
+      </w:r>
+      <w:r>
+        <w:rPr>
+          <w:rFonts w:ascii="Times New Roman" w:hAnsi="Times New Roman" w:cs="Times New Roman"/>
+          <w:sz w:val="24"/>
+          <w:szCs w:val="24"/>
+        </w:rPr>
+        <w:t>does not</w:t>
+      </w:r>
+      <w:r>
+        <w:rPr>
+          <w:rFonts w:ascii="Times New Roman" w:hAnsi="Times New Roman" w:cs="Times New Roman"/>
+          <w:sz w:val="24"/>
+          <w:szCs w:val="24"/>
+        </w:rPr>
+        <w:t xml:space="preserve"> exi</w:t>
+      </w:r>
+      <w:r>
+        <w:rPr>
+          <w:rFonts w:ascii="Times New Roman" w:hAnsi="Times New Roman" w:cs="Times New Roman"/>
+          <w:sz w:val="24"/>
+          <w:szCs w:val="24"/>
+        </w:rPr>
+        <w:t>s</w:t>
+      </w:r>
+      <w:r>
+        <w:rPr>
+          <w:rFonts w:ascii="Times New Roman" w:hAnsi="Times New Roman" w:cs="Times New Roman"/>
+          <w:sz w:val="24"/>
+          <w:szCs w:val="24"/>
+        </w:rPr>
+        <w:t>ts, Load an existing map</w:t>
+      </w:r>
+    </w:p>
+    <w:p>
+      <w:pPr>
+        <w:pStyle w:val="ListParagraph"/>
+        <w:spacing w:after="200" w:line="276" w:lineRule="auto"/>
+        <w:jc w:val="both"/>
+        <w:rPr>
+          <w:rFonts w:ascii="Times New Roman" w:hAnsi="Times New Roman" w:cs="Times New Roman"/>
+          <w:sz w:val="24"/>
+          <w:szCs w:val="24"/>
+        </w:rPr>
+      </w:pPr>
+    </w:p>
+    <w:p>
+      <w:pPr>
+        <w:pStyle w:val="ListParagraph"/>
+        <w:spacing w:after="200" w:line="276" w:lineRule="auto"/>
+        <w:jc w:val="both"/>
+        <w:rPr>
+          <w:rFonts w:ascii="Times New Roman" w:hAnsi="Times New Roman" w:cs="Times New Roman"/>
+          <w:sz w:val="24"/>
+          <w:szCs w:val="24"/>
+        </w:rPr>
+      </w:pPr>
+    </w:p>
+    <w:p>
+      <w:pPr>
+        <w:pStyle w:val="ListParagraph"/>
+        <w:numPr>
+          <w:ilvl w:val="0"/>
+          <w:numId w:val="18"/>
+        </w:numPr>
+        <w:spacing w:after="200" w:line="360" w:lineRule="auto"/>
+        <w:jc w:val="both"/>
+        <w:rPr>
+          <w:rFonts w:ascii="Times New Roman" w:hAnsi="Times New Roman" w:cs="Times New Roman"/>
+          <w:sz w:val="28"/>
+          <w:szCs w:val="28"/>
+        </w:rPr>
+      </w:pPr>
+      <w:r>
+        <w:rPr>
+          <w:rFonts w:ascii="Times New Roman" w:hAnsi="Times New Roman" w:cs="Times New Roman"/>
+          <w:sz w:val="28"/>
+          <w:szCs w:val="28"/>
+        </w:rPr>
+        <w:t>Merged all game</w:t>
+      </w:r>
+      <w:r>
+        <w:rPr>
+          <w:rFonts w:ascii="Times New Roman" w:hAnsi="Times New Roman" w:cs="Times New Roman"/>
+          <w:sz w:val="28"/>
+          <w:szCs w:val="28"/>
+        </w:rPr>
+        <w:t xml:space="preserve"> and map</w:t>
+      </w:r>
+      <w:r>
+        <w:rPr>
+          <w:rFonts w:ascii="Times New Roman" w:hAnsi="Times New Roman" w:cs="Times New Roman"/>
+          <w:sz w:val="28"/>
+          <w:szCs w:val="28"/>
+        </w:rPr>
+        <w:t xml:space="preserve"> related command controls into a single </w:t>
+      </w:r>
+      <w:proofErr w:type="spellStart"/>
+      <w:r>
+        <w:rPr>
+          <w:rFonts w:ascii="Times New Roman" w:hAnsi="Times New Roman" w:cs="Times New Roman"/>
+          <w:sz w:val="28"/>
+          <w:szCs w:val="28"/>
+        </w:rPr>
+        <w:t>GameEngine</w:t>
+      </w:r>
+      <w:proofErr w:type="spellEnd"/>
+      <w:r>
+        <w:rPr>
+          <w:rFonts w:ascii="Times New Roman" w:hAnsi="Times New Roman" w:cs="Times New Roman"/>
+          <w:sz w:val="28"/>
+          <w:szCs w:val="28"/>
+        </w:rPr>
+        <w:t xml:space="preserve"> Class</w:t>
+      </w:r>
+    </w:p>
+    <w:p>
+      <w:pPr>
+        <w:pStyle w:val="ListParagraph"/>
+        <w:spacing w:after="200" w:line="276" w:lineRule="auto"/>
+        <w:jc w:val="both"/>
+        <w:rPr>
+          <w:rFonts w:ascii="Times New Roman" w:hAnsi="Times New Roman" w:cs="Times New Roman"/>
+          <w:sz w:val="24"/>
+          <w:szCs w:val="24"/>
+        </w:rPr>
+      </w:pPr>
+      <w:r>
+        <w:rPr>
+          <w:rFonts w:ascii="Times New Roman" w:hAnsi="Times New Roman" w:cs="Times New Roman"/>
+          <w:sz w:val="24"/>
+          <w:szCs w:val="24"/>
+        </w:rPr>
+        <w:t xml:space="preserve">Previously, two classes namely </w:t>
+      </w:r>
+      <w:proofErr w:type="spellStart"/>
+      <w:r>
+        <w:rPr>
+          <w:rFonts w:ascii="Times New Roman" w:hAnsi="Times New Roman" w:cs="Times New Roman"/>
+          <w:sz w:val="24"/>
+          <w:szCs w:val="24"/>
+        </w:rPr>
+        <w:t>GameEngine</w:t>
+      </w:r>
+      <w:proofErr w:type="spellEnd"/>
+      <w:r>
+        <w:rPr>
+          <w:rFonts w:ascii="Times New Roman" w:hAnsi="Times New Roman" w:cs="Times New Roman"/>
+          <w:sz w:val="24"/>
+          <w:szCs w:val="24"/>
+        </w:rPr>
+        <w:t xml:space="preserve"> and </w:t>
+      </w:r>
+      <w:proofErr w:type="spellStart"/>
+      <w:r>
+        <w:rPr>
+          <w:rFonts w:ascii="Times New Roman" w:hAnsi="Times New Roman" w:cs="Times New Roman"/>
+          <w:sz w:val="24"/>
+          <w:szCs w:val="24"/>
+        </w:rPr>
+        <w:t>MapEngine</w:t>
+      </w:r>
+      <w:proofErr w:type="spellEnd"/>
+      <w:r>
+        <w:rPr>
+          <w:rFonts w:ascii="Times New Roman" w:hAnsi="Times New Roman" w:cs="Times New Roman"/>
+          <w:sz w:val="24"/>
+          <w:szCs w:val="24"/>
+        </w:rPr>
+        <w:t xml:space="preserve"> class existed. </w:t>
+      </w:r>
+      <w:proofErr w:type="gramStart"/>
+      <w:r>
+        <w:rPr>
+          <w:rFonts w:ascii="Times New Roman" w:hAnsi="Times New Roman" w:cs="Times New Roman"/>
+          <w:sz w:val="24"/>
+          <w:szCs w:val="24"/>
+        </w:rPr>
+        <w:t>Main  method</w:t>
+      </w:r>
+      <w:proofErr w:type="gramEnd"/>
+      <w:r>
+        <w:rPr>
+          <w:rFonts w:ascii="Times New Roman" w:hAnsi="Times New Roman" w:cs="Times New Roman"/>
+          <w:sz w:val="24"/>
+          <w:szCs w:val="24"/>
+        </w:rPr>
+        <w:t xml:space="preserve"> would transfer control to </w:t>
+      </w:r>
+      <w:proofErr w:type="spellStart"/>
+      <w:r>
+        <w:rPr>
+          <w:rFonts w:ascii="Times New Roman" w:hAnsi="Times New Roman" w:cs="Times New Roman"/>
+          <w:sz w:val="24"/>
+          <w:szCs w:val="24"/>
+        </w:rPr>
+        <w:t>GameEngine</w:t>
+      </w:r>
+      <w:proofErr w:type="spellEnd"/>
+      <w:r>
+        <w:rPr>
+          <w:rFonts w:ascii="Times New Roman" w:hAnsi="Times New Roman" w:cs="Times New Roman"/>
+          <w:sz w:val="24"/>
+          <w:szCs w:val="24"/>
+        </w:rPr>
+        <w:t xml:space="preserve"> for game related commands and to </w:t>
+      </w:r>
+      <w:proofErr w:type="spellStart"/>
+      <w:r>
+        <w:rPr>
+          <w:rFonts w:ascii="Times New Roman" w:hAnsi="Times New Roman" w:cs="Times New Roman"/>
+          <w:sz w:val="24"/>
+          <w:szCs w:val="24"/>
+        </w:rPr>
+        <w:t>MapEngine</w:t>
+      </w:r>
+      <w:proofErr w:type="spellEnd"/>
+      <w:r>
+        <w:rPr>
+          <w:rFonts w:ascii="Times New Roman" w:hAnsi="Times New Roman" w:cs="Times New Roman"/>
+          <w:sz w:val="24"/>
+          <w:szCs w:val="24"/>
+        </w:rPr>
+        <w:t xml:space="preserve"> for map related commands. Too many calls to and from main method were there. </w:t>
+      </w:r>
+      <w:proofErr w:type="gramStart"/>
+      <w:r>
+        <w:rPr>
+          <w:rFonts w:ascii="Times New Roman" w:hAnsi="Times New Roman" w:cs="Times New Roman"/>
+          <w:sz w:val="24"/>
+          <w:szCs w:val="24"/>
+        </w:rPr>
+        <w:t>So</w:t>
+      </w:r>
+      <w:proofErr w:type="gramEnd"/>
+      <w:r>
+        <w:rPr>
+          <w:rFonts w:ascii="Times New Roman" w:hAnsi="Times New Roman" w:cs="Times New Roman"/>
+          <w:sz w:val="24"/>
+          <w:szCs w:val="24"/>
+        </w:rPr>
+        <w:t>,</w:t>
+      </w:r>
+      <w:r>
+        <w:rPr>
+          <w:rFonts w:ascii="Times New Roman" w:hAnsi="Times New Roman" w:cs="Times New Roman"/>
+          <w:sz w:val="24"/>
+          <w:szCs w:val="24"/>
+        </w:rPr>
+        <w:t xml:space="preserve"> both the class were merged into single </w:t>
+      </w:r>
+      <w:proofErr w:type="spellStart"/>
+      <w:r>
+        <w:rPr>
+          <w:rFonts w:ascii="Times New Roman" w:hAnsi="Times New Roman" w:cs="Times New Roman"/>
+          <w:sz w:val="24"/>
+          <w:szCs w:val="24"/>
+        </w:rPr>
+        <w:t>GameEngine</w:t>
+      </w:r>
+      <w:proofErr w:type="spellEnd"/>
+      <w:r>
+        <w:rPr>
+          <w:rFonts w:ascii="Times New Roman" w:hAnsi="Times New Roman" w:cs="Times New Roman"/>
+          <w:sz w:val="24"/>
+          <w:szCs w:val="24"/>
+        </w:rPr>
+        <w:t xml:space="preserve"> Class to directly access all the game and </w:t>
+      </w:r>
+      <w:proofErr w:type="spellStart"/>
+      <w:r>
+        <w:rPr>
+          <w:rFonts w:ascii="Times New Roman" w:hAnsi="Times New Roman" w:cs="Times New Roman"/>
+          <w:sz w:val="24"/>
+          <w:szCs w:val="24"/>
+        </w:rPr>
+        <w:t>mapedit</w:t>
+      </w:r>
+      <w:proofErr w:type="spellEnd"/>
+      <w:r>
+        <w:rPr>
+          <w:rFonts w:ascii="Times New Roman" w:hAnsi="Times New Roman" w:cs="Times New Roman"/>
+          <w:sz w:val="24"/>
+          <w:szCs w:val="24"/>
+        </w:rPr>
+        <w:t xml:space="preserve"> commands from one class</w:t>
+      </w:r>
+      <w:r>
+        <w:rPr>
+          <w:rFonts w:ascii="Times New Roman" w:hAnsi="Times New Roman" w:cs="Times New Roman"/>
+          <w:sz w:val="24"/>
+          <w:szCs w:val="24"/>
+        </w:rPr>
+        <w:t>.</w:t>
+      </w:r>
+    </w:p>
+    <w:p>
+      <w:pPr>
+        <w:pStyle w:val="ListParagraph"/>
+        <w:spacing w:after="200" w:line="276" w:lineRule="auto"/>
+        <w:jc w:val="both"/>
+        <w:rPr>
+          <w:rFonts w:ascii="Times New Roman" w:hAnsi="Times New Roman" w:cs="Times New Roman"/>
+          <w:sz w:val="24"/>
+          <w:szCs w:val="24"/>
+        </w:rPr>
+      </w:pPr>
+    </w:p>
+    <w:p>
+      <w:pPr>
+        <w:pStyle w:val="ListParagraph"/>
+        <w:spacing w:after="200" w:line="276" w:lineRule="auto"/>
+        <w:jc w:val="center"/>
+        <w:rPr>
+          <w:rFonts w:ascii="Times New Roman" w:hAnsi="Times New Roman" w:cs="Times New Roman"/>
+          <w:sz w:val="24"/>
+          <w:szCs w:val="24"/>
+        </w:rPr>
+      </w:pPr>
+      <w:r>
+        <w:rPr>
           <w:noProof/>
           <w:lang w:eastAsia="en-IN"/>
         </w:rPr>
         <w:lastRenderedPageBreak/>
         <w:drawing>
-          <wp:inline distT="0" distB="0" distL="0" distR="0" wp14:anchorId="3160D68E" wp14:editId="600CE69A">
-            <wp:extent cx="4454925" cy="4943475"/>
-            <wp:effectExtent l="0" t="0" r="3175" b="0"/>
-            <wp:docPr id="9" name="Picture 9"/>
+          <wp:inline distT="0" distB="0" distL="0" distR="0" wp14:anchorId="41D382B1" wp14:editId="52D6DFE8">
+            <wp:extent cx="4914900" cy="3761455"/>
+            <wp:effectExtent l="0" t="0" r="0" b="0"/>
+            <wp:docPr id="8" name="Picture 8"/>
             <wp:cNvGraphicFramePr>
               <a:graphicFrameLocks xmlns:a="http://schemas.openxmlformats.org/drawingml/2006/main" noChangeAspect="1"/>
             </wp:cNvGraphicFramePr>
@@ -5208,7 +5243,7 @@
                   <pic:spPr>
                     <a:xfrm>
                       <a:off x="0" y="0"/>
-                      <a:ext cx="4462557" cy="4951944"/>
+                      <a:ext cx="4923872" cy="3768322"/>
                     </a:xfrm>
                     <a:prstGeom prst="rect">
                       <a:avLst/>
@@ -5223,6 +5258,49 @@
     </w:p>
     <w:p>
       <w:pPr>
+        <w:pStyle w:val="ListParagraph"/>
+        <w:numPr>
+          <w:ilvl w:val="1"/>
+          <w:numId w:val="18"/>
+        </w:numPr>
+        <w:spacing w:after="200" w:line="276" w:lineRule="auto"/>
+        <w:jc w:val="center"/>
+        <w:rPr>
+          <w:rFonts w:ascii="Times New Roman" w:hAnsi="Times New Roman" w:cs="Times New Roman"/>
+          <w:sz w:val="24"/>
+          <w:szCs w:val="24"/>
+        </w:rPr>
+      </w:pPr>
+      <w:r>
+        <w:rPr>
+          <w:rFonts w:ascii="Times New Roman" w:hAnsi="Times New Roman" w:cs="Times New Roman"/>
+          <w:sz w:val="24"/>
+          <w:szCs w:val="24"/>
+        </w:rPr>
+        <w:t xml:space="preserve">Refactoring of </w:t>
+      </w:r>
+      <w:proofErr w:type="spellStart"/>
+      <w:r>
+        <w:rPr>
+          <w:rFonts w:ascii="Times New Roman" w:hAnsi="Times New Roman" w:cs="Times New Roman"/>
+          <w:i/>
+          <w:sz w:val="24"/>
+          <w:szCs w:val="24"/>
+        </w:rPr>
+        <w:t>GameEngine</w:t>
+      </w:r>
+      <w:proofErr w:type="spellEnd"/>
+      <w:r>
+        <w:rPr>
+          <w:rFonts w:ascii="Times New Roman" w:hAnsi="Times New Roman" w:cs="Times New Roman"/>
+          <w:sz w:val="24"/>
+          <w:szCs w:val="24"/>
+        </w:rPr>
+        <w:t xml:space="preserve"> class</w:t>
+      </w:r>
+    </w:p>
+    <w:p>
+      <w:pPr>
         <w:spacing w:after="200" w:line="276" w:lineRule="auto"/>
         <w:ind w:left="720"/>
         <w:jc w:val="center"/>
@@ -5234,82 +5312,15 @@
       </w:pPr>
       <w:r>
         <w:rPr>
-          <w:rFonts w:ascii="Times New Roman" w:hAnsi="Times New Roman" w:cs="Times New Roman"/>
-          <w:sz w:val="24"/>
-          <w:szCs w:val="24"/>
-        </w:rPr>
-        <w:t xml:space="preserve">4.2 Refactoring of </w:t>
-      </w:r>
-      <w:proofErr w:type="spellStart"/>
-      <w:r>
-        <w:rPr>
-          <w:rFonts w:ascii="Times New Roman" w:hAnsi="Times New Roman" w:cs="Times New Roman"/>
-          <w:i/>
-          <w:sz w:val="24"/>
-          <w:szCs w:val="24"/>
-        </w:rPr>
-        <w:t>runGame</w:t>
-      </w:r>
-      <w:proofErr w:type="spellEnd"/>
-      <w:r>
-        <w:rPr>
-          <w:rFonts w:ascii="Times New Roman" w:hAnsi="Times New Roman" w:cs="Times New Roman"/>
-          <w:i/>
-          <w:sz w:val="24"/>
-          <w:szCs w:val="24"/>
-        </w:rPr>
-        <w:t xml:space="preserve"> </w:t>
-      </w:r>
-      <w:r>
-        <w:rPr>
-          <w:rFonts w:ascii="Times New Roman" w:hAnsi="Times New Roman" w:cs="Times New Roman"/>
-          <w:sz w:val="24"/>
-          <w:szCs w:val="24"/>
-        </w:rPr>
-        <w:t xml:space="preserve">method from </w:t>
-      </w:r>
-      <w:proofErr w:type="spellStart"/>
-      <w:r>
-        <w:rPr>
-          <w:rFonts w:ascii="Times New Roman" w:hAnsi="Times New Roman" w:cs="Times New Roman"/>
-          <w:i/>
-          <w:sz w:val="24"/>
-          <w:szCs w:val="24"/>
-        </w:rPr>
-        <w:t>GameEngine</w:t>
-      </w:r>
-      <w:proofErr w:type="spellEnd"/>
-      <w:r>
-        <w:rPr>
-          <w:rFonts w:ascii="Times New Roman" w:hAnsi="Times New Roman" w:cs="Times New Roman"/>
-          <w:sz w:val="24"/>
-          <w:szCs w:val="24"/>
-        </w:rPr>
-        <w:t xml:space="preserve"> class</w:t>
-      </w:r>
-    </w:p>
-    <w:p>
-      <w:pPr>
-        <w:pStyle w:val="ListParagraph"/>
-        <w:spacing w:after="200" w:line="276" w:lineRule="auto"/>
-        <w:jc w:val="center"/>
-        <w:rPr>
-          <w:rFonts w:ascii="Times New Roman" w:hAnsi="Times New Roman" w:cs="Times New Roman"/>
-          <w:sz w:val="24"/>
-          <w:szCs w:val="28"/>
-        </w:rPr>
-      </w:pPr>
-      <w:r>
-        <w:rPr>
           <w:noProof/>
           <w:lang w:eastAsia="en-IN"/>
         </w:rPr>
         <w:lastRenderedPageBreak/>
         <w:drawing>
-          <wp:inline distT="0" distB="0" distL="0" distR="0" wp14:anchorId="5C6E2C03" wp14:editId="752479ED">
-            <wp:extent cx="5048250" cy="3979387"/>
-            <wp:effectExtent l="0" t="0" r="0" b="2540"/>
-            <wp:docPr id="10" name="Picture 10"/>
+          <wp:inline distT="0" distB="0" distL="0" distR="0" wp14:anchorId="3160D68E" wp14:editId="600CE69A">
+            <wp:extent cx="4454925" cy="4943475"/>
+            <wp:effectExtent l="0" t="0" r="3175" b="0"/>
+            <wp:docPr id="9" name="Picture 9"/>
             <wp:cNvGraphicFramePr>
               <a:graphicFrameLocks xmlns:a="http://schemas.openxmlformats.org/drawingml/2006/main" noChangeAspect="1"/>
             </wp:cNvGraphicFramePr>
@@ -5329,7 +5340,7 @@
                   <pic:spPr>
                     <a:xfrm>
                       <a:off x="0" y="0"/>
-                      <a:ext cx="5049533" cy="3980398"/>
+                      <a:ext cx="4462557" cy="4951944"/>
                     </a:xfrm>
                     <a:prstGeom prst="rect">
                       <a:avLst/>
@@ -5344,6 +5355,73 @@
     </w:p>
     <w:p>
       <w:pPr>
+        <w:spacing w:after="200" w:line="276" w:lineRule="auto"/>
+        <w:ind w:left="720"/>
+        <w:jc w:val="center"/>
+        <w:rPr>
+          <w:rFonts w:ascii="Times New Roman" w:hAnsi="Times New Roman" w:cs="Times New Roman"/>
+          <w:sz w:val="24"/>
+          <w:szCs w:val="24"/>
+        </w:rPr>
+      </w:pPr>
+      <w:r>
+        <w:rPr>
+          <w:rFonts w:ascii="Times New Roman" w:hAnsi="Times New Roman" w:cs="Times New Roman"/>
+          <w:sz w:val="24"/>
+          <w:szCs w:val="24"/>
+        </w:rPr>
+        <w:t xml:space="preserve">4.2 Refactoring of </w:t>
+      </w:r>
+      <w:proofErr w:type="spellStart"/>
+      <w:r>
+        <w:rPr>
+          <w:rFonts w:ascii="Times New Roman" w:hAnsi="Times New Roman" w:cs="Times New Roman"/>
+          <w:i/>
+          <w:sz w:val="24"/>
+          <w:szCs w:val="24"/>
+        </w:rPr>
+        <w:t>runGame</w:t>
+      </w:r>
+      <w:proofErr w:type="spellEnd"/>
+      <w:r>
+        <w:rPr>
+          <w:rFonts w:ascii="Times New Roman" w:hAnsi="Times New Roman" w:cs="Times New Roman"/>
+          <w:i/>
+          <w:sz w:val="24"/>
+          <w:szCs w:val="24"/>
+        </w:rPr>
+        <w:t xml:space="preserve"> </w:t>
+      </w:r>
+      <w:r>
+        <w:rPr>
+          <w:rFonts w:ascii="Times New Roman" w:hAnsi="Times New Roman" w:cs="Times New Roman"/>
+          <w:sz w:val="24"/>
+          <w:szCs w:val="24"/>
+        </w:rPr>
+        <w:t xml:space="preserve">method from </w:t>
+      </w:r>
+      <w:proofErr w:type="spellStart"/>
+      <w:r>
+        <w:rPr>
+          <w:rFonts w:ascii="Times New Roman" w:hAnsi="Times New Roman" w:cs="Times New Roman"/>
+          <w:i/>
+          <w:sz w:val="24"/>
+          <w:szCs w:val="24"/>
+        </w:rPr>
+        <w:t>GameEngine</w:t>
+      </w:r>
+      <w:proofErr w:type="spellEnd"/>
+      <w:r>
+        <w:rPr>
+          <w:rFonts w:ascii="Times New Roman" w:hAnsi="Times New Roman" w:cs="Times New Roman"/>
+          <w:sz w:val="24"/>
+          <w:szCs w:val="24"/>
+        </w:rPr>
+        <w:t xml:space="preserve"> class</w:t>
+      </w:r>
+    </w:p>
+    <w:p>
+      <w:pPr>
         <w:pStyle w:val="ListParagraph"/>
         <w:spacing w:after="200" w:line="276" w:lineRule="auto"/>
         <w:jc w:val="center"/>
@@ -5355,277 +5433,15 @@
       </w:pPr>
       <w:r>
         <w:rPr>
-          <w:rFonts w:ascii="Times New Roman" w:hAnsi="Times New Roman" w:cs="Times New Roman"/>
-          <w:sz w:val="24"/>
-          <w:szCs w:val="28"/>
-        </w:rPr>
-        <w:t xml:space="preserve">4.3 </w:t>
-      </w:r>
-      <w:r>
-        <w:rPr>
-          <w:rFonts w:ascii="Times New Roman" w:hAnsi="Times New Roman" w:cs="Times New Roman"/>
-          <w:sz w:val="24"/>
-          <w:szCs w:val="28"/>
-        </w:rPr>
-        <w:t xml:space="preserve">Refactoring of </w:t>
-      </w:r>
-      <w:proofErr w:type="spellStart"/>
-      <w:r>
-        <w:rPr>
-          <w:rFonts w:ascii="Times New Roman" w:hAnsi="Times New Roman" w:cs="Times New Roman"/>
-          <w:i/>
-          <w:sz w:val="24"/>
-          <w:szCs w:val="28"/>
-        </w:rPr>
-        <w:t>compareCommand</w:t>
-      </w:r>
-      <w:proofErr w:type="spellEnd"/>
-      <w:r>
-        <w:rPr>
-          <w:rFonts w:ascii="Times New Roman" w:hAnsi="Times New Roman" w:cs="Times New Roman"/>
-          <w:i/>
-          <w:sz w:val="24"/>
-          <w:szCs w:val="28"/>
-        </w:rPr>
-        <w:t xml:space="preserve"> </w:t>
-      </w:r>
-      <w:r>
-        <w:rPr>
-          <w:rFonts w:ascii="Times New Roman" w:hAnsi="Times New Roman" w:cs="Times New Roman"/>
-          <w:sz w:val="24"/>
-          <w:szCs w:val="28"/>
-        </w:rPr>
-        <w:t xml:space="preserve">method from </w:t>
-      </w:r>
-      <w:proofErr w:type="spellStart"/>
-      <w:r>
-        <w:rPr>
-          <w:rFonts w:ascii="Times New Roman" w:hAnsi="Times New Roman" w:cs="Times New Roman"/>
-          <w:i/>
-          <w:sz w:val="24"/>
-          <w:szCs w:val="28"/>
-        </w:rPr>
-        <w:t>GameEngine</w:t>
-      </w:r>
-      <w:proofErr w:type="spellEnd"/>
-      <w:r>
-        <w:rPr>
-          <w:rFonts w:ascii="Times New Roman" w:hAnsi="Times New Roman" w:cs="Times New Roman"/>
-          <w:i/>
-          <w:sz w:val="24"/>
-          <w:szCs w:val="28"/>
-        </w:rPr>
-        <w:t xml:space="preserve"> </w:t>
-      </w:r>
-      <w:r>
-        <w:rPr>
-          <w:rFonts w:ascii="Times New Roman" w:hAnsi="Times New Roman" w:cs="Times New Roman"/>
-          <w:sz w:val="24"/>
-          <w:szCs w:val="28"/>
-        </w:rPr>
-        <w:t>class</w:t>
-      </w:r>
-    </w:p>
-    <w:p>
-      <w:pPr>
-        <w:pStyle w:val="ListParagraph"/>
-        <w:spacing w:after="200" w:line="276" w:lineRule="auto"/>
-        <w:jc w:val="both"/>
-        <w:rPr>
-          <w:rFonts w:ascii="Times New Roman" w:hAnsi="Times New Roman" w:cs="Times New Roman"/>
-          <w:sz w:val="24"/>
-          <w:szCs w:val="24"/>
-        </w:rPr>
-      </w:pPr>
-      <w:r>
-        <w:rPr>
-          <w:rFonts w:ascii="Times New Roman" w:hAnsi="Times New Roman" w:cs="Times New Roman"/>
-          <w:sz w:val="28"/>
-          <w:szCs w:val="28"/>
-        </w:rPr>
-        <w:t>Test:</w:t>
-      </w:r>
-      <w:r>
-        <w:rPr>
-          <w:rFonts w:ascii="Times New Roman" w:hAnsi="Times New Roman" w:cs="Times New Roman"/>
-          <w:sz w:val="24"/>
-          <w:szCs w:val="24"/>
-        </w:rPr>
-        <w:t xml:space="preserve"> Tested whether correct phases are set in the </w:t>
-      </w:r>
-      <w:proofErr w:type="spellStart"/>
-      <w:r>
-        <w:rPr>
-          <w:rFonts w:ascii="Times New Roman" w:hAnsi="Times New Roman" w:cs="Times New Roman"/>
-          <w:sz w:val="24"/>
-          <w:szCs w:val="24"/>
-        </w:rPr>
-        <w:t>GameEngine</w:t>
-      </w:r>
-      <w:proofErr w:type="spellEnd"/>
-      <w:r>
-        <w:rPr>
-          <w:rFonts w:ascii="Times New Roman" w:hAnsi="Times New Roman" w:cs="Times New Roman"/>
-          <w:sz w:val="24"/>
-          <w:szCs w:val="24"/>
-        </w:rPr>
-        <w:t xml:space="preserve"> Class or not</w:t>
-      </w:r>
-    </w:p>
-    <w:p>
-      <w:pPr>
-        <w:pStyle w:val="ListParagraph"/>
-        <w:spacing w:after="200" w:line="276" w:lineRule="auto"/>
-        <w:jc w:val="both"/>
-        <w:rPr>
-          <w:rFonts w:ascii="Times New Roman" w:hAnsi="Times New Roman" w:cs="Times New Roman"/>
-          <w:sz w:val="24"/>
-          <w:szCs w:val="24"/>
-        </w:rPr>
-      </w:pPr>
-    </w:p>
-    <w:p>
-      <w:pPr>
-        <w:pStyle w:val="ListParagraph"/>
-        <w:numPr>
-          <w:ilvl w:val="0"/>
-          <w:numId w:val="18"/>
-        </w:numPr>
-        <w:spacing w:after="200" w:line="360" w:lineRule="auto"/>
-        <w:jc w:val="both"/>
-        <w:rPr>
-          <w:rFonts w:ascii="Times New Roman" w:hAnsi="Times New Roman" w:cs="Times New Roman"/>
-          <w:sz w:val="28"/>
-          <w:szCs w:val="28"/>
-        </w:rPr>
-      </w:pPr>
-      <w:r>
-        <w:rPr>
-          <w:rFonts w:ascii="Times New Roman" w:hAnsi="Times New Roman" w:cs="Times New Roman"/>
-          <w:sz w:val="28"/>
-          <w:szCs w:val="28"/>
-        </w:rPr>
-        <w:t xml:space="preserve">Migrated all game related methods to </w:t>
-      </w:r>
-      <w:proofErr w:type="spellStart"/>
-      <w:r>
-        <w:rPr>
-          <w:rFonts w:ascii="Times New Roman" w:hAnsi="Times New Roman" w:cs="Times New Roman"/>
-          <w:sz w:val="28"/>
-          <w:szCs w:val="28"/>
-        </w:rPr>
-        <w:t>GameUtils</w:t>
-      </w:r>
-      <w:proofErr w:type="spellEnd"/>
-      <w:r>
-        <w:rPr>
-          <w:rFonts w:ascii="Times New Roman" w:hAnsi="Times New Roman" w:cs="Times New Roman"/>
-          <w:sz w:val="28"/>
-          <w:szCs w:val="28"/>
-        </w:rPr>
-        <w:t xml:space="preserve"> package to remove clutter inside </w:t>
-      </w:r>
-      <w:proofErr w:type="spellStart"/>
-      <w:r>
-        <w:rPr>
-          <w:rFonts w:ascii="Times New Roman" w:hAnsi="Times New Roman" w:cs="Times New Roman"/>
-          <w:sz w:val="28"/>
-          <w:szCs w:val="28"/>
-        </w:rPr>
-        <w:t>GameEngine</w:t>
-      </w:r>
-      <w:proofErr w:type="spellEnd"/>
-    </w:p>
-    <w:p>
-      <w:pPr>
-        <w:pStyle w:val="ListParagraph"/>
-        <w:spacing w:after="200" w:line="276" w:lineRule="auto"/>
-        <w:jc w:val="both"/>
-        <w:rPr>
-          <w:rFonts w:ascii="Times New Roman" w:hAnsi="Times New Roman" w:cs="Times New Roman"/>
-          <w:sz w:val="24"/>
-          <w:szCs w:val="24"/>
-        </w:rPr>
-      </w:pPr>
-      <w:r>
-        <w:rPr>
-          <w:rFonts w:ascii="Times New Roman" w:hAnsi="Times New Roman" w:cs="Times New Roman"/>
-          <w:sz w:val="24"/>
-          <w:szCs w:val="24"/>
-        </w:rPr>
-        <w:t xml:space="preserve">Functions including Reinforcement </w:t>
-      </w:r>
-      <w:proofErr w:type="gramStart"/>
-      <w:r>
-        <w:rPr>
-          <w:rFonts w:ascii="Times New Roman" w:hAnsi="Times New Roman" w:cs="Times New Roman"/>
-          <w:sz w:val="24"/>
-          <w:szCs w:val="24"/>
-        </w:rPr>
-        <w:t>armies</w:t>
-      </w:r>
-      <w:proofErr w:type="gramEnd"/>
-      <w:r>
-        <w:rPr>
-          <w:rFonts w:ascii="Times New Roman" w:hAnsi="Times New Roman" w:cs="Times New Roman"/>
-          <w:sz w:val="24"/>
-          <w:szCs w:val="24"/>
-        </w:rPr>
-        <w:t xml:space="preserve"> assignment, Random Number Generator for assigning countries to players randomly, assign cards to players on winning a battle all were refactored into separate class and moved under </w:t>
-      </w:r>
-      <w:proofErr w:type="spellStart"/>
-      <w:r>
-        <w:rPr>
-          <w:rFonts w:ascii="Times New Roman" w:hAnsi="Times New Roman" w:cs="Times New Roman"/>
-          <w:sz w:val="24"/>
-          <w:szCs w:val="24"/>
-        </w:rPr>
-        <w:t>GameUtils</w:t>
-      </w:r>
-      <w:proofErr w:type="spellEnd"/>
-      <w:r>
-        <w:rPr>
-          <w:rFonts w:ascii="Times New Roman" w:hAnsi="Times New Roman" w:cs="Times New Roman"/>
-          <w:sz w:val="24"/>
-          <w:szCs w:val="24"/>
-        </w:rPr>
-        <w:t xml:space="preserve"> package.</w:t>
-      </w:r>
-    </w:p>
-    <w:p>
-      <w:pPr>
-        <w:pStyle w:val="ListParagraph"/>
-        <w:spacing w:after="200" w:line="276" w:lineRule="auto"/>
-        <w:jc w:val="both"/>
-        <w:rPr>
-          <w:rFonts w:ascii="Times New Roman" w:hAnsi="Times New Roman" w:cs="Times New Roman"/>
-          <w:sz w:val="24"/>
-          <w:szCs w:val="24"/>
-        </w:rPr>
-      </w:pPr>
-    </w:p>
-    <w:p>
-      <w:pPr>
-        <w:pStyle w:val="ListParagraph"/>
-        <w:spacing w:after="200" w:line="276" w:lineRule="auto"/>
-        <w:jc w:val="center"/>
-        <w:rPr>
-          <w:rFonts w:ascii="Times New Roman" w:hAnsi="Times New Roman" w:cs="Times New Roman"/>
-          <w:sz w:val="24"/>
-          <w:szCs w:val="24"/>
-        </w:rPr>
-      </w:pPr>
-      <w:r>
-        <w:rPr>
           <w:noProof/>
           <w:lang w:eastAsia="en-IN"/>
         </w:rPr>
         <w:lastRenderedPageBreak/>
         <w:drawing>
-          <wp:inline distT="0" distB="0" distL="0" distR="0" wp14:anchorId="5CBCD139" wp14:editId="50DA587F">
-            <wp:extent cx="4991100" cy="3143250"/>
-            <wp:effectExtent l="0" t="0" r="0" b="0"/>
-            <wp:docPr id="11" name="Picture 11"/>
+          <wp:inline distT="0" distB="0" distL="0" distR="0" wp14:anchorId="5C6E2C03" wp14:editId="752479ED">
+            <wp:extent cx="5048250" cy="3979387"/>
+            <wp:effectExtent l="0" t="0" r="0" b="2540"/>
+            <wp:docPr id="10" name="Picture 10"/>
             <wp:cNvGraphicFramePr>
               <a:graphicFrameLocks xmlns:a="http://schemas.openxmlformats.org/drawingml/2006/main" noChangeAspect="1"/>
             </wp:cNvGraphicFramePr>
@@ -5645,7 +5461,7 @@
                   <pic:spPr>
                     <a:xfrm>
                       <a:off x="0" y="0"/>
-                      <a:ext cx="4991100" cy="3143250"/>
+                      <a:ext cx="5049533" cy="3980398"/>
                     </a:xfrm>
                     <a:prstGeom prst="rect">
                       <a:avLst/>
@@ -5661,10 +5477,268 @@
     <w:p>
       <w:pPr>
         <w:pStyle w:val="ListParagraph"/>
+        <w:spacing w:after="200" w:line="276" w:lineRule="auto"/>
+        <w:jc w:val="center"/>
+        <w:rPr>
+          <w:rFonts w:ascii="Times New Roman" w:hAnsi="Times New Roman" w:cs="Times New Roman"/>
+          <w:sz w:val="24"/>
+          <w:szCs w:val="28"/>
+        </w:rPr>
+      </w:pPr>
+      <w:r>
+        <w:rPr>
+          <w:rFonts w:ascii="Times New Roman" w:hAnsi="Times New Roman" w:cs="Times New Roman"/>
+          <w:sz w:val="24"/>
+          <w:szCs w:val="28"/>
+        </w:rPr>
+        <w:t xml:space="preserve">4.3 </w:t>
+      </w:r>
+      <w:r>
+        <w:rPr>
+          <w:rFonts w:ascii="Times New Roman" w:hAnsi="Times New Roman" w:cs="Times New Roman"/>
+          <w:sz w:val="24"/>
+          <w:szCs w:val="28"/>
+        </w:rPr>
+        <w:t xml:space="preserve">Refactoring of </w:t>
+      </w:r>
+      <w:proofErr w:type="spellStart"/>
+      <w:r>
+        <w:rPr>
+          <w:rFonts w:ascii="Times New Roman" w:hAnsi="Times New Roman" w:cs="Times New Roman"/>
+          <w:i/>
+          <w:sz w:val="24"/>
+          <w:szCs w:val="28"/>
+        </w:rPr>
+        <w:t>compareCommand</w:t>
+      </w:r>
+      <w:proofErr w:type="spellEnd"/>
+      <w:r>
+        <w:rPr>
+          <w:rFonts w:ascii="Times New Roman" w:hAnsi="Times New Roman" w:cs="Times New Roman"/>
+          <w:i/>
+          <w:sz w:val="24"/>
+          <w:szCs w:val="28"/>
+        </w:rPr>
+        <w:t xml:space="preserve"> </w:t>
+      </w:r>
+      <w:r>
+        <w:rPr>
+          <w:rFonts w:ascii="Times New Roman" w:hAnsi="Times New Roman" w:cs="Times New Roman"/>
+          <w:sz w:val="24"/>
+          <w:szCs w:val="28"/>
+        </w:rPr>
+        <w:t xml:space="preserve">method from </w:t>
+      </w:r>
+      <w:proofErr w:type="spellStart"/>
+      <w:r>
+        <w:rPr>
+          <w:rFonts w:ascii="Times New Roman" w:hAnsi="Times New Roman" w:cs="Times New Roman"/>
+          <w:i/>
+          <w:sz w:val="24"/>
+          <w:szCs w:val="28"/>
+        </w:rPr>
+        <w:t>GameEngine</w:t>
+      </w:r>
+      <w:proofErr w:type="spellEnd"/>
+      <w:r>
+        <w:rPr>
+          <w:rFonts w:ascii="Times New Roman" w:hAnsi="Times New Roman" w:cs="Times New Roman"/>
+          <w:i/>
+          <w:sz w:val="24"/>
+          <w:szCs w:val="28"/>
+        </w:rPr>
+        <w:t xml:space="preserve"> </w:t>
+      </w:r>
+      <w:r>
+        <w:rPr>
+          <w:rFonts w:ascii="Times New Roman" w:hAnsi="Times New Roman" w:cs="Times New Roman"/>
+          <w:sz w:val="24"/>
+          <w:szCs w:val="28"/>
+        </w:rPr>
+        <w:t>class</w:t>
+      </w:r>
+    </w:p>
+    <w:p>
+      <w:pPr>
+        <w:pStyle w:val="ListParagraph"/>
+        <w:spacing w:after="200" w:line="276" w:lineRule="auto"/>
+        <w:jc w:val="both"/>
+        <w:rPr>
+          <w:rFonts w:ascii="Times New Roman" w:hAnsi="Times New Roman" w:cs="Times New Roman"/>
+          <w:sz w:val="24"/>
+          <w:szCs w:val="24"/>
+        </w:rPr>
+      </w:pPr>
+      <w:r>
+        <w:rPr>
+          <w:rFonts w:ascii="Times New Roman" w:hAnsi="Times New Roman" w:cs="Times New Roman"/>
+          <w:sz w:val="28"/>
+          <w:szCs w:val="28"/>
+        </w:rPr>
+        <w:t>Test:</w:t>
+      </w:r>
+      <w:r>
+        <w:rPr>
+          <w:rFonts w:ascii="Times New Roman" w:hAnsi="Times New Roman" w:cs="Times New Roman"/>
+          <w:sz w:val="24"/>
+          <w:szCs w:val="24"/>
+        </w:rPr>
+        <w:t xml:space="preserve"> Tested whether correct phases are set in the </w:t>
+      </w:r>
+      <w:proofErr w:type="spellStart"/>
+      <w:r>
+        <w:rPr>
+          <w:rFonts w:ascii="Times New Roman" w:hAnsi="Times New Roman" w:cs="Times New Roman"/>
+          <w:sz w:val="24"/>
+          <w:szCs w:val="24"/>
+        </w:rPr>
+        <w:t>GameEngine</w:t>
+      </w:r>
+      <w:proofErr w:type="spellEnd"/>
+      <w:r>
+        <w:rPr>
+          <w:rFonts w:ascii="Times New Roman" w:hAnsi="Times New Roman" w:cs="Times New Roman"/>
+          <w:sz w:val="24"/>
+          <w:szCs w:val="24"/>
+        </w:rPr>
+        <w:t xml:space="preserve"> Class or not</w:t>
+      </w:r>
+    </w:p>
+    <w:p>
+      <w:pPr>
+        <w:pStyle w:val="ListParagraph"/>
+        <w:spacing w:after="200" w:line="276" w:lineRule="auto"/>
+        <w:jc w:val="both"/>
+        <w:rPr>
+          <w:rFonts w:ascii="Times New Roman" w:hAnsi="Times New Roman" w:cs="Times New Roman"/>
+          <w:sz w:val="24"/>
+          <w:szCs w:val="24"/>
+        </w:rPr>
+      </w:pPr>
+    </w:p>
+    <w:p>
+      <w:pPr>
+        <w:pStyle w:val="ListParagraph"/>
         <w:numPr>
-          <w:ilvl w:val="1"/>
+          <w:ilvl w:val="0"/>
           <w:numId w:val="18"/>
         </w:numPr>
+        <w:spacing w:after="200" w:line="360" w:lineRule="auto"/>
+        <w:jc w:val="both"/>
+        <w:rPr>
+          <w:rFonts w:ascii="Times New Roman" w:hAnsi="Times New Roman" w:cs="Times New Roman"/>
+          <w:sz w:val="28"/>
+          <w:szCs w:val="28"/>
+        </w:rPr>
+      </w:pPr>
+      <w:r>
+        <w:rPr>
+          <w:rFonts w:ascii="Times New Roman" w:hAnsi="Times New Roman" w:cs="Times New Roman"/>
+          <w:sz w:val="28"/>
+          <w:szCs w:val="28"/>
+        </w:rPr>
+        <w:t xml:space="preserve">Migrated all game related methods to </w:t>
+      </w:r>
+      <w:proofErr w:type="spellStart"/>
+      <w:r>
+        <w:rPr>
+          <w:rFonts w:ascii="Times New Roman" w:hAnsi="Times New Roman" w:cs="Times New Roman"/>
+          <w:sz w:val="28"/>
+          <w:szCs w:val="28"/>
+        </w:rPr>
+        <w:t>GameUtils</w:t>
+      </w:r>
+      <w:proofErr w:type="spellEnd"/>
+      <w:r>
+        <w:rPr>
+          <w:rFonts w:ascii="Times New Roman" w:hAnsi="Times New Roman" w:cs="Times New Roman"/>
+          <w:sz w:val="28"/>
+          <w:szCs w:val="28"/>
+        </w:rPr>
+        <w:t xml:space="preserve"> package to remove clutter inside </w:t>
+      </w:r>
+      <w:proofErr w:type="spellStart"/>
+      <w:r>
+        <w:rPr>
+          <w:rFonts w:ascii="Times New Roman" w:hAnsi="Times New Roman" w:cs="Times New Roman"/>
+          <w:sz w:val="28"/>
+          <w:szCs w:val="28"/>
+        </w:rPr>
+        <w:t>GameEngine</w:t>
+      </w:r>
+      <w:proofErr w:type="spellEnd"/>
+    </w:p>
+    <w:p>
+      <w:pPr>
+        <w:pStyle w:val="ListParagraph"/>
+        <w:spacing w:after="200" w:line="276" w:lineRule="auto"/>
+        <w:jc w:val="both"/>
+        <w:rPr>
+          <w:rFonts w:ascii="Times New Roman" w:hAnsi="Times New Roman" w:cs="Times New Roman"/>
+          <w:sz w:val="24"/>
+          <w:szCs w:val="24"/>
+        </w:rPr>
+      </w:pPr>
+      <w:r>
+        <w:rPr>
+          <w:rFonts w:ascii="Times New Roman" w:hAnsi="Times New Roman" w:cs="Times New Roman"/>
+          <w:sz w:val="24"/>
+          <w:szCs w:val="24"/>
+        </w:rPr>
+        <w:t xml:space="preserve">Functions including Reinforcement </w:t>
+      </w:r>
+      <w:proofErr w:type="gramStart"/>
+      <w:r>
+        <w:rPr>
+          <w:rFonts w:ascii="Times New Roman" w:hAnsi="Times New Roman" w:cs="Times New Roman"/>
+          <w:sz w:val="24"/>
+          <w:szCs w:val="24"/>
+        </w:rPr>
+        <w:t>armies</w:t>
+      </w:r>
+      <w:proofErr w:type="gramEnd"/>
+      <w:r>
+        <w:rPr>
+          <w:rFonts w:ascii="Times New Roman" w:hAnsi="Times New Roman" w:cs="Times New Roman"/>
+          <w:sz w:val="24"/>
+          <w:szCs w:val="24"/>
+        </w:rPr>
+        <w:t xml:space="preserve"> assignment, Random Number Generator for assigning countries to players randomly, assign cards to players on winning a battle all were refactored into separate class and moved under </w:t>
+      </w:r>
+      <w:proofErr w:type="spellStart"/>
+      <w:r>
+        <w:rPr>
+          <w:rFonts w:ascii="Times New Roman" w:hAnsi="Times New Roman" w:cs="Times New Roman"/>
+          <w:sz w:val="24"/>
+          <w:szCs w:val="24"/>
+        </w:rPr>
+        <w:t>GameUtils</w:t>
+      </w:r>
+      <w:proofErr w:type="spellEnd"/>
+      <w:r>
+        <w:rPr>
+          <w:rFonts w:ascii="Times New Roman" w:hAnsi="Times New Roman" w:cs="Times New Roman"/>
+          <w:sz w:val="24"/>
+          <w:szCs w:val="24"/>
+        </w:rPr>
+        <w:t xml:space="preserve"> package.</w:t>
+      </w:r>
+    </w:p>
+    <w:p>
+      <w:pPr>
+        <w:pStyle w:val="ListParagraph"/>
+        <w:spacing w:after="200" w:line="276" w:lineRule="auto"/>
+        <w:jc w:val="both"/>
+        <w:rPr>
+          <w:rFonts w:ascii="Times New Roman" w:hAnsi="Times New Roman" w:cs="Times New Roman"/>
+          <w:sz w:val="24"/>
+          <w:szCs w:val="24"/>
+        </w:rPr>
+      </w:pPr>
+    </w:p>
+    <w:p>
+      <w:pPr>
+        <w:pStyle w:val="ListParagraph"/>
         <w:spacing w:after="200" w:line="276" w:lineRule="auto"/>
         <w:jc w:val="center"/>
         <w:rPr>
@@ -5675,84 +5749,15 @@
       </w:pPr>
       <w:r>
         <w:rPr>
-          <w:rFonts w:ascii="Times New Roman" w:hAnsi="Times New Roman" w:cs="Times New Roman"/>
-          <w:sz w:val="24"/>
-          <w:szCs w:val="24"/>
-        </w:rPr>
-        <w:t xml:space="preserve">Moved methods to </w:t>
-      </w:r>
-      <w:proofErr w:type="spellStart"/>
-      <w:r>
-        <w:rPr>
-          <w:rFonts w:ascii="Times New Roman" w:hAnsi="Times New Roman" w:cs="Times New Roman"/>
-          <w:i/>
-          <w:sz w:val="24"/>
-          <w:szCs w:val="24"/>
-        </w:rPr>
-        <w:t>gameutils</w:t>
-      </w:r>
-      <w:proofErr w:type="spellEnd"/>
-      <w:r>
-        <w:rPr>
-          <w:rFonts w:ascii="Times New Roman" w:hAnsi="Times New Roman" w:cs="Times New Roman"/>
-          <w:sz w:val="24"/>
-          <w:szCs w:val="24"/>
-        </w:rPr>
-        <w:t xml:space="preserve"> and refactored </w:t>
-      </w:r>
-      <w:proofErr w:type="spellStart"/>
-      <w:r>
-        <w:rPr>
-          <w:rFonts w:ascii="Times New Roman" w:hAnsi="Times New Roman" w:cs="Times New Roman"/>
-          <w:i/>
-          <w:sz w:val="24"/>
-          <w:szCs w:val="24"/>
-        </w:rPr>
-        <w:t>AssignCard</w:t>
-      </w:r>
-      <w:proofErr w:type="spellEnd"/>
-      <w:r>
-        <w:rPr>
-          <w:rFonts w:ascii="Times New Roman" w:hAnsi="Times New Roman" w:cs="Times New Roman"/>
-          <w:sz w:val="24"/>
-          <w:szCs w:val="24"/>
-        </w:rPr>
-        <w:t xml:space="preserve"> class</w:t>
-      </w:r>
-    </w:p>
-    <w:p>
-      <w:pPr>
-        <w:pStyle w:val="ListParagraph"/>
-        <w:spacing w:after="200" w:line="276" w:lineRule="auto"/>
-        <w:ind w:left="1080"/>
-        <w:rPr>
-          <w:rFonts w:ascii="Times New Roman" w:hAnsi="Times New Roman" w:cs="Times New Roman"/>
-          <w:sz w:val="24"/>
-          <w:szCs w:val="24"/>
-        </w:rPr>
-      </w:pPr>
-    </w:p>
-    <w:p>
-      <w:pPr>
-        <w:spacing w:after="200" w:line="276" w:lineRule="auto"/>
-        <w:ind w:left="720"/>
-        <w:jc w:val="center"/>
-        <w:rPr>
-          <w:rFonts w:ascii="Times New Roman" w:hAnsi="Times New Roman" w:cs="Times New Roman"/>
-          <w:sz w:val="24"/>
-          <w:szCs w:val="24"/>
-        </w:rPr>
-      </w:pPr>
-      <w:r>
-        <w:rPr>
           <w:noProof/>
           <w:lang w:eastAsia="en-IN"/>
         </w:rPr>
+        <w:lastRenderedPageBreak/>
         <w:drawing>
-          <wp:inline distT="0" distB="0" distL="0" distR="0" wp14:anchorId="734C12AC" wp14:editId="523B548E">
-            <wp:extent cx="5019675" cy="4464050"/>
-            <wp:effectExtent l="0" t="0" r="9525" b="0"/>
-            <wp:docPr id="13" name="Picture 13"/>
+          <wp:inline distT="0" distB="0" distL="0" distR="0" wp14:anchorId="5CBCD139" wp14:editId="50DA587F">
+            <wp:extent cx="4991100" cy="3143250"/>
+            <wp:effectExtent l="0" t="0" r="0" b="0"/>
+            <wp:docPr id="11" name="Picture 11"/>
             <wp:cNvGraphicFramePr>
               <a:graphicFrameLocks xmlns:a="http://schemas.openxmlformats.org/drawingml/2006/main" noChangeAspect="1"/>
             </wp:cNvGraphicFramePr>
@@ -5772,7 +5777,7 @@
                   <pic:spPr>
                     <a:xfrm>
                       <a:off x="0" y="0"/>
-                      <a:ext cx="5019675" cy="4464050"/>
+                      <a:ext cx="4991100" cy="3143250"/>
                     </a:xfrm>
                     <a:prstGeom prst="rect">
                       <a:avLst/>
@@ -5787,6 +5792,80 @@
     </w:p>
     <w:p>
       <w:pPr>
+        <w:pStyle w:val="ListParagraph"/>
+        <w:numPr>
+          <w:ilvl w:val="1"/>
+          <w:numId w:val="18"/>
+        </w:numPr>
+        <w:spacing w:after="200" w:line="276" w:lineRule="auto"/>
+        <w:jc w:val="center"/>
+        <w:rPr>
+          <w:rFonts w:ascii="Times New Roman" w:hAnsi="Times New Roman" w:cs="Times New Roman"/>
+          <w:sz w:val="24"/>
+          <w:szCs w:val="24"/>
+        </w:rPr>
+      </w:pPr>
+      <w:r>
+        <w:rPr>
+          <w:rFonts w:ascii="Times New Roman" w:hAnsi="Times New Roman" w:cs="Times New Roman"/>
+          <w:sz w:val="24"/>
+          <w:szCs w:val="24"/>
+        </w:rPr>
+        <w:t xml:space="preserve">Moved methods to </w:t>
+      </w:r>
+      <w:proofErr w:type="spellStart"/>
+      <w:r>
+        <w:rPr>
+          <w:rFonts w:ascii="Times New Roman" w:hAnsi="Times New Roman" w:cs="Times New Roman"/>
+          <w:i/>
+          <w:sz w:val="24"/>
+          <w:szCs w:val="24"/>
+        </w:rPr>
+        <w:t>gameutils</w:t>
+      </w:r>
+      <w:proofErr w:type="spellEnd"/>
+      <w:r>
+        <w:rPr>
+          <w:rFonts w:ascii="Times New Roman" w:hAnsi="Times New Roman" w:cs="Times New Roman"/>
+          <w:sz w:val="24"/>
+          <w:szCs w:val="24"/>
+        </w:rPr>
+        <w:t xml:space="preserve"> and refactored </w:t>
+      </w:r>
+      <w:proofErr w:type="spellStart"/>
+      <w:r>
+        <w:rPr>
+          <w:rFonts w:ascii="Times New Roman" w:hAnsi="Times New Roman" w:cs="Times New Roman"/>
+          <w:i/>
+          <w:sz w:val="24"/>
+          <w:szCs w:val="24"/>
+        </w:rPr>
+        <w:t>AssignCard</w:t>
+      </w:r>
+      <w:proofErr w:type="spellEnd"/>
+      <w:r>
+        <w:rPr>
+          <w:rFonts w:ascii="Times New Roman" w:hAnsi="Times New Roman" w:cs="Times New Roman"/>
+          <w:sz w:val="24"/>
+          <w:szCs w:val="24"/>
+        </w:rPr>
+        <w:t xml:space="preserve"> class</w:t>
+      </w:r>
+    </w:p>
+    <w:p>
+      <w:pPr>
+        <w:pStyle w:val="ListParagraph"/>
+        <w:spacing w:after="200" w:line="276" w:lineRule="auto"/>
+        <w:ind w:left="1080"/>
+        <w:rPr>
+          <w:rFonts w:ascii="Times New Roman" w:hAnsi="Times New Roman" w:cs="Times New Roman"/>
+          <w:sz w:val="24"/>
+          <w:szCs w:val="24"/>
+        </w:rPr>
+      </w:pPr>
+    </w:p>
+    <w:p>
+      <w:pPr>
         <w:spacing w:after="200" w:line="276" w:lineRule="auto"/>
         <w:ind w:left="720"/>
         <w:jc w:val="center"/>
@@ -5798,63 +5877,14 @@
       </w:pPr>
       <w:r>
         <w:rPr>
-          <w:rFonts w:ascii="Times New Roman" w:hAnsi="Times New Roman" w:cs="Times New Roman"/>
-          <w:sz w:val="24"/>
-          <w:szCs w:val="24"/>
-        </w:rPr>
-        <w:t xml:space="preserve">5.2 Refactoring of </w:t>
-      </w:r>
-      <w:proofErr w:type="spellStart"/>
-      <w:r>
-        <w:rPr>
-          <w:rFonts w:ascii="Times New Roman" w:hAnsi="Times New Roman" w:cs="Times New Roman"/>
-          <w:i/>
-          <w:sz w:val="24"/>
-          <w:szCs w:val="24"/>
-        </w:rPr>
-        <w:t>AssignCountries</w:t>
-      </w:r>
-      <w:proofErr w:type="spellEnd"/>
-      <w:r>
-        <w:rPr>
-          <w:rFonts w:ascii="Times New Roman" w:hAnsi="Times New Roman" w:cs="Times New Roman"/>
-          <w:i/>
-          <w:sz w:val="24"/>
-          <w:szCs w:val="24"/>
-        </w:rPr>
-        <w:t xml:space="preserve"> </w:t>
-      </w:r>
-      <w:r>
-        <w:rPr>
-          <w:rFonts w:ascii="Times New Roman" w:hAnsi="Times New Roman" w:cs="Times New Roman"/>
-          <w:sz w:val="24"/>
-          <w:szCs w:val="24"/>
-        </w:rPr>
-        <w:t>class</w:t>
-      </w:r>
-    </w:p>
-    <w:p>
-      <w:pPr>
-        <w:spacing w:after="200" w:line="276" w:lineRule="auto"/>
-        <w:ind w:left="720"/>
-        <w:jc w:val="center"/>
-        <w:rPr>
-          <w:rFonts w:ascii="Times New Roman" w:hAnsi="Times New Roman" w:cs="Times New Roman"/>
-          <w:sz w:val="24"/>
-          <w:szCs w:val="24"/>
-        </w:rPr>
-      </w:pPr>
-      <w:r>
-        <w:rPr>
           <w:noProof/>
           <w:lang w:eastAsia="en-IN"/>
         </w:rPr>
-        <w:lastRenderedPageBreak/>
         <w:drawing>
-          <wp:inline distT="0" distB="0" distL="0" distR="0" wp14:anchorId="1F9D23C7" wp14:editId="3C204674">
-            <wp:extent cx="4926330" cy="4505325"/>
-            <wp:effectExtent l="0" t="0" r="7620" b="9525"/>
-            <wp:docPr id="12" name="Picture 12"/>
+          <wp:inline distT="0" distB="0" distL="0" distR="0" wp14:anchorId="734C12AC" wp14:editId="523B548E">
+            <wp:extent cx="5019675" cy="4464050"/>
+            <wp:effectExtent l="0" t="0" r="9525" b="0"/>
+            <wp:docPr id="13" name="Picture 13"/>
             <wp:cNvGraphicFramePr>
               <a:graphicFrameLocks xmlns:a="http://schemas.openxmlformats.org/drawingml/2006/main" noChangeAspect="1"/>
             </wp:cNvGraphicFramePr>
@@ -5874,6 +5904,108 @@
                   <pic:spPr>
                     <a:xfrm>
                       <a:off x="0" y="0"/>
+                      <a:ext cx="5019675" cy="4464050"/>
+                    </a:xfrm>
+                    <a:prstGeom prst="rect">
+                      <a:avLst/>
+                    </a:prstGeom>
+                  </pic:spPr>
+                </pic:pic>
+              </a:graphicData>
+            </a:graphic>
+          </wp:inline>
+        </w:drawing>
+      </w:r>
+    </w:p>
+    <w:p>
+      <w:pPr>
+        <w:spacing w:after="200" w:line="276" w:lineRule="auto"/>
+        <w:ind w:left="720"/>
+        <w:jc w:val="center"/>
+        <w:rPr>
+          <w:rFonts w:ascii="Times New Roman" w:hAnsi="Times New Roman" w:cs="Times New Roman"/>
+          <w:sz w:val="24"/>
+          <w:szCs w:val="24"/>
+        </w:rPr>
+      </w:pPr>
+      <w:r>
+        <w:rPr>
+          <w:rFonts w:ascii="Times New Roman" w:hAnsi="Times New Roman" w:cs="Times New Roman"/>
+          <w:sz w:val="24"/>
+          <w:szCs w:val="24"/>
+        </w:rPr>
+        <w:t xml:space="preserve">5.2 Refactoring of </w:t>
+      </w:r>
+      <w:proofErr w:type="spellStart"/>
+      <w:r>
+        <w:rPr>
+          <w:rFonts w:ascii="Times New Roman" w:hAnsi="Times New Roman" w:cs="Times New Roman"/>
+          <w:i/>
+          <w:sz w:val="24"/>
+          <w:szCs w:val="24"/>
+        </w:rPr>
+        <w:t>AssignCountries</w:t>
+      </w:r>
+      <w:proofErr w:type="spellEnd"/>
+      <w:r>
+        <w:rPr>
+          <w:rFonts w:ascii="Times New Roman" w:hAnsi="Times New Roman" w:cs="Times New Roman"/>
+          <w:i/>
+          <w:sz w:val="24"/>
+          <w:szCs w:val="24"/>
+        </w:rPr>
+        <w:t xml:space="preserve"> </w:t>
+      </w:r>
+      <w:r>
+        <w:rPr>
+          <w:rFonts w:ascii="Times New Roman" w:hAnsi="Times New Roman" w:cs="Times New Roman"/>
+          <w:sz w:val="24"/>
+          <w:szCs w:val="24"/>
+        </w:rPr>
+        <w:t>class</w:t>
+      </w:r>
+    </w:p>
+    <w:p>
+      <w:pPr>
+        <w:spacing w:after="200" w:line="276" w:lineRule="auto"/>
+        <w:ind w:left="720"/>
+        <w:jc w:val="center"/>
+        <w:rPr>
+          <w:rFonts w:ascii="Times New Roman" w:hAnsi="Times New Roman" w:cs="Times New Roman"/>
+          <w:sz w:val="24"/>
+          <w:szCs w:val="24"/>
+        </w:rPr>
+      </w:pPr>
+      <w:r>
+        <w:rPr>
+          <w:noProof/>
+          <w:lang w:eastAsia="en-IN"/>
+        </w:rPr>
+        <w:lastRenderedPageBreak/>
+        <w:drawing>
+          <wp:inline distT="0" distB="0" distL="0" distR="0" wp14:anchorId="1F9D23C7" wp14:editId="3C204674">
+            <wp:extent cx="4926330" cy="4505325"/>
+            <wp:effectExtent l="0" t="0" r="7620" b="9525"/>
+            <wp:docPr id="12" name="Picture 12"/>
+            <wp:cNvGraphicFramePr>
+              <a:graphicFrameLocks xmlns:a="http://schemas.openxmlformats.org/drawingml/2006/main" noChangeAspect="1"/>
+            </wp:cNvGraphicFramePr>
+            <a:graphic xmlns:a="http://schemas.openxmlformats.org/drawingml/2006/main">
+              <a:graphicData uri="http://schemas.openxmlformats.org/drawingml/2006/picture">
+                <pic:pic xmlns:pic="http://schemas.openxmlformats.org/drawingml/2006/picture">
+                  <pic:nvPicPr>
+                    <pic:cNvPr id="1" name=""/>
+                    <pic:cNvPicPr/>
+                  </pic:nvPicPr>
+                  <pic:blipFill>
+                    <a:blip r:embed="rId28"/>
+                    <a:stretch>
+                      <a:fillRect/>
+                    </a:stretch>
+                  </pic:blipFill>
+                  <pic:spPr>
+                    <a:xfrm>
+                      <a:off x="0" y="0"/>
                       <a:ext cx="4930879" cy="4509485"/>
                     </a:xfrm>
                     <a:prstGeom prst="rect">
@@ -6018,8 +6150,8 @@
       </w:pPr>
     </w:p>
     <w:sectPr>
-      <w:headerReference w:type="default" r:id="rId28"/>
-      <w:footerReference w:type="default" r:id="rId29"/>
+      <w:headerReference w:type="default" r:id="rId29"/>
+      <w:footerReference w:type="default" r:id="rId30"/>
       <w:pgSz w:w="11906" w:h="16838"/>
       <w:pgMar w:top="1440" w:right="1440" w:bottom="1440" w:left="1440" w:header="708" w:footer="708" w:gutter="0"/>
       <w:cols w:space="708"/>
@@ -6092,7 +6224,7 @@
           <w:rPr>
             <w:noProof/>
           </w:rPr>
-          <w:t>18</w:t>
+          <w:t>19</w:t>
         </w:r>
         <w:r>
           <w:rPr>
@@ -9437,7 +9569,7 @@
 </file>
 
 <file path=customXml/itemProps1.xml><?xml version="1.0" encoding="utf-8"?>
-<ds:datastoreItem xmlns:ds="http://schemas.openxmlformats.org/officeDocument/2006/customXml" ds:itemID="{AE9AD33F-223C-4F7A-A778-3924DFECE14C}">
+<ds:datastoreItem xmlns:ds="http://schemas.openxmlformats.org/officeDocument/2006/customXml" ds:itemID="{C3565858-FF2D-41BA-9249-08B092580745}">
   <ds:schemaRefs>
     <ds:schemaRef ds:uri="http://schemas.openxmlformats.org/officeDocument/2006/bibliography"/>
   </ds:schemaRefs>

</xml_diff>